<commit_message>
added site preference for mapping
</commit_message>
<xml_diff>
--- a/documentation/Klarna Integration Guide v17.4.0.docx
+++ b/documentation/Klarna Integration Guide v17.4.0.docx
@@ -13,6 +13,7 @@
         </w:rPr>
       </w:pPr>
       <w:bookmarkStart w:id="0" w:name="_Toc18396389"/>
+      <w:proofErr w:type="spellStart"/>
       <w:r>
         <w:rPr>
           <w:b/>
@@ -27,18 +28,19 @@
           <w:sz w:val="72"/>
           <w:szCs w:val="72"/>
         </w:rPr>
-        <w:t>lar</w:t>
+        <w:t>larna</w:t>
+      </w:r>
+      <w:proofErr w:type="spellEnd"/>
+      <w:r>
+        <w:rPr>
+          <w:b/>
+          <w:sz w:val="72"/>
+          <w:szCs w:val="72"/>
+        </w:rPr>
+        <w:t xml:space="preserve"> Payments</w:t>
       </w:r>
       <w:bookmarkStart w:id="1" w:name="_GoBack"/>
       <w:bookmarkEnd w:id="1"/>
-      <w:r>
-        <w:rPr>
-          <w:b/>
-          <w:sz w:val="72"/>
-          <w:szCs w:val="72"/>
-        </w:rPr>
-        <w:t>na</w:t>
-      </w:r>
     </w:p>
     <w:p/>
     <w:p>
@@ -3885,7 +3887,7 @@
               <w:sz w:val="18"/>
               <w:szCs w:val="18"/>
             </w:rPr>
-            <w:t>1-2</w:t>
+            <w:t>3-5</w:t>
           </w:r>
           <w:r>
             <w:rPr>
@@ -9591,7 +9593,7 @@
 </file>
 
 <file path=customXml/itemProps1.xml><?xml version="1.0" encoding="utf-8"?>
-<ds:datastoreItem xmlns:ds="http://schemas.openxmlformats.org/officeDocument/2006/customXml" ds:itemID="{006BA098-F3B9-4FDC-AD11-43BB5F81317A}">
+<ds:datastoreItem xmlns:ds="http://schemas.openxmlformats.org/officeDocument/2006/customXml" ds:itemID="{7CDD7497-61F2-4B34-AE32-06D63002C678}">
   <ds:schemaRefs>
     <ds:schemaRef ds:uri="http://schemas.openxmlformats.org/officeDocument/2006/bibliography"/>
   </ds:schemaRefs>
@@ -9599,7 +9601,7 @@
 </file>
 
 <file path=customXml/itemProps2.xml><?xml version="1.0" encoding="utf-8"?>
-<ds:datastoreItem xmlns:ds="http://schemas.openxmlformats.org/officeDocument/2006/customXml" ds:itemID="{8E6882E6-3D1A-421A-ACA9-527E6AB172B7}">
+<ds:datastoreItem xmlns:ds="http://schemas.openxmlformats.org/officeDocument/2006/customXml" ds:itemID="{AAA1F2F5-B323-4E27-B0E3-D93FC0F31D7E}">
   <ds:schemaRefs>
     <ds:schemaRef ds:uri="http://schemas.openxmlformats.org/officeDocument/2006/bibliography"/>
   </ds:schemaRefs>
@@ -9607,7 +9609,7 @@
 </file>
 
 <file path=customXml/itemProps3.xml><?xml version="1.0" encoding="utf-8"?>
-<ds:datastoreItem xmlns:ds="http://schemas.openxmlformats.org/officeDocument/2006/customXml" ds:itemID="{8C82552A-AD3A-4ED5-8B93-DC107A19F340}">
+<ds:datastoreItem xmlns:ds="http://schemas.openxmlformats.org/officeDocument/2006/customXml" ds:itemID="{8E757622-F37B-428F-B426-61A118ABCD03}">
   <ds:schemaRefs>
     <ds:schemaRef ds:uri="http://schemas.openxmlformats.org/officeDocument/2006/bibliography"/>
   </ds:schemaRefs>
@@ -9615,7 +9617,7 @@
 </file>
 
 <file path=customXml/itemProps4.xml><?xml version="1.0" encoding="utf-8"?>
-<ds:datastoreItem xmlns:ds="http://schemas.openxmlformats.org/officeDocument/2006/customXml" ds:itemID="{D10B3254-C89D-4ADC-8988-EB237DA086EA}">
+<ds:datastoreItem xmlns:ds="http://schemas.openxmlformats.org/officeDocument/2006/customXml" ds:itemID="{B6FB383C-26EF-4227-87CB-A8D6F17801DE}">
   <ds:schemaRefs>
     <ds:schemaRef ds:uri="http://schemas.openxmlformats.org/officeDocument/2006/bibliography"/>
   </ds:schemaRefs>

</xml_diff>

<commit_message>
WIP present the klarna widget on the checkout page
</commit_message>
<xml_diff>
--- a/documentation/Klarna Integration Guide v17.4.0.docx
+++ b/documentation/Klarna Integration Guide v17.4.0.docx
@@ -39,45 +39,43 @@
         </w:rPr>
         <w:t xml:space="preserve"> Payments</w:t>
       </w:r>
-      <w:bookmarkStart w:id="1" w:name="_GoBack"/>
+    </w:p>
+    <w:p/>
+    <w:p>
+      <w:pPr>
+        <w:pStyle w:val="Version"/>
+        <w:rPr>
+          <w:rFonts w:asciiTheme="majorHAnsi" w:hAnsiTheme="majorHAnsi"/>
+        </w:rPr>
+      </w:pPr>
+      <w:r>
+        <w:rPr>
+          <w:rFonts w:asciiTheme="majorHAnsi" w:hAnsiTheme="majorHAnsi"/>
+        </w:rPr>
+        <w:t xml:space="preserve">Version </w:t>
+      </w:r>
+      <w:r>
+        <w:rPr>
+          <w:rFonts w:asciiTheme="majorHAnsi" w:hAnsiTheme="majorHAnsi"/>
+        </w:rPr>
+        <w:t>17.</w:t>
+      </w:r>
+      <w:r>
+        <w:rPr>
+          <w:rFonts w:asciiTheme="majorHAnsi" w:hAnsiTheme="majorHAnsi"/>
+        </w:rPr>
+        <w:t>4</w:t>
+      </w:r>
+      <w:r>
+        <w:rPr>
+          <w:rFonts w:asciiTheme="majorHAnsi" w:hAnsiTheme="majorHAnsi"/>
+        </w:rPr>
+        <w:t>.0</w:t>
+      </w:r>
+    </w:p>
+    <w:p>
+      <w:bookmarkStart w:id="1" w:name="O_109"/>
       <w:bookmarkEnd w:id="1"/>
-    </w:p>
-    <w:p/>
-    <w:p>
-      <w:pPr>
-        <w:pStyle w:val="Version"/>
-        <w:rPr>
-          <w:rFonts w:asciiTheme="majorHAnsi" w:hAnsiTheme="majorHAnsi"/>
-        </w:rPr>
-      </w:pPr>
-      <w:r>
-        <w:rPr>
-          <w:rFonts w:asciiTheme="majorHAnsi" w:hAnsiTheme="majorHAnsi"/>
-        </w:rPr>
-        <w:t xml:space="preserve">Version </w:t>
-      </w:r>
-      <w:r>
-        <w:rPr>
-          <w:rFonts w:asciiTheme="majorHAnsi" w:hAnsiTheme="majorHAnsi"/>
-        </w:rPr>
-        <w:t>17.</w:t>
-      </w:r>
-      <w:r>
-        <w:rPr>
-          <w:rFonts w:asciiTheme="majorHAnsi" w:hAnsiTheme="majorHAnsi"/>
-        </w:rPr>
-        <w:t>4</w:t>
-      </w:r>
-      <w:r>
-        <w:rPr>
-          <w:rFonts w:asciiTheme="majorHAnsi" w:hAnsiTheme="majorHAnsi"/>
-        </w:rPr>
-        <w:t>.0</w:t>
-      </w:r>
-    </w:p>
-    <w:p>
-      <w:bookmarkStart w:id="2" w:name="O_109"/>
-      <w:bookmarkEnd w:id="2"/>
     </w:p>
     <w:p>
       <w:pPr>
@@ -207,7 +205,7 @@
       </w:pPr>
     </w:p>
     <w:bookmarkEnd w:id="0" w:displacedByCustomXml="next"/>
-    <w:bookmarkStart w:id="3" w:name="_Toc78862409" w:displacedByCustomXml="next"/>
+    <w:bookmarkStart w:id="2" w:name="_Toc78862409" w:displacedByCustomXml="next"/>
     <w:sdt>
       <w:sdtPr>
         <w:rPr>
@@ -1868,13 +1866,13 @@
       <w:pPr>
         <w:pStyle w:val="Heading1"/>
       </w:pPr>
-      <w:bookmarkStart w:id="4" w:name="_Toc280189026"/>
-      <w:bookmarkEnd w:id="3"/>
+      <w:bookmarkStart w:id="3" w:name="_Toc280189026"/>
+      <w:bookmarkEnd w:id="2"/>
       <w:r>
         <w:lastRenderedPageBreak/>
         <w:t>Summary</w:t>
       </w:r>
-      <w:bookmarkEnd w:id="4"/>
+      <w:bookmarkEnd w:id="3"/>
     </w:p>
     <w:p/>
     <w:p>
@@ -2019,24 +2017,24 @@
       <w:pPr>
         <w:pStyle w:val="Heading1"/>
       </w:pPr>
-      <w:bookmarkStart w:id="5" w:name="_Toc280189027"/>
-      <w:bookmarkStart w:id="6" w:name="_Toc78862411"/>
+      <w:bookmarkStart w:id="4" w:name="_Toc280189027"/>
+      <w:bookmarkStart w:id="5" w:name="_Toc78862411"/>
       <w:r>
         <w:lastRenderedPageBreak/>
         <w:t>Component Overview</w:t>
       </w:r>
-      <w:bookmarkEnd w:id="5"/>
+      <w:bookmarkEnd w:id="4"/>
     </w:p>
     <w:p/>
     <w:p>
       <w:pPr>
         <w:pStyle w:val="Heading2"/>
       </w:pPr>
-      <w:bookmarkStart w:id="7" w:name="_Toc280189028"/>
+      <w:bookmarkStart w:id="6" w:name="_Toc280189028"/>
       <w:r>
         <w:t>Functional Overview</w:t>
       </w:r>
-      <w:bookmarkEnd w:id="7"/>
+      <w:bookmarkEnd w:id="6"/>
     </w:p>
     <w:p>
       <w:pPr>
@@ -2085,11 +2083,11 @@
       <w:pPr>
         <w:pStyle w:val="Heading2"/>
       </w:pPr>
-      <w:bookmarkStart w:id="8" w:name="_Toc280189029"/>
+      <w:bookmarkStart w:id="7" w:name="_Toc280189029"/>
       <w:r>
         <w:t>Use Cases</w:t>
       </w:r>
-      <w:bookmarkEnd w:id="8"/>
+      <w:bookmarkEnd w:id="7"/>
     </w:p>
     <w:p/>
     <w:p>
@@ -2103,9 +2101,9 @@
           <w:szCs w:val="18"/>
         </w:rPr>
       </w:pPr>
-      <w:bookmarkStart w:id="9" w:name="_Toc245264330"/>
-      <w:bookmarkStart w:id="10" w:name="_Toc279703416"/>
-      <w:bookmarkStart w:id="11" w:name="_Toc279703509"/>
+      <w:bookmarkStart w:id="8" w:name="_Toc245264330"/>
+      <w:bookmarkStart w:id="9" w:name="_Toc279703416"/>
+      <w:bookmarkStart w:id="10" w:name="_Toc279703509"/>
       <w:r>
         <w:rPr>
           <w:rStyle w:val="SubtleEmphasis"/>
@@ -2132,14 +2130,14 @@
       <w:pPr>
         <w:pStyle w:val="Heading2"/>
       </w:pPr>
-      <w:bookmarkStart w:id="12" w:name="_Toc280189030"/>
+      <w:bookmarkStart w:id="11" w:name="_Toc280189030"/>
+      <w:bookmarkEnd w:id="8"/>
       <w:bookmarkEnd w:id="9"/>
       <w:bookmarkEnd w:id="10"/>
+      <w:r>
+        <w:t>Limitations, Constraints</w:t>
+      </w:r>
       <w:bookmarkEnd w:id="11"/>
-      <w:r>
-        <w:t>Limitations, Constraints</w:t>
-      </w:r>
-      <w:bookmarkEnd w:id="12"/>
     </w:p>
     <w:p/>
     <w:p>
@@ -2222,16 +2220,16 @@
       <w:pPr>
         <w:pStyle w:val="Heading2"/>
       </w:pPr>
-      <w:bookmarkStart w:id="13" w:name="_Toc280189031"/>
-      <w:bookmarkStart w:id="14" w:name="_Toc78862413"/>
-      <w:bookmarkStart w:id="15" w:name="_Toc245264334"/>
-      <w:bookmarkStart w:id="16" w:name="_Toc279703420"/>
-      <w:bookmarkStart w:id="17" w:name="_Toc279703513"/>
-      <w:bookmarkEnd w:id="6"/>
+      <w:bookmarkStart w:id="12" w:name="_Toc280189031"/>
+      <w:bookmarkStart w:id="13" w:name="_Toc78862413"/>
+      <w:bookmarkStart w:id="14" w:name="_Toc245264334"/>
+      <w:bookmarkStart w:id="15" w:name="_Toc279703420"/>
+      <w:bookmarkStart w:id="16" w:name="_Toc279703513"/>
+      <w:bookmarkEnd w:id="5"/>
       <w:r>
         <w:t>Compatibility</w:t>
       </w:r>
-      <w:bookmarkEnd w:id="13"/>
+      <w:bookmarkEnd w:id="12"/>
     </w:p>
     <w:p/>
     <w:p>
@@ -2280,10 +2278,10 @@
         <w:t>&lt;DEMANDWARE VERSION REFERENCED FOR INTEGRATION INTO STOREFRONT (REFERENCE APPLICATION) AND USED IN SCREENSHOTS&gt;</w:t>
       </w:r>
     </w:p>
+    <w:bookmarkEnd w:id="13"/>
     <w:bookmarkEnd w:id="14"/>
     <w:bookmarkEnd w:id="15"/>
     <w:bookmarkEnd w:id="16"/>
-    <w:bookmarkEnd w:id="17"/>
     <w:p>
       <w:pPr>
         <w:pStyle w:val="Standard1"/>
@@ -2293,12 +2291,12 @@
       <w:pPr>
         <w:pStyle w:val="Heading2"/>
       </w:pPr>
-      <w:bookmarkStart w:id="18" w:name="_Toc280189032"/>
-      <w:bookmarkStart w:id="19" w:name="_Toc78862414"/>
+      <w:bookmarkStart w:id="17" w:name="_Toc280189032"/>
+      <w:bookmarkStart w:id="18" w:name="_Toc78862414"/>
       <w:r>
         <w:t>Privacy, Payment</w:t>
       </w:r>
-      <w:bookmarkEnd w:id="18"/>
+      <w:bookmarkEnd w:id="17"/>
     </w:p>
     <w:p>
       <w:pPr>
@@ -2343,9 +2341,9 @@
           <w:szCs w:val="24"/>
         </w:rPr>
       </w:pPr>
-      <w:bookmarkStart w:id="20" w:name="_Toc245264342"/>
-      <w:bookmarkStart w:id="21" w:name="_Toc279703429"/>
-      <w:bookmarkStart w:id="22" w:name="_Toc279703522"/>
+      <w:bookmarkStart w:id="19" w:name="_Toc245264342"/>
+      <w:bookmarkStart w:id="20" w:name="_Toc279703429"/>
+      <w:bookmarkStart w:id="21" w:name="_Toc279703522"/>
       <w:r>
         <w:br w:type="page"/>
       </w:r>
@@ -2354,26 +2352,39 @@
       <w:pPr>
         <w:pStyle w:val="Heading1"/>
       </w:pPr>
-      <w:bookmarkStart w:id="23" w:name="_Toc280189033"/>
+      <w:bookmarkStart w:id="22" w:name="_Toc280189033"/>
+      <w:bookmarkEnd w:id="19"/>
       <w:bookmarkEnd w:id="20"/>
       <w:bookmarkEnd w:id="21"/>
-      <w:bookmarkEnd w:id="22"/>
       <w:r>
         <w:lastRenderedPageBreak/>
         <w:t>Implementation Guide</w:t>
       </w:r>
+      <w:bookmarkEnd w:id="22"/>
+    </w:p>
+    <w:p/>
+    <w:p>
+      <w:r>
+        <w:t xml:space="preserve">To setup and implement </w:t>
+      </w:r>
+      <w:proofErr w:type="spellStart"/>
+      <w:r>
+        <w:t>Klarna</w:t>
+      </w:r>
+      <w:proofErr w:type="spellEnd"/>
+      <w:r>
+        <w:t xml:space="preserve"> Payments Salesforce Commerce Cloud Cartridge, the below steps must be followed:</w:t>
+      </w:r>
+    </w:p>
+    <w:p>
+      <w:pPr>
+        <w:pStyle w:val="Heading2"/>
+      </w:pPr>
+      <w:bookmarkStart w:id="23" w:name="_Toc280189034"/>
+      <w:r>
+        <w:t>Setup</w:t>
+      </w:r>
       <w:bookmarkEnd w:id="23"/>
-    </w:p>
-    <w:p/>
-    <w:p>
-      <w:pPr>
-        <w:pStyle w:val="Heading2"/>
-      </w:pPr>
-      <w:bookmarkStart w:id="24" w:name="_Toc280189034"/>
-      <w:r>
-        <w:t>Setup</w:t>
-      </w:r>
-      <w:bookmarkEnd w:id="24"/>
     </w:p>
     <w:p>
       <w:pPr>
@@ -2456,11 +2467,11 @@
       <w:pPr>
         <w:pStyle w:val="Heading2"/>
       </w:pPr>
-      <w:bookmarkStart w:id="25" w:name="_Toc280189035"/>
+      <w:bookmarkStart w:id="24" w:name="_Toc280189035"/>
       <w:r>
         <w:t>Configuration</w:t>
       </w:r>
-      <w:bookmarkEnd w:id="25"/>
+      <w:bookmarkEnd w:id="24"/>
     </w:p>
     <w:p>
       <w:pPr>
@@ -2511,16 +2522,744 @@
       <w:pPr>
         <w:pStyle w:val="Heading2"/>
       </w:pPr>
-      <w:bookmarkStart w:id="26" w:name="_Toc280189036"/>
+      <w:bookmarkStart w:id="25" w:name="_Toc280189036"/>
       <w:r>
         <w:t>Custom Code</w:t>
       </w:r>
-      <w:bookmarkEnd w:id="26"/>
+      <w:bookmarkEnd w:id="25"/>
     </w:p>
     <w:p>
       <w:pPr>
         <w:pStyle w:val="code"/>
         <w:ind w:left="1080"/>
+        <w:rPr>
+          <w:rFonts w:ascii="Tahoma" w:hAnsi="Tahoma" w:cs="Tahoma"/>
+        </w:rPr>
+      </w:pPr>
+    </w:p>
+    <w:p>
+      <w:pPr>
+        <w:pStyle w:val="code"/>
+        <w:ind w:left="1080"/>
+        <w:rPr>
+          <w:rFonts w:ascii="Tahoma" w:hAnsi="Tahoma" w:cs="Tahoma"/>
+          <w:color w:val="auto"/>
+        </w:rPr>
+      </w:pPr>
+      <w:r>
+        <w:rPr>
+          <w:rFonts w:ascii="Tahoma" w:hAnsi="Tahoma" w:cs="Tahoma"/>
+          <w:color w:val="auto"/>
+        </w:rPr>
+        <w:t xml:space="preserve">Integration may vary based on the customers' storefront. Site Genesis version 2 is used to demonstrate </w:t>
+      </w:r>
+      <w:proofErr w:type="spellStart"/>
+      <w:r>
+        <w:rPr>
+          <w:rFonts w:ascii="Tahoma" w:hAnsi="Tahoma" w:cs="Tahoma"/>
+          <w:color w:val="auto"/>
+        </w:rPr>
+        <w:t>Klarna</w:t>
+      </w:r>
+      <w:proofErr w:type="spellEnd"/>
+      <w:r>
+        <w:rPr>
+          <w:rFonts w:ascii="Tahoma" w:hAnsi="Tahoma" w:cs="Tahoma"/>
+          <w:color w:val="auto"/>
+        </w:rPr>
+        <w:t xml:space="preserve"> Payments </w:t>
+      </w:r>
+      <w:r>
+        <w:rPr>
+          <w:rFonts w:ascii="Tahoma" w:hAnsi="Tahoma" w:cs="Tahoma"/>
+          <w:color w:val="auto"/>
+        </w:rPr>
+        <w:t>integration.</w:t>
+      </w:r>
+    </w:p>
+    <w:p>
+      <w:pPr>
+        <w:pStyle w:val="Heading3"/>
+        <w:pBdr>
+          <w:bottom w:val="none" w:sz="0" w:space="0" w:color="auto"/>
+        </w:pBdr>
+        <w:rPr>
+          <w:color w:val="auto"/>
+        </w:rPr>
+      </w:pPr>
+      <w:r>
+        <w:rPr>
+          <w:color w:val="auto"/>
+        </w:rPr>
+        <w:t>Templates modifications</w:t>
+      </w:r>
+    </w:p>
+    <w:p>
+      <w:pPr>
+        <w:ind w:left="708" w:firstLine="372"/>
+        <w:rPr>
+          <w:rFonts w:ascii="Tahoma" w:hAnsi="Tahoma" w:cs="Tahoma"/>
+          <w:sz w:val="18"/>
+          <w:szCs w:val="18"/>
+        </w:rPr>
+      </w:pPr>
+      <w:r>
+        <w:rPr>
+          <w:rFonts w:ascii="Tahoma" w:hAnsi="Tahoma" w:cs="Tahoma"/>
+          <w:sz w:val="18"/>
+          <w:szCs w:val="18"/>
+        </w:rPr>
+        <w:t xml:space="preserve">To integrate </w:t>
+      </w:r>
+      <w:proofErr w:type="spellStart"/>
+      <w:r>
+        <w:rPr>
+          <w:rFonts w:ascii="Tahoma" w:hAnsi="Tahoma" w:cs="Tahoma"/>
+          <w:sz w:val="18"/>
+          <w:szCs w:val="18"/>
+        </w:rPr>
+        <w:t>Klarna</w:t>
+      </w:r>
+      <w:proofErr w:type="spellEnd"/>
+      <w:r>
+        <w:rPr>
+          <w:rFonts w:ascii="Tahoma" w:hAnsi="Tahoma" w:cs="Tahoma"/>
+          <w:sz w:val="18"/>
+          <w:szCs w:val="18"/>
+        </w:rPr>
+        <w:t xml:space="preserve"> Payments </w:t>
+      </w:r>
+      <w:r>
+        <w:rPr>
+          <w:rFonts w:ascii="Tahoma" w:hAnsi="Tahoma" w:cs="Tahoma"/>
+          <w:sz w:val="18"/>
+          <w:szCs w:val="18"/>
+        </w:rPr>
+        <w:t>the following storefront cartridge templates should be updated:</w:t>
+      </w:r>
+    </w:p>
+    <w:p>
+      <w:pPr>
+        <w:pStyle w:val="ListParagraph"/>
+        <w:numPr>
+          <w:ilvl w:val="2"/>
+          <w:numId w:val="29"/>
+        </w:numPr>
+        <w:rPr>
+          <w:rFonts w:ascii="Tahoma" w:hAnsi="Tahoma" w:cs="Tahoma"/>
+          <w:sz w:val="18"/>
+          <w:szCs w:val="18"/>
+        </w:rPr>
+      </w:pPr>
+      <w:r>
+        <w:rPr>
+          <w:rFonts w:ascii="Tahoma" w:hAnsi="Tahoma" w:cs="Tahoma"/>
+          <w:sz w:val="18"/>
+          <w:szCs w:val="18"/>
+        </w:rPr>
+        <w:t>default/checkout/billing/</w:t>
+      </w:r>
+      <w:proofErr w:type="spellStart"/>
+      <w:r>
+        <w:rPr>
+          <w:rFonts w:ascii="Tahoma" w:hAnsi="Tahoma" w:cs="Tahoma"/>
+          <w:sz w:val="18"/>
+          <w:szCs w:val="18"/>
+        </w:rPr>
+        <w:t>billing.isml</w:t>
+      </w:r>
+      <w:proofErr w:type="spellEnd"/>
+    </w:p>
+    <w:p>
+      <w:pPr>
+        <w:pStyle w:val="ListParagraph"/>
+        <w:numPr>
+          <w:ilvl w:val="2"/>
+          <w:numId w:val="29"/>
+        </w:numPr>
+        <w:rPr>
+          <w:rFonts w:ascii="Tahoma" w:hAnsi="Tahoma" w:cs="Tahoma"/>
+          <w:sz w:val="18"/>
+          <w:szCs w:val="18"/>
+        </w:rPr>
+      </w:pPr>
+      <w:r>
+        <w:rPr>
+          <w:rFonts w:ascii="Tahoma" w:hAnsi="Tahoma" w:cs="Tahoma"/>
+          <w:sz w:val="18"/>
+          <w:szCs w:val="18"/>
+        </w:rPr>
+        <w:t>default/checkout/billing/</w:t>
+      </w:r>
+      <w:proofErr w:type="spellStart"/>
+      <w:r>
+        <w:rPr>
+          <w:rFonts w:ascii="Tahoma" w:hAnsi="Tahoma" w:cs="Tahoma"/>
+          <w:sz w:val="18"/>
+          <w:szCs w:val="18"/>
+        </w:rPr>
+        <w:t>paymentmethods.isml</w:t>
+      </w:r>
+      <w:proofErr w:type="spellEnd"/>
+    </w:p>
+    <w:p>
+      <w:pPr>
+        <w:pStyle w:val="ListParagraph"/>
+        <w:numPr>
+          <w:ilvl w:val="2"/>
+          <w:numId w:val="29"/>
+        </w:numPr>
+        <w:rPr>
+          <w:rFonts w:ascii="Tahoma" w:hAnsi="Tahoma" w:cs="Tahoma"/>
+          <w:sz w:val="18"/>
+          <w:szCs w:val="18"/>
+        </w:rPr>
+      </w:pPr>
+    </w:p>
+    <w:p>
+      <w:pPr>
+        <w:ind w:left="372" w:firstLine="708"/>
+        <w:rPr>
+          <w:rFonts w:ascii="Tahoma" w:hAnsi="Tahoma" w:cs="Tahoma"/>
+          <w:b/>
+          <w:sz w:val="18"/>
+          <w:szCs w:val="18"/>
+        </w:rPr>
+      </w:pPr>
+      <w:r>
+        <w:rPr>
+          <w:rFonts w:ascii="Tahoma" w:hAnsi="Tahoma" w:cs="Tahoma"/>
+          <w:b/>
+          <w:sz w:val="18"/>
+          <w:szCs w:val="18"/>
+        </w:rPr>
+        <w:t>default/checkout/billing/</w:t>
+      </w:r>
+      <w:proofErr w:type="spellStart"/>
+      <w:r>
+        <w:rPr>
+          <w:rFonts w:ascii="Tahoma" w:hAnsi="Tahoma" w:cs="Tahoma"/>
+          <w:b/>
+          <w:sz w:val="18"/>
+          <w:szCs w:val="18"/>
+        </w:rPr>
+        <w:t>billing.isml</w:t>
+      </w:r>
+      <w:proofErr w:type="spellEnd"/>
+    </w:p>
+    <w:p>
+      <w:pPr>
+        <w:ind w:left="372" w:firstLine="708"/>
+        <w:rPr>
+          <w:rFonts w:ascii="Tahoma" w:hAnsi="Tahoma" w:cs="Tahoma"/>
+          <w:sz w:val="18"/>
+          <w:szCs w:val="18"/>
+        </w:rPr>
+      </w:pPr>
+      <w:r>
+        <w:rPr>
+          <w:rFonts w:ascii="Tahoma" w:hAnsi="Tahoma" w:cs="Tahoma"/>
+          <w:sz w:val="18"/>
+          <w:szCs w:val="18"/>
+        </w:rPr>
+        <w:t>Add Code:</w:t>
+      </w:r>
+    </w:p>
+    <w:p>
+      <w:pPr>
+        <w:autoSpaceDE w:val="0"/>
+        <w:autoSpaceDN w:val="0"/>
+        <w:adjustRightInd w:val="0"/>
+        <w:spacing w:after="0" w:line="240" w:lineRule="auto"/>
+        <w:ind w:left="1080"/>
+        <w:rPr>
+          <w:rStyle w:val="StyleCOdeChar"/>
+          <w:rFonts w:eastAsiaTheme="minorEastAsia"/>
+        </w:rPr>
+      </w:pPr>
+      <w:r>
+        <w:rPr>
+          <w:rStyle w:val="StyleCOdeChar"/>
+          <w:rFonts w:eastAsiaTheme="minorEastAsia"/>
+        </w:rPr>
+        <w:t>&lt;script&gt;&lt;isinclude template="/resources/klarnapaymentsresources.isml"/&gt;&lt;/script&gt;</w:t>
+      </w:r>
+    </w:p>
+    <w:p>
+      <w:pPr>
+        <w:autoSpaceDE w:val="0"/>
+        <w:autoSpaceDN w:val="0"/>
+        <w:adjustRightInd w:val="0"/>
+        <w:spacing w:after="0" w:line="240" w:lineRule="auto"/>
+        <w:ind w:left="1080"/>
+        <w:rPr>
+          <w:rStyle w:val="StyleCOdeChar"/>
+          <w:rFonts w:eastAsiaTheme="minorEastAsia"/>
+        </w:rPr>
+      </w:pPr>
+      <w:r>
+        <w:rPr>
+          <w:rStyle w:val="StyleCOdeChar"/>
+          <w:rFonts w:eastAsiaTheme="minorEastAsia"/>
+        </w:rPr>
+        <w:t>&lt;script type="text/javascript" src="${URLUtils.staticURL('/js/klarna-payments.js')}"&gt;&lt;/script&gt;</w:t>
+      </w:r>
+    </w:p>
+    <w:p>
+      <w:pPr>
+        <w:autoSpaceDE w:val="0"/>
+        <w:autoSpaceDN w:val="0"/>
+        <w:adjustRightInd w:val="0"/>
+        <w:spacing w:after="0" w:line="240" w:lineRule="auto"/>
+        <w:ind w:left="1080"/>
+        <w:rPr>
+          <w:rStyle w:val="StyleCOdeChar"/>
+          <w:rFonts w:eastAsiaTheme="minorEastAsia"/>
+        </w:rPr>
+      </w:pPr>
+      <w:r>
+        <w:rPr>
+          <w:rStyle w:val="StyleCOdeChar"/>
+          <w:rFonts w:eastAsiaTheme="minorEastAsia"/>
+        </w:rPr>
+        <w:t>&lt;script src="https://credit.klarnacdn.net/lib/v1/api.js" async&gt;&lt;/script&gt;</w:t>
+      </w:r>
+    </w:p>
+    <w:p>
+      <w:pPr>
+        <w:ind w:left="1080"/>
+        <w:rPr>
+          <w:rFonts w:ascii="Tahoma" w:hAnsi="Tahoma" w:cs="Tahoma"/>
+          <w:sz w:val="18"/>
+          <w:szCs w:val="18"/>
+        </w:rPr>
+      </w:pPr>
+    </w:p>
+    <w:p>
+      <w:pPr>
+        <w:ind w:left="1080"/>
+        <w:rPr>
+          <w:rFonts w:ascii="Tahoma" w:hAnsi="Tahoma" w:cs="Tahoma"/>
+          <w:sz w:val="18"/>
+          <w:szCs w:val="18"/>
+        </w:rPr>
+      </w:pPr>
+      <w:r>
+        <w:rPr>
+          <w:rFonts w:ascii="Tahoma" w:hAnsi="Tahoma" w:cs="Tahoma"/>
+          <w:sz w:val="18"/>
+          <w:szCs w:val="18"/>
+        </w:rPr>
+        <w:t>Before</w:t>
+      </w:r>
+      <w:r>
+        <w:rPr>
+          <w:rStyle w:val="StyleCOdeChar"/>
+          <w:rFonts w:eastAsiaTheme="minorEastAsia"/>
+          <w:b/>
+          <w:color w:val="auto"/>
+        </w:rPr>
+        <w:t xml:space="preserve"> </w:t>
+      </w:r>
+      <w:r>
+        <w:rPr>
+          <w:rStyle w:val="StyleCOdeChar"/>
+          <w:rFonts w:eastAsiaTheme="minorEastAsia"/>
+        </w:rPr>
+        <w:t>&lt;/</w:t>
+      </w:r>
+      <w:r>
+        <w:rPr>
+          <w:rStyle w:val="StyleCOdeChar"/>
+          <w:rFonts w:eastAsiaTheme="minorEastAsia"/>
+        </w:rPr>
+        <w:t>isdecorate</w:t>
+      </w:r>
+      <w:r>
+        <w:rPr>
+          <w:rStyle w:val="StyleCOdeChar"/>
+          <w:rFonts w:eastAsiaTheme="minorEastAsia"/>
+        </w:rPr>
+        <w:t>&gt;</w:t>
+      </w:r>
+      <w:r>
+        <w:rPr>
+          <w:rStyle w:val="StyleCOdeChar"/>
+          <w:rFonts w:eastAsiaTheme="minorEastAsia"/>
+        </w:rPr>
+        <w:t xml:space="preserve"> </w:t>
+      </w:r>
+      <w:r>
+        <w:rPr>
+          <w:rFonts w:ascii="Tahoma" w:hAnsi="Tahoma" w:cs="Tahoma"/>
+          <w:sz w:val="18"/>
+          <w:szCs w:val="18"/>
+        </w:rPr>
+        <w:t>closing</w:t>
+      </w:r>
+      <w:r>
+        <w:rPr>
+          <w:rStyle w:val="StyleCOdeChar"/>
+          <w:rFonts w:eastAsiaTheme="minorEastAsia"/>
+        </w:rPr>
+        <w:t xml:space="preserve"> </w:t>
+      </w:r>
+      <w:r>
+        <w:rPr>
+          <w:rFonts w:ascii="Tahoma" w:hAnsi="Tahoma" w:cs="Tahoma"/>
+          <w:sz w:val="18"/>
+          <w:szCs w:val="18"/>
+        </w:rPr>
+        <w:t>tag</w:t>
+      </w:r>
+      <w:r>
+        <w:rPr>
+          <w:rFonts w:ascii="Tahoma" w:hAnsi="Tahoma" w:cs="Tahoma"/>
+          <w:sz w:val="18"/>
+          <w:szCs w:val="18"/>
+        </w:rPr>
+        <w:t>:</w:t>
+      </w:r>
+    </w:p>
+    <w:p>
+      <w:pPr>
+        <w:ind w:left="1080"/>
+        <w:rPr>
+          <w:rFonts w:ascii="Tahoma" w:hAnsi="Tahoma" w:cs="Tahoma"/>
+          <w:sz w:val="18"/>
+          <w:szCs w:val="18"/>
+        </w:rPr>
+      </w:pPr>
+      <w:r>
+        <w:rPr>
+          <w:noProof/>
+          <w:lang w:val="bg-BG" w:eastAsia="bg-BG" w:bidi="ar-SA"/>
+        </w:rPr>
+        <w:lastRenderedPageBreak/>
+        <w:drawing>
+          <wp:inline distT="0" distB="0" distL="0" distR="0" wp14:anchorId="6D73CDCD" wp14:editId="68CEAF28">
+            <wp:extent cx="5303840" cy="5005614"/>
+            <wp:effectExtent l="0" t="0" r="0" b="0"/>
+            <wp:docPr id="2" name="Picture 2"/>
+            <wp:cNvGraphicFramePr>
+              <a:graphicFrameLocks xmlns:a="http://schemas.openxmlformats.org/drawingml/2006/main" noChangeAspect="1"/>
+            </wp:cNvGraphicFramePr>
+            <a:graphic xmlns:a="http://schemas.openxmlformats.org/drawingml/2006/main">
+              <a:graphicData uri="http://schemas.openxmlformats.org/drawingml/2006/picture">
+                <pic:pic xmlns:pic="http://schemas.openxmlformats.org/drawingml/2006/picture">
+                  <pic:nvPicPr>
+                    <pic:cNvPr id="1" name=""/>
+                    <pic:cNvPicPr/>
+                  </pic:nvPicPr>
+                  <pic:blipFill>
+                    <a:blip r:embed="rId12"/>
+                    <a:stretch>
+                      <a:fillRect/>
+                    </a:stretch>
+                  </pic:blipFill>
+                  <pic:spPr>
+                    <a:xfrm>
+                      <a:off x="0" y="0"/>
+                      <a:ext cx="5308697" cy="5010197"/>
+                    </a:xfrm>
+                    <a:prstGeom prst="rect">
+                      <a:avLst/>
+                    </a:prstGeom>
+                  </pic:spPr>
+                </pic:pic>
+              </a:graphicData>
+            </a:graphic>
+          </wp:inline>
+        </w:drawing>
+      </w:r>
+    </w:p>
+    <w:p>
+      <w:pPr>
+        <w:autoSpaceDE w:val="0"/>
+        <w:autoSpaceDN w:val="0"/>
+        <w:adjustRightInd w:val="0"/>
+        <w:spacing w:after="0" w:line="240" w:lineRule="auto"/>
+        <w:ind w:left="1080"/>
+        <w:rPr>
+          <w:rStyle w:val="StyleCOdeChar"/>
+          <w:rFonts w:eastAsiaTheme="minorEastAsia"/>
+        </w:rPr>
+      </w:pPr>
+    </w:p>
+    <w:p>
+      <w:pPr>
+        <w:ind w:left="372" w:firstLine="708"/>
+        <w:rPr>
+          <w:rFonts w:ascii="Tahoma" w:hAnsi="Tahoma" w:cs="Tahoma"/>
+          <w:b/>
+          <w:sz w:val="18"/>
+          <w:szCs w:val="18"/>
+        </w:rPr>
+      </w:pPr>
+      <w:r>
+        <w:rPr>
+          <w:rFonts w:ascii="Tahoma" w:hAnsi="Tahoma" w:cs="Tahoma"/>
+          <w:b/>
+          <w:sz w:val="18"/>
+          <w:szCs w:val="18"/>
+        </w:rPr>
+        <w:t>default/checkout/billing/</w:t>
+      </w:r>
+      <w:proofErr w:type="spellStart"/>
+      <w:r>
+        <w:rPr>
+          <w:rFonts w:ascii="Tahoma" w:hAnsi="Tahoma" w:cs="Tahoma"/>
+          <w:b/>
+          <w:sz w:val="18"/>
+          <w:szCs w:val="18"/>
+        </w:rPr>
+        <w:t>paymentmethods.isml</w:t>
+      </w:r>
+      <w:proofErr w:type="spellEnd"/>
+    </w:p>
+    <w:p>
+      <w:pPr>
+        <w:ind w:left="372" w:firstLine="708"/>
+        <w:rPr>
+          <w:rFonts w:ascii="Tahoma" w:hAnsi="Tahoma" w:cs="Tahoma"/>
+          <w:sz w:val="18"/>
+          <w:szCs w:val="18"/>
+        </w:rPr>
+      </w:pPr>
+      <w:r>
+        <w:rPr>
+          <w:rFonts w:ascii="Tahoma" w:hAnsi="Tahoma" w:cs="Tahoma"/>
+          <w:sz w:val="18"/>
+          <w:szCs w:val="18"/>
+        </w:rPr>
+        <w:t>Add Code:</w:t>
+      </w:r>
+    </w:p>
+    <w:p>
+      <w:pPr>
+        <w:autoSpaceDE w:val="0"/>
+        <w:autoSpaceDN w:val="0"/>
+        <w:adjustRightInd w:val="0"/>
+        <w:spacing w:after="0" w:line="240" w:lineRule="auto"/>
+        <w:ind w:left="1080"/>
+        <w:rPr>
+          <w:rStyle w:val="StyleCOdeChar"/>
+          <w:rFonts w:eastAsiaTheme="minorEastAsia"/>
+        </w:rPr>
+      </w:pPr>
+      <w:r>
+        <w:rPr>
+          <w:rStyle w:val="StyleCOdeChar"/>
+          <w:rFonts w:eastAsiaTheme="minorEastAsia"/>
+        </w:rPr>
+        <w:t>&lt;iscomment&gt;Klarna Payments Processor&lt;/iscomment&gt;</w:t>
+      </w:r>
+    </w:p>
+    <w:p>
+      <w:pPr>
+        <w:autoSpaceDE w:val="0"/>
+        <w:autoSpaceDN w:val="0"/>
+        <w:adjustRightInd w:val="0"/>
+        <w:spacing w:after="0" w:line="240" w:lineRule="auto"/>
+        <w:ind w:left="1080"/>
+        <w:rPr>
+          <w:rStyle w:val="StyleCOdeChar"/>
+          <w:rFonts w:eastAsiaTheme="minorEastAsia"/>
+        </w:rPr>
+      </w:pPr>
+      <w:r>
+        <w:rPr>
+          <w:rStyle w:val="StyleCOdeChar"/>
+          <w:rFonts w:eastAsiaTheme="minorEastAsia"/>
+        </w:rPr>
+        <w:t>&lt;div class="payment-method &lt;isif condition="${!empty(pdict.selectedPaymentID) &amp;&amp; pdict.selectedPaymentID=='PayPal'}"&gt;payment-method-expanded&lt;/isif&gt;" data-method="Klarna"&gt;</w:t>
+      </w:r>
+    </w:p>
+    <w:p>
+      <w:pPr>
+        <w:autoSpaceDE w:val="0"/>
+        <w:autoSpaceDN w:val="0"/>
+        <w:adjustRightInd w:val="0"/>
+        <w:spacing w:after="0" w:line="240" w:lineRule="auto"/>
+        <w:ind w:left="1080" w:firstLine="372"/>
+        <w:rPr>
+          <w:rStyle w:val="StyleCOdeChar"/>
+          <w:rFonts w:eastAsiaTheme="minorEastAsia"/>
+        </w:rPr>
+      </w:pPr>
+      <w:r>
+        <w:rPr>
+          <w:rStyle w:val="StyleCOdeChar"/>
+          <w:rFonts w:eastAsiaTheme="minorEastAsia"/>
+        </w:rPr>
+        <w:t>&lt;div id="klarna_payments_container"&gt;</w:t>
+      </w:r>
+    </w:p>
+    <w:p>
+      <w:pPr>
+        <w:ind w:left="1080"/>
+        <w:rPr>
+          <w:rStyle w:val="StyleCOdeChar"/>
+          <w:rFonts w:eastAsiaTheme="minorEastAsia"/>
+        </w:rPr>
+      </w:pPr>
+      <w:r>
+        <w:rPr>
+          <w:rStyle w:val="StyleCOdeChar"/>
+          <w:rFonts w:eastAsiaTheme="minorEastAsia"/>
+        </w:rPr>
+        <w:t>&lt;/div&gt;</w:t>
+      </w:r>
+    </w:p>
+    <w:p>
+      <w:pPr>
+        <w:ind w:left="1080"/>
+        <w:rPr>
+          <w:rFonts w:ascii="Tahoma" w:hAnsi="Tahoma" w:cs="Tahoma"/>
+          <w:sz w:val="18"/>
+          <w:szCs w:val="18"/>
+        </w:rPr>
+      </w:pPr>
+      <w:r>
+        <w:rPr>
+          <w:rFonts w:ascii="Tahoma" w:hAnsi="Tahoma" w:cs="Tahoma"/>
+          <w:sz w:val="18"/>
+          <w:szCs w:val="18"/>
+        </w:rPr>
+        <w:t>B</w:t>
+      </w:r>
+      <w:r>
+        <w:rPr>
+          <w:rFonts w:ascii="Tahoma" w:hAnsi="Tahoma" w:cs="Tahoma"/>
+          <w:sz w:val="18"/>
+          <w:szCs w:val="18"/>
+        </w:rPr>
+        <w:t>efore</w:t>
+      </w:r>
+      <w:r>
+        <w:rPr>
+          <w:rStyle w:val="StyleCOdeChar"/>
+          <w:rFonts w:eastAsiaTheme="minorEastAsia"/>
+          <w:b/>
+          <w:color w:val="auto"/>
+        </w:rPr>
+        <w:t xml:space="preserve"> </w:t>
+      </w:r>
+      <w:r>
+        <w:rPr>
+          <w:rStyle w:val="StyleCOdeChar"/>
+          <w:rFonts w:eastAsiaTheme="minorEastAsia"/>
+        </w:rPr>
+        <w:t>&lt;/fieldset&gt;</w:t>
+      </w:r>
+      <w:r>
+        <w:rPr>
+          <w:rStyle w:val="StyleCOdeChar"/>
+          <w:rFonts w:eastAsiaTheme="minorEastAsia"/>
+        </w:rPr>
+        <w:t xml:space="preserve"> </w:t>
+      </w:r>
+      <w:r>
+        <w:rPr>
+          <w:rFonts w:ascii="Tahoma" w:hAnsi="Tahoma" w:cs="Tahoma"/>
+          <w:sz w:val="18"/>
+          <w:szCs w:val="18"/>
+        </w:rPr>
+        <w:t>closing</w:t>
+      </w:r>
+      <w:r>
+        <w:rPr>
+          <w:rStyle w:val="StyleCOdeChar"/>
+          <w:rFonts w:eastAsiaTheme="minorEastAsia"/>
+        </w:rPr>
+        <w:t xml:space="preserve"> </w:t>
+      </w:r>
+      <w:r>
+        <w:rPr>
+          <w:rFonts w:ascii="Tahoma" w:hAnsi="Tahoma" w:cs="Tahoma"/>
+          <w:sz w:val="18"/>
+          <w:szCs w:val="18"/>
+        </w:rPr>
+        <w:t>tag</w:t>
+      </w:r>
+    </w:p>
+    <w:p>
+      <w:pPr>
+        <w:ind w:left="1080"/>
+        <w:rPr>
+          <w:noProof/>
+          <w:lang w:val="bg-BG" w:eastAsia="bg-BG" w:bidi="ar-SA"/>
+        </w:rPr>
+      </w:pPr>
+    </w:p>
+    <w:p>
+      <w:pPr>
+        <w:ind w:left="1080"/>
+        <w:rPr>
+          <w:rFonts w:ascii="Tahoma" w:hAnsi="Tahoma" w:cs="Tahoma"/>
+          <w:b/>
+          <w:sz w:val="18"/>
+          <w:szCs w:val="18"/>
+        </w:rPr>
+      </w:pPr>
+      <w:r>
+        <w:rPr>
+          <w:noProof/>
+          <w:lang w:val="bg-BG" w:eastAsia="bg-BG" w:bidi="ar-SA"/>
+        </w:rPr>
+        <w:lastRenderedPageBreak/>
+        <w:drawing>
+          <wp:inline distT="0" distB="0" distL="0" distR="0" wp14:anchorId="18757786" wp14:editId="07119D31">
+            <wp:extent cx="5047032" cy="3335514"/>
+            <wp:effectExtent l="0" t="0" r="0" b="0"/>
+            <wp:docPr id="1" name="Picture 1"/>
+            <wp:cNvGraphicFramePr>
+              <a:graphicFrameLocks xmlns:a="http://schemas.openxmlformats.org/drawingml/2006/main" noChangeAspect="1"/>
+            </wp:cNvGraphicFramePr>
+            <a:graphic xmlns:a="http://schemas.openxmlformats.org/drawingml/2006/main">
+              <a:graphicData uri="http://schemas.openxmlformats.org/drawingml/2006/picture">
+                <pic:pic xmlns:pic="http://schemas.openxmlformats.org/drawingml/2006/picture">
+                  <pic:nvPicPr>
+                    <pic:cNvPr id="1" name=""/>
+                    <pic:cNvPicPr/>
+                  </pic:nvPicPr>
+                  <pic:blipFill>
+                    <a:blip r:embed="rId13"/>
+                    <a:stretch>
+                      <a:fillRect/>
+                    </a:stretch>
+                  </pic:blipFill>
+                  <pic:spPr>
+                    <a:xfrm>
+                      <a:off x="0" y="0"/>
+                      <a:ext cx="5055375" cy="3341028"/>
+                    </a:xfrm>
+                    <a:prstGeom prst="rect">
+                      <a:avLst/>
+                    </a:prstGeom>
+                  </pic:spPr>
+                </pic:pic>
+              </a:graphicData>
+            </a:graphic>
+          </wp:inline>
+        </w:drawing>
+      </w:r>
+      <w:bookmarkStart w:id="26" w:name="_GoBack"/>
+      <w:bookmarkEnd w:id="26"/>
+    </w:p>
+    <w:p>
+      <w:pPr>
+        <w:ind w:left="1080"/>
+        <w:rPr>
+          <w:rFonts w:ascii="Tahoma" w:hAnsi="Tahoma" w:cs="Tahoma"/>
+          <w:sz w:val="18"/>
+          <w:szCs w:val="18"/>
+        </w:rPr>
+      </w:pPr>
+    </w:p>
+    <w:p>
+      <w:pPr>
+        <w:ind w:left="708"/>
       </w:pPr>
     </w:p>
     <w:p>
@@ -2630,6 +3369,45 @@
     </w:p>
     <w:p>
       <w:pPr>
+        <w:pStyle w:val="BodyText"/>
+        <w:ind w:left="1080"/>
+        <w:rPr>
+          <w:rFonts w:ascii="Trebuchet MS" w:hAnsi="Trebuchet MS"/>
+          <w:i/>
+          <w:iCs/>
+          <w:color w:val="808080" w:themeColor="background1" w:themeShade="80"/>
+          <w:sz w:val="18"/>
+          <w:szCs w:val="18"/>
+        </w:rPr>
+      </w:pPr>
+      <w:r>
+        <w:rPr>
+          <w:rFonts w:ascii="Trebuchet MS" w:hAnsi="Trebuchet MS"/>
+          <w:i/>
+          <w:iCs/>
+          <w:color w:val="808080" w:themeColor="background1" w:themeShade="80"/>
+          <w:sz w:val="18"/>
+          <w:szCs w:val="18"/>
+        </w:rPr>
+        <w:t>Checkout/billing</w:t>
+      </w:r>
+    </w:p>
+    <w:p>
+      <w:pPr>
+        <w:pStyle w:val="BodyText"/>
+        <w:ind w:left="1080"/>
+        <w:rPr>
+          <w:rFonts w:ascii="Trebuchet MS" w:hAnsi="Trebuchet MS"/>
+          <w:i/>
+          <w:iCs/>
+          <w:color w:val="808080" w:themeColor="background1" w:themeShade="80"/>
+          <w:sz w:val="18"/>
+          <w:szCs w:val="18"/>
+        </w:rPr>
+      </w:pPr>
+    </w:p>
+    <w:p>
+      <w:pPr>
         <w:pStyle w:val="Heading2"/>
       </w:pPr>
       <w:bookmarkStart w:id="27" w:name="_Toc280189037"/>
@@ -2703,7 +3481,7 @@
       </w:pPr>
       <w:bookmarkStart w:id="29" w:name="_Toc280189039"/>
       <w:bookmarkStart w:id="30" w:name="_Toc245264376"/>
-      <w:bookmarkEnd w:id="19"/>
+      <w:bookmarkEnd w:id="18"/>
       <w:r>
         <w:lastRenderedPageBreak/>
         <w:t>Operations, Maintenance</w:t>
@@ -3695,11 +4473,11 @@
       </w:pPr>
     </w:p>
     <w:sectPr>
-      <w:headerReference w:type="even" r:id="rId12"/>
-      <w:headerReference w:type="default" r:id="rId13"/>
-      <w:footerReference w:type="default" r:id="rId14"/>
-      <w:headerReference w:type="first" r:id="rId15"/>
-      <w:footerReference w:type="first" r:id="rId16"/>
+      <w:headerReference w:type="even" r:id="rId14"/>
+      <w:headerReference w:type="default" r:id="rId15"/>
+      <w:footerReference w:type="default" r:id="rId16"/>
+      <w:headerReference w:type="first" r:id="rId17"/>
+      <w:footerReference w:type="first" r:id="rId18"/>
       <w:type w:val="continuous"/>
       <w:pgSz w:w="11906" w:h="16838" w:code="9"/>
       <w:pgMar w:top="1440" w:right="1080" w:bottom="1440" w:left="1080" w:header="720" w:footer="215" w:gutter="0"/>
@@ -3887,7 +4665,7 @@
               <w:sz w:val="18"/>
               <w:szCs w:val="18"/>
             </w:rPr>
-            <w:t>3-5</w:t>
+            <w:t>3-6</w:t>
           </w:r>
           <w:r>
             <w:rPr>
@@ -5653,6 +6431,119 @@
     </w:lvl>
   </w:abstractNum>
   <w:abstractNum w:abstractNumId="22" w15:restartNumberingAfterBreak="0">
+    <w:nsid w:val="5A4F5F9D"/>
+    <w:multiLevelType w:val="hybridMultilevel"/>
+    <w:tmpl w:val="3F10AC16"/>
+    <w:lvl w:ilvl="0" w:tplc="04180001">
+      <w:start w:val="1"/>
+      <w:numFmt w:val="bullet"/>
+      <w:lvlText w:val=""/>
+      <w:lvlJc w:val="left"/>
+      <w:pPr>
+        <w:ind w:left="720" w:hanging="360"/>
+      </w:pPr>
+      <w:rPr>
+        <w:rFonts w:ascii="Symbol" w:hAnsi="Symbol" w:hint="default"/>
+      </w:rPr>
+    </w:lvl>
+    <w:lvl w:ilvl="1" w:tplc="4CE0B102">
+      <w:start w:val="1"/>
+      <w:numFmt w:val="bullet"/>
+      <w:lvlText w:val="-"/>
+      <w:lvlJc w:val="left"/>
+      <w:pPr>
+        <w:ind w:left="1440" w:hanging="360"/>
+      </w:pPr>
+      <w:rPr>
+        <w:rFonts w:ascii="Tahoma" w:eastAsiaTheme="minorEastAsia" w:hAnsi="Tahoma" w:cs="Tahoma" w:hint="default"/>
+      </w:rPr>
+    </w:lvl>
+    <w:lvl w:ilvl="2" w:tplc="04180001">
+      <w:start w:val="1"/>
+      <w:numFmt w:val="bullet"/>
+      <w:lvlText w:val=""/>
+      <w:lvlJc w:val="left"/>
+      <w:pPr>
+        <w:ind w:left="2160" w:hanging="360"/>
+      </w:pPr>
+      <w:rPr>
+        <w:rFonts w:ascii="Symbol" w:hAnsi="Symbol" w:hint="default"/>
+      </w:rPr>
+    </w:lvl>
+    <w:lvl w:ilvl="3" w:tplc="04180001" w:tentative="1">
+      <w:start w:val="1"/>
+      <w:numFmt w:val="bullet"/>
+      <w:lvlText w:val=""/>
+      <w:lvlJc w:val="left"/>
+      <w:pPr>
+        <w:ind w:left="2880" w:hanging="360"/>
+      </w:pPr>
+      <w:rPr>
+        <w:rFonts w:ascii="Symbol" w:hAnsi="Symbol" w:hint="default"/>
+      </w:rPr>
+    </w:lvl>
+    <w:lvl w:ilvl="4" w:tplc="04180003" w:tentative="1">
+      <w:start w:val="1"/>
+      <w:numFmt w:val="bullet"/>
+      <w:lvlText w:val="o"/>
+      <w:lvlJc w:val="left"/>
+      <w:pPr>
+        <w:ind w:left="3600" w:hanging="360"/>
+      </w:pPr>
+      <w:rPr>
+        <w:rFonts w:ascii="Courier New" w:hAnsi="Courier New" w:cs="Courier New" w:hint="default"/>
+      </w:rPr>
+    </w:lvl>
+    <w:lvl w:ilvl="5" w:tplc="04180005" w:tentative="1">
+      <w:start w:val="1"/>
+      <w:numFmt w:val="bullet"/>
+      <w:lvlText w:val=""/>
+      <w:lvlJc w:val="left"/>
+      <w:pPr>
+        <w:ind w:left="4320" w:hanging="360"/>
+      </w:pPr>
+      <w:rPr>
+        <w:rFonts w:ascii="Wingdings" w:hAnsi="Wingdings" w:hint="default"/>
+      </w:rPr>
+    </w:lvl>
+    <w:lvl w:ilvl="6" w:tplc="04180001" w:tentative="1">
+      <w:start w:val="1"/>
+      <w:numFmt w:val="bullet"/>
+      <w:lvlText w:val=""/>
+      <w:lvlJc w:val="left"/>
+      <w:pPr>
+        <w:ind w:left="5040" w:hanging="360"/>
+      </w:pPr>
+      <w:rPr>
+        <w:rFonts w:ascii="Symbol" w:hAnsi="Symbol" w:hint="default"/>
+      </w:rPr>
+    </w:lvl>
+    <w:lvl w:ilvl="7" w:tplc="04180003" w:tentative="1">
+      <w:start w:val="1"/>
+      <w:numFmt w:val="bullet"/>
+      <w:lvlText w:val="o"/>
+      <w:lvlJc w:val="left"/>
+      <w:pPr>
+        <w:ind w:left="5760" w:hanging="360"/>
+      </w:pPr>
+      <w:rPr>
+        <w:rFonts w:ascii="Courier New" w:hAnsi="Courier New" w:cs="Courier New" w:hint="default"/>
+      </w:rPr>
+    </w:lvl>
+    <w:lvl w:ilvl="8" w:tplc="04180005" w:tentative="1">
+      <w:start w:val="1"/>
+      <w:numFmt w:val="bullet"/>
+      <w:lvlText w:val=""/>
+      <w:lvlJc w:val="left"/>
+      <w:pPr>
+        <w:ind w:left="6480" w:hanging="360"/>
+      </w:pPr>
+      <w:rPr>
+        <w:rFonts w:ascii="Wingdings" w:hAnsi="Wingdings" w:hint="default"/>
+      </w:rPr>
+    </w:lvl>
+  </w:abstractNum>
+  <w:abstractNum w:abstractNumId="23" w15:restartNumberingAfterBreak="0">
     <w:nsid w:val="601969AE"/>
     <w:multiLevelType w:val="hybridMultilevel"/>
     <w:tmpl w:val="EC005A6C"/>
@@ -5767,7 +6658,7 @@
       </w:rPr>
     </w:lvl>
   </w:abstractNum>
-  <w:abstractNum w:abstractNumId="23" w15:restartNumberingAfterBreak="0">
+  <w:abstractNum w:abstractNumId="24" w15:restartNumberingAfterBreak="0">
     <w:nsid w:val="68A55DA1"/>
     <w:multiLevelType w:val="hybridMultilevel"/>
     <w:tmpl w:val="42AC2678"/>
@@ -5882,7 +6773,7 @@
       </w:rPr>
     </w:lvl>
   </w:abstractNum>
-  <w:abstractNum w:abstractNumId="24" w15:restartNumberingAfterBreak="0">
+  <w:abstractNum w:abstractNumId="25" w15:restartNumberingAfterBreak="0">
     <w:nsid w:val="6B4801EA"/>
     <w:multiLevelType w:val="hybridMultilevel"/>
     <w:tmpl w:val="F9303436"/>
@@ -6023,7 +6914,7 @@
       </w:rPr>
     </w:lvl>
   </w:abstractNum>
-  <w:abstractNum w:abstractNumId="25" w15:restartNumberingAfterBreak="0">
+  <w:abstractNum w:abstractNumId="26" w15:restartNumberingAfterBreak="0">
     <w:nsid w:val="79CB2920"/>
     <w:multiLevelType w:val="hybridMultilevel"/>
     <w:tmpl w:val="C8CCD406"/>
@@ -6138,7 +7029,7 @@
       </w:rPr>
     </w:lvl>
   </w:abstractNum>
-  <w:abstractNum w:abstractNumId="26" w15:restartNumberingAfterBreak="0">
+  <w:abstractNum w:abstractNumId="27" w15:restartNumberingAfterBreak="0">
     <w:nsid w:val="7D8C2E9F"/>
     <w:multiLevelType w:val="hybridMultilevel"/>
     <w:tmpl w:val="6E2E60F0"/>
@@ -6307,10 +7198,10 @@
     <w:abstractNumId w:val="11"/>
   </w:num>
   <w:num w:numId="10">
-    <w:abstractNumId w:val="24"/>
+    <w:abstractNumId w:val="25"/>
   </w:num>
   <w:num w:numId="11">
-    <w:abstractNumId w:val="26"/>
+    <w:abstractNumId w:val="27"/>
   </w:num>
   <w:num w:numId="12">
     <w:abstractNumId w:val="0"/>
@@ -6325,10 +7216,10 @@
     <w:abstractNumId w:val="16"/>
   </w:num>
   <w:num w:numId="16">
-    <w:abstractNumId w:val="25"/>
+    <w:abstractNumId w:val="26"/>
   </w:num>
   <w:num w:numId="17">
-    <w:abstractNumId w:val="23"/>
+    <w:abstractNumId w:val="24"/>
   </w:num>
   <w:num w:numId="18">
     <w:abstractNumId w:val="6"/>
@@ -6355,10 +7246,16 @@
     <w:abstractNumId w:val="13"/>
   </w:num>
   <w:num w:numId="26">
-    <w:abstractNumId w:val="22"/>
+    <w:abstractNumId w:val="23"/>
   </w:num>
   <w:num w:numId="27">
     <w:abstractNumId w:val="5"/>
+  </w:num>
+  <w:num w:numId="28">
+    <w:abstractNumId w:val="15"/>
+  </w:num>
+  <w:num w:numId="29">
+    <w:abstractNumId w:val="22"/>
   </w:num>
   <w:numIdMacAtCleanup w:val="26"/>
 </w:numbering>
@@ -9047,6 +9944,7 @@
   <w:style w:type="paragraph" w:styleId="ListParagraph">
     <w:name w:val="List Paragraph"/>
     <w:basedOn w:val="Normal"/>
+    <w:link w:val="ListParagraphChar"/>
     <w:uiPriority w:val="34"/>
     <w:qFormat/>
     <w:rsid w:val="00FD259B"/>
@@ -9289,6 +10187,62 @@
         <w:insideV w:val="single" w:sz="4" w:space="0" w:color="000000" w:themeColor="text1"/>
       </w:tblBorders>
     </w:tblPr>
+  </w:style>
+  <w:style w:type="character" w:customStyle="1" w:styleId="ListParagraphChar">
+    <w:name w:val="List Paragraph Char"/>
+    <w:basedOn w:val="DefaultParagraphFont"/>
+    <w:link w:val="ListParagraph"/>
+    <w:uiPriority w:val="34"/>
+    <w:rsid w:val="00675AF5"/>
+  </w:style>
+  <w:style w:type="character" w:customStyle="1" w:styleId="StyleCOdeChar">
+    <w:name w:val="StyleCOde Char"/>
+    <w:basedOn w:val="ListParagraphChar"/>
+    <w:link w:val="StyleCOde"/>
+    <w:rsid w:val="00675AF5"/>
+    <w:rPr>
+      <w:rFonts w:ascii="Courier New" w:eastAsia="Times New Roman" w:hAnsi="Courier New" w:cs="Courier New"/>
+      <w:color w:val="31849B" w:themeColor="accent5" w:themeShade="BF"/>
+      <w:sz w:val="20"/>
+      <w:szCs w:val="20"/>
+      <w:lang w:val="ro-RO" w:eastAsia="ro-RO"/>
+    </w:rPr>
+  </w:style>
+  <w:style w:type="paragraph" w:customStyle="1" w:styleId="StyleCOde">
+    <w:name w:val="StyleCOde"/>
+    <w:basedOn w:val="ListParagraph"/>
+    <w:link w:val="StyleCOdeChar"/>
+    <w:qFormat/>
+    <w:rsid w:val="00675AF5"/>
+    <w:pPr>
+      <w:tabs>
+        <w:tab w:val="left" w:pos="916"/>
+        <w:tab w:val="left" w:pos="1832"/>
+        <w:tab w:val="left" w:pos="2748"/>
+        <w:tab w:val="left" w:pos="3664"/>
+        <w:tab w:val="left" w:pos="4580"/>
+        <w:tab w:val="left" w:pos="5496"/>
+        <w:tab w:val="left" w:pos="6412"/>
+        <w:tab w:val="left" w:pos="7328"/>
+        <w:tab w:val="left" w:pos="8244"/>
+        <w:tab w:val="left" w:pos="9160"/>
+        <w:tab w:val="left" w:pos="10076"/>
+        <w:tab w:val="left" w:pos="10992"/>
+        <w:tab w:val="left" w:pos="11908"/>
+        <w:tab w:val="left" w:pos="12824"/>
+        <w:tab w:val="left" w:pos="13740"/>
+        <w:tab w:val="left" w:pos="14656"/>
+      </w:tabs>
+      <w:spacing w:after="0" w:line="240" w:lineRule="auto"/>
+      <w:ind w:left="900"/>
+    </w:pPr>
+    <w:rPr>
+      <w:rFonts w:ascii="Courier New" w:eastAsia="Times New Roman" w:hAnsi="Courier New" w:cs="Courier New"/>
+      <w:color w:val="31849B" w:themeColor="accent5" w:themeShade="BF"/>
+      <w:sz w:val="20"/>
+      <w:szCs w:val="20"/>
+      <w:lang w:val="ro-RO" w:eastAsia="ro-RO"/>
+    </w:rPr>
   </w:style>
 </w:styles>
 </file>
@@ -9593,7 +10547,7 @@
 </file>
 
 <file path=customXml/itemProps1.xml><?xml version="1.0" encoding="utf-8"?>
-<ds:datastoreItem xmlns:ds="http://schemas.openxmlformats.org/officeDocument/2006/customXml" ds:itemID="{7CDD7497-61F2-4B34-AE32-06D63002C678}">
+<ds:datastoreItem xmlns:ds="http://schemas.openxmlformats.org/officeDocument/2006/customXml" ds:itemID="{4DE88BB8-0D66-4187-9027-DDF197D87884}">
   <ds:schemaRefs>
     <ds:schemaRef ds:uri="http://schemas.openxmlformats.org/officeDocument/2006/bibliography"/>
   </ds:schemaRefs>
@@ -9601,7 +10555,7 @@
 </file>
 
 <file path=customXml/itemProps2.xml><?xml version="1.0" encoding="utf-8"?>
-<ds:datastoreItem xmlns:ds="http://schemas.openxmlformats.org/officeDocument/2006/customXml" ds:itemID="{AAA1F2F5-B323-4E27-B0E3-D93FC0F31D7E}">
+<ds:datastoreItem xmlns:ds="http://schemas.openxmlformats.org/officeDocument/2006/customXml" ds:itemID="{35096AEA-7607-4993-ADC4-1D26D2E3A3E5}">
   <ds:schemaRefs>
     <ds:schemaRef ds:uri="http://schemas.openxmlformats.org/officeDocument/2006/bibliography"/>
   </ds:schemaRefs>
@@ -9609,7 +10563,7 @@
 </file>
 
 <file path=customXml/itemProps3.xml><?xml version="1.0" encoding="utf-8"?>
-<ds:datastoreItem xmlns:ds="http://schemas.openxmlformats.org/officeDocument/2006/customXml" ds:itemID="{8E757622-F37B-428F-B426-61A118ABCD03}">
+<ds:datastoreItem xmlns:ds="http://schemas.openxmlformats.org/officeDocument/2006/customXml" ds:itemID="{18E7784B-AE51-41CA-A40C-10BF850D42AE}">
   <ds:schemaRefs>
     <ds:schemaRef ds:uri="http://schemas.openxmlformats.org/officeDocument/2006/bibliography"/>
   </ds:schemaRefs>
@@ -9617,7 +10571,7 @@
 </file>
 
 <file path=customXml/itemProps4.xml><?xml version="1.0" encoding="utf-8"?>
-<ds:datastoreItem xmlns:ds="http://schemas.openxmlformats.org/officeDocument/2006/customXml" ds:itemID="{B6FB383C-26EF-4227-87CB-A8D6F17801DE}">
+<ds:datastoreItem xmlns:ds="http://schemas.openxmlformats.org/officeDocument/2006/customXml" ds:itemID="{C2F266DB-7125-4632-AC40-12831D6A469B}">
   <ds:schemaRefs>
     <ds:schemaRef ds:uri="http://schemas.openxmlformats.org/officeDocument/2006/bibliography"/>
   </ds:schemaRefs>

</xml_diff>

<commit_message>
documented create session call node
</commit_message>
<xml_diff>
--- a/documentation/Klarna Integration Guide v17.4.0.docx
+++ b/documentation/Klarna Integration Guide v17.4.0.docx
@@ -13,7 +13,6 @@
         </w:rPr>
       </w:pPr>
       <w:bookmarkStart w:id="0" w:name="_Toc18396389"/>
-      <w:proofErr w:type="spellStart"/>
       <w:r>
         <w:rPr>
           <w:b/>
@@ -30,7 +29,6 @@
         </w:rPr>
         <w:t>larna</w:t>
       </w:r>
-      <w:proofErr w:type="spellEnd"/>
       <w:r>
         <w:rPr>
           <w:b/>
@@ -2072,15 +2070,6 @@
     </w:p>
     <w:p>
       <w:pPr>
-        <w:rPr>
-          <w:rFonts w:ascii="Trebuchet MS" w:hAnsi="Trebuchet MS"/>
-          <w:sz w:val="20"/>
-          <w:szCs w:val="20"/>
-        </w:rPr>
-      </w:pPr>
-    </w:p>
-    <w:p>
-      <w:pPr>
         <w:pStyle w:val="Heading2"/>
       </w:pPr>
       <w:bookmarkStart w:id="7" w:name="_Toc280189029"/>
@@ -2365,15 +2354,7 @@
     <w:p/>
     <w:p>
       <w:r>
-        <w:t xml:space="preserve">To setup and implement </w:t>
-      </w:r>
-      <w:proofErr w:type="spellStart"/>
-      <w:r>
-        <w:t>Klarna</w:t>
-      </w:r>
-      <w:proofErr w:type="spellEnd"/>
-      <w:r>
-        <w:t xml:space="preserve"> Payments Salesforce Commerce Cloud Cartridge, the below steps must be followed:</w:t>
+        <w:t>To setup and implement Klarna Payments Salesforce Commerce Cloud Cartridge, the below steps must be followed:</w:t>
       </w:r>
     </w:p>
     <w:p>
@@ -2459,19 +2440,1228 @@
     </w:p>
     <w:p>
       <w:pPr>
+        <w:spacing w:line="360" w:lineRule="auto"/>
+        <w:ind w:firstLine="720"/>
+        <w:rPr>
+          <w:rStyle w:val="SubtleEmphasis"/>
+          <w:rFonts w:ascii="Trebuchet MS" w:hAnsi="Trebuchet MS"/>
+          <w:sz w:val="18"/>
+          <w:szCs w:val="18"/>
+        </w:rPr>
+      </w:pPr>
+      <w:r>
+        <w:rPr>
+          <w:rStyle w:val="SubtleEmphasis"/>
+          <w:rFonts w:ascii="Trebuchet MS" w:hAnsi="Trebuchet MS"/>
+          <w:sz w:val="18"/>
+          <w:szCs w:val="18"/>
+        </w:rPr>
+        <w:t>Klarna Payments integration has three cartridges:</w:t>
+      </w:r>
+    </w:p>
+    <w:p>
+      <w:pPr>
+        <w:pStyle w:val="ListParagraph"/>
+        <w:numPr>
+          <w:ilvl w:val="0"/>
+          <w:numId w:val="37"/>
+        </w:numPr>
+        <w:spacing w:line="360" w:lineRule="auto"/>
+        <w:rPr>
+          <w:rStyle w:val="SubtleEmphasis"/>
+          <w:rFonts w:ascii="Trebuchet MS" w:hAnsi="Trebuchet MS"/>
+          <w:sz w:val="18"/>
+          <w:szCs w:val="18"/>
+        </w:rPr>
+      </w:pPr>
+      <w:r>
+        <w:rPr>
+          <w:rStyle w:val="SubtleEmphasis"/>
+          <w:rFonts w:ascii="Trebuchet MS" w:hAnsi="Trebuchet MS"/>
+          <w:sz w:val="18"/>
+          <w:szCs w:val="18"/>
+        </w:rPr>
+        <w:t>int_klarna_payments which implements the core storefront functionality;</w:t>
+      </w:r>
+    </w:p>
+    <w:p>
+      <w:pPr>
+        <w:pStyle w:val="ListParagraph"/>
+        <w:numPr>
+          <w:ilvl w:val="0"/>
+          <w:numId w:val="37"/>
+        </w:numPr>
+        <w:spacing w:line="360" w:lineRule="auto"/>
+        <w:rPr>
+          <w:rStyle w:val="SubtleEmphasis"/>
+          <w:rFonts w:ascii="Trebuchet MS" w:hAnsi="Trebuchet MS"/>
+          <w:sz w:val="18"/>
+          <w:szCs w:val="18"/>
+        </w:rPr>
+      </w:pPr>
+      <w:r>
+        <w:rPr>
+          <w:rStyle w:val="SubtleEmphasis"/>
+          <w:rFonts w:ascii="Trebuchet MS" w:hAnsi="Trebuchet MS"/>
+          <w:sz w:val="18"/>
+          <w:szCs w:val="18"/>
+        </w:rPr>
+        <w:t xml:space="preserve">int_klarna_payments_pipelines </w:t>
+      </w:r>
+      <w:r>
+        <w:rPr>
+          <w:rStyle w:val="SubtleEmphasis"/>
+          <w:rFonts w:ascii="Trebuchet MS" w:hAnsi="Trebuchet MS"/>
+          <w:iCs w:val="0"/>
+          <w:sz w:val="18"/>
+          <w:szCs w:val="18"/>
+        </w:rPr>
+        <w:t xml:space="preserve">which implements the </w:t>
+      </w:r>
+      <w:r>
+        <w:rPr>
+          <w:rStyle w:val="SubtleEmphasis"/>
+          <w:rFonts w:ascii="Trebuchet MS" w:hAnsi="Trebuchet MS"/>
+          <w:sz w:val="18"/>
+          <w:szCs w:val="18"/>
+        </w:rPr>
+        <w:t>storefront functionality</w:t>
+      </w:r>
+      <w:r>
+        <w:rPr>
+          <w:rStyle w:val="SubtleEmphasis"/>
+          <w:rFonts w:ascii="Trebuchet MS" w:hAnsi="Trebuchet MS"/>
+          <w:iCs w:val="0"/>
+          <w:sz w:val="18"/>
+          <w:szCs w:val="18"/>
+        </w:rPr>
+        <w:t xml:space="preserve"> with pipeline based approach;</w:t>
+      </w:r>
+    </w:p>
+    <w:p>
+      <w:pPr>
+        <w:pStyle w:val="ListParagraph"/>
+        <w:numPr>
+          <w:ilvl w:val="0"/>
+          <w:numId w:val="37"/>
+        </w:numPr>
+        <w:spacing w:line="360" w:lineRule="auto"/>
+        <w:rPr>
+          <w:rStyle w:val="SubtleEmphasis"/>
+          <w:rFonts w:ascii="Trebuchet MS" w:hAnsi="Trebuchet MS"/>
+          <w:sz w:val="18"/>
+          <w:szCs w:val="18"/>
+        </w:rPr>
+      </w:pPr>
+      <w:r>
+        <w:rPr>
+          <w:rStyle w:val="SubtleEmphasis"/>
+          <w:rFonts w:ascii="Trebuchet MS" w:hAnsi="Trebuchet MS"/>
+          <w:sz w:val="18"/>
+          <w:szCs w:val="18"/>
+        </w:rPr>
+        <w:t xml:space="preserve">int_klarna_payments_controllers </w:t>
+      </w:r>
+      <w:r>
+        <w:rPr>
+          <w:rStyle w:val="SubtleEmphasis"/>
+          <w:rFonts w:ascii="Trebuchet MS" w:hAnsi="Trebuchet MS"/>
+          <w:iCs w:val="0"/>
+          <w:sz w:val="18"/>
+          <w:szCs w:val="18"/>
+        </w:rPr>
+        <w:t xml:space="preserve">which implements the </w:t>
+      </w:r>
+      <w:r>
+        <w:rPr>
+          <w:rStyle w:val="SubtleEmphasis"/>
+          <w:rFonts w:ascii="Trebuchet MS" w:hAnsi="Trebuchet MS"/>
+          <w:sz w:val="18"/>
+          <w:szCs w:val="18"/>
+        </w:rPr>
+        <w:t>storefront functionality</w:t>
+      </w:r>
+      <w:r>
+        <w:rPr>
+          <w:rStyle w:val="SubtleEmphasis"/>
+          <w:rFonts w:ascii="Trebuchet MS" w:hAnsi="Trebuchet MS"/>
+          <w:iCs w:val="0"/>
+          <w:sz w:val="18"/>
+          <w:szCs w:val="18"/>
+        </w:rPr>
+        <w:t xml:space="preserve"> with controllers based approach;</w:t>
+      </w:r>
+    </w:p>
+    <w:p>
+      <w:pPr>
+        <w:pStyle w:val="Heading3"/>
+        <w:rPr>
+          <w:rStyle w:val="SubtleEmphasis"/>
+          <w:rFonts w:cstheme="minorBidi"/>
+          <w:color w:val="auto"/>
+          <w:sz w:val="18"/>
+          <w:szCs w:val="18"/>
+        </w:rPr>
+      </w:pPr>
+      <w:bookmarkStart w:id="24" w:name="_Toc392504540"/>
+      <w:r>
+        <w:rPr>
+          <w:rStyle w:val="SubtleEmphasis"/>
+          <w:rFonts w:cstheme="minorBidi"/>
+          <w:color w:val="auto"/>
+          <w:sz w:val="18"/>
+          <w:szCs w:val="18"/>
+        </w:rPr>
+        <w:t>int_klarna_payments</w:t>
+      </w:r>
+      <w:bookmarkEnd w:id="24"/>
+    </w:p>
+    <w:p>
+      <w:pPr>
+        <w:ind w:firstLine="720"/>
+        <w:rPr>
+          <w:rFonts w:ascii="Tahoma" w:hAnsi="Tahoma" w:cs="Tahoma"/>
+          <w:iCs/>
+          <w:lang w:val="en-GB"/>
+        </w:rPr>
+      </w:pPr>
+    </w:p>
+    <w:p>
+      <w:pPr>
+        <w:ind w:firstLine="720"/>
+        <w:rPr>
+          <w:lang w:val="en-GB"/>
+        </w:rPr>
+      </w:pPr>
+      <w:r>
+        <w:rPr>
+          <w:rFonts w:ascii="Tahoma" w:hAnsi="Tahoma" w:cs="Tahoma"/>
+          <w:iCs/>
+          <w:lang w:val="en-GB"/>
+        </w:rPr>
+        <w:t xml:space="preserve">The </w:t>
+      </w:r>
+      <w:r>
+        <w:rPr>
+          <w:rFonts w:ascii="Tahoma" w:hAnsi="Tahoma" w:cs="Tahoma"/>
+          <w:iCs/>
+          <w:lang w:val="en-GB"/>
+        </w:rPr>
+        <w:t>int_klarna_payments</w:t>
+      </w:r>
+      <w:r>
+        <w:rPr>
+          <w:rFonts w:ascii="Tahoma" w:hAnsi="Tahoma" w:cs="Tahoma"/>
+          <w:iCs/>
+          <w:lang w:val="en-GB"/>
+        </w:rPr>
+        <w:t xml:space="preserve"> cartridg</w:t>
+      </w:r>
+      <w:r>
+        <w:rPr>
+          <w:rFonts w:ascii="Tahoma" w:hAnsi="Tahoma" w:cs="Tahoma"/>
+          <w:iCs/>
+          <w:lang w:val="en-GB"/>
+        </w:rPr>
+        <w:t>e has the following components:</w:t>
+      </w:r>
+    </w:p>
+    <w:p>
+      <w:pPr>
+        <w:autoSpaceDE w:val="0"/>
+        <w:autoSpaceDN w:val="0"/>
+        <w:adjustRightInd w:val="0"/>
+        <w:spacing w:after="0" w:line="240" w:lineRule="auto"/>
+        <w:ind w:left="723"/>
+        <w:rPr>
+          <w:rFonts w:ascii="Tahoma" w:hAnsi="Tahoma" w:cs="Tahoma"/>
+          <w:b/>
+          <w:bCs/>
+          <w:color w:val="000000"/>
+          <w:szCs w:val="24"/>
+        </w:rPr>
+      </w:pPr>
+      <w:r>
+        <w:rPr>
+          <w:rFonts w:ascii="Tahoma" w:hAnsi="Tahoma" w:cs="Tahoma"/>
+          <w:b/>
+          <w:bCs/>
+          <w:color w:val="000000"/>
+          <w:szCs w:val="24"/>
+        </w:rPr>
+        <w:t>Cartridge name</w:t>
+      </w:r>
+    </w:p>
+    <w:p>
+      <w:pPr>
+        <w:pStyle w:val="ListParagraph"/>
+        <w:numPr>
+          <w:ilvl w:val="0"/>
+          <w:numId w:val="33"/>
+        </w:numPr>
+        <w:autoSpaceDE w:val="0"/>
+        <w:autoSpaceDN w:val="0"/>
+        <w:adjustRightInd w:val="0"/>
+        <w:spacing w:after="0" w:line="240" w:lineRule="auto"/>
+        <w:rPr>
+          <w:rFonts w:ascii="Tahoma" w:hAnsi="Tahoma" w:cs="Tahoma"/>
+          <w:i/>
+          <w:iCs/>
+          <w:color w:val="000000"/>
+          <w:szCs w:val="24"/>
+        </w:rPr>
+      </w:pPr>
+      <w:r>
+        <w:rPr>
+          <w:rFonts w:ascii="Tahoma" w:hAnsi="Tahoma" w:cs="Tahoma"/>
+          <w:i/>
+          <w:iCs/>
+          <w:color w:val="000000"/>
+          <w:szCs w:val="24"/>
+        </w:rPr>
+        <w:t>int_klarna_payments</w:t>
+      </w:r>
+    </w:p>
+    <w:p>
+      <w:pPr>
+        <w:autoSpaceDE w:val="0"/>
+        <w:autoSpaceDN w:val="0"/>
+        <w:adjustRightInd w:val="0"/>
+        <w:spacing w:after="0" w:line="240" w:lineRule="auto"/>
+        <w:ind w:firstLine="720"/>
+        <w:rPr>
+          <w:rFonts w:ascii="Tahoma" w:hAnsi="Tahoma" w:cs="Tahoma"/>
+          <w:b/>
+          <w:bCs/>
+          <w:color w:val="000000"/>
+          <w:szCs w:val="24"/>
+        </w:rPr>
+      </w:pPr>
+      <w:r>
+        <w:rPr>
+          <w:rFonts w:ascii="Tahoma" w:hAnsi="Tahoma" w:cs="Tahoma"/>
+          <w:b/>
+          <w:bCs/>
+          <w:color w:val="000000"/>
+          <w:szCs w:val="24"/>
+        </w:rPr>
+        <w:t>Forms</w:t>
+      </w:r>
+    </w:p>
+    <w:p>
+      <w:pPr>
+        <w:autoSpaceDE w:val="0"/>
+        <w:autoSpaceDN w:val="0"/>
+        <w:adjustRightInd w:val="0"/>
+        <w:spacing w:after="0" w:line="240" w:lineRule="auto"/>
+        <w:ind w:firstLine="720"/>
+        <w:rPr>
+          <w:rFonts w:ascii="Tahoma" w:hAnsi="Tahoma" w:cs="Tahoma"/>
+          <w:b/>
+          <w:bCs/>
+          <w:color w:val="000000"/>
+          <w:szCs w:val="24"/>
+        </w:rPr>
+      </w:pPr>
+    </w:p>
+    <w:p>
+      <w:pPr>
+        <w:autoSpaceDE w:val="0"/>
+        <w:autoSpaceDN w:val="0"/>
+        <w:adjustRightInd w:val="0"/>
+        <w:spacing w:after="0" w:line="240" w:lineRule="auto"/>
+        <w:ind w:firstLine="720"/>
+        <w:rPr>
+          <w:rFonts w:ascii="Tahoma" w:hAnsi="Tahoma" w:cs="Tahoma"/>
+          <w:b/>
+          <w:bCs/>
+          <w:color w:val="000000"/>
+          <w:szCs w:val="24"/>
+        </w:rPr>
+      </w:pPr>
+      <w:r>
+        <w:rPr>
+          <w:rFonts w:ascii="Tahoma" w:hAnsi="Tahoma" w:cs="Tahoma"/>
+          <w:b/>
+          <w:bCs/>
+          <w:color w:val="000000"/>
+          <w:szCs w:val="24"/>
+        </w:rPr>
+        <w:t>Pipelines</w:t>
+      </w:r>
+    </w:p>
+    <w:p>
+      <w:pPr>
+        <w:pStyle w:val="ListParagraph"/>
+        <w:numPr>
+          <w:ilvl w:val="0"/>
+          <w:numId w:val="33"/>
+        </w:numPr>
+        <w:autoSpaceDE w:val="0"/>
+        <w:autoSpaceDN w:val="0"/>
+        <w:adjustRightInd w:val="0"/>
+        <w:spacing w:after="0" w:line="240" w:lineRule="auto"/>
+        <w:ind w:hanging="357"/>
+        <w:rPr>
+          <w:rFonts w:ascii="Tahoma" w:hAnsi="Tahoma" w:cs="Tahoma"/>
+          <w:i/>
+          <w:color w:val="000000"/>
+          <w:szCs w:val="24"/>
+        </w:rPr>
+      </w:pPr>
+    </w:p>
+    <w:p>
+      <w:pPr>
+        <w:autoSpaceDE w:val="0"/>
+        <w:autoSpaceDN w:val="0"/>
+        <w:adjustRightInd w:val="0"/>
+        <w:spacing w:after="0" w:line="240" w:lineRule="auto"/>
+        <w:ind w:firstLine="720"/>
+        <w:rPr>
+          <w:rFonts w:ascii="Tahoma" w:hAnsi="Tahoma" w:cs="Tahoma"/>
+          <w:b/>
+          <w:color w:val="000000"/>
+          <w:szCs w:val="24"/>
+        </w:rPr>
+      </w:pPr>
+      <w:r>
+        <w:rPr>
+          <w:rFonts w:ascii="Tahoma" w:hAnsi="Tahoma" w:cs="Tahoma"/>
+          <w:b/>
+          <w:color w:val="000000"/>
+          <w:szCs w:val="24"/>
+        </w:rPr>
+        <w:t>Scripts</w:t>
+      </w:r>
+    </w:p>
+    <w:p>
+      <w:pPr>
+        <w:autoSpaceDE w:val="0"/>
+        <w:autoSpaceDN w:val="0"/>
+        <w:adjustRightInd w:val="0"/>
+        <w:spacing w:after="0" w:line="240" w:lineRule="auto"/>
+        <w:ind w:firstLine="720"/>
+        <w:rPr>
+          <w:rFonts w:ascii="Tahoma" w:hAnsi="Tahoma" w:cs="Tahoma"/>
+          <w:b/>
+          <w:color w:val="000000"/>
+          <w:szCs w:val="24"/>
+        </w:rPr>
+      </w:pPr>
+      <w:r>
+        <w:rPr>
+          <w:rFonts w:ascii="Tahoma" w:hAnsi="Tahoma" w:cs="Tahoma"/>
+          <w:b/>
+          <w:color w:val="000000"/>
+          <w:szCs w:val="24"/>
+        </w:rPr>
+        <w:t>Static</w:t>
+      </w:r>
+    </w:p>
+    <w:p>
+      <w:pPr>
+        <w:autoSpaceDE w:val="0"/>
+        <w:autoSpaceDN w:val="0"/>
+        <w:adjustRightInd w:val="0"/>
+        <w:spacing w:after="0" w:line="240" w:lineRule="auto"/>
+        <w:ind w:firstLine="720"/>
+        <w:rPr>
+          <w:rFonts w:ascii="Tahoma" w:hAnsi="Tahoma" w:cs="Tahoma"/>
+          <w:b/>
+          <w:color w:val="000000"/>
+          <w:szCs w:val="24"/>
+        </w:rPr>
+      </w:pPr>
+      <w:r>
+        <w:rPr>
+          <w:rFonts w:ascii="Tahoma" w:hAnsi="Tahoma" w:cs="Tahoma"/>
+          <w:b/>
+          <w:color w:val="000000"/>
+          <w:szCs w:val="24"/>
+        </w:rPr>
+        <w:t>Templates</w:t>
+      </w:r>
+    </w:p>
+    <w:p>
+      <w:pPr>
+        <w:autoSpaceDE w:val="0"/>
+        <w:autoSpaceDN w:val="0"/>
+        <w:adjustRightInd w:val="0"/>
+        <w:spacing w:after="0" w:line="240" w:lineRule="auto"/>
+        <w:ind w:firstLine="720"/>
+        <w:rPr>
+          <w:rFonts w:ascii="Tahoma" w:hAnsi="Tahoma" w:cs="Tahoma"/>
+          <w:b/>
+          <w:color w:val="000000"/>
+          <w:szCs w:val="24"/>
+          <w:lang w:val="en-GB"/>
+        </w:rPr>
+      </w:pPr>
+      <w:r>
+        <w:rPr>
+          <w:rFonts w:ascii="Tahoma" w:hAnsi="Tahoma" w:cs="Tahoma"/>
+          <w:b/>
+          <w:color w:val="000000"/>
+          <w:szCs w:val="24"/>
+          <w:lang w:val="en-GB"/>
+        </w:rPr>
+        <w:t>Resources</w:t>
+      </w:r>
+    </w:p>
+    <w:p>
+      <w:pPr>
+        <w:autoSpaceDE w:val="0"/>
+        <w:autoSpaceDN w:val="0"/>
+        <w:adjustRightInd w:val="0"/>
+        <w:spacing w:after="0" w:line="240" w:lineRule="auto"/>
+        <w:ind w:firstLine="720"/>
+        <w:rPr>
+          <w:rFonts w:ascii="Tahoma" w:hAnsi="Tahoma" w:cs="Tahoma"/>
+          <w:b/>
+          <w:color w:val="000000"/>
+          <w:szCs w:val="24"/>
+          <w:lang w:val="en-GB"/>
+        </w:rPr>
+      </w:pPr>
+      <w:r>
+        <w:rPr>
+          <w:rFonts w:ascii="Tahoma" w:hAnsi="Tahoma" w:cs="Tahoma"/>
+          <w:b/>
+          <w:color w:val="000000"/>
+          <w:szCs w:val="24"/>
+          <w:lang w:val="en-GB"/>
+        </w:rPr>
+        <w:t>Webreferences</w:t>
+      </w:r>
+    </w:p>
+    <w:p>
+      <w:pPr>
+        <w:autoSpaceDE w:val="0"/>
+        <w:autoSpaceDN w:val="0"/>
+        <w:adjustRightInd w:val="0"/>
+        <w:spacing w:after="0" w:line="240" w:lineRule="auto"/>
+        <w:ind w:firstLine="720"/>
+        <w:rPr>
+          <w:rFonts w:ascii="Tahoma" w:hAnsi="Tahoma" w:cs="Tahoma"/>
+          <w:b/>
+          <w:color w:val="000000"/>
+          <w:szCs w:val="24"/>
+          <w:lang w:val="en-GB"/>
+        </w:rPr>
+      </w:pPr>
+      <w:r>
+        <w:rPr>
+          <w:rFonts w:ascii="Tahoma" w:hAnsi="Tahoma" w:cs="Tahoma"/>
+          <w:b/>
+          <w:color w:val="000000"/>
+          <w:szCs w:val="24"/>
+          <w:lang w:val="en-GB"/>
+        </w:rPr>
+        <w:t>Metadata</w:t>
+      </w:r>
+    </w:p>
+    <w:p>
+      <w:pPr>
+        <w:autoSpaceDE w:val="0"/>
+        <w:autoSpaceDN w:val="0"/>
+        <w:adjustRightInd w:val="0"/>
+        <w:spacing w:after="0" w:line="240" w:lineRule="auto"/>
+        <w:rPr>
+          <w:rFonts w:ascii="Tahoma" w:hAnsi="Tahoma" w:cs="Tahoma"/>
+          <w:iCs/>
+          <w:szCs w:val="24"/>
+          <w:lang w:val="en-GB"/>
+        </w:rPr>
+      </w:pPr>
+    </w:p>
+    <w:p>
+      <w:pPr>
+        <w:pStyle w:val="Heading3"/>
+        <w:rPr>
+          <w:rStyle w:val="SubtleEmphasis"/>
+          <w:rFonts w:cstheme="minorBidi"/>
+          <w:color w:val="auto"/>
+          <w:sz w:val="18"/>
+          <w:szCs w:val="18"/>
+        </w:rPr>
+      </w:pPr>
+      <w:bookmarkStart w:id="25" w:name="_Toc392504541"/>
+      <w:r>
+        <w:rPr>
+          <w:rStyle w:val="SubtleEmphasis"/>
+          <w:rFonts w:cstheme="minorBidi"/>
+          <w:color w:val="auto"/>
+          <w:sz w:val="18"/>
+          <w:szCs w:val="18"/>
+        </w:rPr>
+        <w:t>int_klarna_payments_pipelines</w:t>
+      </w:r>
+      <w:bookmarkEnd w:id="25"/>
+    </w:p>
+    <w:p>
+      <w:pPr>
+        <w:ind w:firstLine="720"/>
+        <w:rPr>
+          <w:lang w:val="en-GB"/>
+        </w:rPr>
+      </w:pPr>
+      <w:r>
+        <w:rPr>
+          <w:rFonts w:ascii="Tahoma" w:hAnsi="Tahoma" w:cs="Tahoma"/>
+          <w:iCs/>
+          <w:lang w:val="en-GB"/>
+        </w:rPr>
+        <w:t xml:space="preserve">The </w:t>
+      </w:r>
+      <w:r>
+        <w:rPr>
+          <w:rFonts w:ascii="Tahoma" w:hAnsi="Tahoma" w:cs="Tahoma"/>
+          <w:i/>
+          <w:lang w:val="en-GB"/>
+        </w:rPr>
+        <w:t>int_klarna_payments_pipelines</w:t>
+      </w:r>
+      <w:r>
+        <w:rPr>
+          <w:rStyle w:val="SubtleEmphasis"/>
+          <w:rFonts w:ascii="Trebuchet MS" w:hAnsi="Trebuchet MS"/>
+          <w:sz w:val="18"/>
+          <w:szCs w:val="18"/>
+        </w:rPr>
+        <w:t xml:space="preserve"> </w:t>
+      </w:r>
+      <w:r>
+        <w:rPr>
+          <w:rFonts w:ascii="Tahoma" w:hAnsi="Tahoma" w:cs="Tahoma"/>
+          <w:iCs/>
+          <w:lang w:val="en-GB"/>
+        </w:rPr>
+        <w:t>cartridg</w:t>
+      </w:r>
+      <w:r>
+        <w:rPr>
+          <w:rFonts w:ascii="Tahoma" w:hAnsi="Tahoma" w:cs="Tahoma"/>
+          <w:iCs/>
+          <w:lang w:val="en-GB"/>
+        </w:rPr>
+        <w:t>e has the following components:</w:t>
+      </w:r>
+    </w:p>
+    <w:p>
+      <w:pPr>
+        <w:autoSpaceDE w:val="0"/>
+        <w:autoSpaceDN w:val="0"/>
+        <w:adjustRightInd w:val="0"/>
+        <w:spacing w:after="0" w:line="240" w:lineRule="auto"/>
+        <w:ind w:left="723"/>
+        <w:rPr>
+          <w:rFonts w:ascii="Tahoma" w:hAnsi="Tahoma" w:cs="Tahoma"/>
+          <w:b/>
+          <w:bCs/>
+          <w:color w:val="000000"/>
+          <w:szCs w:val="24"/>
+        </w:rPr>
+      </w:pPr>
+      <w:r>
+        <w:rPr>
+          <w:rFonts w:ascii="Tahoma" w:hAnsi="Tahoma" w:cs="Tahoma"/>
+          <w:b/>
+          <w:bCs/>
+          <w:color w:val="000000"/>
+          <w:szCs w:val="24"/>
+        </w:rPr>
+        <w:t>Cartridge name</w:t>
+      </w:r>
+    </w:p>
+    <w:p>
+      <w:pPr>
+        <w:pStyle w:val="ListParagraph"/>
+        <w:numPr>
+          <w:ilvl w:val="0"/>
+          <w:numId w:val="33"/>
+        </w:numPr>
+        <w:autoSpaceDE w:val="0"/>
+        <w:autoSpaceDN w:val="0"/>
+        <w:adjustRightInd w:val="0"/>
+        <w:spacing w:after="0" w:line="240" w:lineRule="auto"/>
+        <w:rPr>
+          <w:rFonts w:ascii="Tahoma" w:hAnsi="Tahoma" w:cs="Tahoma"/>
+          <w:i/>
+          <w:iCs/>
+          <w:color w:val="000000"/>
+          <w:szCs w:val="24"/>
+        </w:rPr>
+      </w:pPr>
+      <w:r>
+        <w:rPr>
+          <w:rFonts w:ascii="Tahoma" w:hAnsi="Tahoma" w:cs="Tahoma"/>
+          <w:i/>
+          <w:iCs/>
+          <w:color w:val="000000"/>
+          <w:szCs w:val="24"/>
+        </w:rPr>
+        <w:t>int_klarna_payments_pipelines</w:t>
+      </w:r>
+    </w:p>
+    <w:p>
+      <w:pPr>
+        <w:autoSpaceDE w:val="0"/>
+        <w:autoSpaceDN w:val="0"/>
+        <w:adjustRightInd w:val="0"/>
+        <w:spacing w:after="0" w:line="240" w:lineRule="auto"/>
+        <w:ind w:firstLine="720"/>
+        <w:rPr>
+          <w:rFonts w:ascii="Tahoma" w:hAnsi="Tahoma" w:cs="Tahoma"/>
+          <w:b/>
+          <w:bCs/>
+          <w:color w:val="000000"/>
+          <w:szCs w:val="24"/>
+        </w:rPr>
+      </w:pPr>
+      <w:r>
+        <w:rPr>
+          <w:rFonts w:ascii="Tahoma" w:hAnsi="Tahoma" w:cs="Tahoma"/>
+          <w:b/>
+          <w:bCs/>
+          <w:color w:val="000000"/>
+          <w:szCs w:val="24"/>
+        </w:rPr>
+        <w:t>Forms</w:t>
+      </w:r>
+    </w:p>
+    <w:p>
+      <w:pPr>
+        <w:autoSpaceDE w:val="0"/>
+        <w:autoSpaceDN w:val="0"/>
+        <w:adjustRightInd w:val="0"/>
+        <w:spacing w:after="0" w:line="240" w:lineRule="auto"/>
+        <w:ind w:firstLine="720"/>
+        <w:rPr>
+          <w:rFonts w:ascii="Tahoma" w:hAnsi="Tahoma" w:cs="Tahoma"/>
+          <w:b/>
+          <w:bCs/>
+          <w:color w:val="000000"/>
+          <w:szCs w:val="24"/>
+        </w:rPr>
+      </w:pPr>
+      <w:r>
+        <w:rPr>
+          <w:rFonts w:ascii="Tahoma" w:hAnsi="Tahoma" w:cs="Tahoma"/>
+          <w:b/>
+          <w:bCs/>
+          <w:color w:val="000000"/>
+          <w:szCs w:val="24"/>
+        </w:rPr>
+        <w:t>Pipelines</w:t>
+      </w:r>
+    </w:p>
+    <w:p>
+      <w:pPr>
+        <w:autoSpaceDE w:val="0"/>
+        <w:autoSpaceDN w:val="0"/>
+        <w:adjustRightInd w:val="0"/>
+        <w:spacing w:after="0" w:line="240" w:lineRule="auto"/>
+        <w:ind w:firstLine="720"/>
+        <w:rPr>
+          <w:rFonts w:ascii="Tahoma" w:hAnsi="Tahoma" w:cs="Tahoma"/>
+          <w:b/>
+          <w:color w:val="000000"/>
+          <w:szCs w:val="24"/>
+        </w:rPr>
+      </w:pPr>
+      <w:r>
+        <w:rPr>
+          <w:rFonts w:ascii="Tahoma" w:hAnsi="Tahoma" w:cs="Tahoma"/>
+          <w:b/>
+          <w:color w:val="000000"/>
+          <w:szCs w:val="24"/>
+        </w:rPr>
+        <w:t>Scripts</w:t>
+      </w:r>
+    </w:p>
+    <w:p>
+      <w:pPr>
+        <w:autoSpaceDE w:val="0"/>
+        <w:autoSpaceDN w:val="0"/>
+        <w:adjustRightInd w:val="0"/>
+        <w:spacing w:after="0" w:line="240" w:lineRule="auto"/>
+        <w:ind w:firstLine="720"/>
+        <w:rPr>
+          <w:rFonts w:ascii="Tahoma" w:hAnsi="Tahoma" w:cs="Tahoma"/>
+          <w:b/>
+          <w:color w:val="000000"/>
+          <w:szCs w:val="24"/>
+        </w:rPr>
+      </w:pPr>
+      <w:r>
+        <w:rPr>
+          <w:rFonts w:ascii="Tahoma" w:hAnsi="Tahoma" w:cs="Tahoma"/>
+          <w:b/>
+          <w:color w:val="000000"/>
+          <w:szCs w:val="24"/>
+        </w:rPr>
+        <w:t>Static</w:t>
+      </w:r>
+    </w:p>
+    <w:p>
+      <w:pPr>
+        <w:autoSpaceDE w:val="0"/>
+        <w:autoSpaceDN w:val="0"/>
+        <w:adjustRightInd w:val="0"/>
+        <w:spacing w:after="0" w:line="240" w:lineRule="auto"/>
+        <w:ind w:firstLine="720"/>
+        <w:rPr>
+          <w:rFonts w:ascii="Tahoma" w:hAnsi="Tahoma" w:cs="Tahoma"/>
+          <w:b/>
+          <w:color w:val="000000"/>
+          <w:szCs w:val="24"/>
+        </w:rPr>
+      </w:pPr>
+      <w:r>
+        <w:rPr>
+          <w:rFonts w:ascii="Tahoma" w:hAnsi="Tahoma" w:cs="Tahoma"/>
+          <w:b/>
+          <w:color w:val="000000"/>
+          <w:szCs w:val="24"/>
+        </w:rPr>
+        <w:t>Templates</w:t>
+      </w:r>
+    </w:p>
+    <w:p>
+      <w:pPr>
+        <w:autoSpaceDE w:val="0"/>
+        <w:autoSpaceDN w:val="0"/>
+        <w:adjustRightInd w:val="0"/>
+        <w:spacing w:after="0" w:line="240" w:lineRule="auto"/>
+        <w:ind w:firstLine="720"/>
+        <w:rPr>
+          <w:rFonts w:ascii="Tahoma" w:hAnsi="Tahoma" w:cs="Tahoma"/>
+          <w:b/>
+          <w:color w:val="000000"/>
+          <w:szCs w:val="24"/>
+          <w:lang w:val="en-GB"/>
+        </w:rPr>
+      </w:pPr>
+      <w:r>
+        <w:rPr>
+          <w:rFonts w:ascii="Tahoma" w:hAnsi="Tahoma" w:cs="Tahoma"/>
+          <w:b/>
+          <w:color w:val="000000"/>
+          <w:szCs w:val="24"/>
+          <w:lang w:val="en-GB"/>
+        </w:rPr>
+        <w:t>Resources</w:t>
+      </w:r>
+    </w:p>
+    <w:p>
+      <w:pPr>
+        <w:autoSpaceDE w:val="0"/>
+        <w:autoSpaceDN w:val="0"/>
+        <w:adjustRightInd w:val="0"/>
+        <w:spacing w:after="0" w:line="240" w:lineRule="auto"/>
+        <w:ind w:firstLine="720"/>
+        <w:rPr>
+          <w:rFonts w:ascii="Tahoma" w:hAnsi="Tahoma" w:cs="Tahoma"/>
+          <w:b/>
+          <w:color w:val="000000"/>
+          <w:szCs w:val="24"/>
+          <w:lang w:val="en-GB"/>
+        </w:rPr>
+      </w:pPr>
+      <w:r>
+        <w:rPr>
+          <w:rFonts w:ascii="Tahoma" w:hAnsi="Tahoma" w:cs="Tahoma"/>
+          <w:b/>
+          <w:color w:val="000000"/>
+          <w:szCs w:val="24"/>
+          <w:lang w:val="en-GB"/>
+        </w:rPr>
+        <w:lastRenderedPageBreak/>
+        <w:t>Webreferences</w:t>
+      </w:r>
+    </w:p>
+    <w:p>
+      <w:pPr>
+        <w:autoSpaceDE w:val="0"/>
+        <w:autoSpaceDN w:val="0"/>
+        <w:adjustRightInd w:val="0"/>
+        <w:spacing w:after="0" w:line="240" w:lineRule="auto"/>
+        <w:ind w:firstLine="720"/>
+        <w:rPr>
+          <w:rFonts w:ascii="Tahoma" w:hAnsi="Tahoma" w:cs="Tahoma"/>
+          <w:b/>
+          <w:color w:val="000000"/>
+          <w:szCs w:val="24"/>
+          <w:lang w:val="en-GB"/>
+        </w:rPr>
+      </w:pPr>
+      <w:r>
+        <w:rPr>
+          <w:rFonts w:ascii="Tahoma" w:hAnsi="Tahoma" w:cs="Tahoma"/>
+          <w:b/>
+          <w:color w:val="000000"/>
+          <w:szCs w:val="24"/>
+          <w:lang w:val="en-GB"/>
+        </w:rPr>
+        <w:t>Metadata</w:t>
+      </w:r>
+    </w:p>
+    <w:p>
+      <w:pPr>
+        <w:pStyle w:val="Heading3"/>
+        <w:rPr>
+          <w:rStyle w:val="SubtleEmphasis"/>
+          <w:rFonts w:cstheme="minorBidi"/>
+          <w:color w:val="auto"/>
+          <w:sz w:val="18"/>
+          <w:szCs w:val="18"/>
+        </w:rPr>
+      </w:pPr>
+      <w:r>
+        <w:rPr>
+          <w:rStyle w:val="SubtleEmphasis"/>
+          <w:rFonts w:cstheme="minorBidi"/>
+          <w:color w:val="auto"/>
+          <w:sz w:val="18"/>
+          <w:szCs w:val="18"/>
+        </w:rPr>
+        <w:t>int_klarna_payments_</w:t>
+      </w:r>
+      <w:r>
+        <w:rPr>
+          <w:rStyle w:val="SubtleEmphasis"/>
+          <w:rFonts w:cstheme="minorBidi"/>
+          <w:color w:val="auto"/>
+          <w:sz w:val="18"/>
+          <w:szCs w:val="18"/>
+        </w:rPr>
+        <w:t>controllers</w:t>
+      </w:r>
+    </w:p>
+    <w:p>
+      <w:pPr>
+        <w:ind w:firstLine="720"/>
+        <w:rPr>
+          <w:lang w:val="en-GB"/>
+        </w:rPr>
+      </w:pPr>
+      <w:r>
+        <w:rPr>
+          <w:rFonts w:ascii="Tahoma" w:hAnsi="Tahoma" w:cs="Tahoma"/>
+          <w:iCs/>
+          <w:lang w:val="en-GB"/>
+        </w:rPr>
+        <w:t xml:space="preserve">The </w:t>
+      </w:r>
+      <w:r>
+        <w:rPr>
+          <w:rFonts w:ascii="Tahoma" w:hAnsi="Tahoma" w:cs="Tahoma"/>
+          <w:i/>
+          <w:lang w:val="en-GB"/>
+        </w:rPr>
+        <w:t>int_klarna_payments_</w:t>
+      </w:r>
+      <w:r>
+        <w:rPr>
+          <w:rFonts w:ascii="Tahoma" w:hAnsi="Tahoma" w:cs="Tahoma"/>
+          <w:i/>
+          <w:lang w:val="en-GB"/>
+        </w:rPr>
+        <w:t>controllers</w:t>
+      </w:r>
+      <w:r>
+        <w:rPr>
+          <w:rStyle w:val="SubtleEmphasis"/>
+          <w:rFonts w:ascii="Trebuchet MS" w:hAnsi="Trebuchet MS"/>
+          <w:sz w:val="18"/>
+          <w:szCs w:val="18"/>
+        </w:rPr>
+        <w:t xml:space="preserve"> </w:t>
+      </w:r>
+      <w:r>
+        <w:rPr>
+          <w:rFonts w:ascii="Tahoma" w:hAnsi="Tahoma" w:cs="Tahoma"/>
+          <w:iCs/>
+          <w:lang w:val="en-GB"/>
+        </w:rPr>
+        <w:t>cartridg</w:t>
+      </w:r>
+      <w:r>
+        <w:rPr>
+          <w:rFonts w:ascii="Tahoma" w:hAnsi="Tahoma" w:cs="Tahoma"/>
+          <w:iCs/>
+          <w:lang w:val="en-GB"/>
+        </w:rPr>
+        <w:t>e has the following components:</w:t>
+      </w:r>
+    </w:p>
+    <w:p>
+      <w:pPr>
+        <w:autoSpaceDE w:val="0"/>
+        <w:autoSpaceDN w:val="0"/>
+        <w:adjustRightInd w:val="0"/>
+        <w:spacing w:after="0" w:line="240" w:lineRule="auto"/>
+        <w:ind w:left="723"/>
+        <w:rPr>
+          <w:rFonts w:ascii="Tahoma" w:hAnsi="Tahoma" w:cs="Tahoma"/>
+          <w:b/>
+          <w:bCs/>
+          <w:color w:val="000000"/>
+          <w:szCs w:val="24"/>
+        </w:rPr>
+      </w:pPr>
+      <w:r>
+        <w:rPr>
+          <w:rFonts w:ascii="Tahoma" w:hAnsi="Tahoma" w:cs="Tahoma"/>
+          <w:b/>
+          <w:bCs/>
+          <w:color w:val="000000"/>
+          <w:szCs w:val="24"/>
+        </w:rPr>
+        <w:t>Cartridge name</w:t>
+      </w:r>
+    </w:p>
+    <w:p>
+      <w:pPr>
+        <w:pStyle w:val="ListParagraph"/>
+        <w:numPr>
+          <w:ilvl w:val="0"/>
+          <w:numId w:val="33"/>
+        </w:numPr>
+        <w:autoSpaceDE w:val="0"/>
+        <w:autoSpaceDN w:val="0"/>
+        <w:adjustRightInd w:val="0"/>
+        <w:spacing w:after="0" w:line="240" w:lineRule="auto"/>
+        <w:rPr>
+          <w:rFonts w:ascii="Tahoma" w:hAnsi="Tahoma" w:cs="Tahoma"/>
+          <w:i/>
+          <w:iCs/>
+          <w:color w:val="000000"/>
+          <w:szCs w:val="24"/>
+        </w:rPr>
+      </w:pPr>
+      <w:r>
+        <w:rPr>
+          <w:rFonts w:ascii="Tahoma" w:hAnsi="Tahoma" w:cs="Tahoma"/>
+          <w:i/>
+          <w:iCs/>
+          <w:color w:val="000000"/>
+          <w:szCs w:val="24"/>
+        </w:rPr>
+        <w:t>int_klarna_payments_</w:t>
+      </w:r>
+      <w:r>
+        <w:rPr>
+          <w:rFonts w:ascii="Tahoma" w:hAnsi="Tahoma" w:cs="Tahoma"/>
+          <w:i/>
+          <w:iCs/>
+          <w:color w:val="000000"/>
+          <w:szCs w:val="24"/>
+        </w:rPr>
+        <w:t>controllers</w:t>
+      </w:r>
+    </w:p>
+    <w:p>
+      <w:pPr>
+        <w:autoSpaceDE w:val="0"/>
+        <w:autoSpaceDN w:val="0"/>
+        <w:adjustRightInd w:val="0"/>
+        <w:spacing w:after="0" w:line="240" w:lineRule="auto"/>
+        <w:ind w:firstLine="720"/>
+        <w:rPr>
+          <w:rFonts w:ascii="Tahoma" w:hAnsi="Tahoma" w:cs="Tahoma"/>
+          <w:b/>
+          <w:bCs/>
+          <w:color w:val="000000"/>
+          <w:szCs w:val="24"/>
+        </w:rPr>
+      </w:pPr>
+      <w:r>
+        <w:rPr>
+          <w:rFonts w:ascii="Tahoma" w:hAnsi="Tahoma" w:cs="Tahoma"/>
+          <w:b/>
+          <w:bCs/>
+          <w:color w:val="000000"/>
+          <w:szCs w:val="24"/>
+        </w:rPr>
+        <w:t>Forms</w:t>
+      </w:r>
+    </w:p>
+    <w:p>
+      <w:pPr>
+        <w:autoSpaceDE w:val="0"/>
+        <w:autoSpaceDN w:val="0"/>
+        <w:adjustRightInd w:val="0"/>
+        <w:spacing w:after="0" w:line="240" w:lineRule="auto"/>
+        <w:ind w:firstLine="720"/>
+        <w:rPr>
+          <w:rFonts w:ascii="Tahoma" w:hAnsi="Tahoma" w:cs="Tahoma"/>
+          <w:b/>
+          <w:bCs/>
+          <w:color w:val="000000"/>
+          <w:szCs w:val="24"/>
+        </w:rPr>
+      </w:pPr>
+      <w:r>
+        <w:rPr>
+          <w:rFonts w:ascii="Tahoma" w:hAnsi="Tahoma" w:cs="Tahoma"/>
+          <w:b/>
+          <w:bCs/>
+          <w:color w:val="000000"/>
+          <w:szCs w:val="24"/>
+        </w:rPr>
+        <w:t>Pipelines</w:t>
+      </w:r>
+    </w:p>
+    <w:p>
+      <w:pPr>
+        <w:autoSpaceDE w:val="0"/>
+        <w:autoSpaceDN w:val="0"/>
+        <w:adjustRightInd w:val="0"/>
+        <w:spacing w:after="0" w:line="240" w:lineRule="auto"/>
+        <w:ind w:firstLine="720"/>
+        <w:rPr>
+          <w:rFonts w:ascii="Tahoma" w:hAnsi="Tahoma" w:cs="Tahoma"/>
+          <w:b/>
+          <w:color w:val="000000"/>
+          <w:szCs w:val="24"/>
+        </w:rPr>
+      </w:pPr>
+      <w:r>
+        <w:rPr>
+          <w:rFonts w:ascii="Tahoma" w:hAnsi="Tahoma" w:cs="Tahoma"/>
+          <w:b/>
+          <w:color w:val="000000"/>
+          <w:szCs w:val="24"/>
+        </w:rPr>
+        <w:t>Scripts</w:t>
+      </w:r>
+    </w:p>
+    <w:p>
+      <w:pPr>
+        <w:autoSpaceDE w:val="0"/>
+        <w:autoSpaceDN w:val="0"/>
+        <w:adjustRightInd w:val="0"/>
+        <w:spacing w:after="0" w:line="240" w:lineRule="auto"/>
+        <w:ind w:firstLine="720"/>
+        <w:rPr>
+          <w:rFonts w:ascii="Tahoma" w:hAnsi="Tahoma" w:cs="Tahoma"/>
+          <w:b/>
+          <w:color w:val="000000"/>
+          <w:szCs w:val="24"/>
+        </w:rPr>
+      </w:pPr>
+      <w:r>
+        <w:rPr>
+          <w:rFonts w:ascii="Tahoma" w:hAnsi="Tahoma" w:cs="Tahoma"/>
+          <w:b/>
+          <w:color w:val="000000"/>
+          <w:szCs w:val="24"/>
+        </w:rPr>
+        <w:t>Static</w:t>
+      </w:r>
+    </w:p>
+    <w:p>
+      <w:pPr>
+        <w:autoSpaceDE w:val="0"/>
+        <w:autoSpaceDN w:val="0"/>
+        <w:adjustRightInd w:val="0"/>
+        <w:spacing w:after="0" w:line="240" w:lineRule="auto"/>
+        <w:ind w:firstLine="720"/>
+        <w:rPr>
+          <w:rFonts w:ascii="Tahoma" w:hAnsi="Tahoma" w:cs="Tahoma"/>
+          <w:b/>
+          <w:color w:val="000000"/>
+          <w:szCs w:val="24"/>
+        </w:rPr>
+      </w:pPr>
+      <w:r>
+        <w:rPr>
+          <w:rFonts w:ascii="Tahoma" w:hAnsi="Tahoma" w:cs="Tahoma"/>
+          <w:b/>
+          <w:color w:val="000000"/>
+          <w:szCs w:val="24"/>
+        </w:rPr>
+        <w:t>Templates</w:t>
+      </w:r>
+    </w:p>
+    <w:p>
+      <w:pPr>
+        <w:autoSpaceDE w:val="0"/>
+        <w:autoSpaceDN w:val="0"/>
+        <w:adjustRightInd w:val="0"/>
+        <w:spacing w:after="0" w:line="240" w:lineRule="auto"/>
+        <w:ind w:firstLine="720"/>
+        <w:rPr>
+          <w:rFonts w:ascii="Tahoma" w:hAnsi="Tahoma" w:cs="Tahoma"/>
+          <w:b/>
+          <w:color w:val="000000"/>
+          <w:szCs w:val="24"/>
+          <w:lang w:val="en-GB"/>
+        </w:rPr>
+      </w:pPr>
+      <w:r>
+        <w:rPr>
+          <w:rFonts w:ascii="Tahoma" w:hAnsi="Tahoma" w:cs="Tahoma"/>
+          <w:b/>
+          <w:color w:val="000000"/>
+          <w:szCs w:val="24"/>
+          <w:lang w:val="en-GB"/>
+        </w:rPr>
+        <w:t>Resources</w:t>
+      </w:r>
+    </w:p>
+    <w:p>
+      <w:pPr>
+        <w:autoSpaceDE w:val="0"/>
+        <w:autoSpaceDN w:val="0"/>
+        <w:adjustRightInd w:val="0"/>
+        <w:spacing w:after="0" w:line="240" w:lineRule="auto"/>
+        <w:ind w:firstLine="720"/>
+        <w:rPr>
+          <w:rFonts w:ascii="Tahoma" w:hAnsi="Tahoma" w:cs="Tahoma"/>
+          <w:b/>
+          <w:color w:val="000000"/>
+          <w:szCs w:val="24"/>
+          <w:lang w:val="en-GB"/>
+        </w:rPr>
+      </w:pPr>
+      <w:r>
+        <w:rPr>
+          <w:rFonts w:ascii="Tahoma" w:hAnsi="Tahoma" w:cs="Tahoma"/>
+          <w:b/>
+          <w:color w:val="000000"/>
+          <w:szCs w:val="24"/>
+          <w:lang w:val="en-GB"/>
+        </w:rPr>
+        <w:t>Webreferences</w:t>
+      </w:r>
+    </w:p>
+    <w:p>
+      <w:pPr>
         <w:pStyle w:val="Standard1"/>
         <w:ind w:left="1080"/>
       </w:pPr>
+      <w:r>
+        <w:rPr>
+          <w:rFonts w:ascii="Tahoma" w:hAnsi="Tahoma" w:cs="Tahoma"/>
+          <w:b/>
+          <w:color w:val="000000"/>
+          <w:szCs w:val="24"/>
+          <w:lang w:val="en-GB"/>
+        </w:rPr>
+        <w:t>Metadata</w:t>
+      </w:r>
     </w:p>
     <w:p>
       <w:pPr>
         <w:pStyle w:val="Heading2"/>
       </w:pPr>
-      <w:bookmarkStart w:id="24" w:name="_Toc280189035"/>
+      <w:bookmarkStart w:id="26" w:name="_Toc280189035"/>
       <w:r>
         <w:t>Configuration</w:t>
       </w:r>
-      <w:bookmarkEnd w:id="24"/>
+      <w:bookmarkEnd w:id="26"/>
     </w:p>
     <w:p>
       <w:pPr>
@@ -2522,11 +3712,11 @@
       <w:pPr>
         <w:pStyle w:val="Heading2"/>
       </w:pPr>
-      <w:bookmarkStart w:id="25" w:name="_Toc280189036"/>
+      <w:bookmarkStart w:id="27" w:name="_Toc280189036"/>
       <w:r>
         <w:t>Custom Code</w:t>
       </w:r>
-      <w:bookmarkEnd w:id="25"/>
+      <w:bookmarkEnd w:id="27"/>
     </w:p>
     <w:p>
       <w:pPr>
@@ -2553,21 +3743,12 @@
         </w:rPr>
         <w:t xml:space="preserve">Integration may vary based on the customers' storefront. Site Genesis version 2 is used to demonstrate </w:t>
       </w:r>
-      <w:proofErr w:type="spellStart"/>
       <w:r>
         <w:rPr>
           <w:rFonts w:ascii="Tahoma" w:hAnsi="Tahoma" w:cs="Tahoma"/>
           <w:color w:val="auto"/>
         </w:rPr>
-        <w:t>Klarna</w:t>
-      </w:r>
-      <w:proofErr w:type="spellEnd"/>
-      <w:r>
-        <w:rPr>
-          <w:rFonts w:ascii="Tahoma" w:hAnsi="Tahoma" w:cs="Tahoma"/>
-          <w:color w:val="auto"/>
-        </w:rPr>
-        <w:t xml:space="preserve"> Payments </w:t>
+        <w:t xml:space="preserve">Klarna Payments </w:t>
       </w:r>
       <w:r>
         <w:rPr>
@@ -2609,33 +3790,7 @@
           <w:sz w:val="18"/>
           <w:szCs w:val="18"/>
         </w:rPr>
-        <w:t xml:space="preserve">To integrate </w:t>
-      </w:r>
-      <w:proofErr w:type="spellStart"/>
-      <w:r>
-        <w:rPr>
-          <w:rFonts w:ascii="Tahoma" w:hAnsi="Tahoma" w:cs="Tahoma"/>
-          <w:sz w:val="18"/>
-          <w:szCs w:val="18"/>
-        </w:rPr>
-        <w:t>Klarna</w:t>
-      </w:r>
-      <w:proofErr w:type="spellEnd"/>
-      <w:r>
-        <w:rPr>
-          <w:rFonts w:ascii="Tahoma" w:hAnsi="Tahoma" w:cs="Tahoma"/>
-          <w:sz w:val="18"/>
-          <w:szCs w:val="18"/>
-        </w:rPr>
-        <w:t xml:space="preserve"> Payments </w:t>
-      </w:r>
-      <w:r>
-        <w:rPr>
-          <w:rFonts w:ascii="Tahoma" w:hAnsi="Tahoma" w:cs="Tahoma"/>
-          <w:sz w:val="18"/>
-          <w:szCs w:val="18"/>
-        </w:rPr>
-        <w:t>the following storefront cartridge templates should be updated:</w:t>
+        <w:t>To integrate Klarna Payments the following storefront cartridge templates should be updated:</w:t>
       </w:r>
     </w:p>
     <w:p>
@@ -2657,18 +3812,8 @@
           <w:sz w:val="18"/>
           <w:szCs w:val="18"/>
         </w:rPr>
-        <w:t>default/checkout/billing/</w:t>
-      </w:r>
-      <w:proofErr w:type="spellStart"/>
-      <w:r>
-        <w:rPr>
-          <w:rFonts w:ascii="Tahoma" w:hAnsi="Tahoma" w:cs="Tahoma"/>
-          <w:sz w:val="18"/>
-          <w:szCs w:val="18"/>
-        </w:rPr>
-        <w:t>billing.isml</w:t>
-      </w:r>
-      <w:proofErr w:type="spellEnd"/>
+        <w:t>default/checkout/billing/billing.isml</w:t>
+      </w:r>
     </w:p>
     <w:p>
       <w:pPr>
@@ -2689,18 +3834,8 @@
           <w:sz w:val="18"/>
           <w:szCs w:val="18"/>
         </w:rPr>
-        <w:t>default/checkout/billing/</w:t>
-      </w:r>
-      <w:proofErr w:type="spellStart"/>
-      <w:r>
-        <w:rPr>
-          <w:rFonts w:ascii="Tahoma" w:hAnsi="Tahoma" w:cs="Tahoma"/>
-          <w:sz w:val="18"/>
-          <w:szCs w:val="18"/>
-        </w:rPr>
-        <w:t>paymentmethods.isml</w:t>
-      </w:r>
-      <w:proofErr w:type="spellEnd"/>
+        <w:t>default/checkout/billing/paymentmethods.isml</w:t>
+      </w:r>
     </w:p>
     <w:p>
       <w:pPr>
@@ -2733,19 +3868,8 @@
           <w:sz w:val="18"/>
           <w:szCs w:val="18"/>
         </w:rPr>
-        <w:t>default/checkout/billing/</w:t>
-      </w:r>
-      <w:proofErr w:type="spellStart"/>
-      <w:r>
-        <w:rPr>
-          <w:rFonts w:ascii="Tahoma" w:hAnsi="Tahoma" w:cs="Tahoma"/>
-          <w:b/>
-          <w:sz w:val="18"/>
-          <w:szCs w:val="18"/>
-        </w:rPr>
-        <w:t>billing.isml</w:t>
-      </w:r>
-      <w:proofErr w:type="spellEnd"/>
+        <w:t>default/checkout/billing/billing.isml</w:t>
+      </w:r>
     </w:p>
     <w:p>
       <w:pPr>
@@ -3003,19 +4127,8 @@
           <w:sz w:val="18"/>
           <w:szCs w:val="18"/>
         </w:rPr>
-        <w:t>default/checkout/billing/</w:t>
-      </w:r>
-      <w:proofErr w:type="spellStart"/>
-      <w:r>
-        <w:rPr>
-          <w:rFonts w:ascii="Tahoma" w:hAnsi="Tahoma" w:cs="Tahoma"/>
-          <w:b/>
-          <w:sz w:val="18"/>
-          <w:szCs w:val="18"/>
-        </w:rPr>
-        <w:t>paymentmethods.isml</w:t>
-      </w:r>
-      <w:proofErr w:type="spellEnd"/>
+        <w:t>default/checkout/billing/paymentmethods.isml</w:t>
+      </w:r>
     </w:p>
     <w:p>
       <w:pPr>
@@ -3244,23 +4357,185 @@
           </wp:inline>
         </w:drawing>
       </w:r>
-      <w:bookmarkStart w:id="26" w:name="_GoBack"/>
-      <w:bookmarkEnd w:id="26"/>
+    </w:p>
+    <w:p>
+      <w:pPr>
+        <w:pStyle w:val="Heading3"/>
+        <w:pBdr>
+          <w:bottom w:val="none" w:sz="0" w:space="0" w:color="auto"/>
+        </w:pBdr>
+        <w:rPr>
+          <w:color w:val="auto"/>
+        </w:rPr>
+      </w:pPr>
+      <w:r>
+        <w:rPr>
+          <w:color w:val="auto"/>
+        </w:rPr>
+        <w:t>Pipeline</w:t>
+      </w:r>
+      <w:r>
+        <w:rPr>
+          <w:color w:val="auto"/>
+        </w:rPr>
+        <w:t xml:space="preserve"> modifications</w:t>
+      </w:r>
     </w:p>
     <w:p>
       <w:pPr>
         <w:ind w:left="1080"/>
         <w:rPr>
           <w:rFonts w:ascii="Tahoma" w:hAnsi="Tahoma" w:cs="Tahoma"/>
-          <w:sz w:val="18"/>
-          <w:szCs w:val="18"/>
-        </w:rPr>
-      </w:pPr>
-    </w:p>
-    <w:p>
-      <w:pPr>
-        <w:ind w:left="708"/>
-      </w:pPr>
+        </w:rPr>
+      </w:pPr>
+    </w:p>
+    <w:p>
+      <w:pPr>
+        <w:ind w:left="1080"/>
+        <w:rPr>
+          <w:rFonts w:ascii="Tahoma" w:hAnsi="Tahoma" w:cs="Tahoma"/>
+          <w:sz w:val="18"/>
+          <w:szCs w:val="18"/>
+        </w:rPr>
+      </w:pPr>
+      <w:r>
+        <w:rPr>
+          <w:rFonts w:ascii="Tahoma" w:hAnsi="Tahoma" w:cs="Tahoma"/>
+        </w:rPr>
+        <w:t xml:space="preserve">To use </w:t>
+      </w:r>
+      <w:r>
+        <w:rPr>
+          <w:rFonts w:ascii="Tahoma" w:hAnsi="Tahoma" w:cs="Tahoma"/>
+        </w:rPr>
+        <w:t>Klarna Payments</w:t>
+      </w:r>
+      <w:r>
+        <w:rPr>
+          <w:rFonts w:ascii="Tahoma" w:hAnsi="Tahoma" w:cs="Tahoma"/>
+        </w:rPr>
+        <w:t xml:space="preserve"> cartridge you will need to make the following changes in pipelines</w:t>
+      </w:r>
+      <w:r>
+        <w:rPr>
+          <w:rFonts w:ascii="Tahoma" w:hAnsi="Tahoma" w:cs="Tahoma"/>
+        </w:rPr>
+        <w:t>.</w:t>
+      </w:r>
+    </w:p>
+    <w:p>
+      <w:pPr>
+        <w:pStyle w:val="Heading3"/>
+        <w:numPr>
+          <w:ilvl w:val="3"/>
+          <w:numId w:val="13"/>
+        </w:numPr>
+        <w:pBdr>
+          <w:bottom w:val="none" w:sz="0" w:space="0" w:color="auto"/>
+        </w:pBdr>
+        <w:rPr>
+          <w:b w:val="0"/>
+          <w:color w:val="auto"/>
+        </w:rPr>
+      </w:pPr>
+      <w:r>
+        <w:rPr>
+          <w:color w:val="auto"/>
+        </w:rPr>
+        <w:t>COBilling pipeline</w:t>
+      </w:r>
+      <w:r>
+        <w:rPr>
+          <w:color w:val="auto"/>
+        </w:rPr>
+        <w:t xml:space="preserve">. </w:t>
+      </w:r>
+      <w:r>
+        <w:rPr>
+          <w:b w:val="0"/>
+          <w:color w:val="auto"/>
+        </w:rPr>
+        <w:t xml:space="preserve">Go to COBilling pipeline, Start node and add KLARNA_PAYMENTS-CreateSession call node entry point before </w:t>
+      </w:r>
+      <w:r>
+        <w:rPr>
+          <w:b w:val="0"/>
+          <w:color w:val="auto"/>
+        </w:rPr>
+        <w:t>checkout/billing/billing</w:t>
+      </w:r>
+      <w:r>
+        <w:rPr>
+          <w:b w:val="0"/>
+          <w:color w:val="auto"/>
+        </w:rPr>
+        <w:t xml:space="preserve"> -&gt;</w:t>
+      </w:r>
+      <w:r>
+        <w:t xml:space="preserve"> </w:t>
+      </w:r>
+      <w:r>
+        <w:rPr>
+          <w:b w:val="0"/>
+          <w:color w:val="auto"/>
+        </w:rPr>
+        <w:t>Billing</w:t>
+      </w:r>
+      <w:r>
+        <w:rPr>
+          <w:b w:val="0"/>
+          <w:color w:val="auto"/>
+        </w:rPr>
+        <w:t xml:space="preserve"> interaction continue node (see screen shot below)</w:t>
+      </w:r>
+    </w:p>
+    <w:p>
+      <w:r>
+        <w:rPr>
+          <w:noProof/>
+          <w:lang w:val="bg-BG" w:eastAsia="bg-BG" w:bidi="ar-SA"/>
+        </w:rPr>
+        <w:lastRenderedPageBreak/>
+        <w:drawing>
+          <wp:inline distT="0" distB="0" distL="0" distR="0" wp14:anchorId="0EF57D9A" wp14:editId="5BDE6CD3">
+            <wp:extent cx="5848756" cy="6183622"/>
+            <wp:effectExtent l="0" t="0" r="0" b="0"/>
+            <wp:docPr id="3" name="Picture 3"/>
+            <wp:cNvGraphicFramePr>
+              <a:graphicFrameLocks xmlns:a="http://schemas.openxmlformats.org/drawingml/2006/main" noChangeAspect="1"/>
+            </wp:cNvGraphicFramePr>
+            <a:graphic xmlns:a="http://schemas.openxmlformats.org/drawingml/2006/main">
+              <a:graphicData uri="http://schemas.openxmlformats.org/drawingml/2006/picture">
+                <pic:pic xmlns:pic="http://schemas.openxmlformats.org/drawingml/2006/picture">
+                  <pic:nvPicPr>
+                    <pic:cNvPr id="1" name=""/>
+                    <pic:cNvPicPr/>
+                  </pic:nvPicPr>
+                  <pic:blipFill>
+                    <a:blip r:embed="rId14"/>
+                    <a:stretch>
+                      <a:fillRect/>
+                    </a:stretch>
+                  </pic:blipFill>
+                  <pic:spPr>
+                    <a:xfrm>
+                      <a:off x="0" y="0"/>
+                      <a:ext cx="5854316" cy="6189501"/>
+                    </a:xfrm>
+                    <a:prstGeom prst="rect">
+                      <a:avLst/>
+                    </a:prstGeom>
+                  </pic:spPr>
+                </pic:pic>
+              </a:graphicData>
+            </a:graphic>
+          </wp:inline>
+        </w:drawing>
+      </w:r>
+    </w:p>
+    <w:p>
+      <w:bookmarkStart w:id="28" w:name="_GoBack"/>
+      <w:bookmarkEnd w:id="28"/>
     </w:p>
     <w:p>
       <w:pPr>
@@ -3410,11 +4685,11 @@
       <w:pPr>
         <w:pStyle w:val="Heading2"/>
       </w:pPr>
-      <w:bookmarkStart w:id="27" w:name="_Toc280189037"/>
+      <w:bookmarkStart w:id="29" w:name="_Toc280189037"/>
       <w:r>
         <w:t>External Interfaces</w:t>
       </w:r>
-      <w:bookmarkEnd w:id="27"/>
+      <w:bookmarkEnd w:id="29"/>
     </w:p>
     <w:p/>
     <w:p>
@@ -3430,6 +4705,7 @@
           <w:sz w:val="18"/>
           <w:szCs w:val="18"/>
         </w:rPr>
+        <w:lastRenderedPageBreak/>
         <w:t>&lt;INTERFACES TO EXTERNAL SERVICES, E.G HTTP CLIENT, WEBSERVICE CALLS, DESCRIPTION OF REQUESTS AND RESPONSES&gt;</w:t>
       </w:r>
     </w:p>
@@ -3438,11 +4714,11 @@
       <w:pPr>
         <w:pStyle w:val="Heading2"/>
       </w:pPr>
-      <w:bookmarkStart w:id="28" w:name="_Toc280189038"/>
+      <w:bookmarkStart w:id="30" w:name="_Toc280189038"/>
       <w:r>
         <w:t>Testing</w:t>
       </w:r>
-      <w:bookmarkEnd w:id="28"/>
+      <w:bookmarkEnd w:id="30"/>
     </w:p>
     <w:p/>
     <w:p>
@@ -3479,25 +4755,25 @@
       <w:pPr>
         <w:pStyle w:val="Heading1"/>
       </w:pPr>
-      <w:bookmarkStart w:id="29" w:name="_Toc280189039"/>
-      <w:bookmarkStart w:id="30" w:name="_Toc245264376"/>
+      <w:bookmarkStart w:id="31" w:name="_Toc280189039"/>
+      <w:bookmarkStart w:id="32" w:name="_Toc245264376"/>
       <w:bookmarkEnd w:id="18"/>
       <w:r>
         <w:lastRenderedPageBreak/>
         <w:t>Operations, Maintenance</w:t>
       </w:r>
-      <w:bookmarkEnd w:id="29"/>
+      <w:bookmarkEnd w:id="31"/>
     </w:p>
     <w:p/>
     <w:p>
       <w:pPr>
         <w:pStyle w:val="Heading2"/>
       </w:pPr>
-      <w:bookmarkStart w:id="31" w:name="_Toc280189040"/>
+      <w:bookmarkStart w:id="33" w:name="_Toc280189040"/>
       <w:r>
         <w:t>Data Storage</w:t>
       </w:r>
-      <w:bookmarkEnd w:id="31"/>
+      <w:bookmarkEnd w:id="33"/>
     </w:p>
     <w:p>
       <w:pPr>
@@ -3565,11 +4841,11 @@
       <w:pPr>
         <w:pStyle w:val="Heading2"/>
       </w:pPr>
-      <w:bookmarkStart w:id="32" w:name="_Toc280189041"/>
+      <w:bookmarkStart w:id="34" w:name="_Toc280189041"/>
       <w:r>
         <w:t>Availability</w:t>
       </w:r>
-      <w:bookmarkEnd w:id="32"/>
+      <w:bookmarkEnd w:id="34"/>
     </w:p>
     <w:p>
       <w:pPr>
@@ -3700,11 +4976,11 @@
       <w:pPr>
         <w:pStyle w:val="Heading2"/>
       </w:pPr>
-      <w:bookmarkStart w:id="33" w:name="_Toc280189042"/>
+      <w:bookmarkStart w:id="35" w:name="_Toc280189042"/>
       <w:r>
         <w:t>Support</w:t>
       </w:r>
-      <w:bookmarkEnd w:id="33"/>
+      <w:bookmarkEnd w:id="35"/>
     </w:p>
     <w:p>
       <w:pPr>
@@ -3745,9 +5021,9 @@
           <w:szCs w:val="24"/>
         </w:rPr>
       </w:pPr>
-      <w:bookmarkStart w:id="34" w:name="_Toc279703491"/>
-      <w:bookmarkStart w:id="35" w:name="_Toc279703584"/>
-      <w:bookmarkEnd w:id="30"/>
+      <w:bookmarkStart w:id="36" w:name="_Toc279703491"/>
+      <w:bookmarkStart w:id="37" w:name="_Toc279703584"/>
+      <w:bookmarkEnd w:id="32"/>
       <w:r>
         <w:br w:type="page"/>
       </w:r>
@@ -3756,14 +5032,14 @@
       <w:pPr>
         <w:pStyle w:val="Heading1"/>
       </w:pPr>
-      <w:bookmarkStart w:id="36" w:name="_Toc280189043"/>
-      <w:bookmarkEnd w:id="34"/>
-      <w:bookmarkEnd w:id="35"/>
+      <w:bookmarkStart w:id="38" w:name="_Toc280189043"/>
+      <w:bookmarkEnd w:id="36"/>
+      <w:bookmarkEnd w:id="37"/>
       <w:r>
         <w:lastRenderedPageBreak/>
         <w:t>User Guide</w:t>
       </w:r>
-      <w:bookmarkEnd w:id="36"/>
+      <w:bookmarkEnd w:id="38"/>
     </w:p>
     <w:p>
       <w:pPr>
@@ -3775,11 +5051,11 @@
       <w:pPr>
         <w:pStyle w:val="Heading2"/>
       </w:pPr>
-      <w:bookmarkStart w:id="37" w:name="_Toc280189044"/>
+      <w:bookmarkStart w:id="39" w:name="_Toc280189044"/>
       <w:r>
         <w:t>Roles, Responsibilities</w:t>
       </w:r>
-      <w:bookmarkEnd w:id="37"/>
+      <w:bookmarkEnd w:id="39"/>
     </w:p>
     <w:p>
       <w:pPr>
@@ -3820,12 +5096,12 @@
       <w:pPr>
         <w:pStyle w:val="Heading2"/>
       </w:pPr>
-      <w:bookmarkStart w:id="38" w:name="_Toc280189045"/>
-      <w:bookmarkStart w:id="39" w:name="_Toc265049819"/>
+      <w:bookmarkStart w:id="40" w:name="_Toc280189045"/>
+      <w:bookmarkStart w:id="41" w:name="_Toc265049819"/>
       <w:r>
         <w:t>Business Manager</w:t>
       </w:r>
-      <w:bookmarkEnd w:id="38"/>
+      <w:bookmarkEnd w:id="40"/>
     </w:p>
     <w:p>
       <w:pPr>
@@ -3881,9 +5157,9 @@
         </w:rPr>
         <w:t>&lt;DESCRIBE NEW BUSINESS MANAGER MODULES AND CONFIGURATION OPTIONS IF APPLICABLE&gt;</w:t>
       </w:r>
-      <w:bookmarkStart w:id="40" w:name="_Toc279703497"/>
-      <w:bookmarkStart w:id="41" w:name="_Toc279703590"/>
-      <w:bookmarkEnd w:id="39"/>
+      <w:bookmarkStart w:id="42" w:name="_Toc279703497"/>
+      <w:bookmarkStart w:id="43" w:name="_Toc279703590"/>
+      <w:bookmarkEnd w:id="41"/>
     </w:p>
     <w:p>
       <w:pPr>
@@ -3902,11 +5178,11 @@
       <w:pPr>
         <w:pStyle w:val="Heading2"/>
       </w:pPr>
-      <w:bookmarkStart w:id="42" w:name="_Toc280189046"/>
+      <w:bookmarkStart w:id="44" w:name="_Toc280189046"/>
       <w:r>
         <w:t>Storefront Functionality</w:t>
       </w:r>
-      <w:bookmarkEnd w:id="42"/>
+      <w:bookmarkEnd w:id="44"/>
     </w:p>
     <w:p>
       <w:pPr>
@@ -3970,14 +5246,14 @@
       <w:pPr>
         <w:pStyle w:val="Heading1"/>
       </w:pPr>
-      <w:bookmarkStart w:id="43" w:name="_Toc280189047"/>
-      <w:bookmarkEnd w:id="40"/>
-      <w:bookmarkEnd w:id="41"/>
+      <w:bookmarkStart w:id="45" w:name="_Toc280189047"/>
+      <w:bookmarkEnd w:id="42"/>
+      <w:bookmarkEnd w:id="43"/>
       <w:r>
         <w:lastRenderedPageBreak/>
         <w:t>Known Issues</w:t>
       </w:r>
-      <w:bookmarkEnd w:id="43"/>
+      <w:bookmarkEnd w:id="45"/>
     </w:p>
     <w:p/>
     <w:p>
@@ -3993,8 +5269,8 @@
           <w:szCs w:val="18"/>
         </w:rPr>
       </w:pPr>
-      <w:bookmarkStart w:id="44" w:name="_Toc279703500"/>
-      <w:bookmarkStart w:id="45" w:name="_Toc279703593"/>
+      <w:bookmarkStart w:id="46" w:name="_Toc279703500"/>
+      <w:bookmarkStart w:id="47" w:name="_Toc279703593"/>
       <w:r>
         <w:rPr>
           <w:rFonts w:ascii="Trebuchet MS" w:hAnsi="Trebuchet MS"/>
@@ -4025,14 +5301,14 @@
       <w:pPr>
         <w:pStyle w:val="Heading1"/>
       </w:pPr>
-      <w:bookmarkStart w:id="46" w:name="_Toc280189048"/>
-      <w:bookmarkEnd w:id="44"/>
-      <w:bookmarkEnd w:id="45"/>
+      <w:bookmarkStart w:id="48" w:name="_Toc280189048"/>
+      <w:bookmarkEnd w:id="46"/>
+      <w:bookmarkEnd w:id="47"/>
       <w:r>
         <w:lastRenderedPageBreak/>
         <w:t>Release History</w:t>
       </w:r>
-      <w:bookmarkEnd w:id="46"/>
+      <w:bookmarkEnd w:id="48"/>
     </w:p>
     <w:p>
       <w:pPr>
@@ -4057,8 +5333,8 @@
           <w:szCs w:val="18"/>
         </w:rPr>
       </w:pPr>
-      <w:bookmarkStart w:id="47" w:name="_Toc279703501"/>
-      <w:bookmarkStart w:id="48" w:name="_Toc279703594"/>
+      <w:bookmarkStart w:id="49" w:name="_Toc279703501"/>
+      <w:bookmarkStart w:id="50" w:name="_Toc279703594"/>
       <w:r>
         <w:rPr>
           <w:rStyle w:val="SubtleEmphasis"/>
@@ -4414,8 +5690,8 @@
           </w:p>
         </w:tc>
       </w:tr>
-      <w:bookmarkEnd w:id="47"/>
-      <w:bookmarkEnd w:id="48"/>
+      <w:bookmarkEnd w:id="49"/>
+      <w:bookmarkEnd w:id="50"/>
     </w:tbl>
     <w:p>
       <w:pPr>
@@ -4473,11 +5749,11 @@
       </w:pPr>
     </w:p>
     <w:sectPr>
-      <w:headerReference w:type="even" r:id="rId14"/>
-      <w:headerReference w:type="default" r:id="rId15"/>
-      <w:footerReference w:type="default" r:id="rId16"/>
-      <w:headerReference w:type="first" r:id="rId17"/>
-      <w:footerReference w:type="first" r:id="rId18"/>
+      <w:headerReference w:type="even" r:id="rId15"/>
+      <w:headerReference w:type="default" r:id="rId16"/>
+      <w:footerReference w:type="default" r:id="rId17"/>
+      <w:headerReference w:type="first" r:id="rId18"/>
+      <w:footerReference w:type="first" r:id="rId19"/>
       <w:type w:val="continuous"/>
       <w:pgSz w:w="11906" w:h="16838" w:code="9"/>
       <w:pgMar w:top="1440" w:right="1080" w:bottom="1440" w:left="1080" w:header="720" w:footer="215" w:gutter="0"/>
@@ -4665,7 +5941,7 @@
               <w:sz w:val="18"/>
               <w:szCs w:val="18"/>
             </w:rPr>
-            <w:t>3-6</w:t>
+            <w:t>7-14</w:t>
           </w:r>
           <w:r>
             <w:rPr>
@@ -4990,6 +6266,119 @@
     </w:lvl>
   </w:abstractNum>
   <w:abstractNum w:abstractNumId="3" w15:restartNumberingAfterBreak="0">
+    <w:nsid w:val="088A3AE7"/>
+    <w:multiLevelType w:val="hybridMultilevel"/>
+    <w:tmpl w:val="3ABA58B4"/>
+    <w:lvl w:ilvl="0" w:tplc="04180001">
+      <w:start w:val="1"/>
+      <w:numFmt w:val="bullet"/>
+      <w:lvlText w:val=""/>
+      <w:lvlJc w:val="left"/>
+      <w:pPr>
+        <w:ind w:left="1800" w:hanging="360"/>
+      </w:pPr>
+      <w:rPr>
+        <w:rFonts w:ascii="Symbol" w:hAnsi="Symbol" w:hint="default"/>
+      </w:rPr>
+    </w:lvl>
+    <w:lvl w:ilvl="1" w:tplc="04180003" w:tentative="1">
+      <w:start w:val="1"/>
+      <w:numFmt w:val="bullet"/>
+      <w:lvlText w:val="o"/>
+      <w:lvlJc w:val="left"/>
+      <w:pPr>
+        <w:ind w:left="2520" w:hanging="360"/>
+      </w:pPr>
+      <w:rPr>
+        <w:rFonts w:ascii="Courier New" w:hAnsi="Courier New" w:cs="Courier New" w:hint="default"/>
+      </w:rPr>
+    </w:lvl>
+    <w:lvl w:ilvl="2" w:tplc="04180005" w:tentative="1">
+      <w:start w:val="1"/>
+      <w:numFmt w:val="bullet"/>
+      <w:lvlText w:val=""/>
+      <w:lvlJc w:val="left"/>
+      <w:pPr>
+        <w:ind w:left="3240" w:hanging="360"/>
+      </w:pPr>
+      <w:rPr>
+        <w:rFonts w:ascii="Wingdings" w:hAnsi="Wingdings" w:hint="default"/>
+      </w:rPr>
+    </w:lvl>
+    <w:lvl w:ilvl="3" w:tplc="04180001" w:tentative="1">
+      <w:start w:val="1"/>
+      <w:numFmt w:val="bullet"/>
+      <w:lvlText w:val=""/>
+      <w:lvlJc w:val="left"/>
+      <w:pPr>
+        <w:ind w:left="3960" w:hanging="360"/>
+      </w:pPr>
+      <w:rPr>
+        <w:rFonts w:ascii="Symbol" w:hAnsi="Symbol" w:hint="default"/>
+      </w:rPr>
+    </w:lvl>
+    <w:lvl w:ilvl="4" w:tplc="04180003" w:tentative="1">
+      <w:start w:val="1"/>
+      <w:numFmt w:val="bullet"/>
+      <w:lvlText w:val="o"/>
+      <w:lvlJc w:val="left"/>
+      <w:pPr>
+        <w:ind w:left="4680" w:hanging="360"/>
+      </w:pPr>
+      <w:rPr>
+        <w:rFonts w:ascii="Courier New" w:hAnsi="Courier New" w:cs="Courier New" w:hint="default"/>
+      </w:rPr>
+    </w:lvl>
+    <w:lvl w:ilvl="5" w:tplc="04180005" w:tentative="1">
+      <w:start w:val="1"/>
+      <w:numFmt w:val="bullet"/>
+      <w:lvlText w:val=""/>
+      <w:lvlJc w:val="left"/>
+      <w:pPr>
+        <w:ind w:left="5400" w:hanging="360"/>
+      </w:pPr>
+      <w:rPr>
+        <w:rFonts w:ascii="Wingdings" w:hAnsi="Wingdings" w:hint="default"/>
+      </w:rPr>
+    </w:lvl>
+    <w:lvl w:ilvl="6" w:tplc="04180001" w:tentative="1">
+      <w:start w:val="1"/>
+      <w:numFmt w:val="bullet"/>
+      <w:lvlText w:val=""/>
+      <w:lvlJc w:val="left"/>
+      <w:pPr>
+        <w:ind w:left="6120" w:hanging="360"/>
+      </w:pPr>
+      <w:rPr>
+        <w:rFonts w:ascii="Symbol" w:hAnsi="Symbol" w:hint="default"/>
+      </w:rPr>
+    </w:lvl>
+    <w:lvl w:ilvl="7" w:tplc="04180003" w:tentative="1">
+      <w:start w:val="1"/>
+      <w:numFmt w:val="bullet"/>
+      <w:lvlText w:val="o"/>
+      <w:lvlJc w:val="left"/>
+      <w:pPr>
+        <w:ind w:left="6840" w:hanging="360"/>
+      </w:pPr>
+      <w:rPr>
+        <w:rFonts w:ascii="Courier New" w:hAnsi="Courier New" w:cs="Courier New" w:hint="default"/>
+      </w:rPr>
+    </w:lvl>
+    <w:lvl w:ilvl="8" w:tplc="04180005" w:tentative="1">
+      <w:start w:val="1"/>
+      <w:numFmt w:val="bullet"/>
+      <w:lvlText w:val=""/>
+      <w:lvlJc w:val="left"/>
+      <w:pPr>
+        <w:ind w:left="7560" w:hanging="360"/>
+      </w:pPr>
+      <w:rPr>
+        <w:rFonts w:ascii="Wingdings" w:hAnsi="Wingdings" w:hint="default"/>
+      </w:rPr>
+    </w:lvl>
+  </w:abstractNum>
+  <w:abstractNum w:abstractNumId="4" w15:restartNumberingAfterBreak="0">
     <w:nsid w:val="137C3CAD"/>
     <w:multiLevelType w:val="hybridMultilevel"/>
     <w:tmpl w:val="058E95EE"/>
@@ -5102,7 +6491,7 @@
       </w:rPr>
     </w:lvl>
   </w:abstractNum>
-  <w:abstractNum w:abstractNumId="4" w15:restartNumberingAfterBreak="0">
+  <w:abstractNum w:abstractNumId="5" w15:restartNumberingAfterBreak="0">
     <w:nsid w:val="1AAF605A"/>
     <w:multiLevelType w:val="hybridMultilevel"/>
     <w:tmpl w:val="59C44F56"/>
@@ -5217,7 +6606,7 @@
       </w:rPr>
     </w:lvl>
   </w:abstractNum>
-  <w:abstractNum w:abstractNumId="5" w15:restartNumberingAfterBreak="0">
+  <w:abstractNum w:abstractNumId="6" w15:restartNumberingAfterBreak="0">
     <w:nsid w:val="205A5973"/>
     <w:multiLevelType w:val="hybridMultilevel"/>
     <w:tmpl w:val="8ED87FA0"/>
@@ -5330,7 +6719,7 @@
       </w:rPr>
     </w:lvl>
   </w:abstractNum>
-  <w:abstractNum w:abstractNumId="6" w15:restartNumberingAfterBreak="0">
+  <w:abstractNum w:abstractNumId="7" w15:restartNumberingAfterBreak="0">
     <w:nsid w:val="25B01A81"/>
     <w:multiLevelType w:val="hybridMultilevel"/>
     <w:tmpl w:val="DF984A0A"/>
@@ -5445,7 +6834,7 @@
       </w:rPr>
     </w:lvl>
   </w:abstractNum>
-  <w:abstractNum w:abstractNumId="7" w15:restartNumberingAfterBreak="0">
+  <w:abstractNum w:abstractNumId="8" w15:restartNumberingAfterBreak="0">
     <w:nsid w:val="266D5D32"/>
     <w:multiLevelType w:val="singleLevel"/>
     <w:tmpl w:val="6A98E35E"/>
@@ -5463,7 +6852,7 @@
       </w:pPr>
     </w:lvl>
   </w:abstractNum>
-  <w:abstractNum w:abstractNumId="8" w15:restartNumberingAfterBreak="0">
+  <w:abstractNum w:abstractNumId="9" w15:restartNumberingAfterBreak="0">
     <w:nsid w:val="27AC3B80"/>
     <w:multiLevelType w:val="singleLevel"/>
     <w:tmpl w:val="4B160366"/>
@@ -5486,7 +6875,7 @@
       </w:rPr>
     </w:lvl>
   </w:abstractNum>
-  <w:abstractNum w:abstractNumId="9" w15:restartNumberingAfterBreak="0">
+  <w:abstractNum w:abstractNumId="10" w15:restartNumberingAfterBreak="0">
     <w:nsid w:val="28D5286F"/>
     <w:multiLevelType w:val="hybridMultilevel"/>
     <w:tmpl w:val="B502A0C2"/>
@@ -5601,7 +6990,7 @@
       </w:rPr>
     </w:lvl>
   </w:abstractNum>
-  <w:abstractNum w:abstractNumId="10" w15:restartNumberingAfterBreak="0">
+  <w:abstractNum w:abstractNumId="11" w15:restartNumberingAfterBreak="0">
     <w:nsid w:val="2A233F92"/>
     <w:multiLevelType w:val="singleLevel"/>
     <w:tmpl w:val="5B9607D2"/>
@@ -5619,7 +7008,7 @@
       </w:pPr>
     </w:lvl>
   </w:abstractNum>
-  <w:abstractNum w:abstractNumId="11" w15:restartNumberingAfterBreak="0">
+  <w:abstractNum w:abstractNumId="12" w15:restartNumberingAfterBreak="0">
     <w:nsid w:val="33C4142C"/>
     <w:multiLevelType w:val="singleLevel"/>
     <w:tmpl w:val="00844910"/>
@@ -5637,7 +7026,7 @@
       </w:pPr>
     </w:lvl>
   </w:abstractNum>
-  <w:abstractNum w:abstractNumId="12" w15:restartNumberingAfterBreak="0">
+  <w:abstractNum w:abstractNumId="13" w15:restartNumberingAfterBreak="0">
     <w:nsid w:val="34223F64"/>
     <w:multiLevelType w:val="singleLevel"/>
     <w:tmpl w:val="21D69730"/>
@@ -5658,7 +7047,7 @@
       </w:rPr>
     </w:lvl>
   </w:abstractNum>
-  <w:abstractNum w:abstractNumId="13" w15:restartNumberingAfterBreak="0">
+  <w:abstractNum w:abstractNumId="14" w15:restartNumberingAfterBreak="0">
     <w:nsid w:val="35F11DE5"/>
     <w:multiLevelType w:val="hybridMultilevel"/>
     <w:tmpl w:val="0510B34A"/>
@@ -5773,7 +7162,120 @@
       </w:rPr>
     </w:lvl>
   </w:abstractNum>
-  <w:abstractNum w:abstractNumId="14" w15:restartNumberingAfterBreak="0">
+  <w:abstractNum w:abstractNumId="15" w15:restartNumberingAfterBreak="0">
+    <w:nsid w:val="3707556C"/>
+    <w:multiLevelType w:val="hybridMultilevel"/>
+    <w:tmpl w:val="014AB258"/>
+    <w:lvl w:ilvl="0" w:tplc="04180001">
+      <w:start w:val="1"/>
+      <w:numFmt w:val="bullet"/>
+      <w:lvlText w:val=""/>
+      <w:lvlJc w:val="left"/>
+      <w:pPr>
+        <w:ind w:left="1800" w:hanging="360"/>
+      </w:pPr>
+      <w:rPr>
+        <w:rFonts w:ascii="Symbol" w:hAnsi="Symbol" w:hint="default"/>
+      </w:rPr>
+    </w:lvl>
+    <w:lvl w:ilvl="1" w:tplc="04090003" w:tentative="1">
+      <w:start w:val="1"/>
+      <w:numFmt w:val="bullet"/>
+      <w:lvlText w:val="o"/>
+      <w:lvlJc w:val="left"/>
+      <w:pPr>
+        <w:ind w:left="2520" w:hanging="360"/>
+      </w:pPr>
+      <w:rPr>
+        <w:rFonts w:ascii="Courier New" w:hAnsi="Courier New" w:cs="Courier New" w:hint="default"/>
+      </w:rPr>
+    </w:lvl>
+    <w:lvl w:ilvl="2" w:tplc="04090005" w:tentative="1">
+      <w:start w:val="1"/>
+      <w:numFmt w:val="bullet"/>
+      <w:lvlText w:val=""/>
+      <w:lvlJc w:val="left"/>
+      <w:pPr>
+        <w:ind w:left="3240" w:hanging="360"/>
+      </w:pPr>
+      <w:rPr>
+        <w:rFonts w:ascii="Wingdings" w:hAnsi="Wingdings" w:hint="default"/>
+      </w:rPr>
+    </w:lvl>
+    <w:lvl w:ilvl="3" w:tplc="04090001" w:tentative="1">
+      <w:start w:val="1"/>
+      <w:numFmt w:val="bullet"/>
+      <w:lvlText w:val=""/>
+      <w:lvlJc w:val="left"/>
+      <w:pPr>
+        <w:ind w:left="3960" w:hanging="360"/>
+      </w:pPr>
+      <w:rPr>
+        <w:rFonts w:ascii="Symbol" w:hAnsi="Symbol" w:hint="default"/>
+      </w:rPr>
+    </w:lvl>
+    <w:lvl w:ilvl="4" w:tplc="04090003" w:tentative="1">
+      <w:start w:val="1"/>
+      <w:numFmt w:val="bullet"/>
+      <w:lvlText w:val="o"/>
+      <w:lvlJc w:val="left"/>
+      <w:pPr>
+        <w:ind w:left="4680" w:hanging="360"/>
+      </w:pPr>
+      <w:rPr>
+        <w:rFonts w:ascii="Courier New" w:hAnsi="Courier New" w:cs="Courier New" w:hint="default"/>
+      </w:rPr>
+    </w:lvl>
+    <w:lvl w:ilvl="5" w:tplc="04090005" w:tentative="1">
+      <w:start w:val="1"/>
+      <w:numFmt w:val="bullet"/>
+      <w:lvlText w:val=""/>
+      <w:lvlJc w:val="left"/>
+      <w:pPr>
+        <w:ind w:left="5400" w:hanging="360"/>
+      </w:pPr>
+      <w:rPr>
+        <w:rFonts w:ascii="Wingdings" w:hAnsi="Wingdings" w:hint="default"/>
+      </w:rPr>
+    </w:lvl>
+    <w:lvl w:ilvl="6" w:tplc="04090001" w:tentative="1">
+      <w:start w:val="1"/>
+      <w:numFmt w:val="bullet"/>
+      <w:lvlText w:val=""/>
+      <w:lvlJc w:val="left"/>
+      <w:pPr>
+        <w:ind w:left="6120" w:hanging="360"/>
+      </w:pPr>
+      <w:rPr>
+        <w:rFonts w:ascii="Symbol" w:hAnsi="Symbol" w:hint="default"/>
+      </w:rPr>
+    </w:lvl>
+    <w:lvl w:ilvl="7" w:tplc="04090003" w:tentative="1">
+      <w:start w:val="1"/>
+      <w:numFmt w:val="bullet"/>
+      <w:lvlText w:val="o"/>
+      <w:lvlJc w:val="left"/>
+      <w:pPr>
+        <w:ind w:left="6840" w:hanging="360"/>
+      </w:pPr>
+      <w:rPr>
+        <w:rFonts w:ascii="Courier New" w:hAnsi="Courier New" w:cs="Courier New" w:hint="default"/>
+      </w:rPr>
+    </w:lvl>
+    <w:lvl w:ilvl="8" w:tplc="04090005" w:tentative="1">
+      <w:start w:val="1"/>
+      <w:numFmt w:val="bullet"/>
+      <w:lvlText w:val=""/>
+      <w:lvlJc w:val="left"/>
+      <w:pPr>
+        <w:ind w:left="7560" w:hanging="360"/>
+      </w:pPr>
+      <w:rPr>
+        <w:rFonts w:ascii="Wingdings" w:hAnsi="Wingdings" w:hint="default"/>
+      </w:rPr>
+    </w:lvl>
+  </w:abstractNum>
+  <w:abstractNum w:abstractNumId="16" w15:restartNumberingAfterBreak="0">
     <w:nsid w:val="387B0E47"/>
     <w:multiLevelType w:val="singleLevel"/>
     <w:tmpl w:val="D37A73A2"/>
@@ -5791,7 +7293,7 @@
       </w:pPr>
     </w:lvl>
   </w:abstractNum>
-  <w:abstractNum w:abstractNumId="15" w15:restartNumberingAfterBreak="0">
+  <w:abstractNum w:abstractNumId="17" w15:restartNumberingAfterBreak="0">
     <w:nsid w:val="3DC276C3"/>
     <w:multiLevelType w:val="multilevel"/>
     <w:tmpl w:val="34201AF8"/>
@@ -5934,7 +7436,7 @@
       </w:rPr>
     </w:lvl>
   </w:abstractNum>
-  <w:abstractNum w:abstractNumId="16" w15:restartNumberingAfterBreak="0">
+  <w:abstractNum w:abstractNumId="18" w15:restartNumberingAfterBreak="0">
     <w:nsid w:val="451F76D8"/>
     <w:multiLevelType w:val="hybridMultilevel"/>
     <w:tmpl w:val="41AE28E4"/>
@@ -6049,7 +7551,7 @@
       </w:rPr>
     </w:lvl>
   </w:abstractNum>
-  <w:abstractNum w:abstractNumId="17" w15:restartNumberingAfterBreak="0">
+  <w:abstractNum w:abstractNumId="19" w15:restartNumberingAfterBreak="0">
     <w:nsid w:val="460D2E48"/>
     <w:multiLevelType w:val="hybridMultilevel"/>
     <w:tmpl w:val="3DFE9DAA"/>
@@ -6164,7 +7666,7 @@
       </w:rPr>
     </w:lvl>
   </w:abstractNum>
-  <w:abstractNum w:abstractNumId="18" w15:restartNumberingAfterBreak="0">
+  <w:abstractNum w:abstractNumId="20" w15:restartNumberingAfterBreak="0">
     <w:nsid w:val="48D60B83"/>
     <w:multiLevelType w:val="singleLevel"/>
     <w:tmpl w:val="7FC2A7AA"/>
@@ -6182,7 +7684,7 @@
       </w:pPr>
     </w:lvl>
   </w:abstractNum>
-  <w:abstractNum w:abstractNumId="19" w15:restartNumberingAfterBreak="0">
+  <w:abstractNum w:abstractNumId="21" w15:restartNumberingAfterBreak="0">
     <w:nsid w:val="4D3B1F5E"/>
     <w:multiLevelType w:val="hybridMultilevel"/>
     <w:tmpl w:val="1D4C6612"/>
@@ -6297,7 +7799,7 @@
       </w:rPr>
     </w:lvl>
   </w:abstractNum>
-  <w:abstractNum w:abstractNumId="20" w15:restartNumberingAfterBreak="0">
+  <w:abstractNum w:abstractNumId="22" w15:restartNumberingAfterBreak="0">
     <w:nsid w:val="4F0C566B"/>
     <w:multiLevelType w:val="singleLevel"/>
     <w:tmpl w:val="1EDC49C0"/>
@@ -6315,7 +7817,7 @@
       </w:pPr>
     </w:lvl>
   </w:abstractNum>
-  <w:abstractNum w:abstractNumId="21" w15:restartNumberingAfterBreak="0">
+  <w:abstractNum w:abstractNumId="23" w15:restartNumberingAfterBreak="0">
     <w:nsid w:val="54FB7175"/>
     <w:multiLevelType w:val="hybridMultilevel"/>
     <w:tmpl w:val="E41CB760"/>
@@ -6430,7 +7932,7 @@
       </w:rPr>
     </w:lvl>
   </w:abstractNum>
-  <w:abstractNum w:abstractNumId="22" w15:restartNumberingAfterBreak="0">
+  <w:abstractNum w:abstractNumId="24" w15:restartNumberingAfterBreak="0">
     <w:nsid w:val="5A4F5F9D"/>
     <w:multiLevelType w:val="hybridMultilevel"/>
     <w:tmpl w:val="3F10AC16"/>
@@ -6543,7 +8045,7 @@
       </w:rPr>
     </w:lvl>
   </w:abstractNum>
-  <w:abstractNum w:abstractNumId="23" w15:restartNumberingAfterBreak="0">
+  <w:abstractNum w:abstractNumId="25" w15:restartNumberingAfterBreak="0">
     <w:nsid w:val="601969AE"/>
     <w:multiLevelType w:val="hybridMultilevel"/>
     <w:tmpl w:val="EC005A6C"/>
@@ -6658,7 +8160,120 @@
       </w:rPr>
     </w:lvl>
   </w:abstractNum>
-  <w:abstractNum w:abstractNumId="24" w15:restartNumberingAfterBreak="0">
+  <w:abstractNum w:abstractNumId="26" w15:restartNumberingAfterBreak="0">
+    <w:nsid w:val="63726421"/>
+    <w:multiLevelType w:val="multilevel"/>
+    <w:tmpl w:val="66544394"/>
+    <w:lvl w:ilvl="0">
+      <w:start w:val="2"/>
+      <w:numFmt w:val="decimal"/>
+      <w:lvlText w:val="%1."/>
+      <w:lvlJc w:val="left"/>
+      <w:pPr>
+        <w:ind w:left="450" w:hanging="450"/>
+      </w:pPr>
+      <w:rPr>
+        <w:rFonts w:hint="default"/>
+      </w:rPr>
+    </w:lvl>
+    <w:lvl w:ilvl="1">
+      <w:start w:val="1"/>
+      <w:numFmt w:val="decimal"/>
+      <w:lvlText w:val="%1.%2."/>
+      <w:lvlJc w:val="left"/>
+      <w:pPr>
+        <w:ind w:left="1800" w:hanging="720"/>
+      </w:pPr>
+      <w:rPr>
+        <w:rFonts w:hint="default"/>
+      </w:rPr>
+    </w:lvl>
+    <w:lvl w:ilvl="2">
+      <w:start w:val="1"/>
+      <w:numFmt w:val="decimal"/>
+      <w:lvlText w:val="%1.%2.%3."/>
+      <w:lvlJc w:val="left"/>
+      <w:pPr>
+        <w:ind w:left="1797" w:hanging="1077"/>
+      </w:pPr>
+      <w:rPr>
+        <w:rFonts w:hint="default"/>
+      </w:rPr>
+    </w:lvl>
+    <w:lvl w:ilvl="3">
+      <w:start w:val="1"/>
+      <w:numFmt w:val="decimal"/>
+      <w:lvlText w:val="%1.%2.%3.%4."/>
+      <w:lvlJc w:val="left"/>
+      <w:pPr>
+        <w:ind w:left="4680" w:hanging="1440"/>
+      </w:pPr>
+      <w:rPr>
+        <w:rFonts w:hint="default"/>
+      </w:rPr>
+    </w:lvl>
+    <w:lvl w:ilvl="4">
+      <w:start w:val="1"/>
+      <w:numFmt w:val="decimal"/>
+      <w:lvlText w:val="%1.%2.%3.%4.%5."/>
+      <w:lvlJc w:val="left"/>
+      <w:pPr>
+        <w:ind w:left="5760" w:hanging="1440"/>
+      </w:pPr>
+      <w:rPr>
+        <w:rFonts w:hint="default"/>
+      </w:rPr>
+    </w:lvl>
+    <w:lvl w:ilvl="5">
+      <w:start w:val="1"/>
+      <w:numFmt w:val="decimal"/>
+      <w:lvlText w:val="%1.%2.%3.%4.%5.%6."/>
+      <w:lvlJc w:val="left"/>
+      <w:pPr>
+        <w:ind w:left="7200" w:hanging="1800"/>
+      </w:pPr>
+      <w:rPr>
+        <w:rFonts w:hint="default"/>
+      </w:rPr>
+    </w:lvl>
+    <w:lvl w:ilvl="6">
+      <w:start w:val="1"/>
+      <w:numFmt w:val="decimal"/>
+      <w:lvlText w:val="%1.%2.%3.%4.%5.%6.%7."/>
+      <w:lvlJc w:val="left"/>
+      <w:pPr>
+        <w:ind w:left="8640" w:hanging="2160"/>
+      </w:pPr>
+      <w:rPr>
+        <w:rFonts w:hint="default"/>
+      </w:rPr>
+    </w:lvl>
+    <w:lvl w:ilvl="7">
+      <w:start w:val="1"/>
+      <w:numFmt w:val="decimal"/>
+      <w:lvlText w:val="%1.%2.%3.%4.%5.%6.%7.%8."/>
+      <w:lvlJc w:val="left"/>
+      <w:pPr>
+        <w:ind w:left="10080" w:hanging="2520"/>
+      </w:pPr>
+      <w:rPr>
+        <w:rFonts w:hint="default"/>
+      </w:rPr>
+    </w:lvl>
+    <w:lvl w:ilvl="8">
+      <w:start w:val="1"/>
+      <w:numFmt w:val="decimal"/>
+      <w:lvlText w:val="%1.%2.%3.%4.%5.%6.%7.%8.%9."/>
+      <w:lvlJc w:val="left"/>
+      <w:pPr>
+        <w:ind w:left="11160" w:hanging="2520"/>
+      </w:pPr>
+      <w:rPr>
+        <w:rFonts w:hint="default"/>
+      </w:rPr>
+    </w:lvl>
+  </w:abstractNum>
+  <w:abstractNum w:abstractNumId="27" w15:restartNumberingAfterBreak="0">
     <w:nsid w:val="68A55DA1"/>
     <w:multiLevelType w:val="hybridMultilevel"/>
     <w:tmpl w:val="42AC2678"/>
@@ -6773,7 +8388,7 @@
       </w:rPr>
     </w:lvl>
   </w:abstractNum>
-  <w:abstractNum w:abstractNumId="25" w15:restartNumberingAfterBreak="0">
+  <w:abstractNum w:abstractNumId="28" w15:restartNumberingAfterBreak="0">
     <w:nsid w:val="6B4801EA"/>
     <w:multiLevelType w:val="hybridMultilevel"/>
     <w:tmpl w:val="F9303436"/>
@@ -6914,7 +8529,346 @@
       </w:rPr>
     </w:lvl>
   </w:abstractNum>
-  <w:abstractNum w:abstractNumId="26" w15:restartNumberingAfterBreak="0">
+  <w:abstractNum w:abstractNumId="29" w15:restartNumberingAfterBreak="0">
+    <w:nsid w:val="6CEB3754"/>
+    <w:multiLevelType w:val="hybridMultilevel"/>
+    <w:tmpl w:val="C1241070"/>
+    <w:lvl w:ilvl="0" w:tplc="04180001">
+      <w:start w:val="1"/>
+      <w:numFmt w:val="bullet"/>
+      <w:lvlText w:val=""/>
+      <w:lvlJc w:val="left"/>
+      <w:pPr>
+        <w:ind w:left="1440" w:hanging="360"/>
+      </w:pPr>
+      <w:rPr>
+        <w:rFonts w:ascii="Symbol" w:hAnsi="Symbol" w:hint="default"/>
+      </w:rPr>
+    </w:lvl>
+    <w:lvl w:ilvl="1" w:tplc="04180003" w:tentative="1">
+      <w:start w:val="1"/>
+      <w:numFmt w:val="bullet"/>
+      <w:lvlText w:val="o"/>
+      <w:lvlJc w:val="left"/>
+      <w:pPr>
+        <w:ind w:left="2160" w:hanging="360"/>
+      </w:pPr>
+      <w:rPr>
+        <w:rFonts w:ascii="Courier New" w:hAnsi="Courier New" w:cs="Courier New" w:hint="default"/>
+      </w:rPr>
+    </w:lvl>
+    <w:lvl w:ilvl="2" w:tplc="04180005" w:tentative="1">
+      <w:start w:val="1"/>
+      <w:numFmt w:val="bullet"/>
+      <w:lvlText w:val=""/>
+      <w:lvlJc w:val="left"/>
+      <w:pPr>
+        <w:ind w:left="2880" w:hanging="360"/>
+      </w:pPr>
+      <w:rPr>
+        <w:rFonts w:ascii="Wingdings" w:hAnsi="Wingdings" w:hint="default"/>
+      </w:rPr>
+    </w:lvl>
+    <w:lvl w:ilvl="3" w:tplc="04180001" w:tentative="1">
+      <w:start w:val="1"/>
+      <w:numFmt w:val="bullet"/>
+      <w:lvlText w:val=""/>
+      <w:lvlJc w:val="left"/>
+      <w:pPr>
+        <w:ind w:left="3600" w:hanging="360"/>
+      </w:pPr>
+      <w:rPr>
+        <w:rFonts w:ascii="Symbol" w:hAnsi="Symbol" w:hint="default"/>
+      </w:rPr>
+    </w:lvl>
+    <w:lvl w:ilvl="4" w:tplc="04180003" w:tentative="1">
+      <w:start w:val="1"/>
+      <w:numFmt w:val="bullet"/>
+      <w:lvlText w:val="o"/>
+      <w:lvlJc w:val="left"/>
+      <w:pPr>
+        <w:ind w:left="4320" w:hanging="360"/>
+      </w:pPr>
+      <w:rPr>
+        <w:rFonts w:ascii="Courier New" w:hAnsi="Courier New" w:cs="Courier New" w:hint="default"/>
+      </w:rPr>
+    </w:lvl>
+    <w:lvl w:ilvl="5" w:tplc="04180005" w:tentative="1">
+      <w:start w:val="1"/>
+      <w:numFmt w:val="bullet"/>
+      <w:lvlText w:val=""/>
+      <w:lvlJc w:val="left"/>
+      <w:pPr>
+        <w:ind w:left="5040" w:hanging="360"/>
+      </w:pPr>
+      <w:rPr>
+        <w:rFonts w:ascii="Wingdings" w:hAnsi="Wingdings" w:hint="default"/>
+      </w:rPr>
+    </w:lvl>
+    <w:lvl w:ilvl="6" w:tplc="04180001" w:tentative="1">
+      <w:start w:val="1"/>
+      <w:numFmt w:val="bullet"/>
+      <w:lvlText w:val=""/>
+      <w:lvlJc w:val="left"/>
+      <w:pPr>
+        <w:ind w:left="5760" w:hanging="360"/>
+      </w:pPr>
+      <w:rPr>
+        <w:rFonts w:ascii="Symbol" w:hAnsi="Symbol" w:hint="default"/>
+      </w:rPr>
+    </w:lvl>
+    <w:lvl w:ilvl="7" w:tplc="04180003" w:tentative="1">
+      <w:start w:val="1"/>
+      <w:numFmt w:val="bullet"/>
+      <w:lvlText w:val="o"/>
+      <w:lvlJc w:val="left"/>
+      <w:pPr>
+        <w:ind w:left="6480" w:hanging="360"/>
+      </w:pPr>
+      <w:rPr>
+        <w:rFonts w:ascii="Courier New" w:hAnsi="Courier New" w:cs="Courier New" w:hint="default"/>
+      </w:rPr>
+    </w:lvl>
+    <w:lvl w:ilvl="8" w:tplc="04180005" w:tentative="1">
+      <w:start w:val="1"/>
+      <w:numFmt w:val="bullet"/>
+      <w:lvlText w:val=""/>
+      <w:lvlJc w:val="left"/>
+      <w:pPr>
+        <w:ind w:left="7200" w:hanging="360"/>
+      </w:pPr>
+      <w:rPr>
+        <w:rFonts w:ascii="Wingdings" w:hAnsi="Wingdings" w:hint="default"/>
+      </w:rPr>
+    </w:lvl>
+  </w:abstractNum>
+  <w:abstractNum w:abstractNumId="30" w15:restartNumberingAfterBreak="0">
+    <w:nsid w:val="77D21327"/>
+    <w:multiLevelType w:val="hybridMultilevel"/>
+    <w:tmpl w:val="5B206A08"/>
+    <w:lvl w:ilvl="0" w:tplc="DCB0F014">
+      <w:start w:val="2"/>
+      <w:numFmt w:val="bullet"/>
+      <w:lvlText w:val="-"/>
+      <w:lvlJc w:val="left"/>
+      <w:pPr>
+        <w:ind w:left="1080" w:hanging="360"/>
+      </w:pPr>
+      <w:rPr>
+        <w:rFonts w:ascii="Tahoma" w:eastAsiaTheme="minorEastAsia" w:hAnsi="Tahoma" w:cs="Tahoma" w:hint="default"/>
+      </w:rPr>
+    </w:lvl>
+    <w:lvl w:ilvl="1" w:tplc="04180001">
+      <w:start w:val="1"/>
+      <w:numFmt w:val="bullet"/>
+      <w:lvlText w:val=""/>
+      <w:lvlJc w:val="left"/>
+      <w:pPr>
+        <w:ind w:left="1800" w:hanging="360"/>
+      </w:pPr>
+      <w:rPr>
+        <w:rFonts w:ascii="Symbol" w:hAnsi="Symbol" w:hint="default"/>
+      </w:rPr>
+    </w:lvl>
+    <w:lvl w:ilvl="2" w:tplc="04090005">
+      <w:start w:val="1"/>
+      <w:numFmt w:val="bullet"/>
+      <w:lvlText w:val=""/>
+      <w:lvlJc w:val="left"/>
+      <w:pPr>
+        <w:ind w:left="2520" w:hanging="360"/>
+      </w:pPr>
+      <w:rPr>
+        <w:rFonts w:ascii="Wingdings" w:hAnsi="Wingdings" w:hint="default"/>
+      </w:rPr>
+    </w:lvl>
+    <w:lvl w:ilvl="3" w:tplc="04090001" w:tentative="1">
+      <w:start w:val="1"/>
+      <w:numFmt w:val="bullet"/>
+      <w:lvlText w:val=""/>
+      <w:lvlJc w:val="left"/>
+      <w:pPr>
+        <w:ind w:left="3240" w:hanging="360"/>
+      </w:pPr>
+      <w:rPr>
+        <w:rFonts w:ascii="Symbol" w:hAnsi="Symbol" w:hint="default"/>
+      </w:rPr>
+    </w:lvl>
+    <w:lvl w:ilvl="4" w:tplc="04090003" w:tentative="1">
+      <w:start w:val="1"/>
+      <w:numFmt w:val="bullet"/>
+      <w:lvlText w:val="o"/>
+      <w:lvlJc w:val="left"/>
+      <w:pPr>
+        <w:ind w:left="3960" w:hanging="360"/>
+      </w:pPr>
+      <w:rPr>
+        <w:rFonts w:ascii="Courier New" w:hAnsi="Courier New" w:cs="Courier New" w:hint="default"/>
+      </w:rPr>
+    </w:lvl>
+    <w:lvl w:ilvl="5" w:tplc="04090005" w:tentative="1">
+      <w:start w:val="1"/>
+      <w:numFmt w:val="bullet"/>
+      <w:lvlText w:val=""/>
+      <w:lvlJc w:val="left"/>
+      <w:pPr>
+        <w:ind w:left="4680" w:hanging="360"/>
+      </w:pPr>
+      <w:rPr>
+        <w:rFonts w:ascii="Wingdings" w:hAnsi="Wingdings" w:hint="default"/>
+      </w:rPr>
+    </w:lvl>
+    <w:lvl w:ilvl="6" w:tplc="04090001" w:tentative="1">
+      <w:start w:val="1"/>
+      <w:numFmt w:val="bullet"/>
+      <w:lvlText w:val=""/>
+      <w:lvlJc w:val="left"/>
+      <w:pPr>
+        <w:ind w:left="5400" w:hanging="360"/>
+      </w:pPr>
+      <w:rPr>
+        <w:rFonts w:ascii="Symbol" w:hAnsi="Symbol" w:hint="default"/>
+      </w:rPr>
+    </w:lvl>
+    <w:lvl w:ilvl="7" w:tplc="04090003" w:tentative="1">
+      <w:start w:val="1"/>
+      <w:numFmt w:val="bullet"/>
+      <w:lvlText w:val="o"/>
+      <w:lvlJc w:val="left"/>
+      <w:pPr>
+        <w:ind w:left="6120" w:hanging="360"/>
+      </w:pPr>
+      <w:rPr>
+        <w:rFonts w:ascii="Courier New" w:hAnsi="Courier New" w:cs="Courier New" w:hint="default"/>
+      </w:rPr>
+    </w:lvl>
+    <w:lvl w:ilvl="8" w:tplc="04090005" w:tentative="1">
+      <w:start w:val="1"/>
+      <w:numFmt w:val="bullet"/>
+      <w:lvlText w:val=""/>
+      <w:lvlJc w:val="left"/>
+      <w:pPr>
+        <w:ind w:left="6840" w:hanging="360"/>
+      </w:pPr>
+      <w:rPr>
+        <w:rFonts w:ascii="Wingdings" w:hAnsi="Wingdings" w:hint="default"/>
+      </w:rPr>
+    </w:lvl>
+  </w:abstractNum>
+  <w:abstractNum w:abstractNumId="31" w15:restartNumberingAfterBreak="0">
+    <w:nsid w:val="785F3934"/>
+    <w:multiLevelType w:val="hybridMultilevel"/>
+    <w:tmpl w:val="0F0ECF98"/>
+    <w:lvl w:ilvl="0" w:tplc="08090001">
+      <w:start w:val="1"/>
+      <w:numFmt w:val="bullet"/>
+      <w:lvlText w:val=""/>
+      <w:lvlJc w:val="left"/>
+      <w:pPr>
+        <w:ind w:left="1800" w:hanging="360"/>
+      </w:pPr>
+      <w:rPr>
+        <w:rFonts w:ascii="Symbol" w:hAnsi="Symbol" w:hint="default"/>
+      </w:rPr>
+    </w:lvl>
+    <w:lvl w:ilvl="1" w:tplc="08090003">
+      <w:start w:val="1"/>
+      <w:numFmt w:val="bullet"/>
+      <w:lvlText w:val="o"/>
+      <w:lvlJc w:val="left"/>
+      <w:pPr>
+        <w:ind w:left="2520" w:hanging="360"/>
+      </w:pPr>
+      <w:rPr>
+        <w:rFonts w:ascii="Courier New" w:hAnsi="Courier New" w:cs="Courier New" w:hint="default"/>
+      </w:rPr>
+    </w:lvl>
+    <w:lvl w:ilvl="2" w:tplc="08090005">
+      <w:start w:val="1"/>
+      <w:numFmt w:val="bullet"/>
+      <w:lvlText w:val=""/>
+      <w:lvlJc w:val="left"/>
+      <w:pPr>
+        <w:ind w:left="3240" w:hanging="360"/>
+      </w:pPr>
+      <w:rPr>
+        <w:rFonts w:ascii="Wingdings" w:hAnsi="Wingdings" w:hint="default"/>
+      </w:rPr>
+    </w:lvl>
+    <w:lvl w:ilvl="3" w:tplc="08090001">
+      <w:start w:val="1"/>
+      <w:numFmt w:val="bullet"/>
+      <w:lvlText w:val=""/>
+      <w:lvlJc w:val="left"/>
+      <w:pPr>
+        <w:ind w:left="3960" w:hanging="360"/>
+      </w:pPr>
+      <w:rPr>
+        <w:rFonts w:ascii="Symbol" w:hAnsi="Symbol" w:hint="default"/>
+      </w:rPr>
+    </w:lvl>
+    <w:lvl w:ilvl="4" w:tplc="08090003">
+      <w:start w:val="1"/>
+      <w:numFmt w:val="bullet"/>
+      <w:lvlText w:val="o"/>
+      <w:lvlJc w:val="left"/>
+      <w:pPr>
+        <w:ind w:left="4680" w:hanging="360"/>
+      </w:pPr>
+      <w:rPr>
+        <w:rFonts w:ascii="Courier New" w:hAnsi="Courier New" w:cs="Courier New" w:hint="default"/>
+      </w:rPr>
+    </w:lvl>
+    <w:lvl w:ilvl="5" w:tplc="08090005">
+      <w:start w:val="1"/>
+      <w:numFmt w:val="bullet"/>
+      <w:lvlText w:val=""/>
+      <w:lvlJc w:val="left"/>
+      <w:pPr>
+        <w:ind w:left="5400" w:hanging="360"/>
+      </w:pPr>
+      <w:rPr>
+        <w:rFonts w:ascii="Wingdings" w:hAnsi="Wingdings" w:hint="default"/>
+      </w:rPr>
+    </w:lvl>
+    <w:lvl w:ilvl="6" w:tplc="08090001">
+      <w:start w:val="1"/>
+      <w:numFmt w:val="bullet"/>
+      <w:lvlText w:val=""/>
+      <w:lvlJc w:val="left"/>
+      <w:pPr>
+        <w:ind w:left="6120" w:hanging="360"/>
+      </w:pPr>
+      <w:rPr>
+        <w:rFonts w:ascii="Symbol" w:hAnsi="Symbol" w:hint="default"/>
+      </w:rPr>
+    </w:lvl>
+    <w:lvl w:ilvl="7" w:tplc="08090003">
+      <w:start w:val="1"/>
+      <w:numFmt w:val="bullet"/>
+      <w:lvlText w:val="o"/>
+      <w:lvlJc w:val="left"/>
+      <w:pPr>
+        <w:ind w:left="6840" w:hanging="360"/>
+      </w:pPr>
+      <w:rPr>
+        <w:rFonts w:ascii="Courier New" w:hAnsi="Courier New" w:cs="Courier New" w:hint="default"/>
+      </w:rPr>
+    </w:lvl>
+    <w:lvl w:ilvl="8" w:tplc="08090005">
+      <w:start w:val="1"/>
+      <w:numFmt w:val="bullet"/>
+      <w:lvlText w:val=""/>
+      <w:lvlJc w:val="left"/>
+      <w:pPr>
+        <w:ind w:left="7560" w:hanging="360"/>
+      </w:pPr>
+      <w:rPr>
+        <w:rFonts w:ascii="Wingdings" w:hAnsi="Wingdings" w:hint="default"/>
+      </w:rPr>
+    </w:lvl>
+  </w:abstractNum>
+  <w:abstractNum w:abstractNumId="32" w15:restartNumberingAfterBreak="0">
     <w:nsid w:val="79CB2920"/>
     <w:multiLevelType w:val="hybridMultilevel"/>
     <w:tmpl w:val="C8CCD406"/>
@@ -7029,7 +8983,7 @@
       </w:rPr>
     </w:lvl>
   </w:abstractNum>
-  <w:abstractNum w:abstractNumId="27" w15:restartNumberingAfterBreak="0">
+  <w:abstractNum w:abstractNumId="33" w15:restartNumberingAfterBreak="0">
     <w:nsid w:val="7D8C2E9F"/>
     <w:multiLevelType w:val="hybridMultilevel"/>
     <w:tmpl w:val="6E2E60F0"/>
@@ -7170,92 +9124,271 @@
       </w:rPr>
     </w:lvl>
   </w:abstractNum>
+  <w:abstractNum w:abstractNumId="34" w15:restartNumberingAfterBreak="0">
+    <w:nsid w:val="7FB22AB9"/>
+    <w:multiLevelType w:val="hybridMultilevel"/>
+    <w:tmpl w:val="6C3EFB76"/>
+    <w:lvl w:ilvl="0" w:tplc="04180001">
+      <w:start w:val="1"/>
+      <w:numFmt w:val="bullet"/>
+      <w:lvlText w:val=""/>
+      <w:lvlJc w:val="left"/>
+      <w:pPr>
+        <w:ind w:left="1800" w:hanging="360"/>
+      </w:pPr>
+      <w:rPr>
+        <w:rFonts w:ascii="Symbol" w:hAnsi="Symbol" w:hint="default"/>
+      </w:rPr>
+    </w:lvl>
+    <w:lvl w:ilvl="1" w:tplc="04090003" w:tentative="1">
+      <w:start w:val="1"/>
+      <w:numFmt w:val="bullet"/>
+      <w:lvlText w:val="o"/>
+      <w:lvlJc w:val="left"/>
+      <w:pPr>
+        <w:ind w:left="2520" w:hanging="360"/>
+      </w:pPr>
+      <w:rPr>
+        <w:rFonts w:ascii="Courier New" w:hAnsi="Courier New" w:cs="Courier New" w:hint="default"/>
+      </w:rPr>
+    </w:lvl>
+    <w:lvl w:ilvl="2" w:tplc="04090005" w:tentative="1">
+      <w:start w:val="1"/>
+      <w:numFmt w:val="bullet"/>
+      <w:lvlText w:val=""/>
+      <w:lvlJc w:val="left"/>
+      <w:pPr>
+        <w:ind w:left="3240" w:hanging="360"/>
+      </w:pPr>
+      <w:rPr>
+        <w:rFonts w:ascii="Wingdings" w:hAnsi="Wingdings" w:hint="default"/>
+      </w:rPr>
+    </w:lvl>
+    <w:lvl w:ilvl="3" w:tplc="04090001" w:tentative="1">
+      <w:start w:val="1"/>
+      <w:numFmt w:val="bullet"/>
+      <w:lvlText w:val=""/>
+      <w:lvlJc w:val="left"/>
+      <w:pPr>
+        <w:ind w:left="3960" w:hanging="360"/>
+      </w:pPr>
+      <w:rPr>
+        <w:rFonts w:ascii="Symbol" w:hAnsi="Symbol" w:hint="default"/>
+      </w:rPr>
+    </w:lvl>
+    <w:lvl w:ilvl="4" w:tplc="04090003" w:tentative="1">
+      <w:start w:val="1"/>
+      <w:numFmt w:val="bullet"/>
+      <w:lvlText w:val="o"/>
+      <w:lvlJc w:val="left"/>
+      <w:pPr>
+        <w:ind w:left="4680" w:hanging="360"/>
+      </w:pPr>
+      <w:rPr>
+        <w:rFonts w:ascii="Courier New" w:hAnsi="Courier New" w:cs="Courier New" w:hint="default"/>
+      </w:rPr>
+    </w:lvl>
+    <w:lvl w:ilvl="5" w:tplc="04090005" w:tentative="1">
+      <w:start w:val="1"/>
+      <w:numFmt w:val="bullet"/>
+      <w:lvlText w:val=""/>
+      <w:lvlJc w:val="left"/>
+      <w:pPr>
+        <w:ind w:left="5400" w:hanging="360"/>
+      </w:pPr>
+      <w:rPr>
+        <w:rFonts w:ascii="Wingdings" w:hAnsi="Wingdings" w:hint="default"/>
+      </w:rPr>
+    </w:lvl>
+    <w:lvl w:ilvl="6" w:tplc="04090001" w:tentative="1">
+      <w:start w:val="1"/>
+      <w:numFmt w:val="bullet"/>
+      <w:lvlText w:val=""/>
+      <w:lvlJc w:val="left"/>
+      <w:pPr>
+        <w:ind w:left="6120" w:hanging="360"/>
+      </w:pPr>
+      <w:rPr>
+        <w:rFonts w:ascii="Symbol" w:hAnsi="Symbol" w:hint="default"/>
+      </w:rPr>
+    </w:lvl>
+    <w:lvl w:ilvl="7" w:tplc="04090003" w:tentative="1">
+      <w:start w:val="1"/>
+      <w:numFmt w:val="bullet"/>
+      <w:lvlText w:val="o"/>
+      <w:lvlJc w:val="left"/>
+      <w:pPr>
+        <w:ind w:left="6840" w:hanging="360"/>
+      </w:pPr>
+      <w:rPr>
+        <w:rFonts w:ascii="Courier New" w:hAnsi="Courier New" w:cs="Courier New" w:hint="default"/>
+      </w:rPr>
+    </w:lvl>
+    <w:lvl w:ilvl="8" w:tplc="04090005" w:tentative="1">
+      <w:start w:val="1"/>
+      <w:numFmt w:val="bullet"/>
+      <w:lvlText w:val=""/>
+      <w:lvlJc w:val="left"/>
+      <w:pPr>
+        <w:ind w:left="7560" w:hanging="360"/>
+      </w:pPr>
+      <w:rPr>
+        <w:rFonts w:ascii="Wingdings" w:hAnsi="Wingdings" w:hint="default"/>
+      </w:rPr>
+    </w:lvl>
+  </w:abstractNum>
   <w:num w:numId="1">
-    <w:abstractNumId w:val="8"/>
+    <w:abstractNumId w:val="9"/>
   </w:num>
   <w:num w:numId="2">
-    <w:abstractNumId w:val="12"/>
+    <w:abstractNumId w:val="13"/>
   </w:num>
   <w:num w:numId="3">
-    <w:abstractNumId w:val="18"/>
+    <w:abstractNumId w:val="20"/>
   </w:num>
   <w:num w:numId="4">
-    <w:abstractNumId w:val="14"/>
+    <w:abstractNumId w:val="16"/>
   </w:num>
   <w:num w:numId="5">
     <w:abstractNumId w:val="1"/>
   </w:num>
   <w:num w:numId="6">
-    <w:abstractNumId w:val="20"/>
+    <w:abstractNumId w:val="22"/>
   </w:num>
   <w:num w:numId="7">
-    <w:abstractNumId w:val="10"/>
+    <w:abstractNumId w:val="11"/>
   </w:num>
   <w:num w:numId="8">
-    <w:abstractNumId w:val="7"/>
+    <w:abstractNumId w:val="8"/>
   </w:num>
   <w:num w:numId="9">
-    <w:abstractNumId w:val="11"/>
+    <w:abstractNumId w:val="12"/>
   </w:num>
   <w:num w:numId="10">
-    <w:abstractNumId w:val="25"/>
+    <w:abstractNumId w:val="28"/>
   </w:num>
   <w:num w:numId="11">
-    <w:abstractNumId w:val="27"/>
+    <w:abstractNumId w:val="33"/>
   </w:num>
   <w:num w:numId="12">
     <w:abstractNumId w:val="0"/>
   </w:num>
   <w:num w:numId="13">
-    <w:abstractNumId w:val="15"/>
+    <w:abstractNumId w:val="17"/>
   </w:num>
   <w:num w:numId="14">
-    <w:abstractNumId w:val="3"/>
+    <w:abstractNumId w:val="4"/>
   </w:num>
   <w:num w:numId="15">
-    <w:abstractNumId w:val="16"/>
+    <w:abstractNumId w:val="18"/>
   </w:num>
   <w:num w:numId="16">
-    <w:abstractNumId w:val="26"/>
+    <w:abstractNumId w:val="32"/>
   </w:num>
   <w:num w:numId="17">
-    <w:abstractNumId w:val="24"/>
+    <w:abstractNumId w:val="27"/>
   </w:num>
   <w:num w:numId="18">
-    <w:abstractNumId w:val="6"/>
+    <w:abstractNumId w:val="7"/>
   </w:num>
   <w:num w:numId="19">
     <w:abstractNumId w:val="2"/>
   </w:num>
   <w:num w:numId="20">
+    <w:abstractNumId w:val="23"/>
+  </w:num>
+  <w:num w:numId="21">
+    <w:abstractNumId w:val="19"/>
+  </w:num>
+  <w:num w:numId="22">
     <w:abstractNumId w:val="21"/>
   </w:num>
-  <w:num w:numId="21">
+  <w:num w:numId="23">
+    <w:abstractNumId w:val="10"/>
+  </w:num>
+  <w:num w:numId="24">
+    <w:abstractNumId w:val="5"/>
+  </w:num>
+  <w:num w:numId="25">
+    <w:abstractNumId w:val="14"/>
+  </w:num>
+  <w:num w:numId="26">
+    <w:abstractNumId w:val="25"/>
+  </w:num>
+  <w:num w:numId="27">
+    <w:abstractNumId w:val="6"/>
+  </w:num>
+  <w:num w:numId="28">
     <w:abstractNumId w:val="17"/>
   </w:num>
-  <w:num w:numId="22">
-    <w:abstractNumId w:val="19"/>
+  <w:num w:numId="29">
+    <w:abstractNumId w:val="24"/>
   </w:num>
-  <w:num w:numId="23">
-    <w:abstractNumId w:val="9"/>
+  <w:num w:numId="30">
+    <w:abstractNumId w:val="17"/>
+    <w:lvlOverride w:ilvl="0">
+      <w:startOverride w:val="1"/>
+    </w:lvlOverride>
+    <w:lvlOverride w:ilvl="1">
+      <w:startOverride w:val="1"/>
+    </w:lvlOverride>
+    <w:lvlOverride w:ilvl="2">
+      <w:startOverride w:val="1"/>
+    </w:lvlOverride>
+    <w:lvlOverride w:ilvl="3">
+      <w:startOverride w:val="1"/>
+    </w:lvlOverride>
+    <w:lvlOverride w:ilvl="4">
+      <w:startOverride w:val="1"/>
+    </w:lvlOverride>
+    <w:lvlOverride w:ilvl="5">
+      <w:startOverride w:val="1"/>
+    </w:lvlOverride>
+    <w:lvlOverride w:ilvl="6">
+      <w:startOverride w:val="1"/>
+    </w:lvlOverride>
+    <w:lvlOverride w:ilvl="7">
+      <w:startOverride w:val="1"/>
+    </w:lvlOverride>
+    <w:lvlOverride w:ilvl="8">
+      <w:startOverride w:val="1"/>
+    </w:lvlOverride>
   </w:num>
-  <w:num w:numId="24">
-    <w:abstractNumId w:val="4"/>
+  <w:num w:numId="31">
+    <w:abstractNumId w:val="30"/>
   </w:num>
-  <w:num w:numId="25">
-    <w:abstractNumId w:val="13"/>
+  <w:num w:numId="32">
+    <w:abstractNumId w:val="34"/>
   </w:num>
-  <w:num w:numId="26">
-    <w:abstractNumId w:val="23"/>
-  </w:num>
-  <w:num w:numId="27">
-    <w:abstractNumId w:val="5"/>
-  </w:num>
-  <w:num w:numId="28">
+  <w:num w:numId="33">
     <w:abstractNumId w:val="15"/>
   </w:num>
-  <w:num w:numId="29">
-    <w:abstractNumId w:val="22"/>
+  <w:num w:numId="34">
+    <w:abstractNumId w:val="26"/>
+  </w:num>
+  <w:num w:numId="35">
+    <w:abstractNumId w:val="3"/>
+  </w:num>
+  <w:num w:numId="36">
+    <w:abstractNumId w:val="31"/>
+  </w:num>
+  <w:num w:numId="37">
+    <w:abstractNumId w:val="29"/>
+  </w:num>
+  <w:num w:numId="38">
+    <w:abstractNumId w:val="17"/>
+  </w:num>
+  <w:num w:numId="39">
+    <w:abstractNumId w:val="17"/>
+  </w:num>
+  <w:num w:numId="40">
+    <w:abstractNumId w:val="17"/>
+  </w:num>
+  <w:num w:numId="41">
+    <w:abstractNumId w:val="17"/>
+  </w:num>
+  <w:num w:numId="42">
+    <w:abstractNumId w:val="17"/>
   </w:num>
   <w:numIdMacAtCleanup w:val="26"/>
 </w:numbering>
@@ -10547,7 +12680,7 @@
 </file>
 
 <file path=customXml/itemProps1.xml><?xml version="1.0" encoding="utf-8"?>
-<ds:datastoreItem xmlns:ds="http://schemas.openxmlformats.org/officeDocument/2006/customXml" ds:itemID="{4DE88BB8-0D66-4187-9027-DDF197D87884}">
+<ds:datastoreItem xmlns:ds="http://schemas.openxmlformats.org/officeDocument/2006/customXml" ds:itemID="{AC3BD528-553F-44CA-B21C-309D06B9670D}">
   <ds:schemaRefs>
     <ds:schemaRef ds:uri="http://schemas.openxmlformats.org/officeDocument/2006/bibliography"/>
   </ds:schemaRefs>
@@ -10555,7 +12688,7 @@
 </file>
 
 <file path=customXml/itemProps2.xml><?xml version="1.0" encoding="utf-8"?>
-<ds:datastoreItem xmlns:ds="http://schemas.openxmlformats.org/officeDocument/2006/customXml" ds:itemID="{35096AEA-7607-4993-ADC4-1D26D2E3A3E5}">
+<ds:datastoreItem xmlns:ds="http://schemas.openxmlformats.org/officeDocument/2006/customXml" ds:itemID="{8C832A36-390C-4F1E-85F6-C19533173B04}">
   <ds:schemaRefs>
     <ds:schemaRef ds:uri="http://schemas.openxmlformats.org/officeDocument/2006/bibliography"/>
   </ds:schemaRefs>
@@ -10563,7 +12696,7 @@
 </file>
 
 <file path=customXml/itemProps3.xml><?xml version="1.0" encoding="utf-8"?>
-<ds:datastoreItem xmlns:ds="http://schemas.openxmlformats.org/officeDocument/2006/customXml" ds:itemID="{18E7784B-AE51-41CA-A40C-10BF850D42AE}">
+<ds:datastoreItem xmlns:ds="http://schemas.openxmlformats.org/officeDocument/2006/customXml" ds:itemID="{74AD5DFE-066E-49BF-B1B3-0E2DE02B2CC7}">
   <ds:schemaRefs>
     <ds:schemaRef ds:uri="http://schemas.openxmlformats.org/officeDocument/2006/bibliography"/>
   </ds:schemaRefs>
@@ -10571,7 +12704,7 @@
 </file>
 
 <file path=customXml/itemProps4.xml><?xml version="1.0" encoding="utf-8"?>
-<ds:datastoreItem xmlns:ds="http://schemas.openxmlformats.org/officeDocument/2006/customXml" ds:itemID="{C2F266DB-7125-4632-AC40-12831D6A469B}">
+<ds:datastoreItem xmlns:ds="http://schemas.openxmlformats.org/officeDocument/2006/customXml" ds:itemID="{AE28EB5D-78E5-4D8D-B241-DD5CCB490C82}">
   <ds:schemaRefs>
     <ds:schemaRef ds:uri="http://schemas.openxmlformats.org/officeDocument/2006/bibliography"/>
   </ds:schemaRefs>

</xml_diff>

<commit_message>
added authorize call on the billing page, thogether with hidden filed for the autorization token in the billing form.
</commit_message>
<xml_diff>
--- a/documentation/Klarna Integration Guide v17.4.0.docx
+++ b/documentation/Klarna Integration Guide v17.4.0.docx
@@ -4042,6 +4042,14 @@
           <w:sz w:val="18"/>
           <w:szCs w:val="18"/>
         </w:rPr>
+        <w:t xml:space="preserve"> as shown below</w:t>
+      </w:r>
+      <w:r>
+        <w:rPr>
+          <w:rFonts w:ascii="Tahoma" w:hAnsi="Tahoma" w:cs="Tahoma"/>
+          <w:sz w:val="18"/>
+          <w:szCs w:val="18"/>
+        </w:rPr>
         <w:t>:</w:t>
       </w:r>
     </w:p>
@@ -4099,6 +4107,126 @@
     </w:p>
     <w:p>
       <w:pPr>
+        <w:ind w:left="372" w:firstLine="708"/>
+        <w:rPr>
+          <w:rFonts w:ascii="Tahoma" w:hAnsi="Tahoma" w:cs="Tahoma"/>
+          <w:sz w:val="18"/>
+          <w:szCs w:val="18"/>
+        </w:rPr>
+      </w:pPr>
+      <w:r>
+        <w:rPr>
+          <w:rFonts w:ascii="Tahoma" w:hAnsi="Tahoma" w:cs="Tahoma"/>
+          <w:sz w:val="18"/>
+          <w:szCs w:val="18"/>
+        </w:rPr>
+        <w:t>Add Code:</w:t>
+      </w:r>
+    </w:p>
+    <w:p>
+      <w:pPr>
+        <w:ind w:left="1080"/>
+        <w:rPr>
+          <w:rStyle w:val="StyleCOdeChar"/>
+          <w:rFonts w:eastAsiaTheme="minorEastAsia"/>
+        </w:rPr>
+      </w:pPr>
+      <w:r>
+        <w:rPr>
+          <w:rStyle w:val="StyleCOdeChar"/>
+          <w:rFonts w:eastAsiaTheme="minorEastAsia"/>
+        </w:rPr>
+        <w:t>&lt;input type="hidden" name="klarna_payments_authorization_token" value=""/&gt;</w:t>
+      </w:r>
+    </w:p>
+    <w:p>
+      <w:pPr>
+        <w:ind w:left="1080"/>
+        <w:rPr>
+          <w:rFonts w:ascii="Tahoma" w:hAnsi="Tahoma" w:cs="Tahoma"/>
+          <w:sz w:val="18"/>
+          <w:szCs w:val="18"/>
+        </w:rPr>
+      </w:pPr>
+      <w:r>
+        <w:rPr>
+          <w:rFonts w:ascii="Tahoma" w:hAnsi="Tahoma" w:cs="Tahoma"/>
+          <w:sz w:val="18"/>
+          <w:szCs w:val="18"/>
+        </w:rPr>
+        <w:t>Before</w:t>
+      </w:r>
+      <w:r>
+        <w:rPr>
+          <w:rStyle w:val="StyleCOdeChar"/>
+          <w:rFonts w:eastAsiaTheme="minorEastAsia"/>
+          <w:b/>
+          <w:color w:val="auto"/>
+        </w:rPr>
+        <w:t xml:space="preserve"> </w:t>
+      </w:r>
+      <w:r>
+        <w:rPr>
+          <w:rStyle w:val="StyleCOdeChar"/>
+          <w:rFonts w:eastAsiaTheme="minorEastAsia"/>
+        </w:rPr>
+        <w:t>&lt;/</w:t>
+      </w:r>
+      <w:r>
+        <w:rPr>
+          <w:rStyle w:val="StyleCOdeChar"/>
+          <w:rFonts w:eastAsiaTheme="minorEastAsia"/>
+        </w:rPr>
+        <w:t>form</w:t>
+      </w:r>
+      <w:r>
+        <w:rPr>
+          <w:rStyle w:val="StyleCOdeChar"/>
+          <w:rFonts w:eastAsiaTheme="minorEastAsia"/>
+        </w:rPr>
+        <w:t>&gt;</w:t>
+      </w:r>
+      <w:r>
+        <w:rPr>
+          <w:rStyle w:val="StyleCOdeChar"/>
+          <w:rFonts w:eastAsiaTheme="minorEastAsia"/>
+        </w:rPr>
+        <w:t xml:space="preserve"> </w:t>
+      </w:r>
+      <w:r>
+        <w:rPr>
+          <w:rFonts w:ascii="Tahoma" w:hAnsi="Tahoma" w:cs="Tahoma"/>
+          <w:sz w:val="18"/>
+          <w:szCs w:val="18"/>
+        </w:rPr>
+        <w:t>closing</w:t>
+      </w:r>
+      <w:r>
+        <w:rPr>
+          <w:rStyle w:val="StyleCOdeChar"/>
+          <w:rFonts w:eastAsiaTheme="minorEastAsia"/>
+        </w:rPr>
+        <w:t xml:space="preserve"> </w:t>
+      </w:r>
+      <w:r>
+        <w:rPr>
+          <w:rFonts w:ascii="Tahoma" w:hAnsi="Tahoma" w:cs="Tahoma"/>
+          <w:sz w:val="18"/>
+          <w:szCs w:val="18"/>
+        </w:rPr>
+        <w:t>tag</w:t>
+      </w:r>
+      <w:r>
+        <w:rPr>
+          <w:rFonts w:ascii="Tahoma" w:hAnsi="Tahoma" w:cs="Tahoma"/>
+          <w:sz w:val="18"/>
+          <w:szCs w:val="18"/>
+        </w:rPr>
+        <w:t xml:space="preserve"> as shown below:</w:t>
+      </w:r>
+    </w:p>
+    <w:p>
+      <w:pPr>
         <w:autoSpaceDE w:val="0"/>
         <w:autoSpaceDN w:val="0"/>
         <w:adjustRightInd w:val="0"/>
@@ -4112,44 +4240,6 @@
     </w:p>
     <w:p>
       <w:pPr>
-        <w:ind w:left="372" w:firstLine="708"/>
-        <w:rPr>
-          <w:rFonts w:ascii="Tahoma" w:hAnsi="Tahoma" w:cs="Tahoma"/>
-          <w:b/>
-          <w:sz w:val="18"/>
-          <w:szCs w:val="18"/>
-        </w:rPr>
-      </w:pPr>
-      <w:r>
-        <w:rPr>
-          <w:rFonts w:ascii="Tahoma" w:hAnsi="Tahoma" w:cs="Tahoma"/>
-          <w:b/>
-          <w:sz w:val="18"/>
-          <w:szCs w:val="18"/>
-        </w:rPr>
-        <w:t>default/checkout/billing/paymentmethods.isml</w:t>
-      </w:r>
-    </w:p>
-    <w:p>
-      <w:pPr>
-        <w:ind w:left="372" w:firstLine="708"/>
-        <w:rPr>
-          <w:rFonts w:ascii="Tahoma" w:hAnsi="Tahoma" w:cs="Tahoma"/>
-          <w:sz w:val="18"/>
-          <w:szCs w:val="18"/>
-        </w:rPr>
-      </w:pPr>
-      <w:r>
-        <w:rPr>
-          <w:rFonts w:ascii="Tahoma" w:hAnsi="Tahoma" w:cs="Tahoma"/>
-          <w:sz w:val="18"/>
-          <w:szCs w:val="18"/>
-        </w:rPr>
-        <w:t>Add Code:</w:t>
-      </w:r>
-    </w:p>
-    <w:p>
-      <w:pPr>
         <w:autoSpaceDE w:val="0"/>
         <w:autoSpaceDN w:val="0"/>
         <w:adjustRightInd w:val="0"/>
@@ -4162,170 +4252,15 @@
       </w:pPr>
       <w:r>
         <w:rPr>
-          <w:rStyle w:val="StyleCOdeChar"/>
-          <w:rFonts w:eastAsiaTheme="minorEastAsia"/>
-        </w:rPr>
-        <w:t>&lt;iscomment&gt;Klarna Payments Processor&lt;/iscomment&gt;</w:t>
-      </w:r>
-    </w:p>
-    <w:p>
-      <w:pPr>
-        <w:autoSpaceDE w:val="0"/>
-        <w:autoSpaceDN w:val="0"/>
-        <w:adjustRightInd w:val="0"/>
-        <w:spacing w:after="0" w:line="240" w:lineRule="auto"/>
-        <w:ind w:left="1080"/>
-        <w:rPr>
-          <w:rStyle w:val="StyleCOdeChar"/>
-          <w:rFonts w:eastAsiaTheme="minorEastAsia"/>
-        </w:rPr>
-      </w:pPr>
-      <w:r>
-        <w:rPr>
-          <w:rStyle w:val="StyleCOdeChar"/>
-          <w:rFonts w:eastAsiaTheme="minorEastAsia"/>
-        </w:rPr>
-        <w:t>&lt;div class="payment-method &lt;isif condition="${!empty(pdict.selectedPaymentID) &amp;&amp; pdict.selectedPaymentID=='PayPal'}"&gt;payment-method-expanded&lt;/isif&gt;" data-method="Klarna"&gt;</w:t>
-      </w:r>
-    </w:p>
-    <w:p>
-      <w:pPr>
-        <w:autoSpaceDE w:val="0"/>
-        <w:autoSpaceDN w:val="0"/>
-        <w:adjustRightInd w:val="0"/>
-        <w:spacing w:after="0" w:line="240" w:lineRule="auto"/>
-        <w:ind w:left="1080" w:firstLine="372"/>
-        <w:rPr>
-          <w:rStyle w:val="StyleCOdeChar"/>
-          <w:rFonts w:eastAsiaTheme="minorEastAsia"/>
-        </w:rPr>
-      </w:pPr>
-      <w:r>
-        <w:rPr>
-          <w:rStyle w:val="StyleCOdeChar"/>
-          <w:rFonts w:eastAsiaTheme="minorEastAsia"/>
-        </w:rPr>
-        <w:t>&lt;div id="klarna_payments_container"&gt;</w:t>
-      </w:r>
-    </w:p>
-    <w:p>
-      <w:pPr>
-        <w:ind w:left="1080"/>
-        <w:rPr>
-          <w:rStyle w:val="StyleCOdeChar"/>
-          <w:rFonts w:eastAsiaTheme="minorEastAsia"/>
-        </w:rPr>
-      </w:pPr>
-      <w:r>
-        <w:rPr>
-          <w:rStyle w:val="StyleCOdeChar"/>
-          <w:rFonts w:eastAsiaTheme="minorEastAsia"/>
-        </w:rPr>
-        <w:t>&lt;/div&gt;</w:t>
-      </w:r>
-    </w:p>
-    <w:p>
-      <w:pPr>
-        <w:ind w:left="1080"/>
-        <w:rPr>
-          <w:rFonts w:ascii="Tahoma" w:hAnsi="Tahoma" w:cs="Tahoma"/>
-          <w:sz w:val="18"/>
-          <w:szCs w:val="18"/>
-        </w:rPr>
-      </w:pPr>
-      <w:r>
-        <w:rPr>
-          <w:rFonts w:ascii="Tahoma" w:hAnsi="Tahoma" w:cs="Tahoma"/>
-          <w:sz w:val="18"/>
-          <w:szCs w:val="18"/>
-        </w:rPr>
-        <w:t>B</w:t>
-      </w:r>
-      <w:r>
-        <w:rPr>
-          <w:rFonts w:ascii="Tahoma" w:hAnsi="Tahoma" w:cs="Tahoma"/>
-          <w:sz w:val="18"/>
-          <w:szCs w:val="18"/>
-        </w:rPr>
-        <w:t>efore</w:t>
-      </w:r>
-      <w:r>
-        <w:rPr>
-          <w:rStyle w:val="StyleCOdeChar"/>
-          <w:rFonts w:eastAsiaTheme="minorEastAsia"/>
-          <w:b/>
-          <w:color w:val="auto"/>
-        </w:rPr>
-        <w:t xml:space="preserve"> </w:t>
-      </w:r>
-      <w:r>
-        <w:rPr>
-          <w:rStyle w:val="StyleCOdeChar"/>
-          <w:rFonts w:eastAsiaTheme="minorEastAsia"/>
-        </w:rPr>
-        <w:t>&lt;/fieldset&gt;</w:t>
-      </w:r>
-      <w:r>
-        <w:rPr>
-          <w:rStyle w:val="StyleCOdeChar"/>
-          <w:rFonts w:eastAsiaTheme="minorEastAsia"/>
-        </w:rPr>
-        <w:t xml:space="preserve"> </w:t>
-      </w:r>
-      <w:r>
-        <w:rPr>
-          <w:rFonts w:ascii="Tahoma" w:hAnsi="Tahoma" w:cs="Tahoma"/>
-          <w:sz w:val="18"/>
-          <w:szCs w:val="18"/>
-        </w:rPr>
-        <w:t>closing</w:t>
-      </w:r>
-      <w:r>
-        <w:rPr>
-          <w:rStyle w:val="StyleCOdeChar"/>
-          <w:rFonts w:eastAsiaTheme="minorEastAsia"/>
-        </w:rPr>
-        <w:t xml:space="preserve"> </w:t>
-      </w:r>
-      <w:r>
-        <w:rPr>
-          <w:rFonts w:ascii="Tahoma" w:hAnsi="Tahoma" w:cs="Tahoma"/>
-          <w:sz w:val="18"/>
-          <w:szCs w:val="18"/>
-        </w:rPr>
-        <w:t>tag</w:t>
-      </w:r>
-    </w:p>
-    <w:p>
-      <w:pPr>
-        <w:ind w:left="1080"/>
-        <w:rPr>
           <w:noProof/>
           <w:lang w:val="bg-BG" w:eastAsia="bg-BG" w:bidi="ar-SA"/>
         </w:rPr>
-      </w:pPr>
-    </w:p>
-    <w:p>
-      <w:pPr>
-        <w:ind w:left="1080"/>
-        <w:rPr>
-          <w:rFonts w:ascii="Tahoma" w:hAnsi="Tahoma" w:cs="Tahoma"/>
-          <w:b/>
-          <w:sz w:val="18"/>
-          <w:szCs w:val="18"/>
-        </w:rPr>
-      </w:pPr>
-      <w:r>
-        <w:rPr>
-          <w:noProof/>
-          <w:lang w:val="bg-BG" w:eastAsia="bg-BG" w:bidi="ar-SA"/>
-        </w:rPr>
         <w:lastRenderedPageBreak/>
         <w:drawing>
-          <wp:inline distT="0" distB="0" distL="0" distR="0" wp14:anchorId="18757786" wp14:editId="07119D31">
-            <wp:extent cx="5047032" cy="3335514"/>
+          <wp:inline distT="0" distB="0" distL="0" distR="0" wp14:anchorId="5AC207C7" wp14:editId="19224498">
+            <wp:extent cx="4955698" cy="3751604"/>
             <wp:effectExtent l="0" t="0" r="0" b="0"/>
-            <wp:docPr id="1" name="Picture 1"/>
+            <wp:docPr id="4" name="Picture 4"/>
             <wp:cNvGraphicFramePr>
               <a:graphicFrameLocks xmlns:a="http://schemas.openxmlformats.org/drawingml/2006/main" noChangeAspect="1"/>
             </wp:cNvGraphicFramePr>
@@ -4345,7 +4280,7 @@
                   <pic:spPr>
                     <a:xfrm>
                       <a:off x="0" y="0"/>
-                      <a:ext cx="5055375" cy="3341028"/>
+                      <a:ext cx="4959385" cy="3754395"/>
                     </a:xfrm>
                     <a:prstGeom prst="rect">
                       <a:avLst/>
@@ -4360,147 +4295,228 @@
     </w:p>
     <w:p>
       <w:pPr>
-        <w:pStyle w:val="Heading3"/>
-        <w:pBdr>
-          <w:bottom w:val="none" w:sz="0" w:space="0" w:color="auto"/>
-        </w:pBdr>
-        <w:rPr>
+        <w:ind w:left="372" w:firstLine="708"/>
+        <w:rPr>
+          <w:rFonts w:ascii="Tahoma" w:hAnsi="Tahoma" w:cs="Tahoma"/>
+          <w:b/>
+          <w:sz w:val="18"/>
+          <w:szCs w:val="18"/>
+        </w:rPr>
+      </w:pPr>
+      <w:r>
+        <w:rPr>
+          <w:rFonts w:ascii="Tahoma" w:hAnsi="Tahoma" w:cs="Tahoma"/>
+          <w:b/>
+          <w:sz w:val="18"/>
+          <w:szCs w:val="18"/>
+        </w:rPr>
+        <w:t>default/checkout/billing/paymentmethods.isml</w:t>
+      </w:r>
+    </w:p>
+    <w:p>
+      <w:pPr>
+        <w:ind w:left="372" w:firstLine="708"/>
+        <w:rPr>
+          <w:rFonts w:ascii="Tahoma" w:hAnsi="Tahoma" w:cs="Tahoma"/>
+          <w:sz w:val="18"/>
+          <w:szCs w:val="18"/>
+        </w:rPr>
+      </w:pPr>
+      <w:r>
+        <w:rPr>
+          <w:rFonts w:ascii="Tahoma" w:hAnsi="Tahoma" w:cs="Tahoma"/>
+          <w:sz w:val="18"/>
+          <w:szCs w:val="18"/>
+        </w:rPr>
+        <w:t>Add Code:</w:t>
+      </w:r>
+    </w:p>
+    <w:p>
+      <w:pPr>
+        <w:autoSpaceDE w:val="0"/>
+        <w:autoSpaceDN w:val="0"/>
+        <w:adjustRightInd w:val="0"/>
+        <w:spacing w:after="0" w:line="240" w:lineRule="auto"/>
+        <w:ind w:left="1080"/>
+        <w:rPr>
+          <w:rStyle w:val="StyleCOdeChar"/>
+          <w:rFonts w:eastAsiaTheme="minorEastAsia"/>
+        </w:rPr>
+      </w:pPr>
+      <w:r>
+        <w:rPr>
+          <w:rStyle w:val="StyleCOdeChar"/>
+          <w:rFonts w:eastAsiaTheme="minorEastAsia"/>
+        </w:rPr>
+        <w:t>&lt;iscomment&gt;Klarna Payments Processor&lt;/iscomment&gt;</w:t>
+      </w:r>
+    </w:p>
+    <w:p>
+      <w:pPr>
+        <w:autoSpaceDE w:val="0"/>
+        <w:autoSpaceDN w:val="0"/>
+        <w:adjustRightInd w:val="0"/>
+        <w:spacing w:after="0" w:line="240" w:lineRule="auto"/>
+        <w:ind w:left="1080"/>
+        <w:rPr>
+          <w:rStyle w:val="StyleCOdeChar"/>
+          <w:rFonts w:eastAsiaTheme="minorEastAsia"/>
+        </w:rPr>
+      </w:pPr>
+      <w:r>
+        <w:rPr>
+          <w:rStyle w:val="StyleCOdeChar"/>
+          <w:rFonts w:eastAsiaTheme="minorEastAsia"/>
+        </w:rPr>
+        <w:t>&lt;div class="payment-method &lt;isif condition="${!empty(pdict.selectedPaymentID) &amp;&amp; pdict.selectedPaymentID=='PayPal'}"&gt;payment-method-expanded&lt;/isif&gt;" data-method="Klarna"&gt;</w:t>
+      </w:r>
+    </w:p>
+    <w:p>
+      <w:pPr>
+        <w:autoSpaceDE w:val="0"/>
+        <w:autoSpaceDN w:val="0"/>
+        <w:adjustRightInd w:val="0"/>
+        <w:spacing w:after="0" w:line="240" w:lineRule="auto"/>
+        <w:ind w:left="1080" w:firstLine="372"/>
+        <w:rPr>
+          <w:rStyle w:val="StyleCOdeChar"/>
+          <w:rFonts w:eastAsiaTheme="minorEastAsia"/>
+        </w:rPr>
+      </w:pPr>
+      <w:r>
+        <w:rPr>
+          <w:rStyle w:val="StyleCOdeChar"/>
+          <w:rFonts w:eastAsiaTheme="minorEastAsia"/>
+        </w:rPr>
+        <w:t>&lt;div id="klarna_payments_container"&gt;</w:t>
+      </w:r>
+    </w:p>
+    <w:p>
+      <w:pPr>
+        <w:ind w:left="1080"/>
+        <w:rPr>
+          <w:rStyle w:val="StyleCOdeChar"/>
+          <w:rFonts w:eastAsiaTheme="minorEastAsia"/>
+        </w:rPr>
+      </w:pPr>
+      <w:r>
+        <w:rPr>
+          <w:rStyle w:val="StyleCOdeChar"/>
+          <w:rFonts w:eastAsiaTheme="minorEastAsia"/>
+        </w:rPr>
+        <w:t>&lt;/div&gt;</w:t>
+      </w:r>
+    </w:p>
+    <w:p>
+      <w:pPr>
+        <w:ind w:left="1080"/>
+        <w:rPr>
+          <w:rFonts w:ascii="Tahoma" w:hAnsi="Tahoma" w:cs="Tahoma"/>
+          <w:sz w:val="18"/>
+          <w:szCs w:val="18"/>
+        </w:rPr>
+      </w:pPr>
+      <w:r>
+        <w:rPr>
+          <w:rFonts w:ascii="Tahoma" w:hAnsi="Tahoma" w:cs="Tahoma"/>
+          <w:sz w:val="18"/>
+          <w:szCs w:val="18"/>
+        </w:rPr>
+        <w:t>B</w:t>
+      </w:r>
+      <w:r>
+        <w:rPr>
+          <w:rFonts w:ascii="Tahoma" w:hAnsi="Tahoma" w:cs="Tahoma"/>
+          <w:sz w:val="18"/>
+          <w:szCs w:val="18"/>
+        </w:rPr>
+        <w:t>efore</w:t>
+      </w:r>
+      <w:r>
+        <w:rPr>
+          <w:rStyle w:val="StyleCOdeChar"/>
+          <w:rFonts w:eastAsiaTheme="minorEastAsia"/>
+          <w:b/>
           <w:color w:val="auto"/>
         </w:rPr>
-      </w:pPr>
-      <w:r>
-        <w:rPr>
-          <w:color w:val="auto"/>
-        </w:rPr>
-        <w:t>Pipeline</w:t>
-      </w:r>
-      <w:r>
-        <w:rPr>
-          <w:color w:val="auto"/>
-        </w:rPr>
-        <w:t xml:space="preserve"> modifications</w:t>
+        <w:t xml:space="preserve"> </w:t>
+      </w:r>
+      <w:r>
+        <w:rPr>
+          <w:rStyle w:val="StyleCOdeChar"/>
+          <w:rFonts w:eastAsiaTheme="minorEastAsia"/>
+        </w:rPr>
+        <w:t>&lt;/fieldset&gt;</w:t>
+      </w:r>
+      <w:r>
+        <w:rPr>
+          <w:rStyle w:val="StyleCOdeChar"/>
+          <w:rFonts w:eastAsiaTheme="minorEastAsia"/>
+        </w:rPr>
+        <w:t xml:space="preserve"> </w:t>
+      </w:r>
+      <w:r>
+        <w:rPr>
+          <w:rFonts w:ascii="Tahoma" w:hAnsi="Tahoma" w:cs="Tahoma"/>
+          <w:sz w:val="18"/>
+          <w:szCs w:val="18"/>
+        </w:rPr>
+        <w:t>closing</w:t>
+      </w:r>
+      <w:r>
+        <w:rPr>
+          <w:rStyle w:val="StyleCOdeChar"/>
+          <w:rFonts w:eastAsiaTheme="minorEastAsia"/>
+        </w:rPr>
+        <w:t xml:space="preserve"> </w:t>
+      </w:r>
+      <w:r>
+        <w:rPr>
+          <w:rFonts w:ascii="Tahoma" w:hAnsi="Tahoma" w:cs="Tahoma"/>
+          <w:sz w:val="18"/>
+          <w:szCs w:val="18"/>
+        </w:rPr>
+        <w:t>tag</w:t>
+      </w:r>
+      <w:r>
+        <w:rPr>
+          <w:rFonts w:ascii="Tahoma" w:hAnsi="Tahoma" w:cs="Tahoma"/>
+          <w:sz w:val="18"/>
+          <w:szCs w:val="18"/>
+        </w:rPr>
+        <w:t xml:space="preserve"> as shown below:</w:t>
       </w:r>
     </w:p>
     <w:p>
       <w:pPr>
         <w:ind w:left="1080"/>
-        <w:rPr>
-          <w:rFonts w:ascii="Tahoma" w:hAnsi="Tahoma" w:cs="Tahoma"/>
-        </w:rPr>
-      </w:pPr>
-    </w:p>
-    <w:p>
-      <w:pPr>
-        <w:ind w:left="1080"/>
-        <w:rPr>
-          <w:rFonts w:ascii="Tahoma" w:hAnsi="Tahoma" w:cs="Tahoma"/>
-          <w:sz w:val="18"/>
-          <w:szCs w:val="18"/>
-        </w:rPr>
-      </w:pPr>
-      <w:r>
-        <w:rPr>
-          <w:rFonts w:ascii="Tahoma" w:hAnsi="Tahoma" w:cs="Tahoma"/>
-        </w:rPr>
-        <w:t xml:space="preserve">To use </w:t>
-      </w:r>
-      <w:r>
-        <w:rPr>
-          <w:rFonts w:ascii="Tahoma" w:hAnsi="Tahoma" w:cs="Tahoma"/>
-        </w:rPr>
-        <w:t>Klarna Payments</w:t>
-      </w:r>
-      <w:r>
-        <w:rPr>
-          <w:rFonts w:ascii="Tahoma" w:hAnsi="Tahoma" w:cs="Tahoma"/>
-        </w:rPr>
-        <w:t xml:space="preserve"> cartridge you will need to make the following changes in pipelines</w:t>
-      </w:r>
-      <w:r>
-        <w:rPr>
-          <w:rFonts w:ascii="Tahoma" w:hAnsi="Tahoma" w:cs="Tahoma"/>
-        </w:rPr>
-        <w:t>.</w:t>
-      </w:r>
-    </w:p>
-    <w:p>
-      <w:pPr>
-        <w:pStyle w:val="Heading3"/>
-        <w:numPr>
-          <w:ilvl w:val="3"/>
-          <w:numId w:val="13"/>
-        </w:numPr>
-        <w:pBdr>
-          <w:bottom w:val="none" w:sz="0" w:space="0" w:color="auto"/>
-        </w:pBdr>
-        <w:rPr>
-          <w:b w:val="0"/>
-          <w:color w:val="auto"/>
-        </w:rPr>
-      </w:pPr>
-      <w:r>
-        <w:rPr>
-          <w:color w:val="auto"/>
-        </w:rPr>
-        <w:t>COBilling pipeline</w:t>
-      </w:r>
-      <w:r>
-        <w:rPr>
-          <w:color w:val="auto"/>
-        </w:rPr>
-        <w:t xml:space="preserve">. </w:t>
-      </w:r>
-      <w:r>
-        <w:rPr>
-          <w:b w:val="0"/>
-          <w:color w:val="auto"/>
-        </w:rPr>
-        <w:t xml:space="preserve">Go to COBilling pipeline, Start node and add KLARNA_PAYMENTS-CreateSession call node entry point before </w:t>
-      </w:r>
-      <w:r>
-        <w:rPr>
-          <w:b w:val="0"/>
-          <w:color w:val="auto"/>
-        </w:rPr>
-        <w:t>checkout/billing/billing</w:t>
-      </w:r>
-      <w:r>
-        <w:rPr>
-          <w:b w:val="0"/>
-          <w:color w:val="auto"/>
-        </w:rPr>
-        <w:t xml:space="preserve"> -&gt;</w:t>
-      </w:r>
-      <w:r>
-        <w:t xml:space="preserve"> </w:t>
-      </w:r>
-      <w:r>
-        <w:rPr>
-          <w:b w:val="0"/>
-          <w:color w:val="auto"/>
-        </w:rPr>
-        <w:t>Billing</w:t>
-      </w:r>
-      <w:r>
-        <w:rPr>
-          <w:b w:val="0"/>
-          <w:color w:val="auto"/>
-        </w:rPr>
-        <w:t xml:space="preserve"> interaction continue node (see screen shot below)</w:t>
-      </w:r>
-    </w:p>
-    <w:p>
-      <w:r>
         <w:rPr>
           <w:noProof/>
           <w:lang w:val="bg-BG" w:eastAsia="bg-BG" w:bidi="ar-SA"/>
         </w:rPr>
+      </w:pPr>
+    </w:p>
+    <w:p>
+      <w:pPr>
+        <w:ind w:left="1080"/>
+        <w:rPr>
+          <w:rFonts w:ascii="Tahoma" w:hAnsi="Tahoma" w:cs="Tahoma"/>
+          <w:b/>
+          <w:sz w:val="18"/>
+          <w:szCs w:val="18"/>
+        </w:rPr>
+      </w:pPr>
+      <w:r>
+        <w:rPr>
+          <w:noProof/>
+          <w:lang w:val="bg-BG" w:eastAsia="bg-BG" w:bidi="ar-SA"/>
+        </w:rPr>
         <w:lastRenderedPageBreak/>
         <w:drawing>
-          <wp:inline distT="0" distB="0" distL="0" distR="0" wp14:anchorId="0EF57D9A" wp14:editId="5BDE6CD3">
-            <wp:extent cx="5848756" cy="6183622"/>
+          <wp:inline distT="0" distB="0" distL="0" distR="0" wp14:anchorId="18757786" wp14:editId="07119D31">
+            <wp:extent cx="5047032" cy="3335514"/>
             <wp:effectExtent l="0" t="0" r="0" b="0"/>
-            <wp:docPr id="3" name="Picture 3"/>
+            <wp:docPr id="1" name="Picture 1"/>
             <wp:cNvGraphicFramePr>
               <a:graphicFrameLocks xmlns:a="http://schemas.openxmlformats.org/drawingml/2006/main" noChangeAspect="1"/>
             </wp:cNvGraphicFramePr>
@@ -4520,6 +4536,184 @@
                   <pic:spPr>
                     <a:xfrm>
                       <a:off x="0" y="0"/>
+                      <a:ext cx="5055375" cy="3341028"/>
+                    </a:xfrm>
+                    <a:prstGeom prst="rect">
+                      <a:avLst/>
+                    </a:prstGeom>
+                  </pic:spPr>
+                </pic:pic>
+              </a:graphicData>
+            </a:graphic>
+          </wp:inline>
+        </w:drawing>
+      </w:r>
+    </w:p>
+    <w:p>
+      <w:pPr>
+        <w:pStyle w:val="Heading3"/>
+        <w:pBdr>
+          <w:bottom w:val="none" w:sz="0" w:space="0" w:color="auto"/>
+        </w:pBdr>
+        <w:rPr>
+          <w:color w:val="auto"/>
+        </w:rPr>
+      </w:pPr>
+      <w:r>
+        <w:rPr>
+          <w:color w:val="auto"/>
+        </w:rPr>
+        <w:t>Pipeline modifications</w:t>
+      </w:r>
+    </w:p>
+    <w:p>
+      <w:pPr>
+        <w:ind w:left="1080"/>
+        <w:rPr>
+          <w:rFonts w:ascii="Tahoma" w:hAnsi="Tahoma" w:cs="Tahoma"/>
+        </w:rPr>
+      </w:pPr>
+    </w:p>
+    <w:p>
+      <w:pPr>
+        <w:ind w:left="1080"/>
+        <w:rPr>
+          <w:rFonts w:ascii="Tahoma" w:hAnsi="Tahoma" w:cs="Tahoma"/>
+          <w:sz w:val="18"/>
+          <w:szCs w:val="18"/>
+        </w:rPr>
+      </w:pPr>
+      <w:r>
+        <w:rPr>
+          <w:rFonts w:ascii="Tahoma" w:hAnsi="Tahoma" w:cs="Tahoma"/>
+        </w:rPr>
+        <w:t xml:space="preserve">To use </w:t>
+      </w:r>
+      <w:r>
+        <w:rPr>
+          <w:rFonts w:ascii="Tahoma" w:hAnsi="Tahoma" w:cs="Tahoma"/>
+        </w:rPr>
+        <w:t>Klarna Payments</w:t>
+      </w:r>
+      <w:r>
+        <w:rPr>
+          <w:rFonts w:ascii="Tahoma" w:hAnsi="Tahoma" w:cs="Tahoma"/>
+        </w:rPr>
+        <w:t xml:space="preserve"> cartridge you will need to make the following changes in pipelines</w:t>
+      </w:r>
+      <w:r>
+        <w:rPr>
+          <w:rFonts w:ascii="Tahoma" w:hAnsi="Tahoma" w:cs="Tahoma"/>
+        </w:rPr>
+        <w:t>.</w:t>
+      </w:r>
+    </w:p>
+    <w:p>
+      <w:pPr>
+        <w:pStyle w:val="Heading3"/>
+        <w:numPr>
+          <w:ilvl w:val="3"/>
+          <w:numId w:val="13"/>
+        </w:numPr>
+        <w:pBdr>
+          <w:bottom w:val="none" w:sz="0" w:space="0" w:color="auto"/>
+        </w:pBdr>
+        <w:rPr>
+          <w:b w:val="0"/>
+          <w:color w:val="auto"/>
+        </w:rPr>
+      </w:pPr>
+      <w:r>
+        <w:rPr>
+          <w:color w:val="auto"/>
+        </w:rPr>
+        <w:t>COBilling pipeline</w:t>
+      </w:r>
+      <w:r>
+        <w:rPr>
+          <w:color w:val="auto"/>
+        </w:rPr>
+        <w:t xml:space="preserve">. </w:t>
+      </w:r>
+      <w:r>
+        <w:rPr>
+          <w:b w:val="0"/>
+          <w:color w:val="auto"/>
+        </w:rPr>
+        <w:t xml:space="preserve">Go to COBilling pipeline, Start node and add KLARNA_PAYMENTS-CreateSession call node entry point before </w:t>
+      </w:r>
+      <w:r>
+        <w:rPr>
+          <w:b w:val="0"/>
+          <w:color w:val="auto"/>
+        </w:rPr>
+        <w:t>checkout/billing/billing</w:t>
+      </w:r>
+      <w:r>
+        <w:rPr>
+          <w:b w:val="0"/>
+          <w:color w:val="auto"/>
+        </w:rPr>
+        <w:t xml:space="preserve"> -&gt;</w:t>
+      </w:r>
+      <w:r>
+        <w:t xml:space="preserve"> </w:t>
+      </w:r>
+      <w:r>
+        <w:rPr>
+          <w:b w:val="0"/>
+          <w:color w:val="auto"/>
+        </w:rPr>
+        <w:t>Billing</w:t>
+      </w:r>
+      <w:r>
+        <w:rPr>
+          <w:b w:val="0"/>
+          <w:color w:val="auto"/>
+        </w:rPr>
+        <w:t xml:space="preserve"> interaction continue node (see screen s</w:t>
+      </w:r>
+      <w:bookmarkStart w:id="28" w:name="_GoBack"/>
+      <w:bookmarkEnd w:id="28"/>
+      <w:r>
+        <w:rPr>
+          <w:b w:val="0"/>
+          <w:color w:val="auto"/>
+        </w:rPr>
+        <w:t>hot below)</w:t>
+      </w:r>
+    </w:p>
+    <w:p>
+      <w:r>
+        <w:rPr>
+          <w:noProof/>
+          <w:lang w:val="bg-BG" w:eastAsia="bg-BG" w:bidi="ar-SA"/>
+        </w:rPr>
+        <w:lastRenderedPageBreak/>
+        <w:drawing>
+          <wp:inline distT="0" distB="0" distL="0" distR="0" wp14:anchorId="0EF57D9A" wp14:editId="5BDE6CD3">
+            <wp:extent cx="5848756" cy="6183622"/>
+            <wp:effectExtent l="0" t="0" r="0" b="0"/>
+            <wp:docPr id="3" name="Picture 3"/>
+            <wp:cNvGraphicFramePr>
+              <a:graphicFrameLocks xmlns:a="http://schemas.openxmlformats.org/drawingml/2006/main" noChangeAspect="1"/>
+            </wp:cNvGraphicFramePr>
+            <a:graphic xmlns:a="http://schemas.openxmlformats.org/drawingml/2006/main">
+              <a:graphicData uri="http://schemas.openxmlformats.org/drawingml/2006/picture">
+                <pic:pic xmlns:pic="http://schemas.openxmlformats.org/drawingml/2006/picture">
+                  <pic:nvPicPr>
+                    <pic:cNvPr id="1" name=""/>
+                    <pic:cNvPicPr/>
+                  </pic:nvPicPr>
+                  <pic:blipFill>
+                    <a:blip r:embed="rId15"/>
+                    <a:stretch>
+                      <a:fillRect/>
+                    </a:stretch>
+                  </pic:blipFill>
+                  <pic:spPr>
+                    <a:xfrm>
+                      <a:off x="0" y="0"/>
                       <a:ext cx="5854316" cy="6189501"/>
                     </a:xfrm>
                     <a:prstGeom prst="rect">
@@ -4533,10 +4727,7 @@
         </w:drawing>
       </w:r>
     </w:p>
-    <w:p>
-      <w:bookmarkStart w:id="28" w:name="_GoBack"/>
-      <w:bookmarkEnd w:id="28"/>
-    </w:p>
+    <w:p/>
     <w:p>
       <w:pPr>
         <w:pStyle w:val="BodyText"/>
@@ -5749,11 +5940,11 @@
       </w:pPr>
     </w:p>
     <w:sectPr>
-      <w:headerReference w:type="even" r:id="rId15"/>
-      <w:headerReference w:type="default" r:id="rId16"/>
-      <w:footerReference w:type="default" r:id="rId17"/>
-      <w:headerReference w:type="first" r:id="rId18"/>
-      <w:footerReference w:type="first" r:id="rId19"/>
+      <w:headerReference w:type="even" r:id="rId16"/>
+      <w:headerReference w:type="default" r:id="rId17"/>
+      <w:footerReference w:type="default" r:id="rId18"/>
+      <w:headerReference w:type="first" r:id="rId19"/>
+      <w:footerReference w:type="first" r:id="rId20"/>
       <w:type w:val="continuous"/>
       <w:pgSz w:w="11906" w:h="16838" w:code="9"/>
       <w:pgMar w:top="1440" w:right="1080" w:bottom="1440" w:left="1080" w:header="720" w:footer="215" w:gutter="0"/>
@@ -5941,7 +6132,7 @@
               <w:sz w:val="18"/>
               <w:szCs w:val="18"/>
             </w:rPr>
-            <w:t>7-14</w:t>
+            <w:t>3-9</w:t>
           </w:r>
           <w:r>
             <w:rPr>
@@ -12680,7 +12871,7 @@
 </file>
 
 <file path=customXml/itemProps1.xml><?xml version="1.0" encoding="utf-8"?>
-<ds:datastoreItem xmlns:ds="http://schemas.openxmlformats.org/officeDocument/2006/customXml" ds:itemID="{AC3BD528-553F-44CA-B21C-309D06B9670D}">
+<ds:datastoreItem xmlns:ds="http://schemas.openxmlformats.org/officeDocument/2006/customXml" ds:itemID="{AE28EB5D-78E5-4D8D-B241-DD5CCB490C82}">
   <ds:schemaRefs>
     <ds:schemaRef ds:uri="http://schemas.openxmlformats.org/officeDocument/2006/bibliography"/>
   </ds:schemaRefs>
@@ -12688,7 +12879,7 @@
 </file>
 
 <file path=customXml/itemProps2.xml><?xml version="1.0" encoding="utf-8"?>
-<ds:datastoreItem xmlns:ds="http://schemas.openxmlformats.org/officeDocument/2006/customXml" ds:itemID="{8C832A36-390C-4F1E-85F6-C19533173B04}">
+<ds:datastoreItem xmlns:ds="http://schemas.openxmlformats.org/officeDocument/2006/customXml" ds:itemID="{C3222197-7472-4E59-B8B7-8ED7B721EFC3}">
   <ds:schemaRefs>
     <ds:schemaRef ds:uri="http://schemas.openxmlformats.org/officeDocument/2006/bibliography"/>
   </ds:schemaRefs>
@@ -12696,7 +12887,7 @@
 </file>
 
 <file path=customXml/itemProps3.xml><?xml version="1.0" encoding="utf-8"?>
-<ds:datastoreItem xmlns:ds="http://schemas.openxmlformats.org/officeDocument/2006/customXml" ds:itemID="{74AD5DFE-066E-49BF-B1B3-0E2DE02B2CC7}">
+<ds:datastoreItem xmlns:ds="http://schemas.openxmlformats.org/officeDocument/2006/customXml" ds:itemID="{DCC6DCD9-12A8-4D7A-BB81-669FE2FFD04E}">
   <ds:schemaRefs>
     <ds:schemaRef ds:uri="http://schemas.openxmlformats.org/officeDocument/2006/bibliography"/>
   </ds:schemaRefs>
@@ -12704,7 +12895,7 @@
 </file>
 
 <file path=customXml/itemProps4.xml><?xml version="1.0" encoding="utf-8"?>
-<ds:datastoreItem xmlns:ds="http://schemas.openxmlformats.org/officeDocument/2006/customXml" ds:itemID="{AE28EB5D-78E5-4D8D-B241-DD5CCB490C82}">
+<ds:datastoreItem xmlns:ds="http://schemas.openxmlformats.org/officeDocument/2006/customXml" ds:itemID="{AA238187-B67E-4A86-A744-CD09CECD664E}">
   <ds:schemaRefs>
     <ds:schemaRef ds:uri="http://schemas.openxmlformats.org/officeDocument/2006/bibliography"/>
   </ds:schemaRefs>

</xml_diff>

<commit_message>
fixed a bug in product_url generation and added corresponding documentation
</commit_message>
<xml_diff>
--- a/documentation/Klarna Integration Guide v17.4.0.docx
+++ b/documentation/Klarna Integration Guide v17.4.0.docx
@@ -13,6 +13,7 @@
         </w:rPr>
       </w:pPr>
       <w:bookmarkStart w:id="0" w:name="_Toc18396389"/>
+      <w:proofErr w:type="spellStart"/>
       <w:r>
         <w:rPr>
           <w:b/>
@@ -29,6 +30,7 @@
         </w:rPr>
         <w:t>larna</w:t>
       </w:r>
+      <w:proofErr w:type="spellEnd"/>
       <w:r>
         <w:rPr>
           <w:b/>
@@ -1875,122 +1877,175 @@
     <w:p/>
     <w:p>
       <w:pPr>
-        <w:pStyle w:val="BodyText"/>
-        <w:keepNext/>
-        <w:widowControl w:val="0"/>
+        <w:pStyle w:val="Standard1"/>
+        <w:ind w:left="360"/>
+      </w:pPr>
+      <w:r>
+        <w:t xml:space="preserve">This cartridge enables a Commerce Cloud store to use the </w:t>
+      </w:r>
+      <w:proofErr w:type="spellStart"/>
+      <w:r>
+        <w:t>Klarna</w:t>
+      </w:r>
+      <w:proofErr w:type="spellEnd"/>
+      <w:r>
+        <w:t xml:space="preserve"> </w:t>
+      </w:r>
+      <w:r>
+        <w:t>P</w:t>
+      </w:r>
+      <w:r>
+        <w:t>ayment</w:t>
+      </w:r>
+      <w:r>
+        <w:t>s</w:t>
+      </w:r>
+      <w:r>
+        <w:t xml:space="preserve"> service.</w:t>
+      </w:r>
+    </w:p>
+    <w:p>
+      <w:pPr>
+        <w:pStyle w:val="Standard1"/>
+        <w:ind w:left="360"/>
+      </w:pPr>
+      <w:r>
+        <w:t>The developer has to install the cartridge and integrate it into online store following the instructions from this document. It is mandatory that the</w:t>
+      </w:r>
+      <w:r>
+        <w:t xml:space="preserve"> </w:t>
+      </w:r>
+      <w:r>
+        <w:t xml:space="preserve">merchant has to open an account with </w:t>
+      </w:r>
+      <w:proofErr w:type="spellStart"/>
+      <w:r>
+        <w:t>Klarna</w:t>
+      </w:r>
+      <w:proofErr w:type="spellEnd"/>
+      <w:r>
+        <w:t xml:space="preserve"> </w:t>
+      </w:r>
+      <w:r>
+        <w:t xml:space="preserve">and configure some items in Commerce Cloud Business Manager </w:t>
+      </w:r>
+      <w:r>
+        <w:t xml:space="preserve">to </w:t>
+      </w:r>
+      <w:r>
+        <w:t>make the integration working properly.</w:t>
+      </w:r>
+    </w:p>
+    <w:p>
+      <w:pPr>
+        <w:pStyle w:val="Standard1"/>
+        <w:ind w:left="360"/>
+      </w:pPr>
+      <w:proofErr w:type="spellStart"/>
+      <w:r>
+        <w:t>Klarna</w:t>
+      </w:r>
+      <w:proofErr w:type="spellEnd"/>
+      <w:r>
+        <w:t xml:space="preserve"> offers a test environment, so the integration can be tested before switching to the </w:t>
+      </w:r>
+      <w:proofErr w:type="spellStart"/>
+      <w:r>
+        <w:t>Klarna</w:t>
+      </w:r>
+      <w:proofErr w:type="spellEnd"/>
+      <w:r>
+        <w:t xml:space="preserve"> production environment.</w:t>
+      </w:r>
+    </w:p>
+    <w:p>
+      <w:pPr>
+        <w:pStyle w:val="Standard1"/>
+        <w:ind w:left="360"/>
+      </w:pPr>
+      <w:r>
+        <w:t>The integration consists of an archive, which contains the following contents:</w:t>
+      </w:r>
+    </w:p>
+    <w:p>
+      <w:pPr>
+        <w:pStyle w:val="Standard1"/>
         <w:numPr>
           <w:ilvl w:val="0"/>
-          <w:numId w:val="27"/>
+          <w:numId w:val="43"/>
         </w:numPr>
-        <w:spacing w:before="120" w:after="120" w:line="276" w:lineRule="auto"/>
-        <w:jc w:val="left"/>
-        <w:rPr>
-          <w:rStyle w:val="SubtleEmphasis"/>
-          <w:rFonts w:ascii="Trebuchet MS" w:hAnsi="Trebuchet MS"/>
-          <w:color w:val="808080" w:themeColor="background1" w:themeShade="80"/>
-          <w:sz w:val="18"/>
-          <w:szCs w:val="18"/>
-        </w:rPr>
-      </w:pPr>
-      <w:r>
-        <w:rPr>
-          <w:rStyle w:val="SubtleEmphasis"/>
-          <w:rFonts w:ascii="Trebuchet MS" w:hAnsi="Trebuchet MS"/>
-          <w:color w:val="808080" w:themeColor="background1" w:themeShade="80"/>
-          <w:sz w:val="18"/>
-          <w:szCs w:val="18"/>
-        </w:rPr>
-        <w:t>&lt;CHAPTER NOT TO EXCEED ONE PAGE&gt;</w:t>
-      </w:r>
-    </w:p>
-    <w:p>
-      <w:pPr>
-        <w:pStyle w:val="BodyText"/>
-        <w:keepNext/>
-        <w:widowControl w:val="0"/>
+      </w:pPr>
+      <w:r>
+        <w:t>Cartridge called ‘</w:t>
+      </w:r>
+      <w:proofErr w:type="spellStart"/>
+      <w:r>
+        <w:t>int_</w:t>
+      </w:r>
+      <w:r>
+        <w:t>klarna_payments</w:t>
+      </w:r>
+      <w:proofErr w:type="spellEnd"/>
+      <w:r>
+        <w:t>’, and optionally either "</w:t>
+      </w:r>
+      <w:proofErr w:type="spellStart"/>
+      <w:r>
+        <w:t>int_</w:t>
+      </w:r>
+      <w:r>
+        <w:t>klarna_payments</w:t>
+      </w:r>
+      <w:r>
+        <w:t>_pipelines</w:t>
+      </w:r>
+      <w:proofErr w:type="spellEnd"/>
+      <w:r>
+        <w:t>" or "</w:t>
+      </w:r>
+      <w:proofErr w:type="spellStart"/>
+      <w:r>
+        <w:t>int_</w:t>
+      </w:r>
+      <w:r>
+        <w:t>klarna_payments</w:t>
+      </w:r>
+      <w:r>
+        <w:t>_controllers</w:t>
+      </w:r>
+      <w:proofErr w:type="spellEnd"/>
+      <w:r>
+        <w:t>" depending on which architecture is to</w:t>
+      </w:r>
+      <w:r>
+        <w:t xml:space="preserve"> </w:t>
+      </w:r>
+      <w:r>
+        <w:t>be employed.</w:t>
+      </w:r>
+    </w:p>
+    <w:p>
+      <w:pPr>
+        <w:pStyle w:val="Standard1"/>
         <w:numPr>
           <w:ilvl w:val="0"/>
-          <w:numId w:val="27"/>
+          <w:numId w:val="43"/>
         </w:numPr>
-        <w:spacing w:before="120" w:after="120" w:line="276" w:lineRule="auto"/>
-        <w:jc w:val="left"/>
-        <w:rPr>
-          <w:rStyle w:val="SubtleEmphasis"/>
-          <w:rFonts w:ascii="Trebuchet MS" w:hAnsi="Trebuchet MS"/>
-          <w:color w:val="808080" w:themeColor="background1" w:themeShade="80"/>
-          <w:sz w:val="18"/>
-          <w:szCs w:val="18"/>
-        </w:rPr>
-      </w:pPr>
-      <w:r>
-        <w:rPr>
-          <w:rStyle w:val="SubtleEmphasis"/>
-          <w:rFonts w:ascii="Trebuchet MS" w:hAnsi="Trebuchet MS"/>
-          <w:color w:val="808080" w:themeColor="background1" w:themeShade="80"/>
-          <w:sz w:val="18"/>
-          <w:szCs w:val="18"/>
-        </w:rPr>
-        <w:t>&lt;WHAT THE COMPONENT DOES, E.G. INTEGRATION WITH A 3RD PARTY PAYMENT GATEWAY&gt;</w:t>
-      </w:r>
-    </w:p>
-    <w:p>
-      <w:pPr>
-        <w:pStyle w:val="BodyText"/>
-        <w:keepNext/>
-        <w:widowControl w:val="0"/>
+      </w:pPr>
+      <w:r>
+        <w:t>A site-template archive containing new attributes and settings</w:t>
+      </w:r>
+    </w:p>
+    <w:p>
+      <w:pPr>
+        <w:pStyle w:val="Standard1"/>
         <w:numPr>
           <w:ilvl w:val="0"/>
-          <w:numId w:val="27"/>
+          <w:numId w:val="43"/>
         </w:numPr>
-        <w:spacing w:before="120" w:after="120" w:line="276" w:lineRule="auto"/>
-        <w:jc w:val="left"/>
-        <w:rPr>
-          <w:rStyle w:val="SubtleEmphasis"/>
-          <w:rFonts w:ascii="Trebuchet MS" w:hAnsi="Trebuchet MS"/>
-          <w:color w:val="808080" w:themeColor="background1" w:themeShade="80"/>
-          <w:sz w:val="18"/>
-          <w:szCs w:val="18"/>
-        </w:rPr>
-      </w:pPr>
-      <w:r>
-        <w:rPr>
-          <w:rStyle w:val="SubtleEmphasis"/>
-          <w:rFonts w:ascii="Trebuchet MS" w:hAnsi="Trebuchet MS"/>
-          <w:color w:val="808080" w:themeColor="background1" w:themeShade="80"/>
-          <w:sz w:val="18"/>
-          <w:szCs w:val="18"/>
-        </w:rPr>
-        <w:t>&lt;3RD PARTY PRODUCTS AND CONTRACTUAL REQUIREMENTS, E.G. WHAT PRODUCT AND PRODUCT VERSION THE COMPONENT INTEGRATES WITH, IF CUSTOMER IS REQUIRED TO CONTRACT WITH THE 3RD PARTY OR IF THEIR SERVICES ARE RESOLD BY DEMANDWARE, ANY ADDITIONAL COSTS THE CUSTOMER WILL BE CHARGED BY 3RD PARTY&gt;</w:t>
-      </w:r>
-    </w:p>
-    <w:p>
-      <w:pPr>
-        <w:pStyle w:val="BodyText"/>
-        <w:keepNext/>
-        <w:widowControl w:val="0"/>
-        <w:numPr>
-          <w:ilvl w:val="0"/>
-          <w:numId w:val="27"/>
-        </w:numPr>
-        <w:spacing w:before="120" w:after="120" w:line="276" w:lineRule="auto"/>
-        <w:jc w:val="left"/>
-        <w:rPr>
-          <w:rStyle w:val="SubtleEmphasis"/>
-          <w:rFonts w:ascii="Trebuchet MS" w:hAnsi="Trebuchet MS"/>
-          <w:color w:val="808080" w:themeColor="background1" w:themeShade="80"/>
-          <w:sz w:val="18"/>
-          <w:szCs w:val="18"/>
-        </w:rPr>
-      </w:pPr>
-      <w:r>
-        <w:rPr>
-          <w:rStyle w:val="SubtleEmphasis"/>
-          <w:rFonts w:ascii="Trebuchet MS" w:hAnsi="Trebuchet MS"/>
-          <w:color w:val="808080" w:themeColor="background1" w:themeShade="80"/>
-          <w:sz w:val="18"/>
-          <w:szCs w:val="18"/>
-        </w:rPr>
-        <w:t>&lt;WHAT THE INTEGRATION ENCOMPASSES, E.G. DEPLOYMENT OF A GENERIC CARTRIDGE, MODIFICATION OF STOREFRONT CODE, NEW BUSINESS MANAGER MODULE, CERTIFICATION PROCESS&gt;</w:t>
+      </w:pPr>
+      <w:r>
+        <w:t>This document</w:t>
       </w:r>
     </w:p>
     <w:p>
@@ -1998,6 +2053,9 @@
         <w:pStyle w:val="Standard1"/>
         <w:ind w:left="360"/>
       </w:pPr>
+      <w:r>
+        <w:t>The integration is based on the Site Genesis demo store provided by Commerce Cloud.</w:t>
+      </w:r>
     </w:p>
     <w:p>
       <w:pPr>
@@ -2354,7 +2412,15 @@
     <w:p/>
     <w:p>
       <w:r>
-        <w:t>To setup and implement Klarna Payments Salesforce Commerce Cloud Cartridge, the below steps must be followed:</w:t>
+        <w:t xml:space="preserve">To setup and implement </w:t>
+      </w:r>
+      <w:proofErr w:type="spellStart"/>
+      <w:r>
+        <w:t>Klarna</w:t>
+      </w:r>
+      <w:proofErr w:type="spellEnd"/>
+      <w:r>
+        <w:t xml:space="preserve"> Payments Salesforce Commerce Cloud Cartridge, the below steps must be followed:</w:t>
       </w:r>
     </w:p>
     <w:p>
@@ -2449,6 +2515,7 @@
           <w:szCs w:val="18"/>
         </w:rPr>
       </w:pPr>
+      <w:proofErr w:type="spellStart"/>
       <w:r>
         <w:rPr>
           <w:rStyle w:val="SubtleEmphasis"/>
@@ -2456,7 +2523,17 @@
           <w:sz w:val="18"/>
           <w:szCs w:val="18"/>
         </w:rPr>
-        <w:t>Klarna Payments integration has three cartridges:</w:t>
+        <w:t>Klarna</w:t>
+      </w:r>
+      <w:proofErr w:type="spellEnd"/>
+      <w:r>
+        <w:rPr>
+          <w:rStyle w:val="SubtleEmphasis"/>
+          <w:rFonts w:ascii="Trebuchet MS" w:hAnsi="Trebuchet MS"/>
+          <w:sz w:val="18"/>
+          <w:szCs w:val="18"/>
+        </w:rPr>
+        <w:t xml:space="preserve"> Payments integration has three cartridges:</w:t>
       </w:r>
     </w:p>
     <w:p>
@@ -2474,6 +2551,7 @@
           <w:szCs w:val="18"/>
         </w:rPr>
       </w:pPr>
+      <w:proofErr w:type="spellStart"/>
       <w:r>
         <w:rPr>
           <w:rStyle w:val="SubtleEmphasis"/>
@@ -2481,7 +2559,17 @@
           <w:sz w:val="18"/>
           <w:szCs w:val="18"/>
         </w:rPr>
-        <w:t>int_klarna_payments which implements the core storefront functionality;</w:t>
+        <w:t>int_klarna_payments</w:t>
+      </w:r>
+      <w:proofErr w:type="spellEnd"/>
+      <w:r>
+        <w:rPr>
+          <w:rStyle w:val="SubtleEmphasis"/>
+          <w:rFonts w:ascii="Trebuchet MS" w:hAnsi="Trebuchet MS"/>
+          <w:sz w:val="18"/>
+          <w:szCs w:val="18"/>
+        </w:rPr>
+        <w:t xml:space="preserve"> which implements the core storefront functionality;</w:t>
       </w:r>
     </w:p>
     <w:p>
@@ -2499,6 +2587,7 @@
           <w:szCs w:val="18"/>
         </w:rPr>
       </w:pPr>
+      <w:proofErr w:type="spellStart"/>
       <w:r>
         <w:rPr>
           <w:rStyle w:val="SubtleEmphasis"/>
@@ -2506,7 +2595,17 @@
           <w:sz w:val="18"/>
           <w:szCs w:val="18"/>
         </w:rPr>
-        <w:t xml:space="preserve">int_klarna_payments_pipelines </w:t>
+        <w:t>int_klarna_payments_pipelines</w:t>
+      </w:r>
+      <w:proofErr w:type="spellEnd"/>
+      <w:r>
+        <w:rPr>
+          <w:rStyle w:val="SubtleEmphasis"/>
+          <w:rFonts w:ascii="Trebuchet MS" w:hAnsi="Trebuchet MS"/>
+          <w:sz w:val="18"/>
+          <w:szCs w:val="18"/>
+        </w:rPr>
+        <w:t xml:space="preserve"> </w:t>
       </w:r>
       <w:r>
         <w:rPr>
@@ -2553,6 +2652,7 @@
           <w:szCs w:val="18"/>
         </w:rPr>
       </w:pPr>
+      <w:proofErr w:type="spellStart"/>
       <w:r>
         <w:rPr>
           <w:rStyle w:val="SubtleEmphasis"/>
@@ -2560,7 +2660,17 @@
           <w:sz w:val="18"/>
           <w:szCs w:val="18"/>
         </w:rPr>
-        <w:t xml:space="preserve">int_klarna_payments_controllers </w:t>
+        <w:t>int_klarna_payments_controllers</w:t>
+      </w:r>
+      <w:proofErr w:type="spellEnd"/>
+      <w:r>
+        <w:rPr>
+          <w:rStyle w:val="SubtleEmphasis"/>
+          <w:rFonts w:ascii="Trebuchet MS" w:hAnsi="Trebuchet MS"/>
+          <w:sz w:val="18"/>
+          <w:szCs w:val="18"/>
+        </w:rPr>
+        <w:t xml:space="preserve"> </w:t>
       </w:r>
       <w:r>
         <w:rPr>
@@ -2604,6 +2714,7 @@
         </w:rPr>
       </w:pPr>
       <w:bookmarkStart w:id="24" w:name="_Toc392504540"/>
+      <w:proofErr w:type="spellStart"/>
       <w:r>
         <w:rPr>
           <w:rStyle w:val="SubtleEmphasis"/>
@@ -2615,6 +2726,7 @@
         <w:t>int_klarna_payments</w:t>
       </w:r>
       <w:bookmarkEnd w:id="24"/>
+      <w:proofErr w:type="spellEnd"/>
     </w:p>
     <w:p>
       <w:pPr>
@@ -2641,6 +2753,7 @@
         </w:rPr>
         <w:t xml:space="preserve">The </w:t>
       </w:r>
+      <w:proofErr w:type="spellStart"/>
       <w:r>
         <w:rPr>
           <w:rFonts w:ascii="Tahoma" w:hAnsi="Tahoma" w:cs="Tahoma"/>
@@ -2649,6 +2762,7 @@
         </w:rPr>
         <w:t>int_klarna_payments</w:t>
       </w:r>
+      <w:proofErr w:type="spellEnd"/>
       <w:r>
         <w:rPr>
           <w:rFonts w:ascii="Tahoma" w:hAnsi="Tahoma" w:cs="Tahoma"/>
@@ -2711,6 +2825,7 @@
           <w:szCs w:val="24"/>
         </w:rPr>
       </w:pPr>
+      <w:proofErr w:type="spellStart"/>
       <w:r>
         <w:rPr>
           <w:rFonts w:ascii="Tahoma" w:hAnsi="Tahoma" w:cs="Tahoma"/>
@@ -2721,6 +2836,7 @@
         </w:rPr>
         <w:t>int_klarna_payments</w:t>
       </w:r>
+      <w:proofErr w:type="spellEnd"/>
     </w:p>
     <w:p>
       <w:pPr>
@@ -2923,6 +3039,7 @@
           <w:lang w:val="en-GB"/>
         </w:rPr>
       </w:pPr>
+      <w:proofErr w:type="spellStart"/>
       <w:r>
         <w:rPr>
           <w:rFonts w:ascii="Tahoma" w:hAnsi="Tahoma" w:cs="Tahoma"/>
@@ -2933,6 +3050,7 @@
         </w:rPr>
         <w:t>Webreferences</w:t>
       </w:r>
+      <w:proofErr w:type="spellEnd"/>
     </w:p>
     <w:p>
       <w:pPr>
@@ -2986,6 +3104,7 @@
         </w:rPr>
       </w:pPr>
       <w:bookmarkStart w:id="25" w:name="_Toc392504541"/>
+      <w:proofErr w:type="spellStart"/>
       <w:r>
         <w:rPr>
           <w:rStyle w:val="SubtleEmphasis"/>
@@ -2997,6 +3116,7 @@
         <w:t>int_klarna_payments_pipelines</w:t>
       </w:r>
       <w:bookmarkEnd w:id="25"/>
+      <w:proofErr w:type="spellEnd"/>
     </w:p>
     <w:p>
       <w:pPr>
@@ -3013,6 +3133,7 @@
         </w:rPr>
         <w:t xml:space="preserve">The </w:t>
       </w:r>
+      <w:proofErr w:type="spellStart"/>
       <w:r>
         <w:rPr>
           <w:rFonts w:ascii="Tahoma" w:hAnsi="Tahoma" w:cs="Tahoma"/>
@@ -3021,6 +3142,7 @@
         </w:rPr>
         <w:t>int_klarna_payments_pipelines</w:t>
       </w:r>
+      <w:proofErr w:type="spellEnd"/>
       <w:r>
         <w:rPr>
           <w:rStyle w:val="SubtleEmphasis"/>
@@ -3092,6 +3214,7 @@
           <w:szCs w:val="24"/>
         </w:rPr>
       </w:pPr>
+      <w:proofErr w:type="spellStart"/>
       <w:r>
         <w:rPr>
           <w:rFonts w:ascii="Tahoma" w:hAnsi="Tahoma" w:cs="Tahoma"/>
@@ -3102,6 +3225,7 @@
         </w:rPr>
         <w:t>int_klarna_payments_pipelines</w:t>
       </w:r>
+      <w:proofErr w:type="spellEnd"/>
     </w:p>
     <w:p>
       <w:pPr>
@@ -3268,6 +3392,7 @@
           <w:lang w:val="en-GB"/>
         </w:rPr>
       </w:pPr>
+      <w:proofErr w:type="spellStart"/>
       <w:r>
         <w:rPr>
           <w:rFonts w:ascii="Tahoma" w:hAnsi="Tahoma" w:cs="Tahoma"/>
@@ -3279,6 +3404,7 @@
         <w:lastRenderedPageBreak/>
         <w:t>Webreferences</w:t>
       </w:r>
+      <w:proofErr w:type="spellEnd"/>
     </w:p>
     <w:p>
       <w:pPr>
@@ -3317,6 +3443,7 @@
           <w:szCs w:val="18"/>
         </w:rPr>
       </w:pPr>
+      <w:proofErr w:type="spellStart"/>
       <w:r>
         <w:rPr>
           <w:rStyle w:val="SubtleEmphasis"/>
@@ -3337,6 +3464,7 @@
         </w:rPr>
         <w:t>controllers</w:t>
       </w:r>
+      <w:proofErr w:type="spellEnd"/>
     </w:p>
     <w:p>
       <w:pPr>
@@ -3353,6 +3481,7 @@
         </w:rPr>
         <w:t xml:space="preserve">The </w:t>
       </w:r>
+      <w:proofErr w:type="spellStart"/>
       <w:r>
         <w:rPr>
           <w:rFonts w:ascii="Tahoma" w:hAnsi="Tahoma" w:cs="Tahoma"/>
@@ -3369,6 +3498,7 @@
         </w:rPr>
         <w:t>controllers</w:t>
       </w:r>
+      <w:proofErr w:type="spellEnd"/>
       <w:r>
         <w:rPr>
           <w:rStyle w:val="SubtleEmphasis"/>
@@ -3440,6 +3570,7 @@
           <w:szCs w:val="24"/>
         </w:rPr>
       </w:pPr>
+      <w:proofErr w:type="spellStart"/>
       <w:r>
         <w:rPr>
           <w:rFonts w:ascii="Tahoma" w:hAnsi="Tahoma" w:cs="Tahoma"/>
@@ -3460,6 +3591,7 @@
         </w:rPr>
         <w:t>controllers</w:t>
       </w:r>
+      <w:proofErr w:type="spellEnd"/>
     </w:p>
     <w:p>
       <w:pPr>
@@ -3626,6 +3758,7 @@
           <w:lang w:val="en-GB"/>
         </w:rPr>
       </w:pPr>
+      <w:proofErr w:type="spellStart"/>
       <w:r>
         <w:rPr>
           <w:rFonts w:ascii="Tahoma" w:hAnsi="Tahoma" w:cs="Tahoma"/>
@@ -3636,6 +3769,7 @@
         </w:rPr>
         <w:t>Webreferences</w:t>
       </w:r>
+      <w:proofErr w:type="spellEnd"/>
     </w:p>
     <w:p>
       <w:pPr>
@@ -3696,6 +3830,14 @@
     </w:p>
     <w:p>
       <w:pPr>
+        <w:pStyle w:val="Heading3"/>
+      </w:pPr>
+      <w:r>
+        <w:t>Cartridge Path</w:t>
+      </w:r>
+    </w:p>
+    <w:p>
+      <w:pPr>
         <w:pStyle w:val="BodyText"/>
         <w:ind w:left="1080"/>
         <w:rPr>
@@ -3710,351 +3852,85 @@
     </w:p>
     <w:p>
       <w:pPr>
-        <w:pStyle w:val="Heading2"/>
-      </w:pPr>
-      <w:bookmarkStart w:id="27" w:name="_Toc280189036"/>
-      <w:r>
-        <w:t>Custom Code</w:t>
-      </w:r>
-      <w:bookmarkEnd w:id="27"/>
-    </w:p>
-    <w:p>
-      <w:pPr>
-        <w:pStyle w:val="code"/>
+        <w:pStyle w:val="BodyText"/>
         <w:ind w:left="1080"/>
         <w:rPr>
           <w:rFonts w:ascii="Tahoma" w:hAnsi="Tahoma" w:cs="Tahoma"/>
-        </w:rPr>
-      </w:pPr>
-    </w:p>
-    <w:p>
-      <w:pPr>
-        <w:pStyle w:val="code"/>
+          <w:sz w:val="18"/>
+          <w:szCs w:val="18"/>
+        </w:rPr>
+      </w:pPr>
+      <w:r>
+        <w:rPr>
+          <w:rFonts w:ascii="Tahoma" w:hAnsi="Tahoma" w:cs="Tahoma"/>
+          <w:sz w:val="18"/>
+          <w:szCs w:val="18"/>
+        </w:rPr>
+        <w:t>If using the controller based integration, cartridge path should be setup as such under Sites / Manage Sites /</w:t>
+      </w:r>
+    </w:p>
+    <w:p>
+      <w:pPr>
+        <w:pStyle w:val="BodyText"/>
         <w:ind w:left="1080"/>
         <w:rPr>
           <w:rFonts w:ascii="Tahoma" w:hAnsi="Tahoma" w:cs="Tahoma"/>
-          <w:color w:val="auto"/>
-        </w:rPr>
-      </w:pPr>
-      <w:r>
-        <w:rPr>
-          <w:rFonts w:ascii="Tahoma" w:hAnsi="Tahoma" w:cs="Tahoma"/>
-          <w:color w:val="auto"/>
-        </w:rPr>
-        <w:t xml:space="preserve">Integration may vary based on the customers' storefront. Site Genesis version 2 is used to demonstrate </w:t>
-      </w:r>
-      <w:r>
-        <w:rPr>
-          <w:rFonts w:ascii="Tahoma" w:hAnsi="Tahoma" w:cs="Tahoma"/>
-          <w:color w:val="auto"/>
-        </w:rPr>
-        <w:t xml:space="preserve">Klarna Payments </w:t>
-      </w:r>
-      <w:r>
-        <w:rPr>
-          <w:rFonts w:ascii="Tahoma" w:hAnsi="Tahoma" w:cs="Tahoma"/>
-          <w:color w:val="auto"/>
-        </w:rPr>
-        <w:t>integration.</w:t>
-      </w:r>
-    </w:p>
-    <w:p>
-      <w:pPr>
-        <w:pStyle w:val="Heading3"/>
-        <w:pBdr>
-          <w:bottom w:val="none" w:sz="0" w:space="0" w:color="auto"/>
-        </w:pBdr>
-        <w:rPr>
-          <w:color w:val="auto"/>
-        </w:rPr>
-      </w:pPr>
-      <w:r>
-        <w:rPr>
-          <w:color w:val="auto"/>
-        </w:rPr>
-        <w:t>Templates modifications</w:t>
-      </w:r>
-    </w:p>
-    <w:p>
-      <w:pPr>
-        <w:ind w:left="708" w:firstLine="372"/>
-        <w:rPr>
-          <w:rFonts w:ascii="Tahoma" w:hAnsi="Tahoma" w:cs="Tahoma"/>
-          <w:sz w:val="18"/>
-          <w:szCs w:val="18"/>
-        </w:rPr>
-      </w:pPr>
-      <w:r>
-        <w:rPr>
-          <w:rFonts w:ascii="Tahoma" w:hAnsi="Tahoma" w:cs="Tahoma"/>
-          <w:sz w:val="18"/>
-          <w:szCs w:val="18"/>
-        </w:rPr>
-        <w:t>To integrate Klarna Payments the following storefront cartridge templates should be updated:</w:t>
-      </w:r>
-    </w:p>
-    <w:p>
-      <w:pPr>
-        <w:pStyle w:val="ListParagraph"/>
-        <w:numPr>
-          <w:ilvl w:val="2"/>
-          <w:numId w:val="29"/>
-        </w:numPr>
-        <w:rPr>
-          <w:rFonts w:ascii="Tahoma" w:hAnsi="Tahoma" w:cs="Tahoma"/>
-          <w:sz w:val="18"/>
-          <w:szCs w:val="18"/>
-        </w:rPr>
-      </w:pPr>
-      <w:r>
-        <w:rPr>
-          <w:rFonts w:ascii="Tahoma" w:hAnsi="Tahoma" w:cs="Tahoma"/>
-          <w:sz w:val="18"/>
-          <w:szCs w:val="18"/>
-        </w:rPr>
-        <w:t>default/checkout/billing/billing.isml</w:t>
-      </w:r>
-    </w:p>
-    <w:p>
-      <w:pPr>
-        <w:pStyle w:val="ListParagraph"/>
-        <w:numPr>
-          <w:ilvl w:val="2"/>
-          <w:numId w:val="29"/>
-        </w:numPr>
-        <w:rPr>
-          <w:rFonts w:ascii="Tahoma" w:hAnsi="Tahoma" w:cs="Tahoma"/>
-          <w:sz w:val="18"/>
-          <w:szCs w:val="18"/>
-        </w:rPr>
-      </w:pPr>
-      <w:r>
-        <w:rPr>
-          <w:rFonts w:ascii="Tahoma" w:hAnsi="Tahoma" w:cs="Tahoma"/>
-          <w:sz w:val="18"/>
-          <w:szCs w:val="18"/>
-        </w:rPr>
-        <w:t>default/checkout/billing/paymentmethods.isml</w:t>
-      </w:r>
-    </w:p>
-    <w:p>
-      <w:pPr>
-        <w:pStyle w:val="ListParagraph"/>
-        <w:numPr>
-          <w:ilvl w:val="2"/>
-          <w:numId w:val="29"/>
-        </w:numPr>
-        <w:rPr>
-          <w:rFonts w:ascii="Tahoma" w:hAnsi="Tahoma" w:cs="Tahoma"/>
-          <w:sz w:val="18"/>
-          <w:szCs w:val="18"/>
-        </w:rPr>
-      </w:pPr>
-    </w:p>
-    <w:p>
-      <w:pPr>
-        <w:ind w:left="372" w:firstLine="708"/>
-        <w:rPr>
-          <w:rFonts w:ascii="Tahoma" w:hAnsi="Tahoma" w:cs="Tahoma"/>
-          <w:b/>
-          <w:sz w:val="18"/>
-          <w:szCs w:val="18"/>
-        </w:rPr>
-      </w:pPr>
-      <w:r>
-        <w:rPr>
-          <w:rFonts w:ascii="Tahoma" w:hAnsi="Tahoma" w:cs="Tahoma"/>
-          <w:b/>
-          <w:sz w:val="18"/>
-          <w:szCs w:val="18"/>
-        </w:rPr>
-        <w:t>default/checkout/billing/billing.isml</w:t>
-      </w:r>
-    </w:p>
-    <w:p>
-      <w:pPr>
-        <w:ind w:left="372" w:firstLine="708"/>
-        <w:rPr>
-          <w:rFonts w:ascii="Tahoma" w:hAnsi="Tahoma" w:cs="Tahoma"/>
-          <w:sz w:val="18"/>
-          <w:szCs w:val="18"/>
-        </w:rPr>
-      </w:pPr>
-      <w:r>
-        <w:rPr>
-          <w:rFonts w:ascii="Tahoma" w:hAnsi="Tahoma" w:cs="Tahoma"/>
-          <w:sz w:val="18"/>
-          <w:szCs w:val="18"/>
-        </w:rPr>
-        <w:t>Add Code:</w:t>
-      </w:r>
-    </w:p>
-    <w:p>
-      <w:pPr>
-        <w:autoSpaceDE w:val="0"/>
-        <w:autoSpaceDN w:val="0"/>
-        <w:adjustRightInd w:val="0"/>
-        <w:spacing w:after="0" w:line="240" w:lineRule="auto"/>
-        <w:ind w:left="1080"/>
-        <w:rPr>
-          <w:rStyle w:val="StyleCOdeChar"/>
-          <w:rFonts w:eastAsiaTheme="minorEastAsia"/>
-        </w:rPr>
-      </w:pPr>
-      <w:r>
-        <w:rPr>
-          <w:rStyle w:val="StyleCOdeChar"/>
-          <w:rFonts w:eastAsiaTheme="minorEastAsia"/>
-        </w:rPr>
-        <w:t>&lt;script&gt;&lt;isinclude template="/resources/klarnapaymentsresources.isml"/&gt;&lt;/script&gt;</w:t>
-      </w:r>
-    </w:p>
-    <w:p>
-      <w:pPr>
-        <w:autoSpaceDE w:val="0"/>
-        <w:autoSpaceDN w:val="0"/>
-        <w:adjustRightInd w:val="0"/>
-        <w:spacing w:after="0" w:line="240" w:lineRule="auto"/>
-        <w:ind w:left="1080"/>
-        <w:rPr>
-          <w:rStyle w:val="StyleCOdeChar"/>
-          <w:rFonts w:eastAsiaTheme="minorEastAsia"/>
-        </w:rPr>
-      </w:pPr>
-      <w:r>
-        <w:rPr>
-          <w:rStyle w:val="StyleCOdeChar"/>
-          <w:rFonts w:eastAsiaTheme="minorEastAsia"/>
-        </w:rPr>
-        <w:t>&lt;script type="text/javascript" src="${URLUtils.staticURL('/js/klarna-payments.js')}"&gt;&lt;/script&gt;</w:t>
-      </w:r>
-    </w:p>
-    <w:p>
-      <w:pPr>
-        <w:autoSpaceDE w:val="0"/>
-        <w:autoSpaceDN w:val="0"/>
-        <w:adjustRightInd w:val="0"/>
-        <w:spacing w:after="0" w:line="240" w:lineRule="auto"/>
-        <w:ind w:left="1080"/>
-        <w:rPr>
-          <w:rStyle w:val="StyleCOdeChar"/>
-          <w:rFonts w:eastAsiaTheme="minorEastAsia"/>
-        </w:rPr>
-      </w:pPr>
-      <w:r>
-        <w:rPr>
-          <w:rStyle w:val="StyleCOdeChar"/>
-          <w:rFonts w:eastAsiaTheme="minorEastAsia"/>
-        </w:rPr>
-        <w:t>&lt;script src="https://credit.klarnacdn.net/lib/v1/api.js" async&gt;&lt;/script&gt;</w:t>
-      </w:r>
-    </w:p>
-    <w:p>
-      <w:pPr>
-        <w:ind w:left="1080"/>
-        <w:rPr>
-          <w:rFonts w:ascii="Tahoma" w:hAnsi="Tahoma" w:cs="Tahoma"/>
-          <w:sz w:val="18"/>
-          <w:szCs w:val="18"/>
-        </w:rPr>
-      </w:pPr>
-    </w:p>
-    <w:p>
-      <w:pPr>
-        <w:ind w:left="1080"/>
-        <w:rPr>
-          <w:rFonts w:ascii="Tahoma" w:hAnsi="Tahoma" w:cs="Tahoma"/>
-          <w:sz w:val="18"/>
-          <w:szCs w:val="18"/>
-        </w:rPr>
-      </w:pPr>
-      <w:r>
-        <w:rPr>
-          <w:rFonts w:ascii="Tahoma" w:hAnsi="Tahoma" w:cs="Tahoma"/>
-          <w:sz w:val="18"/>
-          <w:szCs w:val="18"/>
-        </w:rPr>
-        <w:t>Before</w:t>
-      </w:r>
-      <w:r>
-        <w:rPr>
-          <w:rStyle w:val="StyleCOdeChar"/>
-          <w:rFonts w:eastAsiaTheme="minorEastAsia"/>
-          <w:b/>
-          <w:color w:val="auto"/>
-        </w:rPr>
-        <w:t xml:space="preserve"> </w:t>
-      </w:r>
-      <w:r>
-        <w:rPr>
-          <w:rStyle w:val="StyleCOdeChar"/>
-          <w:rFonts w:eastAsiaTheme="minorEastAsia"/>
-        </w:rPr>
-        <w:t>&lt;/</w:t>
-      </w:r>
-      <w:r>
-        <w:rPr>
-          <w:rStyle w:val="StyleCOdeChar"/>
-          <w:rFonts w:eastAsiaTheme="minorEastAsia"/>
-        </w:rPr>
-        <w:t>isdecorate</w:t>
-      </w:r>
-      <w:r>
-        <w:rPr>
-          <w:rStyle w:val="StyleCOdeChar"/>
-          <w:rFonts w:eastAsiaTheme="minorEastAsia"/>
-        </w:rPr>
-        <w:t>&gt;</w:t>
-      </w:r>
-      <w:r>
-        <w:rPr>
-          <w:rStyle w:val="StyleCOdeChar"/>
-          <w:rFonts w:eastAsiaTheme="minorEastAsia"/>
-        </w:rPr>
-        <w:t xml:space="preserve"> </w:t>
-      </w:r>
-      <w:r>
-        <w:rPr>
-          <w:rFonts w:ascii="Tahoma" w:hAnsi="Tahoma" w:cs="Tahoma"/>
-          <w:sz w:val="18"/>
-          <w:szCs w:val="18"/>
-        </w:rPr>
-        <w:t>closing</w:t>
-      </w:r>
-      <w:r>
-        <w:rPr>
-          <w:rStyle w:val="StyleCOdeChar"/>
-          <w:rFonts w:eastAsiaTheme="minorEastAsia"/>
-        </w:rPr>
-        <w:t xml:space="preserve"> </w:t>
-      </w:r>
-      <w:r>
-        <w:rPr>
-          <w:rFonts w:ascii="Tahoma" w:hAnsi="Tahoma" w:cs="Tahoma"/>
-          <w:sz w:val="18"/>
-          <w:szCs w:val="18"/>
-        </w:rPr>
-        <w:t>tag</w:t>
-      </w:r>
-      <w:r>
-        <w:rPr>
-          <w:rFonts w:ascii="Tahoma" w:hAnsi="Tahoma" w:cs="Tahoma"/>
-          <w:sz w:val="18"/>
-          <w:szCs w:val="18"/>
-        </w:rPr>
-        <w:t xml:space="preserve"> as shown below</w:t>
-      </w:r>
-      <w:r>
-        <w:rPr>
-          <w:rFonts w:ascii="Tahoma" w:hAnsi="Tahoma" w:cs="Tahoma"/>
-          <w:sz w:val="18"/>
-          <w:szCs w:val="18"/>
-        </w:rPr>
-        <w:t>:</w:t>
-      </w:r>
-    </w:p>
-    <w:p>
-      <w:pPr>
+          <w:sz w:val="18"/>
+          <w:szCs w:val="18"/>
+        </w:rPr>
+      </w:pPr>
+      <w:r>
+        <w:rPr>
+          <w:rFonts w:ascii="Tahoma" w:hAnsi="Tahoma" w:cs="Tahoma"/>
+          <w:sz w:val="18"/>
+          <w:szCs w:val="18"/>
+        </w:rPr>
+        <w:t>app_storefront_controllers:app_storefront_core:int_</w:t>
+      </w:r>
+      <w:r>
+        <w:rPr>
+          <w:rFonts w:ascii="Tahoma" w:hAnsi="Tahoma" w:cs="Tahoma"/>
+          <w:sz w:val="18"/>
+          <w:szCs w:val="18"/>
+        </w:rPr>
+        <w:t>klarna</w:t>
+      </w:r>
+      <w:r>
+        <w:rPr>
+          <w:rFonts w:ascii="Tahoma" w:hAnsi="Tahoma" w:cs="Tahoma"/>
+          <w:sz w:val="18"/>
+          <w:szCs w:val="18"/>
+        </w:rPr>
+        <w:t>_</w:t>
+      </w:r>
+      <w:r>
+        <w:rPr>
+          <w:rFonts w:ascii="Tahoma" w:hAnsi="Tahoma" w:cs="Tahoma"/>
+          <w:sz w:val="18"/>
+          <w:szCs w:val="18"/>
+        </w:rPr>
+        <w:t>payments_</w:t>
+      </w:r>
+      <w:r>
+        <w:rPr>
+          <w:rFonts w:ascii="Tahoma" w:hAnsi="Tahoma" w:cs="Tahoma"/>
+          <w:sz w:val="18"/>
+          <w:szCs w:val="18"/>
+        </w:rPr>
+        <w:t>controllers:int_</w:t>
+      </w:r>
+      <w:r>
+        <w:rPr>
+          <w:rFonts w:ascii="Tahoma" w:hAnsi="Tahoma" w:cs="Tahoma"/>
+          <w:sz w:val="18"/>
+          <w:szCs w:val="18"/>
+        </w:rPr>
+        <w:t>klarna_payments</w:t>
+      </w:r>
+    </w:p>
+    <w:p>
+      <w:pPr>
+        <w:pStyle w:val="BodyText"/>
         <w:ind w:left="1080"/>
         <w:rPr>
           <w:rFonts w:ascii="Tahoma" w:hAnsi="Tahoma" w:cs="Tahoma"/>
@@ -4067,12 +3943,11 @@
           <w:noProof/>
           <w:lang w:val="bg-BG" w:eastAsia="bg-BG" w:bidi="ar-SA"/>
         </w:rPr>
-        <w:lastRenderedPageBreak/>
         <w:drawing>
-          <wp:inline distT="0" distB="0" distL="0" distR="0" wp14:anchorId="6D73CDCD" wp14:editId="68CEAF28">
-            <wp:extent cx="5303840" cy="5005614"/>
+          <wp:inline distT="0" distB="0" distL="0" distR="0" wp14:anchorId="7C990330" wp14:editId="75D31B91">
+            <wp:extent cx="5558790" cy="1022667"/>
             <wp:effectExtent l="0" t="0" r="0" b="0"/>
-            <wp:docPr id="2" name="Picture 2"/>
+            <wp:docPr id="5" name="Picture 5"/>
             <wp:cNvGraphicFramePr>
               <a:graphicFrameLocks xmlns:a="http://schemas.openxmlformats.org/drawingml/2006/main" noChangeAspect="1"/>
             </wp:cNvGraphicFramePr>
@@ -4092,7 +3967,7 @@
                   <pic:spPr>
                     <a:xfrm>
                       <a:off x="0" y="0"/>
-                      <a:ext cx="5308697" cy="5010197"/>
+                      <a:ext cx="5609427" cy="1031983"/>
                     </a:xfrm>
                     <a:prstGeom prst="rect">
                       <a:avLst/>
@@ -4107,40 +3982,26 @@
     </w:p>
     <w:p>
       <w:pPr>
-        <w:ind w:left="372" w:firstLine="708"/>
-        <w:rPr>
-          <w:rFonts w:ascii="Tahoma" w:hAnsi="Tahoma" w:cs="Tahoma"/>
-          <w:sz w:val="18"/>
-          <w:szCs w:val="18"/>
-        </w:rPr>
-      </w:pPr>
-      <w:r>
-        <w:rPr>
-          <w:rFonts w:ascii="Tahoma" w:hAnsi="Tahoma" w:cs="Tahoma"/>
-          <w:sz w:val="18"/>
-          <w:szCs w:val="18"/>
-        </w:rPr>
-        <w:t>Add Code:</w:t>
-      </w:r>
-    </w:p>
-    <w:p>
-      <w:pPr>
+        <w:pStyle w:val="BodyText"/>
         <w:ind w:left="1080"/>
         <w:rPr>
-          <w:rStyle w:val="StyleCOdeChar"/>
-          <w:rFonts w:eastAsiaTheme="minorEastAsia"/>
-        </w:rPr>
-      </w:pPr>
-      <w:r>
-        <w:rPr>
-          <w:rStyle w:val="StyleCOdeChar"/>
-          <w:rFonts w:eastAsiaTheme="minorEastAsia"/>
-        </w:rPr>
-        <w:t>&lt;input type="hidden" name="klarna_payments_authorization_token" value=""/&gt;</w:t>
-      </w:r>
-    </w:p>
-    <w:p>
-      <w:pPr>
+          <w:rFonts w:ascii="Tahoma" w:hAnsi="Tahoma" w:cs="Tahoma"/>
+          <w:sz w:val="18"/>
+          <w:szCs w:val="18"/>
+        </w:rPr>
+      </w:pPr>
+      <w:r>
+        <w:rPr>
+          <w:rFonts w:ascii="Tahoma" w:hAnsi="Tahoma" w:cs="Tahoma"/>
+          <w:sz w:val="18"/>
+          <w:szCs w:val="18"/>
+        </w:rPr>
+        <w:t>If using pipelines, the cartridge path should be similar to:</w:t>
+      </w:r>
+    </w:p>
+    <w:p>
+      <w:pPr>
+        <w:pStyle w:val="BodyText"/>
         <w:ind w:left="1080"/>
         <w:rPr>
           <w:rFonts w:ascii="Tahoma" w:hAnsi="Tahoma" w:cs="Tahoma"/>
@@ -4154,100 +4015,81 @@
           <w:sz w:val="18"/>
           <w:szCs w:val="18"/>
         </w:rPr>
-        <w:t>Before</w:t>
-      </w:r>
-      <w:r>
-        <w:rPr>
-          <w:rStyle w:val="StyleCOdeChar"/>
-          <w:rFonts w:eastAsiaTheme="minorEastAsia"/>
-          <w:b/>
-          <w:color w:val="auto"/>
-        </w:rPr>
-        <w:t xml:space="preserve"> </w:t>
-      </w:r>
-      <w:r>
-        <w:rPr>
-          <w:rStyle w:val="StyleCOdeChar"/>
-          <w:rFonts w:eastAsiaTheme="minorEastAsia"/>
-        </w:rPr>
-        <w:t>&lt;/</w:t>
-      </w:r>
-      <w:r>
-        <w:rPr>
-          <w:rStyle w:val="StyleCOdeChar"/>
-          <w:rFonts w:eastAsiaTheme="minorEastAsia"/>
-        </w:rPr>
-        <w:t>form</w:t>
-      </w:r>
-      <w:r>
-        <w:rPr>
-          <w:rStyle w:val="StyleCOdeChar"/>
-          <w:rFonts w:eastAsiaTheme="minorEastAsia"/>
-        </w:rPr>
-        <w:t>&gt;</w:t>
-      </w:r>
-      <w:r>
-        <w:rPr>
-          <w:rStyle w:val="StyleCOdeChar"/>
-          <w:rFonts w:eastAsiaTheme="minorEastAsia"/>
-        </w:rPr>
-        <w:t xml:space="preserve"> </w:t>
-      </w:r>
-      <w:r>
-        <w:rPr>
-          <w:rFonts w:ascii="Tahoma" w:hAnsi="Tahoma" w:cs="Tahoma"/>
-          <w:sz w:val="18"/>
-          <w:szCs w:val="18"/>
-        </w:rPr>
-        <w:t>closing</w:t>
-      </w:r>
-      <w:r>
-        <w:rPr>
-          <w:rStyle w:val="StyleCOdeChar"/>
-          <w:rFonts w:eastAsiaTheme="minorEastAsia"/>
-        </w:rPr>
-        <w:t xml:space="preserve"> </w:t>
-      </w:r>
-      <w:r>
-        <w:rPr>
-          <w:rFonts w:ascii="Tahoma" w:hAnsi="Tahoma" w:cs="Tahoma"/>
-          <w:sz w:val="18"/>
-          <w:szCs w:val="18"/>
-        </w:rPr>
-        <w:t>tag</w:t>
-      </w:r>
-      <w:r>
-        <w:rPr>
-          <w:rFonts w:ascii="Tahoma" w:hAnsi="Tahoma" w:cs="Tahoma"/>
-          <w:sz w:val="18"/>
-          <w:szCs w:val="18"/>
-        </w:rPr>
-        <w:t xml:space="preserve"> as shown below:</w:t>
-      </w:r>
-    </w:p>
-    <w:p>
-      <w:pPr>
-        <w:autoSpaceDE w:val="0"/>
-        <w:autoSpaceDN w:val="0"/>
-        <w:adjustRightInd w:val="0"/>
-        <w:spacing w:after="0" w:line="240" w:lineRule="auto"/>
+        <w:t>app_storefront_</w:t>
+      </w:r>
+      <w:r>
+        <w:rPr>
+          <w:rFonts w:ascii="Tahoma" w:hAnsi="Tahoma" w:cs="Tahoma"/>
+          <w:sz w:val="18"/>
+          <w:szCs w:val="18"/>
+        </w:rPr>
+        <w:t>pipelines</w:t>
+      </w:r>
+      <w:r>
+        <w:rPr>
+          <w:rFonts w:ascii="Tahoma" w:hAnsi="Tahoma" w:cs="Tahoma"/>
+          <w:sz w:val="18"/>
+          <w:szCs w:val="18"/>
+        </w:rPr>
+        <w:t>:app_storefront_core:int_</w:t>
+      </w:r>
+      <w:r>
+        <w:rPr>
+          <w:rFonts w:ascii="Tahoma" w:hAnsi="Tahoma" w:cs="Tahoma"/>
+          <w:sz w:val="18"/>
+          <w:szCs w:val="18"/>
+        </w:rPr>
+        <w:t>klarna</w:t>
+      </w:r>
+      <w:r>
+        <w:rPr>
+          <w:rFonts w:ascii="Tahoma" w:hAnsi="Tahoma" w:cs="Tahoma"/>
+          <w:sz w:val="18"/>
+          <w:szCs w:val="18"/>
+        </w:rPr>
+        <w:t>_</w:t>
+      </w:r>
+      <w:r>
+        <w:rPr>
+          <w:rFonts w:ascii="Tahoma" w:hAnsi="Tahoma" w:cs="Tahoma"/>
+          <w:sz w:val="18"/>
+          <w:szCs w:val="18"/>
+        </w:rPr>
+        <w:t>payments_</w:t>
+      </w:r>
+      <w:r>
+        <w:rPr>
+          <w:rFonts w:ascii="Tahoma" w:hAnsi="Tahoma" w:cs="Tahoma"/>
+          <w:sz w:val="18"/>
+          <w:szCs w:val="18"/>
+        </w:rPr>
+        <w:t>pipelines</w:t>
+      </w:r>
+      <w:r>
+        <w:rPr>
+          <w:rFonts w:ascii="Tahoma" w:hAnsi="Tahoma" w:cs="Tahoma"/>
+          <w:sz w:val="18"/>
+          <w:szCs w:val="18"/>
+        </w:rPr>
+        <w:t>:int_</w:t>
+      </w:r>
+      <w:r>
+        <w:rPr>
+          <w:rFonts w:ascii="Tahoma" w:hAnsi="Tahoma" w:cs="Tahoma"/>
+          <w:sz w:val="18"/>
+          <w:szCs w:val="18"/>
+        </w:rPr>
+        <w:t>klarna_payments</w:t>
+      </w:r>
+    </w:p>
+    <w:p>
+      <w:pPr>
+        <w:pStyle w:val="BodyText"/>
         <w:ind w:left="1080"/>
         <w:rPr>
-          <w:rStyle w:val="StyleCOdeChar"/>
-          <w:rFonts w:eastAsiaTheme="minorEastAsia"/>
-        </w:rPr>
-      </w:pPr>
-    </w:p>
-    <w:p>
-      <w:pPr>
-        <w:autoSpaceDE w:val="0"/>
-        <w:autoSpaceDN w:val="0"/>
-        <w:adjustRightInd w:val="0"/>
-        <w:spacing w:after="0" w:line="240" w:lineRule="auto"/>
-        <w:ind w:left="1080"/>
-        <w:rPr>
-          <w:rStyle w:val="StyleCOdeChar"/>
-          <w:rFonts w:eastAsiaTheme="minorEastAsia"/>
+          <w:rFonts w:ascii="Tahoma" w:hAnsi="Tahoma" w:cs="Tahoma"/>
+          <w:sz w:val="18"/>
+          <w:szCs w:val="18"/>
         </w:rPr>
       </w:pPr>
       <w:r>
@@ -4255,12 +4097,11 @@
           <w:noProof/>
           <w:lang w:val="bg-BG" w:eastAsia="bg-BG" w:bidi="ar-SA"/>
         </w:rPr>
-        <w:lastRenderedPageBreak/>
         <w:drawing>
-          <wp:inline distT="0" distB="0" distL="0" distR="0" wp14:anchorId="5AC207C7" wp14:editId="19224498">
-            <wp:extent cx="4955698" cy="3751604"/>
+          <wp:inline distT="0" distB="0" distL="0" distR="0" wp14:anchorId="6BC0C915" wp14:editId="24299FCA">
+            <wp:extent cx="5611948" cy="1039932"/>
             <wp:effectExtent l="0" t="0" r="0" b="0"/>
-            <wp:docPr id="4" name="Picture 4"/>
+            <wp:docPr id="6" name="Picture 6"/>
             <wp:cNvGraphicFramePr>
               <a:graphicFrameLocks xmlns:a="http://schemas.openxmlformats.org/drawingml/2006/main" noChangeAspect="1"/>
             </wp:cNvGraphicFramePr>
@@ -4280,7 +4121,7 @@
                   <pic:spPr>
                     <a:xfrm>
                       <a:off x="0" y="0"/>
-                      <a:ext cx="4959385" cy="3754395"/>
+                      <a:ext cx="5694835" cy="1055291"/>
                     </a:xfrm>
                     <a:prstGeom prst="rect">
                       <a:avLst/>
@@ -4295,6 +4136,715 @@
     </w:p>
     <w:p>
       <w:pPr>
+        <w:pStyle w:val="Heading3"/>
+      </w:pPr>
+      <w:proofErr w:type="spellStart"/>
+      <w:r>
+        <w:t>Klarna</w:t>
+      </w:r>
+      <w:proofErr w:type="spellEnd"/>
+      <w:r>
+        <w:t xml:space="preserve"> Payments Configurations</w:t>
+      </w:r>
+    </w:p>
+    <w:p>
+      <w:pPr>
+        <w:pStyle w:val="BodyText"/>
+        <w:ind w:left="1080"/>
+        <w:rPr>
+          <w:rFonts w:ascii="Tahoma" w:hAnsi="Tahoma" w:cs="Tahoma"/>
+          <w:sz w:val="18"/>
+          <w:szCs w:val="18"/>
+        </w:rPr>
+      </w:pPr>
+    </w:p>
+    <w:p>
+      <w:pPr>
+        <w:pStyle w:val="BodyText"/>
+        <w:ind w:left="1080"/>
+        <w:rPr>
+          <w:rFonts w:ascii="Tahoma" w:hAnsi="Tahoma" w:cs="Tahoma"/>
+          <w:sz w:val="18"/>
+          <w:szCs w:val="18"/>
+        </w:rPr>
+      </w:pPr>
+      <w:r>
+        <w:rPr>
+          <w:rFonts w:ascii="Tahoma" w:hAnsi="Tahoma" w:cs="Tahoma"/>
+          <w:sz w:val="18"/>
+          <w:szCs w:val="18"/>
+        </w:rPr>
+        <w:t xml:space="preserve">Also, there is a page in Business Manager where you have to configure </w:t>
+      </w:r>
+      <w:proofErr w:type="spellStart"/>
+      <w:r>
+        <w:rPr>
+          <w:rFonts w:ascii="Tahoma" w:hAnsi="Tahoma" w:cs="Tahoma"/>
+          <w:sz w:val="18"/>
+          <w:szCs w:val="18"/>
+        </w:rPr>
+        <w:t>Klarna</w:t>
+      </w:r>
+      <w:proofErr w:type="spellEnd"/>
+      <w:r>
+        <w:rPr>
+          <w:rFonts w:ascii="Tahoma" w:hAnsi="Tahoma" w:cs="Tahoma"/>
+          <w:sz w:val="18"/>
+          <w:szCs w:val="18"/>
+        </w:rPr>
+        <w:t xml:space="preserve"> Payments</w:t>
+      </w:r>
+      <w:r>
+        <w:rPr>
+          <w:rFonts w:ascii="Tahoma" w:hAnsi="Tahoma" w:cs="Tahoma"/>
+          <w:sz w:val="18"/>
+          <w:szCs w:val="18"/>
+        </w:rPr>
+        <w:t xml:space="preserve"> cartridge, you can find it in Site Preferences &gt; Custom Preferences</w:t>
+      </w:r>
+      <w:r>
+        <w:rPr>
+          <w:rFonts w:ascii="Tahoma" w:hAnsi="Tahoma" w:cs="Tahoma"/>
+          <w:sz w:val="18"/>
+          <w:szCs w:val="18"/>
+        </w:rPr>
+        <w:t xml:space="preserve"> </w:t>
+      </w:r>
+      <w:r>
+        <w:rPr>
+          <w:rFonts w:ascii="Tahoma" w:hAnsi="Tahoma" w:cs="Tahoma"/>
+          <w:sz w:val="18"/>
+          <w:szCs w:val="18"/>
+        </w:rPr>
+        <w:t xml:space="preserve">&gt; </w:t>
+      </w:r>
+      <w:proofErr w:type="spellStart"/>
+      <w:r>
+        <w:rPr>
+          <w:rFonts w:ascii="Tahoma" w:hAnsi="Tahoma" w:cs="Tahoma"/>
+          <w:sz w:val="18"/>
+          <w:szCs w:val="18"/>
+        </w:rPr>
+        <w:t>Klarna_Payments</w:t>
+      </w:r>
+      <w:proofErr w:type="spellEnd"/>
+      <w:r>
+        <w:rPr>
+          <w:rFonts w:ascii="Tahoma" w:hAnsi="Tahoma" w:cs="Tahoma"/>
+          <w:sz w:val="18"/>
+          <w:szCs w:val="18"/>
+        </w:rPr>
+        <w:t>:</w:t>
+      </w:r>
+    </w:p>
+    <w:p>
+      <w:pPr>
+        <w:pStyle w:val="BodyText"/>
+        <w:ind w:left="1080"/>
+        <w:rPr>
+          <w:rFonts w:ascii="Tahoma" w:hAnsi="Tahoma" w:cs="Tahoma"/>
+          <w:b/>
+          <w:color w:val="FF0000"/>
+          <w:sz w:val="18"/>
+          <w:szCs w:val="18"/>
+        </w:rPr>
+      </w:pPr>
+      <w:r>
+        <w:rPr>
+          <w:rFonts w:ascii="Tahoma" w:hAnsi="Tahoma" w:cs="Tahoma"/>
+          <w:b/>
+          <w:color w:val="FF0000"/>
+          <w:sz w:val="18"/>
+          <w:szCs w:val="18"/>
+        </w:rPr>
+        <w:t>TODO: add screenshot</w:t>
+      </w:r>
+    </w:p>
+    <w:p>
+      <w:pPr>
+        <w:pStyle w:val="BodyText"/>
+        <w:ind w:left="1080"/>
+        <w:rPr>
+          <w:rFonts w:ascii="Tahoma" w:hAnsi="Tahoma" w:cs="Tahoma"/>
+          <w:sz w:val="18"/>
+          <w:szCs w:val="18"/>
+        </w:rPr>
+      </w:pPr>
+      <w:r>
+        <w:rPr>
+          <w:rFonts w:ascii="Tahoma" w:hAnsi="Tahoma" w:cs="Tahoma"/>
+          <w:sz w:val="18"/>
+          <w:szCs w:val="18"/>
+        </w:rPr>
+        <w:lastRenderedPageBreak/>
+        <w:t>Here is the description of the Site Preferences fields which have to be configured:</w:t>
+      </w:r>
+    </w:p>
+    <w:tbl>
+      <w:tblPr>
+        <w:tblStyle w:val="TableGrid"/>
+        <w:tblW w:w="0" w:type="auto"/>
+        <w:tblInd w:w="1080" w:type="dxa"/>
+        <w:tblLook w:val="04A0" w:firstRow="1" w:lastRow="0" w:firstColumn="1" w:lastColumn="0" w:noHBand="0" w:noVBand="1"/>
+      </w:tblPr>
+      <w:tblGrid>
+        <w:gridCol w:w="2005"/>
+        <w:gridCol w:w="2411"/>
+        <w:gridCol w:w="4466"/>
+      </w:tblGrid>
+      <w:tr>
+        <w:tc>
+          <w:tcPr>
+            <w:tcW w:w="2005" w:type="dxa"/>
+          </w:tcPr>
+          <w:p>
+            <w:pPr>
+              <w:pStyle w:val="BodyText"/>
+              <w:rPr>
+                <w:rFonts w:ascii="Tahoma" w:hAnsi="Tahoma" w:cs="Tahoma"/>
+                <w:sz w:val="18"/>
+                <w:szCs w:val="18"/>
+              </w:rPr>
+            </w:pPr>
+            <w:r>
+              <w:rPr>
+                <w:rFonts w:ascii="Tahoma" w:hAnsi="Tahoma" w:cs="Tahoma"/>
+                <w:sz w:val="18"/>
+                <w:szCs w:val="18"/>
+              </w:rPr>
+              <w:t>Parameter Name</w:t>
+            </w:r>
+          </w:p>
+        </w:tc>
+        <w:tc>
+          <w:tcPr>
+            <w:tcW w:w="2411" w:type="dxa"/>
+          </w:tcPr>
+          <w:p>
+            <w:pPr>
+              <w:pStyle w:val="BodyText"/>
+              <w:rPr>
+                <w:rFonts w:ascii="Tahoma" w:hAnsi="Tahoma" w:cs="Tahoma"/>
+                <w:sz w:val="18"/>
+                <w:szCs w:val="18"/>
+              </w:rPr>
+            </w:pPr>
+            <w:r>
+              <w:rPr>
+                <w:rFonts w:ascii="Tahoma" w:hAnsi="Tahoma" w:cs="Tahoma"/>
+                <w:sz w:val="18"/>
+                <w:szCs w:val="18"/>
+              </w:rPr>
+              <w:t>Attribute ID</w:t>
+            </w:r>
+          </w:p>
+        </w:tc>
+        <w:tc>
+          <w:tcPr>
+            <w:tcW w:w="4466" w:type="dxa"/>
+          </w:tcPr>
+          <w:p>
+            <w:pPr>
+              <w:pStyle w:val="BodyText"/>
+              <w:rPr>
+                <w:rFonts w:ascii="Tahoma" w:hAnsi="Tahoma" w:cs="Tahoma"/>
+                <w:sz w:val="18"/>
+                <w:szCs w:val="18"/>
+              </w:rPr>
+            </w:pPr>
+            <w:r>
+              <w:rPr>
+                <w:rFonts w:ascii="Tahoma" w:hAnsi="Tahoma" w:cs="Tahoma"/>
+                <w:sz w:val="18"/>
+                <w:szCs w:val="18"/>
+              </w:rPr>
+              <w:t>Description</w:t>
+            </w:r>
+          </w:p>
+        </w:tc>
+      </w:tr>
+      <w:tr>
+        <w:tc>
+          <w:tcPr>
+            <w:tcW w:w="2005" w:type="dxa"/>
+          </w:tcPr>
+          <w:p>
+            <w:pPr>
+              <w:pStyle w:val="BodyText"/>
+              <w:rPr>
+                <w:rFonts w:ascii="Tahoma" w:hAnsi="Tahoma" w:cs="Tahoma"/>
+                <w:sz w:val="18"/>
+                <w:szCs w:val="18"/>
+              </w:rPr>
+            </w:pPr>
+            <w:r>
+              <w:rPr>
+                <w:rFonts w:ascii="Tahoma" w:hAnsi="Tahoma" w:cs="Tahoma"/>
+                <w:sz w:val="18"/>
+                <w:szCs w:val="18"/>
+              </w:rPr>
+              <w:t xml:space="preserve">Send </w:t>
+            </w:r>
+            <w:proofErr w:type="spellStart"/>
+            <w:r>
+              <w:rPr>
+                <w:rFonts w:ascii="Tahoma" w:hAnsi="Tahoma" w:cs="Tahoma"/>
+                <w:sz w:val="18"/>
+                <w:szCs w:val="18"/>
+              </w:rPr>
+              <w:t>product_url</w:t>
+            </w:r>
+            <w:proofErr w:type="spellEnd"/>
+            <w:r>
+              <w:rPr>
+                <w:rFonts w:ascii="Tahoma" w:hAnsi="Tahoma" w:cs="Tahoma"/>
+                <w:sz w:val="18"/>
+                <w:szCs w:val="18"/>
+              </w:rPr>
+              <w:t xml:space="preserve"> and </w:t>
+            </w:r>
+            <w:proofErr w:type="spellStart"/>
+            <w:r>
+              <w:rPr>
+                <w:rFonts w:ascii="Tahoma" w:hAnsi="Tahoma" w:cs="Tahoma"/>
+                <w:sz w:val="18"/>
+                <w:szCs w:val="18"/>
+              </w:rPr>
+              <w:t>image_url</w:t>
+            </w:r>
+            <w:proofErr w:type="spellEnd"/>
+            <w:r>
+              <w:rPr>
+                <w:rFonts w:ascii="Tahoma" w:hAnsi="Tahoma" w:cs="Tahoma"/>
+                <w:sz w:val="18"/>
+                <w:szCs w:val="18"/>
+              </w:rPr>
+              <w:t xml:space="preserve"> </w:t>
+            </w:r>
+          </w:p>
+        </w:tc>
+        <w:tc>
+          <w:tcPr>
+            <w:tcW w:w="2411" w:type="dxa"/>
+          </w:tcPr>
+          <w:p>
+            <w:pPr>
+              <w:pStyle w:val="BodyText"/>
+              <w:rPr>
+                <w:rFonts w:ascii="Tahoma" w:hAnsi="Tahoma" w:cs="Tahoma"/>
+                <w:sz w:val="18"/>
+                <w:szCs w:val="18"/>
+              </w:rPr>
+            </w:pPr>
+            <w:proofErr w:type="spellStart"/>
+            <w:r>
+              <w:rPr>
+                <w:rFonts w:ascii="Tahoma" w:hAnsi="Tahoma" w:cs="Tahoma"/>
+                <w:sz w:val="18"/>
+                <w:szCs w:val="18"/>
+              </w:rPr>
+              <w:t>sendProductAndImageURLs</w:t>
+            </w:r>
+            <w:proofErr w:type="spellEnd"/>
+          </w:p>
+        </w:tc>
+        <w:tc>
+          <w:tcPr>
+            <w:tcW w:w="4466" w:type="dxa"/>
+          </w:tcPr>
+          <w:p>
+            <w:pPr>
+              <w:pStyle w:val="BodyText"/>
+              <w:rPr>
+                <w:rFonts w:ascii="Tahoma" w:hAnsi="Tahoma" w:cs="Tahoma"/>
+                <w:sz w:val="18"/>
+                <w:szCs w:val="18"/>
+              </w:rPr>
+            </w:pPr>
+            <w:r>
+              <w:rPr>
+                <w:rFonts w:ascii="Tahoma" w:hAnsi="Tahoma" w:cs="Tahoma"/>
+                <w:sz w:val="18"/>
+                <w:szCs w:val="18"/>
+              </w:rPr>
+              <w:t xml:space="preserve">If set to true </w:t>
+            </w:r>
+            <w:proofErr w:type="spellStart"/>
+            <w:r>
+              <w:rPr>
+                <w:rFonts w:ascii="Tahoma" w:hAnsi="Tahoma" w:cs="Tahoma"/>
+                <w:sz w:val="18"/>
+                <w:szCs w:val="18"/>
+              </w:rPr>
+              <w:t>product_url</w:t>
+            </w:r>
+            <w:proofErr w:type="spellEnd"/>
+            <w:r>
+              <w:rPr>
+                <w:rFonts w:ascii="Tahoma" w:hAnsi="Tahoma" w:cs="Tahoma"/>
+                <w:sz w:val="18"/>
+                <w:szCs w:val="18"/>
+              </w:rPr>
+              <w:t xml:space="preserve"> and </w:t>
+            </w:r>
+            <w:proofErr w:type="spellStart"/>
+            <w:r>
+              <w:rPr>
+                <w:rFonts w:ascii="Tahoma" w:hAnsi="Tahoma" w:cs="Tahoma"/>
+                <w:sz w:val="18"/>
+                <w:szCs w:val="18"/>
+              </w:rPr>
+              <w:t>image_url</w:t>
+            </w:r>
+            <w:proofErr w:type="spellEnd"/>
+            <w:r>
+              <w:rPr>
+                <w:rFonts w:ascii="Tahoma" w:hAnsi="Tahoma" w:cs="Tahoma"/>
+                <w:sz w:val="18"/>
+                <w:szCs w:val="18"/>
+              </w:rPr>
+              <w:t xml:space="preserve"> fields in </w:t>
+            </w:r>
+            <w:proofErr w:type="spellStart"/>
+            <w:r>
+              <w:rPr>
+                <w:rFonts w:ascii="Tahoma" w:hAnsi="Tahoma" w:cs="Tahoma"/>
+                <w:sz w:val="18"/>
+                <w:szCs w:val="18"/>
+              </w:rPr>
+              <w:t>Klarna</w:t>
+            </w:r>
+            <w:proofErr w:type="spellEnd"/>
+            <w:r>
+              <w:rPr>
+                <w:rFonts w:ascii="Tahoma" w:hAnsi="Tahoma" w:cs="Tahoma"/>
+                <w:sz w:val="18"/>
+                <w:szCs w:val="18"/>
+              </w:rPr>
+              <w:t xml:space="preserve"> Payments create session call will be included in API call, otherwise </w:t>
+            </w:r>
+            <w:proofErr w:type="spellStart"/>
+            <w:r>
+              <w:rPr>
+                <w:rFonts w:ascii="Tahoma" w:hAnsi="Tahoma" w:cs="Tahoma"/>
+                <w:sz w:val="18"/>
+                <w:szCs w:val="18"/>
+              </w:rPr>
+              <w:t>product_url</w:t>
+            </w:r>
+            <w:proofErr w:type="spellEnd"/>
+            <w:r>
+              <w:rPr>
+                <w:rFonts w:ascii="Tahoma" w:hAnsi="Tahoma" w:cs="Tahoma"/>
+                <w:sz w:val="18"/>
+                <w:szCs w:val="18"/>
+              </w:rPr>
+              <w:t xml:space="preserve"> and </w:t>
+            </w:r>
+            <w:proofErr w:type="spellStart"/>
+            <w:r>
+              <w:rPr>
+                <w:rFonts w:ascii="Tahoma" w:hAnsi="Tahoma" w:cs="Tahoma"/>
+                <w:sz w:val="18"/>
+                <w:szCs w:val="18"/>
+              </w:rPr>
+              <w:t>image_url</w:t>
+            </w:r>
+            <w:proofErr w:type="spellEnd"/>
+            <w:r>
+              <w:rPr>
+                <w:rFonts w:ascii="Tahoma" w:hAnsi="Tahoma" w:cs="Tahoma"/>
+                <w:sz w:val="18"/>
+                <w:szCs w:val="18"/>
+              </w:rPr>
+              <w:t xml:space="preserve"> fields will not be populated</w:t>
+            </w:r>
+            <w:r>
+              <w:rPr>
+                <w:rFonts w:ascii="Tahoma" w:hAnsi="Tahoma" w:cs="Tahoma"/>
+                <w:sz w:val="18"/>
+                <w:szCs w:val="18"/>
+              </w:rPr>
+              <w:t>.</w:t>
+            </w:r>
+          </w:p>
+        </w:tc>
+      </w:tr>
+      <w:tr>
+        <w:tc>
+          <w:tcPr>
+            <w:tcW w:w="2005" w:type="dxa"/>
+          </w:tcPr>
+          <w:p>
+            <w:pPr>
+              <w:pStyle w:val="BodyText"/>
+              <w:rPr>
+                <w:rFonts w:ascii="Tahoma" w:hAnsi="Tahoma" w:cs="Tahoma"/>
+                <w:sz w:val="18"/>
+                <w:szCs w:val="18"/>
+              </w:rPr>
+            </w:pPr>
+          </w:p>
+        </w:tc>
+        <w:tc>
+          <w:tcPr>
+            <w:tcW w:w="2411" w:type="dxa"/>
+          </w:tcPr>
+          <w:p>
+            <w:pPr>
+              <w:pStyle w:val="BodyText"/>
+              <w:rPr>
+                <w:rFonts w:ascii="Tahoma" w:hAnsi="Tahoma" w:cs="Tahoma"/>
+                <w:sz w:val="18"/>
+                <w:szCs w:val="18"/>
+              </w:rPr>
+            </w:pPr>
+          </w:p>
+        </w:tc>
+        <w:tc>
+          <w:tcPr>
+            <w:tcW w:w="4466" w:type="dxa"/>
+          </w:tcPr>
+          <w:p>
+            <w:pPr>
+              <w:pStyle w:val="BodyText"/>
+              <w:rPr>
+                <w:rFonts w:ascii="Tahoma" w:hAnsi="Tahoma" w:cs="Tahoma"/>
+                <w:sz w:val="18"/>
+                <w:szCs w:val="18"/>
+              </w:rPr>
+            </w:pPr>
+          </w:p>
+        </w:tc>
+      </w:tr>
+    </w:tbl>
+    <w:p>
+      <w:pPr>
+        <w:pStyle w:val="BodyText"/>
+        <w:ind w:left="1080"/>
+        <w:rPr>
+          <w:rFonts w:ascii="Tahoma" w:hAnsi="Tahoma" w:cs="Tahoma"/>
+          <w:sz w:val="18"/>
+          <w:szCs w:val="18"/>
+        </w:rPr>
+      </w:pPr>
+      <w:bookmarkStart w:id="27" w:name="_GoBack"/>
+      <w:bookmarkEnd w:id="27"/>
+    </w:p>
+    <w:p>
+      <w:pPr>
+        <w:pStyle w:val="Heading3"/>
+      </w:pPr>
+      <w:r>
+        <w:t>Services</w:t>
+      </w:r>
+      <w:r>
+        <w:t xml:space="preserve"> Configuration</w:t>
+      </w:r>
+    </w:p>
+    <w:p>
+      <w:pPr>
+        <w:pStyle w:val="BodyText"/>
+        <w:ind w:left="1080"/>
+        <w:rPr>
+          <w:rFonts w:ascii="Tahoma" w:hAnsi="Tahoma" w:cs="Tahoma"/>
+          <w:sz w:val="18"/>
+          <w:szCs w:val="18"/>
+        </w:rPr>
+      </w:pPr>
+    </w:p>
+    <w:p>
+      <w:pPr>
+        <w:pStyle w:val="Heading2"/>
+      </w:pPr>
+      <w:bookmarkStart w:id="28" w:name="_Toc280189036"/>
+      <w:r>
+        <w:t>Custom Code</w:t>
+      </w:r>
+      <w:bookmarkEnd w:id="28"/>
+    </w:p>
+    <w:p>
+      <w:pPr>
+        <w:pStyle w:val="code"/>
+        <w:ind w:left="1080"/>
+        <w:rPr>
+          <w:rFonts w:ascii="Tahoma" w:hAnsi="Tahoma" w:cs="Tahoma"/>
+        </w:rPr>
+      </w:pPr>
+    </w:p>
+    <w:p>
+      <w:pPr>
+        <w:pStyle w:val="code"/>
+        <w:ind w:left="1080"/>
+        <w:rPr>
+          <w:rFonts w:ascii="Tahoma" w:hAnsi="Tahoma" w:cs="Tahoma"/>
+          <w:color w:val="auto"/>
+        </w:rPr>
+      </w:pPr>
+      <w:r>
+        <w:rPr>
+          <w:rFonts w:ascii="Tahoma" w:hAnsi="Tahoma" w:cs="Tahoma"/>
+          <w:color w:val="auto"/>
+        </w:rPr>
+        <w:t xml:space="preserve">Integration may vary based on the customers' storefront. Site Genesis version 2 is used to demonstrate </w:t>
+      </w:r>
+      <w:proofErr w:type="spellStart"/>
+      <w:r>
+        <w:rPr>
+          <w:rFonts w:ascii="Tahoma" w:hAnsi="Tahoma" w:cs="Tahoma"/>
+          <w:color w:val="auto"/>
+        </w:rPr>
+        <w:t>Klarna</w:t>
+      </w:r>
+      <w:proofErr w:type="spellEnd"/>
+      <w:r>
+        <w:rPr>
+          <w:rFonts w:ascii="Tahoma" w:hAnsi="Tahoma" w:cs="Tahoma"/>
+          <w:color w:val="auto"/>
+        </w:rPr>
+        <w:t xml:space="preserve"> Payments </w:t>
+      </w:r>
+      <w:r>
+        <w:rPr>
+          <w:rFonts w:ascii="Tahoma" w:hAnsi="Tahoma" w:cs="Tahoma"/>
+          <w:color w:val="auto"/>
+        </w:rPr>
+        <w:t>integration.</w:t>
+      </w:r>
+    </w:p>
+    <w:p>
+      <w:pPr>
+        <w:pStyle w:val="Heading3"/>
+        <w:pBdr>
+          <w:bottom w:val="none" w:sz="0" w:space="0" w:color="auto"/>
+        </w:pBdr>
+        <w:rPr>
+          <w:color w:val="auto"/>
+        </w:rPr>
+      </w:pPr>
+      <w:r>
+        <w:rPr>
+          <w:color w:val="auto"/>
+        </w:rPr>
+        <w:t>Templates modifications</w:t>
+      </w:r>
+    </w:p>
+    <w:p>
+      <w:pPr>
+        <w:ind w:left="708" w:firstLine="372"/>
+        <w:rPr>
+          <w:rFonts w:ascii="Tahoma" w:hAnsi="Tahoma" w:cs="Tahoma"/>
+          <w:sz w:val="18"/>
+          <w:szCs w:val="18"/>
+        </w:rPr>
+      </w:pPr>
+      <w:r>
+        <w:rPr>
+          <w:rFonts w:ascii="Tahoma" w:hAnsi="Tahoma" w:cs="Tahoma"/>
+          <w:sz w:val="18"/>
+          <w:szCs w:val="18"/>
+        </w:rPr>
+        <w:t xml:space="preserve">To integrate </w:t>
+      </w:r>
+      <w:proofErr w:type="spellStart"/>
+      <w:r>
+        <w:rPr>
+          <w:rFonts w:ascii="Tahoma" w:hAnsi="Tahoma" w:cs="Tahoma"/>
+          <w:sz w:val="18"/>
+          <w:szCs w:val="18"/>
+        </w:rPr>
+        <w:t>Klarna</w:t>
+      </w:r>
+      <w:proofErr w:type="spellEnd"/>
+      <w:r>
+        <w:rPr>
+          <w:rFonts w:ascii="Tahoma" w:hAnsi="Tahoma" w:cs="Tahoma"/>
+          <w:sz w:val="18"/>
+          <w:szCs w:val="18"/>
+        </w:rPr>
+        <w:t xml:space="preserve"> Payments the following storefront cartridge templates should be updated:</w:t>
+      </w:r>
+    </w:p>
+    <w:p>
+      <w:pPr>
+        <w:pStyle w:val="ListParagraph"/>
+        <w:numPr>
+          <w:ilvl w:val="2"/>
+          <w:numId w:val="29"/>
+        </w:numPr>
+        <w:rPr>
+          <w:rFonts w:ascii="Tahoma" w:hAnsi="Tahoma" w:cs="Tahoma"/>
+          <w:sz w:val="18"/>
+          <w:szCs w:val="18"/>
+        </w:rPr>
+      </w:pPr>
+      <w:r>
+        <w:rPr>
+          <w:rFonts w:ascii="Tahoma" w:hAnsi="Tahoma" w:cs="Tahoma"/>
+          <w:sz w:val="18"/>
+          <w:szCs w:val="18"/>
+        </w:rPr>
+        <w:t>default/checkout/billing/</w:t>
+      </w:r>
+      <w:proofErr w:type="spellStart"/>
+      <w:r>
+        <w:rPr>
+          <w:rFonts w:ascii="Tahoma" w:hAnsi="Tahoma" w:cs="Tahoma"/>
+          <w:sz w:val="18"/>
+          <w:szCs w:val="18"/>
+        </w:rPr>
+        <w:t>billing.isml</w:t>
+      </w:r>
+      <w:proofErr w:type="spellEnd"/>
+    </w:p>
+    <w:p>
+      <w:pPr>
+        <w:pStyle w:val="ListParagraph"/>
+        <w:numPr>
+          <w:ilvl w:val="2"/>
+          <w:numId w:val="29"/>
+        </w:numPr>
+        <w:rPr>
+          <w:rFonts w:ascii="Tahoma" w:hAnsi="Tahoma" w:cs="Tahoma"/>
+          <w:sz w:val="18"/>
+          <w:szCs w:val="18"/>
+        </w:rPr>
+      </w:pPr>
+      <w:r>
+        <w:rPr>
+          <w:rFonts w:ascii="Tahoma" w:hAnsi="Tahoma" w:cs="Tahoma"/>
+          <w:sz w:val="18"/>
+          <w:szCs w:val="18"/>
+        </w:rPr>
+        <w:t>default/checkout/billing/</w:t>
+      </w:r>
+      <w:proofErr w:type="spellStart"/>
+      <w:r>
+        <w:rPr>
+          <w:rFonts w:ascii="Tahoma" w:hAnsi="Tahoma" w:cs="Tahoma"/>
+          <w:sz w:val="18"/>
+          <w:szCs w:val="18"/>
+        </w:rPr>
+        <w:t>paymentmethods.isml</w:t>
+      </w:r>
+      <w:proofErr w:type="spellEnd"/>
+    </w:p>
+    <w:p>
+      <w:pPr>
+        <w:pStyle w:val="ListParagraph"/>
+        <w:numPr>
+          <w:ilvl w:val="2"/>
+          <w:numId w:val="29"/>
+        </w:numPr>
+        <w:rPr>
+          <w:rFonts w:ascii="Tahoma" w:hAnsi="Tahoma" w:cs="Tahoma"/>
+          <w:sz w:val="18"/>
+          <w:szCs w:val="18"/>
+        </w:rPr>
+      </w:pPr>
+    </w:p>
+    <w:p>
+      <w:pPr>
         <w:ind w:left="372" w:firstLine="708"/>
         <w:rPr>
           <w:rFonts w:ascii="Tahoma" w:hAnsi="Tahoma" w:cs="Tahoma"/>
@@ -4310,8 +4860,19 @@
           <w:sz w:val="18"/>
           <w:szCs w:val="18"/>
         </w:rPr>
-        <w:t>default/checkout/billing/paymentmethods.isml</w:t>
-      </w:r>
+        <w:t>default/checkout/billing/</w:t>
+      </w:r>
+      <w:proofErr w:type="spellStart"/>
+      <w:r>
+        <w:rPr>
+          <w:rFonts w:ascii="Tahoma" w:hAnsi="Tahoma" w:cs="Tahoma"/>
+          <w:b/>
+          <w:sz w:val="18"/>
+          <w:szCs w:val="18"/>
+        </w:rPr>
+        <w:t>billing.isml</w:t>
+      </w:r>
+      <w:proofErr w:type="spellEnd"/>
     </w:p>
     <w:p>
       <w:pPr>
@@ -4348,7 +4909,7 @@
           <w:rStyle w:val="StyleCOdeChar"/>
           <w:rFonts w:eastAsiaTheme="minorEastAsia"/>
         </w:rPr>
-        <w:t>&lt;iscomment&gt;Klarna Payments Processor&lt;/iscomment&gt;</w:t>
+        <w:t>&lt;script&gt;&lt;isinclude template="/resources/klarnapaymentsresources.isml"/&gt;&lt;/script&gt;</w:t>
       </w:r>
     </w:p>
     <w:p>
@@ -4368,7 +4929,7 @@
           <w:rStyle w:val="StyleCOdeChar"/>
           <w:rFonts w:eastAsiaTheme="minorEastAsia"/>
         </w:rPr>
-        <w:t>&lt;div class="payment-method &lt;isif condition="${!empty(pdict.selectedPaymentID) &amp;&amp; pdict.selectedPaymentID=='PayPal'}"&gt;payment-method-expanded&lt;/isif&gt;" data-method="Klarna"&gt;</w:t>
+        <w:t>&lt;script type="text/javascript" src="${URLUtils.staticURL('/js/klarna-payments.js')}"&gt;&lt;/script&gt;</w:t>
       </w:r>
     </w:p>
     <w:p>
@@ -4377,7 +4938,7 @@
         <w:autoSpaceDN w:val="0"/>
         <w:adjustRightInd w:val="0"/>
         <w:spacing w:after="0" w:line="240" w:lineRule="auto"/>
-        <w:ind w:left="1080" w:firstLine="372"/>
+        <w:ind w:left="1080"/>
         <w:rPr>
           <w:rStyle w:val="StyleCOdeChar"/>
           <w:rFonts w:eastAsiaTheme="minorEastAsia"/>
@@ -4388,24 +4949,18 @@
           <w:rStyle w:val="StyleCOdeChar"/>
           <w:rFonts w:eastAsiaTheme="minorEastAsia"/>
         </w:rPr>
-        <w:t>&lt;div id="klarna_payments_container"&gt;</w:t>
+        <w:t>&lt;script src="https://credit.klarnacdn.net/lib/v1/api.js" async&gt;&lt;/script&gt;</w:t>
       </w:r>
     </w:p>
     <w:p>
       <w:pPr>
         <w:ind w:left="1080"/>
         <w:rPr>
-          <w:rStyle w:val="StyleCOdeChar"/>
-          <w:rFonts w:eastAsiaTheme="minorEastAsia"/>
-        </w:rPr>
-      </w:pPr>
-      <w:r>
-        <w:rPr>
-          <w:rStyle w:val="StyleCOdeChar"/>
-          <w:rFonts w:eastAsiaTheme="minorEastAsia"/>
-        </w:rPr>
-        <w:t>&lt;/div&gt;</w:t>
-      </w:r>
+          <w:rFonts w:ascii="Tahoma" w:hAnsi="Tahoma" w:cs="Tahoma"/>
+          <w:sz w:val="18"/>
+          <w:szCs w:val="18"/>
+        </w:rPr>
+      </w:pPr>
     </w:p>
     <w:p>
       <w:pPr>
@@ -4422,15 +4977,7 @@
           <w:sz w:val="18"/>
           <w:szCs w:val="18"/>
         </w:rPr>
-        <w:t>B</w:t>
-      </w:r>
-      <w:r>
-        <w:rPr>
-          <w:rFonts w:ascii="Tahoma" w:hAnsi="Tahoma" w:cs="Tahoma"/>
-          <w:sz w:val="18"/>
-          <w:szCs w:val="18"/>
-        </w:rPr>
-        <w:t>efore</w:t>
+        <w:t>Before</w:t>
       </w:r>
       <w:r>
         <w:rPr>
@@ -4446,28 +4993,27 @@
           <w:rStyle w:val="StyleCOdeChar"/>
           <w:rFonts w:eastAsiaTheme="minorEastAsia"/>
         </w:rPr>
-        <w:t>&lt;/fieldset&gt;</w:t>
+        <w:t>&lt;/</w:t>
       </w:r>
       <w:r>
         <w:rPr>
           <w:rStyle w:val="StyleCOdeChar"/>
           <w:rFonts w:eastAsiaTheme="minorEastAsia"/>
         </w:rPr>
-        <w:t xml:space="preserve"> </w:t>
-      </w:r>
-      <w:r>
-        <w:rPr>
-          <w:rFonts w:ascii="Tahoma" w:hAnsi="Tahoma" w:cs="Tahoma"/>
-          <w:sz w:val="18"/>
-          <w:szCs w:val="18"/>
-        </w:rPr>
-        <w:t>closing</w:t>
+        <w:t>isdecorate</w:t>
       </w:r>
       <w:r>
         <w:rPr>
           <w:rStyle w:val="StyleCOdeChar"/>
           <w:rFonts w:eastAsiaTheme="minorEastAsia"/>
         </w:rPr>
+        <w:t>&gt;</w:t>
+      </w:r>
+      <w:r>
+        <w:rPr>
+          <w:rStyle w:val="StyleCOdeChar"/>
+          <w:rFonts w:eastAsiaTheme="minorEastAsia"/>
+        </w:rPr>
         <w:t xml:space="preserve"> </w:t>
       </w:r>
       <w:r>
@@ -4476,6 +5022,21 @@
           <w:sz w:val="18"/>
           <w:szCs w:val="18"/>
         </w:rPr>
+        <w:t>closing</w:t>
+      </w:r>
+      <w:r>
+        <w:rPr>
+          <w:rStyle w:val="StyleCOdeChar"/>
+          <w:rFonts w:eastAsiaTheme="minorEastAsia"/>
+        </w:rPr>
+        <w:t xml:space="preserve"> </w:t>
+      </w:r>
+      <w:r>
+        <w:rPr>
+          <w:rFonts w:ascii="Tahoma" w:hAnsi="Tahoma" w:cs="Tahoma"/>
+          <w:sz w:val="18"/>
+          <w:szCs w:val="18"/>
+        </w:rPr>
         <w:t>tag</w:t>
       </w:r>
       <w:r>
@@ -4484,39 +5045,37 @@
           <w:sz w:val="18"/>
           <w:szCs w:val="18"/>
         </w:rPr>
-        <w:t xml:space="preserve"> as shown below:</w:t>
+        <w:t xml:space="preserve"> as shown below</w:t>
+      </w:r>
+      <w:r>
+        <w:rPr>
+          <w:rFonts w:ascii="Tahoma" w:hAnsi="Tahoma" w:cs="Tahoma"/>
+          <w:sz w:val="18"/>
+          <w:szCs w:val="18"/>
+        </w:rPr>
+        <w:t>:</w:t>
       </w:r>
     </w:p>
     <w:p>
       <w:pPr>
         <w:ind w:left="1080"/>
+        <w:rPr>
+          <w:rFonts w:ascii="Tahoma" w:hAnsi="Tahoma" w:cs="Tahoma"/>
+          <w:sz w:val="18"/>
+          <w:szCs w:val="18"/>
+        </w:rPr>
+      </w:pPr>
+      <w:r>
         <w:rPr>
           <w:noProof/>
           <w:lang w:val="bg-BG" w:eastAsia="bg-BG" w:bidi="ar-SA"/>
         </w:rPr>
-      </w:pPr>
-    </w:p>
-    <w:p>
-      <w:pPr>
-        <w:ind w:left="1080"/>
-        <w:rPr>
-          <w:rFonts w:ascii="Tahoma" w:hAnsi="Tahoma" w:cs="Tahoma"/>
-          <w:b/>
-          <w:sz w:val="18"/>
-          <w:szCs w:val="18"/>
-        </w:rPr>
-      </w:pPr>
-      <w:r>
-        <w:rPr>
-          <w:noProof/>
-          <w:lang w:val="bg-BG" w:eastAsia="bg-BG" w:bidi="ar-SA"/>
-        </w:rPr>
         <w:lastRenderedPageBreak/>
         <w:drawing>
-          <wp:inline distT="0" distB="0" distL="0" distR="0" wp14:anchorId="18757786" wp14:editId="07119D31">
-            <wp:extent cx="5047032" cy="3335514"/>
+          <wp:inline distT="0" distB="0" distL="0" distR="0" wp14:anchorId="6D73CDCD" wp14:editId="68CEAF28">
+            <wp:extent cx="5303840" cy="5005614"/>
             <wp:effectExtent l="0" t="0" r="0" b="0"/>
-            <wp:docPr id="1" name="Picture 1"/>
+            <wp:docPr id="2" name="Picture 2"/>
             <wp:cNvGraphicFramePr>
               <a:graphicFrameLocks xmlns:a="http://schemas.openxmlformats.org/drawingml/2006/main" noChangeAspect="1"/>
             </wp:cNvGraphicFramePr>
@@ -4536,6 +5095,461 @@
                   <pic:spPr>
                     <a:xfrm>
                       <a:off x="0" y="0"/>
+                      <a:ext cx="5308697" cy="5010197"/>
+                    </a:xfrm>
+                    <a:prstGeom prst="rect">
+                      <a:avLst/>
+                    </a:prstGeom>
+                  </pic:spPr>
+                </pic:pic>
+              </a:graphicData>
+            </a:graphic>
+          </wp:inline>
+        </w:drawing>
+      </w:r>
+    </w:p>
+    <w:p>
+      <w:pPr>
+        <w:ind w:left="372" w:firstLine="708"/>
+        <w:rPr>
+          <w:rFonts w:ascii="Tahoma" w:hAnsi="Tahoma" w:cs="Tahoma"/>
+          <w:sz w:val="18"/>
+          <w:szCs w:val="18"/>
+        </w:rPr>
+      </w:pPr>
+      <w:r>
+        <w:rPr>
+          <w:rFonts w:ascii="Tahoma" w:hAnsi="Tahoma" w:cs="Tahoma"/>
+          <w:sz w:val="18"/>
+          <w:szCs w:val="18"/>
+        </w:rPr>
+        <w:t>Add Code:</w:t>
+      </w:r>
+    </w:p>
+    <w:p>
+      <w:pPr>
+        <w:ind w:left="1080"/>
+        <w:rPr>
+          <w:rStyle w:val="StyleCOdeChar"/>
+          <w:rFonts w:eastAsiaTheme="minorEastAsia"/>
+        </w:rPr>
+      </w:pPr>
+      <w:r>
+        <w:rPr>
+          <w:rStyle w:val="StyleCOdeChar"/>
+          <w:rFonts w:eastAsiaTheme="minorEastAsia"/>
+        </w:rPr>
+        <w:t>&lt;input type="hidden" name="klarna_payments_authorization_token" value=""/&gt;</w:t>
+      </w:r>
+    </w:p>
+    <w:p>
+      <w:pPr>
+        <w:ind w:left="1080"/>
+        <w:rPr>
+          <w:rFonts w:ascii="Tahoma" w:hAnsi="Tahoma" w:cs="Tahoma"/>
+          <w:sz w:val="18"/>
+          <w:szCs w:val="18"/>
+        </w:rPr>
+      </w:pPr>
+      <w:r>
+        <w:rPr>
+          <w:rFonts w:ascii="Tahoma" w:hAnsi="Tahoma" w:cs="Tahoma"/>
+          <w:sz w:val="18"/>
+          <w:szCs w:val="18"/>
+        </w:rPr>
+        <w:t>Before</w:t>
+      </w:r>
+      <w:r>
+        <w:rPr>
+          <w:rStyle w:val="StyleCOdeChar"/>
+          <w:rFonts w:eastAsiaTheme="minorEastAsia"/>
+          <w:b/>
+          <w:color w:val="auto"/>
+        </w:rPr>
+        <w:t xml:space="preserve"> </w:t>
+      </w:r>
+      <w:r>
+        <w:rPr>
+          <w:rStyle w:val="StyleCOdeChar"/>
+          <w:rFonts w:eastAsiaTheme="minorEastAsia"/>
+        </w:rPr>
+        <w:t>&lt;/</w:t>
+      </w:r>
+      <w:r>
+        <w:rPr>
+          <w:rStyle w:val="StyleCOdeChar"/>
+          <w:rFonts w:eastAsiaTheme="minorEastAsia"/>
+        </w:rPr>
+        <w:t>form</w:t>
+      </w:r>
+      <w:r>
+        <w:rPr>
+          <w:rStyle w:val="StyleCOdeChar"/>
+          <w:rFonts w:eastAsiaTheme="minorEastAsia"/>
+        </w:rPr>
+        <w:t>&gt;</w:t>
+      </w:r>
+      <w:r>
+        <w:rPr>
+          <w:rStyle w:val="StyleCOdeChar"/>
+          <w:rFonts w:eastAsiaTheme="minorEastAsia"/>
+        </w:rPr>
+        <w:t xml:space="preserve"> </w:t>
+      </w:r>
+      <w:r>
+        <w:rPr>
+          <w:rFonts w:ascii="Tahoma" w:hAnsi="Tahoma" w:cs="Tahoma"/>
+          <w:sz w:val="18"/>
+          <w:szCs w:val="18"/>
+        </w:rPr>
+        <w:t>closing</w:t>
+      </w:r>
+      <w:r>
+        <w:rPr>
+          <w:rStyle w:val="StyleCOdeChar"/>
+          <w:rFonts w:eastAsiaTheme="minorEastAsia"/>
+        </w:rPr>
+        <w:t xml:space="preserve"> </w:t>
+      </w:r>
+      <w:r>
+        <w:rPr>
+          <w:rFonts w:ascii="Tahoma" w:hAnsi="Tahoma" w:cs="Tahoma"/>
+          <w:sz w:val="18"/>
+          <w:szCs w:val="18"/>
+        </w:rPr>
+        <w:t>tag</w:t>
+      </w:r>
+      <w:r>
+        <w:rPr>
+          <w:rFonts w:ascii="Tahoma" w:hAnsi="Tahoma" w:cs="Tahoma"/>
+          <w:sz w:val="18"/>
+          <w:szCs w:val="18"/>
+        </w:rPr>
+        <w:t xml:space="preserve"> as shown below:</w:t>
+      </w:r>
+    </w:p>
+    <w:p>
+      <w:pPr>
+        <w:autoSpaceDE w:val="0"/>
+        <w:autoSpaceDN w:val="0"/>
+        <w:adjustRightInd w:val="0"/>
+        <w:spacing w:after="0" w:line="240" w:lineRule="auto"/>
+        <w:ind w:left="1080"/>
+        <w:rPr>
+          <w:rStyle w:val="StyleCOdeChar"/>
+          <w:rFonts w:eastAsiaTheme="minorEastAsia"/>
+        </w:rPr>
+      </w:pPr>
+    </w:p>
+    <w:p>
+      <w:pPr>
+        <w:autoSpaceDE w:val="0"/>
+        <w:autoSpaceDN w:val="0"/>
+        <w:adjustRightInd w:val="0"/>
+        <w:spacing w:after="0" w:line="240" w:lineRule="auto"/>
+        <w:ind w:left="1080"/>
+        <w:rPr>
+          <w:rStyle w:val="StyleCOdeChar"/>
+          <w:rFonts w:eastAsiaTheme="minorEastAsia"/>
+        </w:rPr>
+      </w:pPr>
+      <w:r>
+        <w:rPr>
+          <w:noProof/>
+          <w:lang w:val="bg-BG" w:eastAsia="bg-BG" w:bidi="ar-SA"/>
+        </w:rPr>
+        <w:lastRenderedPageBreak/>
+        <w:drawing>
+          <wp:inline distT="0" distB="0" distL="0" distR="0" wp14:anchorId="5AC207C7" wp14:editId="19224498">
+            <wp:extent cx="4955698" cy="3751604"/>
+            <wp:effectExtent l="0" t="0" r="0" b="0"/>
+            <wp:docPr id="4" name="Picture 4"/>
+            <wp:cNvGraphicFramePr>
+              <a:graphicFrameLocks xmlns:a="http://schemas.openxmlformats.org/drawingml/2006/main" noChangeAspect="1"/>
+            </wp:cNvGraphicFramePr>
+            <a:graphic xmlns:a="http://schemas.openxmlformats.org/drawingml/2006/main">
+              <a:graphicData uri="http://schemas.openxmlformats.org/drawingml/2006/picture">
+                <pic:pic xmlns:pic="http://schemas.openxmlformats.org/drawingml/2006/picture">
+                  <pic:nvPicPr>
+                    <pic:cNvPr id="1" name=""/>
+                    <pic:cNvPicPr/>
+                  </pic:nvPicPr>
+                  <pic:blipFill>
+                    <a:blip r:embed="rId15"/>
+                    <a:stretch>
+                      <a:fillRect/>
+                    </a:stretch>
+                  </pic:blipFill>
+                  <pic:spPr>
+                    <a:xfrm>
+                      <a:off x="0" y="0"/>
+                      <a:ext cx="4959385" cy="3754395"/>
+                    </a:xfrm>
+                    <a:prstGeom prst="rect">
+                      <a:avLst/>
+                    </a:prstGeom>
+                  </pic:spPr>
+                </pic:pic>
+              </a:graphicData>
+            </a:graphic>
+          </wp:inline>
+        </w:drawing>
+      </w:r>
+    </w:p>
+    <w:p>
+      <w:pPr>
+        <w:ind w:left="372" w:firstLine="708"/>
+        <w:rPr>
+          <w:rFonts w:ascii="Tahoma" w:hAnsi="Tahoma" w:cs="Tahoma"/>
+          <w:b/>
+          <w:sz w:val="18"/>
+          <w:szCs w:val="18"/>
+        </w:rPr>
+      </w:pPr>
+      <w:r>
+        <w:rPr>
+          <w:rFonts w:ascii="Tahoma" w:hAnsi="Tahoma" w:cs="Tahoma"/>
+          <w:b/>
+          <w:sz w:val="18"/>
+          <w:szCs w:val="18"/>
+        </w:rPr>
+        <w:t>default/checkout/billing/</w:t>
+      </w:r>
+      <w:proofErr w:type="spellStart"/>
+      <w:r>
+        <w:rPr>
+          <w:rFonts w:ascii="Tahoma" w:hAnsi="Tahoma" w:cs="Tahoma"/>
+          <w:b/>
+          <w:sz w:val="18"/>
+          <w:szCs w:val="18"/>
+        </w:rPr>
+        <w:t>paymentmethods.isml</w:t>
+      </w:r>
+      <w:proofErr w:type="spellEnd"/>
+    </w:p>
+    <w:p>
+      <w:pPr>
+        <w:ind w:left="372" w:firstLine="708"/>
+        <w:rPr>
+          <w:rFonts w:ascii="Tahoma" w:hAnsi="Tahoma" w:cs="Tahoma"/>
+          <w:sz w:val="18"/>
+          <w:szCs w:val="18"/>
+        </w:rPr>
+      </w:pPr>
+      <w:r>
+        <w:rPr>
+          <w:rFonts w:ascii="Tahoma" w:hAnsi="Tahoma" w:cs="Tahoma"/>
+          <w:sz w:val="18"/>
+          <w:szCs w:val="18"/>
+        </w:rPr>
+        <w:t>Add Code:</w:t>
+      </w:r>
+    </w:p>
+    <w:p>
+      <w:pPr>
+        <w:autoSpaceDE w:val="0"/>
+        <w:autoSpaceDN w:val="0"/>
+        <w:adjustRightInd w:val="0"/>
+        <w:spacing w:after="0" w:line="240" w:lineRule="auto"/>
+        <w:ind w:left="1080"/>
+        <w:rPr>
+          <w:rStyle w:val="StyleCOdeChar"/>
+          <w:rFonts w:eastAsiaTheme="minorEastAsia"/>
+        </w:rPr>
+      </w:pPr>
+      <w:r>
+        <w:rPr>
+          <w:rStyle w:val="StyleCOdeChar"/>
+          <w:rFonts w:eastAsiaTheme="minorEastAsia"/>
+        </w:rPr>
+        <w:t>&lt;iscomment&gt;Klarna Payments Processor&lt;/iscomment&gt;</w:t>
+      </w:r>
+    </w:p>
+    <w:p>
+      <w:pPr>
+        <w:autoSpaceDE w:val="0"/>
+        <w:autoSpaceDN w:val="0"/>
+        <w:adjustRightInd w:val="0"/>
+        <w:spacing w:after="0" w:line="240" w:lineRule="auto"/>
+        <w:ind w:left="1080"/>
+        <w:rPr>
+          <w:rStyle w:val="StyleCOdeChar"/>
+          <w:rFonts w:eastAsiaTheme="minorEastAsia"/>
+        </w:rPr>
+      </w:pPr>
+      <w:r>
+        <w:rPr>
+          <w:rStyle w:val="StyleCOdeChar"/>
+          <w:rFonts w:eastAsiaTheme="minorEastAsia"/>
+        </w:rPr>
+        <w:t>&lt;div class="payment-method &lt;isif condition="${!empty(pdict.selectedPaymentID) &amp;&amp; pdict.selectedPaymentID=='PayPal'}"&gt;payment-method-expanded&lt;/isif&gt;" data-method="Klarna"&gt;</w:t>
+      </w:r>
+    </w:p>
+    <w:p>
+      <w:pPr>
+        <w:autoSpaceDE w:val="0"/>
+        <w:autoSpaceDN w:val="0"/>
+        <w:adjustRightInd w:val="0"/>
+        <w:spacing w:after="0" w:line="240" w:lineRule="auto"/>
+        <w:ind w:left="1080" w:firstLine="372"/>
+        <w:rPr>
+          <w:rStyle w:val="StyleCOdeChar"/>
+          <w:rFonts w:eastAsiaTheme="minorEastAsia"/>
+        </w:rPr>
+      </w:pPr>
+      <w:r>
+        <w:rPr>
+          <w:rStyle w:val="StyleCOdeChar"/>
+          <w:rFonts w:eastAsiaTheme="minorEastAsia"/>
+        </w:rPr>
+        <w:t>&lt;div id="klarna_payments_container"&gt;</w:t>
+      </w:r>
+    </w:p>
+    <w:p>
+      <w:pPr>
+        <w:ind w:left="1080"/>
+        <w:rPr>
+          <w:rStyle w:val="StyleCOdeChar"/>
+          <w:rFonts w:eastAsiaTheme="minorEastAsia"/>
+        </w:rPr>
+      </w:pPr>
+      <w:r>
+        <w:rPr>
+          <w:rStyle w:val="StyleCOdeChar"/>
+          <w:rFonts w:eastAsiaTheme="minorEastAsia"/>
+        </w:rPr>
+        <w:t>&lt;/div&gt;</w:t>
+      </w:r>
+    </w:p>
+    <w:p>
+      <w:pPr>
+        <w:ind w:left="1080"/>
+        <w:rPr>
+          <w:rFonts w:ascii="Tahoma" w:hAnsi="Tahoma" w:cs="Tahoma"/>
+          <w:sz w:val="18"/>
+          <w:szCs w:val="18"/>
+        </w:rPr>
+      </w:pPr>
+      <w:r>
+        <w:rPr>
+          <w:rFonts w:ascii="Tahoma" w:hAnsi="Tahoma" w:cs="Tahoma"/>
+          <w:sz w:val="18"/>
+          <w:szCs w:val="18"/>
+        </w:rPr>
+        <w:t>B</w:t>
+      </w:r>
+      <w:r>
+        <w:rPr>
+          <w:rFonts w:ascii="Tahoma" w:hAnsi="Tahoma" w:cs="Tahoma"/>
+          <w:sz w:val="18"/>
+          <w:szCs w:val="18"/>
+        </w:rPr>
+        <w:t>efore</w:t>
+      </w:r>
+      <w:r>
+        <w:rPr>
+          <w:rStyle w:val="StyleCOdeChar"/>
+          <w:rFonts w:eastAsiaTheme="minorEastAsia"/>
+          <w:b/>
+          <w:color w:val="auto"/>
+        </w:rPr>
+        <w:t xml:space="preserve"> </w:t>
+      </w:r>
+      <w:r>
+        <w:rPr>
+          <w:rStyle w:val="StyleCOdeChar"/>
+          <w:rFonts w:eastAsiaTheme="minorEastAsia"/>
+        </w:rPr>
+        <w:t>&lt;/fieldset&gt;</w:t>
+      </w:r>
+      <w:r>
+        <w:rPr>
+          <w:rStyle w:val="StyleCOdeChar"/>
+          <w:rFonts w:eastAsiaTheme="minorEastAsia"/>
+        </w:rPr>
+        <w:t xml:space="preserve"> </w:t>
+      </w:r>
+      <w:r>
+        <w:rPr>
+          <w:rFonts w:ascii="Tahoma" w:hAnsi="Tahoma" w:cs="Tahoma"/>
+          <w:sz w:val="18"/>
+          <w:szCs w:val="18"/>
+        </w:rPr>
+        <w:t>closing</w:t>
+      </w:r>
+      <w:r>
+        <w:rPr>
+          <w:rStyle w:val="StyleCOdeChar"/>
+          <w:rFonts w:eastAsiaTheme="minorEastAsia"/>
+        </w:rPr>
+        <w:t xml:space="preserve"> </w:t>
+      </w:r>
+      <w:r>
+        <w:rPr>
+          <w:rFonts w:ascii="Tahoma" w:hAnsi="Tahoma" w:cs="Tahoma"/>
+          <w:sz w:val="18"/>
+          <w:szCs w:val="18"/>
+        </w:rPr>
+        <w:t>tag</w:t>
+      </w:r>
+      <w:r>
+        <w:rPr>
+          <w:rFonts w:ascii="Tahoma" w:hAnsi="Tahoma" w:cs="Tahoma"/>
+          <w:sz w:val="18"/>
+          <w:szCs w:val="18"/>
+        </w:rPr>
+        <w:t xml:space="preserve"> as shown below:</w:t>
+      </w:r>
+    </w:p>
+    <w:p>
+      <w:pPr>
+        <w:ind w:left="1080"/>
+        <w:rPr>
+          <w:noProof/>
+          <w:lang w:val="bg-BG" w:eastAsia="bg-BG" w:bidi="ar-SA"/>
+        </w:rPr>
+      </w:pPr>
+    </w:p>
+    <w:p>
+      <w:pPr>
+        <w:ind w:left="1080"/>
+        <w:rPr>
+          <w:rFonts w:ascii="Tahoma" w:hAnsi="Tahoma" w:cs="Tahoma"/>
+          <w:b/>
+          <w:sz w:val="18"/>
+          <w:szCs w:val="18"/>
+        </w:rPr>
+      </w:pPr>
+      <w:r>
+        <w:rPr>
+          <w:noProof/>
+          <w:lang w:val="bg-BG" w:eastAsia="bg-BG" w:bidi="ar-SA"/>
+        </w:rPr>
+        <w:lastRenderedPageBreak/>
+        <w:drawing>
+          <wp:inline distT="0" distB="0" distL="0" distR="0" wp14:anchorId="18757786" wp14:editId="07119D31">
+            <wp:extent cx="5047032" cy="3335514"/>
+            <wp:effectExtent l="0" t="0" r="0" b="0"/>
+            <wp:docPr id="1" name="Picture 1"/>
+            <wp:cNvGraphicFramePr>
+              <a:graphicFrameLocks xmlns:a="http://schemas.openxmlformats.org/drawingml/2006/main" noChangeAspect="1"/>
+            </wp:cNvGraphicFramePr>
+            <a:graphic xmlns:a="http://schemas.openxmlformats.org/drawingml/2006/main">
+              <a:graphicData uri="http://schemas.openxmlformats.org/drawingml/2006/picture">
+                <pic:pic xmlns:pic="http://schemas.openxmlformats.org/drawingml/2006/picture">
+                  <pic:nvPicPr>
+                    <pic:cNvPr id="1" name=""/>
+                    <pic:cNvPicPr/>
+                  </pic:nvPicPr>
+                  <pic:blipFill>
+                    <a:blip r:embed="rId16"/>
+                    <a:stretch>
+                      <a:fillRect/>
+                    </a:stretch>
+                  </pic:blipFill>
+                  <pic:spPr>
+                    <a:xfrm>
+                      <a:off x="0" y="0"/>
                       <a:ext cx="5055375" cy="3341028"/>
                     </a:xfrm>
                     <a:prstGeom prst="rect">
@@ -4589,11 +5603,19 @@
         </w:rPr>
         <w:t xml:space="preserve">To use </w:t>
       </w:r>
-      <w:r>
-        <w:rPr>
-          <w:rFonts w:ascii="Tahoma" w:hAnsi="Tahoma" w:cs="Tahoma"/>
-        </w:rPr>
-        <w:t>Klarna Payments</w:t>
+      <w:proofErr w:type="spellStart"/>
+      <w:r>
+        <w:rPr>
+          <w:rFonts w:ascii="Tahoma" w:hAnsi="Tahoma" w:cs="Tahoma"/>
+        </w:rPr>
+        <w:t>Klarna</w:t>
+      </w:r>
+      <w:proofErr w:type="spellEnd"/>
+      <w:r>
+        <w:rPr>
+          <w:rFonts w:ascii="Tahoma" w:hAnsi="Tahoma" w:cs="Tahoma"/>
+        </w:rPr>
+        <w:t xml:space="preserve"> Payments</w:t>
       </w:r>
       <w:r>
         <w:rPr>
@@ -4623,11 +5645,19 @@
           <w:color w:val="auto"/>
         </w:rPr>
       </w:pPr>
+      <w:proofErr w:type="spellStart"/>
       <w:r>
         <w:rPr>
           <w:color w:val="auto"/>
         </w:rPr>
-        <w:t>COBilling pipeline</w:t>
+        <w:t>COBilling</w:t>
+      </w:r>
+      <w:proofErr w:type="spellEnd"/>
+      <w:r>
+        <w:rPr>
+          <w:color w:val="auto"/>
+        </w:rPr>
+        <w:t xml:space="preserve"> pipeline</w:t>
       </w:r>
       <w:r>
         <w:rPr>
@@ -4640,47 +5670,70 @@
           <w:b w:val="0"/>
           <w:color w:val="auto"/>
         </w:rPr>
-        <w:t xml:space="preserve">Go to COBilling pipeline, Start node and add KLARNA_PAYMENTS-CreateSession call node entry point before </w:t>
-      </w:r>
+        <w:t xml:space="preserve">Go to </w:t>
+      </w:r>
+      <w:proofErr w:type="spellStart"/>
       <w:r>
         <w:rPr>
           <w:b w:val="0"/>
           <w:color w:val="auto"/>
         </w:rPr>
-        <w:t>checkout/billing/billing</w:t>
-      </w:r>
+        <w:t>COBilling</w:t>
+      </w:r>
+      <w:proofErr w:type="spellEnd"/>
       <w:r>
         <w:rPr>
           <w:b w:val="0"/>
           <w:color w:val="auto"/>
         </w:rPr>
-        <w:t xml:space="preserve"> -&gt;</w:t>
-      </w:r>
-      <w:r>
-        <w:t xml:space="preserve"> </w:t>
-      </w:r>
+        <w:t xml:space="preserve"> pipeline, Start node and add KLARNA_PAYMENTS-</w:t>
+      </w:r>
+      <w:proofErr w:type="spellStart"/>
       <w:r>
         <w:rPr>
           <w:b w:val="0"/>
           <w:color w:val="auto"/>
         </w:rPr>
-        <w:t>Billing</w:t>
-      </w:r>
+        <w:t>CreateSession</w:t>
+      </w:r>
+      <w:proofErr w:type="spellEnd"/>
       <w:r>
         <w:rPr>
           <w:b w:val="0"/>
           <w:color w:val="auto"/>
         </w:rPr>
-        <w:t xml:space="preserve"> interaction continue node (see screen s</w:t>
-      </w:r>
-      <w:bookmarkStart w:id="28" w:name="_GoBack"/>
-      <w:bookmarkEnd w:id="28"/>
+        <w:t xml:space="preserve"> call node entry point before </w:t>
+      </w:r>
       <w:r>
         <w:rPr>
           <w:b w:val="0"/>
           <w:color w:val="auto"/>
         </w:rPr>
-        <w:t>hot below)</w:t>
+        <w:t>checkout/billing/billing</w:t>
+      </w:r>
+      <w:r>
+        <w:rPr>
+          <w:b w:val="0"/>
+          <w:color w:val="auto"/>
+        </w:rPr>
+        <w:t xml:space="preserve"> -&gt;</w:t>
+      </w:r>
+      <w:r>
+        <w:t xml:space="preserve"> </w:t>
+      </w:r>
+      <w:r>
+        <w:rPr>
+          <w:b w:val="0"/>
+          <w:color w:val="auto"/>
+        </w:rPr>
+        <w:t>Billing</w:t>
+      </w:r>
+      <w:r>
+        <w:rPr>
+          <w:b w:val="0"/>
+          <w:color w:val="auto"/>
+        </w:rPr>
+        <w:t xml:space="preserve"> interaction continue node (see screen shot below)</w:t>
       </w:r>
     </w:p>
     <w:p>
@@ -4706,7 +5759,7 @@
                     <pic:cNvPicPr/>
                   </pic:nvPicPr>
                   <pic:blipFill>
-                    <a:blip r:embed="rId15"/>
+                    <a:blip r:embed="rId17"/>
                     <a:stretch>
                       <a:fillRect/>
                     </a:stretch>
@@ -5940,11 +6993,11 @@
       </w:pPr>
     </w:p>
     <w:sectPr>
-      <w:headerReference w:type="even" r:id="rId16"/>
-      <w:headerReference w:type="default" r:id="rId17"/>
-      <w:footerReference w:type="default" r:id="rId18"/>
-      <w:headerReference w:type="first" r:id="rId19"/>
-      <w:footerReference w:type="first" r:id="rId20"/>
+      <w:headerReference w:type="even" r:id="rId18"/>
+      <w:headerReference w:type="default" r:id="rId19"/>
+      <w:footerReference w:type="default" r:id="rId20"/>
+      <w:headerReference w:type="first" r:id="rId21"/>
+      <w:footerReference w:type="first" r:id="rId22"/>
       <w:type w:val="continuous"/>
       <w:pgSz w:w="11906" w:h="16838" w:code="9"/>
       <w:pgMar w:top="1440" w:right="1080" w:bottom="1440" w:left="1080" w:header="720" w:footer="215" w:gutter="0"/>
@@ -6132,7 +7185,7 @@
               <w:sz w:val="18"/>
               <w:szCs w:val="18"/>
             </w:rPr>
-            <w:t>3-9</w:t>
+            <w:t>7-16</w:t>
           </w:r>
           <w:r>
             <w:rPr>
@@ -8834,6 +9887,119 @@
     </w:lvl>
   </w:abstractNum>
   <w:abstractNum w:abstractNumId="30" w15:restartNumberingAfterBreak="0">
+    <w:nsid w:val="73641D19"/>
+    <w:multiLevelType w:val="hybridMultilevel"/>
+    <w:tmpl w:val="DB78080C"/>
+    <w:lvl w:ilvl="0" w:tplc="04020001">
+      <w:start w:val="1"/>
+      <w:numFmt w:val="bullet"/>
+      <w:lvlText w:val=""/>
+      <w:lvlJc w:val="left"/>
+      <w:pPr>
+        <w:ind w:left="1080" w:hanging="360"/>
+      </w:pPr>
+      <w:rPr>
+        <w:rFonts w:ascii="Symbol" w:hAnsi="Symbol" w:hint="default"/>
+      </w:rPr>
+    </w:lvl>
+    <w:lvl w:ilvl="1" w:tplc="04020003" w:tentative="1">
+      <w:start w:val="1"/>
+      <w:numFmt w:val="bullet"/>
+      <w:lvlText w:val="o"/>
+      <w:lvlJc w:val="left"/>
+      <w:pPr>
+        <w:ind w:left="1800" w:hanging="360"/>
+      </w:pPr>
+      <w:rPr>
+        <w:rFonts w:ascii="Courier New" w:hAnsi="Courier New" w:cs="Courier New" w:hint="default"/>
+      </w:rPr>
+    </w:lvl>
+    <w:lvl w:ilvl="2" w:tplc="04020005" w:tentative="1">
+      <w:start w:val="1"/>
+      <w:numFmt w:val="bullet"/>
+      <w:lvlText w:val=""/>
+      <w:lvlJc w:val="left"/>
+      <w:pPr>
+        <w:ind w:left="2520" w:hanging="360"/>
+      </w:pPr>
+      <w:rPr>
+        <w:rFonts w:ascii="Wingdings" w:hAnsi="Wingdings" w:hint="default"/>
+      </w:rPr>
+    </w:lvl>
+    <w:lvl w:ilvl="3" w:tplc="04020001" w:tentative="1">
+      <w:start w:val="1"/>
+      <w:numFmt w:val="bullet"/>
+      <w:lvlText w:val=""/>
+      <w:lvlJc w:val="left"/>
+      <w:pPr>
+        <w:ind w:left="3240" w:hanging="360"/>
+      </w:pPr>
+      <w:rPr>
+        <w:rFonts w:ascii="Symbol" w:hAnsi="Symbol" w:hint="default"/>
+      </w:rPr>
+    </w:lvl>
+    <w:lvl w:ilvl="4" w:tplc="04020003" w:tentative="1">
+      <w:start w:val="1"/>
+      <w:numFmt w:val="bullet"/>
+      <w:lvlText w:val="o"/>
+      <w:lvlJc w:val="left"/>
+      <w:pPr>
+        <w:ind w:left="3960" w:hanging="360"/>
+      </w:pPr>
+      <w:rPr>
+        <w:rFonts w:ascii="Courier New" w:hAnsi="Courier New" w:cs="Courier New" w:hint="default"/>
+      </w:rPr>
+    </w:lvl>
+    <w:lvl w:ilvl="5" w:tplc="04020005" w:tentative="1">
+      <w:start w:val="1"/>
+      <w:numFmt w:val="bullet"/>
+      <w:lvlText w:val=""/>
+      <w:lvlJc w:val="left"/>
+      <w:pPr>
+        <w:ind w:left="4680" w:hanging="360"/>
+      </w:pPr>
+      <w:rPr>
+        <w:rFonts w:ascii="Wingdings" w:hAnsi="Wingdings" w:hint="default"/>
+      </w:rPr>
+    </w:lvl>
+    <w:lvl w:ilvl="6" w:tplc="04020001" w:tentative="1">
+      <w:start w:val="1"/>
+      <w:numFmt w:val="bullet"/>
+      <w:lvlText w:val=""/>
+      <w:lvlJc w:val="left"/>
+      <w:pPr>
+        <w:ind w:left="5400" w:hanging="360"/>
+      </w:pPr>
+      <w:rPr>
+        <w:rFonts w:ascii="Symbol" w:hAnsi="Symbol" w:hint="default"/>
+      </w:rPr>
+    </w:lvl>
+    <w:lvl w:ilvl="7" w:tplc="04020003" w:tentative="1">
+      <w:start w:val="1"/>
+      <w:numFmt w:val="bullet"/>
+      <w:lvlText w:val="o"/>
+      <w:lvlJc w:val="left"/>
+      <w:pPr>
+        <w:ind w:left="6120" w:hanging="360"/>
+      </w:pPr>
+      <w:rPr>
+        <w:rFonts w:ascii="Courier New" w:hAnsi="Courier New" w:cs="Courier New" w:hint="default"/>
+      </w:rPr>
+    </w:lvl>
+    <w:lvl w:ilvl="8" w:tplc="04020005" w:tentative="1">
+      <w:start w:val="1"/>
+      <w:numFmt w:val="bullet"/>
+      <w:lvlText w:val=""/>
+      <w:lvlJc w:val="left"/>
+      <w:pPr>
+        <w:ind w:left="6840" w:hanging="360"/>
+      </w:pPr>
+      <w:rPr>
+        <w:rFonts w:ascii="Wingdings" w:hAnsi="Wingdings" w:hint="default"/>
+      </w:rPr>
+    </w:lvl>
+  </w:abstractNum>
+  <w:abstractNum w:abstractNumId="31" w15:restartNumberingAfterBreak="0">
     <w:nsid w:val="77D21327"/>
     <w:multiLevelType w:val="hybridMultilevel"/>
     <w:tmpl w:val="5B206A08"/>
@@ -8946,7 +10112,7 @@
       </w:rPr>
     </w:lvl>
   </w:abstractNum>
-  <w:abstractNum w:abstractNumId="31" w15:restartNumberingAfterBreak="0">
+  <w:abstractNum w:abstractNumId="32" w15:restartNumberingAfterBreak="0">
     <w:nsid w:val="785F3934"/>
     <w:multiLevelType w:val="hybridMultilevel"/>
     <w:tmpl w:val="0F0ECF98"/>
@@ -9059,7 +10225,7 @@
       </w:rPr>
     </w:lvl>
   </w:abstractNum>
-  <w:abstractNum w:abstractNumId="32" w15:restartNumberingAfterBreak="0">
+  <w:abstractNum w:abstractNumId="33" w15:restartNumberingAfterBreak="0">
     <w:nsid w:val="79CB2920"/>
     <w:multiLevelType w:val="hybridMultilevel"/>
     <w:tmpl w:val="C8CCD406"/>
@@ -9174,7 +10340,7 @@
       </w:rPr>
     </w:lvl>
   </w:abstractNum>
-  <w:abstractNum w:abstractNumId="33" w15:restartNumberingAfterBreak="0">
+  <w:abstractNum w:abstractNumId="34" w15:restartNumberingAfterBreak="0">
     <w:nsid w:val="7D8C2E9F"/>
     <w:multiLevelType w:val="hybridMultilevel"/>
     <w:tmpl w:val="6E2E60F0"/>
@@ -9315,7 +10481,7 @@
       </w:rPr>
     </w:lvl>
   </w:abstractNum>
-  <w:abstractNum w:abstractNumId="34" w15:restartNumberingAfterBreak="0">
+  <w:abstractNum w:abstractNumId="35" w15:restartNumberingAfterBreak="0">
     <w:nsid w:val="7FB22AB9"/>
     <w:multiLevelType w:val="hybridMultilevel"/>
     <w:tmpl w:val="6C3EFB76"/>
@@ -9459,7 +10625,7 @@
     <w:abstractNumId w:val="28"/>
   </w:num>
   <w:num w:numId="11">
-    <w:abstractNumId w:val="33"/>
+    <w:abstractNumId w:val="34"/>
   </w:num>
   <w:num w:numId="12">
     <w:abstractNumId w:val="0"/>
@@ -9474,7 +10640,7 @@
     <w:abstractNumId w:val="18"/>
   </w:num>
   <w:num w:numId="16">
-    <w:abstractNumId w:val="32"/>
+    <w:abstractNumId w:val="33"/>
   </w:num>
   <w:num w:numId="17">
     <w:abstractNumId w:val="27"/>
@@ -9546,10 +10712,10 @@
     </w:lvlOverride>
   </w:num>
   <w:num w:numId="31">
-    <w:abstractNumId w:val="30"/>
+    <w:abstractNumId w:val="31"/>
   </w:num>
   <w:num w:numId="32">
-    <w:abstractNumId w:val="34"/>
+    <w:abstractNumId w:val="35"/>
   </w:num>
   <w:num w:numId="33">
     <w:abstractNumId w:val="15"/>
@@ -9561,7 +10727,7 @@
     <w:abstractNumId w:val="3"/>
   </w:num>
   <w:num w:numId="36">
-    <w:abstractNumId w:val="31"/>
+    <w:abstractNumId w:val="32"/>
   </w:num>
   <w:num w:numId="37">
     <w:abstractNumId w:val="29"/>
@@ -9580,6 +10746,69 @@
   </w:num>
   <w:num w:numId="42">
     <w:abstractNumId w:val="17"/>
+  </w:num>
+  <w:num w:numId="43">
+    <w:abstractNumId w:val="30"/>
+  </w:num>
+  <w:num w:numId="44">
+    <w:abstractNumId w:val="17"/>
+    <w:lvlOverride w:ilvl="0">
+      <w:startOverride w:val="1"/>
+    </w:lvlOverride>
+    <w:lvlOverride w:ilvl="1">
+      <w:startOverride w:val="1"/>
+    </w:lvlOverride>
+    <w:lvlOverride w:ilvl="2">
+      <w:startOverride w:val="1"/>
+    </w:lvlOverride>
+    <w:lvlOverride w:ilvl="3">
+      <w:startOverride w:val="1"/>
+    </w:lvlOverride>
+    <w:lvlOverride w:ilvl="4">
+      <w:startOverride w:val="1"/>
+    </w:lvlOverride>
+    <w:lvlOverride w:ilvl="5">
+      <w:startOverride w:val="1"/>
+    </w:lvlOverride>
+    <w:lvlOverride w:ilvl="6">
+      <w:startOverride w:val="1"/>
+    </w:lvlOverride>
+    <w:lvlOverride w:ilvl="7">
+      <w:startOverride w:val="1"/>
+    </w:lvlOverride>
+    <w:lvlOverride w:ilvl="8">
+      <w:startOverride w:val="1"/>
+    </w:lvlOverride>
+  </w:num>
+  <w:num w:numId="45">
+    <w:abstractNumId w:val="17"/>
+    <w:lvlOverride w:ilvl="0">
+      <w:startOverride w:val="1"/>
+    </w:lvlOverride>
+    <w:lvlOverride w:ilvl="1">
+      <w:startOverride w:val="1"/>
+    </w:lvlOverride>
+    <w:lvlOverride w:ilvl="2">
+      <w:startOverride w:val="1"/>
+    </w:lvlOverride>
+    <w:lvlOverride w:ilvl="3">
+      <w:startOverride w:val="1"/>
+    </w:lvlOverride>
+    <w:lvlOverride w:ilvl="4">
+      <w:startOverride w:val="1"/>
+    </w:lvlOverride>
+    <w:lvlOverride w:ilvl="5">
+      <w:startOverride w:val="1"/>
+    </w:lvlOverride>
+    <w:lvlOverride w:ilvl="6">
+      <w:startOverride w:val="1"/>
+    </w:lvlOverride>
+    <w:lvlOverride w:ilvl="7">
+      <w:startOverride w:val="1"/>
+    </w:lvlOverride>
+    <w:lvlOverride w:ilvl="8">
+      <w:startOverride w:val="1"/>
+    </w:lvlOverride>
   </w:num>
   <w:numIdMacAtCleanup w:val="26"/>
 </w:numbering>
@@ -12871,7 +14100,7 @@
 </file>
 
 <file path=customXml/itemProps1.xml><?xml version="1.0" encoding="utf-8"?>
-<ds:datastoreItem xmlns:ds="http://schemas.openxmlformats.org/officeDocument/2006/customXml" ds:itemID="{AE28EB5D-78E5-4D8D-B241-DD5CCB490C82}">
+<ds:datastoreItem xmlns:ds="http://schemas.openxmlformats.org/officeDocument/2006/customXml" ds:itemID="{C9BDD5F2-81DD-4189-B53B-279CF8CCBE82}">
   <ds:schemaRefs>
     <ds:schemaRef ds:uri="http://schemas.openxmlformats.org/officeDocument/2006/bibliography"/>
   </ds:schemaRefs>
@@ -12879,7 +14108,7 @@
 </file>
 
 <file path=customXml/itemProps2.xml><?xml version="1.0" encoding="utf-8"?>
-<ds:datastoreItem xmlns:ds="http://schemas.openxmlformats.org/officeDocument/2006/customXml" ds:itemID="{C3222197-7472-4E59-B8B7-8ED7B721EFC3}">
+<ds:datastoreItem xmlns:ds="http://schemas.openxmlformats.org/officeDocument/2006/customXml" ds:itemID="{D8A3DE8D-BD42-4517-9886-FDCB05FD8015}">
   <ds:schemaRefs>
     <ds:schemaRef ds:uri="http://schemas.openxmlformats.org/officeDocument/2006/bibliography"/>
   </ds:schemaRefs>
@@ -12887,7 +14116,7 @@
 </file>
 
 <file path=customXml/itemProps3.xml><?xml version="1.0" encoding="utf-8"?>
-<ds:datastoreItem xmlns:ds="http://schemas.openxmlformats.org/officeDocument/2006/customXml" ds:itemID="{DCC6DCD9-12A8-4D7A-BB81-669FE2FFD04E}">
+<ds:datastoreItem xmlns:ds="http://schemas.openxmlformats.org/officeDocument/2006/customXml" ds:itemID="{D2945C64-E3B9-4EA9-AA71-AFDDBA6FA003}">
   <ds:schemaRefs>
     <ds:schemaRef ds:uri="http://schemas.openxmlformats.org/officeDocument/2006/bibliography"/>
   </ds:schemaRefs>
@@ -12895,7 +14124,7 @@
 </file>
 
 <file path=customXml/itemProps4.xml><?xml version="1.0" encoding="utf-8"?>
-<ds:datastoreItem xmlns:ds="http://schemas.openxmlformats.org/officeDocument/2006/customXml" ds:itemID="{AA238187-B67E-4A86-A744-CD09CECD664E}">
+<ds:datastoreItem xmlns:ds="http://schemas.openxmlformats.org/officeDocument/2006/customXml" ds:itemID="{F14EC279-8DB9-4F68-8170-EDACFB4E8EE8}">
   <ds:schemaRefs>
     <ds:schemaRef ds:uri="http://schemas.openxmlformats.org/officeDocument/2006/bibliography"/>
   </ds:schemaRefs>

</xml_diff>

<commit_message>
implemented merchant_reference2 mapping and documented it
</commit_message>
<xml_diff>
--- a/documentation/Klarna Integration Guide v17.4.0.docx
+++ b/documentation/Klarna Integration Guide v17.4.0.docx
@@ -1889,19 +1889,7 @@
       </w:r>
       <w:proofErr w:type="spellEnd"/>
       <w:r>
-        <w:t xml:space="preserve"> </w:t>
-      </w:r>
-      <w:r>
-        <w:t>P</w:t>
-      </w:r>
-      <w:r>
-        <w:t>ayment</w:t>
-      </w:r>
-      <w:r>
-        <w:t>s</w:t>
-      </w:r>
-      <w:r>
-        <w:t xml:space="preserve"> service.</w:t>
+        <w:t xml:space="preserve"> Payments service.</w:t>
       </w:r>
     </w:p>
     <w:p>
@@ -1910,13 +1898,7 @@
         <w:ind w:left="360"/>
       </w:pPr>
       <w:r>
-        <w:t>The developer has to install the cartridge and integrate it into online store following the instructions from this document. It is mandatory that the</w:t>
-      </w:r>
-      <w:r>
-        <w:t xml:space="preserve"> </w:t>
-      </w:r>
-      <w:r>
-        <w:t xml:space="preserve">merchant has to open an account with </w:t>
+        <w:t xml:space="preserve">The developer has to install the cartridge and integrate it into online store following the instructions from this document. It is mandatory that the merchant has to open an account with </w:t>
       </w:r>
       <w:proofErr w:type="spellStart"/>
       <w:r>
@@ -1924,16 +1906,7 @@
       </w:r>
       <w:proofErr w:type="spellEnd"/>
       <w:r>
-        <w:t xml:space="preserve"> </w:t>
-      </w:r>
-      <w:r>
-        <w:t xml:space="preserve">and configure some items in Commerce Cloud Business Manager </w:t>
-      </w:r>
-      <w:r>
-        <w:t xml:space="preserve">to </w:t>
-      </w:r>
-      <w:r>
-        <w:t>make the integration working properly.</w:t>
+        <w:t xml:space="preserve"> and configure some items in Commerce Cloud Business Manager to make the integration working properly.</w:t>
       </w:r>
     </w:p>
     <w:p>
@@ -1980,10 +1953,7 @@
       </w:r>
       <w:proofErr w:type="spellStart"/>
       <w:r>
-        <w:t>int_</w:t>
-      </w:r>
-      <w:r>
-        <w:t>klarna_payments</w:t>
+        <w:t>int_klarna_payments</w:t>
       </w:r>
       <w:proofErr w:type="spellEnd"/>
       <w:r>
@@ -1991,13 +1961,7 @@
       </w:r>
       <w:proofErr w:type="spellStart"/>
       <w:r>
-        <w:t>int_</w:t>
-      </w:r>
-      <w:r>
-        <w:t>klarna_payments</w:t>
-      </w:r>
-      <w:r>
-        <w:t>_pipelines</w:t>
+        <w:t>int_klarna_payments_pipelines</w:t>
       </w:r>
       <w:proofErr w:type="spellEnd"/>
       <w:r>
@@ -2005,23 +1969,11 @@
       </w:r>
       <w:proofErr w:type="spellStart"/>
       <w:r>
-        <w:t>int_</w:t>
-      </w:r>
-      <w:r>
-        <w:t>klarna_payments</w:t>
-      </w:r>
-      <w:r>
-        <w:t>_controllers</w:t>
+        <w:t>int_klarna_payments_controllers</w:t>
       </w:r>
       <w:proofErr w:type="spellEnd"/>
       <w:r>
-        <w:t>" depending on which architecture is to</w:t>
-      </w:r>
-      <w:r>
-        <w:t xml:space="preserve"> </w:t>
-      </w:r>
-      <w:r>
-        <w:t>be employed.</w:t>
+        <w:t>" depending on which architecture is to be employed.</w:t>
       </w:r>
     </w:p>
     <w:p>
@@ -4055,15 +4007,7 @@
           <w:sz w:val="18"/>
           <w:szCs w:val="18"/>
         </w:rPr>
-        <w:t>payments_</w:t>
-      </w:r>
-      <w:r>
-        <w:rPr>
-          <w:rFonts w:ascii="Tahoma" w:hAnsi="Tahoma" w:cs="Tahoma"/>
-          <w:sz w:val="18"/>
-          <w:szCs w:val="18"/>
-        </w:rPr>
-        <w:t>pipelines</w:t>
+        <w:t>payments_pipelines</w:t>
       </w:r>
       <w:r>
         <w:rPr>
@@ -4571,6 +4515,9 @@
         </w:tc>
       </w:tr>
       <w:tr>
+        <w:trPr>
+          <w:trHeight w:val="1302"/>
+        </w:trPr>
         <w:tc>
           <w:tcPr>
             <w:tcW w:w="2005" w:type="dxa"/>
@@ -4584,6 +4531,14 @@
                 <w:szCs w:val="18"/>
               </w:rPr>
             </w:pPr>
+            <w:r>
+              <w:rPr>
+                <w:rFonts w:ascii="Tahoma" w:hAnsi="Tahoma" w:cs="Tahoma"/>
+                <w:sz w:val="18"/>
+                <w:szCs w:val="18"/>
+              </w:rPr>
+              <w:t>merchant_reference2 mapping</w:t>
+            </w:r>
           </w:p>
         </w:tc>
         <w:tc>
@@ -4599,6 +4554,14 @@
                 <w:szCs w:val="18"/>
               </w:rPr>
             </w:pPr>
+            <w:r>
+              <w:rPr>
+                <w:rFonts w:ascii="Tahoma" w:hAnsi="Tahoma" w:cs="Tahoma"/>
+                <w:sz w:val="18"/>
+                <w:szCs w:val="18"/>
+              </w:rPr>
+              <w:t>merchant_reference2 mapping</w:t>
+            </w:r>
           </w:p>
         </w:tc>
         <w:tc>
@@ -4614,6 +4577,78 @@
                 <w:szCs w:val="18"/>
               </w:rPr>
             </w:pPr>
+            <w:r>
+              <w:rPr>
+                <w:rFonts w:ascii="Tahoma" w:hAnsi="Tahoma" w:cs="Tahoma"/>
+                <w:sz w:val="18"/>
+                <w:szCs w:val="18"/>
+              </w:rPr>
+              <w:t xml:space="preserve">The field from SCC order (basket) object that is mapped to merchant_reference2 field from </w:t>
+            </w:r>
+            <w:proofErr w:type="spellStart"/>
+            <w:r>
+              <w:rPr>
+                <w:rFonts w:ascii="Tahoma" w:hAnsi="Tahoma" w:cs="Tahoma"/>
+                <w:sz w:val="18"/>
+                <w:szCs w:val="18"/>
+              </w:rPr>
+              <w:t>klarna</w:t>
+            </w:r>
+            <w:proofErr w:type="spellEnd"/>
+            <w:r>
+              <w:rPr>
+                <w:rFonts w:ascii="Tahoma" w:hAnsi="Tahoma" w:cs="Tahoma"/>
+                <w:sz w:val="18"/>
+                <w:szCs w:val="18"/>
+              </w:rPr>
+              <w:t xml:space="preserve"> API request</w:t>
+            </w:r>
+            <w:r>
+              <w:rPr>
+                <w:rFonts w:ascii="Tahoma" w:hAnsi="Tahoma" w:cs="Tahoma"/>
+                <w:sz w:val="18"/>
+                <w:szCs w:val="18"/>
+              </w:rPr>
+              <w:t>.</w:t>
+            </w:r>
+          </w:p>
+          <w:p>
+            <w:pPr>
+              <w:pStyle w:val="BodyText"/>
+              <w:rPr>
+                <w:rFonts w:ascii="Tahoma" w:hAnsi="Tahoma" w:cs="Tahoma"/>
+                <w:sz w:val="18"/>
+                <w:szCs w:val="18"/>
+              </w:rPr>
+            </w:pPr>
+            <w:r>
+              <w:rPr>
+                <w:rFonts w:ascii="Tahoma" w:hAnsi="Tahoma" w:cs="Tahoma"/>
+                <w:sz w:val="18"/>
+                <w:szCs w:val="18"/>
+              </w:rPr>
+              <w:t xml:space="preserve">Has to be a string corresponding to the names of SCC </w:t>
+            </w:r>
+            <w:proofErr w:type="spellStart"/>
+            <w:r>
+              <w:rPr>
+                <w:rFonts w:ascii="Tahoma" w:hAnsi="Tahoma" w:cs="Tahoma"/>
+                <w:sz w:val="18"/>
+                <w:szCs w:val="18"/>
+              </w:rPr>
+              <w:t>LineItemCtnr</w:t>
+            </w:r>
+            <w:proofErr w:type="spellEnd"/>
+            <w:r>
+              <w:rPr>
+                <w:rFonts w:ascii="Tahoma" w:hAnsi="Tahoma" w:cs="Tahoma"/>
+                <w:sz w:val="18"/>
+                <w:szCs w:val="18"/>
+              </w:rPr>
+              <w:t xml:space="preserve"> class attributes. </w:t>
+            </w:r>
+            <w:bookmarkStart w:id="27" w:name="_GoBack"/>
+            <w:bookmarkEnd w:id="27"/>
           </w:p>
         </w:tc>
       </w:tr>
@@ -4628,18 +4663,13 @@
           <w:szCs w:val="18"/>
         </w:rPr>
       </w:pPr>
-      <w:bookmarkStart w:id="27" w:name="_GoBack"/>
-      <w:bookmarkEnd w:id="27"/>
     </w:p>
     <w:p>
       <w:pPr>
         <w:pStyle w:val="Heading3"/>
       </w:pPr>
       <w:r>
-        <w:t>Services</w:t>
-      </w:r>
-      <w:r>
-        <w:t xml:space="preserve"> Configuration</w:t>
+        <w:t>Services Configuration</w:t>
       </w:r>
     </w:p>
     <w:p>
@@ -14100,7 +14130,7 @@
 </file>
 
 <file path=customXml/itemProps1.xml><?xml version="1.0" encoding="utf-8"?>
-<ds:datastoreItem xmlns:ds="http://schemas.openxmlformats.org/officeDocument/2006/customXml" ds:itemID="{C9BDD5F2-81DD-4189-B53B-279CF8CCBE82}">
+<ds:datastoreItem xmlns:ds="http://schemas.openxmlformats.org/officeDocument/2006/customXml" ds:itemID="{8974A3E0-A1D9-4492-869A-F22466D8936D}">
   <ds:schemaRefs>
     <ds:schemaRef ds:uri="http://schemas.openxmlformats.org/officeDocument/2006/bibliography"/>
   </ds:schemaRefs>
@@ -14108,7 +14138,7 @@
 </file>
 
 <file path=customXml/itemProps2.xml><?xml version="1.0" encoding="utf-8"?>
-<ds:datastoreItem xmlns:ds="http://schemas.openxmlformats.org/officeDocument/2006/customXml" ds:itemID="{D8A3DE8D-BD42-4517-9886-FDCB05FD8015}">
+<ds:datastoreItem xmlns:ds="http://schemas.openxmlformats.org/officeDocument/2006/customXml" ds:itemID="{6A7C9A6A-F9D8-4766-A935-4C8399C0146E}">
   <ds:schemaRefs>
     <ds:schemaRef ds:uri="http://schemas.openxmlformats.org/officeDocument/2006/bibliography"/>
   </ds:schemaRefs>
@@ -14116,7 +14146,7 @@
 </file>
 
 <file path=customXml/itemProps3.xml><?xml version="1.0" encoding="utf-8"?>
-<ds:datastoreItem xmlns:ds="http://schemas.openxmlformats.org/officeDocument/2006/customXml" ds:itemID="{D2945C64-E3B9-4EA9-AA71-AFDDBA6FA003}">
+<ds:datastoreItem xmlns:ds="http://schemas.openxmlformats.org/officeDocument/2006/customXml" ds:itemID="{2FF35005-3FF0-40BE-9F57-D1D6E4B2F9B7}">
   <ds:schemaRefs>
     <ds:schemaRef ds:uri="http://schemas.openxmlformats.org/officeDocument/2006/bibliography"/>
   </ds:schemaRefs>
@@ -14124,7 +14154,7 @@
 </file>
 
 <file path=customXml/itemProps4.xml><?xml version="1.0" encoding="utf-8"?>
-<ds:datastoreItem xmlns:ds="http://schemas.openxmlformats.org/officeDocument/2006/customXml" ds:itemID="{F14EC279-8DB9-4F68-8170-EDACFB4E8EE8}">
+<ds:datastoreItem xmlns:ds="http://schemas.openxmlformats.org/officeDocument/2006/customXml" ds:itemID="{259ED72A-3B95-4DA2-93BE-2A8F0E499F67}">
   <ds:schemaRefs>
     <ds:schemaRef ds:uri="http://schemas.openxmlformats.org/officeDocument/2006/bibliography"/>
   </ds:schemaRefs>

</xml_diff>

<commit_message>
WIP Place order - implement the redirect to Klarna url and then back to demandware
</commit_message>
<xml_diff>
--- a/documentation/Klarna Integration Guide v17.4.0.docx
+++ b/documentation/Klarna Integration Guide v17.4.0.docx
@@ -13,7 +13,6 @@
         </w:rPr>
       </w:pPr>
       <w:bookmarkStart w:id="0" w:name="_Toc18396389"/>
-      <w:proofErr w:type="spellStart"/>
       <w:r>
         <w:rPr>
           <w:b/>
@@ -30,7 +29,6 @@
         </w:rPr>
         <w:t>larna</w:t>
       </w:r>
-      <w:proofErr w:type="spellEnd"/>
       <w:r>
         <w:rPr>
           <w:b/>
@@ -1881,15 +1879,7 @@
         <w:ind w:left="360"/>
       </w:pPr>
       <w:r>
-        <w:t xml:space="preserve">This cartridge enables a Commerce Cloud store to use the </w:t>
-      </w:r>
-      <w:proofErr w:type="spellStart"/>
-      <w:r>
-        <w:t>Klarna</w:t>
-      </w:r>
-      <w:proofErr w:type="spellEnd"/>
-      <w:r>
-        <w:t xml:space="preserve"> Payments service.</w:t>
+        <w:t>This cartridge enables a Commerce Cloud store to use the Klarna Payments service.</w:t>
       </w:r>
     </w:p>
     <w:p>
@@ -1898,15 +1888,7 @@
         <w:ind w:left="360"/>
       </w:pPr>
       <w:r>
-        <w:t xml:space="preserve">The developer has to install the cartridge and integrate it into online store following the instructions from this document. It is mandatory that the merchant has to open an account with </w:t>
-      </w:r>
-      <w:proofErr w:type="spellStart"/>
-      <w:r>
-        <w:t>Klarna</w:t>
-      </w:r>
-      <w:proofErr w:type="spellEnd"/>
-      <w:r>
-        <w:t xml:space="preserve"> and configure some items in Commerce Cloud Business Manager to make the integration working properly.</w:t>
+        <w:t>The developer has to install the cartridge and integrate it into online store following the instructions from this document. It is mandatory that the merchant has to open an account with Klarna and configure some items in Commerce Cloud Business Manager to make the integration working properly.</w:t>
       </w:r>
     </w:p>
     <w:p>
@@ -1914,21 +1896,8 @@
         <w:pStyle w:val="Standard1"/>
         <w:ind w:left="360"/>
       </w:pPr>
-      <w:proofErr w:type="spellStart"/>
-      <w:r>
-        <w:t>Klarna</w:t>
-      </w:r>
-      <w:proofErr w:type="spellEnd"/>
-      <w:r>
-        <w:t xml:space="preserve"> offers a test environment, so the integration can be tested before switching to the </w:t>
-      </w:r>
-      <w:proofErr w:type="spellStart"/>
-      <w:r>
-        <w:t>Klarna</w:t>
-      </w:r>
-      <w:proofErr w:type="spellEnd"/>
-      <w:r>
-        <w:t xml:space="preserve"> production environment.</w:t>
+      <w:r>
+        <w:t>Klarna offers a test environment, so the integration can be tested before switching to the Klarna production environment.</w:t>
       </w:r>
     </w:p>
     <w:p>
@@ -1949,31 +1918,7 @@
         </w:numPr>
       </w:pPr>
       <w:r>
-        <w:t>Cartridge called ‘</w:t>
-      </w:r>
-      <w:proofErr w:type="spellStart"/>
-      <w:r>
-        <w:t>int_klarna_payments</w:t>
-      </w:r>
-      <w:proofErr w:type="spellEnd"/>
-      <w:r>
-        <w:t>’, and optionally either "</w:t>
-      </w:r>
-      <w:proofErr w:type="spellStart"/>
-      <w:r>
-        <w:t>int_klarna_payments_pipelines</w:t>
-      </w:r>
-      <w:proofErr w:type="spellEnd"/>
-      <w:r>
-        <w:t>" or "</w:t>
-      </w:r>
-      <w:proofErr w:type="spellStart"/>
-      <w:r>
-        <w:t>int_klarna_payments_controllers</w:t>
-      </w:r>
-      <w:proofErr w:type="spellEnd"/>
-      <w:r>
-        <w:t>" depending on which architecture is to be employed.</w:t>
+        <w:t>Cartridge called ‘int_klarna_payments’, and optionally either "int_klarna_payments_pipelines" or "int_klarna_payments_controllers" depending on which architecture is to be employed.</w:t>
       </w:r>
     </w:p>
     <w:p>
@@ -2364,15 +2309,7 @@
     <w:p/>
     <w:p>
       <w:r>
-        <w:t xml:space="preserve">To setup and implement </w:t>
-      </w:r>
-      <w:proofErr w:type="spellStart"/>
-      <w:r>
-        <w:t>Klarna</w:t>
-      </w:r>
-      <w:proofErr w:type="spellEnd"/>
-      <w:r>
-        <w:t xml:space="preserve"> Payments Salesforce Commerce Cloud Cartridge, the below steps must be followed:</w:t>
+        <w:t>To setup and implement Klarna Payments Salesforce Commerce Cloud Cartridge, the below steps must be followed:</w:t>
       </w:r>
     </w:p>
     <w:p>
@@ -2467,7 +2404,6 @@
           <w:szCs w:val="18"/>
         </w:rPr>
       </w:pPr>
-      <w:proofErr w:type="spellStart"/>
       <w:r>
         <w:rPr>
           <w:rStyle w:val="SubtleEmphasis"/>
@@ -2475,17 +2411,7 @@
           <w:sz w:val="18"/>
           <w:szCs w:val="18"/>
         </w:rPr>
-        <w:t>Klarna</w:t>
-      </w:r>
-      <w:proofErr w:type="spellEnd"/>
-      <w:r>
-        <w:rPr>
-          <w:rStyle w:val="SubtleEmphasis"/>
-          <w:rFonts w:ascii="Trebuchet MS" w:hAnsi="Trebuchet MS"/>
-          <w:sz w:val="18"/>
-          <w:szCs w:val="18"/>
-        </w:rPr>
-        <w:t xml:space="preserve"> Payments integration has three cartridges:</w:t>
+        <w:t>Klarna Payments integration has three cartridges:</w:t>
       </w:r>
     </w:p>
     <w:p>
@@ -2503,7 +2429,6 @@
           <w:szCs w:val="18"/>
         </w:rPr>
       </w:pPr>
-      <w:proofErr w:type="spellStart"/>
       <w:r>
         <w:rPr>
           <w:rStyle w:val="SubtleEmphasis"/>
@@ -2511,17 +2436,7 @@
           <w:sz w:val="18"/>
           <w:szCs w:val="18"/>
         </w:rPr>
-        <w:t>int_klarna_payments</w:t>
-      </w:r>
-      <w:proofErr w:type="spellEnd"/>
-      <w:r>
-        <w:rPr>
-          <w:rStyle w:val="SubtleEmphasis"/>
-          <w:rFonts w:ascii="Trebuchet MS" w:hAnsi="Trebuchet MS"/>
-          <w:sz w:val="18"/>
-          <w:szCs w:val="18"/>
-        </w:rPr>
-        <w:t xml:space="preserve"> which implements the core storefront functionality;</w:t>
+        <w:t>int_klarna_payments which implements the core storefront functionality;</w:t>
       </w:r>
     </w:p>
     <w:p>
@@ -2539,7 +2454,6 @@
           <w:szCs w:val="18"/>
         </w:rPr>
       </w:pPr>
-      <w:proofErr w:type="spellStart"/>
       <w:r>
         <w:rPr>
           <w:rStyle w:val="SubtleEmphasis"/>
@@ -2547,17 +2461,7 @@
           <w:sz w:val="18"/>
           <w:szCs w:val="18"/>
         </w:rPr>
-        <w:t>int_klarna_payments_pipelines</w:t>
-      </w:r>
-      <w:proofErr w:type="spellEnd"/>
-      <w:r>
-        <w:rPr>
-          <w:rStyle w:val="SubtleEmphasis"/>
-          <w:rFonts w:ascii="Trebuchet MS" w:hAnsi="Trebuchet MS"/>
-          <w:sz w:val="18"/>
-          <w:szCs w:val="18"/>
-        </w:rPr>
-        <w:t xml:space="preserve"> </w:t>
+        <w:t xml:space="preserve">int_klarna_payments_pipelines </w:t>
       </w:r>
       <w:r>
         <w:rPr>
@@ -2604,7 +2508,6 @@
           <w:szCs w:val="18"/>
         </w:rPr>
       </w:pPr>
-      <w:proofErr w:type="spellStart"/>
       <w:r>
         <w:rPr>
           <w:rStyle w:val="SubtleEmphasis"/>
@@ -2612,17 +2515,7 @@
           <w:sz w:val="18"/>
           <w:szCs w:val="18"/>
         </w:rPr>
-        <w:t>int_klarna_payments_controllers</w:t>
-      </w:r>
-      <w:proofErr w:type="spellEnd"/>
-      <w:r>
-        <w:rPr>
-          <w:rStyle w:val="SubtleEmphasis"/>
-          <w:rFonts w:ascii="Trebuchet MS" w:hAnsi="Trebuchet MS"/>
-          <w:sz w:val="18"/>
-          <w:szCs w:val="18"/>
-        </w:rPr>
-        <w:t xml:space="preserve"> </w:t>
+        <w:t xml:space="preserve">int_klarna_payments_controllers </w:t>
       </w:r>
       <w:r>
         <w:rPr>
@@ -2666,7 +2559,6 @@
         </w:rPr>
       </w:pPr>
       <w:bookmarkStart w:id="24" w:name="_Toc392504540"/>
-      <w:proofErr w:type="spellStart"/>
       <w:r>
         <w:rPr>
           <w:rStyle w:val="SubtleEmphasis"/>
@@ -2678,7 +2570,6 @@
         <w:t>int_klarna_payments</w:t>
       </w:r>
       <w:bookmarkEnd w:id="24"/>
-      <w:proofErr w:type="spellEnd"/>
     </w:p>
     <w:p>
       <w:pPr>
@@ -2705,7 +2596,6 @@
         </w:rPr>
         <w:t xml:space="preserve">The </w:t>
       </w:r>
-      <w:proofErr w:type="spellStart"/>
       <w:r>
         <w:rPr>
           <w:rFonts w:ascii="Tahoma" w:hAnsi="Tahoma" w:cs="Tahoma"/>
@@ -2714,7 +2604,6 @@
         </w:rPr>
         <w:t>int_klarna_payments</w:t>
       </w:r>
-      <w:proofErr w:type="spellEnd"/>
       <w:r>
         <w:rPr>
           <w:rFonts w:ascii="Tahoma" w:hAnsi="Tahoma" w:cs="Tahoma"/>
@@ -2777,7 +2666,6 @@
           <w:szCs w:val="24"/>
         </w:rPr>
       </w:pPr>
-      <w:proofErr w:type="spellStart"/>
       <w:r>
         <w:rPr>
           <w:rFonts w:ascii="Tahoma" w:hAnsi="Tahoma" w:cs="Tahoma"/>
@@ -2788,7 +2676,6 @@
         </w:rPr>
         <w:t>int_klarna_payments</w:t>
       </w:r>
-      <w:proofErr w:type="spellEnd"/>
     </w:p>
     <w:p>
       <w:pPr>
@@ -2991,7 +2878,6 @@
           <w:lang w:val="en-GB"/>
         </w:rPr>
       </w:pPr>
-      <w:proofErr w:type="spellStart"/>
       <w:r>
         <w:rPr>
           <w:rFonts w:ascii="Tahoma" w:hAnsi="Tahoma" w:cs="Tahoma"/>
@@ -3002,7 +2888,6 @@
         </w:rPr>
         <w:t>Webreferences</w:t>
       </w:r>
-      <w:proofErr w:type="spellEnd"/>
     </w:p>
     <w:p>
       <w:pPr>
@@ -3056,7 +2941,6 @@
         </w:rPr>
       </w:pPr>
       <w:bookmarkStart w:id="25" w:name="_Toc392504541"/>
-      <w:proofErr w:type="spellStart"/>
       <w:r>
         <w:rPr>
           <w:rStyle w:val="SubtleEmphasis"/>
@@ -3068,7 +2952,6 @@
         <w:t>int_klarna_payments_pipelines</w:t>
       </w:r>
       <w:bookmarkEnd w:id="25"/>
-      <w:proofErr w:type="spellEnd"/>
     </w:p>
     <w:p>
       <w:pPr>
@@ -3085,7 +2968,6 @@
         </w:rPr>
         <w:t xml:space="preserve">The </w:t>
       </w:r>
-      <w:proofErr w:type="spellStart"/>
       <w:r>
         <w:rPr>
           <w:rFonts w:ascii="Tahoma" w:hAnsi="Tahoma" w:cs="Tahoma"/>
@@ -3094,7 +2976,6 @@
         </w:rPr>
         <w:t>int_klarna_payments_pipelines</w:t>
       </w:r>
-      <w:proofErr w:type="spellEnd"/>
       <w:r>
         <w:rPr>
           <w:rStyle w:val="SubtleEmphasis"/>
@@ -3166,7 +3047,6 @@
           <w:szCs w:val="24"/>
         </w:rPr>
       </w:pPr>
-      <w:proofErr w:type="spellStart"/>
       <w:r>
         <w:rPr>
           <w:rFonts w:ascii="Tahoma" w:hAnsi="Tahoma" w:cs="Tahoma"/>
@@ -3177,7 +3057,6 @@
         </w:rPr>
         <w:t>int_klarna_payments_pipelines</w:t>
       </w:r>
-      <w:proofErr w:type="spellEnd"/>
     </w:p>
     <w:p>
       <w:pPr>
@@ -3344,7 +3223,6 @@
           <w:lang w:val="en-GB"/>
         </w:rPr>
       </w:pPr>
-      <w:proofErr w:type="spellStart"/>
       <w:r>
         <w:rPr>
           <w:rFonts w:ascii="Tahoma" w:hAnsi="Tahoma" w:cs="Tahoma"/>
@@ -3356,7 +3234,6 @@
         <w:lastRenderedPageBreak/>
         <w:t>Webreferences</w:t>
       </w:r>
-      <w:proofErr w:type="spellEnd"/>
     </w:p>
     <w:p>
       <w:pPr>
@@ -3395,7 +3272,6 @@
           <w:szCs w:val="18"/>
         </w:rPr>
       </w:pPr>
-      <w:proofErr w:type="spellStart"/>
       <w:r>
         <w:rPr>
           <w:rStyle w:val="SubtleEmphasis"/>
@@ -3416,7 +3292,6 @@
         </w:rPr>
         <w:t>controllers</w:t>
       </w:r>
-      <w:proofErr w:type="spellEnd"/>
     </w:p>
     <w:p>
       <w:pPr>
@@ -3433,7 +3308,6 @@
         </w:rPr>
         <w:t xml:space="preserve">The </w:t>
       </w:r>
-      <w:proofErr w:type="spellStart"/>
       <w:r>
         <w:rPr>
           <w:rFonts w:ascii="Tahoma" w:hAnsi="Tahoma" w:cs="Tahoma"/>
@@ -3450,7 +3324,6 @@
         </w:rPr>
         <w:t>controllers</w:t>
       </w:r>
-      <w:proofErr w:type="spellEnd"/>
       <w:r>
         <w:rPr>
           <w:rStyle w:val="SubtleEmphasis"/>
@@ -3522,7 +3395,6 @@
           <w:szCs w:val="24"/>
         </w:rPr>
       </w:pPr>
-      <w:proofErr w:type="spellStart"/>
       <w:r>
         <w:rPr>
           <w:rFonts w:ascii="Tahoma" w:hAnsi="Tahoma" w:cs="Tahoma"/>
@@ -3543,7 +3415,6 @@
         </w:rPr>
         <w:t>controllers</w:t>
       </w:r>
-      <w:proofErr w:type="spellEnd"/>
     </w:p>
     <w:p>
       <w:pPr>
@@ -3710,7 +3581,6 @@
           <w:lang w:val="en-GB"/>
         </w:rPr>
       </w:pPr>
-      <w:proofErr w:type="spellStart"/>
       <w:r>
         <w:rPr>
           <w:rFonts w:ascii="Tahoma" w:hAnsi="Tahoma" w:cs="Tahoma"/>
@@ -3721,7 +3591,6 @@
         </w:rPr>
         <w:t>Webreferences</w:t>
       </w:r>
-      <w:proofErr w:type="spellEnd"/>
     </w:p>
     <w:p>
       <w:pPr>
@@ -4082,13 +3951,8 @@
       <w:pPr>
         <w:pStyle w:val="Heading3"/>
       </w:pPr>
-      <w:proofErr w:type="spellStart"/>
-      <w:r>
-        <w:t>Klarna</w:t>
-      </w:r>
-      <w:proofErr w:type="spellEnd"/>
-      <w:r>
-        <w:t xml:space="preserve"> Payments Configurations</w:t>
+      <w:r>
+        <w:t>Klarna Payments Configurations</w:t>
       </w:r>
     </w:p>
     <w:p>
@@ -4120,23 +3984,13 @@
         </w:rPr>
         <w:t xml:space="preserve">Also, there is a page in Business Manager where you have to configure </w:t>
       </w:r>
-      <w:proofErr w:type="spellStart"/>
-      <w:r>
-        <w:rPr>
-          <w:rFonts w:ascii="Tahoma" w:hAnsi="Tahoma" w:cs="Tahoma"/>
-          <w:sz w:val="18"/>
-          <w:szCs w:val="18"/>
-        </w:rPr>
-        <w:t>Klarna</w:t>
-      </w:r>
-      <w:proofErr w:type="spellEnd"/>
-      <w:r>
-        <w:rPr>
-          <w:rFonts w:ascii="Tahoma" w:hAnsi="Tahoma" w:cs="Tahoma"/>
-          <w:sz w:val="18"/>
-          <w:szCs w:val="18"/>
-        </w:rPr>
-        <w:t xml:space="preserve"> Payments</w:t>
+      <w:r>
+        <w:rPr>
+          <w:rFonts w:ascii="Tahoma" w:hAnsi="Tahoma" w:cs="Tahoma"/>
+          <w:sz w:val="18"/>
+          <w:szCs w:val="18"/>
+        </w:rPr>
+        <w:t>Klarna Payments</w:t>
       </w:r>
       <w:r>
         <w:rPr>
@@ -4162,7 +4016,6 @@
         </w:rPr>
         <w:t xml:space="preserve">&gt; </w:t>
       </w:r>
-      <w:proofErr w:type="spellStart"/>
       <w:r>
         <w:rPr>
           <w:rFonts w:ascii="Tahoma" w:hAnsi="Tahoma" w:cs="Tahoma"/>
@@ -4171,7 +4024,6 @@
         </w:rPr>
         <w:t>Klarna_Payments</w:t>
       </w:r>
-      <w:proofErr w:type="spellEnd"/>
       <w:r>
         <w:rPr>
           <w:rFonts w:ascii="Tahoma" w:hAnsi="Tahoma" w:cs="Tahoma"/>
@@ -4232,20 +4084,22 @@
         <w:tblLook w:val="04A0" w:firstRow="1" w:lastRow="0" w:firstColumn="1" w:lastColumn="0" w:noHBand="0" w:noVBand="1"/>
       </w:tblPr>
       <w:tblGrid>
-        <w:gridCol w:w="2005"/>
-        <w:gridCol w:w="2411"/>
-        <w:gridCol w:w="4466"/>
+        <w:gridCol w:w="2090"/>
+        <w:gridCol w:w="2481"/>
+        <w:gridCol w:w="4311"/>
       </w:tblGrid>
       <w:tr>
         <w:tc>
           <w:tcPr>
-            <w:tcW w:w="2005" w:type="dxa"/>
+            <w:tcW w:w="0" w:type="auto"/>
           </w:tcPr>
           <w:p>
             <w:pPr>
               <w:pStyle w:val="BodyText"/>
+              <w:jc w:val="center"/>
               <w:rPr>
                 <w:rFonts w:ascii="Tahoma" w:hAnsi="Tahoma" w:cs="Tahoma"/>
+                <w:b/>
                 <w:sz w:val="18"/>
                 <w:szCs w:val="18"/>
               </w:rPr>
@@ -4253,6 +4107,7 @@
             <w:r>
               <w:rPr>
                 <w:rFonts w:ascii="Tahoma" w:hAnsi="Tahoma" w:cs="Tahoma"/>
+                <w:b/>
                 <w:sz w:val="18"/>
                 <w:szCs w:val="18"/>
               </w:rPr>
@@ -4262,13 +4117,15 @@
         </w:tc>
         <w:tc>
           <w:tcPr>
-            <w:tcW w:w="2411" w:type="dxa"/>
+            <w:tcW w:w="0" w:type="auto"/>
           </w:tcPr>
           <w:p>
             <w:pPr>
               <w:pStyle w:val="BodyText"/>
+              <w:jc w:val="center"/>
               <w:rPr>
                 <w:rFonts w:ascii="Tahoma" w:hAnsi="Tahoma" w:cs="Tahoma"/>
+                <w:b/>
                 <w:sz w:val="18"/>
                 <w:szCs w:val="18"/>
               </w:rPr>
@@ -4276,6 +4133,7 @@
             <w:r>
               <w:rPr>
                 <w:rFonts w:ascii="Tahoma" w:hAnsi="Tahoma" w:cs="Tahoma"/>
+                <w:b/>
                 <w:sz w:val="18"/>
                 <w:szCs w:val="18"/>
               </w:rPr>
@@ -4285,13 +4143,15 @@
         </w:tc>
         <w:tc>
           <w:tcPr>
-            <w:tcW w:w="4466" w:type="dxa"/>
+            <w:tcW w:w="0" w:type="auto"/>
           </w:tcPr>
           <w:p>
             <w:pPr>
               <w:pStyle w:val="BodyText"/>
+              <w:jc w:val="center"/>
               <w:rPr>
                 <w:rFonts w:ascii="Tahoma" w:hAnsi="Tahoma" w:cs="Tahoma"/>
+                <w:b/>
                 <w:sz w:val="18"/>
                 <w:szCs w:val="18"/>
               </w:rPr>
@@ -4299,232 +4159,27 @@
             <w:r>
               <w:rPr>
                 <w:rFonts w:ascii="Tahoma" w:hAnsi="Tahoma" w:cs="Tahoma"/>
+                <w:b/>
                 <w:sz w:val="18"/>
                 <w:szCs w:val="18"/>
               </w:rPr>
               <w:t>Description</w:t>
-            </w:r>
-          </w:p>
-        </w:tc>
-      </w:tr>
-      <w:tr>
-        <w:tc>
-          <w:tcPr>
-            <w:tcW w:w="2005" w:type="dxa"/>
-          </w:tcPr>
-          <w:p>
-            <w:pPr>
-              <w:pStyle w:val="BodyText"/>
-              <w:rPr>
-                <w:rFonts w:ascii="Tahoma" w:hAnsi="Tahoma" w:cs="Tahoma"/>
-                <w:sz w:val="18"/>
-                <w:szCs w:val="18"/>
-              </w:rPr>
-            </w:pPr>
-            <w:r>
-              <w:rPr>
-                <w:rFonts w:ascii="Tahoma" w:hAnsi="Tahoma" w:cs="Tahoma"/>
-                <w:sz w:val="18"/>
-                <w:szCs w:val="18"/>
-              </w:rPr>
-              <w:t xml:space="preserve">Send </w:t>
-            </w:r>
-            <w:proofErr w:type="spellStart"/>
-            <w:r>
-              <w:rPr>
-                <w:rFonts w:ascii="Tahoma" w:hAnsi="Tahoma" w:cs="Tahoma"/>
-                <w:sz w:val="18"/>
-                <w:szCs w:val="18"/>
-              </w:rPr>
-              <w:t>product_url</w:t>
-            </w:r>
-            <w:proofErr w:type="spellEnd"/>
-            <w:r>
-              <w:rPr>
-                <w:rFonts w:ascii="Tahoma" w:hAnsi="Tahoma" w:cs="Tahoma"/>
-                <w:sz w:val="18"/>
-                <w:szCs w:val="18"/>
-              </w:rPr>
-              <w:t xml:space="preserve"> and </w:t>
-            </w:r>
-            <w:proofErr w:type="spellStart"/>
-            <w:r>
-              <w:rPr>
-                <w:rFonts w:ascii="Tahoma" w:hAnsi="Tahoma" w:cs="Tahoma"/>
-                <w:sz w:val="18"/>
-                <w:szCs w:val="18"/>
-              </w:rPr>
-              <w:t>image_url</w:t>
-            </w:r>
-            <w:proofErr w:type="spellEnd"/>
-            <w:r>
-              <w:rPr>
-                <w:rFonts w:ascii="Tahoma" w:hAnsi="Tahoma" w:cs="Tahoma"/>
-                <w:sz w:val="18"/>
-                <w:szCs w:val="18"/>
-              </w:rPr>
-              <w:t xml:space="preserve"> </w:t>
-            </w:r>
-          </w:p>
-        </w:tc>
-        <w:tc>
-          <w:tcPr>
-            <w:tcW w:w="2411" w:type="dxa"/>
-          </w:tcPr>
-          <w:p>
-            <w:pPr>
-              <w:pStyle w:val="BodyText"/>
-              <w:rPr>
-                <w:rFonts w:ascii="Tahoma" w:hAnsi="Tahoma" w:cs="Tahoma"/>
-                <w:sz w:val="18"/>
-                <w:szCs w:val="18"/>
-              </w:rPr>
-            </w:pPr>
-            <w:proofErr w:type="spellStart"/>
-            <w:r>
-              <w:rPr>
-                <w:rFonts w:ascii="Tahoma" w:hAnsi="Tahoma" w:cs="Tahoma"/>
-                <w:sz w:val="18"/>
-                <w:szCs w:val="18"/>
-              </w:rPr>
-              <w:t>sendProductAndImageURLs</w:t>
-            </w:r>
-            <w:proofErr w:type="spellEnd"/>
-          </w:p>
-        </w:tc>
-        <w:tc>
-          <w:tcPr>
-            <w:tcW w:w="4466" w:type="dxa"/>
-          </w:tcPr>
-          <w:p>
-            <w:pPr>
-              <w:pStyle w:val="BodyText"/>
-              <w:rPr>
-                <w:rFonts w:ascii="Tahoma" w:hAnsi="Tahoma" w:cs="Tahoma"/>
-                <w:sz w:val="18"/>
-                <w:szCs w:val="18"/>
-              </w:rPr>
-            </w:pPr>
-            <w:r>
-              <w:rPr>
-                <w:rFonts w:ascii="Tahoma" w:hAnsi="Tahoma" w:cs="Tahoma"/>
-                <w:sz w:val="18"/>
-                <w:szCs w:val="18"/>
-              </w:rPr>
-              <w:t xml:space="preserve">If set to true </w:t>
-            </w:r>
-            <w:proofErr w:type="spellStart"/>
-            <w:r>
-              <w:rPr>
-                <w:rFonts w:ascii="Tahoma" w:hAnsi="Tahoma" w:cs="Tahoma"/>
-                <w:sz w:val="18"/>
-                <w:szCs w:val="18"/>
-              </w:rPr>
-              <w:t>product_url</w:t>
-            </w:r>
-            <w:proofErr w:type="spellEnd"/>
-            <w:r>
-              <w:rPr>
-                <w:rFonts w:ascii="Tahoma" w:hAnsi="Tahoma" w:cs="Tahoma"/>
-                <w:sz w:val="18"/>
-                <w:szCs w:val="18"/>
-              </w:rPr>
-              <w:t xml:space="preserve"> and </w:t>
-            </w:r>
-            <w:proofErr w:type="spellStart"/>
-            <w:r>
-              <w:rPr>
-                <w:rFonts w:ascii="Tahoma" w:hAnsi="Tahoma" w:cs="Tahoma"/>
-                <w:sz w:val="18"/>
-                <w:szCs w:val="18"/>
-              </w:rPr>
-              <w:t>image_url</w:t>
-            </w:r>
-            <w:proofErr w:type="spellEnd"/>
-            <w:r>
-              <w:rPr>
-                <w:rFonts w:ascii="Tahoma" w:hAnsi="Tahoma" w:cs="Tahoma"/>
-                <w:sz w:val="18"/>
-                <w:szCs w:val="18"/>
-              </w:rPr>
-              <w:t xml:space="preserve"> fields in </w:t>
-            </w:r>
-            <w:proofErr w:type="spellStart"/>
-            <w:r>
-              <w:rPr>
-                <w:rFonts w:ascii="Tahoma" w:hAnsi="Tahoma" w:cs="Tahoma"/>
-                <w:sz w:val="18"/>
-                <w:szCs w:val="18"/>
-              </w:rPr>
-              <w:t>Klarna</w:t>
-            </w:r>
-            <w:proofErr w:type="spellEnd"/>
-            <w:r>
-              <w:rPr>
-                <w:rFonts w:ascii="Tahoma" w:hAnsi="Tahoma" w:cs="Tahoma"/>
-                <w:sz w:val="18"/>
-                <w:szCs w:val="18"/>
-              </w:rPr>
-              <w:t xml:space="preserve"> Payments create session call will be included in API call, otherwise </w:t>
-            </w:r>
-            <w:proofErr w:type="spellStart"/>
-            <w:r>
-              <w:rPr>
-                <w:rFonts w:ascii="Tahoma" w:hAnsi="Tahoma" w:cs="Tahoma"/>
-                <w:sz w:val="18"/>
-                <w:szCs w:val="18"/>
-              </w:rPr>
-              <w:t>product_url</w:t>
-            </w:r>
-            <w:proofErr w:type="spellEnd"/>
-            <w:r>
-              <w:rPr>
-                <w:rFonts w:ascii="Tahoma" w:hAnsi="Tahoma" w:cs="Tahoma"/>
-                <w:sz w:val="18"/>
-                <w:szCs w:val="18"/>
-              </w:rPr>
-              <w:t xml:space="preserve"> and </w:t>
-            </w:r>
-            <w:proofErr w:type="spellStart"/>
-            <w:r>
-              <w:rPr>
-                <w:rFonts w:ascii="Tahoma" w:hAnsi="Tahoma" w:cs="Tahoma"/>
-                <w:sz w:val="18"/>
-                <w:szCs w:val="18"/>
-              </w:rPr>
-              <w:t>image_url</w:t>
-            </w:r>
-            <w:proofErr w:type="spellEnd"/>
-            <w:r>
-              <w:rPr>
-                <w:rFonts w:ascii="Tahoma" w:hAnsi="Tahoma" w:cs="Tahoma"/>
-                <w:sz w:val="18"/>
-                <w:szCs w:val="18"/>
-              </w:rPr>
-              <w:t xml:space="preserve"> fields will not be populated</w:t>
-            </w:r>
-            <w:r>
-              <w:rPr>
-                <w:rFonts w:ascii="Tahoma" w:hAnsi="Tahoma" w:cs="Tahoma"/>
-                <w:sz w:val="18"/>
-                <w:szCs w:val="18"/>
-              </w:rPr>
-              <w:t>.</w:t>
             </w:r>
           </w:p>
         </w:tc>
       </w:tr>
       <w:tr>
         <w:trPr>
-          <w:trHeight w:val="1302"/>
+          <w:trHeight w:val="907"/>
         </w:trPr>
         <w:tc>
           <w:tcPr>
-            <w:tcW w:w="2005" w:type="dxa"/>
+            <w:tcW w:w="0" w:type="auto"/>
           </w:tcPr>
           <w:p>
             <w:pPr>
               <w:pStyle w:val="BodyText"/>
+              <w:jc w:val="left"/>
               <w:rPr>
                 <w:rFonts w:ascii="Tahoma" w:hAnsi="Tahoma" w:cs="Tahoma"/>
                 <w:sz w:val="18"/>
@@ -4537,13 +4192,21 @@
                 <w:sz w:val="18"/>
                 <w:szCs w:val="18"/>
               </w:rPr>
-              <w:t>merchant_reference2 mapping</w:t>
+              <w:t>Send product_url and image_url</w:t>
+            </w:r>
+            <w:r>
+              <w:rPr>
+                <w:rFonts w:ascii="Tahoma" w:hAnsi="Tahoma" w:cs="Tahoma"/>
+                <w:sz w:val="18"/>
+                <w:szCs w:val="18"/>
+              </w:rPr>
+              <w:t xml:space="preserve"> </w:t>
             </w:r>
           </w:p>
         </w:tc>
         <w:tc>
           <w:tcPr>
-            <w:tcW w:w="2411" w:type="dxa"/>
+            <w:tcW w:w="0" w:type="auto"/>
           </w:tcPr>
           <w:p>
             <w:pPr>
@@ -4560,13 +4223,13 @@
                 <w:sz w:val="18"/>
                 <w:szCs w:val="18"/>
               </w:rPr>
-              <w:t>merchant_reference2 mapping</w:t>
+              <w:t>sendProductAndImageURLs</w:t>
             </w:r>
           </w:p>
         </w:tc>
         <w:tc>
           <w:tcPr>
-            <w:tcW w:w="4466" w:type="dxa"/>
+            <w:tcW w:w="0" w:type="auto"/>
           </w:tcPr>
           <w:p>
             <w:pPr>
@@ -4583,25 +4246,90 @@
                 <w:sz w:val="18"/>
                 <w:szCs w:val="18"/>
               </w:rPr>
-              <w:t xml:space="preserve">The field from SCC order (basket) object that is mapped to merchant_reference2 field from </w:t>
-            </w:r>
-            <w:proofErr w:type="spellStart"/>
+              <w:t>If set to true product_url and image_url fields in Klarna Payments create session call will be included in API call, otherwise product_url and image_url fields will not be populated</w:t>
+            </w:r>
             <w:r>
               <w:rPr>
                 <w:rFonts w:ascii="Tahoma" w:hAnsi="Tahoma" w:cs="Tahoma"/>
                 <w:sz w:val="18"/>
                 <w:szCs w:val="18"/>
               </w:rPr>
-              <w:t>klarna</w:t>
-            </w:r>
-            <w:proofErr w:type="spellEnd"/>
-            <w:r>
+              <w:t>.</w:t>
+            </w:r>
+          </w:p>
+        </w:tc>
+      </w:tr>
+      <w:tr>
+        <w:trPr>
+          <w:trHeight w:val="1160"/>
+        </w:trPr>
+        <w:tc>
+          <w:tcPr>
+            <w:tcW w:w="0" w:type="auto"/>
+          </w:tcPr>
+          <w:p>
+            <w:pPr>
+              <w:pStyle w:val="BodyText"/>
+              <w:jc w:val="left"/>
               <w:rPr>
                 <w:rFonts w:ascii="Tahoma" w:hAnsi="Tahoma" w:cs="Tahoma"/>
                 <w:sz w:val="18"/>
                 <w:szCs w:val="18"/>
               </w:rPr>
-              <w:t xml:space="preserve"> API request</w:t>
+            </w:pPr>
+            <w:r>
+              <w:rPr>
+                <w:rFonts w:ascii="Tahoma" w:hAnsi="Tahoma" w:cs="Tahoma"/>
+                <w:sz w:val="18"/>
+                <w:szCs w:val="18"/>
+              </w:rPr>
+              <w:t>merchant_reference2 mapping</w:t>
+            </w:r>
+          </w:p>
+        </w:tc>
+        <w:tc>
+          <w:tcPr>
+            <w:tcW w:w="0" w:type="auto"/>
+          </w:tcPr>
+          <w:p>
+            <w:pPr>
+              <w:pStyle w:val="BodyText"/>
+              <w:rPr>
+                <w:rFonts w:ascii="Tahoma" w:hAnsi="Tahoma" w:cs="Tahoma"/>
+                <w:sz w:val="18"/>
+                <w:szCs w:val="18"/>
+              </w:rPr>
+            </w:pPr>
+            <w:r>
+              <w:rPr>
+                <w:rFonts w:ascii="Tahoma" w:hAnsi="Tahoma" w:cs="Tahoma"/>
+                <w:sz w:val="18"/>
+                <w:szCs w:val="18"/>
+              </w:rPr>
+              <w:t>merchant_reference2 mapping</w:t>
+            </w:r>
+          </w:p>
+        </w:tc>
+        <w:tc>
+          <w:tcPr>
+            <w:tcW w:w="0" w:type="auto"/>
+          </w:tcPr>
+          <w:p>
+            <w:pPr>
+              <w:pStyle w:val="BodyText"/>
+              <w:rPr>
+                <w:rFonts w:ascii="Tahoma" w:hAnsi="Tahoma" w:cs="Tahoma"/>
+                <w:sz w:val="18"/>
+                <w:szCs w:val="18"/>
+              </w:rPr>
+            </w:pPr>
+            <w:r>
+              <w:rPr>
+                <w:rFonts w:ascii="Tahoma" w:hAnsi="Tahoma" w:cs="Tahoma"/>
+                <w:sz w:val="18"/>
+                <w:szCs w:val="18"/>
+              </w:rPr>
+              <w:t>The field from SCC order (basket) object that is mapped to merchant_reference2 field from klarna API request</w:t>
             </w:r>
             <w:r>
               <w:rPr>
@@ -4629,7 +4357,6 @@
               </w:rPr>
               <w:t xml:space="preserve">Has to be a string corresponding to the names of SCC </w:t>
             </w:r>
-            <w:proofErr w:type="spellStart"/>
             <w:r>
               <w:rPr>
                 <w:rFonts w:ascii="Tahoma" w:hAnsi="Tahoma" w:cs="Tahoma"/>
@@ -4638,7 +4365,6 @@
               </w:rPr>
               <w:t>LineItemCtnr</w:t>
             </w:r>
-            <w:proofErr w:type="spellEnd"/>
             <w:r>
               <w:rPr>
                 <w:rFonts w:ascii="Tahoma" w:hAnsi="Tahoma" w:cs="Tahoma"/>
@@ -4647,8 +4373,993 @@
               </w:rPr>
               <w:t xml:space="preserve"> class attributes. </w:t>
             </w:r>
-            <w:bookmarkStart w:id="27" w:name="_GoBack"/>
-            <w:bookmarkEnd w:id="27"/>
+          </w:p>
+        </w:tc>
+      </w:tr>
+      <w:tr>
+        <w:trPr>
+          <w:trHeight w:val="1121"/>
+        </w:trPr>
+        <w:tc>
+          <w:tcPr>
+            <w:tcW w:w="0" w:type="auto"/>
+          </w:tcPr>
+          <w:p>
+            <w:pPr>
+              <w:pStyle w:val="BodyText"/>
+              <w:jc w:val="left"/>
+              <w:rPr>
+                <w:rFonts w:ascii="Tahoma" w:hAnsi="Tahoma" w:cs="Tahoma"/>
+                <w:sz w:val="18"/>
+                <w:szCs w:val="18"/>
+              </w:rPr>
+            </w:pPr>
+            <w:r>
+              <w:rPr>
+                <w:rFonts w:ascii="Tahoma" w:hAnsi="Tahoma" w:cs="Tahoma"/>
+                <w:sz w:val="18"/>
+                <w:szCs w:val="18"/>
+              </w:rPr>
+              <w:t>Pre-Assesement is on for:</w:t>
+            </w:r>
+          </w:p>
+        </w:tc>
+        <w:tc>
+          <w:tcPr>
+            <w:tcW w:w="0" w:type="auto"/>
+          </w:tcPr>
+          <w:p>
+            <w:pPr>
+              <w:pStyle w:val="BodyText"/>
+              <w:rPr>
+                <w:rFonts w:ascii="Tahoma" w:hAnsi="Tahoma" w:cs="Tahoma"/>
+                <w:sz w:val="18"/>
+                <w:szCs w:val="18"/>
+              </w:rPr>
+            </w:pPr>
+            <w:r>
+              <w:rPr>
+                <w:rFonts w:ascii="Tahoma" w:hAnsi="Tahoma" w:cs="Tahoma"/>
+                <w:sz w:val="18"/>
+                <w:szCs w:val="18"/>
+              </w:rPr>
+              <w:t>kpPreAssessment</w:t>
+            </w:r>
+          </w:p>
+        </w:tc>
+        <w:tc>
+          <w:tcPr>
+            <w:tcW w:w="0" w:type="auto"/>
+          </w:tcPr>
+          <w:p>
+            <w:pPr>
+              <w:pStyle w:val="BodyText"/>
+              <w:rPr>
+                <w:rFonts w:ascii="Tahoma" w:hAnsi="Tahoma" w:cs="Tahoma"/>
+                <w:sz w:val="18"/>
+                <w:szCs w:val="18"/>
+              </w:rPr>
+            </w:pPr>
+            <w:r>
+              <w:rPr>
+                <w:rFonts w:ascii="Tahoma" w:hAnsi="Tahoma" w:cs="Tahoma"/>
+                <w:sz w:val="18"/>
+                <w:szCs w:val="18"/>
+              </w:rPr>
+              <w:t>Pre-assessment flag. Comma separated string values with country codes, which should have the pre-assessment flag ON. For example the following flue “UK, CN, AU” would mean the pre-assessment is on for United Kingdom, China and Australia</w:t>
+            </w:r>
+          </w:p>
+        </w:tc>
+      </w:tr>
+      <w:tr>
+        <w:trPr>
+          <w:trHeight w:val="516"/>
+        </w:trPr>
+        <w:tc>
+          <w:tcPr>
+            <w:tcW w:w="0" w:type="auto"/>
+          </w:tcPr>
+          <w:p>
+            <w:pPr>
+              <w:pStyle w:val="BodyText"/>
+              <w:jc w:val="left"/>
+              <w:rPr>
+                <w:rFonts w:ascii="Tahoma" w:hAnsi="Tahoma" w:cs="Tahoma"/>
+                <w:sz w:val="18"/>
+                <w:szCs w:val="18"/>
+              </w:rPr>
+            </w:pPr>
+            <w:r>
+              <w:rPr>
+                <w:rFonts w:ascii="Tahoma" w:hAnsi="Tahoma" w:cs="Tahoma"/>
+                <w:sz w:val="18"/>
+                <w:szCs w:val="18"/>
+              </w:rPr>
+              <w:t>Border Color Preference</w:t>
+            </w:r>
+          </w:p>
+        </w:tc>
+        <w:tc>
+          <w:tcPr>
+            <w:tcW w:w="0" w:type="auto"/>
+          </w:tcPr>
+          <w:p>
+            <w:pPr>
+              <w:pStyle w:val="BodyText"/>
+              <w:rPr>
+                <w:rFonts w:ascii="Tahoma" w:hAnsi="Tahoma" w:cs="Tahoma"/>
+                <w:sz w:val="18"/>
+                <w:szCs w:val="18"/>
+              </w:rPr>
+            </w:pPr>
+            <w:r>
+              <w:rPr>
+                <w:rFonts w:ascii="Tahoma" w:hAnsi="Tahoma" w:cs="Tahoma"/>
+                <w:sz w:val="18"/>
+                <w:szCs w:val="18"/>
+              </w:rPr>
+              <w:t>kpColorBorder</w:t>
+            </w:r>
+          </w:p>
+        </w:tc>
+        <w:tc>
+          <w:tcPr>
+            <w:tcW w:w="0" w:type="auto"/>
+          </w:tcPr>
+          <w:p>
+            <w:pPr>
+              <w:pStyle w:val="BodyText"/>
+              <w:jc w:val="left"/>
+              <w:rPr>
+                <w:rFonts w:ascii="Tahoma" w:hAnsi="Tahoma" w:cs="Tahoma"/>
+                <w:sz w:val="18"/>
+                <w:szCs w:val="18"/>
+              </w:rPr>
+            </w:pPr>
+            <w:r>
+              <w:rPr>
+                <w:rFonts w:ascii="Tahoma" w:hAnsi="Tahoma" w:cs="Tahoma"/>
+                <w:sz w:val="18"/>
+                <w:szCs w:val="18"/>
+              </w:rPr>
+              <w:t>CSS hex color to be used in Klarna Payments iFrame</w:t>
+            </w:r>
+          </w:p>
+        </w:tc>
+      </w:tr>
+      <w:tr>
+        <w:trPr>
+          <w:trHeight w:val="479"/>
+        </w:trPr>
+        <w:tc>
+          <w:tcPr>
+            <w:tcW w:w="0" w:type="auto"/>
+          </w:tcPr>
+          <w:p>
+            <w:pPr>
+              <w:pStyle w:val="BodyText"/>
+              <w:jc w:val="left"/>
+              <w:rPr>
+                <w:rFonts w:ascii="Tahoma" w:hAnsi="Tahoma" w:cs="Tahoma"/>
+                <w:sz w:val="18"/>
+                <w:szCs w:val="18"/>
+              </w:rPr>
+            </w:pPr>
+            <w:r>
+              <w:rPr>
+                <w:rFonts w:ascii="Tahoma" w:hAnsi="Tahoma" w:cs="Tahoma"/>
+                <w:sz w:val="18"/>
+                <w:szCs w:val="18"/>
+              </w:rPr>
+              <w:t>Border Selected Color Preference</w:t>
+            </w:r>
+          </w:p>
+        </w:tc>
+        <w:tc>
+          <w:tcPr>
+            <w:tcW w:w="0" w:type="auto"/>
+          </w:tcPr>
+          <w:p>
+            <w:pPr>
+              <w:pStyle w:val="BodyText"/>
+              <w:rPr>
+                <w:rFonts w:ascii="Tahoma" w:hAnsi="Tahoma" w:cs="Tahoma"/>
+                <w:sz w:val="18"/>
+                <w:szCs w:val="18"/>
+              </w:rPr>
+            </w:pPr>
+            <w:r>
+              <w:rPr>
+                <w:rFonts w:ascii="Tahoma" w:hAnsi="Tahoma" w:cs="Tahoma"/>
+                <w:sz w:val="18"/>
+                <w:szCs w:val="18"/>
+              </w:rPr>
+              <w:t>kpColorBorderSelected</w:t>
+            </w:r>
+          </w:p>
+        </w:tc>
+        <w:tc>
+          <w:tcPr>
+            <w:tcW w:w="0" w:type="auto"/>
+          </w:tcPr>
+          <w:p>
+            <w:pPr>
+              <w:pStyle w:val="BodyText"/>
+              <w:jc w:val="left"/>
+              <w:rPr>
+                <w:rFonts w:ascii="Tahoma" w:hAnsi="Tahoma" w:cs="Tahoma"/>
+                <w:sz w:val="18"/>
+                <w:szCs w:val="18"/>
+              </w:rPr>
+            </w:pPr>
+            <w:r>
+              <w:rPr>
+                <w:rFonts w:ascii="Tahoma" w:hAnsi="Tahoma" w:cs="Tahoma"/>
+                <w:sz w:val="18"/>
+                <w:szCs w:val="18"/>
+              </w:rPr>
+              <w:t>CSS hex color to be used in Klarna Payments iFrame</w:t>
+            </w:r>
+          </w:p>
+        </w:tc>
+      </w:tr>
+      <w:tr>
+        <w:trPr>
+          <w:trHeight w:val="428"/>
+        </w:trPr>
+        <w:tc>
+          <w:tcPr>
+            <w:tcW w:w="0" w:type="auto"/>
+          </w:tcPr>
+          <w:p>
+            <w:pPr>
+              <w:pStyle w:val="BodyText"/>
+              <w:jc w:val="left"/>
+              <w:rPr>
+                <w:rFonts w:ascii="Tahoma" w:hAnsi="Tahoma" w:cs="Tahoma"/>
+                <w:sz w:val="18"/>
+                <w:szCs w:val="18"/>
+              </w:rPr>
+            </w:pPr>
+            <w:r>
+              <w:rPr>
+                <w:rFonts w:ascii="Tahoma" w:hAnsi="Tahoma" w:cs="Tahoma"/>
+                <w:sz w:val="18"/>
+                <w:szCs w:val="18"/>
+              </w:rPr>
+              <w:t>Button Color Preference</w:t>
+            </w:r>
+          </w:p>
+        </w:tc>
+        <w:tc>
+          <w:tcPr>
+            <w:tcW w:w="0" w:type="auto"/>
+          </w:tcPr>
+          <w:p>
+            <w:pPr>
+              <w:pStyle w:val="BodyText"/>
+              <w:rPr>
+                <w:rFonts w:ascii="Tahoma" w:hAnsi="Tahoma" w:cs="Tahoma"/>
+                <w:sz w:val="18"/>
+                <w:szCs w:val="18"/>
+              </w:rPr>
+            </w:pPr>
+            <w:r>
+              <w:rPr>
+                <w:rFonts w:ascii="Tahoma" w:hAnsi="Tahoma" w:cs="Tahoma"/>
+                <w:sz w:val="18"/>
+                <w:szCs w:val="18"/>
+              </w:rPr>
+              <w:t>kpColorButton</w:t>
+            </w:r>
+          </w:p>
+        </w:tc>
+        <w:tc>
+          <w:tcPr>
+            <w:tcW w:w="0" w:type="auto"/>
+          </w:tcPr>
+          <w:p>
+            <w:pPr>
+              <w:pStyle w:val="BodyText"/>
+              <w:jc w:val="left"/>
+              <w:rPr>
+                <w:rFonts w:ascii="Tahoma" w:hAnsi="Tahoma" w:cs="Tahoma"/>
+                <w:sz w:val="18"/>
+                <w:szCs w:val="18"/>
+              </w:rPr>
+            </w:pPr>
+            <w:r>
+              <w:rPr>
+                <w:rFonts w:ascii="Tahoma" w:hAnsi="Tahoma" w:cs="Tahoma"/>
+                <w:sz w:val="18"/>
+                <w:szCs w:val="18"/>
+              </w:rPr>
+              <w:t>CSS hex color to be used in Klarna Payments iFrame</w:t>
+            </w:r>
+          </w:p>
+        </w:tc>
+      </w:tr>
+      <w:tr>
+        <w:trPr>
+          <w:trHeight w:val="428"/>
+        </w:trPr>
+        <w:tc>
+          <w:tcPr>
+            <w:tcW w:w="0" w:type="auto"/>
+          </w:tcPr>
+          <w:p>
+            <w:pPr>
+              <w:pStyle w:val="BodyText"/>
+              <w:jc w:val="left"/>
+              <w:rPr>
+                <w:rFonts w:ascii="Tahoma" w:hAnsi="Tahoma" w:cs="Tahoma"/>
+                <w:sz w:val="18"/>
+                <w:szCs w:val="18"/>
+              </w:rPr>
+            </w:pPr>
+            <w:r>
+              <w:rPr>
+                <w:rFonts w:ascii="Tahoma" w:hAnsi="Tahoma" w:cs="Tahoma"/>
+                <w:sz w:val="18"/>
+                <w:szCs w:val="18"/>
+              </w:rPr>
+              <w:t>Button Text Color Preference</w:t>
+            </w:r>
+          </w:p>
+        </w:tc>
+        <w:tc>
+          <w:tcPr>
+            <w:tcW w:w="0" w:type="auto"/>
+          </w:tcPr>
+          <w:p>
+            <w:pPr>
+              <w:pStyle w:val="BodyText"/>
+              <w:rPr>
+                <w:rFonts w:ascii="Tahoma" w:hAnsi="Tahoma" w:cs="Tahoma"/>
+                <w:sz w:val="18"/>
+                <w:szCs w:val="18"/>
+              </w:rPr>
+            </w:pPr>
+            <w:r>
+              <w:rPr>
+                <w:rFonts w:ascii="Tahoma" w:hAnsi="Tahoma" w:cs="Tahoma"/>
+                <w:sz w:val="18"/>
+                <w:szCs w:val="18"/>
+              </w:rPr>
+              <w:t>kpColorButtonText</w:t>
+            </w:r>
+          </w:p>
+        </w:tc>
+        <w:tc>
+          <w:tcPr>
+            <w:tcW w:w="0" w:type="auto"/>
+          </w:tcPr>
+          <w:p>
+            <w:pPr>
+              <w:pStyle w:val="BodyText"/>
+              <w:jc w:val="left"/>
+              <w:rPr>
+                <w:rFonts w:ascii="Tahoma" w:hAnsi="Tahoma" w:cs="Tahoma"/>
+                <w:sz w:val="18"/>
+                <w:szCs w:val="18"/>
+              </w:rPr>
+            </w:pPr>
+            <w:r>
+              <w:rPr>
+                <w:rFonts w:ascii="Tahoma" w:hAnsi="Tahoma" w:cs="Tahoma"/>
+                <w:sz w:val="18"/>
+                <w:szCs w:val="18"/>
+              </w:rPr>
+              <w:t>CSS hex color to be used in Klarna Payments iFrame</w:t>
+            </w:r>
+          </w:p>
+        </w:tc>
+      </w:tr>
+      <w:tr>
+        <w:trPr>
+          <w:trHeight w:val="428"/>
+        </w:trPr>
+        <w:tc>
+          <w:tcPr>
+            <w:tcW w:w="0" w:type="auto"/>
+          </w:tcPr>
+          <w:p>
+            <w:pPr>
+              <w:pStyle w:val="BodyText"/>
+              <w:jc w:val="left"/>
+              <w:rPr>
+                <w:rFonts w:ascii="Tahoma" w:hAnsi="Tahoma" w:cs="Tahoma"/>
+                <w:sz w:val="18"/>
+                <w:szCs w:val="18"/>
+              </w:rPr>
+            </w:pPr>
+            <w:r>
+              <w:rPr>
+                <w:rFonts w:ascii="Tahoma" w:hAnsi="Tahoma" w:cs="Tahoma"/>
+                <w:sz w:val="18"/>
+                <w:szCs w:val="18"/>
+              </w:rPr>
+              <w:t>Checkbox Color Preference</w:t>
+            </w:r>
+          </w:p>
+        </w:tc>
+        <w:tc>
+          <w:tcPr>
+            <w:tcW w:w="0" w:type="auto"/>
+          </w:tcPr>
+          <w:p>
+            <w:pPr>
+              <w:pStyle w:val="BodyText"/>
+              <w:rPr>
+                <w:rFonts w:ascii="Tahoma" w:hAnsi="Tahoma" w:cs="Tahoma"/>
+                <w:sz w:val="18"/>
+                <w:szCs w:val="18"/>
+              </w:rPr>
+            </w:pPr>
+            <w:r>
+              <w:rPr>
+                <w:rFonts w:ascii="Tahoma" w:hAnsi="Tahoma" w:cs="Tahoma"/>
+                <w:sz w:val="18"/>
+                <w:szCs w:val="18"/>
+              </w:rPr>
+              <w:t>kpColorCheckbox</w:t>
+            </w:r>
+          </w:p>
+        </w:tc>
+        <w:tc>
+          <w:tcPr>
+            <w:tcW w:w="0" w:type="auto"/>
+          </w:tcPr>
+          <w:p>
+            <w:pPr>
+              <w:pStyle w:val="BodyText"/>
+              <w:jc w:val="left"/>
+              <w:rPr>
+                <w:rFonts w:ascii="Tahoma" w:hAnsi="Tahoma" w:cs="Tahoma"/>
+                <w:sz w:val="18"/>
+                <w:szCs w:val="18"/>
+              </w:rPr>
+            </w:pPr>
+            <w:r>
+              <w:rPr>
+                <w:rFonts w:ascii="Tahoma" w:hAnsi="Tahoma" w:cs="Tahoma"/>
+                <w:sz w:val="18"/>
+                <w:szCs w:val="18"/>
+              </w:rPr>
+              <w:t>CSS hex color to be used in Klarna Payments iFrame</w:t>
+            </w:r>
+          </w:p>
+        </w:tc>
+      </w:tr>
+      <w:tr>
+        <w:trPr>
+          <w:trHeight w:val="428"/>
+        </w:trPr>
+        <w:tc>
+          <w:tcPr>
+            <w:tcW w:w="0" w:type="auto"/>
+          </w:tcPr>
+          <w:p>
+            <w:pPr>
+              <w:pStyle w:val="BodyText"/>
+              <w:jc w:val="left"/>
+              <w:rPr>
+                <w:rFonts w:ascii="Tahoma" w:hAnsi="Tahoma" w:cs="Tahoma"/>
+                <w:sz w:val="18"/>
+                <w:szCs w:val="18"/>
+              </w:rPr>
+            </w:pPr>
+            <w:r>
+              <w:rPr>
+                <w:rFonts w:ascii="Tahoma" w:hAnsi="Tahoma" w:cs="Tahoma"/>
+                <w:sz w:val="18"/>
+                <w:szCs w:val="18"/>
+              </w:rPr>
+              <w:t>Checkbox checkmark color preference</w:t>
+            </w:r>
+          </w:p>
+        </w:tc>
+        <w:tc>
+          <w:tcPr>
+            <w:tcW w:w="0" w:type="auto"/>
+          </w:tcPr>
+          <w:p>
+            <w:pPr>
+              <w:pStyle w:val="BodyText"/>
+              <w:rPr>
+                <w:rFonts w:ascii="Tahoma" w:hAnsi="Tahoma" w:cs="Tahoma"/>
+                <w:sz w:val="18"/>
+                <w:szCs w:val="18"/>
+              </w:rPr>
+            </w:pPr>
+            <w:r>
+              <w:rPr>
+                <w:rFonts w:ascii="Tahoma" w:hAnsi="Tahoma" w:cs="Tahoma"/>
+                <w:sz w:val="18"/>
+                <w:szCs w:val="18"/>
+              </w:rPr>
+              <w:t>kpColorCheckboxCheckmark</w:t>
+            </w:r>
+          </w:p>
+        </w:tc>
+        <w:tc>
+          <w:tcPr>
+            <w:tcW w:w="0" w:type="auto"/>
+          </w:tcPr>
+          <w:p>
+            <w:pPr>
+              <w:pStyle w:val="BodyText"/>
+              <w:jc w:val="left"/>
+              <w:rPr>
+                <w:rFonts w:ascii="Tahoma" w:hAnsi="Tahoma" w:cs="Tahoma"/>
+                <w:sz w:val="18"/>
+                <w:szCs w:val="18"/>
+              </w:rPr>
+            </w:pPr>
+            <w:r>
+              <w:rPr>
+                <w:rFonts w:ascii="Tahoma" w:hAnsi="Tahoma" w:cs="Tahoma"/>
+                <w:sz w:val="18"/>
+                <w:szCs w:val="18"/>
+              </w:rPr>
+              <w:t>CSS hex color to be used in Klarna Payments iFrame</w:t>
+            </w:r>
+          </w:p>
+        </w:tc>
+      </w:tr>
+      <w:tr>
+        <w:trPr>
+          <w:trHeight w:val="428"/>
+        </w:trPr>
+        <w:tc>
+          <w:tcPr>
+            <w:tcW w:w="0" w:type="auto"/>
+          </w:tcPr>
+          <w:p>
+            <w:pPr>
+              <w:pStyle w:val="BodyText"/>
+              <w:jc w:val="left"/>
+              <w:rPr>
+                <w:rFonts w:ascii="Tahoma" w:hAnsi="Tahoma" w:cs="Tahoma"/>
+                <w:sz w:val="18"/>
+                <w:szCs w:val="18"/>
+              </w:rPr>
+            </w:pPr>
+            <w:r>
+              <w:rPr>
+                <w:rFonts w:ascii="Tahoma" w:hAnsi="Tahoma" w:cs="Tahoma"/>
+                <w:sz w:val="18"/>
+                <w:szCs w:val="18"/>
+              </w:rPr>
+              <w:t>Details Color Preference</w:t>
+            </w:r>
+          </w:p>
+        </w:tc>
+        <w:tc>
+          <w:tcPr>
+            <w:tcW w:w="0" w:type="auto"/>
+          </w:tcPr>
+          <w:p>
+            <w:pPr>
+              <w:pStyle w:val="BodyText"/>
+              <w:rPr>
+                <w:rFonts w:ascii="Tahoma" w:hAnsi="Tahoma" w:cs="Tahoma"/>
+                <w:sz w:val="18"/>
+                <w:szCs w:val="18"/>
+              </w:rPr>
+            </w:pPr>
+            <w:r>
+              <w:rPr>
+                <w:rFonts w:ascii="Tahoma" w:hAnsi="Tahoma" w:cs="Tahoma"/>
+                <w:sz w:val="18"/>
+                <w:szCs w:val="18"/>
+              </w:rPr>
+              <w:t>kpColorDetails</w:t>
+            </w:r>
+          </w:p>
+        </w:tc>
+        <w:tc>
+          <w:tcPr>
+            <w:tcW w:w="0" w:type="auto"/>
+          </w:tcPr>
+          <w:p>
+            <w:pPr>
+              <w:pStyle w:val="BodyText"/>
+              <w:jc w:val="left"/>
+              <w:rPr>
+                <w:rFonts w:ascii="Tahoma" w:hAnsi="Tahoma" w:cs="Tahoma"/>
+                <w:sz w:val="18"/>
+                <w:szCs w:val="18"/>
+              </w:rPr>
+            </w:pPr>
+            <w:r>
+              <w:rPr>
+                <w:rFonts w:ascii="Tahoma" w:hAnsi="Tahoma" w:cs="Tahoma"/>
+                <w:sz w:val="18"/>
+                <w:szCs w:val="18"/>
+              </w:rPr>
+              <w:t>CSS hex color to be used in Klarna Payments iFrame</w:t>
+            </w:r>
+          </w:p>
+        </w:tc>
+      </w:tr>
+      <w:tr>
+        <w:trPr>
+          <w:trHeight w:val="428"/>
+        </w:trPr>
+        <w:tc>
+          <w:tcPr>
+            <w:tcW w:w="0" w:type="auto"/>
+          </w:tcPr>
+          <w:p>
+            <w:pPr>
+              <w:pStyle w:val="BodyText"/>
+              <w:jc w:val="left"/>
+              <w:rPr>
+                <w:rFonts w:ascii="Tahoma" w:hAnsi="Tahoma" w:cs="Tahoma"/>
+                <w:sz w:val="18"/>
+                <w:szCs w:val="18"/>
+              </w:rPr>
+            </w:pPr>
+            <w:r>
+              <w:rPr>
+                <w:rFonts w:ascii="Tahoma" w:hAnsi="Tahoma" w:cs="Tahoma"/>
+                <w:sz w:val="18"/>
+                <w:szCs w:val="18"/>
+              </w:rPr>
+              <w:t>Header Color Preference</w:t>
+            </w:r>
+          </w:p>
+        </w:tc>
+        <w:tc>
+          <w:tcPr>
+            <w:tcW w:w="0" w:type="auto"/>
+          </w:tcPr>
+          <w:p>
+            <w:pPr>
+              <w:pStyle w:val="BodyText"/>
+              <w:rPr>
+                <w:rFonts w:ascii="Tahoma" w:hAnsi="Tahoma" w:cs="Tahoma"/>
+                <w:sz w:val="18"/>
+                <w:szCs w:val="18"/>
+              </w:rPr>
+            </w:pPr>
+            <w:r>
+              <w:rPr>
+                <w:rFonts w:ascii="Tahoma" w:hAnsi="Tahoma" w:cs="Tahoma"/>
+                <w:sz w:val="18"/>
+                <w:szCs w:val="18"/>
+              </w:rPr>
+              <w:t>kpColorHeader</w:t>
+            </w:r>
+          </w:p>
+        </w:tc>
+        <w:tc>
+          <w:tcPr>
+            <w:tcW w:w="0" w:type="auto"/>
+          </w:tcPr>
+          <w:p>
+            <w:pPr>
+              <w:pStyle w:val="BodyText"/>
+              <w:jc w:val="left"/>
+              <w:rPr>
+                <w:rFonts w:ascii="Tahoma" w:hAnsi="Tahoma" w:cs="Tahoma"/>
+                <w:sz w:val="18"/>
+                <w:szCs w:val="18"/>
+              </w:rPr>
+            </w:pPr>
+            <w:r>
+              <w:rPr>
+                <w:rFonts w:ascii="Tahoma" w:hAnsi="Tahoma" w:cs="Tahoma"/>
+                <w:sz w:val="18"/>
+                <w:szCs w:val="18"/>
+              </w:rPr>
+              <w:t>CSS hex color to be used in Klarna Payments iFrame</w:t>
+            </w:r>
+          </w:p>
+        </w:tc>
+      </w:tr>
+      <w:tr>
+        <w:trPr>
+          <w:trHeight w:val="428"/>
+        </w:trPr>
+        <w:tc>
+          <w:tcPr>
+            <w:tcW w:w="0" w:type="auto"/>
+          </w:tcPr>
+          <w:p>
+            <w:pPr>
+              <w:pStyle w:val="BodyText"/>
+              <w:jc w:val="left"/>
+              <w:rPr>
+                <w:rFonts w:ascii="Tahoma" w:hAnsi="Tahoma" w:cs="Tahoma"/>
+                <w:sz w:val="18"/>
+                <w:szCs w:val="18"/>
+              </w:rPr>
+            </w:pPr>
+            <w:r>
+              <w:rPr>
+                <w:rFonts w:ascii="Tahoma" w:hAnsi="Tahoma" w:cs="Tahoma"/>
+                <w:sz w:val="18"/>
+                <w:szCs w:val="18"/>
+              </w:rPr>
+              <w:t>Link Color Preference</w:t>
+            </w:r>
+          </w:p>
+        </w:tc>
+        <w:tc>
+          <w:tcPr>
+            <w:tcW w:w="0" w:type="auto"/>
+          </w:tcPr>
+          <w:p>
+            <w:pPr>
+              <w:pStyle w:val="BodyText"/>
+              <w:rPr>
+                <w:rFonts w:ascii="Tahoma" w:hAnsi="Tahoma" w:cs="Tahoma"/>
+                <w:sz w:val="18"/>
+                <w:szCs w:val="18"/>
+              </w:rPr>
+            </w:pPr>
+            <w:r>
+              <w:rPr>
+                <w:rFonts w:ascii="Tahoma" w:hAnsi="Tahoma" w:cs="Tahoma"/>
+                <w:sz w:val="18"/>
+                <w:szCs w:val="18"/>
+              </w:rPr>
+              <w:t>kpColorLink</w:t>
+            </w:r>
+          </w:p>
+        </w:tc>
+        <w:tc>
+          <w:tcPr>
+            <w:tcW w:w="0" w:type="auto"/>
+          </w:tcPr>
+          <w:p>
+            <w:pPr>
+              <w:pStyle w:val="BodyText"/>
+              <w:jc w:val="left"/>
+              <w:rPr>
+                <w:rFonts w:ascii="Tahoma" w:hAnsi="Tahoma" w:cs="Tahoma"/>
+                <w:sz w:val="18"/>
+                <w:szCs w:val="18"/>
+              </w:rPr>
+            </w:pPr>
+            <w:r>
+              <w:rPr>
+                <w:rFonts w:ascii="Tahoma" w:hAnsi="Tahoma" w:cs="Tahoma"/>
+                <w:sz w:val="18"/>
+                <w:szCs w:val="18"/>
+              </w:rPr>
+              <w:t>CSS hex color to be used in Klarna Payments iFrame</w:t>
+            </w:r>
+          </w:p>
+        </w:tc>
+      </w:tr>
+      <w:tr>
+        <w:trPr>
+          <w:trHeight w:val="428"/>
+        </w:trPr>
+        <w:tc>
+          <w:tcPr>
+            <w:tcW w:w="0" w:type="auto"/>
+          </w:tcPr>
+          <w:p>
+            <w:pPr>
+              <w:pStyle w:val="BodyText"/>
+              <w:jc w:val="left"/>
+              <w:rPr>
+                <w:rFonts w:ascii="Tahoma" w:hAnsi="Tahoma" w:cs="Tahoma"/>
+                <w:sz w:val="18"/>
+                <w:szCs w:val="18"/>
+              </w:rPr>
+            </w:pPr>
+            <w:r>
+              <w:rPr>
+                <w:rFonts w:ascii="Tahoma" w:hAnsi="Tahoma" w:cs="Tahoma"/>
+                <w:sz w:val="18"/>
+                <w:szCs w:val="18"/>
+              </w:rPr>
+              <w:t>Text Color Preference</w:t>
+            </w:r>
+          </w:p>
+        </w:tc>
+        <w:tc>
+          <w:tcPr>
+            <w:tcW w:w="0" w:type="auto"/>
+          </w:tcPr>
+          <w:p>
+            <w:pPr>
+              <w:pStyle w:val="BodyText"/>
+              <w:rPr>
+                <w:rFonts w:ascii="Tahoma" w:hAnsi="Tahoma" w:cs="Tahoma"/>
+                <w:sz w:val="18"/>
+                <w:szCs w:val="18"/>
+              </w:rPr>
+            </w:pPr>
+            <w:r>
+              <w:rPr>
+                <w:rFonts w:ascii="Tahoma" w:hAnsi="Tahoma" w:cs="Tahoma"/>
+                <w:sz w:val="18"/>
+                <w:szCs w:val="18"/>
+              </w:rPr>
+              <w:t>kpColorText</w:t>
+            </w:r>
+          </w:p>
+        </w:tc>
+        <w:tc>
+          <w:tcPr>
+            <w:tcW w:w="0" w:type="auto"/>
+          </w:tcPr>
+          <w:p>
+            <w:pPr>
+              <w:pStyle w:val="BodyText"/>
+              <w:jc w:val="left"/>
+              <w:rPr>
+                <w:rFonts w:ascii="Tahoma" w:hAnsi="Tahoma" w:cs="Tahoma"/>
+                <w:sz w:val="18"/>
+                <w:szCs w:val="18"/>
+              </w:rPr>
+            </w:pPr>
+            <w:r>
+              <w:rPr>
+                <w:rFonts w:ascii="Tahoma" w:hAnsi="Tahoma" w:cs="Tahoma"/>
+                <w:sz w:val="18"/>
+                <w:szCs w:val="18"/>
+              </w:rPr>
+              <w:t>CSS hex color to be used in Klarna Payments iFrame</w:t>
+            </w:r>
+          </w:p>
+        </w:tc>
+      </w:tr>
+      <w:tr>
+        <w:trPr>
+          <w:trHeight w:val="428"/>
+        </w:trPr>
+        <w:tc>
+          <w:tcPr>
+            <w:tcW w:w="0" w:type="auto"/>
+          </w:tcPr>
+          <w:p>
+            <w:pPr>
+              <w:pStyle w:val="BodyText"/>
+              <w:jc w:val="left"/>
+              <w:rPr>
+                <w:rFonts w:ascii="Tahoma" w:hAnsi="Tahoma" w:cs="Tahoma"/>
+                <w:sz w:val="18"/>
+                <w:szCs w:val="18"/>
+              </w:rPr>
+            </w:pPr>
+            <w:r>
+              <w:rPr>
+                <w:rFonts w:ascii="Tahoma" w:hAnsi="Tahoma" w:cs="Tahoma"/>
+                <w:sz w:val="18"/>
+                <w:szCs w:val="18"/>
+              </w:rPr>
+              <w:t>Secondary Text Color Preference</w:t>
+            </w:r>
+          </w:p>
+        </w:tc>
+        <w:tc>
+          <w:tcPr>
+            <w:tcW w:w="0" w:type="auto"/>
+          </w:tcPr>
+          <w:p>
+            <w:pPr>
+              <w:pStyle w:val="BodyText"/>
+              <w:rPr>
+                <w:rFonts w:ascii="Tahoma" w:hAnsi="Tahoma" w:cs="Tahoma"/>
+                <w:sz w:val="18"/>
+                <w:szCs w:val="18"/>
+              </w:rPr>
+            </w:pPr>
+            <w:r>
+              <w:rPr>
+                <w:rFonts w:ascii="Tahoma" w:hAnsi="Tahoma" w:cs="Tahoma"/>
+                <w:sz w:val="18"/>
+                <w:szCs w:val="18"/>
+              </w:rPr>
+              <w:t>kpColorTextSecondary</w:t>
+            </w:r>
+          </w:p>
+        </w:tc>
+        <w:tc>
+          <w:tcPr>
+            <w:tcW w:w="0" w:type="auto"/>
+          </w:tcPr>
+          <w:p>
+            <w:pPr>
+              <w:pStyle w:val="BodyText"/>
+              <w:jc w:val="left"/>
+              <w:rPr>
+                <w:rFonts w:ascii="Tahoma" w:hAnsi="Tahoma" w:cs="Tahoma"/>
+                <w:sz w:val="18"/>
+                <w:szCs w:val="18"/>
+              </w:rPr>
+            </w:pPr>
+            <w:r>
+              <w:rPr>
+                <w:rFonts w:ascii="Tahoma" w:hAnsi="Tahoma" w:cs="Tahoma"/>
+                <w:sz w:val="18"/>
+                <w:szCs w:val="18"/>
+              </w:rPr>
+              <w:t>CSS hex color to be used in Klarna Payments iFrame</w:t>
+            </w:r>
+          </w:p>
+        </w:tc>
+      </w:tr>
+      <w:tr>
+        <w:trPr>
+          <w:trHeight w:val="428"/>
+        </w:trPr>
+        <w:tc>
+          <w:tcPr>
+            <w:tcW w:w="0" w:type="auto"/>
+          </w:tcPr>
+          <w:p>
+            <w:pPr>
+              <w:pStyle w:val="BodyText"/>
+              <w:jc w:val="left"/>
+              <w:rPr>
+                <w:rFonts w:ascii="Tahoma" w:hAnsi="Tahoma" w:cs="Tahoma"/>
+                <w:sz w:val="18"/>
+                <w:szCs w:val="18"/>
+              </w:rPr>
+            </w:pPr>
+            <w:r>
+              <w:rPr>
+                <w:rFonts w:ascii="Tahoma" w:hAnsi="Tahoma" w:cs="Tahoma"/>
+                <w:sz w:val="18"/>
+                <w:szCs w:val="18"/>
+              </w:rPr>
+              <w:t>Border Radius Preference</w:t>
+            </w:r>
+          </w:p>
+        </w:tc>
+        <w:tc>
+          <w:tcPr>
+            <w:tcW w:w="0" w:type="auto"/>
+          </w:tcPr>
+          <w:p>
+            <w:pPr>
+              <w:pStyle w:val="BodyText"/>
+              <w:rPr>
+                <w:rFonts w:ascii="Tahoma" w:hAnsi="Tahoma" w:cs="Tahoma"/>
+                <w:sz w:val="18"/>
+                <w:szCs w:val="18"/>
+              </w:rPr>
+            </w:pPr>
+            <w:r>
+              <w:rPr>
+                <w:rFonts w:ascii="Tahoma" w:hAnsi="Tahoma" w:cs="Tahoma"/>
+                <w:sz w:val="18"/>
+                <w:szCs w:val="18"/>
+              </w:rPr>
+              <w:t>kpRadiusBorder</w:t>
+            </w:r>
+          </w:p>
+        </w:tc>
+        <w:tc>
+          <w:tcPr>
+            <w:tcW w:w="0" w:type="auto"/>
+          </w:tcPr>
+          <w:p>
+            <w:pPr>
+              <w:pStyle w:val="BodyText"/>
+              <w:jc w:val="left"/>
+              <w:rPr>
+                <w:rFonts w:ascii="Tahoma" w:hAnsi="Tahoma" w:cs="Tahoma"/>
+                <w:sz w:val="18"/>
+                <w:szCs w:val="18"/>
+              </w:rPr>
+            </w:pPr>
+            <w:r>
+              <w:rPr>
+                <w:rFonts w:ascii="Tahoma" w:hAnsi="Tahoma" w:cs="Tahoma"/>
+                <w:sz w:val="18"/>
+                <w:szCs w:val="18"/>
+              </w:rPr>
+              <w:t>Size (in pixels) of the border radius to be used in Klarna Payments iFrame</w:t>
+            </w:r>
           </w:p>
         </w:tc>
       </w:tr>
@@ -4687,11 +5398,11 @@
       <w:pPr>
         <w:pStyle w:val="Heading2"/>
       </w:pPr>
-      <w:bookmarkStart w:id="28" w:name="_Toc280189036"/>
+      <w:bookmarkStart w:id="27" w:name="_Toc280189036"/>
       <w:r>
         <w:t>Custom Code</w:t>
       </w:r>
-      <w:bookmarkEnd w:id="28"/>
+      <w:bookmarkEnd w:id="27"/>
     </w:p>
     <w:p>
       <w:pPr>
@@ -4718,21 +5429,12 @@
         </w:rPr>
         <w:t xml:space="preserve">Integration may vary based on the customers' storefront. Site Genesis version 2 is used to demonstrate </w:t>
       </w:r>
-      <w:proofErr w:type="spellStart"/>
       <w:r>
         <w:rPr>
           <w:rFonts w:ascii="Tahoma" w:hAnsi="Tahoma" w:cs="Tahoma"/>
           <w:color w:val="auto"/>
         </w:rPr>
-        <w:t>Klarna</w:t>
-      </w:r>
-      <w:proofErr w:type="spellEnd"/>
-      <w:r>
-        <w:rPr>
-          <w:rFonts w:ascii="Tahoma" w:hAnsi="Tahoma" w:cs="Tahoma"/>
-          <w:color w:val="auto"/>
-        </w:rPr>
-        <w:t xml:space="preserve"> Payments </w:t>
+        <w:t xml:space="preserve">Klarna Payments </w:t>
       </w:r>
       <w:r>
         <w:rPr>
@@ -4774,25 +5476,7 @@
           <w:sz w:val="18"/>
           <w:szCs w:val="18"/>
         </w:rPr>
-        <w:t xml:space="preserve">To integrate </w:t>
-      </w:r>
-      <w:proofErr w:type="spellStart"/>
-      <w:r>
-        <w:rPr>
-          <w:rFonts w:ascii="Tahoma" w:hAnsi="Tahoma" w:cs="Tahoma"/>
-          <w:sz w:val="18"/>
-          <w:szCs w:val="18"/>
-        </w:rPr>
-        <w:t>Klarna</w:t>
-      </w:r>
-      <w:proofErr w:type="spellEnd"/>
-      <w:r>
-        <w:rPr>
-          <w:rFonts w:ascii="Tahoma" w:hAnsi="Tahoma" w:cs="Tahoma"/>
-          <w:sz w:val="18"/>
-          <w:szCs w:val="18"/>
-        </w:rPr>
-        <w:t xml:space="preserve"> Payments the following storefront cartridge templates should be updated:</w:t>
+        <w:t>To integrate Klarna Payments the following storefront cartridge templates should be updated:</w:t>
       </w:r>
     </w:p>
     <w:p>
@@ -4814,18 +5498,8 @@
           <w:sz w:val="18"/>
           <w:szCs w:val="18"/>
         </w:rPr>
-        <w:t>default/checkout/billing/</w:t>
-      </w:r>
-      <w:proofErr w:type="spellStart"/>
-      <w:r>
-        <w:rPr>
-          <w:rFonts w:ascii="Tahoma" w:hAnsi="Tahoma" w:cs="Tahoma"/>
-          <w:sz w:val="18"/>
-          <w:szCs w:val="18"/>
-        </w:rPr>
-        <w:t>billing.isml</w:t>
-      </w:r>
-      <w:proofErr w:type="spellEnd"/>
+        <w:t>default/checkout/billing/billing.isml</w:t>
+      </w:r>
     </w:p>
     <w:p>
       <w:pPr>
@@ -4846,18 +5520,8 @@
           <w:sz w:val="18"/>
           <w:szCs w:val="18"/>
         </w:rPr>
-        <w:t>default/checkout/billing/</w:t>
-      </w:r>
-      <w:proofErr w:type="spellStart"/>
-      <w:r>
-        <w:rPr>
-          <w:rFonts w:ascii="Tahoma" w:hAnsi="Tahoma" w:cs="Tahoma"/>
-          <w:sz w:val="18"/>
-          <w:szCs w:val="18"/>
-        </w:rPr>
-        <w:t>paymentmethods.isml</w:t>
-      </w:r>
-      <w:proofErr w:type="spellEnd"/>
+        <w:t>default/checkout/billing/paymentmethods.isml</w:t>
+      </w:r>
     </w:p>
     <w:p>
       <w:pPr>
@@ -4890,19 +5554,9 @@
           <w:sz w:val="18"/>
           <w:szCs w:val="18"/>
         </w:rPr>
-        <w:t>default/checkout/billing/</w:t>
-      </w:r>
-      <w:proofErr w:type="spellStart"/>
-      <w:r>
-        <w:rPr>
-          <w:rFonts w:ascii="Tahoma" w:hAnsi="Tahoma" w:cs="Tahoma"/>
-          <w:b/>
-          <w:sz w:val="18"/>
-          <w:szCs w:val="18"/>
-        </w:rPr>
-        <w:t>billing.isml</w:t>
-      </w:r>
-      <w:proofErr w:type="spellEnd"/>
+        <w:lastRenderedPageBreak/>
+        <w:t>default/checkout/billing/billing.isml</w:t>
+      </w:r>
     </w:p>
     <w:p>
       <w:pPr>
@@ -5100,7 +5754,6 @@
           <w:noProof/>
           <w:lang w:val="bg-BG" w:eastAsia="bg-BG" w:bidi="ar-SA"/>
         </w:rPr>
-        <w:lastRenderedPageBreak/>
         <w:drawing>
           <wp:inline distT="0" distB="0" distL="0" distR="0" wp14:anchorId="6D73CDCD" wp14:editId="68CEAF28">
             <wp:extent cx="5303840" cy="5005614"/>
@@ -5343,19 +5996,8 @@
           <w:sz w:val="18"/>
           <w:szCs w:val="18"/>
         </w:rPr>
-        <w:t>default/checkout/billing/</w:t>
-      </w:r>
-      <w:proofErr w:type="spellStart"/>
-      <w:r>
-        <w:rPr>
-          <w:rFonts w:ascii="Tahoma" w:hAnsi="Tahoma" w:cs="Tahoma"/>
-          <w:b/>
-          <w:sz w:val="18"/>
-          <w:szCs w:val="18"/>
-        </w:rPr>
-        <w:t>paymentmethods.isml</w:t>
-      </w:r>
-      <w:proofErr w:type="spellEnd"/>
+        <w:t>default/checkout/billing/paymentmethods.isml</w:t>
+      </w:r>
     </w:p>
     <w:p>
       <w:pPr>
@@ -5633,19 +6275,11 @@
         </w:rPr>
         <w:t xml:space="preserve">To use </w:t>
       </w:r>
-      <w:proofErr w:type="spellStart"/>
-      <w:r>
-        <w:rPr>
-          <w:rFonts w:ascii="Tahoma" w:hAnsi="Tahoma" w:cs="Tahoma"/>
-        </w:rPr>
-        <w:t>Klarna</w:t>
-      </w:r>
-      <w:proofErr w:type="spellEnd"/>
-      <w:r>
-        <w:rPr>
-          <w:rFonts w:ascii="Tahoma" w:hAnsi="Tahoma" w:cs="Tahoma"/>
-        </w:rPr>
-        <w:t xml:space="preserve"> Payments</w:t>
+      <w:r>
+        <w:rPr>
+          <w:rFonts w:ascii="Tahoma" w:hAnsi="Tahoma" w:cs="Tahoma"/>
+        </w:rPr>
+        <w:t>Klarna Payments</w:t>
       </w:r>
       <w:r>
         <w:rPr>
@@ -5675,19 +6309,11 @@
           <w:color w:val="auto"/>
         </w:rPr>
       </w:pPr>
-      <w:proofErr w:type="spellStart"/>
       <w:r>
         <w:rPr>
           <w:color w:val="auto"/>
         </w:rPr>
-        <w:t>COBilling</w:t>
-      </w:r>
-      <w:proofErr w:type="spellEnd"/>
-      <w:r>
-        <w:rPr>
-          <w:color w:val="auto"/>
-        </w:rPr>
-        <w:t xml:space="preserve"> pipeline</w:t>
+        <w:t>COBilling pipeline</w:t>
       </w:r>
       <w:r>
         <w:rPr>
@@ -5700,39 +6326,7 @@
           <w:b w:val="0"/>
           <w:color w:val="auto"/>
         </w:rPr>
-        <w:t xml:space="preserve">Go to </w:t>
-      </w:r>
-      <w:proofErr w:type="spellStart"/>
-      <w:r>
-        <w:rPr>
-          <w:b w:val="0"/>
-          <w:color w:val="auto"/>
-        </w:rPr>
-        <w:t>COBilling</w:t>
-      </w:r>
-      <w:proofErr w:type="spellEnd"/>
-      <w:r>
-        <w:rPr>
-          <w:b w:val="0"/>
-          <w:color w:val="auto"/>
-        </w:rPr>
-        <w:t xml:space="preserve"> pipeline, Start node and add KLARNA_PAYMENTS-</w:t>
-      </w:r>
-      <w:proofErr w:type="spellStart"/>
-      <w:r>
-        <w:rPr>
-          <w:b w:val="0"/>
-          <w:color w:val="auto"/>
-        </w:rPr>
-        <w:t>CreateSession</w:t>
-      </w:r>
-      <w:proofErr w:type="spellEnd"/>
-      <w:r>
-        <w:rPr>
-          <w:b w:val="0"/>
-          <w:color w:val="auto"/>
-        </w:rPr>
-        <w:t xml:space="preserve"> call node entry point before </w:t>
+        <w:t xml:space="preserve">Go to COBilling pipeline, Start node and add KLARNA_PAYMENTS-CreateSession call node entry point before </w:t>
       </w:r>
       <w:r>
         <w:rPr>
@@ -5813,6 +6407,199 @@
     <w:p/>
     <w:p>
       <w:pPr>
+        <w:pStyle w:val="Heading3"/>
+        <w:numPr>
+          <w:ilvl w:val="3"/>
+          <w:numId w:val="13"/>
+        </w:numPr>
+        <w:pBdr>
+          <w:bottom w:val="none" w:sz="0" w:space="0" w:color="auto"/>
+        </w:pBdr>
+        <w:rPr>
+          <w:b w:val="0"/>
+          <w:color w:val="auto"/>
+        </w:rPr>
+      </w:pPr>
+      <w:r>
+        <w:rPr>
+          <w:color w:val="auto"/>
+        </w:rPr>
+        <w:t>CO</w:t>
+      </w:r>
+      <w:r>
+        <w:rPr>
+          <w:color w:val="auto"/>
+        </w:rPr>
+        <w:t>Summary</w:t>
+      </w:r>
+      <w:r>
+        <w:rPr>
+          <w:color w:val="auto"/>
+        </w:rPr>
+        <w:t xml:space="preserve"> pipeline</w:t>
+      </w:r>
+      <w:r>
+        <w:rPr>
+          <w:color w:val="auto"/>
+        </w:rPr>
+        <w:t xml:space="preserve">. </w:t>
+      </w:r>
+      <w:r>
+        <w:rPr>
+          <w:b w:val="0"/>
+          <w:color w:val="auto"/>
+        </w:rPr>
+        <w:t>Go to CO</w:t>
+      </w:r>
+      <w:r>
+        <w:rPr>
+          <w:b w:val="0"/>
+          <w:color w:val="auto"/>
+        </w:rPr>
+        <w:t>Summary</w:t>
+      </w:r>
+      <w:r>
+        <w:rPr>
+          <w:b w:val="0"/>
+          <w:color w:val="auto"/>
+        </w:rPr>
+        <w:t xml:space="preserve"> pipeline, </w:t>
+      </w:r>
+      <w:r>
+        <w:rPr>
+          <w:b w:val="0"/>
+          <w:color w:val="auto"/>
+        </w:rPr>
+        <w:t>Submit</w:t>
+      </w:r>
+      <w:r>
+        <w:rPr>
+          <w:b w:val="0"/>
+          <w:color w:val="auto"/>
+        </w:rPr>
+        <w:t xml:space="preserve"> node and add KLARNA_PAYMENTS-</w:t>
+      </w:r>
+      <w:r>
+        <w:rPr>
+          <w:b w:val="0"/>
+          <w:color w:val="auto"/>
+        </w:rPr>
+        <w:t>Redirect</w:t>
+      </w:r>
+      <w:r>
+        <w:rPr>
+          <w:b w:val="0"/>
+          <w:color w:val="auto"/>
+        </w:rPr>
+        <w:t xml:space="preserve"> call node entry point before </w:t>
+      </w:r>
+      <w:r>
+        <w:rPr>
+          <w:b w:val="0"/>
+          <w:color w:val="auto"/>
+        </w:rPr>
+        <w:t>COSummary-ShowConfi</w:t>
+      </w:r>
+      <w:bookmarkStart w:id="28" w:name="_GoBack"/>
+      <w:bookmarkEnd w:id="28"/>
+      <w:r>
+        <w:rPr>
+          <w:b w:val="0"/>
+          <w:color w:val="auto"/>
+        </w:rPr>
+        <w:t>rmation jump node</w:t>
+      </w:r>
+      <w:r>
+        <w:rPr>
+          <w:b w:val="0"/>
+          <w:color w:val="auto"/>
+        </w:rPr>
+        <w:t xml:space="preserve"> (see screen shot below)</w:t>
+      </w:r>
+    </w:p>
+    <w:p>
+      <w:pPr>
+        <w:pStyle w:val="BodyText"/>
+        <w:ind w:left="1080"/>
+        <w:rPr>
+          <w:rStyle w:val="SubtleEmphasis"/>
+          <w:rFonts w:ascii="Trebuchet MS" w:hAnsi="Trebuchet MS"/>
+          <w:color w:val="808080" w:themeColor="background1" w:themeShade="80"/>
+          <w:sz w:val="18"/>
+          <w:szCs w:val="18"/>
+        </w:rPr>
+      </w:pPr>
+    </w:p>
+    <w:p>
+      <w:pPr>
+        <w:pStyle w:val="BodyText"/>
+        <w:ind w:left="1080"/>
+        <w:rPr>
+          <w:rStyle w:val="SubtleEmphasis"/>
+          <w:rFonts w:ascii="Trebuchet MS" w:hAnsi="Trebuchet MS"/>
+          <w:color w:val="808080" w:themeColor="background1" w:themeShade="80"/>
+          <w:sz w:val="18"/>
+          <w:szCs w:val="18"/>
+        </w:rPr>
+      </w:pPr>
+      <w:r>
+        <w:rPr>
+          <w:noProof/>
+          <w:lang w:val="bg-BG" w:eastAsia="bg-BG" w:bidi="ar-SA"/>
+        </w:rPr>
+        <w:lastRenderedPageBreak/>
+        <w:drawing>
+          <wp:inline distT="0" distB="0" distL="0" distR="0" wp14:anchorId="7EFB4454" wp14:editId="169D1F12">
+            <wp:extent cx="5329970" cy="4098378"/>
+            <wp:effectExtent l="0" t="0" r="0" b="0"/>
+            <wp:docPr id="7" name="Picture 7"/>
+            <wp:cNvGraphicFramePr>
+              <a:graphicFrameLocks xmlns:a="http://schemas.openxmlformats.org/drawingml/2006/main" noChangeAspect="1"/>
+            </wp:cNvGraphicFramePr>
+            <a:graphic xmlns:a="http://schemas.openxmlformats.org/drawingml/2006/main">
+              <a:graphicData uri="http://schemas.openxmlformats.org/drawingml/2006/picture">
+                <pic:pic xmlns:pic="http://schemas.openxmlformats.org/drawingml/2006/picture">
+                  <pic:nvPicPr>
+                    <pic:cNvPr id="1" name=""/>
+                    <pic:cNvPicPr/>
+                  </pic:nvPicPr>
+                  <pic:blipFill>
+                    <a:blip r:embed="rId18"/>
+                    <a:stretch>
+                      <a:fillRect/>
+                    </a:stretch>
+                  </pic:blipFill>
+                  <pic:spPr>
+                    <a:xfrm>
+                      <a:off x="0" y="0"/>
+                      <a:ext cx="5333064" cy="4100757"/>
+                    </a:xfrm>
+                    <a:prstGeom prst="rect">
+                      <a:avLst/>
+                    </a:prstGeom>
+                  </pic:spPr>
+                </pic:pic>
+              </a:graphicData>
+            </a:graphic>
+          </wp:inline>
+        </w:drawing>
+      </w:r>
+    </w:p>
+    <w:p>
+      <w:pPr>
+        <w:pStyle w:val="BodyText"/>
+        <w:ind w:left="1080"/>
+        <w:rPr>
+          <w:rStyle w:val="SubtleEmphasis"/>
+          <w:rFonts w:ascii="Trebuchet MS" w:hAnsi="Trebuchet MS"/>
+          <w:color w:val="808080" w:themeColor="background1" w:themeShade="80"/>
+          <w:sz w:val="18"/>
+          <w:szCs w:val="18"/>
+        </w:rPr>
+      </w:pPr>
+    </w:p>
+    <w:p>
+      <w:pPr>
         <w:pStyle w:val="BodyText"/>
         <w:ind w:left="1080"/>
         <w:rPr>
@@ -5979,7 +6766,6 @@
           <w:sz w:val="18"/>
           <w:szCs w:val="18"/>
         </w:rPr>
-        <w:lastRenderedPageBreak/>
         <w:t>&lt;INTERFACES TO EXTERNAL SERVICES, E.G HTTP CLIENT, WEBSERVICE CALLS, DESCRIPTION OF REQUESTS AND RESPONSES&gt;</w:t>
       </w:r>
     </w:p>
@@ -7023,11 +7809,11 @@
       </w:pPr>
     </w:p>
     <w:sectPr>
-      <w:headerReference w:type="even" r:id="rId18"/>
-      <w:headerReference w:type="default" r:id="rId19"/>
-      <w:footerReference w:type="default" r:id="rId20"/>
-      <w:headerReference w:type="first" r:id="rId21"/>
-      <w:footerReference w:type="first" r:id="rId22"/>
+      <w:headerReference w:type="even" r:id="rId19"/>
+      <w:headerReference w:type="default" r:id="rId20"/>
+      <w:footerReference w:type="default" r:id="rId21"/>
+      <w:headerReference w:type="first" r:id="rId22"/>
+      <w:footerReference w:type="first" r:id="rId23"/>
       <w:type w:val="continuous"/>
       <w:pgSz w:w="11906" w:h="16838" w:code="9"/>
       <w:pgMar w:top="1440" w:right="1080" w:bottom="1440" w:left="1080" w:header="720" w:footer="215" w:gutter="0"/>
@@ -7215,7 +8001,7 @@
               <w:sz w:val="18"/>
               <w:szCs w:val="18"/>
             </w:rPr>
-            <w:t>7-16</w:t>
+            <w:t>3-11</w:t>
           </w:r>
           <w:r>
             <w:rPr>
@@ -10811,6 +11597,36 @@
     </w:lvlOverride>
   </w:num>
   <w:num w:numId="45">
+    <w:abstractNumId w:val="17"/>
+    <w:lvlOverride w:ilvl="0">
+      <w:startOverride w:val="1"/>
+    </w:lvlOverride>
+    <w:lvlOverride w:ilvl="1">
+      <w:startOverride w:val="1"/>
+    </w:lvlOverride>
+    <w:lvlOverride w:ilvl="2">
+      <w:startOverride w:val="1"/>
+    </w:lvlOverride>
+    <w:lvlOverride w:ilvl="3">
+      <w:startOverride w:val="1"/>
+    </w:lvlOverride>
+    <w:lvlOverride w:ilvl="4">
+      <w:startOverride w:val="1"/>
+    </w:lvlOverride>
+    <w:lvlOverride w:ilvl="5">
+      <w:startOverride w:val="1"/>
+    </w:lvlOverride>
+    <w:lvlOverride w:ilvl="6">
+      <w:startOverride w:val="1"/>
+    </w:lvlOverride>
+    <w:lvlOverride w:ilvl="7">
+      <w:startOverride w:val="1"/>
+    </w:lvlOverride>
+    <w:lvlOverride w:ilvl="8">
+      <w:startOverride w:val="1"/>
+    </w:lvlOverride>
+  </w:num>
+  <w:num w:numId="46">
     <w:abstractNumId w:val="17"/>
     <w:lvlOverride w:ilvl="0">
       <w:startOverride w:val="1"/>
@@ -14130,7 +14946,7 @@
 </file>
 
 <file path=customXml/itemProps1.xml><?xml version="1.0" encoding="utf-8"?>
-<ds:datastoreItem xmlns:ds="http://schemas.openxmlformats.org/officeDocument/2006/customXml" ds:itemID="{8974A3E0-A1D9-4492-869A-F22466D8936D}">
+<ds:datastoreItem xmlns:ds="http://schemas.openxmlformats.org/officeDocument/2006/customXml" ds:itemID="{D997D800-0EEA-4E54-A80D-C521FF09CBD8}">
   <ds:schemaRefs>
     <ds:schemaRef ds:uri="http://schemas.openxmlformats.org/officeDocument/2006/bibliography"/>
   </ds:schemaRefs>
@@ -14138,7 +14954,7 @@
 </file>
 
 <file path=customXml/itemProps2.xml><?xml version="1.0" encoding="utf-8"?>
-<ds:datastoreItem xmlns:ds="http://schemas.openxmlformats.org/officeDocument/2006/customXml" ds:itemID="{6A7C9A6A-F9D8-4766-A935-4C8399C0146E}">
+<ds:datastoreItem xmlns:ds="http://schemas.openxmlformats.org/officeDocument/2006/customXml" ds:itemID="{6AAE7503-A97B-4921-8FD3-3FBD9E2C55F0}">
   <ds:schemaRefs>
     <ds:schemaRef ds:uri="http://schemas.openxmlformats.org/officeDocument/2006/bibliography"/>
   </ds:schemaRefs>
@@ -14146,7 +14962,7 @@
 </file>
 
 <file path=customXml/itemProps3.xml><?xml version="1.0" encoding="utf-8"?>
-<ds:datastoreItem xmlns:ds="http://schemas.openxmlformats.org/officeDocument/2006/customXml" ds:itemID="{2FF35005-3FF0-40BE-9F57-D1D6E4B2F9B7}">
+<ds:datastoreItem xmlns:ds="http://schemas.openxmlformats.org/officeDocument/2006/customXml" ds:itemID="{E79C235F-1E91-4637-8490-7614B32F7E00}">
   <ds:schemaRefs>
     <ds:schemaRef ds:uri="http://schemas.openxmlformats.org/officeDocument/2006/bibliography"/>
   </ds:schemaRefs>
@@ -14154,7 +14970,7 @@
 </file>
 
 <file path=customXml/itemProps4.xml><?xml version="1.0" encoding="utf-8"?>
-<ds:datastoreItem xmlns:ds="http://schemas.openxmlformats.org/officeDocument/2006/customXml" ds:itemID="{259ED72A-3B95-4DA2-93BE-2A8F0E499F67}">
+<ds:datastoreItem xmlns:ds="http://schemas.openxmlformats.org/officeDocument/2006/customXml" ds:itemID="{FC6B0EFF-D46F-41F4-AB97-FBA8A0EDCEE6}">
   <ds:schemaRefs>
     <ds:schemaRef ds:uri="http://schemas.openxmlformats.org/officeDocument/2006/bibliography"/>
   </ds:schemaRefs>

</xml_diff>

<commit_message>
- implemented logic for placing pending orders - implemented logic for reaction on notifications from Klarna on pending orders - added attribute on Order holding the klarna order id - updated documentation
</commit_message>
<xml_diff>
--- a/documentation/Klarna Integration Guide v17.4.0.docx
+++ b/documentation/Klarna Integration Guide v17.4.0.docx
@@ -13,6 +13,7 @@
         </w:rPr>
       </w:pPr>
       <w:bookmarkStart w:id="0" w:name="_Toc18396389"/>
+      <w:proofErr w:type="spellStart"/>
       <w:r>
         <w:rPr>
           <w:b/>
@@ -29,6 +30,7 @@
         </w:rPr>
         <w:t>larna</w:t>
       </w:r>
+      <w:proofErr w:type="spellEnd"/>
       <w:r>
         <w:rPr>
           <w:b/>
@@ -1879,7 +1881,15 @@
         <w:ind w:left="360"/>
       </w:pPr>
       <w:r>
-        <w:t>This cartridge enables a Commerce Cloud store to use the Klarna Payments service.</w:t>
+        <w:t xml:space="preserve">This cartridge enables a Commerce Cloud store to use the </w:t>
+      </w:r>
+      <w:proofErr w:type="spellStart"/>
+      <w:r>
+        <w:t>Klarna</w:t>
+      </w:r>
+      <w:proofErr w:type="spellEnd"/>
+      <w:r>
+        <w:t xml:space="preserve"> Payments service.</w:t>
       </w:r>
     </w:p>
     <w:p>
@@ -1888,7 +1898,15 @@
         <w:ind w:left="360"/>
       </w:pPr>
       <w:r>
-        <w:t>The developer has to install the cartridge and integrate it into online store following the instructions from this document. It is mandatory that the merchant has to open an account with Klarna and configure some items in Commerce Cloud Business Manager to make the integration working properly.</w:t>
+        <w:t xml:space="preserve">The developer has to install the cartridge and integrate it into online store following the instructions from this document. It is mandatory that the merchant has to open an account with </w:t>
+      </w:r>
+      <w:proofErr w:type="spellStart"/>
+      <w:r>
+        <w:t>Klarna</w:t>
+      </w:r>
+      <w:proofErr w:type="spellEnd"/>
+      <w:r>
+        <w:t xml:space="preserve"> and configure some items in Commerce Cloud Business Manager to make the integration working properly.</w:t>
       </w:r>
     </w:p>
     <w:p>
@@ -1896,8 +1914,21 @@
         <w:pStyle w:val="Standard1"/>
         <w:ind w:left="360"/>
       </w:pPr>
-      <w:r>
-        <w:t>Klarna offers a test environment, so the integration can be tested before switching to the Klarna production environment.</w:t>
+      <w:proofErr w:type="spellStart"/>
+      <w:r>
+        <w:t>Klarna</w:t>
+      </w:r>
+      <w:proofErr w:type="spellEnd"/>
+      <w:r>
+        <w:t xml:space="preserve"> offers a test environment, so the integration can be tested before switching to the </w:t>
+      </w:r>
+      <w:proofErr w:type="spellStart"/>
+      <w:r>
+        <w:t>Klarna</w:t>
+      </w:r>
+      <w:proofErr w:type="spellEnd"/>
+      <w:r>
+        <w:t xml:space="preserve"> production environment.</w:t>
       </w:r>
     </w:p>
     <w:p>
@@ -1918,7 +1949,31 @@
         </w:numPr>
       </w:pPr>
       <w:r>
-        <w:t>Cartridge called ‘int_klarna_payments’, and optionally either "int_klarna_payments_pipelines" or "int_klarna_payments_controllers" depending on which architecture is to be employed.</w:t>
+        <w:t>Cartridge called ‘</w:t>
+      </w:r>
+      <w:proofErr w:type="spellStart"/>
+      <w:r>
+        <w:t>int_klarna_payments</w:t>
+      </w:r>
+      <w:proofErr w:type="spellEnd"/>
+      <w:r>
+        <w:t>’, and optionally either "</w:t>
+      </w:r>
+      <w:proofErr w:type="spellStart"/>
+      <w:r>
+        <w:t>int_klarna_payments_pipelines</w:t>
+      </w:r>
+      <w:proofErr w:type="spellEnd"/>
+      <w:r>
+        <w:t>" or "</w:t>
+      </w:r>
+      <w:proofErr w:type="spellStart"/>
+      <w:r>
+        <w:t>int_klarna_payments_controllers</w:t>
+      </w:r>
+      <w:proofErr w:type="spellEnd"/>
+      <w:r>
+        <w:t>" depending on which architecture is to be employed.</w:t>
       </w:r>
     </w:p>
     <w:p>
@@ -2309,7 +2364,15 @@
     <w:p/>
     <w:p>
       <w:r>
-        <w:t>To setup and implement Klarna Payments Salesforce Commerce Cloud Cartridge, the below steps must be followed:</w:t>
+        <w:t xml:space="preserve">To setup and implement </w:t>
+      </w:r>
+      <w:proofErr w:type="spellStart"/>
+      <w:r>
+        <w:t>Klarna</w:t>
+      </w:r>
+      <w:proofErr w:type="spellEnd"/>
+      <w:r>
+        <w:t xml:space="preserve"> Payments Salesforce Commerce Cloud Cartridge, the below steps must be followed:</w:t>
       </w:r>
     </w:p>
     <w:p>
@@ -2404,6 +2467,7 @@
           <w:szCs w:val="18"/>
         </w:rPr>
       </w:pPr>
+      <w:proofErr w:type="spellStart"/>
       <w:r>
         <w:rPr>
           <w:rStyle w:val="SubtleEmphasis"/>
@@ -2411,7 +2475,17 @@
           <w:sz w:val="18"/>
           <w:szCs w:val="18"/>
         </w:rPr>
-        <w:t>Klarna Payments integration has three cartridges:</w:t>
+        <w:t>Klarna</w:t>
+      </w:r>
+      <w:proofErr w:type="spellEnd"/>
+      <w:r>
+        <w:rPr>
+          <w:rStyle w:val="SubtleEmphasis"/>
+          <w:rFonts w:ascii="Trebuchet MS" w:hAnsi="Trebuchet MS"/>
+          <w:sz w:val="18"/>
+          <w:szCs w:val="18"/>
+        </w:rPr>
+        <w:t xml:space="preserve"> Payments integration has three cartridges:</w:t>
       </w:r>
     </w:p>
     <w:p>
@@ -2429,6 +2503,7 @@
           <w:szCs w:val="18"/>
         </w:rPr>
       </w:pPr>
+      <w:proofErr w:type="spellStart"/>
       <w:r>
         <w:rPr>
           <w:rStyle w:val="SubtleEmphasis"/>
@@ -2436,7 +2511,17 @@
           <w:sz w:val="18"/>
           <w:szCs w:val="18"/>
         </w:rPr>
-        <w:t>int_klarna_payments which implements the core storefront functionality;</w:t>
+        <w:t>int_klarna_payments</w:t>
+      </w:r>
+      <w:proofErr w:type="spellEnd"/>
+      <w:r>
+        <w:rPr>
+          <w:rStyle w:val="SubtleEmphasis"/>
+          <w:rFonts w:ascii="Trebuchet MS" w:hAnsi="Trebuchet MS"/>
+          <w:sz w:val="18"/>
+          <w:szCs w:val="18"/>
+        </w:rPr>
+        <w:t xml:space="preserve"> which implements the core storefront functionality;</w:t>
       </w:r>
     </w:p>
     <w:p>
@@ -2454,6 +2539,7 @@
           <w:szCs w:val="18"/>
         </w:rPr>
       </w:pPr>
+      <w:proofErr w:type="spellStart"/>
       <w:r>
         <w:rPr>
           <w:rStyle w:val="SubtleEmphasis"/>
@@ -2461,7 +2547,17 @@
           <w:sz w:val="18"/>
           <w:szCs w:val="18"/>
         </w:rPr>
-        <w:t xml:space="preserve">int_klarna_payments_pipelines </w:t>
+        <w:t>int_klarna_payments_pipelines</w:t>
+      </w:r>
+      <w:proofErr w:type="spellEnd"/>
+      <w:r>
+        <w:rPr>
+          <w:rStyle w:val="SubtleEmphasis"/>
+          <w:rFonts w:ascii="Trebuchet MS" w:hAnsi="Trebuchet MS"/>
+          <w:sz w:val="18"/>
+          <w:szCs w:val="18"/>
+        </w:rPr>
+        <w:t xml:space="preserve"> </w:t>
       </w:r>
       <w:r>
         <w:rPr>
@@ -2508,6 +2604,7 @@
           <w:szCs w:val="18"/>
         </w:rPr>
       </w:pPr>
+      <w:proofErr w:type="spellStart"/>
       <w:r>
         <w:rPr>
           <w:rStyle w:val="SubtleEmphasis"/>
@@ -2515,7 +2612,17 @@
           <w:sz w:val="18"/>
           <w:szCs w:val="18"/>
         </w:rPr>
-        <w:t xml:space="preserve">int_klarna_payments_controllers </w:t>
+        <w:t>int_klarna_payments_controllers</w:t>
+      </w:r>
+      <w:proofErr w:type="spellEnd"/>
+      <w:r>
+        <w:rPr>
+          <w:rStyle w:val="SubtleEmphasis"/>
+          <w:rFonts w:ascii="Trebuchet MS" w:hAnsi="Trebuchet MS"/>
+          <w:sz w:val="18"/>
+          <w:szCs w:val="18"/>
+        </w:rPr>
+        <w:t xml:space="preserve"> </w:t>
       </w:r>
       <w:r>
         <w:rPr>
@@ -2559,6 +2666,7 @@
         </w:rPr>
       </w:pPr>
       <w:bookmarkStart w:id="24" w:name="_Toc392504540"/>
+      <w:proofErr w:type="spellStart"/>
       <w:r>
         <w:rPr>
           <w:rStyle w:val="SubtleEmphasis"/>
@@ -2570,6 +2678,7 @@
         <w:t>int_klarna_payments</w:t>
       </w:r>
       <w:bookmarkEnd w:id="24"/>
+      <w:proofErr w:type="spellEnd"/>
     </w:p>
     <w:p>
       <w:pPr>
@@ -2596,6 +2705,7 @@
         </w:rPr>
         <w:t xml:space="preserve">The </w:t>
       </w:r>
+      <w:proofErr w:type="spellStart"/>
       <w:r>
         <w:rPr>
           <w:rFonts w:ascii="Tahoma" w:hAnsi="Tahoma" w:cs="Tahoma"/>
@@ -2604,6 +2714,7 @@
         </w:rPr>
         <w:t>int_klarna_payments</w:t>
       </w:r>
+      <w:proofErr w:type="spellEnd"/>
       <w:r>
         <w:rPr>
           <w:rFonts w:ascii="Tahoma" w:hAnsi="Tahoma" w:cs="Tahoma"/>
@@ -2666,6 +2777,7 @@
           <w:szCs w:val="24"/>
         </w:rPr>
       </w:pPr>
+      <w:proofErr w:type="spellStart"/>
       <w:r>
         <w:rPr>
           <w:rFonts w:ascii="Tahoma" w:hAnsi="Tahoma" w:cs="Tahoma"/>
@@ -2676,6 +2788,7 @@
         </w:rPr>
         <w:t>int_klarna_payments</w:t>
       </w:r>
+      <w:proofErr w:type="spellEnd"/>
     </w:p>
     <w:p>
       <w:pPr>
@@ -2878,6 +2991,7 @@
           <w:lang w:val="en-GB"/>
         </w:rPr>
       </w:pPr>
+      <w:proofErr w:type="spellStart"/>
       <w:r>
         <w:rPr>
           <w:rFonts w:ascii="Tahoma" w:hAnsi="Tahoma" w:cs="Tahoma"/>
@@ -2888,6 +3002,7 @@
         </w:rPr>
         <w:t>Webreferences</w:t>
       </w:r>
+      <w:proofErr w:type="spellEnd"/>
     </w:p>
     <w:p>
       <w:pPr>
@@ -2941,6 +3056,7 @@
         </w:rPr>
       </w:pPr>
       <w:bookmarkStart w:id="25" w:name="_Toc392504541"/>
+      <w:proofErr w:type="spellStart"/>
       <w:r>
         <w:rPr>
           <w:rStyle w:val="SubtleEmphasis"/>
@@ -2952,6 +3068,7 @@
         <w:t>int_klarna_payments_pipelines</w:t>
       </w:r>
       <w:bookmarkEnd w:id="25"/>
+      <w:proofErr w:type="spellEnd"/>
     </w:p>
     <w:p>
       <w:pPr>
@@ -2968,6 +3085,7 @@
         </w:rPr>
         <w:t xml:space="preserve">The </w:t>
       </w:r>
+      <w:proofErr w:type="spellStart"/>
       <w:r>
         <w:rPr>
           <w:rFonts w:ascii="Tahoma" w:hAnsi="Tahoma" w:cs="Tahoma"/>
@@ -2976,6 +3094,7 @@
         </w:rPr>
         <w:t>int_klarna_payments_pipelines</w:t>
       </w:r>
+      <w:proofErr w:type="spellEnd"/>
       <w:r>
         <w:rPr>
           <w:rStyle w:val="SubtleEmphasis"/>
@@ -3047,6 +3166,7 @@
           <w:szCs w:val="24"/>
         </w:rPr>
       </w:pPr>
+      <w:proofErr w:type="spellStart"/>
       <w:r>
         <w:rPr>
           <w:rFonts w:ascii="Tahoma" w:hAnsi="Tahoma" w:cs="Tahoma"/>
@@ -3057,6 +3177,7 @@
         </w:rPr>
         <w:t>int_klarna_payments_pipelines</w:t>
       </w:r>
+      <w:proofErr w:type="spellEnd"/>
     </w:p>
     <w:p>
       <w:pPr>
@@ -3223,6 +3344,7 @@
           <w:lang w:val="en-GB"/>
         </w:rPr>
       </w:pPr>
+      <w:proofErr w:type="spellStart"/>
       <w:r>
         <w:rPr>
           <w:rFonts w:ascii="Tahoma" w:hAnsi="Tahoma" w:cs="Tahoma"/>
@@ -3234,6 +3356,7 @@
         <w:lastRenderedPageBreak/>
         <w:t>Webreferences</w:t>
       </w:r>
+      <w:proofErr w:type="spellEnd"/>
     </w:p>
     <w:p>
       <w:pPr>
@@ -3272,6 +3395,7 @@
           <w:szCs w:val="18"/>
         </w:rPr>
       </w:pPr>
+      <w:proofErr w:type="spellStart"/>
       <w:r>
         <w:rPr>
           <w:rStyle w:val="SubtleEmphasis"/>
@@ -3292,6 +3416,7 @@
         </w:rPr>
         <w:t>controllers</w:t>
       </w:r>
+      <w:proofErr w:type="spellEnd"/>
     </w:p>
     <w:p>
       <w:pPr>
@@ -3308,6 +3433,7 @@
         </w:rPr>
         <w:t xml:space="preserve">The </w:t>
       </w:r>
+      <w:proofErr w:type="spellStart"/>
       <w:r>
         <w:rPr>
           <w:rFonts w:ascii="Tahoma" w:hAnsi="Tahoma" w:cs="Tahoma"/>
@@ -3324,6 +3450,7 @@
         </w:rPr>
         <w:t>controllers</w:t>
       </w:r>
+      <w:proofErr w:type="spellEnd"/>
       <w:r>
         <w:rPr>
           <w:rStyle w:val="SubtleEmphasis"/>
@@ -3395,6 +3522,7 @@
           <w:szCs w:val="24"/>
         </w:rPr>
       </w:pPr>
+      <w:proofErr w:type="spellStart"/>
       <w:r>
         <w:rPr>
           <w:rFonts w:ascii="Tahoma" w:hAnsi="Tahoma" w:cs="Tahoma"/>
@@ -3415,6 +3543,7 @@
         </w:rPr>
         <w:t>controllers</w:t>
       </w:r>
+      <w:proofErr w:type="spellEnd"/>
     </w:p>
     <w:p>
       <w:pPr>
@@ -3581,6 +3710,7 @@
           <w:lang w:val="en-GB"/>
         </w:rPr>
       </w:pPr>
+      <w:proofErr w:type="spellStart"/>
       <w:r>
         <w:rPr>
           <w:rFonts w:ascii="Tahoma" w:hAnsi="Tahoma" w:cs="Tahoma"/>
@@ -3591,6 +3721,7 @@
         </w:rPr>
         <w:t>Webreferences</w:t>
       </w:r>
+      <w:proofErr w:type="spellEnd"/>
     </w:p>
     <w:p>
       <w:pPr>
@@ -3951,8 +4082,13 @@
       <w:pPr>
         <w:pStyle w:val="Heading3"/>
       </w:pPr>
-      <w:r>
-        <w:t>Klarna Payments Configurations</w:t>
+      <w:proofErr w:type="spellStart"/>
+      <w:r>
+        <w:t>Klarna</w:t>
+      </w:r>
+      <w:proofErr w:type="spellEnd"/>
+      <w:r>
+        <w:t xml:space="preserve"> Payments Configurations</w:t>
       </w:r>
     </w:p>
     <w:p>
@@ -3984,13 +4120,23 @@
         </w:rPr>
         <w:t xml:space="preserve">Also, there is a page in Business Manager where you have to configure </w:t>
       </w:r>
-      <w:r>
-        <w:rPr>
-          <w:rFonts w:ascii="Tahoma" w:hAnsi="Tahoma" w:cs="Tahoma"/>
-          <w:sz w:val="18"/>
-          <w:szCs w:val="18"/>
-        </w:rPr>
-        <w:t>Klarna Payments</w:t>
+      <w:proofErr w:type="spellStart"/>
+      <w:r>
+        <w:rPr>
+          <w:rFonts w:ascii="Tahoma" w:hAnsi="Tahoma" w:cs="Tahoma"/>
+          <w:sz w:val="18"/>
+          <w:szCs w:val="18"/>
+        </w:rPr>
+        <w:t>Klarna</w:t>
+      </w:r>
+      <w:proofErr w:type="spellEnd"/>
+      <w:r>
+        <w:rPr>
+          <w:rFonts w:ascii="Tahoma" w:hAnsi="Tahoma" w:cs="Tahoma"/>
+          <w:sz w:val="18"/>
+          <w:szCs w:val="18"/>
+        </w:rPr>
+        <w:t xml:space="preserve"> Payments</w:t>
       </w:r>
       <w:r>
         <w:rPr>
@@ -4016,6 +4162,7 @@
         </w:rPr>
         <w:t xml:space="preserve">&gt; </w:t>
       </w:r>
+      <w:proofErr w:type="spellStart"/>
       <w:r>
         <w:rPr>
           <w:rFonts w:ascii="Tahoma" w:hAnsi="Tahoma" w:cs="Tahoma"/>
@@ -4024,6 +4171,7 @@
         </w:rPr>
         <w:t>Klarna_Payments</w:t>
       </w:r>
+      <w:proofErr w:type="spellEnd"/>
       <w:r>
         <w:rPr>
           <w:rFonts w:ascii="Tahoma" w:hAnsi="Tahoma" w:cs="Tahoma"/>
@@ -4192,8 +4340,36 @@
                 <w:sz w:val="18"/>
                 <w:szCs w:val="18"/>
               </w:rPr>
-              <w:t>Send product_url and image_url</w:t>
-            </w:r>
+              <w:t xml:space="preserve">Send </w:t>
+            </w:r>
+            <w:proofErr w:type="spellStart"/>
+            <w:r>
+              <w:rPr>
+                <w:rFonts w:ascii="Tahoma" w:hAnsi="Tahoma" w:cs="Tahoma"/>
+                <w:sz w:val="18"/>
+                <w:szCs w:val="18"/>
+              </w:rPr>
+              <w:t>product_url</w:t>
+            </w:r>
+            <w:proofErr w:type="spellEnd"/>
+            <w:r>
+              <w:rPr>
+                <w:rFonts w:ascii="Tahoma" w:hAnsi="Tahoma" w:cs="Tahoma"/>
+                <w:sz w:val="18"/>
+                <w:szCs w:val="18"/>
+              </w:rPr>
+              <w:t xml:space="preserve"> and </w:t>
+            </w:r>
+            <w:proofErr w:type="spellStart"/>
+            <w:r>
+              <w:rPr>
+                <w:rFonts w:ascii="Tahoma" w:hAnsi="Tahoma" w:cs="Tahoma"/>
+                <w:sz w:val="18"/>
+                <w:szCs w:val="18"/>
+              </w:rPr>
+              <w:t>image_url</w:t>
+            </w:r>
+            <w:proofErr w:type="spellEnd"/>
             <w:r>
               <w:rPr>
                 <w:rFonts w:ascii="Tahoma" w:hAnsi="Tahoma" w:cs="Tahoma"/>
@@ -4217,6 +4393,7 @@
                 <w:szCs w:val="18"/>
               </w:rPr>
             </w:pPr>
+            <w:proofErr w:type="spellStart"/>
             <w:r>
               <w:rPr>
                 <w:rFonts w:ascii="Tahoma" w:hAnsi="Tahoma" w:cs="Tahoma"/>
@@ -4225,6 +4402,7 @@
               </w:rPr>
               <w:t>sendProductAndImageURLs</w:t>
             </w:r>
+            <w:proofErr w:type="spellEnd"/>
           </w:p>
         </w:tc>
         <w:tc>
@@ -4246,7 +4424,97 @@
                 <w:sz w:val="18"/>
                 <w:szCs w:val="18"/>
               </w:rPr>
-              <w:t>If set to true product_url and image_url fields in Klarna Payments create session call will be included in API call, otherwise product_url and image_url fields will not be populated</w:t>
+              <w:t xml:space="preserve">If set to true </w:t>
+            </w:r>
+            <w:proofErr w:type="spellStart"/>
+            <w:r>
+              <w:rPr>
+                <w:rFonts w:ascii="Tahoma" w:hAnsi="Tahoma" w:cs="Tahoma"/>
+                <w:sz w:val="18"/>
+                <w:szCs w:val="18"/>
+              </w:rPr>
+              <w:t>product_url</w:t>
+            </w:r>
+            <w:proofErr w:type="spellEnd"/>
+            <w:r>
+              <w:rPr>
+                <w:rFonts w:ascii="Tahoma" w:hAnsi="Tahoma" w:cs="Tahoma"/>
+                <w:sz w:val="18"/>
+                <w:szCs w:val="18"/>
+              </w:rPr>
+              <w:t xml:space="preserve"> and </w:t>
+            </w:r>
+            <w:proofErr w:type="spellStart"/>
+            <w:r>
+              <w:rPr>
+                <w:rFonts w:ascii="Tahoma" w:hAnsi="Tahoma" w:cs="Tahoma"/>
+                <w:sz w:val="18"/>
+                <w:szCs w:val="18"/>
+              </w:rPr>
+              <w:t>image_url</w:t>
+            </w:r>
+            <w:proofErr w:type="spellEnd"/>
+            <w:r>
+              <w:rPr>
+                <w:rFonts w:ascii="Tahoma" w:hAnsi="Tahoma" w:cs="Tahoma"/>
+                <w:sz w:val="18"/>
+                <w:szCs w:val="18"/>
+              </w:rPr>
+              <w:t xml:space="preserve"> fields in </w:t>
+            </w:r>
+            <w:proofErr w:type="spellStart"/>
+            <w:r>
+              <w:rPr>
+                <w:rFonts w:ascii="Tahoma" w:hAnsi="Tahoma" w:cs="Tahoma"/>
+                <w:sz w:val="18"/>
+                <w:szCs w:val="18"/>
+              </w:rPr>
+              <w:t>Klarna</w:t>
+            </w:r>
+            <w:proofErr w:type="spellEnd"/>
+            <w:r>
+              <w:rPr>
+                <w:rFonts w:ascii="Tahoma" w:hAnsi="Tahoma" w:cs="Tahoma"/>
+                <w:sz w:val="18"/>
+                <w:szCs w:val="18"/>
+              </w:rPr>
+              <w:t xml:space="preserve"> Payments create session call will be included in API call, otherwise </w:t>
+            </w:r>
+            <w:proofErr w:type="spellStart"/>
+            <w:r>
+              <w:rPr>
+                <w:rFonts w:ascii="Tahoma" w:hAnsi="Tahoma" w:cs="Tahoma"/>
+                <w:sz w:val="18"/>
+                <w:szCs w:val="18"/>
+              </w:rPr>
+              <w:t>product_url</w:t>
+            </w:r>
+            <w:proofErr w:type="spellEnd"/>
+            <w:r>
+              <w:rPr>
+                <w:rFonts w:ascii="Tahoma" w:hAnsi="Tahoma" w:cs="Tahoma"/>
+                <w:sz w:val="18"/>
+                <w:szCs w:val="18"/>
+              </w:rPr>
+              <w:t xml:space="preserve"> and </w:t>
+            </w:r>
+            <w:proofErr w:type="spellStart"/>
+            <w:r>
+              <w:rPr>
+                <w:rFonts w:ascii="Tahoma" w:hAnsi="Tahoma" w:cs="Tahoma"/>
+                <w:sz w:val="18"/>
+                <w:szCs w:val="18"/>
+              </w:rPr>
+              <w:t>image_url</w:t>
+            </w:r>
+            <w:proofErr w:type="spellEnd"/>
+            <w:r>
+              <w:rPr>
+                <w:rFonts w:ascii="Tahoma" w:hAnsi="Tahoma" w:cs="Tahoma"/>
+                <w:sz w:val="18"/>
+                <w:szCs w:val="18"/>
+              </w:rPr>
+              <w:t xml:space="preserve"> fields will not be populated</w:t>
             </w:r>
             <w:r>
               <w:rPr>
@@ -4329,7 +4597,25 @@
                 <w:sz w:val="18"/>
                 <w:szCs w:val="18"/>
               </w:rPr>
-              <w:t>The field from SCC order (basket) object that is mapped to merchant_reference2 field from klarna API request</w:t>
+              <w:t xml:space="preserve">The field from SCC order (basket) object that is mapped to merchant_reference2 field from </w:t>
+            </w:r>
+            <w:proofErr w:type="spellStart"/>
+            <w:r>
+              <w:rPr>
+                <w:rFonts w:ascii="Tahoma" w:hAnsi="Tahoma" w:cs="Tahoma"/>
+                <w:sz w:val="18"/>
+                <w:szCs w:val="18"/>
+              </w:rPr>
+              <w:t>klarna</w:t>
+            </w:r>
+            <w:proofErr w:type="spellEnd"/>
+            <w:r>
+              <w:rPr>
+                <w:rFonts w:ascii="Tahoma" w:hAnsi="Tahoma" w:cs="Tahoma"/>
+                <w:sz w:val="18"/>
+                <w:szCs w:val="18"/>
+              </w:rPr>
+              <w:t xml:space="preserve"> API request</w:t>
             </w:r>
             <w:r>
               <w:rPr>
@@ -4357,6 +4643,7 @@
               </w:rPr>
               <w:t xml:space="preserve">Has to be a string corresponding to the names of SCC </w:t>
             </w:r>
+            <w:proofErr w:type="spellStart"/>
             <w:r>
               <w:rPr>
                 <w:rFonts w:ascii="Tahoma" w:hAnsi="Tahoma" w:cs="Tahoma"/>
@@ -4365,6 +4652,7 @@
               </w:rPr>
               <w:t>LineItemCtnr</w:t>
             </w:r>
+            <w:proofErr w:type="spellEnd"/>
             <w:r>
               <w:rPr>
                 <w:rFonts w:ascii="Tahoma" w:hAnsi="Tahoma" w:cs="Tahoma"/>
@@ -4400,7 +4688,25 @@
                 <w:sz w:val="18"/>
                 <w:szCs w:val="18"/>
               </w:rPr>
-              <w:t>Pre-Assesement is on for:</w:t>
+              <w:t>Pre-</w:t>
+            </w:r>
+            <w:proofErr w:type="spellStart"/>
+            <w:r>
+              <w:rPr>
+                <w:rFonts w:ascii="Tahoma" w:hAnsi="Tahoma" w:cs="Tahoma"/>
+                <w:sz w:val="18"/>
+                <w:szCs w:val="18"/>
+              </w:rPr>
+              <w:t>Assesement</w:t>
+            </w:r>
+            <w:proofErr w:type="spellEnd"/>
+            <w:r>
+              <w:rPr>
+                <w:rFonts w:ascii="Tahoma" w:hAnsi="Tahoma" w:cs="Tahoma"/>
+                <w:sz w:val="18"/>
+                <w:szCs w:val="18"/>
+              </w:rPr>
+              <w:t xml:space="preserve"> is on for:</w:t>
             </w:r>
           </w:p>
         </w:tc>
@@ -4417,6 +4723,7 @@
                 <w:szCs w:val="18"/>
               </w:rPr>
             </w:pPr>
+            <w:proofErr w:type="spellStart"/>
             <w:r>
               <w:rPr>
                 <w:rFonts w:ascii="Tahoma" w:hAnsi="Tahoma" w:cs="Tahoma"/>
@@ -4425,6 +4732,7 @@
               </w:rPr>
               <w:t>kpPreAssessment</w:t>
             </w:r>
+            <w:proofErr w:type="spellEnd"/>
           </w:p>
         </w:tc>
         <w:tc>
@@ -4492,6 +4800,7 @@
                 <w:szCs w:val="18"/>
               </w:rPr>
             </w:pPr>
+            <w:proofErr w:type="spellStart"/>
             <w:r>
               <w:rPr>
                 <w:rFonts w:ascii="Tahoma" w:hAnsi="Tahoma" w:cs="Tahoma"/>
@@ -4500,6 +4809,7 @@
               </w:rPr>
               <w:t>kpColorBorder</w:t>
             </w:r>
+            <w:proofErr w:type="spellEnd"/>
           </w:p>
         </w:tc>
         <w:tc>
@@ -4522,8 +4832,36 @@
                 <w:sz w:val="18"/>
                 <w:szCs w:val="18"/>
               </w:rPr>
-              <w:t>CSS hex color to be used in Klarna Payments iFrame</w:t>
-            </w:r>
+              <w:t xml:space="preserve">CSS hex color to be used in </w:t>
+            </w:r>
+            <w:proofErr w:type="spellStart"/>
+            <w:r>
+              <w:rPr>
+                <w:rFonts w:ascii="Tahoma" w:hAnsi="Tahoma" w:cs="Tahoma"/>
+                <w:sz w:val="18"/>
+                <w:szCs w:val="18"/>
+              </w:rPr>
+              <w:t>Klarna</w:t>
+            </w:r>
+            <w:proofErr w:type="spellEnd"/>
+            <w:r>
+              <w:rPr>
+                <w:rFonts w:ascii="Tahoma" w:hAnsi="Tahoma" w:cs="Tahoma"/>
+                <w:sz w:val="18"/>
+                <w:szCs w:val="18"/>
+              </w:rPr>
+              <w:t xml:space="preserve"> Payments </w:t>
+            </w:r>
+            <w:proofErr w:type="spellStart"/>
+            <w:r>
+              <w:rPr>
+                <w:rFonts w:ascii="Tahoma" w:hAnsi="Tahoma" w:cs="Tahoma"/>
+                <w:sz w:val="18"/>
+                <w:szCs w:val="18"/>
+              </w:rPr>
+              <w:t>iFrame</w:t>
+            </w:r>
+            <w:proofErr w:type="spellEnd"/>
           </w:p>
         </w:tc>
       </w:tr>
@@ -4568,6 +4906,7 @@
                 <w:szCs w:val="18"/>
               </w:rPr>
             </w:pPr>
+            <w:proofErr w:type="spellStart"/>
             <w:r>
               <w:rPr>
                 <w:rFonts w:ascii="Tahoma" w:hAnsi="Tahoma" w:cs="Tahoma"/>
@@ -4576,6 +4915,7 @@
               </w:rPr>
               <w:t>kpColorBorderSelected</w:t>
             </w:r>
+            <w:proofErr w:type="spellEnd"/>
           </w:p>
         </w:tc>
         <w:tc>
@@ -4598,8 +4938,36 @@
                 <w:sz w:val="18"/>
                 <w:szCs w:val="18"/>
               </w:rPr>
-              <w:t>CSS hex color to be used in Klarna Payments iFrame</w:t>
-            </w:r>
+              <w:t xml:space="preserve">CSS hex color to be used in </w:t>
+            </w:r>
+            <w:proofErr w:type="spellStart"/>
+            <w:r>
+              <w:rPr>
+                <w:rFonts w:ascii="Tahoma" w:hAnsi="Tahoma" w:cs="Tahoma"/>
+                <w:sz w:val="18"/>
+                <w:szCs w:val="18"/>
+              </w:rPr>
+              <w:t>Klarna</w:t>
+            </w:r>
+            <w:proofErr w:type="spellEnd"/>
+            <w:r>
+              <w:rPr>
+                <w:rFonts w:ascii="Tahoma" w:hAnsi="Tahoma" w:cs="Tahoma"/>
+                <w:sz w:val="18"/>
+                <w:szCs w:val="18"/>
+              </w:rPr>
+              <w:t xml:space="preserve"> Payments </w:t>
+            </w:r>
+            <w:proofErr w:type="spellStart"/>
+            <w:r>
+              <w:rPr>
+                <w:rFonts w:ascii="Tahoma" w:hAnsi="Tahoma" w:cs="Tahoma"/>
+                <w:sz w:val="18"/>
+                <w:szCs w:val="18"/>
+              </w:rPr>
+              <w:t>iFrame</w:t>
+            </w:r>
+            <w:proofErr w:type="spellEnd"/>
           </w:p>
         </w:tc>
       </w:tr>
@@ -4644,6 +5012,7 @@
                 <w:szCs w:val="18"/>
               </w:rPr>
             </w:pPr>
+            <w:proofErr w:type="spellStart"/>
             <w:r>
               <w:rPr>
                 <w:rFonts w:ascii="Tahoma" w:hAnsi="Tahoma" w:cs="Tahoma"/>
@@ -4652,6 +5021,7 @@
               </w:rPr>
               <w:t>kpColorButton</w:t>
             </w:r>
+            <w:proofErr w:type="spellEnd"/>
           </w:p>
         </w:tc>
         <w:tc>
@@ -4674,8 +5044,36 @@
                 <w:sz w:val="18"/>
                 <w:szCs w:val="18"/>
               </w:rPr>
-              <w:t>CSS hex color to be used in Klarna Payments iFrame</w:t>
-            </w:r>
+              <w:t xml:space="preserve">CSS hex color to be used in </w:t>
+            </w:r>
+            <w:proofErr w:type="spellStart"/>
+            <w:r>
+              <w:rPr>
+                <w:rFonts w:ascii="Tahoma" w:hAnsi="Tahoma" w:cs="Tahoma"/>
+                <w:sz w:val="18"/>
+                <w:szCs w:val="18"/>
+              </w:rPr>
+              <w:t>Klarna</w:t>
+            </w:r>
+            <w:proofErr w:type="spellEnd"/>
+            <w:r>
+              <w:rPr>
+                <w:rFonts w:ascii="Tahoma" w:hAnsi="Tahoma" w:cs="Tahoma"/>
+                <w:sz w:val="18"/>
+                <w:szCs w:val="18"/>
+              </w:rPr>
+              <w:t xml:space="preserve"> Payments </w:t>
+            </w:r>
+            <w:proofErr w:type="spellStart"/>
+            <w:r>
+              <w:rPr>
+                <w:rFonts w:ascii="Tahoma" w:hAnsi="Tahoma" w:cs="Tahoma"/>
+                <w:sz w:val="18"/>
+                <w:szCs w:val="18"/>
+              </w:rPr>
+              <w:t>iFrame</w:t>
+            </w:r>
+            <w:proofErr w:type="spellEnd"/>
           </w:p>
         </w:tc>
       </w:tr>
@@ -4720,6 +5118,7 @@
                 <w:szCs w:val="18"/>
               </w:rPr>
             </w:pPr>
+            <w:proofErr w:type="spellStart"/>
             <w:r>
               <w:rPr>
                 <w:rFonts w:ascii="Tahoma" w:hAnsi="Tahoma" w:cs="Tahoma"/>
@@ -4728,6 +5127,7 @@
               </w:rPr>
               <w:t>kpColorButtonText</w:t>
             </w:r>
+            <w:proofErr w:type="spellEnd"/>
           </w:p>
         </w:tc>
         <w:tc>
@@ -4750,8 +5150,36 @@
                 <w:sz w:val="18"/>
                 <w:szCs w:val="18"/>
               </w:rPr>
-              <w:t>CSS hex color to be used in Klarna Payments iFrame</w:t>
-            </w:r>
+              <w:t xml:space="preserve">CSS hex color to be used in </w:t>
+            </w:r>
+            <w:proofErr w:type="spellStart"/>
+            <w:r>
+              <w:rPr>
+                <w:rFonts w:ascii="Tahoma" w:hAnsi="Tahoma" w:cs="Tahoma"/>
+                <w:sz w:val="18"/>
+                <w:szCs w:val="18"/>
+              </w:rPr>
+              <w:t>Klarna</w:t>
+            </w:r>
+            <w:proofErr w:type="spellEnd"/>
+            <w:r>
+              <w:rPr>
+                <w:rFonts w:ascii="Tahoma" w:hAnsi="Tahoma" w:cs="Tahoma"/>
+                <w:sz w:val="18"/>
+                <w:szCs w:val="18"/>
+              </w:rPr>
+              <w:t xml:space="preserve"> Payments </w:t>
+            </w:r>
+            <w:proofErr w:type="spellStart"/>
+            <w:r>
+              <w:rPr>
+                <w:rFonts w:ascii="Tahoma" w:hAnsi="Tahoma" w:cs="Tahoma"/>
+                <w:sz w:val="18"/>
+                <w:szCs w:val="18"/>
+              </w:rPr>
+              <w:t>iFrame</w:t>
+            </w:r>
+            <w:proofErr w:type="spellEnd"/>
           </w:p>
         </w:tc>
       </w:tr>
@@ -4796,6 +5224,7 @@
                 <w:szCs w:val="18"/>
               </w:rPr>
             </w:pPr>
+            <w:proofErr w:type="spellStart"/>
             <w:r>
               <w:rPr>
                 <w:rFonts w:ascii="Tahoma" w:hAnsi="Tahoma" w:cs="Tahoma"/>
@@ -4804,6 +5233,7 @@
               </w:rPr>
               <w:t>kpColorCheckbox</w:t>
             </w:r>
+            <w:proofErr w:type="spellEnd"/>
           </w:p>
         </w:tc>
         <w:tc>
@@ -4826,8 +5256,36 @@
                 <w:sz w:val="18"/>
                 <w:szCs w:val="18"/>
               </w:rPr>
-              <w:t>CSS hex color to be used in Klarna Payments iFrame</w:t>
-            </w:r>
+              <w:t xml:space="preserve">CSS hex color to be used in </w:t>
+            </w:r>
+            <w:proofErr w:type="spellStart"/>
+            <w:r>
+              <w:rPr>
+                <w:rFonts w:ascii="Tahoma" w:hAnsi="Tahoma" w:cs="Tahoma"/>
+                <w:sz w:val="18"/>
+                <w:szCs w:val="18"/>
+              </w:rPr>
+              <w:t>Klarna</w:t>
+            </w:r>
+            <w:proofErr w:type="spellEnd"/>
+            <w:r>
+              <w:rPr>
+                <w:rFonts w:ascii="Tahoma" w:hAnsi="Tahoma" w:cs="Tahoma"/>
+                <w:sz w:val="18"/>
+                <w:szCs w:val="18"/>
+              </w:rPr>
+              <w:t xml:space="preserve"> Payments </w:t>
+            </w:r>
+            <w:proofErr w:type="spellStart"/>
+            <w:r>
+              <w:rPr>
+                <w:rFonts w:ascii="Tahoma" w:hAnsi="Tahoma" w:cs="Tahoma"/>
+                <w:sz w:val="18"/>
+                <w:szCs w:val="18"/>
+              </w:rPr>
+              <w:t>iFrame</w:t>
+            </w:r>
+            <w:proofErr w:type="spellEnd"/>
           </w:p>
         </w:tc>
       </w:tr>
@@ -4872,6 +5330,7 @@
                 <w:szCs w:val="18"/>
               </w:rPr>
             </w:pPr>
+            <w:proofErr w:type="spellStart"/>
             <w:r>
               <w:rPr>
                 <w:rFonts w:ascii="Tahoma" w:hAnsi="Tahoma" w:cs="Tahoma"/>
@@ -4880,6 +5339,7 @@
               </w:rPr>
               <w:t>kpColorCheckboxCheckmark</w:t>
             </w:r>
+            <w:proofErr w:type="spellEnd"/>
           </w:p>
         </w:tc>
         <w:tc>
@@ -4902,8 +5362,36 @@
                 <w:sz w:val="18"/>
                 <w:szCs w:val="18"/>
               </w:rPr>
-              <w:t>CSS hex color to be used in Klarna Payments iFrame</w:t>
-            </w:r>
+              <w:t xml:space="preserve">CSS hex color to be used in </w:t>
+            </w:r>
+            <w:proofErr w:type="spellStart"/>
+            <w:r>
+              <w:rPr>
+                <w:rFonts w:ascii="Tahoma" w:hAnsi="Tahoma" w:cs="Tahoma"/>
+                <w:sz w:val="18"/>
+                <w:szCs w:val="18"/>
+              </w:rPr>
+              <w:t>Klarna</w:t>
+            </w:r>
+            <w:proofErr w:type="spellEnd"/>
+            <w:r>
+              <w:rPr>
+                <w:rFonts w:ascii="Tahoma" w:hAnsi="Tahoma" w:cs="Tahoma"/>
+                <w:sz w:val="18"/>
+                <w:szCs w:val="18"/>
+              </w:rPr>
+              <w:t xml:space="preserve"> Payments </w:t>
+            </w:r>
+            <w:proofErr w:type="spellStart"/>
+            <w:r>
+              <w:rPr>
+                <w:rFonts w:ascii="Tahoma" w:hAnsi="Tahoma" w:cs="Tahoma"/>
+                <w:sz w:val="18"/>
+                <w:szCs w:val="18"/>
+              </w:rPr>
+              <w:t>iFrame</w:t>
+            </w:r>
+            <w:proofErr w:type="spellEnd"/>
           </w:p>
         </w:tc>
       </w:tr>
@@ -4948,6 +5436,7 @@
                 <w:szCs w:val="18"/>
               </w:rPr>
             </w:pPr>
+            <w:proofErr w:type="spellStart"/>
             <w:r>
               <w:rPr>
                 <w:rFonts w:ascii="Tahoma" w:hAnsi="Tahoma" w:cs="Tahoma"/>
@@ -4956,6 +5445,7 @@
               </w:rPr>
               <w:t>kpColorDetails</w:t>
             </w:r>
+            <w:proofErr w:type="spellEnd"/>
           </w:p>
         </w:tc>
         <w:tc>
@@ -4978,8 +5468,36 @@
                 <w:sz w:val="18"/>
                 <w:szCs w:val="18"/>
               </w:rPr>
-              <w:t>CSS hex color to be used in Klarna Payments iFrame</w:t>
-            </w:r>
+              <w:t xml:space="preserve">CSS hex color to be used in </w:t>
+            </w:r>
+            <w:proofErr w:type="spellStart"/>
+            <w:r>
+              <w:rPr>
+                <w:rFonts w:ascii="Tahoma" w:hAnsi="Tahoma" w:cs="Tahoma"/>
+                <w:sz w:val="18"/>
+                <w:szCs w:val="18"/>
+              </w:rPr>
+              <w:t>Klarna</w:t>
+            </w:r>
+            <w:proofErr w:type="spellEnd"/>
+            <w:r>
+              <w:rPr>
+                <w:rFonts w:ascii="Tahoma" w:hAnsi="Tahoma" w:cs="Tahoma"/>
+                <w:sz w:val="18"/>
+                <w:szCs w:val="18"/>
+              </w:rPr>
+              <w:t xml:space="preserve"> Payments </w:t>
+            </w:r>
+            <w:proofErr w:type="spellStart"/>
+            <w:r>
+              <w:rPr>
+                <w:rFonts w:ascii="Tahoma" w:hAnsi="Tahoma" w:cs="Tahoma"/>
+                <w:sz w:val="18"/>
+                <w:szCs w:val="18"/>
+              </w:rPr>
+              <w:t>iFrame</w:t>
+            </w:r>
+            <w:proofErr w:type="spellEnd"/>
           </w:p>
         </w:tc>
       </w:tr>
@@ -5024,6 +5542,7 @@
                 <w:szCs w:val="18"/>
               </w:rPr>
             </w:pPr>
+            <w:proofErr w:type="spellStart"/>
             <w:r>
               <w:rPr>
                 <w:rFonts w:ascii="Tahoma" w:hAnsi="Tahoma" w:cs="Tahoma"/>
@@ -5032,6 +5551,7 @@
               </w:rPr>
               <w:t>kpColorHeader</w:t>
             </w:r>
+            <w:proofErr w:type="spellEnd"/>
           </w:p>
         </w:tc>
         <w:tc>
@@ -5054,8 +5574,36 @@
                 <w:sz w:val="18"/>
                 <w:szCs w:val="18"/>
               </w:rPr>
-              <w:t>CSS hex color to be used in Klarna Payments iFrame</w:t>
-            </w:r>
+              <w:t xml:space="preserve">CSS hex color to be used in </w:t>
+            </w:r>
+            <w:proofErr w:type="spellStart"/>
+            <w:r>
+              <w:rPr>
+                <w:rFonts w:ascii="Tahoma" w:hAnsi="Tahoma" w:cs="Tahoma"/>
+                <w:sz w:val="18"/>
+                <w:szCs w:val="18"/>
+              </w:rPr>
+              <w:t>Klarna</w:t>
+            </w:r>
+            <w:proofErr w:type="spellEnd"/>
+            <w:r>
+              <w:rPr>
+                <w:rFonts w:ascii="Tahoma" w:hAnsi="Tahoma" w:cs="Tahoma"/>
+                <w:sz w:val="18"/>
+                <w:szCs w:val="18"/>
+              </w:rPr>
+              <w:t xml:space="preserve"> Payments </w:t>
+            </w:r>
+            <w:proofErr w:type="spellStart"/>
+            <w:r>
+              <w:rPr>
+                <w:rFonts w:ascii="Tahoma" w:hAnsi="Tahoma" w:cs="Tahoma"/>
+                <w:sz w:val="18"/>
+                <w:szCs w:val="18"/>
+              </w:rPr>
+              <w:t>iFrame</w:t>
+            </w:r>
+            <w:proofErr w:type="spellEnd"/>
           </w:p>
         </w:tc>
       </w:tr>
@@ -5100,6 +5648,7 @@
                 <w:szCs w:val="18"/>
               </w:rPr>
             </w:pPr>
+            <w:proofErr w:type="spellStart"/>
             <w:r>
               <w:rPr>
                 <w:rFonts w:ascii="Tahoma" w:hAnsi="Tahoma" w:cs="Tahoma"/>
@@ -5108,6 +5657,7 @@
               </w:rPr>
               <w:t>kpColorLink</w:t>
             </w:r>
+            <w:proofErr w:type="spellEnd"/>
           </w:p>
         </w:tc>
         <w:tc>
@@ -5130,8 +5680,36 @@
                 <w:sz w:val="18"/>
                 <w:szCs w:val="18"/>
               </w:rPr>
-              <w:t>CSS hex color to be used in Klarna Payments iFrame</w:t>
-            </w:r>
+              <w:t xml:space="preserve">CSS hex color to be used in </w:t>
+            </w:r>
+            <w:proofErr w:type="spellStart"/>
+            <w:r>
+              <w:rPr>
+                <w:rFonts w:ascii="Tahoma" w:hAnsi="Tahoma" w:cs="Tahoma"/>
+                <w:sz w:val="18"/>
+                <w:szCs w:val="18"/>
+              </w:rPr>
+              <w:t>Klarna</w:t>
+            </w:r>
+            <w:proofErr w:type="spellEnd"/>
+            <w:r>
+              <w:rPr>
+                <w:rFonts w:ascii="Tahoma" w:hAnsi="Tahoma" w:cs="Tahoma"/>
+                <w:sz w:val="18"/>
+                <w:szCs w:val="18"/>
+              </w:rPr>
+              <w:t xml:space="preserve"> Payments </w:t>
+            </w:r>
+            <w:proofErr w:type="spellStart"/>
+            <w:r>
+              <w:rPr>
+                <w:rFonts w:ascii="Tahoma" w:hAnsi="Tahoma" w:cs="Tahoma"/>
+                <w:sz w:val="18"/>
+                <w:szCs w:val="18"/>
+              </w:rPr>
+              <w:t>iFrame</w:t>
+            </w:r>
+            <w:proofErr w:type="spellEnd"/>
           </w:p>
         </w:tc>
       </w:tr>
@@ -5176,6 +5754,7 @@
                 <w:szCs w:val="18"/>
               </w:rPr>
             </w:pPr>
+            <w:proofErr w:type="spellStart"/>
             <w:r>
               <w:rPr>
                 <w:rFonts w:ascii="Tahoma" w:hAnsi="Tahoma" w:cs="Tahoma"/>
@@ -5184,6 +5763,7 @@
               </w:rPr>
               <w:t>kpColorText</w:t>
             </w:r>
+            <w:proofErr w:type="spellEnd"/>
           </w:p>
         </w:tc>
         <w:tc>
@@ -5206,8 +5786,36 @@
                 <w:sz w:val="18"/>
                 <w:szCs w:val="18"/>
               </w:rPr>
-              <w:t>CSS hex color to be used in Klarna Payments iFrame</w:t>
-            </w:r>
+              <w:t xml:space="preserve">CSS hex color to be used in </w:t>
+            </w:r>
+            <w:proofErr w:type="spellStart"/>
+            <w:r>
+              <w:rPr>
+                <w:rFonts w:ascii="Tahoma" w:hAnsi="Tahoma" w:cs="Tahoma"/>
+                <w:sz w:val="18"/>
+                <w:szCs w:val="18"/>
+              </w:rPr>
+              <w:t>Klarna</w:t>
+            </w:r>
+            <w:proofErr w:type="spellEnd"/>
+            <w:r>
+              <w:rPr>
+                <w:rFonts w:ascii="Tahoma" w:hAnsi="Tahoma" w:cs="Tahoma"/>
+                <w:sz w:val="18"/>
+                <w:szCs w:val="18"/>
+              </w:rPr>
+              <w:t xml:space="preserve"> Payments </w:t>
+            </w:r>
+            <w:proofErr w:type="spellStart"/>
+            <w:r>
+              <w:rPr>
+                <w:rFonts w:ascii="Tahoma" w:hAnsi="Tahoma" w:cs="Tahoma"/>
+                <w:sz w:val="18"/>
+                <w:szCs w:val="18"/>
+              </w:rPr>
+              <w:t>iFrame</w:t>
+            </w:r>
+            <w:proofErr w:type="spellEnd"/>
           </w:p>
         </w:tc>
       </w:tr>
@@ -5252,6 +5860,7 @@
                 <w:szCs w:val="18"/>
               </w:rPr>
             </w:pPr>
+            <w:proofErr w:type="spellStart"/>
             <w:r>
               <w:rPr>
                 <w:rFonts w:ascii="Tahoma" w:hAnsi="Tahoma" w:cs="Tahoma"/>
@@ -5260,6 +5869,7 @@
               </w:rPr>
               <w:t>kpColorTextSecondary</w:t>
             </w:r>
+            <w:proofErr w:type="spellEnd"/>
           </w:p>
         </w:tc>
         <w:tc>
@@ -5282,8 +5892,36 @@
                 <w:sz w:val="18"/>
                 <w:szCs w:val="18"/>
               </w:rPr>
-              <w:t>CSS hex color to be used in Klarna Payments iFrame</w:t>
-            </w:r>
+              <w:t xml:space="preserve">CSS hex color to be used in </w:t>
+            </w:r>
+            <w:proofErr w:type="spellStart"/>
+            <w:r>
+              <w:rPr>
+                <w:rFonts w:ascii="Tahoma" w:hAnsi="Tahoma" w:cs="Tahoma"/>
+                <w:sz w:val="18"/>
+                <w:szCs w:val="18"/>
+              </w:rPr>
+              <w:t>Klarna</w:t>
+            </w:r>
+            <w:proofErr w:type="spellEnd"/>
+            <w:r>
+              <w:rPr>
+                <w:rFonts w:ascii="Tahoma" w:hAnsi="Tahoma" w:cs="Tahoma"/>
+                <w:sz w:val="18"/>
+                <w:szCs w:val="18"/>
+              </w:rPr>
+              <w:t xml:space="preserve"> Payments </w:t>
+            </w:r>
+            <w:proofErr w:type="spellStart"/>
+            <w:r>
+              <w:rPr>
+                <w:rFonts w:ascii="Tahoma" w:hAnsi="Tahoma" w:cs="Tahoma"/>
+                <w:sz w:val="18"/>
+                <w:szCs w:val="18"/>
+              </w:rPr>
+              <w:t>iFrame</w:t>
+            </w:r>
+            <w:proofErr w:type="spellEnd"/>
           </w:p>
         </w:tc>
       </w:tr>
@@ -5328,6 +5966,7 @@
                 <w:szCs w:val="18"/>
               </w:rPr>
             </w:pPr>
+            <w:proofErr w:type="spellStart"/>
             <w:r>
               <w:rPr>
                 <w:rFonts w:ascii="Tahoma" w:hAnsi="Tahoma" w:cs="Tahoma"/>
@@ -5336,6 +5975,7 @@
               </w:rPr>
               <w:t>kpRadiusBorder</w:t>
             </w:r>
+            <w:proofErr w:type="spellEnd"/>
           </w:p>
         </w:tc>
         <w:tc>
@@ -5358,8 +5998,36 @@
                 <w:sz w:val="18"/>
                 <w:szCs w:val="18"/>
               </w:rPr>
-              <w:t>Size (in pixels) of the border radius to be used in Klarna Payments iFrame</w:t>
-            </w:r>
+              <w:t xml:space="preserve">Size (in pixels) of the border radius to be used in </w:t>
+            </w:r>
+            <w:proofErr w:type="spellStart"/>
+            <w:r>
+              <w:rPr>
+                <w:rFonts w:ascii="Tahoma" w:hAnsi="Tahoma" w:cs="Tahoma"/>
+                <w:sz w:val="18"/>
+                <w:szCs w:val="18"/>
+              </w:rPr>
+              <w:t>Klarna</w:t>
+            </w:r>
+            <w:proofErr w:type="spellEnd"/>
+            <w:r>
+              <w:rPr>
+                <w:rFonts w:ascii="Tahoma" w:hAnsi="Tahoma" w:cs="Tahoma"/>
+                <w:sz w:val="18"/>
+                <w:szCs w:val="18"/>
+              </w:rPr>
+              <w:t xml:space="preserve"> Payments </w:t>
+            </w:r>
+            <w:proofErr w:type="spellStart"/>
+            <w:r>
+              <w:rPr>
+                <w:rFonts w:ascii="Tahoma" w:hAnsi="Tahoma" w:cs="Tahoma"/>
+                <w:sz w:val="18"/>
+                <w:szCs w:val="18"/>
+              </w:rPr>
+              <w:t>iFrame</w:t>
+            </w:r>
+            <w:proofErr w:type="spellEnd"/>
           </w:p>
         </w:tc>
       </w:tr>
@@ -5383,6 +6051,15 @@
         <w:t>Services Configuration</w:t>
       </w:r>
     </w:p>
+    <w:p/>
+    <w:p>
+      <w:pPr>
+        <w:pStyle w:val="Heading3"/>
+      </w:pPr>
+      <w:r>
+        <w:t>Custom attributes</w:t>
+      </w:r>
+    </w:p>
     <w:p>
       <w:pPr>
         <w:pStyle w:val="BodyText"/>
@@ -5393,6 +6070,79 @@
           <w:szCs w:val="18"/>
         </w:rPr>
       </w:pPr>
+      <w:r>
+        <w:rPr>
+          <w:rFonts w:ascii="Tahoma" w:hAnsi="Tahoma" w:cs="Tahoma"/>
+          <w:sz w:val="18"/>
+          <w:szCs w:val="18"/>
+        </w:rPr>
+        <w:t xml:space="preserve">ORDER system object has been extended with custom attribute </w:t>
+      </w:r>
+      <w:proofErr w:type="spellStart"/>
+      <w:r>
+        <w:rPr>
+          <w:rFonts w:ascii="Tahoma" w:hAnsi="Tahoma" w:cs="Tahoma"/>
+          <w:sz w:val="18"/>
+          <w:szCs w:val="18"/>
+        </w:rPr>
+        <w:t>kpOrderID</w:t>
+      </w:r>
+      <w:proofErr w:type="spellEnd"/>
+      <w:r>
+        <w:rPr>
+          <w:rFonts w:ascii="Tahoma" w:hAnsi="Tahoma" w:cs="Tahoma"/>
+          <w:sz w:val="18"/>
+          <w:szCs w:val="18"/>
+        </w:rPr>
+        <w:t xml:space="preserve"> of type string, which is holding the </w:t>
+      </w:r>
+      <w:proofErr w:type="spellStart"/>
+      <w:r>
+        <w:rPr>
+          <w:rFonts w:ascii="Tahoma" w:hAnsi="Tahoma" w:cs="Tahoma"/>
+          <w:sz w:val="18"/>
+          <w:szCs w:val="18"/>
+        </w:rPr>
+        <w:t>Klarna</w:t>
+      </w:r>
+      <w:proofErr w:type="spellEnd"/>
+      <w:r>
+        <w:rPr>
+          <w:rFonts w:ascii="Tahoma" w:hAnsi="Tahoma" w:cs="Tahoma"/>
+          <w:sz w:val="18"/>
+          <w:szCs w:val="18"/>
+        </w:rPr>
+        <w:t xml:space="preserve"> Payments Order ID, if </w:t>
+      </w:r>
+      <w:proofErr w:type="spellStart"/>
+      <w:r>
+        <w:rPr>
+          <w:rFonts w:ascii="Tahoma" w:hAnsi="Tahoma" w:cs="Tahoma"/>
+          <w:sz w:val="18"/>
+          <w:szCs w:val="18"/>
+        </w:rPr>
+        <w:t>Klarna</w:t>
+      </w:r>
+      <w:proofErr w:type="spellEnd"/>
+      <w:r>
+        <w:rPr>
+          <w:rFonts w:ascii="Tahoma" w:hAnsi="Tahoma" w:cs="Tahoma"/>
+          <w:sz w:val="18"/>
+          <w:szCs w:val="18"/>
+        </w:rPr>
+        <w:t xml:space="preserve"> Payments is used for the specific order</w:t>
+      </w:r>
+    </w:p>
+    <w:p>
+      <w:pPr>
+        <w:pStyle w:val="BodyText"/>
+        <w:ind w:left="1080"/>
+        <w:rPr>
+          <w:rFonts w:ascii="Tahoma" w:hAnsi="Tahoma" w:cs="Tahoma"/>
+          <w:sz w:val="18"/>
+          <w:szCs w:val="18"/>
+        </w:rPr>
+      </w:pPr>
     </w:p>
     <w:p>
       <w:pPr>
@@ -5429,12 +6179,21 @@
         </w:rPr>
         <w:t xml:space="preserve">Integration may vary based on the customers' storefront. Site Genesis version 2 is used to demonstrate </w:t>
       </w:r>
+      <w:proofErr w:type="spellStart"/>
       <w:r>
         <w:rPr>
           <w:rFonts w:ascii="Tahoma" w:hAnsi="Tahoma" w:cs="Tahoma"/>
           <w:color w:val="auto"/>
         </w:rPr>
-        <w:t xml:space="preserve">Klarna Payments </w:t>
+        <w:t>Klarna</w:t>
+      </w:r>
+      <w:proofErr w:type="spellEnd"/>
+      <w:r>
+        <w:rPr>
+          <w:rFonts w:ascii="Tahoma" w:hAnsi="Tahoma" w:cs="Tahoma"/>
+          <w:color w:val="auto"/>
+        </w:rPr>
+        <w:t xml:space="preserve"> Payments </w:t>
       </w:r>
       <w:r>
         <w:rPr>
@@ -5476,7 +6235,26 @@
           <w:sz w:val="18"/>
           <w:szCs w:val="18"/>
         </w:rPr>
-        <w:t>To integrate Klarna Payments the following storefront cartridge templates should be updated:</w:t>
+        <w:lastRenderedPageBreak/>
+        <w:t xml:space="preserve">To integrate </w:t>
+      </w:r>
+      <w:proofErr w:type="spellStart"/>
+      <w:r>
+        <w:rPr>
+          <w:rFonts w:ascii="Tahoma" w:hAnsi="Tahoma" w:cs="Tahoma"/>
+          <w:sz w:val="18"/>
+          <w:szCs w:val="18"/>
+        </w:rPr>
+        <w:t>Klarna</w:t>
+      </w:r>
+      <w:proofErr w:type="spellEnd"/>
+      <w:r>
+        <w:rPr>
+          <w:rFonts w:ascii="Tahoma" w:hAnsi="Tahoma" w:cs="Tahoma"/>
+          <w:sz w:val="18"/>
+          <w:szCs w:val="18"/>
+        </w:rPr>
+        <w:t xml:space="preserve"> Payments the following storefront cartridge templates should be updated:</w:t>
       </w:r>
     </w:p>
     <w:p>
@@ -5498,8 +6276,18 @@
           <w:sz w:val="18"/>
           <w:szCs w:val="18"/>
         </w:rPr>
-        <w:t>default/checkout/billing/billing.isml</w:t>
-      </w:r>
+        <w:t>default/checkout/billing/</w:t>
+      </w:r>
+      <w:proofErr w:type="spellStart"/>
+      <w:r>
+        <w:rPr>
+          <w:rFonts w:ascii="Tahoma" w:hAnsi="Tahoma" w:cs="Tahoma"/>
+          <w:sz w:val="18"/>
+          <w:szCs w:val="18"/>
+        </w:rPr>
+        <w:t>billing.isml</w:t>
+      </w:r>
+      <w:proofErr w:type="spellEnd"/>
     </w:p>
     <w:p>
       <w:pPr>
@@ -5520,8 +6308,18 @@
           <w:sz w:val="18"/>
           <w:szCs w:val="18"/>
         </w:rPr>
-        <w:t>default/checkout/billing/paymentmethods.isml</w:t>
-      </w:r>
+        <w:t>default/checkout/billing/</w:t>
+      </w:r>
+      <w:proofErr w:type="spellStart"/>
+      <w:r>
+        <w:rPr>
+          <w:rFonts w:ascii="Tahoma" w:hAnsi="Tahoma" w:cs="Tahoma"/>
+          <w:sz w:val="18"/>
+          <w:szCs w:val="18"/>
+        </w:rPr>
+        <w:t>paymentmethods.isml</w:t>
+      </w:r>
+      <w:proofErr w:type="spellEnd"/>
     </w:p>
     <w:p>
       <w:pPr>
@@ -5554,9 +6352,19 @@
           <w:sz w:val="18"/>
           <w:szCs w:val="18"/>
         </w:rPr>
-        <w:lastRenderedPageBreak/>
-        <w:t>default/checkout/billing/billing.isml</w:t>
-      </w:r>
+        <w:t>default/checkout/billing/</w:t>
+      </w:r>
+      <w:proofErr w:type="spellStart"/>
+      <w:r>
+        <w:rPr>
+          <w:rFonts w:ascii="Tahoma" w:hAnsi="Tahoma" w:cs="Tahoma"/>
+          <w:b/>
+          <w:sz w:val="18"/>
+          <w:szCs w:val="18"/>
+        </w:rPr>
+        <w:t>billing.isml</w:t>
+      </w:r>
+      <w:proofErr w:type="spellEnd"/>
     </w:p>
     <w:p>
       <w:pPr>
@@ -5941,7 +6749,6 @@
           <w:noProof/>
           <w:lang w:val="bg-BG" w:eastAsia="bg-BG" w:bidi="ar-SA"/>
         </w:rPr>
-        <w:lastRenderedPageBreak/>
         <w:drawing>
           <wp:inline distT="0" distB="0" distL="0" distR="0" wp14:anchorId="5AC207C7" wp14:editId="19224498">
             <wp:extent cx="4955698" cy="3751604"/>
@@ -5996,8 +6803,19 @@
           <w:sz w:val="18"/>
           <w:szCs w:val="18"/>
         </w:rPr>
-        <w:t>default/checkout/billing/paymentmethods.isml</w:t>
-      </w:r>
+        <w:t>default/checkout/billing/</w:t>
+      </w:r>
+      <w:proofErr w:type="spellStart"/>
+      <w:r>
+        <w:rPr>
+          <w:rFonts w:ascii="Tahoma" w:hAnsi="Tahoma" w:cs="Tahoma"/>
+          <w:b/>
+          <w:sz w:val="18"/>
+          <w:szCs w:val="18"/>
+        </w:rPr>
+        <w:t>paymentmethods.isml</w:t>
+      </w:r>
+      <w:proofErr w:type="spellEnd"/>
     </w:p>
     <w:p>
       <w:pPr>
@@ -6275,11 +7093,19 @@
         </w:rPr>
         <w:t xml:space="preserve">To use </w:t>
       </w:r>
-      <w:r>
-        <w:rPr>
-          <w:rFonts w:ascii="Tahoma" w:hAnsi="Tahoma" w:cs="Tahoma"/>
-        </w:rPr>
-        <w:t>Klarna Payments</w:t>
+      <w:proofErr w:type="spellStart"/>
+      <w:r>
+        <w:rPr>
+          <w:rFonts w:ascii="Tahoma" w:hAnsi="Tahoma" w:cs="Tahoma"/>
+        </w:rPr>
+        <w:t>Klarna</w:t>
+      </w:r>
+      <w:proofErr w:type="spellEnd"/>
+      <w:r>
+        <w:rPr>
+          <w:rFonts w:ascii="Tahoma" w:hAnsi="Tahoma" w:cs="Tahoma"/>
+        </w:rPr>
+        <w:t xml:space="preserve"> Payments</w:t>
       </w:r>
       <w:r>
         <w:rPr>
@@ -6309,11 +7135,19 @@
           <w:color w:val="auto"/>
         </w:rPr>
       </w:pPr>
+      <w:proofErr w:type="spellStart"/>
       <w:r>
         <w:rPr>
           <w:color w:val="auto"/>
         </w:rPr>
-        <w:t>COBilling pipeline</w:t>
+        <w:t>COBilling</w:t>
+      </w:r>
+      <w:proofErr w:type="spellEnd"/>
+      <w:r>
+        <w:rPr>
+          <w:color w:val="auto"/>
+        </w:rPr>
+        <w:t xml:space="preserve"> pipeline</w:t>
       </w:r>
       <w:r>
         <w:rPr>
@@ -6326,7 +7160,39 @@
           <w:b w:val="0"/>
           <w:color w:val="auto"/>
         </w:rPr>
-        <w:t xml:space="preserve">Go to COBilling pipeline, Start node and add KLARNA_PAYMENTS-CreateSession call node entry point before </w:t>
+        <w:t xml:space="preserve">Go to </w:t>
+      </w:r>
+      <w:proofErr w:type="spellStart"/>
+      <w:r>
+        <w:rPr>
+          <w:b w:val="0"/>
+          <w:color w:val="auto"/>
+        </w:rPr>
+        <w:t>COBilling</w:t>
+      </w:r>
+      <w:proofErr w:type="spellEnd"/>
+      <w:r>
+        <w:rPr>
+          <w:b w:val="0"/>
+          <w:color w:val="auto"/>
+        </w:rPr>
+        <w:t xml:space="preserve"> pipeline, Start node and add KLARNA_PAYMENTS-</w:t>
+      </w:r>
+      <w:proofErr w:type="spellStart"/>
+      <w:r>
+        <w:rPr>
+          <w:b w:val="0"/>
+          <w:color w:val="auto"/>
+        </w:rPr>
+        <w:t>CreateSession</w:t>
+      </w:r>
+      <w:proofErr w:type="spellEnd"/>
+      <w:r>
+        <w:rPr>
+          <w:b w:val="0"/>
+          <w:color w:val="auto"/>
+        </w:rPr>
+        <w:t xml:space="preserve"> call node entry point before </w:t>
       </w:r>
       <w:r>
         <w:rPr>
@@ -6420,6 +7286,7 @@
           <w:color w:val="auto"/>
         </w:rPr>
       </w:pPr>
+      <w:proofErr w:type="spellStart"/>
       <w:r>
         <w:rPr>
           <w:color w:val="auto"/>
@@ -6432,6 +7299,7 @@
         </w:rPr>
         <w:t>Summary</w:t>
       </w:r>
+      <w:proofErr w:type="spellEnd"/>
       <w:r>
         <w:rPr>
           <w:color w:val="auto"/>
@@ -6449,72 +7317,39 @@
           <w:b w:val="0"/>
           <w:color w:val="auto"/>
         </w:rPr>
-        <w:t>Go to CO</w:t>
-      </w:r>
+        <w:t xml:space="preserve">Go to </w:t>
+      </w:r>
+      <w:proofErr w:type="spellStart"/>
       <w:r>
         <w:rPr>
           <w:b w:val="0"/>
           <w:color w:val="auto"/>
         </w:rPr>
-        <w:t>Summary</w:t>
-      </w:r>
+        <w:t>COSummary</w:t>
+      </w:r>
+      <w:proofErr w:type="spellEnd"/>
       <w:r>
         <w:rPr>
           <w:b w:val="0"/>
           <w:color w:val="auto"/>
         </w:rPr>
-        <w:t xml:space="preserve"> pipeline, </w:t>
-      </w:r>
+        <w:t xml:space="preserve"> pipeline, Submit node and add KLARNA_PAYMENTS-Redirect call node entry point before </w:t>
+      </w:r>
+      <w:proofErr w:type="spellStart"/>
       <w:r>
         <w:rPr>
           <w:b w:val="0"/>
           <w:color w:val="auto"/>
         </w:rPr>
-        <w:t>Submit</w:t>
-      </w:r>
+        <w:t>COSummary-ShowConfirmation</w:t>
+      </w:r>
+      <w:proofErr w:type="spellEnd"/>
       <w:r>
         <w:rPr>
           <w:b w:val="0"/>
           <w:color w:val="auto"/>
         </w:rPr>
-        <w:t xml:space="preserve"> node and add KLARNA_PAYMENTS-</w:t>
-      </w:r>
-      <w:r>
-        <w:rPr>
-          <w:b w:val="0"/>
-          <w:color w:val="auto"/>
-        </w:rPr>
-        <w:t>Redirect</w:t>
-      </w:r>
-      <w:r>
-        <w:rPr>
-          <w:b w:val="0"/>
-          <w:color w:val="auto"/>
-        </w:rPr>
-        <w:t xml:space="preserve"> call node entry point before </w:t>
-      </w:r>
-      <w:r>
-        <w:rPr>
-          <w:b w:val="0"/>
-          <w:color w:val="auto"/>
-        </w:rPr>
-        <w:t>COSummary-ShowConfi</w:t>
-      </w:r>
-      <w:bookmarkStart w:id="28" w:name="_GoBack"/>
-      <w:bookmarkEnd w:id="28"/>
-      <w:r>
-        <w:rPr>
-          <w:b w:val="0"/>
-          <w:color w:val="auto"/>
-        </w:rPr>
-        <w:t>rmation jump node</w:t>
-      </w:r>
-      <w:r>
-        <w:rPr>
-          <w:b w:val="0"/>
-          <w:color w:val="auto"/>
-        </w:rPr>
-        <w:t xml:space="preserve"> (see screen shot below)</w:t>
+        <w:t xml:space="preserve"> jump node (see screen shot below)</w:t>
       </w:r>
     </w:p>
     <w:p>
@@ -6600,6 +7435,219 @@
     </w:p>
     <w:p>
       <w:pPr>
+        <w:pStyle w:val="Heading3"/>
+        <w:numPr>
+          <w:ilvl w:val="3"/>
+          <w:numId w:val="13"/>
+        </w:numPr>
+        <w:pBdr>
+          <w:bottom w:val="none" w:sz="0" w:space="0" w:color="auto"/>
+        </w:pBdr>
+        <w:rPr>
+          <w:b w:val="0"/>
+          <w:color w:val="auto"/>
+        </w:rPr>
+      </w:pPr>
+      <w:proofErr w:type="spellStart"/>
+      <w:r>
+        <w:rPr>
+          <w:color w:val="auto"/>
+        </w:rPr>
+        <w:t>CO</w:t>
+      </w:r>
+      <w:r>
+        <w:rPr>
+          <w:color w:val="auto"/>
+        </w:rPr>
+        <w:t>PlaceOrder</w:t>
+      </w:r>
+      <w:proofErr w:type="spellEnd"/>
+      <w:r>
+        <w:rPr>
+          <w:color w:val="auto"/>
+        </w:rPr>
+        <w:t xml:space="preserve"> pipeline</w:t>
+      </w:r>
+      <w:r>
+        <w:rPr>
+          <w:color w:val="auto"/>
+        </w:rPr>
+        <w:t xml:space="preserve">. </w:t>
+      </w:r>
+      <w:r>
+        <w:rPr>
+          <w:b w:val="0"/>
+          <w:color w:val="auto"/>
+        </w:rPr>
+        <w:t xml:space="preserve">Go to </w:t>
+      </w:r>
+      <w:proofErr w:type="spellStart"/>
+      <w:r>
+        <w:rPr>
+          <w:b w:val="0"/>
+          <w:color w:val="auto"/>
+        </w:rPr>
+        <w:t>CO</w:t>
+      </w:r>
+      <w:r>
+        <w:rPr>
+          <w:b w:val="0"/>
+          <w:color w:val="auto"/>
+        </w:rPr>
+        <w:t>PlaceOrder</w:t>
+      </w:r>
+      <w:proofErr w:type="spellEnd"/>
+      <w:r>
+        <w:rPr>
+          <w:b w:val="0"/>
+          <w:color w:val="auto"/>
+        </w:rPr>
+        <w:t xml:space="preserve"> pipeline, </w:t>
+      </w:r>
+      <w:proofErr w:type="spellStart"/>
+      <w:r>
+        <w:rPr>
+          <w:b w:val="0"/>
+          <w:color w:val="auto"/>
+        </w:rPr>
+        <w:t>PlaceOrder</w:t>
+      </w:r>
+      <w:proofErr w:type="spellEnd"/>
+      <w:r>
+        <w:rPr>
+          <w:b w:val="0"/>
+          <w:color w:val="auto"/>
+        </w:rPr>
+        <w:t xml:space="preserve"> node and add KLARNA_PAYMENTS-</w:t>
+      </w:r>
+      <w:proofErr w:type="spellStart"/>
+      <w:r>
+        <w:rPr>
+          <w:b w:val="0"/>
+          <w:color w:val="auto"/>
+        </w:rPr>
+        <w:t>PendingOrder</w:t>
+      </w:r>
+      <w:proofErr w:type="spellEnd"/>
+      <w:r>
+        <w:rPr>
+          <w:b w:val="0"/>
+          <w:color w:val="auto"/>
+        </w:rPr>
+        <w:t xml:space="preserve"> call node entry point before </w:t>
+      </w:r>
+      <w:proofErr w:type="spellStart"/>
+      <w:r>
+        <w:rPr>
+          <w:b w:val="0"/>
+          <w:color w:val="auto"/>
+        </w:rPr>
+        <w:t>PlaceOrder</w:t>
+      </w:r>
+      <w:proofErr w:type="spellEnd"/>
+      <w:r>
+        <w:rPr>
+          <w:b w:val="0"/>
+          <w:color w:val="auto"/>
+        </w:rPr>
+        <w:t xml:space="preserve"> script node </w:t>
+      </w:r>
+      <w:proofErr w:type="spellStart"/>
+      <w:r>
+        <w:rPr>
+          <w:b w:val="0"/>
+          <w:color w:val="auto"/>
+        </w:rPr>
+        <w:t>node</w:t>
+      </w:r>
+      <w:proofErr w:type="spellEnd"/>
+      <w:r>
+        <w:rPr>
+          <w:b w:val="0"/>
+          <w:color w:val="auto"/>
+        </w:rPr>
+        <w:t xml:space="preserve"> (see screen shot below)</w:t>
+      </w:r>
+      <w:r>
+        <w:rPr>
+          <w:b w:val="0"/>
+          <w:color w:val="auto"/>
+        </w:rPr>
+        <w:t>. Create ‘pending’ and ‘error’ transitions and end nodes as shown on the screenshot</w:t>
+      </w:r>
+    </w:p>
+    <w:p>
+      <w:pPr>
+        <w:pStyle w:val="BodyText"/>
+        <w:ind w:left="1080"/>
+        <w:rPr>
+          <w:rStyle w:val="SubtleEmphasis"/>
+          <w:rFonts w:ascii="Trebuchet MS" w:hAnsi="Trebuchet MS"/>
+          <w:color w:val="808080" w:themeColor="background1" w:themeShade="80"/>
+          <w:sz w:val="18"/>
+          <w:szCs w:val="18"/>
+        </w:rPr>
+      </w:pPr>
+      <w:bookmarkStart w:id="28" w:name="_GoBack"/>
+      <w:bookmarkEnd w:id="28"/>
+    </w:p>
+    <w:p>
+      <w:pPr>
+        <w:pStyle w:val="BodyText"/>
+        <w:ind w:left="1080"/>
+        <w:rPr>
+          <w:rStyle w:val="SubtleEmphasis"/>
+          <w:rFonts w:ascii="Trebuchet MS" w:hAnsi="Trebuchet MS"/>
+          <w:color w:val="808080" w:themeColor="background1" w:themeShade="80"/>
+          <w:sz w:val="18"/>
+          <w:szCs w:val="18"/>
+        </w:rPr>
+      </w:pPr>
+      <w:r>
+        <w:rPr>
+          <w:noProof/>
+          <w:lang w:val="bg-BG" w:eastAsia="bg-BG" w:bidi="ar-SA"/>
+        </w:rPr>
+        <w:lastRenderedPageBreak/>
+        <w:drawing>
+          <wp:inline distT="0" distB="0" distL="0" distR="0" wp14:anchorId="62B0308B" wp14:editId="390B00DE">
+            <wp:extent cx="5303330" cy="5914416"/>
+            <wp:effectExtent l="0" t="0" r="0" b="0"/>
+            <wp:docPr id="8" name="Picture 8"/>
+            <wp:cNvGraphicFramePr>
+              <a:graphicFrameLocks xmlns:a="http://schemas.openxmlformats.org/drawingml/2006/main" noChangeAspect="1"/>
+            </wp:cNvGraphicFramePr>
+            <a:graphic xmlns:a="http://schemas.openxmlformats.org/drawingml/2006/main">
+              <a:graphicData uri="http://schemas.openxmlformats.org/drawingml/2006/picture">
+                <pic:pic xmlns:pic="http://schemas.openxmlformats.org/drawingml/2006/picture">
+                  <pic:nvPicPr>
+                    <pic:cNvPr id="1" name=""/>
+                    <pic:cNvPicPr/>
+                  </pic:nvPicPr>
+                  <pic:blipFill>
+                    <a:blip r:embed="rId19"/>
+                    <a:stretch>
+                      <a:fillRect/>
+                    </a:stretch>
+                  </pic:blipFill>
+                  <pic:spPr>
+                    <a:xfrm>
+                      <a:off x="0" y="0"/>
+                      <a:ext cx="5304930" cy="5916201"/>
+                    </a:xfrm>
+                    <a:prstGeom prst="rect">
+                      <a:avLst/>
+                    </a:prstGeom>
+                  </pic:spPr>
+                </pic:pic>
+              </a:graphicData>
+            </a:graphic>
+          </wp:inline>
+        </w:drawing>
+      </w:r>
+    </w:p>
+    <w:p>
+      <w:pPr>
         <w:pStyle w:val="BodyText"/>
         <w:ind w:left="1080"/>
         <w:rPr>
@@ -6776,6 +7824,7 @@
       </w:pPr>
       <w:bookmarkStart w:id="30" w:name="_Toc280189038"/>
       <w:r>
+        <w:lastRenderedPageBreak/>
         <w:t>Testing</w:t>
       </w:r>
       <w:bookmarkEnd w:id="30"/>
@@ -7809,11 +8858,11 @@
       </w:pPr>
     </w:p>
     <w:sectPr>
-      <w:headerReference w:type="even" r:id="rId19"/>
-      <w:headerReference w:type="default" r:id="rId20"/>
-      <w:footerReference w:type="default" r:id="rId21"/>
-      <w:headerReference w:type="first" r:id="rId22"/>
-      <w:footerReference w:type="first" r:id="rId23"/>
+      <w:headerReference w:type="even" r:id="rId20"/>
+      <w:headerReference w:type="default" r:id="rId21"/>
+      <w:footerReference w:type="default" r:id="rId22"/>
+      <w:headerReference w:type="first" r:id="rId23"/>
+      <w:footerReference w:type="first" r:id="rId24"/>
       <w:type w:val="continuous"/>
       <w:pgSz w:w="11906" w:h="16838" w:code="9"/>
       <w:pgMar w:top="1440" w:right="1080" w:bottom="1440" w:left="1080" w:header="720" w:footer="215" w:gutter="0"/>
@@ -8001,7 +9050,7 @@
               <w:sz w:val="18"/>
               <w:szCs w:val="18"/>
             </w:rPr>
-            <w:t>3-11</w:t>
+            <w:t>3-13</w:t>
           </w:r>
           <w:r>
             <w:rPr>
@@ -11627,6 +12676,36 @@
     </w:lvlOverride>
   </w:num>
   <w:num w:numId="46">
+    <w:abstractNumId w:val="17"/>
+    <w:lvlOverride w:ilvl="0">
+      <w:startOverride w:val="1"/>
+    </w:lvlOverride>
+    <w:lvlOverride w:ilvl="1">
+      <w:startOverride w:val="1"/>
+    </w:lvlOverride>
+    <w:lvlOverride w:ilvl="2">
+      <w:startOverride w:val="1"/>
+    </w:lvlOverride>
+    <w:lvlOverride w:ilvl="3">
+      <w:startOverride w:val="1"/>
+    </w:lvlOverride>
+    <w:lvlOverride w:ilvl="4">
+      <w:startOverride w:val="1"/>
+    </w:lvlOverride>
+    <w:lvlOverride w:ilvl="5">
+      <w:startOverride w:val="1"/>
+    </w:lvlOverride>
+    <w:lvlOverride w:ilvl="6">
+      <w:startOverride w:val="1"/>
+    </w:lvlOverride>
+    <w:lvlOverride w:ilvl="7">
+      <w:startOverride w:val="1"/>
+    </w:lvlOverride>
+    <w:lvlOverride w:ilvl="8">
+      <w:startOverride w:val="1"/>
+    </w:lvlOverride>
+  </w:num>
+  <w:num w:numId="47">
     <w:abstractNumId w:val="17"/>
     <w:lvlOverride w:ilvl="0">
       <w:startOverride w:val="1"/>
@@ -14946,7 +16025,7 @@
 </file>
 
 <file path=customXml/itemProps1.xml><?xml version="1.0" encoding="utf-8"?>
-<ds:datastoreItem xmlns:ds="http://schemas.openxmlformats.org/officeDocument/2006/customXml" ds:itemID="{D997D800-0EEA-4E54-A80D-C521FF09CBD8}">
+<ds:datastoreItem xmlns:ds="http://schemas.openxmlformats.org/officeDocument/2006/customXml" ds:itemID="{9592D1A8-95CD-432A-9D4C-09CEC3B49D12}">
   <ds:schemaRefs>
     <ds:schemaRef ds:uri="http://schemas.openxmlformats.org/officeDocument/2006/bibliography"/>
   </ds:schemaRefs>
@@ -14954,7 +16033,7 @@
 </file>
 
 <file path=customXml/itemProps2.xml><?xml version="1.0" encoding="utf-8"?>
-<ds:datastoreItem xmlns:ds="http://schemas.openxmlformats.org/officeDocument/2006/customXml" ds:itemID="{6AAE7503-A97B-4921-8FD3-3FBD9E2C55F0}">
+<ds:datastoreItem xmlns:ds="http://schemas.openxmlformats.org/officeDocument/2006/customXml" ds:itemID="{185A3484-85A5-4E2A-867C-773464FB887E}">
   <ds:schemaRefs>
     <ds:schemaRef ds:uri="http://schemas.openxmlformats.org/officeDocument/2006/bibliography"/>
   </ds:schemaRefs>
@@ -14962,7 +16041,7 @@
 </file>
 
 <file path=customXml/itemProps3.xml><?xml version="1.0" encoding="utf-8"?>
-<ds:datastoreItem xmlns:ds="http://schemas.openxmlformats.org/officeDocument/2006/customXml" ds:itemID="{E79C235F-1E91-4637-8490-7614B32F7E00}">
+<ds:datastoreItem xmlns:ds="http://schemas.openxmlformats.org/officeDocument/2006/customXml" ds:itemID="{1E48CC30-BCEC-47C3-9691-85779B32E232}">
   <ds:schemaRefs>
     <ds:schemaRef ds:uri="http://schemas.openxmlformats.org/officeDocument/2006/bibliography"/>
   </ds:schemaRefs>
@@ -14970,7 +16049,7 @@
 </file>
 
 <file path=customXml/itemProps4.xml><?xml version="1.0" encoding="utf-8"?>
-<ds:datastoreItem xmlns:ds="http://schemas.openxmlformats.org/officeDocument/2006/customXml" ds:itemID="{FC6B0EFF-D46F-41F4-AB97-FBA8A0EDCEE6}">
+<ds:datastoreItem xmlns:ds="http://schemas.openxmlformats.org/officeDocument/2006/customXml" ds:itemID="{62EB670D-2ACB-4C0E-AD4B-754184F83D02}">
   <ds:schemaRefs>
     <ds:schemaRef ds:uri="http://schemas.openxmlformats.org/officeDocument/2006/bibliography"/>
   </ds:schemaRefs>

</xml_diff>

<commit_message>
implement controller version of the functionality so far
</commit_message>
<xml_diff>
--- a/documentation/Klarna Integration Guide v17.4.0.docx
+++ b/documentation/Klarna Integration Guide v17.4.0.docx
@@ -7487,93 +7487,79 @@
           <w:b w:val="0"/>
           <w:color w:val="auto"/>
         </w:rPr>
-        <w:t>CO</w:t>
-      </w:r>
+        <w:t>COPlaceOrder</w:t>
+      </w:r>
+      <w:proofErr w:type="spellEnd"/>
       <w:r>
         <w:rPr>
           <w:b w:val="0"/>
           <w:color w:val="auto"/>
         </w:rPr>
-        <w:t>PlaceOrder</w:t>
-      </w:r>
-      <w:proofErr w:type="spellEnd"/>
+        <w:t xml:space="preserve"> pipeline, </w:t>
+      </w:r>
+      <w:proofErr w:type="spellStart"/>
       <w:r>
         <w:rPr>
           <w:b w:val="0"/>
           <w:color w:val="auto"/>
         </w:rPr>
-        <w:t xml:space="preserve"> pipeline, </w:t>
-      </w:r>
-      <w:proofErr w:type="spellStart"/>
+        <w:t>PlaceOrder</w:t>
+      </w:r>
+      <w:proofErr w:type="spellEnd"/>
       <w:r>
         <w:rPr>
           <w:b w:val="0"/>
           <w:color w:val="auto"/>
         </w:rPr>
-        <w:t>PlaceOrder</w:t>
-      </w:r>
-      <w:proofErr w:type="spellEnd"/>
+        <w:t xml:space="preserve"> node and add KLARNA_PAYMENTS-</w:t>
+      </w:r>
+      <w:proofErr w:type="spellStart"/>
       <w:r>
         <w:rPr>
           <w:b w:val="0"/>
           <w:color w:val="auto"/>
         </w:rPr>
-        <w:t xml:space="preserve"> node and add KLARNA_PAYMENTS-</w:t>
-      </w:r>
-      <w:proofErr w:type="spellStart"/>
+        <w:t>PendingOrder</w:t>
+      </w:r>
+      <w:proofErr w:type="spellEnd"/>
       <w:r>
         <w:rPr>
           <w:b w:val="0"/>
           <w:color w:val="auto"/>
         </w:rPr>
-        <w:t>PendingOrder</w:t>
-      </w:r>
-      <w:proofErr w:type="spellEnd"/>
+        <w:t xml:space="preserve"> call node entry point before </w:t>
+      </w:r>
+      <w:proofErr w:type="spellStart"/>
       <w:r>
         <w:rPr>
           <w:b w:val="0"/>
           <w:color w:val="auto"/>
         </w:rPr>
-        <w:t xml:space="preserve"> call node entry point before </w:t>
-      </w:r>
-      <w:proofErr w:type="spellStart"/>
+        <w:t>PlaceOrder</w:t>
+      </w:r>
+      <w:proofErr w:type="spellEnd"/>
       <w:r>
         <w:rPr>
           <w:b w:val="0"/>
           <w:color w:val="auto"/>
         </w:rPr>
-        <w:t>PlaceOrder</w:t>
-      </w:r>
-      <w:proofErr w:type="spellEnd"/>
+        <w:t xml:space="preserve"> script node </w:t>
+      </w:r>
+      <w:proofErr w:type="spellStart"/>
       <w:r>
         <w:rPr>
           <w:b w:val="0"/>
           <w:color w:val="auto"/>
         </w:rPr>
-        <w:t xml:space="preserve"> script node </w:t>
-      </w:r>
-      <w:proofErr w:type="spellStart"/>
+        <w:t>node</w:t>
+      </w:r>
+      <w:proofErr w:type="spellEnd"/>
       <w:r>
         <w:rPr>
           <w:b w:val="0"/>
           <w:color w:val="auto"/>
         </w:rPr>
-        <w:t>node</w:t>
-      </w:r>
-      <w:proofErr w:type="spellEnd"/>
-      <w:r>
-        <w:rPr>
-          <w:b w:val="0"/>
-          <w:color w:val="auto"/>
-        </w:rPr>
-        <w:t xml:space="preserve"> (see screen shot below)</w:t>
-      </w:r>
-      <w:r>
-        <w:rPr>
-          <w:b w:val="0"/>
-          <w:color w:val="auto"/>
-        </w:rPr>
-        <w:t>. Create ‘pending’ and ‘error’ transitions and end nodes as shown on the screenshot</w:t>
+        <w:t xml:space="preserve"> (see screen shot below). Create ‘pending’ and ‘error’ transitions and end nodes as shown on the screenshot</w:t>
       </w:r>
     </w:p>
     <w:p>
@@ -7588,8 +7574,6 @@
           <w:szCs w:val="18"/>
         </w:rPr>
       </w:pPr>
-      <w:bookmarkStart w:id="28" w:name="_GoBack"/>
-      <w:bookmarkEnd w:id="28"/>
     </w:p>
     <w:p>
       <w:pPr>
@@ -7658,6 +7642,289 @@
           <w:szCs w:val="18"/>
         </w:rPr>
       </w:pPr>
+    </w:p>
+    <w:p>
+      <w:pPr>
+        <w:pStyle w:val="Heading3"/>
+      </w:pPr>
+      <w:r>
+        <w:t>Controller</w:t>
+      </w:r>
+      <w:r>
+        <w:t xml:space="preserve"> modifications</w:t>
+      </w:r>
+    </w:p>
+    <w:p>
+      <w:pPr>
+        <w:pStyle w:val="Heading3"/>
+        <w:numPr>
+          <w:ilvl w:val="3"/>
+          <w:numId w:val="13"/>
+        </w:numPr>
+        <w:pBdr>
+          <w:bottom w:val="none" w:sz="0" w:space="0" w:color="auto"/>
+        </w:pBdr>
+        <w:rPr>
+          <w:b w:val="0"/>
+          <w:color w:val="auto"/>
+        </w:rPr>
+      </w:pPr>
+      <w:proofErr w:type="spellStart"/>
+      <w:r>
+        <w:rPr>
+          <w:color w:val="auto"/>
+        </w:rPr>
+        <w:t>COBilling</w:t>
+      </w:r>
+      <w:proofErr w:type="spellEnd"/>
+      <w:r>
+        <w:rPr>
+          <w:color w:val="auto"/>
+        </w:rPr>
+        <w:t xml:space="preserve"> </w:t>
+      </w:r>
+      <w:r>
+        <w:rPr>
+          <w:color w:val="auto"/>
+        </w:rPr>
+        <w:t>controller</w:t>
+      </w:r>
+      <w:r>
+        <w:rPr>
+          <w:color w:val="auto"/>
+        </w:rPr>
+        <w:t xml:space="preserve">. </w:t>
+      </w:r>
+      <w:r>
+        <w:rPr>
+          <w:b w:val="0"/>
+          <w:color w:val="auto"/>
+        </w:rPr>
+        <w:t xml:space="preserve">Go to </w:t>
+      </w:r>
+      <w:proofErr w:type="spellStart"/>
+      <w:r>
+        <w:rPr>
+          <w:b w:val="0"/>
+          <w:color w:val="auto"/>
+        </w:rPr>
+        <w:t>COBilling</w:t>
+      </w:r>
+      <w:proofErr w:type="spellEnd"/>
+      <w:r>
+        <w:rPr>
+          <w:b w:val="0"/>
+          <w:color w:val="auto"/>
+        </w:rPr>
+        <w:t xml:space="preserve"> </w:t>
+      </w:r>
+      <w:r>
+        <w:rPr>
+          <w:b w:val="0"/>
+          <w:color w:val="auto"/>
+        </w:rPr>
+        <w:t>controller</w:t>
+      </w:r>
+      <w:r>
+        <w:rPr>
+          <w:b w:val="0"/>
+          <w:color w:val="auto"/>
+        </w:rPr>
+        <w:t xml:space="preserve">, </w:t>
+      </w:r>
+      <w:proofErr w:type="spellStart"/>
+      <w:r>
+        <w:rPr>
+          <w:b w:val="0"/>
+          <w:color w:val="auto"/>
+        </w:rPr>
+        <w:t>returnToForm</w:t>
+      </w:r>
+      <w:proofErr w:type="spellEnd"/>
+      <w:r>
+        <w:rPr>
+          <w:b w:val="0"/>
+          <w:color w:val="auto"/>
+        </w:rPr>
+        <w:t xml:space="preserve"> method </w:t>
+      </w:r>
+      <w:r>
+        <w:rPr>
+          <w:b w:val="0"/>
+          <w:color w:val="auto"/>
+        </w:rPr>
+        <w:t xml:space="preserve">and add </w:t>
+      </w:r>
+      <w:proofErr w:type="gramStart"/>
+      <w:r>
+        <w:rPr>
+          <w:rStyle w:val="StyleCOdeChar"/>
+          <w:rFonts w:eastAsiaTheme="minorEastAsia"/>
+          <w:bCs w:val="0"/>
+          <w:i w:val="0"/>
+        </w:rPr>
+        <w:t>require(</w:t>
+      </w:r>
+      <w:proofErr w:type="gramEnd"/>
+      <w:r>
+        <w:rPr>
+          <w:rStyle w:val="StyleCOdeChar"/>
+          <w:rFonts w:eastAsiaTheme="minorEastAsia"/>
+          <w:bCs w:val="0"/>
+          <w:i w:val="0"/>
+        </w:rPr>
+        <w:t>'int_klarna_payments_controllers/cartridge/controllers/KLARNA_PAYMENTS.js').CreateSession();</w:t>
+      </w:r>
+    </w:p>
+    <w:p>
+      <w:pPr>
+        <w:pStyle w:val="Heading3"/>
+        <w:numPr>
+          <w:ilvl w:val="0"/>
+          <w:numId w:val="0"/>
+        </w:numPr>
+        <w:pBdr>
+          <w:bottom w:val="none" w:sz="0" w:space="0" w:color="auto"/>
+        </w:pBdr>
+        <w:ind w:left="2520"/>
+        <w:rPr>
+          <w:b w:val="0"/>
+          <w:color w:val="auto"/>
+        </w:rPr>
+      </w:pPr>
+      <w:proofErr w:type="gramStart"/>
+      <w:r>
+        <w:rPr>
+          <w:b w:val="0"/>
+          <w:color w:val="auto"/>
+        </w:rPr>
+        <w:t>after</w:t>
+      </w:r>
+      <w:proofErr w:type="gramEnd"/>
+      <w:r>
+        <w:rPr>
+          <w:b w:val="0"/>
+          <w:color w:val="auto"/>
+        </w:rPr>
+        <w:t xml:space="preserve"> </w:t>
+      </w:r>
+      <w:proofErr w:type="spellStart"/>
+      <w:r>
+        <w:rPr>
+          <w:b w:val="0"/>
+          <w:color w:val="auto"/>
+        </w:rPr>
+        <w:t>pageMeta.update</w:t>
+      </w:r>
+      <w:proofErr w:type="spellEnd"/>
+      <w:r>
+        <w:rPr>
+          <w:b w:val="0"/>
+          <w:color w:val="auto"/>
+        </w:rPr>
+        <w:t xml:space="preserve"> </w:t>
+      </w:r>
+      <w:r>
+        <w:rPr>
+          <w:b w:val="0"/>
+          <w:color w:val="auto"/>
+        </w:rPr>
+        <w:t>(see screen shot below)</w:t>
+      </w:r>
+    </w:p>
+    <w:p>
+      <w:pPr>
+        <w:pStyle w:val="BodyText"/>
+        <w:ind w:left="1080"/>
+        <w:rPr>
+          <w:rStyle w:val="SubtleEmphasis"/>
+          <w:rFonts w:ascii="Trebuchet MS" w:hAnsi="Trebuchet MS"/>
+          <w:color w:val="808080" w:themeColor="background1" w:themeShade="80"/>
+          <w:sz w:val="18"/>
+          <w:szCs w:val="18"/>
+        </w:rPr>
+      </w:pPr>
+      <w:r>
+        <w:rPr>
+          <w:noProof/>
+          <w:lang w:val="bg-BG" w:eastAsia="bg-BG" w:bidi="ar-SA"/>
+        </w:rPr>
+        <w:lastRenderedPageBreak/>
+        <w:drawing>
+          <wp:inline distT="0" distB="0" distL="0" distR="0" wp14:anchorId="1840C75E" wp14:editId="1183C0AF">
+            <wp:extent cx="5253754" cy="3485072"/>
+            <wp:effectExtent l="0" t="0" r="0" b="0"/>
+            <wp:docPr id="9" name="Picture 9"/>
+            <wp:cNvGraphicFramePr>
+              <a:graphicFrameLocks xmlns:a="http://schemas.openxmlformats.org/drawingml/2006/main" noChangeAspect="1"/>
+            </wp:cNvGraphicFramePr>
+            <a:graphic xmlns:a="http://schemas.openxmlformats.org/drawingml/2006/main">
+              <a:graphicData uri="http://schemas.openxmlformats.org/drawingml/2006/picture">
+                <pic:pic xmlns:pic="http://schemas.openxmlformats.org/drawingml/2006/picture">
+                  <pic:nvPicPr>
+                    <pic:cNvPr id="1" name=""/>
+                    <pic:cNvPicPr/>
+                  </pic:nvPicPr>
+                  <pic:blipFill>
+                    <a:blip r:embed="rId20"/>
+                    <a:stretch>
+                      <a:fillRect/>
+                    </a:stretch>
+                  </pic:blipFill>
+                  <pic:spPr>
+                    <a:xfrm>
+                      <a:off x="0" y="0"/>
+                      <a:ext cx="5261736" cy="3490367"/>
+                    </a:xfrm>
+                    <a:prstGeom prst="rect">
+                      <a:avLst/>
+                    </a:prstGeom>
+                  </pic:spPr>
+                </pic:pic>
+              </a:graphicData>
+            </a:graphic>
+          </wp:inline>
+        </w:drawing>
+      </w:r>
+    </w:p>
+    <w:p>
+      <w:pPr>
+        <w:pStyle w:val="Heading3"/>
+      </w:pPr>
+      <w:r>
+        <w:t xml:space="preserve">Other </w:t>
+      </w:r>
+      <w:r>
+        <w:t>modifications</w:t>
+      </w:r>
+    </w:p>
+    <w:p>
+      <w:pPr>
+        <w:pStyle w:val="BodyText"/>
+        <w:ind w:left="1080"/>
+        <w:rPr>
+          <w:rStyle w:val="SubtleEmphasis"/>
+          <w:rFonts w:ascii="Trebuchet MS" w:hAnsi="Trebuchet MS"/>
+          <w:color w:val="808080" w:themeColor="background1" w:themeShade="80"/>
+          <w:sz w:val="18"/>
+          <w:szCs w:val="18"/>
+        </w:rPr>
+      </w:pPr>
+      <w:bookmarkStart w:id="28" w:name="_GoBack"/>
+      <w:bookmarkEnd w:id="28"/>
+    </w:p>
+    <w:p>
+      <w:pPr>
+        <w:pStyle w:val="BodyText"/>
+        <w:ind w:left="1080"/>
+        <w:rPr>
+          <w:rStyle w:val="SubtleEmphasis"/>
+          <w:rFonts w:ascii="Trebuchet MS" w:hAnsi="Trebuchet MS"/>
+          <w:color w:val="808080" w:themeColor="background1" w:themeShade="80"/>
+          <w:sz w:val="18"/>
+          <w:szCs w:val="18"/>
+        </w:rPr>
+      </w:pPr>
       <w:r>
         <w:rPr>
           <w:rStyle w:val="SubtleEmphasis"/>
@@ -7824,7 +8091,6 @@
       </w:pPr>
       <w:bookmarkStart w:id="30" w:name="_Toc280189038"/>
       <w:r>
-        <w:lastRenderedPageBreak/>
         <w:t>Testing</w:t>
       </w:r>
       <w:bookmarkEnd w:id="30"/>
@@ -8858,11 +9124,11 @@
       </w:pPr>
     </w:p>
     <w:sectPr>
-      <w:headerReference w:type="even" r:id="rId20"/>
-      <w:headerReference w:type="default" r:id="rId21"/>
-      <w:footerReference w:type="default" r:id="rId22"/>
-      <w:headerReference w:type="first" r:id="rId23"/>
-      <w:footerReference w:type="first" r:id="rId24"/>
+      <w:headerReference w:type="even" r:id="rId21"/>
+      <w:headerReference w:type="default" r:id="rId22"/>
+      <w:footerReference w:type="default" r:id="rId23"/>
+      <w:headerReference w:type="first" r:id="rId24"/>
+      <w:footerReference w:type="first" r:id="rId25"/>
       <w:type w:val="continuous"/>
       <w:pgSz w:w="11906" w:h="16838" w:code="9"/>
       <w:pgMar w:top="1440" w:right="1080" w:bottom="1440" w:left="1080" w:header="720" w:footer="215" w:gutter="0"/>
@@ -9050,7 +9316,7 @@
               <w:sz w:val="18"/>
               <w:szCs w:val="18"/>
             </w:rPr>
-            <w:t>3-13</w:t>
+            <w:t>3-14</w:t>
           </w:r>
           <w:r>
             <w:rPr>
@@ -12706,6 +12972,66 @@
     </w:lvlOverride>
   </w:num>
   <w:num w:numId="47">
+    <w:abstractNumId w:val="17"/>
+    <w:lvlOverride w:ilvl="0">
+      <w:startOverride w:val="1"/>
+    </w:lvlOverride>
+    <w:lvlOverride w:ilvl="1">
+      <w:startOverride w:val="1"/>
+    </w:lvlOverride>
+    <w:lvlOverride w:ilvl="2">
+      <w:startOverride w:val="1"/>
+    </w:lvlOverride>
+    <w:lvlOverride w:ilvl="3">
+      <w:startOverride w:val="1"/>
+    </w:lvlOverride>
+    <w:lvlOverride w:ilvl="4">
+      <w:startOverride w:val="1"/>
+    </w:lvlOverride>
+    <w:lvlOverride w:ilvl="5">
+      <w:startOverride w:val="1"/>
+    </w:lvlOverride>
+    <w:lvlOverride w:ilvl="6">
+      <w:startOverride w:val="1"/>
+    </w:lvlOverride>
+    <w:lvlOverride w:ilvl="7">
+      <w:startOverride w:val="1"/>
+    </w:lvlOverride>
+    <w:lvlOverride w:ilvl="8">
+      <w:startOverride w:val="1"/>
+    </w:lvlOverride>
+  </w:num>
+  <w:num w:numId="48">
+    <w:abstractNumId w:val="17"/>
+    <w:lvlOverride w:ilvl="0">
+      <w:startOverride w:val="1"/>
+    </w:lvlOverride>
+    <w:lvlOverride w:ilvl="1">
+      <w:startOverride w:val="1"/>
+    </w:lvlOverride>
+    <w:lvlOverride w:ilvl="2">
+      <w:startOverride w:val="1"/>
+    </w:lvlOverride>
+    <w:lvlOverride w:ilvl="3">
+      <w:startOverride w:val="1"/>
+    </w:lvlOverride>
+    <w:lvlOverride w:ilvl="4">
+      <w:startOverride w:val="1"/>
+    </w:lvlOverride>
+    <w:lvlOverride w:ilvl="5">
+      <w:startOverride w:val="1"/>
+    </w:lvlOverride>
+    <w:lvlOverride w:ilvl="6">
+      <w:startOverride w:val="1"/>
+    </w:lvlOverride>
+    <w:lvlOverride w:ilvl="7">
+      <w:startOverride w:val="1"/>
+    </w:lvlOverride>
+    <w:lvlOverride w:ilvl="8">
+      <w:startOverride w:val="1"/>
+    </w:lvlOverride>
+  </w:num>
+  <w:num w:numId="49">
     <w:abstractNumId w:val="17"/>
     <w:lvlOverride w:ilvl="0">
       <w:startOverride w:val="1"/>
@@ -16025,7 +16351,7 @@
 </file>
 
 <file path=customXml/itemProps1.xml><?xml version="1.0" encoding="utf-8"?>
-<ds:datastoreItem xmlns:ds="http://schemas.openxmlformats.org/officeDocument/2006/customXml" ds:itemID="{9592D1A8-95CD-432A-9D4C-09CEC3B49D12}">
+<ds:datastoreItem xmlns:ds="http://schemas.openxmlformats.org/officeDocument/2006/customXml" ds:itemID="{5A5D90DE-B8C1-4802-85E3-47404AF17E07}">
   <ds:schemaRefs>
     <ds:schemaRef ds:uri="http://schemas.openxmlformats.org/officeDocument/2006/bibliography"/>
   </ds:schemaRefs>
@@ -16033,7 +16359,7 @@
 </file>
 
 <file path=customXml/itemProps2.xml><?xml version="1.0" encoding="utf-8"?>
-<ds:datastoreItem xmlns:ds="http://schemas.openxmlformats.org/officeDocument/2006/customXml" ds:itemID="{185A3484-85A5-4E2A-867C-773464FB887E}">
+<ds:datastoreItem xmlns:ds="http://schemas.openxmlformats.org/officeDocument/2006/customXml" ds:itemID="{AB22F0B8-200D-408D-A839-C6EEDDFE09ED}">
   <ds:schemaRefs>
     <ds:schemaRef ds:uri="http://schemas.openxmlformats.org/officeDocument/2006/bibliography"/>
   </ds:schemaRefs>
@@ -16041,7 +16367,7 @@
 </file>
 
 <file path=customXml/itemProps3.xml><?xml version="1.0" encoding="utf-8"?>
-<ds:datastoreItem xmlns:ds="http://schemas.openxmlformats.org/officeDocument/2006/customXml" ds:itemID="{1E48CC30-BCEC-47C3-9691-85779B32E232}">
+<ds:datastoreItem xmlns:ds="http://schemas.openxmlformats.org/officeDocument/2006/customXml" ds:itemID="{BA880597-72C9-4C03-B795-2B9018A414AB}">
   <ds:schemaRefs>
     <ds:schemaRef ds:uri="http://schemas.openxmlformats.org/officeDocument/2006/bibliography"/>
   </ds:schemaRefs>
@@ -16049,7 +16375,7 @@
 </file>
 
 <file path=customXml/itemProps4.xml><?xml version="1.0" encoding="utf-8"?>
-<ds:datastoreItem xmlns:ds="http://schemas.openxmlformats.org/officeDocument/2006/customXml" ds:itemID="{62EB670D-2ACB-4C0E-AD4B-754184F83D02}">
+<ds:datastoreItem xmlns:ds="http://schemas.openxmlformats.org/officeDocument/2006/customXml" ds:itemID="{77C96A63-7F44-4B5E-90F2-CB911368A4D0}">
   <ds:schemaRefs>
     <ds:schemaRef ds:uri="http://schemas.openxmlformats.org/officeDocument/2006/bibliography"/>
   </ds:schemaRefs>

</xml_diff>

<commit_message>
fixed some bugs with notification and pending orders, and updated documentation
</commit_message>
<xml_diff>
--- a/documentation/Klarna Integration Guide v17.4.0.docx
+++ b/documentation/Klarna Integration Guide v17.4.0.docx
@@ -1945,7 +1945,7 @@
         <w:pStyle w:val="Standard1"/>
         <w:numPr>
           <w:ilvl w:val="0"/>
-          <w:numId w:val="43"/>
+          <w:numId w:val="17"/>
         </w:numPr>
       </w:pPr>
       <w:r>
@@ -1981,7 +1981,7 @@
         <w:pStyle w:val="Standard1"/>
         <w:numPr>
           <w:ilvl w:val="0"/>
-          <w:numId w:val="43"/>
+          <w:numId w:val="17"/>
         </w:numPr>
       </w:pPr>
       <w:r>
@@ -1993,7 +1993,7 @@
         <w:pStyle w:val="Standard1"/>
         <w:numPr>
           <w:ilvl w:val="0"/>
-          <w:numId w:val="43"/>
+          <w:numId w:val="17"/>
         </w:numPr>
       </w:pPr>
       <w:r>
@@ -2493,7 +2493,7 @@
         <w:pStyle w:val="ListParagraph"/>
         <w:numPr>
           <w:ilvl w:val="0"/>
-          <w:numId w:val="37"/>
+          <w:numId w:val="16"/>
         </w:numPr>
         <w:spacing w:line="360" w:lineRule="auto"/>
         <w:rPr>
@@ -2529,7 +2529,7 @@
         <w:pStyle w:val="ListParagraph"/>
         <w:numPr>
           <w:ilvl w:val="0"/>
-          <w:numId w:val="37"/>
+          <w:numId w:val="16"/>
         </w:numPr>
         <w:spacing w:line="360" w:lineRule="auto"/>
         <w:rPr>
@@ -2594,7 +2594,7 @@
         <w:pStyle w:val="ListParagraph"/>
         <w:numPr>
           <w:ilvl w:val="0"/>
-          <w:numId w:val="37"/>
+          <w:numId w:val="16"/>
         </w:numPr>
         <w:spacing w:line="360" w:lineRule="auto"/>
         <w:rPr>
@@ -2763,7 +2763,7 @@
         <w:pStyle w:val="ListParagraph"/>
         <w:numPr>
           <w:ilvl w:val="0"/>
-          <w:numId w:val="33"/>
+          <w:numId w:val="15"/>
         </w:numPr>
         <w:autoSpaceDE w:val="0"/>
         <w:autoSpaceDN w:val="0"/>
@@ -2863,7 +2863,7 @@
         <w:pStyle w:val="ListParagraph"/>
         <w:numPr>
           <w:ilvl w:val="0"/>
-          <w:numId w:val="33"/>
+          <w:numId w:val="15"/>
         </w:numPr>
         <w:autoSpaceDE w:val="0"/>
         <w:autoSpaceDN w:val="0"/>
@@ -3152,7 +3152,7 @@
         <w:pStyle w:val="ListParagraph"/>
         <w:numPr>
           <w:ilvl w:val="0"/>
-          <w:numId w:val="33"/>
+          <w:numId w:val="15"/>
         </w:numPr>
         <w:autoSpaceDE w:val="0"/>
         <w:autoSpaceDN w:val="0"/>
@@ -3508,7 +3508,7 @@
         <w:pStyle w:val="ListParagraph"/>
         <w:numPr>
           <w:ilvl w:val="0"/>
-          <w:numId w:val="33"/>
+          <w:numId w:val="15"/>
         </w:numPr>
         <w:autoSpaceDE w:val="0"/>
         <w:autoSpaceDN w:val="0"/>
@@ -6262,7 +6262,7 @@
         <w:pStyle w:val="ListParagraph"/>
         <w:numPr>
           <w:ilvl w:val="2"/>
-          <w:numId w:val="29"/>
+          <w:numId w:val="14"/>
         </w:numPr>
         <w:rPr>
           <w:rFonts w:ascii="Tahoma" w:hAnsi="Tahoma" w:cs="Tahoma"/>
@@ -6294,7 +6294,7 @@
         <w:pStyle w:val="ListParagraph"/>
         <w:numPr>
           <w:ilvl w:val="2"/>
-          <w:numId w:val="29"/>
+          <w:numId w:val="14"/>
         </w:numPr>
         <w:rPr>
           <w:rFonts w:ascii="Tahoma" w:hAnsi="Tahoma" w:cs="Tahoma"/>
@@ -6326,7 +6326,7 @@
         <w:pStyle w:val="ListParagraph"/>
         <w:numPr>
           <w:ilvl w:val="2"/>
-          <w:numId w:val="29"/>
+          <w:numId w:val="14"/>
         </w:numPr>
         <w:rPr>
           <w:rFonts w:ascii="Tahoma" w:hAnsi="Tahoma" w:cs="Tahoma"/>
@@ -7687,93 +7687,7 @@
         <w:rPr>
           <w:color w:val="auto"/>
         </w:rPr>
-        <w:t>controller</w:t>
-      </w:r>
-      <w:r>
-        <w:rPr>
-          <w:color w:val="auto"/>
-        </w:rPr>
-        <w:t xml:space="preserve">. </w:t>
-      </w:r>
-      <w:r>
-        <w:rPr>
-          <w:b w:val="0"/>
-          <w:color w:val="auto"/>
-        </w:rPr>
-        <w:t xml:space="preserve">Go to </w:t>
-      </w:r>
-      <w:proofErr w:type="spellStart"/>
-      <w:r>
-        <w:rPr>
-          <w:b w:val="0"/>
-          <w:color w:val="auto"/>
-        </w:rPr>
-        <w:t>COBilling</w:t>
-      </w:r>
-      <w:proofErr w:type="spellEnd"/>
-      <w:r>
-        <w:rPr>
-          <w:b w:val="0"/>
-          <w:color w:val="auto"/>
-        </w:rPr>
-        <w:t xml:space="preserve"> </w:t>
-      </w:r>
-      <w:r>
-        <w:rPr>
-          <w:b w:val="0"/>
-          <w:color w:val="auto"/>
-        </w:rPr>
-        <w:t>controller</w:t>
-      </w:r>
-      <w:r>
-        <w:rPr>
-          <w:b w:val="0"/>
-          <w:color w:val="auto"/>
-        </w:rPr>
-        <w:t xml:space="preserve">, </w:t>
-      </w:r>
-      <w:proofErr w:type="spellStart"/>
-      <w:r>
-        <w:rPr>
-          <w:b w:val="0"/>
-          <w:color w:val="auto"/>
-        </w:rPr>
-        <w:t>returnToForm</w:t>
-      </w:r>
-      <w:proofErr w:type="spellEnd"/>
-      <w:r>
-        <w:rPr>
-          <w:b w:val="0"/>
-          <w:color w:val="auto"/>
-        </w:rPr>
-        <w:t xml:space="preserve"> method </w:t>
-      </w:r>
-      <w:r>
-        <w:rPr>
-          <w:b w:val="0"/>
-          <w:color w:val="auto"/>
-        </w:rPr>
-        <w:t xml:space="preserve">and add </w:t>
-      </w:r>
-      <w:proofErr w:type="gramStart"/>
-      <w:r>
-        <w:rPr>
-          <w:rStyle w:val="StyleCOdeChar"/>
-          <w:rFonts w:eastAsiaTheme="minorEastAsia"/>
-          <w:bCs w:val="0"/>
-          <w:i w:val="0"/>
-        </w:rPr>
-        <w:t>require(</w:t>
-      </w:r>
-      <w:proofErr w:type="gramEnd"/>
-      <w:r>
-        <w:rPr>
-          <w:rStyle w:val="StyleCOdeChar"/>
-          <w:rFonts w:eastAsiaTheme="minorEastAsia"/>
-          <w:bCs w:val="0"/>
-          <w:i w:val="0"/>
-        </w:rPr>
-        <w:t>'int_klarna_payments_controllers/cartridge/controllers/KLARNA_PAYMENTS.js').CreateSession();</w:t>
+        <w:t xml:space="preserve">controller. </w:t>
       </w:r>
     </w:p>
     <w:p>
@@ -7786,48 +7700,423 @@
         <w:pBdr>
           <w:bottom w:val="none" w:sz="0" w:space="0" w:color="auto"/>
         </w:pBdr>
-        <w:ind w:left="2520"/>
+        <w:ind w:left="1440"/>
         <w:rPr>
           <w:b w:val="0"/>
+          <w:i w:val="0"/>
           <w:color w:val="auto"/>
         </w:rPr>
       </w:pPr>
+      <w:r>
+        <w:rPr>
+          <w:b w:val="0"/>
+          <w:i w:val="0"/>
+          <w:color w:val="auto"/>
+        </w:rPr>
+        <w:t xml:space="preserve">Go to </w:t>
+      </w:r>
+      <w:proofErr w:type="spellStart"/>
+      <w:r>
+        <w:rPr>
+          <w:b w:val="0"/>
+          <w:i w:val="0"/>
+          <w:color w:val="auto"/>
+        </w:rPr>
+        <w:t>COBilling</w:t>
+      </w:r>
+      <w:proofErr w:type="spellEnd"/>
+      <w:r>
+        <w:rPr>
+          <w:b w:val="0"/>
+          <w:i w:val="0"/>
+          <w:color w:val="auto"/>
+        </w:rPr>
+        <w:t xml:space="preserve"> </w:t>
+      </w:r>
+      <w:r>
+        <w:rPr>
+          <w:b w:val="0"/>
+          <w:i w:val="0"/>
+          <w:color w:val="auto"/>
+        </w:rPr>
+        <w:t>controller</w:t>
+      </w:r>
+      <w:r>
+        <w:rPr>
+          <w:b w:val="0"/>
+          <w:i w:val="0"/>
+          <w:color w:val="auto"/>
+        </w:rPr>
+        <w:t xml:space="preserve">, </w:t>
+      </w:r>
+      <w:proofErr w:type="spellStart"/>
+      <w:r>
+        <w:rPr>
+          <w:b w:val="0"/>
+          <w:i w:val="0"/>
+          <w:color w:val="auto"/>
+        </w:rPr>
+        <w:t>returnToForm</w:t>
+      </w:r>
+      <w:proofErr w:type="spellEnd"/>
+      <w:r>
+        <w:rPr>
+          <w:b w:val="0"/>
+          <w:i w:val="0"/>
+          <w:color w:val="auto"/>
+        </w:rPr>
+        <w:t xml:space="preserve"> method </w:t>
+      </w:r>
+      <w:r>
+        <w:rPr>
+          <w:b w:val="0"/>
+          <w:i w:val="0"/>
+          <w:color w:val="auto"/>
+        </w:rPr>
+        <w:t xml:space="preserve">and add </w:t>
+      </w:r>
+      <w:r>
+        <w:rPr>
+          <w:b w:val="0"/>
+          <w:i w:val="0"/>
+          <w:color w:val="auto"/>
+        </w:rPr>
+        <w:t>the following code block:</w:t>
+      </w:r>
+    </w:p>
+    <w:p>
+      <w:pPr>
+        <w:autoSpaceDE w:val="0"/>
+        <w:autoSpaceDN w:val="0"/>
+        <w:adjustRightInd w:val="0"/>
+        <w:spacing w:after="0" w:line="240" w:lineRule="auto"/>
+        <w:ind w:left="1440"/>
+        <w:rPr>
+          <w:rFonts w:ascii="Courier New" w:hAnsi="Courier New" w:cs="Courier New"/>
+          <w:sz w:val="16"/>
+          <w:szCs w:val="16"/>
+          <w:lang w:val="bg-BG" w:bidi="ar-SA"/>
+        </w:rPr>
+      </w:pPr>
+      <w:r>
+        <w:rPr>
+          <w:rFonts w:ascii="Courier New" w:hAnsi="Courier New" w:cs="Courier New"/>
+          <w:b/>
+          <w:bCs/>
+          <w:color w:val="7F0055"/>
+          <w:sz w:val="16"/>
+          <w:szCs w:val="16"/>
+          <w:lang w:val="bg-BG" w:bidi="ar-SA"/>
+        </w:rPr>
+        <w:t>try</w:t>
+      </w:r>
+    </w:p>
+    <w:p>
+      <w:pPr>
+        <w:autoSpaceDE w:val="0"/>
+        <w:autoSpaceDN w:val="0"/>
+        <w:adjustRightInd w:val="0"/>
+        <w:spacing w:after="0" w:line="240" w:lineRule="auto"/>
+        <w:ind w:left="1440"/>
+        <w:rPr>
+          <w:rFonts w:ascii="Courier New" w:hAnsi="Courier New" w:cs="Courier New"/>
+          <w:sz w:val="16"/>
+          <w:szCs w:val="16"/>
+          <w:lang w:val="bg-BG" w:bidi="ar-SA"/>
+        </w:rPr>
+      </w:pPr>
+      <w:r>
+        <w:rPr>
+          <w:rFonts w:ascii="Courier New" w:hAnsi="Courier New" w:cs="Courier New"/>
+          <w:color w:val="000000"/>
+          <w:sz w:val="16"/>
+          <w:szCs w:val="16"/>
+          <w:lang w:val="bg-BG" w:bidi="ar-SA"/>
+        </w:rPr>
+        <w:t>{</w:t>
+      </w:r>
+    </w:p>
+    <w:p>
+      <w:pPr>
+        <w:autoSpaceDE w:val="0"/>
+        <w:autoSpaceDN w:val="0"/>
+        <w:adjustRightInd w:val="0"/>
+        <w:spacing w:after="0" w:line="240" w:lineRule="auto"/>
+        <w:ind w:left="1440"/>
+        <w:rPr>
+          <w:rFonts w:ascii="Courier New" w:hAnsi="Courier New" w:cs="Courier New"/>
+          <w:sz w:val="16"/>
+          <w:szCs w:val="16"/>
+          <w:lang w:val="bg-BG" w:bidi="ar-SA"/>
+        </w:rPr>
+      </w:pPr>
+      <w:r>
+        <w:rPr>
+          <w:rFonts w:ascii="Courier New" w:hAnsi="Courier New" w:cs="Courier New"/>
+          <w:color w:val="000000"/>
+          <w:sz w:val="16"/>
+          <w:szCs w:val="16"/>
+          <w:lang w:val="bg-BG" w:bidi="ar-SA"/>
+        </w:rPr>
+        <w:t>require(</w:t>
+      </w:r>
+      <w:r>
+        <w:rPr>
+          <w:rFonts w:ascii="Courier New" w:hAnsi="Courier New" w:cs="Courier New"/>
+          <w:color w:val="2A00FF"/>
+          <w:sz w:val="16"/>
+          <w:szCs w:val="16"/>
+          <w:lang w:val="bg-BG" w:bidi="ar-SA"/>
+        </w:rPr>
+        <w:t>'int_klarna_payments_controllers/cartridge/controllers/KLARNA_PAYMENTS.js'</w:t>
+      </w:r>
+      <w:r>
+        <w:rPr>
+          <w:rFonts w:ascii="Courier New" w:hAnsi="Courier New" w:cs="Courier New"/>
+          <w:color w:val="000000"/>
+          <w:sz w:val="16"/>
+          <w:szCs w:val="16"/>
+          <w:lang w:val="bg-BG" w:bidi="ar-SA"/>
+        </w:rPr>
+        <w:t>).CreateSession();</w:t>
+      </w:r>
+    </w:p>
+    <w:p>
+      <w:pPr>
+        <w:autoSpaceDE w:val="0"/>
+        <w:autoSpaceDN w:val="0"/>
+        <w:adjustRightInd w:val="0"/>
+        <w:spacing w:after="0" w:line="240" w:lineRule="auto"/>
+        <w:ind w:left="1440"/>
+        <w:rPr>
+          <w:rFonts w:ascii="Courier New" w:hAnsi="Courier New" w:cs="Courier New"/>
+          <w:sz w:val="16"/>
+          <w:szCs w:val="16"/>
+          <w:lang w:val="bg-BG" w:bidi="ar-SA"/>
+        </w:rPr>
+      </w:pPr>
+      <w:r>
+        <w:rPr>
+          <w:rFonts w:ascii="Courier New" w:hAnsi="Courier New" w:cs="Courier New"/>
+          <w:color w:val="000000"/>
+          <w:sz w:val="16"/>
+          <w:szCs w:val="16"/>
+          <w:lang w:val="bg-BG" w:bidi="ar-SA"/>
+        </w:rPr>
+        <w:t xml:space="preserve">} </w:t>
+      </w:r>
+      <w:r>
+        <w:rPr>
+          <w:rFonts w:ascii="Courier New" w:hAnsi="Courier New" w:cs="Courier New"/>
+          <w:b/>
+          <w:bCs/>
+          <w:color w:val="7F0055"/>
+          <w:sz w:val="16"/>
+          <w:szCs w:val="16"/>
+          <w:lang w:val="bg-BG" w:bidi="ar-SA"/>
+        </w:rPr>
+        <w:t>catch</w:t>
+      </w:r>
+      <w:r>
+        <w:rPr>
+          <w:rFonts w:ascii="Courier New" w:hAnsi="Courier New" w:cs="Courier New"/>
+          <w:color w:val="000000"/>
+          <w:sz w:val="16"/>
+          <w:szCs w:val="16"/>
+          <w:lang w:val="bg-BG" w:bidi="ar-SA"/>
+        </w:rPr>
+        <w:t>( e )</w:t>
+      </w:r>
+    </w:p>
+    <w:p>
+      <w:pPr>
+        <w:autoSpaceDE w:val="0"/>
+        <w:autoSpaceDN w:val="0"/>
+        <w:adjustRightInd w:val="0"/>
+        <w:spacing w:after="0" w:line="240" w:lineRule="auto"/>
+        <w:ind w:left="1440"/>
+        <w:rPr>
+          <w:rFonts w:ascii="Courier New" w:hAnsi="Courier New" w:cs="Courier New"/>
+          <w:sz w:val="16"/>
+          <w:szCs w:val="16"/>
+          <w:lang w:val="bg-BG" w:bidi="ar-SA"/>
+        </w:rPr>
+      </w:pPr>
+      <w:r>
+        <w:rPr>
+          <w:rFonts w:ascii="Courier New" w:hAnsi="Courier New" w:cs="Courier New"/>
+          <w:color w:val="000000"/>
+          <w:sz w:val="16"/>
+          <w:szCs w:val="16"/>
+          <w:lang w:val="bg-BG" w:bidi="ar-SA"/>
+        </w:rPr>
+        <w:t>{</w:t>
+      </w:r>
+    </w:p>
+    <w:p>
+      <w:pPr>
+        <w:autoSpaceDE w:val="0"/>
+        <w:autoSpaceDN w:val="0"/>
+        <w:adjustRightInd w:val="0"/>
+        <w:spacing w:after="0" w:line="240" w:lineRule="auto"/>
+        <w:ind w:left="1440"/>
+        <w:rPr>
+          <w:rFonts w:ascii="Courier New" w:hAnsi="Courier New" w:cs="Courier New"/>
+          <w:color w:val="000000"/>
+          <w:sz w:val="16"/>
+          <w:szCs w:val="16"/>
+          <w:lang w:val="bg-BG" w:bidi="ar-SA"/>
+        </w:rPr>
+      </w:pPr>
+      <w:r>
+        <w:rPr>
+          <w:rFonts w:ascii="Courier New" w:hAnsi="Courier New" w:cs="Courier New"/>
+          <w:color w:val="000000"/>
+          <w:sz w:val="16"/>
+          <w:szCs w:val="16"/>
+          <w:lang w:bidi="ar-SA"/>
+        </w:rPr>
+        <w:t>r</w:t>
+      </w:r>
+      <w:r>
+        <w:rPr>
+          <w:rFonts w:ascii="Courier New" w:hAnsi="Courier New" w:cs="Courier New"/>
+          <w:color w:val="000000"/>
+          <w:sz w:val="16"/>
+          <w:szCs w:val="16"/>
+          <w:lang w:val="bg-BG" w:bidi="ar-SA"/>
+        </w:rPr>
+        <w:t xml:space="preserve">equire( </w:t>
+      </w:r>
+      <w:r>
+        <w:rPr>
+          <w:rFonts w:ascii="Courier New" w:hAnsi="Courier New" w:cs="Courier New"/>
+          <w:color w:val="2A00FF"/>
+          <w:sz w:val="16"/>
+          <w:szCs w:val="16"/>
+          <w:lang w:val="bg-BG" w:bidi="ar-SA"/>
+        </w:rPr>
+        <w:t>'dw/system/Logger'</w:t>
+      </w:r>
+      <w:r>
+        <w:rPr>
+          <w:rFonts w:ascii="Courier New" w:hAnsi="Courier New" w:cs="Courier New"/>
+          <w:color w:val="000000"/>
+          <w:sz w:val="16"/>
+          <w:szCs w:val="16"/>
+          <w:lang w:val="bg-BG" w:bidi="ar-SA"/>
+        </w:rPr>
+        <w:t xml:space="preserve"> ).getLogger( </w:t>
+      </w:r>
+      <w:r>
+        <w:rPr>
+          <w:rFonts w:ascii="Courier New" w:hAnsi="Courier New" w:cs="Courier New"/>
+          <w:color w:val="2A00FF"/>
+          <w:sz w:val="16"/>
+          <w:szCs w:val="16"/>
+          <w:lang w:val="bg-BG" w:bidi="ar-SA"/>
+        </w:rPr>
+        <w:t>'COBilling.js'</w:t>
+      </w:r>
+      <w:r>
+        <w:rPr>
+          <w:rFonts w:ascii="Courier New" w:hAnsi="Courier New" w:cs="Courier New"/>
+          <w:color w:val="000000"/>
+          <w:sz w:val="16"/>
+          <w:szCs w:val="16"/>
+          <w:lang w:val="bg-BG" w:bidi="ar-SA"/>
+        </w:rPr>
+        <w:t xml:space="preserve"> ).error( </w:t>
+      </w:r>
+      <w:r>
+        <w:rPr>
+          <w:rFonts w:ascii="Courier New" w:hAnsi="Courier New" w:cs="Courier New"/>
+          <w:color w:val="2A00FF"/>
+          <w:sz w:val="16"/>
+          <w:szCs w:val="16"/>
+          <w:lang w:val="bg-BG" w:bidi="ar-SA"/>
+        </w:rPr>
+        <w:t>'Klarna Create Session Error: {0}'</w:t>
+      </w:r>
+      <w:r>
+        <w:rPr>
+          <w:rFonts w:ascii="Courier New" w:hAnsi="Courier New" w:cs="Courier New"/>
+          <w:color w:val="000000"/>
+          <w:sz w:val="16"/>
+          <w:szCs w:val="16"/>
+          <w:lang w:val="bg-BG" w:bidi="ar-SA"/>
+        </w:rPr>
+        <w:t>, e );</w:t>
+      </w:r>
+    </w:p>
+    <w:p>
+      <w:pPr>
+        <w:autoSpaceDE w:val="0"/>
+        <w:autoSpaceDN w:val="0"/>
+        <w:adjustRightInd w:val="0"/>
+        <w:spacing w:after="0" w:line="240" w:lineRule="auto"/>
+        <w:ind w:left="1440"/>
+        <w:rPr>
+          <w:rFonts w:ascii="Courier New" w:hAnsi="Courier New" w:cs="Courier New"/>
+          <w:color w:val="000000"/>
+          <w:sz w:val="16"/>
+          <w:szCs w:val="16"/>
+          <w:lang w:val="bg-BG" w:bidi="ar-SA"/>
+        </w:rPr>
+      </w:pPr>
+      <w:r>
+        <w:rPr>
+          <w:rFonts w:ascii="Courier New" w:hAnsi="Courier New" w:cs="Courier New"/>
+          <w:color w:val="000000"/>
+          <w:sz w:val="16"/>
+          <w:szCs w:val="16"/>
+          <w:lang w:val="bg-BG" w:bidi="ar-SA"/>
+        </w:rPr>
+        <w:t>}</w:t>
+      </w:r>
+    </w:p>
+    <w:p>
+      <w:pPr>
+        <w:autoSpaceDE w:val="0"/>
+        <w:autoSpaceDN w:val="0"/>
+        <w:adjustRightInd w:val="0"/>
+        <w:spacing w:after="0" w:line="240" w:lineRule="auto"/>
+        <w:ind w:left="1440"/>
+        <w:rPr>
+          <w:b/>
+        </w:rPr>
+      </w:pPr>
       <w:proofErr w:type="gramStart"/>
       <w:r>
         <w:rPr>
-          <w:b w:val="0"/>
-          <w:color w:val="auto"/>
+          <w:i/>
         </w:rPr>
         <w:t>after</w:t>
       </w:r>
       <w:proofErr w:type="gramEnd"/>
       <w:r>
         <w:rPr>
-          <w:b w:val="0"/>
-          <w:color w:val="auto"/>
+          <w:i/>
         </w:rPr>
         <w:t xml:space="preserve"> </w:t>
       </w:r>
       <w:proofErr w:type="spellStart"/>
       <w:r>
         <w:rPr>
-          <w:b w:val="0"/>
-          <w:color w:val="auto"/>
+          <w:i/>
         </w:rPr>
         <w:t>pageMeta.update</w:t>
       </w:r>
       <w:proofErr w:type="spellEnd"/>
       <w:r>
         <w:rPr>
-          <w:b w:val="0"/>
-          <w:color w:val="auto"/>
+          <w:i/>
         </w:rPr>
         <w:t xml:space="preserve"> </w:t>
       </w:r>
       <w:r>
         <w:rPr>
-          <w:b w:val="0"/>
-          <w:color w:val="auto"/>
+          <w:i/>
         </w:rPr>
         <w:t>(see screen shot below)</w:t>
       </w:r>
@@ -7851,10 +8140,10 @@
         </w:rPr>
         <w:lastRenderedPageBreak/>
         <w:drawing>
-          <wp:inline distT="0" distB="0" distL="0" distR="0" wp14:anchorId="1840C75E" wp14:editId="1183C0AF">
-            <wp:extent cx="5253754" cy="3485072"/>
+          <wp:inline distT="0" distB="0" distL="0" distR="0" wp14:anchorId="387F54CE" wp14:editId="4E08149A">
+            <wp:extent cx="5187824" cy="3179446"/>
             <wp:effectExtent l="0" t="0" r="0" b="0"/>
-            <wp:docPr id="9" name="Picture 9"/>
+            <wp:docPr id="10" name="Picture 10"/>
             <wp:cNvGraphicFramePr>
               <a:graphicFrameLocks xmlns:a="http://schemas.openxmlformats.org/drawingml/2006/main" noChangeAspect="1"/>
             </wp:cNvGraphicFramePr>
@@ -7874,7 +8163,7 @@
                   <pic:spPr>
                     <a:xfrm>
                       <a:off x="0" y="0"/>
-                      <a:ext cx="5261736" cy="3490367"/>
+                      <a:ext cx="5194458" cy="3183512"/>
                     </a:xfrm>
                     <a:prstGeom prst="rect">
                       <a:avLst/>
@@ -7890,13 +8179,1225 @@
     <w:p>
       <w:pPr>
         <w:pStyle w:val="Heading3"/>
-      </w:pPr>
-      <w:r>
-        <w:t xml:space="preserve">Other </w:t>
-      </w:r>
-      <w:r>
-        <w:t>modifications</w:t>
-      </w:r>
+        <w:numPr>
+          <w:ilvl w:val="3"/>
+          <w:numId w:val="13"/>
+        </w:numPr>
+        <w:pBdr>
+          <w:bottom w:val="none" w:sz="0" w:space="0" w:color="auto"/>
+        </w:pBdr>
+        <w:rPr>
+          <w:color w:val="auto"/>
+        </w:rPr>
+      </w:pPr>
+      <w:proofErr w:type="spellStart"/>
+      <w:r>
+        <w:rPr>
+          <w:color w:val="auto"/>
+        </w:rPr>
+        <w:t>CO</w:t>
+      </w:r>
+      <w:r>
+        <w:rPr>
+          <w:color w:val="auto"/>
+        </w:rPr>
+        <w:t>Summary</w:t>
+      </w:r>
+      <w:proofErr w:type="spellEnd"/>
+      <w:r>
+        <w:rPr>
+          <w:color w:val="auto"/>
+        </w:rPr>
+        <w:t xml:space="preserve"> </w:t>
+      </w:r>
+      <w:r>
+        <w:rPr>
+          <w:color w:val="auto"/>
+        </w:rPr>
+        <w:t xml:space="preserve">controller. </w:t>
+      </w:r>
+    </w:p>
+    <w:p>
+      <w:pPr>
+        <w:pStyle w:val="Heading3"/>
+        <w:numPr>
+          <w:ilvl w:val="0"/>
+          <w:numId w:val="0"/>
+        </w:numPr>
+        <w:pBdr>
+          <w:bottom w:val="none" w:sz="0" w:space="0" w:color="auto"/>
+        </w:pBdr>
+        <w:ind w:left="1440"/>
+        <w:rPr>
+          <w:b w:val="0"/>
+          <w:i w:val="0"/>
+          <w:color w:val="auto"/>
+        </w:rPr>
+      </w:pPr>
+      <w:r>
+        <w:rPr>
+          <w:b w:val="0"/>
+          <w:i w:val="0"/>
+          <w:color w:val="auto"/>
+        </w:rPr>
+        <w:t xml:space="preserve">Go to </w:t>
+      </w:r>
+      <w:proofErr w:type="spellStart"/>
+      <w:r>
+        <w:rPr>
+          <w:b w:val="0"/>
+          <w:i w:val="0"/>
+          <w:color w:val="auto"/>
+        </w:rPr>
+        <w:t>COSummary</w:t>
+      </w:r>
+      <w:proofErr w:type="spellEnd"/>
+      <w:r>
+        <w:rPr>
+          <w:b w:val="0"/>
+          <w:i w:val="0"/>
+          <w:color w:val="auto"/>
+        </w:rPr>
+        <w:t xml:space="preserve"> controller, </w:t>
+      </w:r>
+      <w:proofErr w:type="gramStart"/>
+      <w:r>
+        <w:rPr>
+          <w:b w:val="0"/>
+          <w:i w:val="0"/>
+          <w:color w:val="auto"/>
+        </w:rPr>
+        <w:t>submit(</w:t>
+      </w:r>
+      <w:proofErr w:type="gramEnd"/>
+      <w:r>
+        <w:rPr>
+          <w:b w:val="0"/>
+          <w:i w:val="0"/>
+          <w:color w:val="auto"/>
+        </w:rPr>
+        <w:t xml:space="preserve">) </w:t>
+      </w:r>
+      <w:r>
+        <w:rPr>
+          <w:b w:val="0"/>
+          <w:i w:val="0"/>
+          <w:color w:val="auto"/>
+        </w:rPr>
+        <w:t>method and add the following code block:</w:t>
+      </w:r>
+    </w:p>
+    <w:p>
+      <w:pPr>
+        <w:autoSpaceDE w:val="0"/>
+        <w:autoSpaceDN w:val="0"/>
+        <w:adjustRightInd w:val="0"/>
+        <w:spacing w:after="0" w:line="240" w:lineRule="auto"/>
+        <w:ind w:left="1416"/>
+        <w:rPr>
+          <w:rFonts w:ascii="Courier New" w:hAnsi="Courier New" w:cs="Courier New"/>
+          <w:sz w:val="16"/>
+          <w:szCs w:val="16"/>
+          <w:lang w:val="bg-BG" w:bidi="ar-SA"/>
+        </w:rPr>
+      </w:pPr>
+      <w:r>
+        <w:rPr>
+          <w:rFonts w:ascii="Courier New" w:hAnsi="Courier New" w:cs="Courier New"/>
+          <w:b/>
+          <w:bCs/>
+          <w:color w:val="7F0055"/>
+          <w:sz w:val="16"/>
+          <w:szCs w:val="16"/>
+          <w:lang w:val="bg-BG" w:bidi="ar-SA"/>
+        </w:rPr>
+        <w:t>try</w:t>
+      </w:r>
+    </w:p>
+    <w:p>
+      <w:pPr>
+        <w:autoSpaceDE w:val="0"/>
+        <w:autoSpaceDN w:val="0"/>
+        <w:adjustRightInd w:val="0"/>
+        <w:spacing w:after="0" w:line="240" w:lineRule="auto"/>
+        <w:ind w:left="1416"/>
+        <w:rPr>
+          <w:rFonts w:ascii="Courier New" w:hAnsi="Courier New" w:cs="Courier New"/>
+          <w:sz w:val="16"/>
+          <w:szCs w:val="16"/>
+          <w:lang w:val="bg-BG" w:bidi="ar-SA"/>
+        </w:rPr>
+      </w:pPr>
+      <w:r>
+        <w:rPr>
+          <w:rFonts w:ascii="Courier New" w:hAnsi="Courier New" w:cs="Courier New"/>
+          <w:color w:val="000000"/>
+          <w:sz w:val="16"/>
+          <w:szCs w:val="16"/>
+          <w:lang w:val="bg-BG" w:bidi="ar-SA"/>
+        </w:rPr>
+        <w:t>{</w:t>
+      </w:r>
+    </w:p>
+    <w:p>
+      <w:pPr>
+        <w:autoSpaceDE w:val="0"/>
+        <w:autoSpaceDN w:val="0"/>
+        <w:adjustRightInd w:val="0"/>
+        <w:spacing w:after="0" w:line="240" w:lineRule="auto"/>
+        <w:ind w:left="1416"/>
+        <w:rPr>
+          <w:rFonts w:ascii="Courier New" w:hAnsi="Courier New" w:cs="Courier New"/>
+          <w:sz w:val="16"/>
+          <w:szCs w:val="16"/>
+          <w:lang w:val="bg-BG" w:bidi="ar-SA"/>
+        </w:rPr>
+      </w:pPr>
+      <w:r>
+        <w:rPr>
+          <w:rFonts w:ascii="Courier New" w:hAnsi="Courier New" w:cs="Courier New"/>
+          <w:color w:val="000000"/>
+          <w:sz w:val="16"/>
+          <w:szCs w:val="16"/>
+          <w:lang w:val="bg-BG" w:bidi="ar-SA"/>
+        </w:rPr>
+        <w:t>require(</w:t>
+      </w:r>
+      <w:r>
+        <w:rPr>
+          <w:rFonts w:ascii="Courier New" w:hAnsi="Courier New" w:cs="Courier New"/>
+          <w:color w:val="2A00FF"/>
+          <w:sz w:val="16"/>
+          <w:szCs w:val="16"/>
+          <w:lang w:val="bg-BG" w:bidi="ar-SA"/>
+        </w:rPr>
+        <w:t>'int_klarna_payments_controllers/cartridge/controllers/KLARNA_PAYMENTS.js'</w:t>
+      </w:r>
+      <w:r>
+        <w:rPr>
+          <w:rFonts w:ascii="Courier New" w:hAnsi="Courier New" w:cs="Courier New"/>
+          <w:color w:val="000000"/>
+          <w:sz w:val="16"/>
+          <w:szCs w:val="16"/>
+          <w:lang w:val="bg-BG" w:bidi="ar-SA"/>
+        </w:rPr>
+        <w:t>).Redirect();</w:t>
+      </w:r>
+    </w:p>
+    <w:p>
+      <w:pPr>
+        <w:autoSpaceDE w:val="0"/>
+        <w:autoSpaceDN w:val="0"/>
+        <w:adjustRightInd w:val="0"/>
+        <w:spacing w:after="0" w:line="240" w:lineRule="auto"/>
+        <w:ind w:left="1416"/>
+        <w:rPr>
+          <w:rFonts w:ascii="Courier New" w:hAnsi="Courier New" w:cs="Courier New"/>
+          <w:sz w:val="16"/>
+          <w:szCs w:val="16"/>
+          <w:lang w:val="bg-BG" w:bidi="ar-SA"/>
+        </w:rPr>
+      </w:pPr>
+      <w:r>
+        <w:rPr>
+          <w:rFonts w:ascii="Courier New" w:hAnsi="Courier New" w:cs="Courier New"/>
+          <w:color w:val="000000"/>
+          <w:sz w:val="16"/>
+          <w:szCs w:val="16"/>
+          <w:lang w:val="bg-BG" w:bidi="ar-SA"/>
+        </w:rPr>
+        <w:t xml:space="preserve">} </w:t>
+      </w:r>
+      <w:r>
+        <w:rPr>
+          <w:rFonts w:ascii="Courier New" w:hAnsi="Courier New" w:cs="Courier New"/>
+          <w:b/>
+          <w:bCs/>
+          <w:color w:val="7F0055"/>
+          <w:sz w:val="16"/>
+          <w:szCs w:val="16"/>
+          <w:lang w:val="bg-BG" w:bidi="ar-SA"/>
+        </w:rPr>
+        <w:t>catch</w:t>
+      </w:r>
+      <w:r>
+        <w:rPr>
+          <w:rFonts w:ascii="Courier New" w:hAnsi="Courier New" w:cs="Courier New"/>
+          <w:color w:val="000000"/>
+          <w:sz w:val="16"/>
+          <w:szCs w:val="16"/>
+          <w:lang w:val="bg-BG" w:bidi="ar-SA"/>
+        </w:rPr>
+        <w:t>( e )</w:t>
+      </w:r>
+    </w:p>
+    <w:p>
+      <w:pPr>
+        <w:autoSpaceDE w:val="0"/>
+        <w:autoSpaceDN w:val="0"/>
+        <w:adjustRightInd w:val="0"/>
+        <w:spacing w:after="0" w:line="240" w:lineRule="auto"/>
+        <w:ind w:left="1416"/>
+        <w:rPr>
+          <w:rFonts w:ascii="Courier New" w:hAnsi="Courier New" w:cs="Courier New"/>
+          <w:sz w:val="16"/>
+          <w:szCs w:val="16"/>
+          <w:lang w:bidi="ar-SA"/>
+        </w:rPr>
+      </w:pPr>
+      <w:r>
+        <w:rPr>
+          <w:rFonts w:ascii="Courier New" w:hAnsi="Courier New" w:cs="Courier New"/>
+          <w:sz w:val="16"/>
+          <w:szCs w:val="16"/>
+          <w:lang w:bidi="ar-SA"/>
+        </w:rPr>
+        <w:t>{</w:t>
+      </w:r>
+    </w:p>
+    <w:p>
+      <w:pPr>
+        <w:autoSpaceDE w:val="0"/>
+        <w:autoSpaceDN w:val="0"/>
+        <w:adjustRightInd w:val="0"/>
+        <w:spacing w:after="0" w:line="240" w:lineRule="auto"/>
+        <w:ind w:left="1416"/>
+        <w:rPr>
+          <w:rFonts w:ascii="Courier New" w:hAnsi="Courier New" w:cs="Courier New"/>
+          <w:sz w:val="16"/>
+          <w:szCs w:val="16"/>
+          <w:lang w:val="bg-BG" w:bidi="ar-SA"/>
+        </w:rPr>
+      </w:pPr>
+      <w:r>
+        <w:rPr>
+          <w:rFonts w:ascii="Courier New" w:hAnsi="Courier New" w:cs="Courier New"/>
+          <w:color w:val="000000"/>
+          <w:sz w:val="16"/>
+          <w:szCs w:val="16"/>
+          <w:lang w:bidi="ar-SA"/>
+        </w:rPr>
+        <w:t>r</w:t>
+      </w:r>
+      <w:r>
+        <w:rPr>
+          <w:rFonts w:ascii="Courier New" w:hAnsi="Courier New" w:cs="Courier New"/>
+          <w:color w:val="000000"/>
+          <w:sz w:val="16"/>
+          <w:szCs w:val="16"/>
+          <w:lang w:val="bg-BG" w:bidi="ar-SA"/>
+        </w:rPr>
+        <w:t xml:space="preserve">equire( </w:t>
+      </w:r>
+      <w:r>
+        <w:rPr>
+          <w:rFonts w:ascii="Courier New" w:hAnsi="Courier New" w:cs="Courier New"/>
+          <w:color w:val="2A00FF"/>
+          <w:sz w:val="16"/>
+          <w:szCs w:val="16"/>
+          <w:lang w:val="bg-BG" w:bidi="ar-SA"/>
+        </w:rPr>
+        <w:t>'dw/system/Logger'</w:t>
+      </w:r>
+      <w:r>
+        <w:rPr>
+          <w:rFonts w:ascii="Courier New" w:hAnsi="Courier New" w:cs="Courier New"/>
+          <w:color w:val="000000"/>
+          <w:sz w:val="16"/>
+          <w:szCs w:val="16"/>
+          <w:lang w:val="bg-BG" w:bidi="ar-SA"/>
+        </w:rPr>
+        <w:t xml:space="preserve"> ).getLogger( </w:t>
+      </w:r>
+      <w:r>
+        <w:rPr>
+          <w:rFonts w:ascii="Courier New" w:hAnsi="Courier New" w:cs="Courier New"/>
+          <w:color w:val="2A00FF"/>
+          <w:sz w:val="16"/>
+          <w:szCs w:val="16"/>
+          <w:lang w:val="bg-BG" w:bidi="ar-SA"/>
+        </w:rPr>
+        <w:t>'COSummary.js'</w:t>
+      </w:r>
+      <w:r>
+        <w:rPr>
+          <w:rFonts w:ascii="Courier New" w:hAnsi="Courier New" w:cs="Courier New"/>
+          <w:color w:val="000000"/>
+          <w:sz w:val="16"/>
+          <w:szCs w:val="16"/>
+          <w:lang w:val="bg-BG" w:bidi="ar-SA"/>
+        </w:rPr>
+        <w:t xml:space="preserve"> ).error( </w:t>
+      </w:r>
+      <w:r>
+        <w:rPr>
+          <w:rFonts w:ascii="Courier New" w:hAnsi="Courier New" w:cs="Courier New"/>
+          <w:color w:val="2A00FF"/>
+          <w:sz w:val="16"/>
+          <w:szCs w:val="16"/>
+          <w:lang w:val="bg-BG" w:bidi="ar-SA"/>
+        </w:rPr>
+        <w:t>'Klarna Redirect Error: {0}'</w:t>
+      </w:r>
+      <w:r>
+        <w:rPr>
+          <w:rFonts w:ascii="Courier New" w:hAnsi="Courier New" w:cs="Courier New"/>
+          <w:color w:val="000000"/>
+          <w:sz w:val="16"/>
+          <w:szCs w:val="16"/>
+          <w:lang w:val="bg-BG" w:bidi="ar-SA"/>
+        </w:rPr>
+        <w:t>, e );</w:t>
+      </w:r>
+    </w:p>
+    <w:p>
+      <w:pPr>
+        <w:autoSpaceDE w:val="0"/>
+        <w:autoSpaceDN w:val="0"/>
+        <w:adjustRightInd w:val="0"/>
+        <w:spacing w:after="0" w:line="240" w:lineRule="auto"/>
+        <w:ind w:left="708" w:firstLine="708"/>
+        <w:rPr>
+          <w:rFonts w:ascii="Courier New" w:hAnsi="Courier New" w:cs="Courier New"/>
+          <w:color w:val="000000"/>
+          <w:sz w:val="16"/>
+          <w:szCs w:val="16"/>
+          <w:lang w:val="bg-BG" w:bidi="ar-SA"/>
+        </w:rPr>
+      </w:pPr>
+      <w:r>
+        <w:rPr>
+          <w:rFonts w:ascii="Courier New" w:hAnsi="Courier New" w:cs="Courier New"/>
+          <w:color w:val="000000"/>
+          <w:sz w:val="16"/>
+          <w:szCs w:val="16"/>
+          <w:lang w:bidi="ar-SA"/>
+        </w:rPr>
+        <w:t>}</w:t>
+      </w:r>
+    </w:p>
+    <w:p>
+      <w:pPr>
+        <w:autoSpaceDE w:val="0"/>
+        <w:autoSpaceDN w:val="0"/>
+        <w:adjustRightInd w:val="0"/>
+        <w:spacing w:after="0" w:line="240" w:lineRule="auto"/>
+        <w:ind w:left="1440"/>
+        <w:rPr>
+          <w:b/>
+        </w:rPr>
+      </w:pPr>
+      <w:proofErr w:type="gramStart"/>
+      <w:r>
+        <w:rPr>
+          <w:rFonts w:ascii="Trebuchet MS" w:eastAsiaTheme="majorEastAsia" w:hAnsi="Trebuchet MS" w:cstheme="majorBidi"/>
+          <w:b/>
+          <w:bCs/>
+          <w:i/>
+          <w:sz w:val="20"/>
+          <w:szCs w:val="20"/>
+        </w:rPr>
+        <w:t>before</w:t>
+      </w:r>
+      <w:proofErr w:type="gramEnd"/>
+      <w:r>
+        <w:rPr>
+          <w:rFonts w:ascii="Trebuchet MS" w:eastAsiaTheme="majorEastAsia" w:hAnsi="Trebuchet MS" w:cstheme="majorBidi"/>
+          <w:bCs/>
+          <w:sz w:val="20"/>
+          <w:szCs w:val="20"/>
+        </w:rPr>
+        <w:t xml:space="preserve"> </w:t>
+      </w:r>
+      <w:proofErr w:type="spellStart"/>
+      <w:r>
+        <w:rPr>
+          <w:rFonts w:ascii="Trebuchet MS" w:eastAsiaTheme="majorEastAsia" w:hAnsi="Trebuchet MS" w:cstheme="majorBidi"/>
+          <w:bCs/>
+          <w:sz w:val="20"/>
+          <w:szCs w:val="20"/>
+        </w:rPr>
+        <w:t>showConfirmation</w:t>
+      </w:r>
+      <w:proofErr w:type="spellEnd"/>
+      <w:r>
+        <w:rPr>
+          <w:rFonts w:ascii="Trebuchet MS" w:eastAsiaTheme="majorEastAsia" w:hAnsi="Trebuchet MS" w:cstheme="majorBidi"/>
+          <w:bCs/>
+          <w:sz w:val="20"/>
+          <w:szCs w:val="20"/>
+        </w:rPr>
+        <w:t>(</w:t>
+      </w:r>
+      <w:proofErr w:type="spellStart"/>
+      <w:r>
+        <w:rPr>
+          <w:rFonts w:ascii="Trebuchet MS" w:eastAsiaTheme="majorEastAsia" w:hAnsi="Trebuchet MS" w:cstheme="majorBidi"/>
+          <w:bCs/>
+          <w:sz w:val="20"/>
+          <w:szCs w:val="20"/>
+        </w:rPr>
+        <w:t>placeOrderResult.Order</w:t>
+      </w:r>
+      <w:proofErr w:type="spellEnd"/>
+      <w:r>
+        <w:rPr>
+          <w:rFonts w:ascii="Trebuchet MS" w:eastAsiaTheme="majorEastAsia" w:hAnsi="Trebuchet MS" w:cstheme="majorBidi"/>
+          <w:bCs/>
+          <w:sz w:val="20"/>
+          <w:szCs w:val="20"/>
+        </w:rPr>
+        <w:t>)</w:t>
+      </w:r>
+      <w:r>
+        <w:rPr>
+          <w:i/>
+        </w:rPr>
+        <w:t xml:space="preserve"> </w:t>
+      </w:r>
+      <w:r>
+        <w:t>(see screen shot below)</w:t>
+      </w:r>
+    </w:p>
+    <w:p>
+      <w:pPr>
+        <w:ind w:left="708" w:firstLine="708"/>
+      </w:pPr>
+      <w:r>
+        <w:rPr>
+          <w:noProof/>
+          <w:lang w:val="bg-BG" w:eastAsia="bg-BG" w:bidi="ar-SA"/>
+        </w:rPr>
+        <w:drawing>
+          <wp:inline distT="0" distB="0" distL="0" distR="0" wp14:anchorId="6E96C6D7" wp14:editId="193187F3">
+            <wp:extent cx="5357740" cy="2186306"/>
+            <wp:effectExtent l="0" t="0" r="0" b="0"/>
+            <wp:docPr id="11" name="Picture 11"/>
+            <wp:cNvGraphicFramePr>
+              <a:graphicFrameLocks xmlns:a="http://schemas.openxmlformats.org/drawingml/2006/main" noChangeAspect="1"/>
+            </wp:cNvGraphicFramePr>
+            <a:graphic xmlns:a="http://schemas.openxmlformats.org/drawingml/2006/main">
+              <a:graphicData uri="http://schemas.openxmlformats.org/drawingml/2006/picture">
+                <pic:pic xmlns:pic="http://schemas.openxmlformats.org/drawingml/2006/picture">
+                  <pic:nvPicPr>
+                    <pic:cNvPr id="1" name=""/>
+                    <pic:cNvPicPr/>
+                  </pic:nvPicPr>
+                  <pic:blipFill>
+                    <a:blip r:embed="rId21"/>
+                    <a:stretch>
+                      <a:fillRect/>
+                    </a:stretch>
+                  </pic:blipFill>
+                  <pic:spPr>
+                    <a:xfrm>
+                      <a:off x="0" y="0"/>
+                      <a:ext cx="5361423" cy="2187809"/>
+                    </a:xfrm>
+                    <a:prstGeom prst="rect">
+                      <a:avLst/>
+                    </a:prstGeom>
+                  </pic:spPr>
+                </pic:pic>
+              </a:graphicData>
+            </a:graphic>
+          </wp:inline>
+        </w:drawing>
+      </w:r>
+    </w:p>
+    <w:p>
+      <w:pPr>
+        <w:pStyle w:val="Heading3"/>
+        <w:numPr>
+          <w:ilvl w:val="3"/>
+          <w:numId w:val="13"/>
+        </w:numPr>
+        <w:pBdr>
+          <w:bottom w:val="none" w:sz="0" w:space="0" w:color="auto"/>
+        </w:pBdr>
+        <w:rPr>
+          <w:b w:val="0"/>
+          <w:color w:val="auto"/>
+        </w:rPr>
+      </w:pPr>
+      <w:r>
+        <w:rPr>
+          <w:color w:val="auto"/>
+        </w:rPr>
+        <w:t>OrderModel.js</w:t>
+      </w:r>
+      <w:r>
+        <w:rPr>
+          <w:color w:val="auto"/>
+        </w:rPr>
+        <w:t xml:space="preserve"> </w:t>
+      </w:r>
+    </w:p>
+    <w:p>
+      <w:pPr>
+        <w:pStyle w:val="Heading3"/>
+        <w:numPr>
+          <w:ilvl w:val="0"/>
+          <w:numId w:val="0"/>
+        </w:numPr>
+        <w:pBdr>
+          <w:bottom w:val="none" w:sz="0" w:space="0" w:color="auto"/>
+        </w:pBdr>
+        <w:ind w:left="1440"/>
+        <w:rPr>
+          <w:b w:val="0"/>
+          <w:i w:val="0"/>
+          <w:color w:val="auto"/>
+        </w:rPr>
+      </w:pPr>
+      <w:r>
+        <w:rPr>
+          <w:b w:val="0"/>
+          <w:i w:val="0"/>
+          <w:color w:val="auto"/>
+        </w:rPr>
+        <w:t xml:space="preserve">Go to </w:t>
+      </w:r>
+      <w:r>
+        <w:rPr>
+          <w:b w:val="0"/>
+          <w:i w:val="0"/>
+          <w:color w:val="auto"/>
+        </w:rPr>
+        <w:t>OrderModel.js</w:t>
+      </w:r>
+      <w:r>
+        <w:rPr>
+          <w:b w:val="0"/>
+          <w:i w:val="0"/>
+          <w:color w:val="auto"/>
+        </w:rPr>
+        <w:t xml:space="preserve">, </w:t>
+      </w:r>
+      <w:proofErr w:type="spellStart"/>
+      <w:r>
+        <w:rPr>
+          <w:b w:val="0"/>
+          <w:i w:val="0"/>
+          <w:color w:val="auto"/>
+        </w:rPr>
+        <w:t>p</w:t>
+      </w:r>
+      <w:r>
+        <w:rPr>
+          <w:b w:val="0"/>
+          <w:i w:val="0"/>
+          <w:color w:val="auto"/>
+        </w:rPr>
+        <w:t>laceOrder</w:t>
+      </w:r>
+      <w:proofErr w:type="spellEnd"/>
+      <w:r>
+        <w:rPr>
+          <w:b w:val="0"/>
+          <w:i w:val="0"/>
+          <w:color w:val="auto"/>
+        </w:rPr>
+        <w:t xml:space="preserve"> </w:t>
+      </w:r>
+      <w:r>
+        <w:rPr>
+          <w:b w:val="0"/>
+          <w:i w:val="0"/>
+          <w:color w:val="auto"/>
+        </w:rPr>
+        <w:t xml:space="preserve">method </w:t>
+      </w:r>
+      <w:r>
+        <w:rPr>
+          <w:b w:val="0"/>
+          <w:i w:val="0"/>
+          <w:color w:val="auto"/>
+        </w:rPr>
+        <w:t xml:space="preserve">and add </w:t>
+      </w:r>
+      <w:r>
+        <w:rPr>
+          <w:b w:val="0"/>
+          <w:i w:val="0"/>
+          <w:color w:val="auto"/>
+        </w:rPr>
+        <w:t xml:space="preserve">the following code block: </w:t>
+      </w:r>
+    </w:p>
+    <w:p>
+      <w:pPr>
+        <w:autoSpaceDE w:val="0"/>
+        <w:autoSpaceDN w:val="0"/>
+        <w:adjustRightInd w:val="0"/>
+        <w:spacing w:after="0" w:line="240" w:lineRule="auto"/>
+        <w:ind w:left="1416"/>
+        <w:rPr>
+          <w:rFonts w:ascii="Courier New" w:hAnsi="Courier New" w:cs="Courier New"/>
+          <w:sz w:val="16"/>
+          <w:szCs w:val="16"/>
+          <w:lang w:val="bg-BG" w:bidi="ar-SA"/>
+        </w:rPr>
+      </w:pPr>
+      <w:r>
+        <w:rPr>
+          <w:rFonts w:ascii="Courier New" w:hAnsi="Courier New" w:cs="Courier New"/>
+          <w:b/>
+          <w:bCs/>
+          <w:color w:val="7F0055"/>
+          <w:sz w:val="16"/>
+          <w:szCs w:val="16"/>
+          <w:lang w:val="bg-BG" w:bidi="ar-SA"/>
+        </w:rPr>
+        <w:t>if</w:t>
+      </w:r>
+      <w:r>
+        <w:rPr>
+          <w:rFonts w:ascii="Courier New" w:hAnsi="Courier New" w:cs="Courier New"/>
+          <w:color w:val="000000"/>
+          <w:sz w:val="16"/>
+          <w:szCs w:val="16"/>
+          <w:lang w:val="bg-BG" w:bidi="ar-SA"/>
+        </w:rPr>
+        <w:t xml:space="preserve">( session.custom.KlarnaPaymentsFraudStatus === </w:t>
+      </w:r>
+      <w:r>
+        <w:rPr>
+          <w:rFonts w:ascii="Courier New" w:hAnsi="Courier New" w:cs="Courier New"/>
+          <w:color w:val="2A00FF"/>
+          <w:sz w:val="16"/>
+          <w:szCs w:val="16"/>
+          <w:lang w:val="bg-BG" w:bidi="ar-SA"/>
+        </w:rPr>
+        <w:t>'PENDING'</w:t>
+      </w:r>
+      <w:r>
+        <w:rPr>
+          <w:rFonts w:ascii="Courier New" w:hAnsi="Courier New" w:cs="Courier New"/>
+          <w:color w:val="000000"/>
+          <w:sz w:val="16"/>
+          <w:szCs w:val="16"/>
+          <w:lang w:val="bg-BG" w:bidi="ar-SA"/>
+        </w:rPr>
+        <w:t xml:space="preserve"> )</w:t>
+      </w:r>
+    </w:p>
+    <w:p>
+      <w:pPr>
+        <w:autoSpaceDE w:val="0"/>
+        <w:autoSpaceDN w:val="0"/>
+        <w:adjustRightInd w:val="0"/>
+        <w:spacing w:after="0" w:line="240" w:lineRule="auto"/>
+        <w:ind w:left="1416"/>
+        <w:rPr>
+          <w:rFonts w:ascii="Courier New" w:hAnsi="Courier New" w:cs="Courier New"/>
+          <w:sz w:val="16"/>
+          <w:szCs w:val="16"/>
+          <w:lang w:val="bg-BG" w:bidi="ar-SA"/>
+        </w:rPr>
+      </w:pPr>
+      <w:r>
+        <w:rPr>
+          <w:rFonts w:ascii="Courier New" w:hAnsi="Courier New" w:cs="Courier New"/>
+          <w:color w:val="000000"/>
+          <w:sz w:val="16"/>
+          <w:szCs w:val="16"/>
+          <w:lang w:val="bg-BG" w:bidi="ar-SA"/>
+        </w:rPr>
+        <w:t>{</w:t>
+      </w:r>
+    </w:p>
+    <w:p>
+      <w:pPr>
+        <w:autoSpaceDE w:val="0"/>
+        <w:autoSpaceDN w:val="0"/>
+        <w:adjustRightInd w:val="0"/>
+        <w:spacing w:after="0" w:line="240" w:lineRule="auto"/>
+        <w:ind w:left="1416" w:firstLine="708"/>
+        <w:rPr>
+          <w:rFonts w:ascii="Courier New" w:hAnsi="Courier New" w:cs="Courier New"/>
+          <w:sz w:val="16"/>
+          <w:szCs w:val="16"/>
+          <w:lang w:val="bg-BG" w:bidi="ar-SA"/>
+        </w:rPr>
+      </w:pPr>
+      <w:r>
+        <w:rPr>
+          <w:rFonts w:ascii="Courier New" w:hAnsi="Courier New" w:cs="Courier New"/>
+          <w:b/>
+          <w:bCs/>
+          <w:color w:val="7F0055"/>
+          <w:sz w:val="16"/>
+          <w:szCs w:val="16"/>
+          <w:lang w:val="bg-BG" w:bidi="ar-SA"/>
+        </w:rPr>
+        <w:t>try</w:t>
+      </w:r>
+    </w:p>
+    <w:p>
+      <w:pPr>
+        <w:autoSpaceDE w:val="0"/>
+        <w:autoSpaceDN w:val="0"/>
+        <w:adjustRightInd w:val="0"/>
+        <w:spacing w:after="0" w:line="240" w:lineRule="auto"/>
+        <w:ind w:left="1416"/>
+        <w:rPr>
+          <w:rFonts w:ascii="Courier New" w:hAnsi="Courier New" w:cs="Courier New"/>
+          <w:sz w:val="16"/>
+          <w:szCs w:val="16"/>
+          <w:lang w:val="bg-BG" w:bidi="ar-SA"/>
+        </w:rPr>
+      </w:pPr>
+      <w:r>
+        <w:rPr>
+          <w:rFonts w:ascii="Courier New" w:hAnsi="Courier New" w:cs="Courier New"/>
+          <w:color w:val="000000"/>
+          <w:sz w:val="16"/>
+          <w:szCs w:val="16"/>
+          <w:lang w:val="bg-BG" w:bidi="ar-SA"/>
+        </w:rPr>
+        <w:tab/>
+        <w:t>{</w:t>
+      </w:r>
+    </w:p>
+    <w:p>
+      <w:pPr>
+        <w:autoSpaceDE w:val="0"/>
+        <w:autoSpaceDN w:val="0"/>
+        <w:adjustRightInd w:val="0"/>
+        <w:spacing w:after="0" w:line="240" w:lineRule="auto"/>
+        <w:ind w:left="1416"/>
+        <w:rPr>
+          <w:rFonts w:ascii="Courier New" w:hAnsi="Courier New" w:cs="Courier New"/>
+          <w:sz w:val="16"/>
+          <w:szCs w:val="16"/>
+          <w:lang w:val="bg-BG" w:bidi="ar-SA"/>
+        </w:rPr>
+      </w:pPr>
+      <w:r>
+        <w:rPr>
+          <w:rFonts w:ascii="Courier New" w:hAnsi="Courier New" w:cs="Courier New"/>
+          <w:color w:val="000000"/>
+          <w:sz w:val="16"/>
+          <w:szCs w:val="16"/>
+          <w:lang w:val="bg-BG" w:bidi="ar-SA"/>
+        </w:rPr>
+        <w:tab/>
+        <w:t>require(</w:t>
+      </w:r>
+      <w:r>
+        <w:rPr>
+          <w:rFonts w:ascii="Courier New" w:hAnsi="Courier New" w:cs="Courier New"/>
+          <w:color w:val="2A00FF"/>
+          <w:sz w:val="16"/>
+          <w:szCs w:val="16"/>
+          <w:lang w:val="bg-BG" w:bidi="ar-SA"/>
+        </w:rPr>
+        <w:t>'int_klarna_payments_controllers/cartridge/controllers/KLARNA_PAYMENTS.js'</w:t>
+      </w:r>
+      <w:r>
+        <w:rPr>
+          <w:rFonts w:ascii="Courier New" w:hAnsi="Courier New" w:cs="Courier New"/>
+          <w:color w:val="000000"/>
+          <w:sz w:val="16"/>
+          <w:szCs w:val="16"/>
+          <w:lang w:val="bg-BG" w:bidi="ar-SA"/>
+        </w:rPr>
+        <w:t>).PendingOrder();</w:t>
+      </w:r>
+    </w:p>
+    <w:p>
+      <w:pPr>
+        <w:autoSpaceDE w:val="0"/>
+        <w:autoSpaceDN w:val="0"/>
+        <w:adjustRightInd w:val="0"/>
+        <w:spacing w:after="0" w:line="240" w:lineRule="auto"/>
+        <w:ind w:left="1416"/>
+        <w:rPr>
+          <w:rFonts w:ascii="Courier New" w:hAnsi="Courier New" w:cs="Courier New"/>
+          <w:sz w:val="16"/>
+          <w:szCs w:val="16"/>
+          <w:lang w:val="bg-BG" w:bidi="ar-SA"/>
+        </w:rPr>
+      </w:pPr>
+      <w:r>
+        <w:rPr>
+          <w:rFonts w:ascii="Courier New" w:hAnsi="Courier New" w:cs="Courier New"/>
+          <w:color w:val="000000"/>
+          <w:sz w:val="16"/>
+          <w:szCs w:val="16"/>
+          <w:lang w:val="bg-BG" w:bidi="ar-SA"/>
+        </w:rPr>
+        <w:tab/>
+      </w:r>
+      <w:r>
+        <w:rPr>
+          <w:rFonts w:ascii="Courier New" w:hAnsi="Courier New" w:cs="Courier New"/>
+          <w:color w:val="000000"/>
+          <w:sz w:val="16"/>
+          <w:szCs w:val="16"/>
+          <w:lang w:bidi="ar-SA"/>
+        </w:rPr>
+        <w:t>}</w:t>
+      </w:r>
+      <w:r>
+        <w:rPr>
+          <w:rFonts w:ascii="Courier New" w:hAnsi="Courier New" w:cs="Courier New"/>
+          <w:color w:val="000000"/>
+          <w:sz w:val="16"/>
+          <w:szCs w:val="16"/>
+          <w:lang w:val="bg-BG" w:bidi="ar-SA"/>
+        </w:rPr>
+        <w:t xml:space="preserve"> </w:t>
+      </w:r>
+      <w:proofErr w:type="gramStart"/>
+      <w:r>
+        <w:rPr>
+          <w:rFonts w:ascii="Courier New" w:hAnsi="Courier New" w:cs="Courier New"/>
+          <w:b/>
+          <w:bCs/>
+          <w:color w:val="7F0055"/>
+          <w:sz w:val="16"/>
+          <w:szCs w:val="16"/>
+          <w:lang w:val="bg-BG" w:bidi="ar-SA"/>
+        </w:rPr>
+        <w:t>catch</w:t>
+      </w:r>
+      <w:r>
+        <w:rPr>
+          <w:rFonts w:ascii="Courier New" w:hAnsi="Courier New" w:cs="Courier New"/>
+          <w:color w:val="000000"/>
+          <w:sz w:val="16"/>
+          <w:szCs w:val="16"/>
+          <w:lang w:val="bg-BG" w:bidi="ar-SA"/>
+        </w:rPr>
+        <w:t>(</w:t>
+      </w:r>
+      <w:proofErr w:type="gramEnd"/>
+      <w:r>
+        <w:rPr>
+          <w:rFonts w:ascii="Courier New" w:hAnsi="Courier New" w:cs="Courier New"/>
+          <w:color w:val="000000"/>
+          <w:sz w:val="16"/>
+          <w:szCs w:val="16"/>
+          <w:lang w:val="bg-BG" w:bidi="ar-SA"/>
+        </w:rPr>
+        <w:t xml:space="preserve"> e )</w:t>
+      </w:r>
+    </w:p>
+    <w:p>
+      <w:pPr>
+        <w:autoSpaceDE w:val="0"/>
+        <w:autoSpaceDN w:val="0"/>
+        <w:adjustRightInd w:val="0"/>
+        <w:spacing w:after="0" w:line="240" w:lineRule="auto"/>
+        <w:ind w:left="1416"/>
+        <w:rPr>
+          <w:rFonts w:ascii="Courier New" w:hAnsi="Courier New" w:cs="Courier New"/>
+          <w:sz w:val="16"/>
+          <w:szCs w:val="16"/>
+          <w:lang w:bidi="ar-SA"/>
+        </w:rPr>
+      </w:pPr>
+      <w:r>
+        <w:rPr>
+          <w:rFonts w:ascii="Courier New" w:hAnsi="Courier New" w:cs="Courier New"/>
+          <w:color w:val="000000"/>
+          <w:sz w:val="16"/>
+          <w:szCs w:val="16"/>
+          <w:lang w:val="bg-BG" w:bidi="ar-SA"/>
+        </w:rPr>
+        <w:tab/>
+      </w:r>
+      <w:r>
+        <w:rPr>
+          <w:rFonts w:ascii="Courier New" w:hAnsi="Courier New" w:cs="Courier New"/>
+          <w:color w:val="000000"/>
+          <w:sz w:val="16"/>
+          <w:szCs w:val="16"/>
+          <w:lang w:bidi="ar-SA"/>
+        </w:rPr>
+        <w:t>{</w:t>
+      </w:r>
+    </w:p>
+    <w:p>
+      <w:pPr>
+        <w:autoSpaceDE w:val="0"/>
+        <w:autoSpaceDN w:val="0"/>
+        <w:adjustRightInd w:val="0"/>
+        <w:spacing w:after="0" w:line="240" w:lineRule="auto"/>
+        <w:ind w:left="1416"/>
+        <w:rPr>
+          <w:rFonts w:ascii="Courier New" w:hAnsi="Courier New" w:cs="Courier New"/>
+          <w:sz w:val="16"/>
+          <w:szCs w:val="16"/>
+          <w:lang w:val="bg-BG" w:bidi="ar-SA"/>
+        </w:rPr>
+      </w:pPr>
+      <w:r>
+        <w:rPr>
+          <w:rFonts w:ascii="Courier New" w:hAnsi="Courier New" w:cs="Courier New"/>
+          <w:color w:val="000000"/>
+          <w:sz w:val="16"/>
+          <w:szCs w:val="16"/>
+          <w:lang w:val="bg-BG" w:bidi="ar-SA"/>
+        </w:rPr>
+        <w:lastRenderedPageBreak/>
+        <w:tab/>
+        <w:t xml:space="preserve"> require( </w:t>
+      </w:r>
+      <w:r>
+        <w:rPr>
+          <w:rFonts w:ascii="Courier New" w:hAnsi="Courier New" w:cs="Courier New"/>
+          <w:color w:val="2A00FF"/>
+          <w:sz w:val="16"/>
+          <w:szCs w:val="16"/>
+          <w:lang w:val="bg-BG" w:bidi="ar-SA"/>
+        </w:rPr>
+        <w:t>'dw/system/Logger'</w:t>
+      </w:r>
+      <w:r>
+        <w:rPr>
+          <w:rFonts w:ascii="Courier New" w:hAnsi="Courier New" w:cs="Courier New"/>
+          <w:color w:val="000000"/>
+          <w:sz w:val="16"/>
+          <w:szCs w:val="16"/>
+          <w:lang w:val="bg-BG" w:bidi="ar-SA"/>
+        </w:rPr>
+        <w:t xml:space="preserve"> ).getLogger( </w:t>
+      </w:r>
+      <w:r>
+        <w:rPr>
+          <w:rFonts w:ascii="Courier New" w:hAnsi="Courier New" w:cs="Courier New"/>
+          <w:color w:val="2A00FF"/>
+          <w:sz w:val="16"/>
+          <w:szCs w:val="16"/>
+          <w:lang w:val="bg-BG" w:bidi="ar-SA"/>
+        </w:rPr>
+        <w:t>'OrderModel.js'</w:t>
+      </w:r>
+      <w:r>
+        <w:rPr>
+          <w:rFonts w:ascii="Courier New" w:hAnsi="Courier New" w:cs="Courier New"/>
+          <w:color w:val="000000"/>
+          <w:sz w:val="16"/>
+          <w:szCs w:val="16"/>
+          <w:lang w:val="bg-BG" w:bidi="ar-SA"/>
+        </w:rPr>
+        <w:t xml:space="preserve"> ).error( </w:t>
+      </w:r>
+      <w:r>
+        <w:rPr>
+          <w:rFonts w:ascii="Courier New" w:hAnsi="Courier New" w:cs="Courier New"/>
+          <w:color w:val="2A00FF"/>
+          <w:sz w:val="16"/>
+          <w:szCs w:val="16"/>
+          <w:lang w:val="bg-BG" w:bidi="ar-SA"/>
+        </w:rPr>
+        <w:t>'Klarna Payments Pending Order Error: {0}'</w:t>
+      </w:r>
+      <w:r>
+        <w:rPr>
+          <w:rFonts w:ascii="Courier New" w:hAnsi="Courier New" w:cs="Courier New"/>
+          <w:color w:val="000000"/>
+          <w:sz w:val="16"/>
+          <w:szCs w:val="16"/>
+          <w:lang w:val="bg-BG" w:bidi="ar-SA"/>
+        </w:rPr>
+        <w:t>, e );</w:t>
+      </w:r>
+    </w:p>
+    <w:p>
+      <w:pPr>
+        <w:autoSpaceDE w:val="0"/>
+        <w:autoSpaceDN w:val="0"/>
+        <w:adjustRightInd w:val="0"/>
+        <w:spacing w:after="0" w:line="240" w:lineRule="auto"/>
+        <w:ind w:left="1416"/>
+        <w:rPr>
+          <w:rFonts w:ascii="Courier New" w:hAnsi="Courier New" w:cs="Courier New"/>
+          <w:sz w:val="16"/>
+          <w:szCs w:val="16"/>
+          <w:lang w:val="bg-BG" w:bidi="ar-SA"/>
+        </w:rPr>
+      </w:pPr>
+      <w:r>
+        <w:rPr>
+          <w:rFonts w:ascii="Courier New" w:hAnsi="Courier New" w:cs="Courier New"/>
+          <w:color w:val="000000"/>
+          <w:sz w:val="16"/>
+          <w:szCs w:val="16"/>
+          <w:lang w:val="bg-BG" w:bidi="ar-SA"/>
+        </w:rPr>
+        <w:tab/>
+        <w:t xml:space="preserve"> }</w:t>
+      </w:r>
+    </w:p>
+    <w:p>
+      <w:pPr>
+        <w:autoSpaceDE w:val="0"/>
+        <w:autoSpaceDN w:val="0"/>
+        <w:adjustRightInd w:val="0"/>
+        <w:spacing w:after="0" w:line="240" w:lineRule="auto"/>
+        <w:ind w:left="1416" w:firstLine="708"/>
+        <w:rPr>
+          <w:rFonts w:ascii="Courier New" w:hAnsi="Courier New" w:cs="Courier New"/>
+          <w:sz w:val="16"/>
+          <w:szCs w:val="16"/>
+          <w:lang w:val="bg-BG" w:bidi="ar-SA"/>
+        </w:rPr>
+      </w:pPr>
+      <w:r>
+        <w:rPr>
+          <w:rFonts w:ascii="Courier New" w:hAnsi="Courier New" w:cs="Courier New"/>
+          <w:b/>
+          <w:bCs/>
+          <w:color w:val="7F0055"/>
+          <w:sz w:val="16"/>
+          <w:szCs w:val="16"/>
+          <w:lang w:val="bg-BG" w:bidi="ar-SA"/>
+        </w:rPr>
+        <w:t>return</w:t>
+      </w:r>
+      <w:r>
+        <w:rPr>
+          <w:rFonts w:ascii="Courier New" w:hAnsi="Courier New" w:cs="Courier New"/>
+          <w:color w:val="000000"/>
+          <w:sz w:val="16"/>
+          <w:szCs w:val="16"/>
+          <w:lang w:val="bg-BG" w:bidi="ar-SA"/>
+        </w:rPr>
+        <w:t>;</w:t>
+      </w:r>
+    </w:p>
+    <w:p>
+      <w:pPr>
+        <w:ind w:left="1416"/>
+        <w:rPr>
+          <w:rFonts w:ascii="Courier New" w:hAnsi="Courier New" w:cs="Courier New"/>
+          <w:color w:val="000000"/>
+          <w:sz w:val="16"/>
+          <w:szCs w:val="16"/>
+          <w:lang w:val="bg-BG" w:bidi="ar-SA"/>
+        </w:rPr>
+      </w:pPr>
+      <w:r>
+        <w:rPr>
+          <w:rFonts w:ascii="Courier New" w:hAnsi="Courier New" w:cs="Courier New"/>
+          <w:color w:val="000000"/>
+          <w:sz w:val="16"/>
+          <w:szCs w:val="16"/>
+          <w:lang w:val="bg-BG" w:bidi="ar-SA"/>
+        </w:rPr>
+        <w:t>}</w:t>
+      </w:r>
+    </w:p>
+    <w:p>
+      <w:pPr>
+        <w:ind w:left="1416"/>
+        <w:rPr>
+          <w:b/>
+          <w:i/>
+        </w:rPr>
+      </w:pPr>
+      <w:proofErr w:type="gramStart"/>
+      <w:r>
+        <w:rPr>
+          <w:b/>
+        </w:rPr>
+        <w:t>before</w:t>
+      </w:r>
+      <w:proofErr w:type="gramEnd"/>
+      <w:r>
+        <w:rPr>
+          <w:b/>
+          <w:i/>
+        </w:rPr>
+        <w:t xml:space="preserve"> </w:t>
+      </w:r>
+      <w:proofErr w:type="spellStart"/>
+      <w:r>
+        <w:t>var</w:t>
+      </w:r>
+      <w:proofErr w:type="spellEnd"/>
+      <w:r>
+        <w:t xml:space="preserve"> </w:t>
+      </w:r>
+      <w:proofErr w:type="spellStart"/>
+      <w:r>
+        <w:t>placeOrderStatus</w:t>
+      </w:r>
+      <w:proofErr w:type="spellEnd"/>
+      <w:r>
+        <w:t xml:space="preserve"> = </w:t>
+      </w:r>
+      <w:proofErr w:type="spellStart"/>
+      <w:r>
+        <w:t>OrderMgr.placeOrder</w:t>
+      </w:r>
+      <w:proofErr w:type="spellEnd"/>
+      <w:r>
+        <w:t>(order);</w:t>
+      </w:r>
+      <w:r>
+        <w:t xml:space="preserve"> </w:t>
+      </w:r>
+      <w:r>
+        <w:t>(see screen shot below)</w:t>
+      </w:r>
+    </w:p>
+    <w:p>
+      <w:pPr>
+        <w:ind w:left="708" w:firstLine="708"/>
+      </w:pPr>
+      <w:r>
+        <w:rPr>
+          <w:noProof/>
+          <w:lang w:val="bg-BG" w:eastAsia="bg-BG" w:bidi="ar-SA"/>
+        </w:rPr>
+        <w:drawing>
+          <wp:inline distT="0" distB="0" distL="0" distR="0" wp14:anchorId="62078AA7" wp14:editId="33682BA9">
+            <wp:extent cx="4926852" cy="2231390"/>
+            <wp:effectExtent l="0" t="0" r="0" b="0"/>
+            <wp:docPr id="12" name="Picture 12"/>
+            <wp:cNvGraphicFramePr>
+              <a:graphicFrameLocks xmlns:a="http://schemas.openxmlformats.org/drawingml/2006/main" noChangeAspect="1"/>
+            </wp:cNvGraphicFramePr>
+            <a:graphic xmlns:a="http://schemas.openxmlformats.org/drawingml/2006/main">
+              <a:graphicData uri="http://schemas.openxmlformats.org/drawingml/2006/picture">
+                <pic:pic xmlns:pic="http://schemas.openxmlformats.org/drawingml/2006/picture">
+                  <pic:nvPicPr>
+                    <pic:cNvPr id="1" name=""/>
+                    <pic:cNvPicPr/>
+                  </pic:nvPicPr>
+                  <pic:blipFill>
+                    <a:blip r:embed="rId22"/>
+                    <a:stretch>
+                      <a:fillRect/>
+                    </a:stretch>
+                  </pic:blipFill>
+                  <pic:spPr>
+                    <a:xfrm>
+                      <a:off x="0" y="0"/>
+                      <a:ext cx="4940561" cy="2237599"/>
+                    </a:xfrm>
+                    <a:prstGeom prst="rect">
+                      <a:avLst/>
+                    </a:prstGeom>
+                  </pic:spPr>
+                </pic:pic>
+              </a:graphicData>
+            </a:graphic>
+          </wp:inline>
+        </w:drawing>
+      </w:r>
+    </w:p>
+    <w:p>
+      <w:pPr>
+        <w:ind w:left="708" w:firstLine="708"/>
+      </w:pPr>
+      <w:bookmarkStart w:id="28" w:name="_GoBack"/>
+      <w:bookmarkEnd w:id="28"/>
     </w:p>
     <w:p>
       <w:pPr>
@@ -7910,8 +9411,30 @@
           <w:szCs w:val="18"/>
         </w:rPr>
       </w:pPr>
-      <w:bookmarkStart w:id="28" w:name="_GoBack"/>
-      <w:bookmarkEnd w:id="28"/>
+    </w:p>
+    <w:p>
+      <w:pPr>
+        <w:pStyle w:val="Heading3"/>
+      </w:pPr>
+      <w:r>
+        <w:t xml:space="preserve">Other </w:t>
+      </w:r>
+      <w:r>
+        <w:t>modifications</w:t>
+      </w:r>
+    </w:p>
+    <w:p>
+      <w:pPr>
+        <w:pStyle w:val="BodyText"/>
+        <w:ind w:left="1080"/>
+        <w:rPr>
+          <w:rStyle w:val="SubtleEmphasis"/>
+          <w:rFonts w:ascii="Trebuchet MS" w:hAnsi="Trebuchet MS"/>
+          <w:color w:val="808080" w:themeColor="background1" w:themeShade="80"/>
+          <w:sz w:val="18"/>
+          <w:szCs w:val="18"/>
+        </w:rPr>
+      </w:pPr>
     </w:p>
     <w:p>
       <w:pPr>
@@ -9124,11 +10647,11 @@
       </w:pPr>
     </w:p>
     <w:sectPr>
-      <w:headerReference w:type="even" r:id="rId21"/>
-      <w:headerReference w:type="default" r:id="rId22"/>
-      <w:footerReference w:type="default" r:id="rId23"/>
-      <w:headerReference w:type="first" r:id="rId24"/>
-      <w:footerReference w:type="first" r:id="rId25"/>
+      <w:headerReference w:type="even" r:id="rId23"/>
+      <w:headerReference w:type="default" r:id="rId24"/>
+      <w:footerReference w:type="default" r:id="rId25"/>
+      <w:headerReference w:type="first" r:id="rId26"/>
+      <w:footerReference w:type="first" r:id="rId27"/>
       <w:type w:val="continuous"/>
       <w:pgSz w:w="11906" w:h="16838" w:code="9"/>
       <w:pgMar w:top="1440" w:right="1080" w:bottom="1440" w:left="1080" w:header="720" w:footer="215" w:gutter="0"/>
@@ -9316,7 +10839,7 @@
               <w:sz w:val="18"/>
               <w:szCs w:val="18"/>
             </w:rPr>
-            <w:t>3-14</w:t>
+            <w:t>3-15</w:t>
           </w:r>
           <w:r>
             <w:rPr>
@@ -9526,36 +11049,132 @@
     </w:lvl>
   </w:abstractNum>
   <w:abstractNum w:abstractNumId="2" w15:restartNumberingAfterBreak="0">
-    <w:nsid w:val="086961CD"/>
-    <w:multiLevelType w:val="hybridMultilevel"/>
-    <w:tmpl w:val="7206CF0E"/>
-    <w:lvl w:ilvl="0" w:tplc="0AC8EE0A">
+    <w:nsid w:val="266D5D32"/>
+    <w:multiLevelType w:val="singleLevel"/>
+    <w:tmpl w:val="6A98E35E"/>
+    <w:lvl w:ilvl="0">
+      <w:start w:val="1"/>
+      <w:numFmt w:val="decimal"/>
+      <w:pStyle w:val="test3"/>
+      <w:lvlText w:val="%1."/>
+      <w:lvlJc w:val="left"/>
+      <w:pPr>
+        <w:tabs>
+          <w:tab w:val="num" w:pos="360"/>
+        </w:tabs>
+        <w:ind w:left="360" w:hanging="360"/>
+      </w:pPr>
+    </w:lvl>
+  </w:abstractNum>
+  <w:abstractNum w:abstractNumId="3" w15:restartNumberingAfterBreak="0">
+    <w:nsid w:val="27AC3B80"/>
+    <w:multiLevelType w:val="singleLevel"/>
+    <w:tmpl w:val="4B160366"/>
+    <w:lvl w:ilvl="0">
+      <w:start w:val="1"/>
+      <w:numFmt w:val="decimal"/>
+      <w:pStyle w:val="dmcNummerierung"/>
+      <w:lvlText w:val="%1"/>
+      <w:lvlJc w:val="left"/>
+      <w:pPr>
+        <w:tabs>
+          <w:tab w:val="num" w:pos="1208"/>
+        </w:tabs>
+        <w:ind w:left="1208" w:hanging="358"/>
+      </w:pPr>
+      <w:rPr>
+        <w:rFonts w:hint="default"/>
+        <w:b w:val="0"/>
+        <w:i w:val="0"/>
+      </w:rPr>
+    </w:lvl>
+  </w:abstractNum>
+  <w:abstractNum w:abstractNumId="4" w15:restartNumberingAfterBreak="0">
+    <w:nsid w:val="2A233F92"/>
+    <w:multiLevelType w:val="singleLevel"/>
+    <w:tmpl w:val="5B9607D2"/>
+    <w:lvl w:ilvl="0">
+      <w:start w:val="1"/>
+      <w:numFmt w:val="decimal"/>
+      <w:pStyle w:val="test2"/>
+      <w:lvlText w:val="%1."/>
+      <w:lvlJc w:val="left"/>
+      <w:pPr>
+        <w:tabs>
+          <w:tab w:val="num" w:pos="360"/>
+        </w:tabs>
+        <w:ind w:left="360" w:hanging="360"/>
+      </w:pPr>
+    </w:lvl>
+  </w:abstractNum>
+  <w:abstractNum w:abstractNumId="5" w15:restartNumberingAfterBreak="0">
+    <w:nsid w:val="33C4142C"/>
+    <w:multiLevelType w:val="singleLevel"/>
+    <w:tmpl w:val="00844910"/>
+    <w:lvl w:ilvl="0">
+      <w:start w:val="1"/>
+      <w:numFmt w:val="decimal"/>
+      <w:pStyle w:val="vertrag"/>
+      <w:lvlText w:val="%1."/>
+      <w:lvlJc w:val="left"/>
+      <w:pPr>
+        <w:tabs>
+          <w:tab w:val="num" w:pos="360"/>
+        </w:tabs>
+        <w:ind w:left="360" w:hanging="360"/>
+      </w:pPr>
+    </w:lvl>
+  </w:abstractNum>
+  <w:abstractNum w:abstractNumId="6" w15:restartNumberingAfterBreak="0">
+    <w:nsid w:val="34223F64"/>
+    <w:multiLevelType w:val="singleLevel"/>
+    <w:tmpl w:val="21D69730"/>
+    <w:lvl w:ilvl="0">
       <w:start w:val="1"/>
       <w:numFmt w:val="bullet"/>
-      <w:lvlText w:val=""/>
+      <w:pStyle w:val="dmcAufzhlung"/>
+      <w:lvlText w:val=""/>
       <w:lvlJc w:val="left"/>
       <w:pPr>
-        <w:ind w:left="1800" w:hanging="360"/>
+        <w:tabs>
+          <w:tab w:val="num" w:pos="1494"/>
+        </w:tabs>
+        <w:ind w:left="1491" w:hanging="357"/>
       </w:pPr>
       <w:rPr>
-        <w:rFonts w:ascii="Wingdings" w:hAnsi="Wingdings" w:hint="default"/>
-        <w:sz w:val="20"/>
-        <w:szCs w:val="20"/>
+        <w:rFonts w:ascii="Symbol" w:hAnsi="Symbol" w:hint="default"/>
       </w:rPr>
     </w:lvl>
-    <w:lvl w:ilvl="1" w:tplc="04090005">
+  </w:abstractNum>
+  <w:abstractNum w:abstractNumId="7" w15:restartNumberingAfterBreak="0">
+    <w:nsid w:val="3707556C"/>
+    <w:multiLevelType w:val="hybridMultilevel"/>
+    <w:tmpl w:val="014AB258"/>
+    <w:lvl w:ilvl="0" w:tplc="04180001">
       <w:start w:val="1"/>
       <w:numFmt w:val="bullet"/>
-      <w:lvlText w:val=""/>
+      <w:lvlText w:val=""/>
       <w:lvlJc w:val="left"/>
       <w:pPr>
-        <w:ind w:left="2520" w:hanging="360"/>
+        <w:ind w:left="1800" w:hanging="360"/>
       </w:pPr>
       <w:rPr>
-        <w:rFonts w:ascii="Wingdings" w:hAnsi="Wingdings" w:hint="default"/>
+        <w:rFonts w:ascii="Symbol" w:hAnsi="Symbol" w:hint="default"/>
       </w:rPr>
     </w:lvl>
-    <w:lvl w:ilvl="2" w:tplc="04090005">
+    <w:lvl w:ilvl="1" w:tplc="04090003" w:tentative="1">
+      <w:start w:val="1"/>
+      <w:numFmt w:val="bullet"/>
+      <w:lvlText w:val="o"/>
+      <w:lvlJc w:val="left"/>
+      <w:pPr>
+        <w:ind w:left="2520" w:hanging="360"/>
+      </w:pPr>
+      <w:rPr>
+        <w:rFonts w:ascii="Courier New" w:hAnsi="Courier New" w:cs="Courier New" w:hint="default"/>
+      </w:rPr>
+    </w:lvl>
+    <w:lvl w:ilvl="2" w:tplc="04090005" w:tentative="1">
       <w:start w:val="1"/>
       <w:numFmt w:val="bullet"/>
       <w:lvlText w:val=""/>
@@ -9640,1017 +11259,7 @@
       </w:rPr>
     </w:lvl>
   </w:abstractNum>
-  <w:abstractNum w:abstractNumId="3" w15:restartNumberingAfterBreak="0">
-    <w:nsid w:val="088A3AE7"/>
-    <w:multiLevelType w:val="hybridMultilevel"/>
-    <w:tmpl w:val="3ABA58B4"/>
-    <w:lvl w:ilvl="0" w:tplc="04180001">
-      <w:start w:val="1"/>
-      <w:numFmt w:val="bullet"/>
-      <w:lvlText w:val=""/>
-      <w:lvlJc w:val="left"/>
-      <w:pPr>
-        <w:ind w:left="1800" w:hanging="360"/>
-      </w:pPr>
-      <w:rPr>
-        <w:rFonts w:ascii="Symbol" w:hAnsi="Symbol" w:hint="default"/>
-      </w:rPr>
-    </w:lvl>
-    <w:lvl w:ilvl="1" w:tplc="04180003" w:tentative="1">
-      <w:start w:val="1"/>
-      <w:numFmt w:val="bullet"/>
-      <w:lvlText w:val="o"/>
-      <w:lvlJc w:val="left"/>
-      <w:pPr>
-        <w:ind w:left="2520" w:hanging="360"/>
-      </w:pPr>
-      <w:rPr>
-        <w:rFonts w:ascii="Courier New" w:hAnsi="Courier New" w:cs="Courier New" w:hint="default"/>
-      </w:rPr>
-    </w:lvl>
-    <w:lvl w:ilvl="2" w:tplc="04180005" w:tentative="1">
-      <w:start w:val="1"/>
-      <w:numFmt w:val="bullet"/>
-      <w:lvlText w:val=""/>
-      <w:lvlJc w:val="left"/>
-      <w:pPr>
-        <w:ind w:left="3240" w:hanging="360"/>
-      </w:pPr>
-      <w:rPr>
-        <w:rFonts w:ascii="Wingdings" w:hAnsi="Wingdings" w:hint="default"/>
-      </w:rPr>
-    </w:lvl>
-    <w:lvl w:ilvl="3" w:tplc="04180001" w:tentative="1">
-      <w:start w:val="1"/>
-      <w:numFmt w:val="bullet"/>
-      <w:lvlText w:val=""/>
-      <w:lvlJc w:val="left"/>
-      <w:pPr>
-        <w:ind w:left="3960" w:hanging="360"/>
-      </w:pPr>
-      <w:rPr>
-        <w:rFonts w:ascii="Symbol" w:hAnsi="Symbol" w:hint="default"/>
-      </w:rPr>
-    </w:lvl>
-    <w:lvl w:ilvl="4" w:tplc="04180003" w:tentative="1">
-      <w:start w:val="1"/>
-      <w:numFmt w:val="bullet"/>
-      <w:lvlText w:val="o"/>
-      <w:lvlJc w:val="left"/>
-      <w:pPr>
-        <w:ind w:left="4680" w:hanging="360"/>
-      </w:pPr>
-      <w:rPr>
-        <w:rFonts w:ascii="Courier New" w:hAnsi="Courier New" w:cs="Courier New" w:hint="default"/>
-      </w:rPr>
-    </w:lvl>
-    <w:lvl w:ilvl="5" w:tplc="04180005" w:tentative="1">
-      <w:start w:val="1"/>
-      <w:numFmt w:val="bullet"/>
-      <w:lvlText w:val=""/>
-      <w:lvlJc w:val="left"/>
-      <w:pPr>
-        <w:ind w:left="5400" w:hanging="360"/>
-      </w:pPr>
-      <w:rPr>
-        <w:rFonts w:ascii="Wingdings" w:hAnsi="Wingdings" w:hint="default"/>
-      </w:rPr>
-    </w:lvl>
-    <w:lvl w:ilvl="6" w:tplc="04180001" w:tentative="1">
-      <w:start w:val="1"/>
-      <w:numFmt w:val="bullet"/>
-      <w:lvlText w:val=""/>
-      <w:lvlJc w:val="left"/>
-      <w:pPr>
-        <w:ind w:left="6120" w:hanging="360"/>
-      </w:pPr>
-      <w:rPr>
-        <w:rFonts w:ascii="Symbol" w:hAnsi="Symbol" w:hint="default"/>
-      </w:rPr>
-    </w:lvl>
-    <w:lvl w:ilvl="7" w:tplc="04180003" w:tentative="1">
-      <w:start w:val="1"/>
-      <w:numFmt w:val="bullet"/>
-      <w:lvlText w:val="o"/>
-      <w:lvlJc w:val="left"/>
-      <w:pPr>
-        <w:ind w:left="6840" w:hanging="360"/>
-      </w:pPr>
-      <w:rPr>
-        <w:rFonts w:ascii="Courier New" w:hAnsi="Courier New" w:cs="Courier New" w:hint="default"/>
-      </w:rPr>
-    </w:lvl>
-    <w:lvl w:ilvl="8" w:tplc="04180005" w:tentative="1">
-      <w:start w:val="1"/>
-      <w:numFmt w:val="bullet"/>
-      <w:lvlText w:val=""/>
-      <w:lvlJc w:val="left"/>
-      <w:pPr>
-        <w:ind w:left="7560" w:hanging="360"/>
-      </w:pPr>
-      <w:rPr>
-        <w:rFonts w:ascii="Wingdings" w:hAnsi="Wingdings" w:hint="default"/>
-      </w:rPr>
-    </w:lvl>
-  </w:abstractNum>
-  <w:abstractNum w:abstractNumId="4" w15:restartNumberingAfterBreak="0">
-    <w:nsid w:val="137C3CAD"/>
-    <w:multiLevelType w:val="hybridMultilevel"/>
-    <w:tmpl w:val="058E95EE"/>
-    <w:lvl w:ilvl="0" w:tplc="04090009">
-      <w:start w:val="1"/>
-      <w:numFmt w:val="bullet"/>
-      <w:lvlText w:val=""/>
-      <w:lvlJc w:val="left"/>
-      <w:pPr>
-        <w:ind w:left="1428" w:hanging="360"/>
-      </w:pPr>
-      <w:rPr>
-        <w:rFonts w:ascii="Wingdings" w:hAnsi="Wingdings" w:hint="default"/>
-      </w:rPr>
-    </w:lvl>
-    <w:lvl w:ilvl="1" w:tplc="04090003" w:tentative="1">
-      <w:start w:val="1"/>
-      <w:numFmt w:val="bullet"/>
-      <w:lvlText w:val="o"/>
-      <w:lvlJc w:val="left"/>
-      <w:pPr>
-        <w:ind w:left="2148" w:hanging="360"/>
-      </w:pPr>
-      <w:rPr>
-        <w:rFonts w:ascii="Courier New" w:hAnsi="Courier New" w:cs="Courier New" w:hint="default"/>
-      </w:rPr>
-    </w:lvl>
-    <w:lvl w:ilvl="2" w:tplc="04090005" w:tentative="1">
-      <w:start w:val="1"/>
-      <w:numFmt w:val="bullet"/>
-      <w:lvlText w:val=""/>
-      <w:lvlJc w:val="left"/>
-      <w:pPr>
-        <w:ind w:left="2868" w:hanging="360"/>
-      </w:pPr>
-      <w:rPr>
-        <w:rFonts w:ascii="Wingdings" w:hAnsi="Wingdings" w:hint="default"/>
-      </w:rPr>
-    </w:lvl>
-    <w:lvl w:ilvl="3" w:tplc="04090001" w:tentative="1">
-      <w:start w:val="1"/>
-      <w:numFmt w:val="bullet"/>
-      <w:lvlText w:val=""/>
-      <w:lvlJc w:val="left"/>
-      <w:pPr>
-        <w:ind w:left="3588" w:hanging="360"/>
-      </w:pPr>
-      <w:rPr>
-        <w:rFonts w:ascii="Symbol" w:hAnsi="Symbol" w:hint="default"/>
-      </w:rPr>
-    </w:lvl>
-    <w:lvl w:ilvl="4" w:tplc="04090003" w:tentative="1">
-      <w:start w:val="1"/>
-      <w:numFmt w:val="bullet"/>
-      <w:lvlText w:val="o"/>
-      <w:lvlJc w:val="left"/>
-      <w:pPr>
-        <w:ind w:left="4308" w:hanging="360"/>
-      </w:pPr>
-      <w:rPr>
-        <w:rFonts w:ascii="Courier New" w:hAnsi="Courier New" w:cs="Courier New" w:hint="default"/>
-      </w:rPr>
-    </w:lvl>
-    <w:lvl w:ilvl="5" w:tplc="04090005" w:tentative="1">
-      <w:start w:val="1"/>
-      <w:numFmt w:val="bullet"/>
-      <w:lvlText w:val=""/>
-      <w:lvlJc w:val="left"/>
-      <w:pPr>
-        <w:ind w:left="5028" w:hanging="360"/>
-      </w:pPr>
-      <w:rPr>
-        <w:rFonts w:ascii="Wingdings" w:hAnsi="Wingdings" w:hint="default"/>
-      </w:rPr>
-    </w:lvl>
-    <w:lvl w:ilvl="6" w:tplc="04090001" w:tentative="1">
-      <w:start w:val="1"/>
-      <w:numFmt w:val="bullet"/>
-      <w:lvlText w:val=""/>
-      <w:lvlJc w:val="left"/>
-      <w:pPr>
-        <w:ind w:left="5748" w:hanging="360"/>
-      </w:pPr>
-      <w:rPr>
-        <w:rFonts w:ascii="Symbol" w:hAnsi="Symbol" w:hint="default"/>
-      </w:rPr>
-    </w:lvl>
-    <w:lvl w:ilvl="7" w:tplc="04090003" w:tentative="1">
-      <w:start w:val="1"/>
-      <w:numFmt w:val="bullet"/>
-      <w:lvlText w:val="o"/>
-      <w:lvlJc w:val="left"/>
-      <w:pPr>
-        <w:ind w:left="6468" w:hanging="360"/>
-      </w:pPr>
-      <w:rPr>
-        <w:rFonts w:ascii="Courier New" w:hAnsi="Courier New" w:cs="Courier New" w:hint="default"/>
-      </w:rPr>
-    </w:lvl>
-    <w:lvl w:ilvl="8" w:tplc="04090005" w:tentative="1">
-      <w:start w:val="1"/>
-      <w:numFmt w:val="bullet"/>
-      <w:lvlText w:val=""/>
-      <w:lvlJc w:val="left"/>
-      <w:pPr>
-        <w:ind w:left="7188" w:hanging="360"/>
-      </w:pPr>
-      <w:rPr>
-        <w:rFonts w:ascii="Wingdings" w:hAnsi="Wingdings" w:hint="default"/>
-      </w:rPr>
-    </w:lvl>
-  </w:abstractNum>
-  <w:abstractNum w:abstractNumId="5" w15:restartNumberingAfterBreak="0">
-    <w:nsid w:val="1AAF605A"/>
-    <w:multiLevelType w:val="hybridMultilevel"/>
-    <w:tmpl w:val="59C44F56"/>
-    <w:lvl w:ilvl="0" w:tplc="0AC8EE0A">
-      <w:start w:val="1"/>
-      <w:numFmt w:val="bullet"/>
-      <w:lvlText w:val=""/>
-      <w:lvlJc w:val="left"/>
-      <w:pPr>
-        <w:ind w:left="1080" w:hanging="360"/>
-      </w:pPr>
-      <w:rPr>
-        <w:rFonts w:ascii="Wingdings" w:hAnsi="Wingdings" w:hint="default"/>
-        <w:sz w:val="20"/>
-        <w:szCs w:val="20"/>
-      </w:rPr>
-    </w:lvl>
-    <w:lvl w:ilvl="1" w:tplc="04090003" w:tentative="1">
-      <w:start w:val="1"/>
-      <w:numFmt w:val="bullet"/>
-      <w:lvlText w:val="o"/>
-      <w:lvlJc w:val="left"/>
-      <w:pPr>
-        <w:ind w:left="1800" w:hanging="360"/>
-      </w:pPr>
-      <w:rPr>
-        <w:rFonts w:ascii="Courier New" w:hAnsi="Courier New" w:cs="Courier New" w:hint="default"/>
-      </w:rPr>
-    </w:lvl>
-    <w:lvl w:ilvl="2" w:tplc="04090005" w:tentative="1">
-      <w:start w:val="1"/>
-      <w:numFmt w:val="bullet"/>
-      <w:lvlText w:val=""/>
-      <w:lvlJc w:val="left"/>
-      <w:pPr>
-        <w:ind w:left="2520" w:hanging="360"/>
-      </w:pPr>
-      <w:rPr>
-        <w:rFonts w:ascii="Wingdings" w:hAnsi="Wingdings" w:hint="default"/>
-      </w:rPr>
-    </w:lvl>
-    <w:lvl w:ilvl="3" w:tplc="04090001" w:tentative="1">
-      <w:start w:val="1"/>
-      <w:numFmt w:val="bullet"/>
-      <w:lvlText w:val=""/>
-      <w:lvlJc w:val="left"/>
-      <w:pPr>
-        <w:ind w:left="3240" w:hanging="360"/>
-      </w:pPr>
-      <w:rPr>
-        <w:rFonts w:ascii="Symbol" w:hAnsi="Symbol" w:hint="default"/>
-      </w:rPr>
-    </w:lvl>
-    <w:lvl w:ilvl="4" w:tplc="04090003" w:tentative="1">
-      <w:start w:val="1"/>
-      <w:numFmt w:val="bullet"/>
-      <w:lvlText w:val="o"/>
-      <w:lvlJc w:val="left"/>
-      <w:pPr>
-        <w:ind w:left="3960" w:hanging="360"/>
-      </w:pPr>
-      <w:rPr>
-        <w:rFonts w:ascii="Courier New" w:hAnsi="Courier New" w:cs="Courier New" w:hint="default"/>
-      </w:rPr>
-    </w:lvl>
-    <w:lvl w:ilvl="5" w:tplc="04090005" w:tentative="1">
-      <w:start w:val="1"/>
-      <w:numFmt w:val="bullet"/>
-      <w:lvlText w:val=""/>
-      <w:lvlJc w:val="left"/>
-      <w:pPr>
-        <w:ind w:left="4680" w:hanging="360"/>
-      </w:pPr>
-      <w:rPr>
-        <w:rFonts w:ascii="Wingdings" w:hAnsi="Wingdings" w:hint="default"/>
-      </w:rPr>
-    </w:lvl>
-    <w:lvl w:ilvl="6" w:tplc="04090001" w:tentative="1">
-      <w:start w:val="1"/>
-      <w:numFmt w:val="bullet"/>
-      <w:lvlText w:val=""/>
-      <w:lvlJc w:val="left"/>
-      <w:pPr>
-        <w:ind w:left="5400" w:hanging="360"/>
-      </w:pPr>
-      <w:rPr>
-        <w:rFonts w:ascii="Symbol" w:hAnsi="Symbol" w:hint="default"/>
-      </w:rPr>
-    </w:lvl>
-    <w:lvl w:ilvl="7" w:tplc="04090003" w:tentative="1">
-      <w:start w:val="1"/>
-      <w:numFmt w:val="bullet"/>
-      <w:lvlText w:val="o"/>
-      <w:lvlJc w:val="left"/>
-      <w:pPr>
-        <w:ind w:left="6120" w:hanging="360"/>
-      </w:pPr>
-      <w:rPr>
-        <w:rFonts w:ascii="Courier New" w:hAnsi="Courier New" w:cs="Courier New" w:hint="default"/>
-      </w:rPr>
-    </w:lvl>
-    <w:lvl w:ilvl="8" w:tplc="04090005" w:tentative="1">
-      <w:start w:val="1"/>
-      <w:numFmt w:val="bullet"/>
-      <w:lvlText w:val=""/>
-      <w:lvlJc w:val="left"/>
-      <w:pPr>
-        <w:ind w:left="6840" w:hanging="360"/>
-      </w:pPr>
-      <w:rPr>
-        <w:rFonts w:ascii="Wingdings" w:hAnsi="Wingdings" w:hint="default"/>
-      </w:rPr>
-    </w:lvl>
-  </w:abstractNum>
-  <w:abstractNum w:abstractNumId="6" w15:restartNumberingAfterBreak="0">
-    <w:nsid w:val="205A5973"/>
-    <w:multiLevelType w:val="hybridMultilevel"/>
-    <w:tmpl w:val="8ED87FA0"/>
-    <w:lvl w:ilvl="0" w:tplc="04090001">
-      <w:start w:val="1"/>
-      <w:numFmt w:val="bullet"/>
-      <w:lvlText w:val=""/>
-      <w:lvlJc w:val="left"/>
-      <w:pPr>
-        <w:ind w:left="720" w:hanging="360"/>
-      </w:pPr>
-      <w:rPr>
-        <w:rFonts w:ascii="Symbol" w:hAnsi="Symbol" w:hint="default"/>
-      </w:rPr>
-    </w:lvl>
-    <w:lvl w:ilvl="1" w:tplc="04090003" w:tentative="1">
-      <w:start w:val="1"/>
-      <w:numFmt w:val="bullet"/>
-      <w:lvlText w:val="o"/>
-      <w:lvlJc w:val="left"/>
-      <w:pPr>
-        <w:ind w:left="1440" w:hanging="360"/>
-      </w:pPr>
-      <w:rPr>
-        <w:rFonts w:ascii="Courier New" w:hAnsi="Courier New" w:cs="Courier New" w:hint="default"/>
-      </w:rPr>
-    </w:lvl>
-    <w:lvl w:ilvl="2" w:tplc="04090005" w:tentative="1">
-      <w:start w:val="1"/>
-      <w:numFmt w:val="bullet"/>
-      <w:lvlText w:val=""/>
-      <w:lvlJc w:val="left"/>
-      <w:pPr>
-        <w:ind w:left="2160" w:hanging="360"/>
-      </w:pPr>
-      <w:rPr>
-        <w:rFonts w:ascii="Wingdings" w:hAnsi="Wingdings" w:hint="default"/>
-      </w:rPr>
-    </w:lvl>
-    <w:lvl w:ilvl="3" w:tplc="04090001" w:tentative="1">
-      <w:start w:val="1"/>
-      <w:numFmt w:val="bullet"/>
-      <w:lvlText w:val=""/>
-      <w:lvlJc w:val="left"/>
-      <w:pPr>
-        <w:ind w:left="2880" w:hanging="360"/>
-      </w:pPr>
-      <w:rPr>
-        <w:rFonts w:ascii="Symbol" w:hAnsi="Symbol" w:hint="default"/>
-      </w:rPr>
-    </w:lvl>
-    <w:lvl w:ilvl="4" w:tplc="04090003" w:tentative="1">
-      <w:start w:val="1"/>
-      <w:numFmt w:val="bullet"/>
-      <w:lvlText w:val="o"/>
-      <w:lvlJc w:val="left"/>
-      <w:pPr>
-        <w:ind w:left="3600" w:hanging="360"/>
-      </w:pPr>
-      <w:rPr>
-        <w:rFonts w:ascii="Courier New" w:hAnsi="Courier New" w:cs="Courier New" w:hint="default"/>
-      </w:rPr>
-    </w:lvl>
-    <w:lvl w:ilvl="5" w:tplc="04090005" w:tentative="1">
-      <w:start w:val="1"/>
-      <w:numFmt w:val="bullet"/>
-      <w:lvlText w:val=""/>
-      <w:lvlJc w:val="left"/>
-      <w:pPr>
-        <w:ind w:left="4320" w:hanging="360"/>
-      </w:pPr>
-      <w:rPr>
-        <w:rFonts w:ascii="Wingdings" w:hAnsi="Wingdings" w:hint="default"/>
-      </w:rPr>
-    </w:lvl>
-    <w:lvl w:ilvl="6" w:tplc="04090001" w:tentative="1">
-      <w:start w:val="1"/>
-      <w:numFmt w:val="bullet"/>
-      <w:lvlText w:val=""/>
-      <w:lvlJc w:val="left"/>
-      <w:pPr>
-        <w:ind w:left="5040" w:hanging="360"/>
-      </w:pPr>
-      <w:rPr>
-        <w:rFonts w:ascii="Symbol" w:hAnsi="Symbol" w:hint="default"/>
-      </w:rPr>
-    </w:lvl>
-    <w:lvl w:ilvl="7" w:tplc="04090003" w:tentative="1">
-      <w:start w:val="1"/>
-      <w:numFmt w:val="bullet"/>
-      <w:lvlText w:val="o"/>
-      <w:lvlJc w:val="left"/>
-      <w:pPr>
-        <w:ind w:left="5760" w:hanging="360"/>
-      </w:pPr>
-      <w:rPr>
-        <w:rFonts w:ascii="Courier New" w:hAnsi="Courier New" w:cs="Courier New" w:hint="default"/>
-      </w:rPr>
-    </w:lvl>
-    <w:lvl w:ilvl="8" w:tplc="04090005" w:tentative="1">
-      <w:start w:val="1"/>
-      <w:numFmt w:val="bullet"/>
-      <w:lvlText w:val=""/>
-      <w:lvlJc w:val="left"/>
-      <w:pPr>
-        <w:ind w:left="6480" w:hanging="360"/>
-      </w:pPr>
-      <w:rPr>
-        <w:rFonts w:ascii="Wingdings" w:hAnsi="Wingdings" w:hint="default"/>
-      </w:rPr>
-    </w:lvl>
-  </w:abstractNum>
-  <w:abstractNum w:abstractNumId="7" w15:restartNumberingAfterBreak="0">
-    <w:nsid w:val="25B01A81"/>
-    <w:multiLevelType w:val="hybridMultilevel"/>
-    <w:tmpl w:val="DF984A0A"/>
-    <w:lvl w:ilvl="0" w:tplc="0AC8EE0A">
-      <w:start w:val="1"/>
-      <w:numFmt w:val="bullet"/>
-      <w:lvlText w:val=""/>
-      <w:lvlJc w:val="left"/>
-      <w:pPr>
-        <w:ind w:left="1800" w:hanging="360"/>
-      </w:pPr>
-      <w:rPr>
-        <w:rFonts w:ascii="Wingdings" w:hAnsi="Wingdings" w:hint="default"/>
-        <w:sz w:val="20"/>
-        <w:szCs w:val="20"/>
-      </w:rPr>
-    </w:lvl>
-    <w:lvl w:ilvl="1" w:tplc="04090003">
-      <w:start w:val="1"/>
-      <w:numFmt w:val="bullet"/>
-      <w:lvlText w:val="o"/>
-      <w:lvlJc w:val="left"/>
-      <w:pPr>
-        <w:ind w:left="2520" w:hanging="360"/>
-      </w:pPr>
-      <w:rPr>
-        <w:rFonts w:ascii="Courier New" w:hAnsi="Courier New" w:cs="Courier New" w:hint="default"/>
-      </w:rPr>
-    </w:lvl>
-    <w:lvl w:ilvl="2" w:tplc="04090005">
-      <w:start w:val="1"/>
-      <w:numFmt w:val="bullet"/>
-      <w:lvlText w:val=""/>
-      <w:lvlJc w:val="left"/>
-      <w:pPr>
-        <w:ind w:left="3240" w:hanging="360"/>
-      </w:pPr>
-      <w:rPr>
-        <w:rFonts w:ascii="Wingdings" w:hAnsi="Wingdings" w:hint="default"/>
-      </w:rPr>
-    </w:lvl>
-    <w:lvl w:ilvl="3" w:tplc="04090001">
-      <w:start w:val="1"/>
-      <w:numFmt w:val="bullet"/>
-      <w:lvlText w:val=""/>
-      <w:lvlJc w:val="left"/>
-      <w:pPr>
-        <w:ind w:left="3960" w:hanging="360"/>
-      </w:pPr>
-      <w:rPr>
-        <w:rFonts w:ascii="Symbol" w:hAnsi="Symbol" w:hint="default"/>
-      </w:rPr>
-    </w:lvl>
-    <w:lvl w:ilvl="4" w:tplc="04090003" w:tentative="1">
-      <w:start w:val="1"/>
-      <w:numFmt w:val="bullet"/>
-      <w:lvlText w:val="o"/>
-      <w:lvlJc w:val="left"/>
-      <w:pPr>
-        <w:ind w:left="4680" w:hanging="360"/>
-      </w:pPr>
-      <w:rPr>
-        <w:rFonts w:ascii="Courier New" w:hAnsi="Courier New" w:cs="Courier New" w:hint="default"/>
-      </w:rPr>
-    </w:lvl>
-    <w:lvl w:ilvl="5" w:tplc="04090005" w:tentative="1">
-      <w:start w:val="1"/>
-      <w:numFmt w:val="bullet"/>
-      <w:lvlText w:val=""/>
-      <w:lvlJc w:val="left"/>
-      <w:pPr>
-        <w:ind w:left="5400" w:hanging="360"/>
-      </w:pPr>
-      <w:rPr>
-        <w:rFonts w:ascii="Wingdings" w:hAnsi="Wingdings" w:hint="default"/>
-      </w:rPr>
-    </w:lvl>
-    <w:lvl w:ilvl="6" w:tplc="04090001" w:tentative="1">
-      <w:start w:val="1"/>
-      <w:numFmt w:val="bullet"/>
-      <w:lvlText w:val=""/>
-      <w:lvlJc w:val="left"/>
-      <w:pPr>
-        <w:ind w:left="6120" w:hanging="360"/>
-      </w:pPr>
-      <w:rPr>
-        <w:rFonts w:ascii="Symbol" w:hAnsi="Symbol" w:hint="default"/>
-      </w:rPr>
-    </w:lvl>
-    <w:lvl w:ilvl="7" w:tplc="04090003" w:tentative="1">
-      <w:start w:val="1"/>
-      <w:numFmt w:val="bullet"/>
-      <w:lvlText w:val="o"/>
-      <w:lvlJc w:val="left"/>
-      <w:pPr>
-        <w:ind w:left="6840" w:hanging="360"/>
-      </w:pPr>
-      <w:rPr>
-        <w:rFonts w:ascii="Courier New" w:hAnsi="Courier New" w:cs="Courier New" w:hint="default"/>
-      </w:rPr>
-    </w:lvl>
-    <w:lvl w:ilvl="8" w:tplc="04090005" w:tentative="1">
-      <w:start w:val="1"/>
-      <w:numFmt w:val="bullet"/>
-      <w:lvlText w:val=""/>
-      <w:lvlJc w:val="left"/>
-      <w:pPr>
-        <w:ind w:left="7560" w:hanging="360"/>
-      </w:pPr>
-      <w:rPr>
-        <w:rFonts w:ascii="Wingdings" w:hAnsi="Wingdings" w:hint="default"/>
-      </w:rPr>
-    </w:lvl>
-  </w:abstractNum>
   <w:abstractNum w:abstractNumId="8" w15:restartNumberingAfterBreak="0">
-    <w:nsid w:val="266D5D32"/>
-    <w:multiLevelType w:val="singleLevel"/>
-    <w:tmpl w:val="6A98E35E"/>
-    <w:lvl w:ilvl="0">
-      <w:start w:val="1"/>
-      <w:numFmt w:val="decimal"/>
-      <w:pStyle w:val="test3"/>
-      <w:lvlText w:val="%1."/>
-      <w:lvlJc w:val="left"/>
-      <w:pPr>
-        <w:tabs>
-          <w:tab w:val="num" w:pos="360"/>
-        </w:tabs>
-        <w:ind w:left="360" w:hanging="360"/>
-      </w:pPr>
-    </w:lvl>
-  </w:abstractNum>
-  <w:abstractNum w:abstractNumId="9" w15:restartNumberingAfterBreak="0">
-    <w:nsid w:val="27AC3B80"/>
-    <w:multiLevelType w:val="singleLevel"/>
-    <w:tmpl w:val="4B160366"/>
-    <w:lvl w:ilvl="0">
-      <w:start w:val="1"/>
-      <w:numFmt w:val="decimal"/>
-      <w:pStyle w:val="dmcNummerierung"/>
-      <w:lvlText w:val="%1"/>
-      <w:lvlJc w:val="left"/>
-      <w:pPr>
-        <w:tabs>
-          <w:tab w:val="num" w:pos="1208"/>
-        </w:tabs>
-        <w:ind w:left="1208" w:hanging="358"/>
-      </w:pPr>
-      <w:rPr>
-        <w:rFonts w:hint="default"/>
-        <w:b w:val="0"/>
-        <w:i w:val="0"/>
-      </w:rPr>
-    </w:lvl>
-  </w:abstractNum>
-  <w:abstractNum w:abstractNumId="10" w15:restartNumberingAfterBreak="0">
-    <w:nsid w:val="28D5286F"/>
-    <w:multiLevelType w:val="hybridMultilevel"/>
-    <w:tmpl w:val="B502A0C2"/>
-    <w:lvl w:ilvl="0" w:tplc="0AC8EE0A">
-      <w:start w:val="1"/>
-      <w:numFmt w:val="bullet"/>
-      <w:lvlText w:val=""/>
-      <w:lvlJc w:val="left"/>
-      <w:pPr>
-        <w:ind w:left="1080" w:hanging="360"/>
-      </w:pPr>
-      <w:rPr>
-        <w:rFonts w:ascii="Wingdings" w:hAnsi="Wingdings" w:hint="default"/>
-        <w:sz w:val="20"/>
-        <w:szCs w:val="20"/>
-      </w:rPr>
-    </w:lvl>
-    <w:lvl w:ilvl="1" w:tplc="04090003" w:tentative="1">
-      <w:start w:val="1"/>
-      <w:numFmt w:val="bullet"/>
-      <w:lvlText w:val="o"/>
-      <w:lvlJc w:val="left"/>
-      <w:pPr>
-        <w:ind w:left="1800" w:hanging="360"/>
-      </w:pPr>
-      <w:rPr>
-        <w:rFonts w:ascii="Courier New" w:hAnsi="Courier New" w:cs="Courier New" w:hint="default"/>
-      </w:rPr>
-    </w:lvl>
-    <w:lvl w:ilvl="2" w:tplc="04090005" w:tentative="1">
-      <w:start w:val="1"/>
-      <w:numFmt w:val="bullet"/>
-      <w:lvlText w:val=""/>
-      <w:lvlJc w:val="left"/>
-      <w:pPr>
-        <w:ind w:left="2520" w:hanging="360"/>
-      </w:pPr>
-      <w:rPr>
-        <w:rFonts w:ascii="Wingdings" w:hAnsi="Wingdings" w:hint="default"/>
-      </w:rPr>
-    </w:lvl>
-    <w:lvl w:ilvl="3" w:tplc="04090001" w:tentative="1">
-      <w:start w:val="1"/>
-      <w:numFmt w:val="bullet"/>
-      <w:lvlText w:val=""/>
-      <w:lvlJc w:val="left"/>
-      <w:pPr>
-        <w:ind w:left="3240" w:hanging="360"/>
-      </w:pPr>
-      <w:rPr>
-        <w:rFonts w:ascii="Symbol" w:hAnsi="Symbol" w:hint="default"/>
-      </w:rPr>
-    </w:lvl>
-    <w:lvl w:ilvl="4" w:tplc="04090003" w:tentative="1">
-      <w:start w:val="1"/>
-      <w:numFmt w:val="bullet"/>
-      <w:lvlText w:val="o"/>
-      <w:lvlJc w:val="left"/>
-      <w:pPr>
-        <w:ind w:left="3960" w:hanging="360"/>
-      </w:pPr>
-      <w:rPr>
-        <w:rFonts w:ascii="Courier New" w:hAnsi="Courier New" w:cs="Courier New" w:hint="default"/>
-      </w:rPr>
-    </w:lvl>
-    <w:lvl w:ilvl="5" w:tplc="04090005" w:tentative="1">
-      <w:start w:val="1"/>
-      <w:numFmt w:val="bullet"/>
-      <w:lvlText w:val=""/>
-      <w:lvlJc w:val="left"/>
-      <w:pPr>
-        <w:ind w:left="4680" w:hanging="360"/>
-      </w:pPr>
-      <w:rPr>
-        <w:rFonts w:ascii="Wingdings" w:hAnsi="Wingdings" w:hint="default"/>
-      </w:rPr>
-    </w:lvl>
-    <w:lvl w:ilvl="6" w:tplc="04090001" w:tentative="1">
-      <w:start w:val="1"/>
-      <w:numFmt w:val="bullet"/>
-      <w:lvlText w:val=""/>
-      <w:lvlJc w:val="left"/>
-      <w:pPr>
-        <w:ind w:left="5400" w:hanging="360"/>
-      </w:pPr>
-      <w:rPr>
-        <w:rFonts w:ascii="Symbol" w:hAnsi="Symbol" w:hint="default"/>
-      </w:rPr>
-    </w:lvl>
-    <w:lvl w:ilvl="7" w:tplc="04090003" w:tentative="1">
-      <w:start w:val="1"/>
-      <w:numFmt w:val="bullet"/>
-      <w:lvlText w:val="o"/>
-      <w:lvlJc w:val="left"/>
-      <w:pPr>
-        <w:ind w:left="6120" w:hanging="360"/>
-      </w:pPr>
-      <w:rPr>
-        <w:rFonts w:ascii="Courier New" w:hAnsi="Courier New" w:cs="Courier New" w:hint="default"/>
-      </w:rPr>
-    </w:lvl>
-    <w:lvl w:ilvl="8" w:tplc="04090005" w:tentative="1">
-      <w:start w:val="1"/>
-      <w:numFmt w:val="bullet"/>
-      <w:lvlText w:val=""/>
-      <w:lvlJc w:val="left"/>
-      <w:pPr>
-        <w:ind w:left="6840" w:hanging="360"/>
-      </w:pPr>
-      <w:rPr>
-        <w:rFonts w:ascii="Wingdings" w:hAnsi="Wingdings" w:hint="default"/>
-      </w:rPr>
-    </w:lvl>
-  </w:abstractNum>
-  <w:abstractNum w:abstractNumId="11" w15:restartNumberingAfterBreak="0">
-    <w:nsid w:val="2A233F92"/>
-    <w:multiLevelType w:val="singleLevel"/>
-    <w:tmpl w:val="5B9607D2"/>
-    <w:lvl w:ilvl="0">
-      <w:start w:val="1"/>
-      <w:numFmt w:val="decimal"/>
-      <w:pStyle w:val="test2"/>
-      <w:lvlText w:val="%1."/>
-      <w:lvlJc w:val="left"/>
-      <w:pPr>
-        <w:tabs>
-          <w:tab w:val="num" w:pos="360"/>
-        </w:tabs>
-        <w:ind w:left="360" w:hanging="360"/>
-      </w:pPr>
-    </w:lvl>
-  </w:abstractNum>
-  <w:abstractNum w:abstractNumId="12" w15:restartNumberingAfterBreak="0">
-    <w:nsid w:val="33C4142C"/>
-    <w:multiLevelType w:val="singleLevel"/>
-    <w:tmpl w:val="00844910"/>
-    <w:lvl w:ilvl="0">
-      <w:start w:val="1"/>
-      <w:numFmt w:val="decimal"/>
-      <w:pStyle w:val="vertrag"/>
-      <w:lvlText w:val="%1."/>
-      <w:lvlJc w:val="left"/>
-      <w:pPr>
-        <w:tabs>
-          <w:tab w:val="num" w:pos="360"/>
-        </w:tabs>
-        <w:ind w:left="360" w:hanging="360"/>
-      </w:pPr>
-    </w:lvl>
-  </w:abstractNum>
-  <w:abstractNum w:abstractNumId="13" w15:restartNumberingAfterBreak="0">
-    <w:nsid w:val="34223F64"/>
-    <w:multiLevelType w:val="singleLevel"/>
-    <w:tmpl w:val="21D69730"/>
-    <w:lvl w:ilvl="0">
-      <w:start w:val="1"/>
-      <w:numFmt w:val="bullet"/>
-      <w:pStyle w:val="dmcAufzhlung"/>
-      <w:lvlText w:val=""/>
-      <w:lvlJc w:val="left"/>
-      <w:pPr>
-        <w:tabs>
-          <w:tab w:val="num" w:pos="1494"/>
-        </w:tabs>
-        <w:ind w:left="1491" w:hanging="357"/>
-      </w:pPr>
-      <w:rPr>
-        <w:rFonts w:ascii="Symbol" w:hAnsi="Symbol" w:hint="default"/>
-      </w:rPr>
-    </w:lvl>
-  </w:abstractNum>
-  <w:abstractNum w:abstractNumId="14" w15:restartNumberingAfterBreak="0">
-    <w:nsid w:val="35F11DE5"/>
-    <w:multiLevelType w:val="hybridMultilevel"/>
-    <w:tmpl w:val="0510B34A"/>
-    <w:lvl w:ilvl="0" w:tplc="0AC8EE0A">
-      <w:start w:val="1"/>
-      <w:numFmt w:val="bullet"/>
-      <w:lvlText w:val=""/>
-      <w:lvlJc w:val="left"/>
-      <w:pPr>
-        <w:ind w:left="1080" w:hanging="360"/>
-      </w:pPr>
-      <w:rPr>
-        <w:rFonts w:ascii="Wingdings" w:hAnsi="Wingdings" w:hint="default"/>
-        <w:sz w:val="20"/>
-        <w:szCs w:val="20"/>
-      </w:rPr>
-    </w:lvl>
-    <w:lvl w:ilvl="1" w:tplc="04090003" w:tentative="1">
-      <w:start w:val="1"/>
-      <w:numFmt w:val="bullet"/>
-      <w:lvlText w:val="o"/>
-      <w:lvlJc w:val="left"/>
-      <w:pPr>
-        <w:ind w:left="1800" w:hanging="360"/>
-      </w:pPr>
-      <w:rPr>
-        <w:rFonts w:ascii="Courier New" w:hAnsi="Courier New" w:cs="Courier New" w:hint="default"/>
-      </w:rPr>
-    </w:lvl>
-    <w:lvl w:ilvl="2" w:tplc="04090005" w:tentative="1">
-      <w:start w:val="1"/>
-      <w:numFmt w:val="bullet"/>
-      <w:lvlText w:val=""/>
-      <w:lvlJc w:val="left"/>
-      <w:pPr>
-        <w:ind w:left="2520" w:hanging="360"/>
-      </w:pPr>
-      <w:rPr>
-        <w:rFonts w:ascii="Wingdings" w:hAnsi="Wingdings" w:hint="default"/>
-      </w:rPr>
-    </w:lvl>
-    <w:lvl w:ilvl="3" w:tplc="04090001" w:tentative="1">
-      <w:start w:val="1"/>
-      <w:numFmt w:val="bullet"/>
-      <w:lvlText w:val=""/>
-      <w:lvlJc w:val="left"/>
-      <w:pPr>
-        <w:ind w:left="3240" w:hanging="360"/>
-      </w:pPr>
-      <w:rPr>
-        <w:rFonts w:ascii="Symbol" w:hAnsi="Symbol" w:hint="default"/>
-      </w:rPr>
-    </w:lvl>
-    <w:lvl w:ilvl="4" w:tplc="04090003" w:tentative="1">
-      <w:start w:val="1"/>
-      <w:numFmt w:val="bullet"/>
-      <w:lvlText w:val="o"/>
-      <w:lvlJc w:val="left"/>
-      <w:pPr>
-        <w:ind w:left="3960" w:hanging="360"/>
-      </w:pPr>
-      <w:rPr>
-        <w:rFonts w:ascii="Courier New" w:hAnsi="Courier New" w:cs="Courier New" w:hint="default"/>
-      </w:rPr>
-    </w:lvl>
-    <w:lvl w:ilvl="5" w:tplc="04090005" w:tentative="1">
-      <w:start w:val="1"/>
-      <w:numFmt w:val="bullet"/>
-      <w:lvlText w:val=""/>
-      <w:lvlJc w:val="left"/>
-      <w:pPr>
-        <w:ind w:left="4680" w:hanging="360"/>
-      </w:pPr>
-      <w:rPr>
-        <w:rFonts w:ascii="Wingdings" w:hAnsi="Wingdings" w:hint="default"/>
-      </w:rPr>
-    </w:lvl>
-    <w:lvl w:ilvl="6" w:tplc="04090001" w:tentative="1">
-      <w:start w:val="1"/>
-      <w:numFmt w:val="bullet"/>
-      <w:lvlText w:val=""/>
-      <w:lvlJc w:val="left"/>
-      <w:pPr>
-        <w:ind w:left="5400" w:hanging="360"/>
-      </w:pPr>
-      <w:rPr>
-        <w:rFonts w:ascii="Symbol" w:hAnsi="Symbol" w:hint="default"/>
-      </w:rPr>
-    </w:lvl>
-    <w:lvl w:ilvl="7" w:tplc="04090003" w:tentative="1">
-      <w:start w:val="1"/>
-      <w:numFmt w:val="bullet"/>
-      <w:lvlText w:val="o"/>
-      <w:lvlJc w:val="left"/>
-      <w:pPr>
-        <w:ind w:left="6120" w:hanging="360"/>
-      </w:pPr>
-      <w:rPr>
-        <w:rFonts w:ascii="Courier New" w:hAnsi="Courier New" w:cs="Courier New" w:hint="default"/>
-      </w:rPr>
-    </w:lvl>
-    <w:lvl w:ilvl="8" w:tplc="04090005" w:tentative="1">
-      <w:start w:val="1"/>
-      <w:numFmt w:val="bullet"/>
-      <w:lvlText w:val=""/>
-      <w:lvlJc w:val="left"/>
-      <w:pPr>
-        <w:ind w:left="6840" w:hanging="360"/>
-      </w:pPr>
-      <w:rPr>
-        <w:rFonts w:ascii="Wingdings" w:hAnsi="Wingdings" w:hint="default"/>
-      </w:rPr>
-    </w:lvl>
-  </w:abstractNum>
-  <w:abstractNum w:abstractNumId="15" w15:restartNumberingAfterBreak="0">
-    <w:nsid w:val="3707556C"/>
-    <w:multiLevelType w:val="hybridMultilevel"/>
-    <w:tmpl w:val="014AB258"/>
-    <w:lvl w:ilvl="0" w:tplc="04180001">
-      <w:start w:val="1"/>
-      <w:numFmt w:val="bullet"/>
-      <w:lvlText w:val=""/>
-      <w:lvlJc w:val="left"/>
-      <w:pPr>
-        <w:ind w:left="1800" w:hanging="360"/>
-      </w:pPr>
-      <w:rPr>
-        <w:rFonts w:ascii="Symbol" w:hAnsi="Symbol" w:hint="default"/>
-      </w:rPr>
-    </w:lvl>
-    <w:lvl w:ilvl="1" w:tplc="04090003" w:tentative="1">
-      <w:start w:val="1"/>
-      <w:numFmt w:val="bullet"/>
-      <w:lvlText w:val="o"/>
-      <w:lvlJc w:val="left"/>
-      <w:pPr>
-        <w:ind w:left="2520" w:hanging="360"/>
-      </w:pPr>
-      <w:rPr>
-        <w:rFonts w:ascii="Courier New" w:hAnsi="Courier New" w:cs="Courier New" w:hint="default"/>
-      </w:rPr>
-    </w:lvl>
-    <w:lvl w:ilvl="2" w:tplc="04090005" w:tentative="1">
-      <w:start w:val="1"/>
-      <w:numFmt w:val="bullet"/>
-      <w:lvlText w:val=""/>
-      <w:lvlJc w:val="left"/>
-      <w:pPr>
-        <w:ind w:left="3240" w:hanging="360"/>
-      </w:pPr>
-      <w:rPr>
-        <w:rFonts w:ascii="Wingdings" w:hAnsi="Wingdings" w:hint="default"/>
-      </w:rPr>
-    </w:lvl>
-    <w:lvl w:ilvl="3" w:tplc="04090001" w:tentative="1">
-      <w:start w:val="1"/>
-      <w:numFmt w:val="bullet"/>
-      <w:lvlText w:val=""/>
-      <w:lvlJc w:val="left"/>
-      <w:pPr>
-        <w:ind w:left="3960" w:hanging="360"/>
-      </w:pPr>
-      <w:rPr>
-        <w:rFonts w:ascii="Symbol" w:hAnsi="Symbol" w:hint="default"/>
-      </w:rPr>
-    </w:lvl>
-    <w:lvl w:ilvl="4" w:tplc="04090003" w:tentative="1">
-      <w:start w:val="1"/>
-      <w:numFmt w:val="bullet"/>
-      <w:lvlText w:val="o"/>
-      <w:lvlJc w:val="left"/>
-      <w:pPr>
-        <w:ind w:left="4680" w:hanging="360"/>
-      </w:pPr>
-      <w:rPr>
-        <w:rFonts w:ascii="Courier New" w:hAnsi="Courier New" w:cs="Courier New" w:hint="default"/>
-      </w:rPr>
-    </w:lvl>
-    <w:lvl w:ilvl="5" w:tplc="04090005" w:tentative="1">
-      <w:start w:val="1"/>
-      <w:numFmt w:val="bullet"/>
-      <w:lvlText w:val=""/>
-      <w:lvlJc w:val="left"/>
-      <w:pPr>
-        <w:ind w:left="5400" w:hanging="360"/>
-      </w:pPr>
-      <w:rPr>
-        <w:rFonts w:ascii="Wingdings" w:hAnsi="Wingdings" w:hint="default"/>
-      </w:rPr>
-    </w:lvl>
-    <w:lvl w:ilvl="6" w:tplc="04090001" w:tentative="1">
-      <w:start w:val="1"/>
-      <w:numFmt w:val="bullet"/>
-      <w:lvlText w:val=""/>
-      <w:lvlJc w:val="left"/>
-      <w:pPr>
-        <w:ind w:left="6120" w:hanging="360"/>
-      </w:pPr>
-      <w:rPr>
-        <w:rFonts w:ascii="Symbol" w:hAnsi="Symbol" w:hint="default"/>
-      </w:rPr>
-    </w:lvl>
-    <w:lvl w:ilvl="7" w:tplc="04090003" w:tentative="1">
-      <w:start w:val="1"/>
-      <w:numFmt w:val="bullet"/>
-      <w:lvlText w:val="o"/>
-      <w:lvlJc w:val="left"/>
-      <w:pPr>
-        <w:ind w:left="6840" w:hanging="360"/>
-      </w:pPr>
-      <w:rPr>
-        <w:rFonts w:ascii="Courier New" w:hAnsi="Courier New" w:cs="Courier New" w:hint="default"/>
-      </w:rPr>
-    </w:lvl>
-    <w:lvl w:ilvl="8" w:tplc="04090005" w:tentative="1">
-      <w:start w:val="1"/>
-      <w:numFmt w:val="bullet"/>
-      <w:lvlText w:val=""/>
-      <w:lvlJc w:val="left"/>
-      <w:pPr>
-        <w:ind w:left="7560" w:hanging="360"/>
-      </w:pPr>
-      <w:rPr>
-        <w:rFonts w:ascii="Wingdings" w:hAnsi="Wingdings" w:hint="default"/>
-      </w:rPr>
-    </w:lvl>
-  </w:abstractNum>
-  <w:abstractNum w:abstractNumId="16" w15:restartNumberingAfterBreak="0">
     <w:nsid w:val="387B0E47"/>
     <w:multiLevelType w:val="singleLevel"/>
     <w:tmpl w:val="D37A73A2"/>
@@ -10668,7 +11277,7 @@
       </w:pPr>
     </w:lvl>
   </w:abstractNum>
-  <w:abstractNum w:abstractNumId="17" w15:restartNumberingAfterBreak="0">
+  <w:abstractNum w:abstractNumId="9" w15:restartNumberingAfterBreak="0">
     <w:nsid w:val="3DC276C3"/>
     <w:multiLevelType w:val="multilevel"/>
     <w:tmpl w:val="34201AF8"/>
@@ -10811,237 +11420,7 @@
       </w:rPr>
     </w:lvl>
   </w:abstractNum>
-  <w:abstractNum w:abstractNumId="18" w15:restartNumberingAfterBreak="0">
-    <w:nsid w:val="451F76D8"/>
-    <w:multiLevelType w:val="hybridMultilevel"/>
-    <w:tmpl w:val="41AE28E4"/>
-    <w:lvl w:ilvl="0" w:tplc="0AC8EE0A">
-      <w:start w:val="1"/>
-      <w:numFmt w:val="bullet"/>
-      <w:lvlText w:val=""/>
-      <w:lvlJc w:val="left"/>
-      <w:pPr>
-        <w:ind w:left="720" w:hanging="360"/>
-      </w:pPr>
-      <w:rPr>
-        <w:rFonts w:ascii="Wingdings" w:hAnsi="Wingdings" w:hint="default"/>
-        <w:sz w:val="20"/>
-        <w:szCs w:val="20"/>
-      </w:rPr>
-    </w:lvl>
-    <w:lvl w:ilvl="1" w:tplc="04090003" w:tentative="1">
-      <w:start w:val="1"/>
-      <w:numFmt w:val="bullet"/>
-      <w:lvlText w:val="o"/>
-      <w:lvlJc w:val="left"/>
-      <w:pPr>
-        <w:ind w:left="1440" w:hanging="360"/>
-      </w:pPr>
-      <w:rPr>
-        <w:rFonts w:ascii="Courier New" w:hAnsi="Courier New" w:cs="Courier New" w:hint="default"/>
-      </w:rPr>
-    </w:lvl>
-    <w:lvl w:ilvl="2" w:tplc="04090005" w:tentative="1">
-      <w:start w:val="1"/>
-      <w:numFmt w:val="bullet"/>
-      <w:lvlText w:val=""/>
-      <w:lvlJc w:val="left"/>
-      <w:pPr>
-        <w:ind w:left="2160" w:hanging="360"/>
-      </w:pPr>
-      <w:rPr>
-        <w:rFonts w:ascii="Wingdings" w:hAnsi="Wingdings" w:hint="default"/>
-      </w:rPr>
-    </w:lvl>
-    <w:lvl w:ilvl="3" w:tplc="04090001" w:tentative="1">
-      <w:start w:val="1"/>
-      <w:numFmt w:val="bullet"/>
-      <w:lvlText w:val=""/>
-      <w:lvlJc w:val="left"/>
-      <w:pPr>
-        <w:ind w:left="2880" w:hanging="360"/>
-      </w:pPr>
-      <w:rPr>
-        <w:rFonts w:ascii="Symbol" w:hAnsi="Symbol" w:hint="default"/>
-      </w:rPr>
-    </w:lvl>
-    <w:lvl w:ilvl="4" w:tplc="04090003" w:tentative="1">
-      <w:start w:val="1"/>
-      <w:numFmt w:val="bullet"/>
-      <w:lvlText w:val="o"/>
-      <w:lvlJc w:val="left"/>
-      <w:pPr>
-        <w:ind w:left="3600" w:hanging="360"/>
-      </w:pPr>
-      <w:rPr>
-        <w:rFonts w:ascii="Courier New" w:hAnsi="Courier New" w:cs="Courier New" w:hint="default"/>
-      </w:rPr>
-    </w:lvl>
-    <w:lvl w:ilvl="5" w:tplc="04090005" w:tentative="1">
-      <w:start w:val="1"/>
-      <w:numFmt w:val="bullet"/>
-      <w:lvlText w:val=""/>
-      <w:lvlJc w:val="left"/>
-      <w:pPr>
-        <w:ind w:left="4320" w:hanging="360"/>
-      </w:pPr>
-      <w:rPr>
-        <w:rFonts w:ascii="Wingdings" w:hAnsi="Wingdings" w:hint="default"/>
-      </w:rPr>
-    </w:lvl>
-    <w:lvl w:ilvl="6" w:tplc="04090001" w:tentative="1">
-      <w:start w:val="1"/>
-      <w:numFmt w:val="bullet"/>
-      <w:lvlText w:val=""/>
-      <w:lvlJc w:val="left"/>
-      <w:pPr>
-        <w:ind w:left="5040" w:hanging="360"/>
-      </w:pPr>
-      <w:rPr>
-        <w:rFonts w:ascii="Symbol" w:hAnsi="Symbol" w:hint="default"/>
-      </w:rPr>
-    </w:lvl>
-    <w:lvl w:ilvl="7" w:tplc="04090003" w:tentative="1">
-      <w:start w:val="1"/>
-      <w:numFmt w:val="bullet"/>
-      <w:lvlText w:val="o"/>
-      <w:lvlJc w:val="left"/>
-      <w:pPr>
-        <w:ind w:left="5760" w:hanging="360"/>
-      </w:pPr>
-      <w:rPr>
-        <w:rFonts w:ascii="Courier New" w:hAnsi="Courier New" w:cs="Courier New" w:hint="default"/>
-      </w:rPr>
-    </w:lvl>
-    <w:lvl w:ilvl="8" w:tplc="04090005" w:tentative="1">
-      <w:start w:val="1"/>
-      <w:numFmt w:val="bullet"/>
-      <w:lvlText w:val=""/>
-      <w:lvlJc w:val="left"/>
-      <w:pPr>
-        <w:ind w:left="6480" w:hanging="360"/>
-      </w:pPr>
-      <w:rPr>
-        <w:rFonts w:ascii="Wingdings" w:hAnsi="Wingdings" w:hint="default"/>
-      </w:rPr>
-    </w:lvl>
-  </w:abstractNum>
-  <w:abstractNum w:abstractNumId="19" w15:restartNumberingAfterBreak="0">
-    <w:nsid w:val="460D2E48"/>
-    <w:multiLevelType w:val="hybridMultilevel"/>
-    <w:tmpl w:val="3DFE9DAA"/>
-    <w:lvl w:ilvl="0" w:tplc="0AC8EE0A">
-      <w:start w:val="1"/>
-      <w:numFmt w:val="bullet"/>
-      <w:lvlText w:val=""/>
-      <w:lvlJc w:val="left"/>
-      <w:pPr>
-        <w:ind w:left="1285" w:hanging="360"/>
-      </w:pPr>
-      <w:rPr>
-        <w:rFonts w:ascii="Wingdings" w:hAnsi="Wingdings" w:hint="default"/>
-        <w:sz w:val="20"/>
-        <w:szCs w:val="20"/>
-      </w:rPr>
-    </w:lvl>
-    <w:lvl w:ilvl="1" w:tplc="04090003">
-      <w:start w:val="1"/>
-      <w:numFmt w:val="bullet"/>
-      <w:lvlText w:val="o"/>
-      <w:lvlJc w:val="left"/>
-      <w:pPr>
-        <w:ind w:left="2005" w:hanging="360"/>
-      </w:pPr>
-      <w:rPr>
-        <w:rFonts w:ascii="Courier New" w:hAnsi="Courier New" w:cs="Courier New" w:hint="default"/>
-      </w:rPr>
-    </w:lvl>
-    <w:lvl w:ilvl="2" w:tplc="04090005">
-      <w:start w:val="1"/>
-      <w:numFmt w:val="bullet"/>
-      <w:lvlText w:val=""/>
-      <w:lvlJc w:val="left"/>
-      <w:pPr>
-        <w:ind w:left="2725" w:hanging="360"/>
-      </w:pPr>
-      <w:rPr>
-        <w:rFonts w:ascii="Wingdings" w:hAnsi="Wingdings" w:hint="default"/>
-      </w:rPr>
-    </w:lvl>
-    <w:lvl w:ilvl="3" w:tplc="04090001" w:tentative="1">
-      <w:start w:val="1"/>
-      <w:numFmt w:val="bullet"/>
-      <w:lvlText w:val=""/>
-      <w:lvlJc w:val="left"/>
-      <w:pPr>
-        <w:ind w:left="3445" w:hanging="360"/>
-      </w:pPr>
-      <w:rPr>
-        <w:rFonts w:ascii="Symbol" w:hAnsi="Symbol" w:hint="default"/>
-      </w:rPr>
-    </w:lvl>
-    <w:lvl w:ilvl="4" w:tplc="04090003" w:tentative="1">
-      <w:start w:val="1"/>
-      <w:numFmt w:val="bullet"/>
-      <w:lvlText w:val="o"/>
-      <w:lvlJc w:val="left"/>
-      <w:pPr>
-        <w:ind w:left="4165" w:hanging="360"/>
-      </w:pPr>
-      <w:rPr>
-        <w:rFonts w:ascii="Courier New" w:hAnsi="Courier New" w:cs="Courier New" w:hint="default"/>
-      </w:rPr>
-    </w:lvl>
-    <w:lvl w:ilvl="5" w:tplc="04090005" w:tentative="1">
-      <w:start w:val="1"/>
-      <w:numFmt w:val="bullet"/>
-      <w:lvlText w:val=""/>
-      <w:lvlJc w:val="left"/>
-      <w:pPr>
-        <w:ind w:left="4885" w:hanging="360"/>
-      </w:pPr>
-      <w:rPr>
-        <w:rFonts w:ascii="Wingdings" w:hAnsi="Wingdings" w:hint="default"/>
-      </w:rPr>
-    </w:lvl>
-    <w:lvl w:ilvl="6" w:tplc="04090001" w:tentative="1">
-      <w:start w:val="1"/>
-      <w:numFmt w:val="bullet"/>
-      <w:lvlText w:val=""/>
-      <w:lvlJc w:val="left"/>
-      <w:pPr>
-        <w:ind w:left="5605" w:hanging="360"/>
-      </w:pPr>
-      <w:rPr>
-        <w:rFonts w:ascii="Symbol" w:hAnsi="Symbol" w:hint="default"/>
-      </w:rPr>
-    </w:lvl>
-    <w:lvl w:ilvl="7" w:tplc="04090003" w:tentative="1">
-      <w:start w:val="1"/>
-      <w:numFmt w:val="bullet"/>
-      <w:lvlText w:val="o"/>
-      <w:lvlJc w:val="left"/>
-      <w:pPr>
-        <w:ind w:left="6325" w:hanging="360"/>
-      </w:pPr>
-      <w:rPr>
-        <w:rFonts w:ascii="Courier New" w:hAnsi="Courier New" w:cs="Courier New" w:hint="default"/>
-      </w:rPr>
-    </w:lvl>
-    <w:lvl w:ilvl="8" w:tplc="04090005" w:tentative="1">
-      <w:start w:val="1"/>
-      <w:numFmt w:val="bullet"/>
-      <w:lvlText w:val=""/>
-      <w:lvlJc w:val="left"/>
-      <w:pPr>
-        <w:ind w:left="7045" w:hanging="360"/>
-      </w:pPr>
-      <w:rPr>
-        <w:rFonts w:ascii="Wingdings" w:hAnsi="Wingdings" w:hint="default"/>
-      </w:rPr>
-    </w:lvl>
-  </w:abstractNum>
-  <w:abstractNum w:abstractNumId="20" w15:restartNumberingAfterBreak="0">
+  <w:abstractNum w:abstractNumId="10" w15:restartNumberingAfterBreak="0">
     <w:nsid w:val="48D60B83"/>
     <w:multiLevelType w:val="singleLevel"/>
     <w:tmpl w:val="7FC2A7AA"/>
@@ -11059,122 +11438,7 @@
       </w:pPr>
     </w:lvl>
   </w:abstractNum>
-  <w:abstractNum w:abstractNumId="21" w15:restartNumberingAfterBreak="0">
-    <w:nsid w:val="4D3B1F5E"/>
-    <w:multiLevelType w:val="hybridMultilevel"/>
-    <w:tmpl w:val="1D4C6612"/>
-    <w:lvl w:ilvl="0" w:tplc="0AC8EE0A">
-      <w:start w:val="1"/>
-      <w:numFmt w:val="bullet"/>
-      <w:lvlText w:val=""/>
-      <w:lvlJc w:val="left"/>
-      <w:pPr>
-        <w:ind w:left="1800" w:hanging="360"/>
-      </w:pPr>
-      <w:rPr>
-        <w:rFonts w:ascii="Wingdings" w:hAnsi="Wingdings" w:hint="default"/>
-        <w:sz w:val="20"/>
-        <w:szCs w:val="20"/>
-      </w:rPr>
-    </w:lvl>
-    <w:lvl w:ilvl="1" w:tplc="04090003" w:tentative="1">
-      <w:start w:val="1"/>
-      <w:numFmt w:val="bullet"/>
-      <w:lvlText w:val="o"/>
-      <w:lvlJc w:val="left"/>
-      <w:pPr>
-        <w:ind w:left="2520" w:hanging="360"/>
-      </w:pPr>
-      <w:rPr>
-        <w:rFonts w:ascii="Courier New" w:hAnsi="Courier New" w:cs="Courier New" w:hint="default"/>
-      </w:rPr>
-    </w:lvl>
-    <w:lvl w:ilvl="2" w:tplc="04090005" w:tentative="1">
-      <w:start w:val="1"/>
-      <w:numFmt w:val="bullet"/>
-      <w:lvlText w:val=""/>
-      <w:lvlJc w:val="left"/>
-      <w:pPr>
-        <w:ind w:left="3240" w:hanging="360"/>
-      </w:pPr>
-      <w:rPr>
-        <w:rFonts w:ascii="Wingdings" w:hAnsi="Wingdings" w:hint="default"/>
-      </w:rPr>
-    </w:lvl>
-    <w:lvl w:ilvl="3" w:tplc="04090001" w:tentative="1">
-      <w:start w:val="1"/>
-      <w:numFmt w:val="bullet"/>
-      <w:lvlText w:val=""/>
-      <w:lvlJc w:val="left"/>
-      <w:pPr>
-        <w:ind w:left="3960" w:hanging="360"/>
-      </w:pPr>
-      <w:rPr>
-        <w:rFonts w:ascii="Symbol" w:hAnsi="Symbol" w:hint="default"/>
-      </w:rPr>
-    </w:lvl>
-    <w:lvl w:ilvl="4" w:tplc="04090003" w:tentative="1">
-      <w:start w:val="1"/>
-      <w:numFmt w:val="bullet"/>
-      <w:lvlText w:val="o"/>
-      <w:lvlJc w:val="left"/>
-      <w:pPr>
-        <w:ind w:left="4680" w:hanging="360"/>
-      </w:pPr>
-      <w:rPr>
-        <w:rFonts w:ascii="Courier New" w:hAnsi="Courier New" w:cs="Courier New" w:hint="default"/>
-      </w:rPr>
-    </w:lvl>
-    <w:lvl w:ilvl="5" w:tplc="04090005" w:tentative="1">
-      <w:start w:val="1"/>
-      <w:numFmt w:val="bullet"/>
-      <w:lvlText w:val=""/>
-      <w:lvlJc w:val="left"/>
-      <w:pPr>
-        <w:ind w:left="5400" w:hanging="360"/>
-      </w:pPr>
-      <w:rPr>
-        <w:rFonts w:ascii="Wingdings" w:hAnsi="Wingdings" w:hint="default"/>
-      </w:rPr>
-    </w:lvl>
-    <w:lvl w:ilvl="6" w:tplc="04090001" w:tentative="1">
-      <w:start w:val="1"/>
-      <w:numFmt w:val="bullet"/>
-      <w:lvlText w:val=""/>
-      <w:lvlJc w:val="left"/>
-      <w:pPr>
-        <w:ind w:left="6120" w:hanging="360"/>
-      </w:pPr>
-      <w:rPr>
-        <w:rFonts w:ascii="Symbol" w:hAnsi="Symbol" w:hint="default"/>
-      </w:rPr>
-    </w:lvl>
-    <w:lvl w:ilvl="7" w:tplc="04090003" w:tentative="1">
-      <w:start w:val="1"/>
-      <w:numFmt w:val="bullet"/>
-      <w:lvlText w:val="o"/>
-      <w:lvlJc w:val="left"/>
-      <w:pPr>
-        <w:ind w:left="6840" w:hanging="360"/>
-      </w:pPr>
-      <w:rPr>
-        <w:rFonts w:ascii="Courier New" w:hAnsi="Courier New" w:cs="Courier New" w:hint="default"/>
-      </w:rPr>
-    </w:lvl>
-    <w:lvl w:ilvl="8" w:tplc="04090005" w:tentative="1">
-      <w:start w:val="1"/>
-      <w:numFmt w:val="bullet"/>
-      <w:lvlText w:val=""/>
-      <w:lvlJc w:val="left"/>
-      <w:pPr>
-        <w:ind w:left="7560" w:hanging="360"/>
-      </w:pPr>
-      <w:rPr>
-        <w:rFonts w:ascii="Wingdings" w:hAnsi="Wingdings" w:hint="default"/>
-      </w:rPr>
-    </w:lvl>
-  </w:abstractNum>
-  <w:abstractNum w:abstractNumId="22" w15:restartNumberingAfterBreak="0">
+  <w:abstractNum w:abstractNumId="11" w15:restartNumberingAfterBreak="0">
     <w:nsid w:val="4F0C566B"/>
     <w:multiLevelType w:val="singleLevel"/>
     <w:tmpl w:val="1EDC49C0"/>
@@ -11192,122 +11456,7 @@
       </w:pPr>
     </w:lvl>
   </w:abstractNum>
-  <w:abstractNum w:abstractNumId="23" w15:restartNumberingAfterBreak="0">
-    <w:nsid w:val="54FB7175"/>
-    <w:multiLevelType w:val="hybridMultilevel"/>
-    <w:tmpl w:val="E41CB760"/>
-    <w:lvl w:ilvl="0" w:tplc="0AC8EE0A">
-      <w:start w:val="1"/>
-      <w:numFmt w:val="bullet"/>
-      <w:lvlText w:val=""/>
-      <w:lvlJc w:val="left"/>
-      <w:pPr>
-        <w:ind w:left="1800" w:hanging="360"/>
-      </w:pPr>
-      <w:rPr>
-        <w:rFonts w:ascii="Wingdings" w:hAnsi="Wingdings" w:hint="default"/>
-        <w:sz w:val="20"/>
-        <w:szCs w:val="20"/>
-      </w:rPr>
-    </w:lvl>
-    <w:lvl w:ilvl="1" w:tplc="04090003" w:tentative="1">
-      <w:start w:val="1"/>
-      <w:numFmt w:val="bullet"/>
-      <w:lvlText w:val="o"/>
-      <w:lvlJc w:val="left"/>
-      <w:pPr>
-        <w:ind w:left="2520" w:hanging="360"/>
-      </w:pPr>
-      <w:rPr>
-        <w:rFonts w:ascii="Courier New" w:hAnsi="Courier New" w:cs="Courier New" w:hint="default"/>
-      </w:rPr>
-    </w:lvl>
-    <w:lvl w:ilvl="2" w:tplc="04090005" w:tentative="1">
-      <w:start w:val="1"/>
-      <w:numFmt w:val="bullet"/>
-      <w:lvlText w:val=""/>
-      <w:lvlJc w:val="left"/>
-      <w:pPr>
-        <w:ind w:left="3240" w:hanging="360"/>
-      </w:pPr>
-      <w:rPr>
-        <w:rFonts w:ascii="Wingdings" w:hAnsi="Wingdings" w:hint="default"/>
-      </w:rPr>
-    </w:lvl>
-    <w:lvl w:ilvl="3" w:tplc="04090001" w:tentative="1">
-      <w:start w:val="1"/>
-      <w:numFmt w:val="bullet"/>
-      <w:lvlText w:val=""/>
-      <w:lvlJc w:val="left"/>
-      <w:pPr>
-        <w:ind w:left="3960" w:hanging="360"/>
-      </w:pPr>
-      <w:rPr>
-        <w:rFonts w:ascii="Symbol" w:hAnsi="Symbol" w:hint="default"/>
-      </w:rPr>
-    </w:lvl>
-    <w:lvl w:ilvl="4" w:tplc="04090003" w:tentative="1">
-      <w:start w:val="1"/>
-      <w:numFmt w:val="bullet"/>
-      <w:lvlText w:val="o"/>
-      <w:lvlJc w:val="left"/>
-      <w:pPr>
-        <w:ind w:left="4680" w:hanging="360"/>
-      </w:pPr>
-      <w:rPr>
-        <w:rFonts w:ascii="Courier New" w:hAnsi="Courier New" w:cs="Courier New" w:hint="default"/>
-      </w:rPr>
-    </w:lvl>
-    <w:lvl w:ilvl="5" w:tplc="04090005" w:tentative="1">
-      <w:start w:val="1"/>
-      <w:numFmt w:val="bullet"/>
-      <w:lvlText w:val=""/>
-      <w:lvlJc w:val="left"/>
-      <w:pPr>
-        <w:ind w:left="5400" w:hanging="360"/>
-      </w:pPr>
-      <w:rPr>
-        <w:rFonts w:ascii="Wingdings" w:hAnsi="Wingdings" w:hint="default"/>
-      </w:rPr>
-    </w:lvl>
-    <w:lvl w:ilvl="6" w:tplc="04090001" w:tentative="1">
-      <w:start w:val="1"/>
-      <w:numFmt w:val="bullet"/>
-      <w:lvlText w:val=""/>
-      <w:lvlJc w:val="left"/>
-      <w:pPr>
-        <w:ind w:left="6120" w:hanging="360"/>
-      </w:pPr>
-      <w:rPr>
-        <w:rFonts w:ascii="Symbol" w:hAnsi="Symbol" w:hint="default"/>
-      </w:rPr>
-    </w:lvl>
-    <w:lvl w:ilvl="7" w:tplc="04090003" w:tentative="1">
-      <w:start w:val="1"/>
-      <w:numFmt w:val="bullet"/>
-      <w:lvlText w:val="o"/>
-      <w:lvlJc w:val="left"/>
-      <w:pPr>
-        <w:ind w:left="6840" w:hanging="360"/>
-      </w:pPr>
-      <w:rPr>
-        <w:rFonts w:ascii="Courier New" w:hAnsi="Courier New" w:cs="Courier New" w:hint="default"/>
-      </w:rPr>
-    </w:lvl>
-    <w:lvl w:ilvl="8" w:tplc="04090005" w:tentative="1">
-      <w:start w:val="1"/>
-      <w:numFmt w:val="bullet"/>
-      <w:lvlText w:val=""/>
-      <w:lvlJc w:val="left"/>
-      <w:pPr>
-        <w:ind w:left="7560" w:hanging="360"/>
-      </w:pPr>
-      <w:rPr>
-        <w:rFonts w:ascii="Wingdings" w:hAnsi="Wingdings" w:hint="default"/>
-      </w:rPr>
-    </w:lvl>
-  </w:abstractNum>
-  <w:abstractNum w:abstractNumId="24" w15:restartNumberingAfterBreak="0">
+  <w:abstractNum w:abstractNumId="12" w15:restartNumberingAfterBreak="0">
     <w:nsid w:val="5A4F5F9D"/>
     <w:multiLevelType w:val="hybridMultilevel"/>
     <w:tmpl w:val="3F10AC16"/>
@@ -11420,350 +11569,7 @@
       </w:rPr>
     </w:lvl>
   </w:abstractNum>
-  <w:abstractNum w:abstractNumId="25" w15:restartNumberingAfterBreak="0">
-    <w:nsid w:val="601969AE"/>
-    <w:multiLevelType w:val="hybridMultilevel"/>
-    <w:tmpl w:val="EC005A6C"/>
-    <w:lvl w:ilvl="0" w:tplc="0AC8EE0A">
-      <w:start w:val="1"/>
-      <w:numFmt w:val="bullet"/>
-      <w:lvlText w:val=""/>
-      <w:lvlJc w:val="left"/>
-      <w:pPr>
-        <w:ind w:left="1080" w:hanging="360"/>
-      </w:pPr>
-      <w:rPr>
-        <w:rFonts w:ascii="Wingdings" w:hAnsi="Wingdings" w:hint="default"/>
-        <w:sz w:val="20"/>
-        <w:szCs w:val="20"/>
-      </w:rPr>
-    </w:lvl>
-    <w:lvl w:ilvl="1" w:tplc="04090003" w:tentative="1">
-      <w:start w:val="1"/>
-      <w:numFmt w:val="bullet"/>
-      <w:lvlText w:val="o"/>
-      <w:lvlJc w:val="left"/>
-      <w:pPr>
-        <w:ind w:left="1800" w:hanging="360"/>
-      </w:pPr>
-      <w:rPr>
-        <w:rFonts w:ascii="Courier New" w:hAnsi="Courier New" w:cs="Courier New" w:hint="default"/>
-      </w:rPr>
-    </w:lvl>
-    <w:lvl w:ilvl="2" w:tplc="04090005" w:tentative="1">
-      <w:start w:val="1"/>
-      <w:numFmt w:val="bullet"/>
-      <w:lvlText w:val=""/>
-      <w:lvlJc w:val="left"/>
-      <w:pPr>
-        <w:ind w:left="2520" w:hanging="360"/>
-      </w:pPr>
-      <w:rPr>
-        <w:rFonts w:ascii="Wingdings" w:hAnsi="Wingdings" w:hint="default"/>
-      </w:rPr>
-    </w:lvl>
-    <w:lvl w:ilvl="3" w:tplc="04090001" w:tentative="1">
-      <w:start w:val="1"/>
-      <w:numFmt w:val="bullet"/>
-      <w:lvlText w:val=""/>
-      <w:lvlJc w:val="left"/>
-      <w:pPr>
-        <w:ind w:left="3240" w:hanging="360"/>
-      </w:pPr>
-      <w:rPr>
-        <w:rFonts w:ascii="Symbol" w:hAnsi="Symbol" w:hint="default"/>
-      </w:rPr>
-    </w:lvl>
-    <w:lvl w:ilvl="4" w:tplc="04090003" w:tentative="1">
-      <w:start w:val="1"/>
-      <w:numFmt w:val="bullet"/>
-      <w:lvlText w:val="o"/>
-      <w:lvlJc w:val="left"/>
-      <w:pPr>
-        <w:ind w:left="3960" w:hanging="360"/>
-      </w:pPr>
-      <w:rPr>
-        <w:rFonts w:ascii="Courier New" w:hAnsi="Courier New" w:cs="Courier New" w:hint="default"/>
-      </w:rPr>
-    </w:lvl>
-    <w:lvl w:ilvl="5" w:tplc="04090005" w:tentative="1">
-      <w:start w:val="1"/>
-      <w:numFmt w:val="bullet"/>
-      <w:lvlText w:val=""/>
-      <w:lvlJc w:val="left"/>
-      <w:pPr>
-        <w:ind w:left="4680" w:hanging="360"/>
-      </w:pPr>
-      <w:rPr>
-        <w:rFonts w:ascii="Wingdings" w:hAnsi="Wingdings" w:hint="default"/>
-      </w:rPr>
-    </w:lvl>
-    <w:lvl w:ilvl="6" w:tplc="04090001" w:tentative="1">
-      <w:start w:val="1"/>
-      <w:numFmt w:val="bullet"/>
-      <w:lvlText w:val=""/>
-      <w:lvlJc w:val="left"/>
-      <w:pPr>
-        <w:ind w:left="5400" w:hanging="360"/>
-      </w:pPr>
-      <w:rPr>
-        <w:rFonts w:ascii="Symbol" w:hAnsi="Symbol" w:hint="default"/>
-      </w:rPr>
-    </w:lvl>
-    <w:lvl w:ilvl="7" w:tplc="04090003" w:tentative="1">
-      <w:start w:val="1"/>
-      <w:numFmt w:val="bullet"/>
-      <w:lvlText w:val="o"/>
-      <w:lvlJc w:val="left"/>
-      <w:pPr>
-        <w:ind w:left="6120" w:hanging="360"/>
-      </w:pPr>
-      <w:rPr>
-        <w:rFonts w:ascii="Courier New" w:hAnsi="Courier New" w:cs="Courier New" w:hint="default"/>
-      </w:rPr>
-    </w:lvl>
-    <w:lvl w:ilvl="8" w:tplc="04090005" w:tentative="1">
-      <w:start w:val="1"/>
-      <w:numFmt w:val="bullet"/>
-      <w:lvlText w:val=""/>
-      <w:lvlJc w:val="left"/>
-      <w:pPr>
-        <w:ind w:left="6840" w:hanging="360"/>
-      </w:pPr>
-      <w:rPr>
-        <w:rFonts w:ascii="Wingdings" w:hAnsi="Wingdings" w:hint="default"/>
-      </w:rPr>
-    </w:lvl>
-  </w:abstractNum>
-  <w:abstractNum w:abstractNumId="26" w15:restartNumberingAfterBreak="0">
-    <w:nsid w:val="63726421"/>
-    <w:multiLevelType w:val="multilevel"/>
-    <w:tmpl w:val="66544394"/>
-    <w:lvl w:ilvl="0">
-      <w:start w:val="2"/>
-      <w:numFmt w:val="decimal"/>
-      <w:lvlText w:val="%1."/>
-      <w:lvlJc w:val="left"/>
-      <w:pPr>
-        <w:ind w:left="450" w:hanging="450"/>
-      </w:pPr>
-      <w:rPr>
-        <w:rFonts w:hint="default"/>
-      </w:rPr>
-    </w:lvl>
-    <w:lvl w:ilvl="1">
-      <w:start w:val="1"/>
-      <w:numFmt w:val="decimal"/>
-      <w:lvlText w:val="%1.%2."/>
-      <w:lvlJc w:val="left"/>
-      <w:pPr>
-        <w:ind w:left="1800" w:hanging="720"/>
-      </w:pPr>
-      <w:rPr>
-        <w:rFonts w:hint="default"/>
-      </w:rPr>
-    </w:lvl>
-    <w:lvl w:ilvl="2">
-      <w:start w:val="1"/>
-      <w:numFmt w:val="decimal"/>
-      <w:lvlText w:val="%1.%2.%3."/>
-      <w:lvlJc w:val="left"/>
-      <w:pPr>
-        <w:ind w:left="1797" w:hanging="1077"/>
-      </w:pPr>
-      <w:rPr>
-        <w:rFonts w:hint="default"/>
-      </w:rPr>
-    </w:lvl>
-    <w:lvl w:ilvl="3">
-      <w:start w:val="1"/>
-      <w:numFmt w:val="decimal"/>
-      <w:lvlText w:val="%1.%2.%3.%4."/>
-      <w:lvlJc w:val="left"/>
-      <w:pPr>
-        <w:ind w:left="4680" w:hanging="1440"/>
-      </w:pPr>
-      <w:rPr>
-        <w:rFonts w:hint="default"/>
-      </w:rPr>
-    </w:lvl>
-    <w:lvl w:ilvl="4">
-      <w:start w:val="1"/>
-      <w:numFmt w:val="decimal"/>
-      <w:lvlText w:val="%1.%2.%3.%4.%5."/>
-      <w:lvlJc w:val="left"/>
-      <w:pPr>
-        <w:ind w:left="5760" w:hanging="1440"/>
-      </w:pPr>
-      <w:rPr>
-        <w:rFonts w:hint="default"/>
-      </w:rPr>
-    </w:lvl>
-    <w:lvl w:ilvl="5">
-      <w:start w:val="1"/>
-      <w:numFmt w:val="decimal"/>
-      <w:lvlText w:val="%1.%2.%3.%4.%5.%6."/>
-      <w:lvlJc w:val="left"/>
-      <w:pPr>
-        <w:ind w:left="7200" w:hanging="1800"/>
-      </w:pPr>
-      <w:rPr>
-        <w:rFonts w:hint="default"/>
-      </w:rPr>
-    </w:lvl>
-    <w:lvl w:ilvl="6">
-      <w:start w:val="1"/>
-      <w:numFmt w:val="decimal"/>
-      <w:lvlText w:val="%1.%2.%3.%4.%5.%6.%7."/>
-      <w:lvlJc w:val="left"/>
-      <w:pPr>
-        <w:ind w:left="8640" w:hanging="2160"/>
-      </w:pPr>
-      <w:rPr>
-        <w:rFonts w:hint="default"/>
-      </w:rPr>
-    </w:lvl>
-    <w:lvl w:ilvl="7">
-      <w:start w:val="1"/>
-      <w:numFmt w:val="decimal"/>
-      <w:lvlText w:val="%1.%2.%3.%4.%5.%6.%7.%8."/>
-      <w:lvlJc w:val="left"/>
-      <w:pPr>
-        <w:ind w:left="10080" w:hanging="2520"/>
-      </w:pPr>
-      <w:rPr>
-        <w:rFonts w:hint="default"/>
-      </w:rPr>
-    </w:lvl>
-    <w:lvl w:ilvl="8">
-      <w:start w:val="1"/>
-      <w:numFmt w:val="decimal"/>
-      <w:lvlText w:val="%1.%2.%3.%4.%5.%6.%7.%8.%9."/>
-      <w:lvlJc w:val="left"/>
-      <w:pPr>
-        <w:ind w:left="11160" w:hanging="2520"/>
-      </w:pPr>
-      <w:rPr>
-        <w:rFonts w:hint="default"/>
-      </w:rPr>
-    </w:lvl>
-  </w:abstractNum>
-  <w:abstractNum w:abstractNumId="27" w15:restartNumberingAfterBreak="0">
-    <w:nsid w:val="68A55DA1"/>
-    <w:multiLevelType w:val="hybridMultilevel"/>
-    <w:tmpl w:val="42AC2678"/>
-    <w:lvl w:ilvl="0" w:tplc="0AC8EE0A">
-      <w:start w:val="1"/>
-      <w:numFmt w:val="bullet"/>
-      <w:lvlText w:val=""/>
-      <w:lvlJc w:val="left"/>
-      <w:pPr>
-        <w:ind w:left="720" w:hanging="360"/>
-      </w:pPr>
-      <w:rPr>
-        <w:rFonts w:ascii="Wingdings" w:hAnsi="Wingdings" w:hint="default"/>
-        <w:sz w:val="20"/>
-        <w:szCs w:val="20"/>
-      </w:rPr>
-    </w:lvl>
-    <w:lvl w:ilvl="1" w:tplc="04090003" w:tentative="1">
-      <w:start w:val="1"/>
-      <w:numFmt w:val="bullet"/>
-      <w:lvlText w:val="o"/>
-      <w:lvlJc w:val="left"/>
-      <w:pPr>
-        <w:ind w:left="1440" w:hanging="360"/>
-      </w:pPr>
-      <w:rPr>
-        <w:rFonts w:ascii="Courier New" w:hAnsi="Courier New" w:cs="Courier New" w:hint="default"/>
-      </w:rPr>
-    </w:lvl>
-    <w:lvl w:ilvl="2" w:tplc="04090005" w:tentative="1">
-      <w:start w:val="1"/>
-      <w:numFmt w:val="bullet"/>
-      <w:lvlText w:val=""/>
-      <w:lvlJc w:val="left"/>
-      <w:pPr>
-        <w:ind w:left="2160" w:hanging="360"/>
-      </w:pPr>
-      <w:rPr>
-        <w:rFonts w:ascii="Wingdings" w:hAnsi="Wingdings" w:hint="default"/>
-      </w:rPr>
-    </w:lvl>
-    <w:lvl w:ilvl="3" w:tplc="04090001" w:tentative="1">
-      <w:start w:val="1"/>
-      <w:numFmt w:val="bullet"/>
-      <w:lvlText w:val=""/>
-      <w:lvlJc w:val="left"/>
-      <w:pPr>
-        <w:ind w:left="2880" w:hanging="360"/>
-      </w:pPr>
-      <w:rPr>
-        <w:rFonts w:ascii="Symbol" w:hAnsi="Symbol" w:hint="default"/>
-      </w:rPr>
-    </w:lvl>
-    <w:lvl w:ilvl="4" w:tplc="04090003" w:tentative="1">
-      <w:start w:val="1"/>
-      <w:numFmt w:val="bullet"/>
-      <w:lvlText w:val="o"/>
-      <w:lvlJc w:val="left"/>
-      <w:pPr>
-        <w:ind w:left="3600" w:hanging="360"/>
-      </w:pPr>
-      <w:rPr>
-        <w:rFonts w:ascii="Courier New" w:hAnsi="Courier New" w:cs="Courier New" w:hint="default"/>
-      </w:rPr>
-    </w:lvl>
-    <w:lvl w:ilvl="5" w:tplc="04090005" w:tentative="1">
-      <w:start w:val="1"/>
-      <w:numFmt w:val="bullet"/>
-      <w:lvlText w:val=""/>
-      <w:lvlJc w:val="left"/>
-      <w:pPr>
-        <w:ind w:left="4320" w:hanging="360"/>
-      </w:pPr>
-      <w:rPr>
-        <w:rFonts w:ascii="Wingdings" w:hAnsi="Wingdings" w:hint="default"/>
-      </w:rPr>
-    </w:lvl>
-    <w:lvl w:ilvl="6" w:tplc="04090001" w:tentative="1">
-      <w:start w:val="1"/>
-      <w:numFmt w:val="bullet"/>
-      <w:lvlText w:val=""/>
-      <w:lvlJc w:val="left"/>
-      <w:pPr>
-        <w:ind w:left="5040" w:hanging="360"/>
-      </w:pPr>
-      <w:rPr>
-        <w:rFonts w:ascii="Symbol" w:hAnsi="Symbol" w:hint="default"/>
-      </w:rPr>
-    </w:lvl>
-    <w:lvl w:ilvl="7" w:tplc="04090003" w:tentative="1">
-      <w:start w:val="1"/>
-      <w:numFmt w:val="bullet"/>
-      <w:lvlText w:val="o"/>
-      <w:lvlJc w:val="left"/>
-      <w:pPr>
-        <w:ind w:left="5760" w:hanging="360"/>
-      </w:pPr>
-      <w:rPr>
-        <w:rFonts w:ascii="Courier New" w:hAnsi="Courier New" w:cs="Courier New" w:hint="default"/>
-      </w:rPr>
-    </w:lvl>
-    <w:lvl w:ilvl="8" w:tplc="04090005" w:tentative="1">
-      <w:start w:val="1"/>
-      <w:numFmt w:val="bullet"/>
-      <w:lvlText w:val=""/>
-      <w:lvlJc w:val="left"/>
-      <w:pPr>
-        <w:ind w:left="6480" w:hanging="360"/>
-      </w:pPr>
-      <w:rPr>
-        <w:rFonts w:ascii="Wingdings" w:hAnsi="Wingdings" w:hint="default"/>
-      </w:rPr>
-    </w:lvl>
-  </w:abstractNum>
-  <w:abstractNum w:abstractNumId="28" w15:restartNumberingAfterBreak="0">
+  <w:abstractNum w:abstractNumId="13" w15:restartNumberingAfterBreak="0">
     <w:nsid w:val="6B4801EA"/>
     <w:multiLevelType w:val="hybridMultilevel"/>
     <w:tmpl w:val="F9303436"/>
@@ -11904,7 +11710,7 @@
       </w:rPr>
     </w:lvl>
   </w:abstractNum>
-  <w:abstractNum w:abstractNumId="29" w15:restartNumberingAfterBreak="0">
+  <w:abstractNum w:abstractNumId="14" w15:restartNumberingAfterBreak="0">
     <w:nsid w:val="6CEB3754"/>
     <w:multiLevelType w:val="hybridMultilevel"/>
     <w:tmpl w:val="C1241070"/>
@@ -12017,7 +11823,7 @@
       </w:rPr>
     </w:lvl>
   </w:abstractNum>
-  <w:abstractNum w:abstractNumId="30" w15:restartNumberingAfterBreak="0">
+  <w:abstractNum w:abstractNumId="15" w15:restartNumberingAfterBreak="0">
     <w:nsid w:val="73641D19"/>
     <w:multiLevelType w:val="hybridMultilevel"/>
     <w:tmpl w:val="DB78080C"/>
@@ -12130,348 +11936,7 @@
       </w:rPr>
     </w:lvl>
   </w:abstractNum>
-  <w:abstractNum w:abstractNumId="31" w15:restartNumberingAfterBreak="0">
-    <w:nsid w:val="77D21327"/>
-    <w:multiLevelType w:val="hybridMultilevel"/>
-    <w:tmpl w:val="5B206A08"/>
-    <w:lvl w:ilvl="0" w:tplc="DCB0F014">
-      <w:start w:val="2"/>
-      <w:numFmt w:val="bullet"/>
-      <w:lvlText w:val="-"/>
-      <w:lvlJc w:val="left"/>
-      <w:pPr>
-        <w:ind w:left="1080" w:hanging="360"/>
-      </w:pPr>
-      <w:rPr>
-        <w:rFonts w:ascii="Tahoma" w:eastAsiaTheme="minorEastAsia" w:hAnsi="Tahoma" w:cs="Tahoma" w:hint="default"/>
-      </w:rPr>
-    </w:lvl>
-    <w:lvl w:ilvl="1" w:tplc="04180001">
-      <w:start w:val="1"/>
-      <w:numFmt w:val="bullet"/>
-      <w:lvlText w:val=""/>
-      <w:lvlJc w:val="left"/>
-      <w:pPr>
-        <w:ind w:left="1800" w:hanging="360"/>
-      </w:pPr>
-      <w:rPr>
-        <w:rFonts w:ascii="Symbol" w:hAnsi="Symbol" w:hint="default"/>
-      </w:rPr>
-    </w:lvl>
-    <w:lvl w:ilvl="2" w:tplc="04090005">
-      <w:start w:val="1"/>
-      <w:numFmt w:val="bullet"/>
-      <w:lvlText w:val=""/>
-      <w:lvlJc w:val="left"/>
-      <w:pPr>
-        <w:ind w:left="2520" w:hanging="360"/>
-      </w:pPr>
-      <w:rPr>
-        <w:rFonts w:ascii="Wingdings" w:hAnsi="Wingdings" w:hint="default"/>
-      </w:rPr>
-    </w:lvl>
-    <w:lvl w:ilvl="3" w:tplc="04090001" w:tentative="1">
-      <w:start w:val="1"/>
-      <w:numFmt w:val="bullet"/>
-      <w:lvlText w:val=""/>
-      <w:lvlJc w:val="left"/>
-      <w:pPr>
-        <w:ind w:left="3240" w:hanging="360"/>
-      </w:pPr>
-      <w:rPr>
-        <w:rFonts w:ascii="Symbol" w:hAnsi="Symbol" w:hint="default"/>
-      </w:rPr>
-    </w:lvl>
-    <w:lvl w:ilvl="4" w:tplc="04090003" w:tentative="1">
-      <w:start w:val="1"/>
-      <w:numFmt w:val="bullet"/>
-      <w:lvlText w:val="o"/>
-      <w:lvlJc w:val="left"/>
-      <w:pPr>
-        <w:ind w:left="3960" w:hanging="360"/>
-      </w:pPr>
-      <w:rPr>
-        <w:rFonts w:ascii="Courier New" w:hAnsi="Courier New" w:cs="Courier New" w:hint="default"/>
-      </w:rPr>
-    </w:lvl>
-    <w:lvl w:ilvl="5" w:tplc="04090005" w:tentative="1">
-      <w:start w:val="1"/>
-      <w:numFmt w:val="bullet"/>
-      <w:lvlText w:val=""/>
-      <w:lvlJc w:val="left"/>
-      <w:pPr>
-        <w:ind w:left="4680" w:hanging="360"/>
-      </w:pPr>
-      <w:rPr>
-        <w:rFonts w:ascii="Wingdings" w:hAnsi="Wingdings" w:hint="default"/>
-      </w:rPr>
-    </w:lvl>
-    <w:lvl w:ilvl="6" w:tplc="04090001" w:tentative="1">
-      <w:start w:val="1"/>
-      <w:numFmt w:val="bullet"/>
-      <w:lvlText w:val=""/>
-      <w:lvlJc w:val="left"/>
-      <w:pPr>
-        <w:ind w:left="5400" w:hanging="360"/>
-      </w:pPr>
-      <w:rPr>
-        <w:rFonts w:ascii="Symbol" w:hAnsi="Symbol" w:hint="default"/>
-      </w:rPr>
-    </w:lvl>
-    <w:lvl w:ilvl="7" w:tplc="04090003" w:tentative="1">
-      <w:start w:val="1"/>
-      <w:numFmt w:val="bullet"/>
-      <w:lvlText w:val="o"/>
-      <w:lvlJc w:val="left"/>
-      <w:pPr>
-        <w:ind w:left="6120" w:hanging="360"/>
-      </w:pPr>
-      <w:rPr>
-        <w:rFonts w:ascii="Courier New" w:hAnsi="Courier New" w:cs="Courier New" w:hint="default"/>
-      </w:rPr>
-    </w:lvl>
-    <w:lvl w:ilvl="8" w:tplc="04090005" w:tentative="1">
-      <w:start w:val="1"/>
-      <w:numFmt w:val="bullet"/>
-      <w:lvlText w:val=""/>
-      <w:lvlJc w:val="left"/>
-      <w:pPr>
-        <w:ind w:left="6840" w:hanging="360"/>
-      </w:pPr>
-      <w:rPr>
-        <w:rFonts w:ascii="Wingdings" w:hAnsi="Wingdings" w:hint="default"/>
-      </w:rPr>
-    </w:lvl>
-  </w:abstractNum>
-  <w:abstractNum w:abstractNumId="32" w15:restartNumberingAfterBreak="0">
-    <w:nsid w:val="785F3934"/>
-    <w:multiLevelType w:val="hybridMultilevel"/>
-    <w:tmpl w:val="0F0ECF98"/>
-    <w:lvl w:ilvl="0" w:tplc="08090001">
-      <w:start w:val="1"/>
-      <w:numFmt w:val="bullet"/>
-      <w:lvlText w:val=""/>
-      <w:lvlJc w:val="left"/>
-      <w:pPr>
-        <w:ind w:left="1800" w:hanging="360"/>
-      </w:pPr>
-      <w:rPr>
-        <w:rFonts w:ascii="Symbol" w:hAnsi="Symbol" w:hint="default"/>
-      </w:rPr>
-    </w:lvl>
-    <w:lvl w:ilvl="1" w:tplc="08090003">
-      <w:start w:val="1"/>
-      <w:numFmt w:val="bullet"/>
-      <w:lvlText w:val="o"/>
-      <w:lvlJc w:val="left"/>
-      <w:pPr>
-        <w:ind w:left="2520" w:hanging="360"/>
-      </w:pPr>
-      <w:rPr>
-        <w:rFonts w:ascii="Courier New" w:hAnsi="Courier New" w:cs="Courier New" w:hint="default"/>
-      </w:rPr>
-    </w:lvl>
-    <w:lvl w:ilvl="2" w:tplc="08090005">
-      <w:start w:val="1"/>
-      <w:numFmt w:val="bullet"/>
-      <w:lvlText w:val=""/>
-      <w:lvlJc w:val="left"/>
-      <w:pPr>
-        <w:ind w:left="3240" w:hanging="360"/>
-      </w:pPr>
-      <w:rPr>
-        <w:rFonts w:ascii="Wingdings" w:hAnsi="Wingdings" w:hint="default"/>
-      </w:rPr>
-    </w:lvl>
-    <w:lvl w:ilvl="3" w:tplc="08090001">
-      <w:start w:val="1"/>
-      <w:numFmt w:val="bullet"/>
-      <w:lvlText w:val=""/>
-      <w:lvlJc w:val="left"/>
-      <w:pPr>
-        <w:ind w:left="3960" w:hanging="360"/>
-      </w:pPr>
-      <w:rPr>
-        <w:rFonts w:ascii="Symbol" w:hAnsi="Symbol" w:hint="default"/>
-      </w:rPr>
-    </w:lvl>
-    <w:lvl w:ilvl="4" w:tplc="08090003">
-      <w:start w:val="1"/>
-      <w:numFmt w:val="bullet"/>
-      <w:lvlText w:val="o"/>
-      <w:lvlJc w:val="left"/>
-      <w:pPr>
-        <w:ind w:left="4680" w:hanging="360"/>
-      </w:pPr>
-      <w:rPr>
-        <w:rFonts w:ascii="Courier New" w:hAnsi="Courier New" w:cs="Courier New" w:hint="default"/>
-      </w:rPr>
-    </w:lvl>
-    <w:lvl w:ilvl="5" w:tplc="08090005">
-      <w:start w:val="1"/>
-      <w:numFmt w:val="bullet"/>
-      <w:lvlText w:val=""/>
-      <w:lvlJc w:val="left"/>
-      <w:pPr>
-        <w:ind w:left="5400" w:hanging="360"/>
-      </w:pPr>
-      <w:rPr>
-        <w:rFonts w:ascii="Wingdings" w:hAnsi="Wingdings" w:hint="default"/>
-      </w:rPr>
-    </w:lvl>
-    <w:lvl w:ilvl="6" w:tplc="08090001">
-      <w:start w:val="1"/>
-      <w:numFmt w:val="bullet"/>
-      <w:lvlText w:val=""/>
-      <w:lvlJc w:val="left"/>
-      <w:pPr>
-        <w:ind w:left="6120" w:hanging="360"/>
-      </w:pPr>
-      <w:rPr>
-        <w:rFonts w:ascii="Symbol" w:hAnsi="Symbol" w:hint="default"/>
-      </w:rPr>
-    </w:lvl>
-    <w:lvl w:ilvl="7" w:tplc="08090003">
-      <w:start w:val="1"/>
-      <w:numFmt w:val="bullet"/>
-      <w:lvlText w:val="o"/>
-      <w:lvlJc w:val="left"/>
-      <w:pPr>
-        <w:ind w:left="6840" w:hanging="360"/>
-      </w:pPr>
-      <w:rPr>
-        <w:rFonts w:ascii="Courier New" w:hAnsi="Courier New" w:cs="Courier New" w:hint="default"/>
-      </w:rPr>
-    </w:lvl>
-    <w:lvl w:ilvl="8" w:tplc="08090005">
-      <w:start w:val="1"/>
-      <w:numFmt w:val="bullet"/>
-      <w:lvlText w:val=""/>
-      <w:lvlJc w:val="left"/>
-      <w:pPr>
-        <w:ind w:left="7560" w:hanging="360"/>
-      </w:pPr>
-      <w:rPr>
-        <w:rFonts w:ascii="Wingdings" w:hAnsi="Wingdings" w:hint="default"/>
-      </w:rPr>
-    </w:lvl>
-  </w:abstractNum>
-  <w:abstractNum w:abstractNumId="33" w15:restartNumberingAfterBreak="0">
-    <w:nsid w:val="79CB2920"/>
-    <w:multiLevelType w:val="hybridMultilevel"/>
-    <w:tmpl w:val="C8CCD406"/>
-    <w:lvl w:ilvl="0" w:tplc="0AC8EE0A">
-      <w:start w:val="1"/>
-      <w:numFmt w:val="bullet"/>
-      <w:lvlText w:val=""/>
-      <w:lvlJc w:val="left"/>
-      <w:pPr>
-        <w:ind w:left="1800" w:hanging="360"/>
-      </w:pPr>
-      <w:rPr>
-        <w:rFonts w:ascii="Wingdings" w:hAnsi="Wingdings" w:hint="default"/>
-        <w:sz w:val="20"/>
-        <w:szCs w:val="20"/>
-      </w:rPr>
-    </w:lvl>
-    <w:lvl w:ilvl="1" w:tplc="04090003" w:tentative="1">
-      <w:start w:val="1"/>
-      <w:numFmt w:val="bullet"/>
-      <w:lvlText w:val="o"/>
-      <w:lvlJc w:val="left"/>
-      <w:pPr>
-        <w:ind w:left="2520" w:hanging="360"/>
-      </w:pPr>
-      <w:rPr>
-        <w:rFonts w:ascii="Courier New" w:hAnsi="Courier New" w:cs="Courier New" w:hint="default"/>
-      </w:rPr>
-    </w:lvl>
-    <w:lvl w:ilvl="2" w:tplc="04090005" w:tentative="1">
-      <w:start w:val="1"/>
-      <w:numFmt w:val="bullet"/>
-      <w:lvlText w:val=""/>
-      <w:lvlJc w:val="left"/>
-      <w:pPr>
-        <w:ind w:left="3240" w:hanging="360"/>
-      </w:pPr>
-      <w:rPr>
-        <w:rFonts w:ascii="Wingdings" w:hAnsi="Wingdings" w:hint="default"/>
-      </w:rPr>
-    </w:lvl>
-    <w:lvl w:ilvl="3" w:tplc="04090001" w:tentative="1">
-      <w:start w:val="1"/>
-      <w:numFmt w:val="bullet"/>
-      <w:lvlText w:val=""/>
-      <w:lvlJc w:val="left"/>
-      <w:pPr>
-        <w:ind w:left="3960" w:hanging="360"/>
-      </w:pPr>
-      <w:rPr>
-        <w:rFonts w:ascii="Symbol" w:hAnsi="Symbol" w:hint="default"/>
-      </w:rPr>
-    </w:lvl>
-    <w:lvl w:ilvl="4" w:tplc="04090003" w:tentative="1">
-      <w:start w:val="1"/>
-      <w:numFmt w:val="bullet"/>
-      <w:lvlText w:val="o"/>
-      <w:lvlJc w:val="left"/>
-      <w:pPr>
-        <w:ind w:left="4680" w:hanging="360"/>
-      </w:pPr>
-      <w:rPr>
-        <w:rFonts w:ascii="Courier New" w:hAnsi="Courier New" w:cs="Courier New" w:hint="default"/>
-      </w:rPr>
-    </w:lvl>
-    <w:lvl w:ilvl="5" w:tplc="04090005" w:tentative="1">
-      <w:start w:val="1"/>
-      <w:numFmt w:val="bullet"/>
-      <w:lvlText w:val=""/>
-      <w:lvlJc w:val="left"/>
-      <w:pPr>
-        <w:ind w:left="5400" w:hanging="360"/>
-      </w:pPr>
-      <w:rPr>
-        <w:rFonts w:ascii="Wingdings" w:hAnsi="Wingdings" w:hint="default"/>
-      </w:rPr>
-    </w:lvl>
-    <w:lvl w:ilvl="6" w:tplc="04090001" w:tentative="1">
-      <w:start w:val="1"/>
-      <w:numFmt w:val="bullet"/>
-      <w:lvlText w:val=""/>
-      <w:lvlJc w:val="left"/>
-      <w:pPr>
-        <w:ind w:left="6120" w:hanging="360"/>
-      </w:pPr>
-      <w:rPr>
-        <w:rFonts w:ascii="Symbol" w:hAnsi="Symbol" w:hint="default"/>
-      </w:rPr>
-    </w:lvl>
-    <w:lvl w:ilvl="7" w:tplc="04090003" w:tentative="1">
-      <w:start w:val="1"/>
-      <w:numFmt w:val="bullet"/>
-      <w:lvlText w:val="o"/>
-      <w:lvlJc w:val="left"/>
-      <w:pPr>
-        <w:ind w:left="6840" w:hanging="360"/>
-      </w:pPr>
-      <w:rPr>
-        <w:rFonts w:ascii="Courier New" w:hAnsi="Courier New" w:cs="Courier New" w:hint="default"/>
-      </w:rPr>
-    </w:lvl>
-    <w:lvl w:ilvl="8" w:tplc="04090005" w:tentative="1">
-      <w:start w:val="1"/>
-      <w:numFmt w:val="bullet"/>
-      <w:lvlText w:val=""/>
-      <w:lvlJc w:val="left"/>
-      <w:pPr>
-        <w:ind w:left="7560" w:hanging="360"/>
-      </w:pPr>
-      <w:rPr>
-        <w:rFonts w:ascii="Wingdings" w:hAnsi="Wingdings" w:hint="default"/>
-      </w:rPr>
-    </w:lvl>
-  </w:abstractNum>
-  <w:abstractNum w:abstractNumId="34" w15:restartNumberingAfterBreak="0">
+  <w:abstractNum w:abstractNumId="16" w15:restartNumberingAfterBreak="0">
     <w:nsid w:val="7D8C2E9F"/>
     <w:multiLevelType w:val="hybridMultilevel"/>
     <w:tmpl w:val="6E2E60F0"/>
@@ -12612,456 +12077,58 @@
       </w:rPr>
     </w:lvl>
   </w:abstractNum>
-  <w:abstractNum w:abstractNumId="35" w15:restartNumberingAfterBreak="0">
-    <w:nsid w:val="7FB22AB9"/>
-    <w:multiLevelType w:val="hybridMultilevel"/>
-    <w:tmpl w:val="6C3EFB76"/>
-    <w:lvl w:ilvl="0" w:tplc="04180001">
-      <w:start w:val="1"/>
-      <w:numFmt w:val="bullet"/>
-      <w:lvlText w:val=""/>
-      <w:lvlJc w:val="left"/>
-      <w:pPr>
-        <w:ind w:left="1800" w:hanging="360"/>
-      </w:pPr>
-      <w:rPr>
-        <w:rFonts w:ascii="Symbol" w:hAnsi="Symbol" w:hint="default"/>
-      </w:rPr>
-    </w:lvl>
-    <w:lvl w:ilvl="1" w:tplc="04090003" w:tentative="1">
-      <w:start w:val="1"/>
-      <w:numFmt w:val="bullet"/>
-      <w:lvlText w:val="o"/>
-      <w:lvlJc w:val="left"/>
-      <w:pPr>
-        <w:ind w:left="2520" w:hanging="360"/>
-      </w:pPr>
-      <w:rPr>
-        <w:rFonts w:ascii="Courier New" w:hAnsi="Courier New" w:cs="Courier New" w:hint="default"/>
-      </w:rPr>
-    </w:lvl>
-    <w:lvl w:ilvl="2" w:tplc="04090005" w:tentative="1">
-      <w:start w:val="1"/>
-      <w:numFmt w:val="bullet"/>
-      <w:lvlText w:val=""/>
-      <w:lvlJc w:val="left"/>
-      <w:pPr>
-        <w:ind w:left="3240" w:hanging="360"/>
-      </w:pPr>
-      <w:rPr>
-        <w:rFonts w:ascii="Wingdings" w:hAnsi="Wingdings" w:hint="default"/>
-      </w:rPr>
-    </w:lvl>
-    <w:lvl w:ilvl="3" w:tplc="04090001" w:tentative="1">
-      <w:start w:val="1"/>
-      <w:numFmt w:val="bullet"/>
-      <w:lvlText w:val=""/>
-      <w:lvlJc w:val="left"/>
-      <w:pPr>
-        <w:ind w:left="3960" w:hanging="360"/>
-      </w:pPr>
-      <w:rPr>
-        <w:rFonts w:ascii="Symbol" w:hAnsi="Symbol" w:hint="default"/>
-      </w:rPr>
-    </w:lvl>
-    <w:lvl w:ilvl="4" w:tplc="04090003" w:tentative="1">
-      <w:start w:val="1"/>
-      <w:numFmt w:val="bullet"/>
-      <w:lvlText w:val="o"/>
-      <w:lvlJc w:val="left"/>
-      <w:pPr>
-        <w:ind w:left="4680" w:hanging="360"/>
-      </w:pPr>
-      <w:rPr>
-        <w:rFonts w:ascii="Courier New" w:hAnsi="Courier New" w:cs="Courier New" w:hint="default"/>
-      </w:rPr>
-    </w:lvl>
-    <w:lvl w:ilvl="5" w:tplc="04090005" w:tentative="1">
-      <w:start w:val="1"/>
-      <w:numFmt w:val="bullet"/>
-      <w:lvlText w:val=""/>
-      <w:lvlJc w:val="left"/>
-      <w:pPr>
-        <w:ind w:left="5400" w:hanging="360"/>
-      </w:pPr>
-      <w:rPr>
-        <w:rFonts w:ascii="Wingdings" w:hAnsi="Wingdings" w:hint="default"/>
-      </w:rPr>
-    </w:lvl>
-    <w:lvl w:ilvl="6" w:tplc="04090001" w:tentative="1">
-      <w:start w:val="1"/>
-      <w:numFmt w:val="bullet"/>
-      <w:lvlText w:val=""/>
-      <w:lvlJc w:val="left"/>
-      <w:pPr>
-        <w:ind w:left="6120" w:hanging="360"/>
-      </w:pPr>
-      <w:rPr>
-        <w:rFonts w:ascii="Symbol" w:hAnsi="Symbol" w:hint="default"/>
-      </w:rPr>
-    </w:lvl>
-    <w:lvl w:ilvl="7" w:tplc="04090003" w:tentative="1">
-      <w:start w:val="1"/>
-      <w:numFmt w:val="bullet"/>
-      <w:lvlText w:val="o"/>
-      <w:lvlJc w:val="left"/>
-      <w:pPr>
-        <w:ind w:left="6840" w:hanging="360"/>
-      </w:pPr>
-      <w:rPr>
-        <w:rFonts w:ascii="Courier New" w:hAnsi="Courier New" w:cs="Courier New" w:hint="default"/>
-      </w:rPr>
-    </w:lvl>
-    <w:lvl w:ilvl="8" w:tplc="04090005" w:tentative="1">
-      <w:start w:val="1"/>
-      <w:numFmt w:val="bullet"/>
-      <w:lvlText w:val=""/>
-      <w:lvlJc w:val="left"/>
-      <w:pPr>
-        <w:ind w:left="7560" w:hanging="360"/>
-      </w:pPr>
-      <w:rPr>
-        <w:rFonts w:ascii="Wingdings" w:hAnsi="Wingdings" w:hint="default"/>
-      </w:rPr>
-    </w:lvl>
-  </w:abstractNum>
   <w:num w:numId="1">
-    <w:abstractNumId w:val="9"/>
+    <w:abstractNumId w:val="3"/>
   </w:num>
   <w:num w:numId="2">
-    <w:abstractNumId w:val="13"/>
+    <w:abstractNumId w:val="6"/>
   </w:num>
   <w:num w:numId="3">
-    <w:abstractNumId w:val="20"/>
+    <w:abstractNumId w:val="10"/>
   </w:num>
   <w:num w:numId="4">
-    <w:abstractNumId w:val="16"/>
+    <w:abstractNumId w:val="8"/>
   </w:num>
   <w:num w:numId="5">
     <w:abstractNumId w:val="1"/>
   </w:num>
   <w:num w:numId="6">
-    <w:abstractNumId w:val="22"/>
+    <w:abstractNumId w:val="11"/>
   </w:num>
   <w:num w:numId="7">
-    <w:abstractNumId w:val="11"/>
+    <w:abstractNumId w:val="4"/>
   </w:num>
   <w:num w:numId="8">
-    <w:abstractNumId w:val="8"/>
+    <w:abstractNumId w:val="2"/>
   </w:num>
   <w:num w:numId="9">
-    <w:abstractNumId w:val="12"/>
+    <w:abstractNumId w:val="5"/>
   </w:num>
   <w:num w:numId="10">
-    <w:abstractNumId w:val="28"/>
+    <w:abstractNumId w:val="13"/>
   </w:num>
   <w:num w:numId="11">
-    <w:abstractNumId w:val="34"/>
+    <w:abstractNumId w:val="16"/>
   </w:num>
   <w:num w:numId="12">
     <w:abstractNumId w:val="0"/>
   </w:num>
   <w:num w:numId="13">
-    <w:abstractNumId w:val="17"/>
+    <w:abstractNumId w:val="9"/>
   </w:num>
   <w:num w:numId="14">
-    <w:abstractNumId w:val="4"/>
+    <w:abstractNumId w:val="12"/>
   </w:num>
   <w:num w:numId="15">
-    <w:abstractNumId w:val="18"/>
+    <w:abstractNumId w:val="7"/>
   </w:num>
   <w:num w:numId="16">
-    <w:abstractNumId w:val="33"/>
+    <w:abstractNumId w:val="14"/>
   </w:num>
   <w:num w:numId="17">
-    <w:abstractNumId w:val="27"/>
-  </w:num>
-  <w:num w:numId="18">
-    <w:abstractNumId w:val="7"/>
-  </w:num>
-  <w:num w:numId="19">
-    <w:abstractNumId w:val="2"/>
-  </w:num>
-  <w:num w:numId="20">
-    <w:abstractNumId w:val="23"/>
-  </w:num>
-  <w:num w:numId="21">
-    <w:abstractNumId w:val="19"/>
-  </w:num>
-  <w:num w:numId="22">
-    <w:abstractNumId w:val="21"/>
-  </w:num>
-  <w:num w:numId="23">
-    <w:abstractNumId w:val="10"/>
-  </w:num>
-  <w:num w:numId="24">
-    <w:abstractNumId w:val="5"/>
-  </w:num>
-  <w:num w:numId="25">
-    <w:abstractNumId w:val="14"/>
-  </w:num>
-  <w:num w:numId="26">
-    <w:abstractNumId w:val="25"/>
-  </w:num>
-  <w:num w:numId="27">
-    <w:abstractNumId w:val="6"/>
-  </w:num>
-  <w:num w:numId="28">
-    <w:abstractNumId w:val="17"/>
-  </w:num>
-  <w:num w:numId="29">
-    <w:abstractNumId w:val="24"/>
-  </w:num>
-  <w:num w:numId="30">
-    <w:abstractNumId w:val="17"/>
-    <w:lvlOverride w:ilvl="0">
-      <w:startOverride w:val="1"/>
-    </w:lvlOverride>
-    <w:lvlOverride w:ilvl="1">
-      <w:startOverride w:val="1"/>
-    </w:lvlOverride>
-    <w:lvlOverride w:ilvl="2">
-      <w:startOverride w:val="1"/>
-    </w:lvlOverride>
-    <w:lvlOverride w:ilvl="3">
-      <w:startOverride w:val="1"/>
-    </w:lvlOverride>
-    <w:lvlOverride w:ilvl="4">
-      <w:startOverride w:val="1"/>
-    </w:lvlOverride>
-    <w:lvlOverride w:ilvl="5">
-      <w:startOverride w:val="1"/>
-    </w:lvlOverride>
-    <w:lvlOverride w:ilvl="6">
-      <w:startOverride w:val="1"/>
-    </w:lvlOverride>
-    <w:lvlOverride w:ilvl="7">
-      <w:startOverride w:val="1"/>
-    </w:lvlOverride>
-    <w:lvlOverride w:ilvl="8">
-      <w:startOverride w:val="1"/>
-    </w:lvlOverride>
-  </w:num>
-  <w:num w:numId="31">
-    <w:abstractNumId w:val="31"/>
-  </w:num>
-  <w:num w:numId="32">
-    <w:abstractNumId w:val="35"/>
-  </w:num>
-  <w:num w:numId="33">
     <w:abstractNumId w:val="15"/>
   </w:num>
-  <w:num w:numId="34">
-    <w:abstractNumId w:val="26"/>
-  </w:num>
-  <w:num w:numId="35">
-    <w:abstractNumId w:val="3"/>
-  </w:num>
-  <w:num w:numId="36">
-    <w:abstractNumId w:val="32"/>
-  </w:num>
-  <w:num w:numId="37">
-    <w:abstractNumId w:val="29"/>
-  </w:num>
-  <w:num w:numId="38">
-    <w:abstractNumId w:val="17"/>
-  </w:num>
-  <w:num w:numId="39">
-    <w:abstractNumId w:val="17"/>
-  </w:num>
-  <w:num w:numId="40">
-    <w:abstractNumId w:val="17"/>
-  </w:num>
-  <w:num w:numId="41">
-    <w:abstractNumId w:val="17"/>
-  </w:num>
-  <w:num w:numId="42">
-    <w:abstractNumId w:val="17"/>
-  </w:num>
-  <w:num w:numId="43">
-    <w:abstractNumId w:val="30"/>
-  </w:num>
-  <w:num w:numId="44">
-    <w:abstractNumId w:val="17"/>
-    <w:lvlOverride w:ilvl="0">
-      <w:startOverride w:val="1"/>
-    </w:lvlOverride>
-    <w:lvlOverride w:ilvl="1">
-      <w:startOverride w:val="1"/>
-    </w:lvlOverride>
-    <w:lvlOverride w:ilvl="2">
-      <w:startOverride w:val="1"/>
-    </w:lvlOverride>
-    <w:lvlOverride w:ilvl="3">
-      <w:startOverride w:val="1"/>
-    </w:lvlOverride>
-    <w:lvlOverride w:ilvl="4">
-      <w:startOverride w:val="1"/>
-    </w:lvlOverride>
-    <w:lvlOverride w:ilvl="5">
-      <w:startOverride w:val="1"/>
-    </w:lvlOverride>
-    <w:lvlOverride w:ilvl="6">
-      <w:startOverride w:val="1"/>
-    </w:lvlOverride>
-    <w:lvlOverride w:ilvl="7">
-      <w:startOverride w:val="1"/>
-    </w:lvlOverride>
-    <w:lvlOverride w:ilvl="8">
-      <w:startOverride w:val="1"/>
-    </w:lvlOverride>
-  </w:num>
-  <w:num w:numId="45">
-    <w:abstractNumId w:val="17"/>
-    <w:lvlOverride w:ilvl="0">
-      <w:startOverride w:val="1"/>
-    </w:lvlOverride>
-    <w:lvlOverride w:ilvl="1">
-      <w:startOverride w:val="1"/>
-    </w:lvlOverride>
-    <w:lvlOverride w:ilvl="2">
-      <w:startOverride w:val="1"/>
-    </w:lvlOverride>
-    <w:lvlOverride w:ilvl="3">
-      <w:startOverride w:val="1"/>
-    </w:lvlOverride>
-    <w:lvlOverride w:ilvl="4">
-      <w:startOverride w:val="1"/>
-    </w:lvlOverride>
-    <w:lvlOverride w:ilvl="5">
-      <w:startOverride w:val="1"/>
-    </w:lvlOverride>
-    <w:lvlOverride w:ilvl="6">
-      <w:startOverride w:val="1"/>
-    </w:lvlOverride>
-    <w:lvlOverride w:ilvl="7">
-      <w:startOverride w:val="1"/>
-    </w:lvlOverride>
-    <w:lvlOverride w:ilvl="8">
-      <w:startOverride w:val="1"/>
-    </w:lvlOverride>
-  </w:num>
-  <w:num w:numId="46">
-    <w:abstractNumId w:val="17"/>
-    <w:lvlOverride w:ilvl="0">
-      <w:startOverride w:val="1"/>
-    </w:lvlOverride>
-    <w:lvlOverride w:ilvl="1">
-      <w:startOverride w:val="1"/>
-    </w:lvlOverride>
-    <w:lvlOverride w:ilvl="2">
-      <w:startOverride w:val="1"/>
-    </w:lvlOverride>
-    <w:lvlOverride w:ilvl="3">
-      <w:startOverride w:val="1"/>
-    </w:lvlOverride>
-    <w:lvlOverride w:ilvl="4">
-      <w:startOverride w:val="1"/>
-    </w:lvlOverride>
-    <w:lvlOverride w:ilvl="5">
-      <w:startOverride w:val="1"/>
-    </w:lvlOverride>
-    <w:lvlOverride w:ilvl="6">
-      <w:startOverride w:val="1"/>
-    </w:lvlOverride>
-    <w:lvlOverride w:ilvl="7">
-      <w:startOverride w:val="1"/>
-    </w:lvlOverride>
-    <w:lvlOverride w:ilvl="8">
-      <w:startOverride w:val="1"/>
-    </w:lvlOverride>
-  </w:num>
-  <w:num w:numId="47">
-    <w:abstractNumId w:val="17"/>
-    <w:lvlOverride w:ilvl="0">
-      <w:startOverride w:val="1"/>
-    </w:lvlOverride>
-    <w:lvlOverride w:ilvl="1">
-      <w:startOverride w:val="1"/>
-    </w:lvlOverride>
-    <w:lvlOverride w:ilvl="2">
-      <w:startOverride w:val="1"/>
-    </w:lvlOverride>
-    <w:lvlOverride w:ilvl="3">
-      <w:startOverride w:val="1"/>
-    </w:lvlOverride>
-    <w:lvlOverride w:ilvl="4">
-      <w:startOverride w:val="1"/>
-    </w:lvlOverride>
-    <w:lvlOverride w:ilvl="5">
-      <w:startOverride w:val="1"/>
-    </w:lvlOverride>
-    <w:lvlOverride w:ilvl="6">
-      <w:startOverride w:val="1"/>
-    </w:lvlOverride>
-    <w:lvlOverride w:ilvl="7">
-      <w:startOverride w:val="1"/>
-    </w:lvlOverride>
-    <w:lvlOverride w:ilvl="8">
-      <w:startOverride w:val="1"/>
-    </w:lvlOverride>
-  </w:num>
-  <w:num w:numId="48">
-    <w:abstractNumId w:val="17"/>
-    <w:lvlOverride w:ilvl="0">
-      <w:startOverride w:val="1"/>
-    </w:lvlOverride>
-    <w:lvlOverride w:ilvl="1">
-      <w:startOverride w:val="1"/>
-    </w:lvlOverride>
-    <w:lvlOverride w:ilvl="2">
-      <w:startOverride w:val="1"/>
-    </w:lvlOverride>
-    <w:lvlOverride w:ilvl="3">
-      <w:startOverride w:val="1"/>
-    </w:lvlOverride>
-    <w:lvlOverride w:ilvl="4">
-      <w:startOverride w:val="1"/>
-    </w:lvlOverride>
-    <w:lvlOverride w:ilvl="5">
-      <w:startOverride w:val="1"/>
-    </w:lvlOverride>
-    <w:lvlOverride w:ilvl="6">
-      <w:startOverride w:val="1"/>
-    </w:lvlOverride>
-    <w:lvlOverride w:ilvl="7">
-      <w:startOverride w:val="1"/>
-    </w:lvlOverride>
-    <w:lvlOverride w:ilvl="8">
-      <w:startOverride w:val="1"/>
-    </w:lvlOverride>
-  </w:num>
-  <w:num w:numId="49">
-    <w:abstractNumId w:val="17"/>
-    <w:lvlOverride w:ilvl="0">
-      <w:startOverride w:val="1"/>
-    </w:lvlOverride>
-    <w:lvlOverride w:ilvl="1">
-      <w:startOverride w:val="1"/>
-    </w:lvlOverride>
-    <w:lvlOverride w:ilvl="2">
-      <w:startOverride w:val="1"/>
-    </w:lvlOverride>
-    <w:lvlOverride w:ilvl="3">
-      <w:startOverride w:val="1"/>
-    </w:lvlOverride>
-    <w:lvlOverride w:ilvl="4">
-      <w:startOverride w:val="1"/>
-    </w:lvlOverride>
-    <w:lvlOverride w:ilvl="5">
-      <w:startOverride w:val="1"/>
-    </w:lvlOverride>
-    <w:lvlOverride w:ilvl="6">
-      <w:startOverride w:val="1"/>
-    </w:lvlOverride>
-    <w:lvlOverride w:ilvl="7">
-      <w:startOverride w:val="1"/>
-    </w:lvlOverride>
-    <w:lvlOverride w:ilvl="8">
-      <w:startOverride w:val="1"/>
-    </w:lvlOverride>
-  </w:num>
-  <w:numIdMacAtCleanup w:val="26"/>
+  <w:numIdMacAtCleanup w:val="17"/>
 </w:numbering>
 </file>
 
@@ -15529,6 +14596,7 @@
     <w:name w:val="Heading 2 Char"/>
     <w:basedOn w:val="DefaultParagraphFont"/>
     <w:link w:val="Heading2"/>
+    <w:uiPriority w:val="9"/>
     <w:rsid w:val="00E51F56"/>
     <w:rPr>
       <w:rFonts w:ascii="Tw Cen MT Condensed" w:eastAsiaTheme="majorEastAsia" w:hAnsi="Tw Cen MT Condensed" w:cs="Times New Roman"/>
@@ -16351,7 +15419,7 @@
 </file>
 
 <file path=customXml/itemProps1.xml><?xml version="1.0" encoding="utf-8"?>
-<ds:datastoreItem xmlns:ds="http://schemas.openxmlformats.org/officeDocument/2006/customXml" ds:itemID="{5A5D90DE-B8C1-4802-85E3-47404AF17E07}">
+<ds:datastoreItem xmlns:ds="http://schemas.openxmlformats.org/officeDocument/2006/customXml" ds:itemID="{F80840D3-1889-4546-8D37-6242A377A715}">
   <ds:schemaRefs>
     <ds:schemaRef ds:uri="http://schemas.openxmlformats.org/officeDocument/2006/bibliography"/>
   </ds:schemaRefs>
@@ -16359,7 +15427,7 @@
 </file>
 
 <file path=customXml/itemProps2.xml><?xml version="1.0" encoding="utf-8"?>
-<ds:datastoreItem xmlns:ds="http://schemas.openxmlformats.org/officeDocument/2006/customXml" ds:itemID="{AB22F0B8-200D-408D-A839-C6EEDDFE09ED}">
+<ds:datastoreItem xmlns:ds="http://schemas.openxmlformats.org/officeDocument/2006/customXml" ds:itemID="{F289FD6F-E72D-4C50-9203-4C8CDBE86868}">
   <ds:schemaRefs>
     <ds:schemaRef ds:uri="http://schemas.openxmlformats.org/officeDocument/2006/bibliography"/>
   </ds:schemaRefs>
@@ -16367,7 +15435,7 @@
 </file>
 
 <file path=customXml/itemProps3.xml><?xml version="1.0" encoding="utf-8"?>
-<ds:datastoreItem xmlns:ds="http://schemas.openxmlformats.org/officeDocument/2006/customXml" ds:itemID="{BA880597-72C9-4C03-B795-2B9018A414AB}">
+<ds:datastoreItem xmlns:ds="http://schemas.openxmlformats.org/officeDocument/2006/customXml" ds:itemID="{EF043A6F-A656-4614-86EE-2647C2998D0E}">
   <ds:schemaRefs>
     <ds:schemaRef ds:uri="http://schemas.openxmlformats.org/officeDocument/2006/bibliography"/>
   </ds:schemaRefs>
@@ -16375,7 +15443,7 @@
 </file>
 
 <file path=customXml/itemProps4.xml><?xml version="1.0" encoding="utf-8"?>
-<ds:datastoreItem xmlns:ds="http://schemas.openxmlformats.org/officeDocument/2006/customXml" ds:itemID="{77C96A63-7F44-4B5E-90F2-CB911368A4D0}">
+<ds:datastoreItem xmlns:ds="http://schemas.openxmlformats.org/officeDocument/2006/customXml" ds:itemID="{7F59D6A7-C8ED-46E9-8D75-AE06B6C096F9}">
   <ds:schemaRefs>
     <ds:schemaRef ds:uri="http://schemas.openxmlformats.org/officeDocument/2006/bibliography"/>
   </ds:schemaRefs>

</xml_diff>

<commit_message>
KLARNAPII-102 UI issues in Klarna Payments Custom Preferences of Business Manager
</commit_message>
<xml_diff>
--- a/documentation/Klarna Integration Guide v17.4.0.docx
+++ b/documentation/Klarna Integration Guide v17.4.0.docx
@@ -5276,12 +5276,7 @@
       </w:r>
       <w:proofErr w:type="spellEnd"/>
       <w:r>
-        <w:t xml:space="preserve"> is m</w:t>
-      </w:r>
-      <w:bookmarkStart w:id="11" w:name="_GoBack"/>
-      <w:bookmarkEnd w:id="11"/>
-      <w:r>
-        <w:t>ade.</w:t>
+        <w:t xml:space="preserve"> is made.</w:t>
       </w:r>
       <w:r>
         <w:rPr>
@@ -5353,14 +5348,14 @@
       <w:pPr>
         <w:pStyle w:val="Heading2"/>
       </w:pPr>
-      <w:bookmarkStart w:id="12" w:name="_Toc479250747"/>
+      <w:bookmarkStart w:id="11" w:name="_Toc479250747"/>
       <w:bookmarkEnd w:id="8"/>
       <w:bookmarkEnd w:id="9"/>
       <w:bookmarkEnd w:id="10"/>
       <w:r>
         <w:t>Limitations, Constraints</w:t>
       </w:r>
-      <w:bookmarkEnd w:id="12"/>
+      <w:bookmarkEnd w:id="11"/>
     </w:p>
     <w:p/>
     <w:p>
@@ -6313,16 +6308,16 @@
       <w:pPr>
         <w:pStyle w:val="Heading2"/>
       </w:pPr>
-      <w:bookmarkStart w:id="13" w:name="_Toc479250748"/>
-      <w:bookmarkStart w:id="14" w:name="_Toc78862413"/>
-      <w:bookmarkStart w:id="15" w:name="_Toc245264334"/>
-      <w:bookmarkStart w:id="16" w:name="_Toc279703420"/>
-      <w:bookmarkStart w:id="17" w:name="_Toc279703513"/>
+      <w:bookmarkStart w:id="12" w:name="_Toc479250748"/>
+      <w:bookmarkStart w:id="13" w:name="_Toc78862413"/>
+      <w:bookmarkStart w:id="14" w:name="_Toc245264334"/>
+      <w:bookmarkStart w:id="15" w:name="_Toc279703420"/>
+      <w:bookmarkStart w:id="16" w:name="_Toc279703513"/>
       <w:bookmarkEnd w:id="5"/>
       <w:r>
         <w:t>Compatibility</w:t>
       </w:r>
-      <w:bookmarkEnd w:id="13"/>
+      <w:bookmarkEnd w:id="12"/>
     </w:p>
     <w:p>
       <w:pPr>
@@ -6380,16 +6375,16 @@
       <w:pPr>
         <w:pStyle w:val="Heading2"/>
       </w:pPr>
-      <w:bookmarkStart w:id="18" w:name="_Toc479250749"/>
-      <w:bookmarkStart w:id="19" w:name="_Toc78862414"/>
+      <w:bookmarkStart w:id="17" w:name="_Toc479250749"/>
+      <w:bookmarkStart w:id="18" w:name="_Toc78862414"/>
+      <w:bookmarkEnd w:id="13"/>
       <w:bookmarkEnd w:id="14"/>
       <w:bookmarkEnd w:id="15"/>
       <w:bookmarkEnd w:id="16"/>
+      <w:r>
+        <w:t>Privacy, Payment</w:t>
+      </w:r>
       <w:bookmarkEnd w:id="17"/>
-      <w:r>
-        <w:t>Privacy, Payment</w:t>
-      </w:r>
-      <w:bookmarkEnd w:id="18"/>
     </w:p>
     <w:p>
       <w:pPr>
@@ -11578,9 +11573,9 @@
           <w:szCs w:val="24"/>
         </w:rPr>
       </w:pPr>
-      <w:bookmarkStart w:id="20" w:name="_Toc245264342"/>
-      <w:bookmarkStart w:id="21" w:name="_Toc279703429"/>
-      <w:bookmarkStart w:id="22" w:name="_Toc279703522"/>
+      <w:bookmarkStart w:id="19" w:name="_Toc245264342"/>
+      <w:bookmarkStart w:id="20" w:name="_Toc279703429"/>
+      <w:bookmarkStart w:id="21" w:name="_Toc279703522"/>
       <w:r>
         <w:br w:type="page"/>
       </w:r>
@@ -11589,42 +11584,42 @@
       <w:pPr>
         <w:pStyle w:val="Heading1"/>
       </w:pPr>
-      <w:bookmarkStart w:id="23" w:name="_Toc479250750"/>
+      <w:bookmarkStart w:id="22" w:name="_Toc479250750"/>
+      <w:bookmarkEnd w:id="19"/>
       <w:bookmarkEnd w:id="20"/>
       <w:bookmarkEnd w:id="21"/>
-      <w:bookmarkEnd w:id="22"/>
       <w:r>
         <w:lastRenderedPageBreak/>
         <w:t>Implementation Guide</w:t>
       </w:r>
+      <w:bookmarkEnd w:id="22"/>
+    </w:p>
+    <w:p/>
+    <w:p>
+      <w:pPr>
+        <w:pStyle w:val="Standard1"/>
+      </w:pPr>
+      <w:r>
+        <w:t xml:space="preserve">To setup and implement </w:t>
+      </w:r>
+      <w:proofErr w:type="spellStart"/>
+      <w:r>
+        <w:t>Klarna</w:t>
+      </w:r>
+      <w:proofErr w:type="spellEnd"/>
+      <w:r>
+        <w:t xml:space="preserve"> Payments Salesforce Commerce Cloud Cartridge, the below steps must be followed:</w:t>
+      </w:r>
+    </w:p>
+    <w:p>
+      <w:pPr>
+        <w:pStyle w:val="Heading2"/>
+      </w:pPr>
+      <w:bookmarkStart w:id="23" w:name="_Toc479250751"/>
+      <w:r>
+        <w:t>Setup</w:t>
+      </w:r>
       <w:bookmarkEnd w:id="23"/>
-    </w:p>
-    <w:p/>
-    <w:p>
-      <w:pPr>
-        <w:pStyle w:val="Standard1"/>
-      </w:pPr>
-      <w:r>
-        <w:t xml:space="preserve">To setup and implement </w:t>
-      </w:r>
-      <w:proofErr w:type="spellStart"/>
-      <w:r>
-        <w:t>Klarna</w:t>
-      </w:r>
-      <w:proofErr w:type="spellEnd"/>
-      <w:r>
-        <w:t xml:space="preserve"> Payments Salesforce Commerce Cloud Cartridge, the below steps must be followed:</w:t>
-      </w:r>
-    </w:p>
-    <w:p>
-      <w:pPr>
-        <w:pStyle w:val="Heading2"/>
-      </w:pPr>
-      <w:bookmarkStart w:id="24" w:name="_Toc479250751"/>
-      <w:r>
-        <w:t>Setup</w:t>
-      </w:r>
-      <w:bookmarkEnd w:id="24"/>
     </w:p>
     <w:p>
       <w:pPr>
@@ -11784,8 +11779,8 @@
           <w:szCs w:val="18"/>
         </w:rPr>
       </w:pPr>
-      <w:bookmarkStart w:id="25" w:name="_Toc392504540"/>
-      <w:bookmarkStart w:id="26" w:name="_Toc479250752"/>
+      <w:bookmarkStart w:id="24" w:name="_Toc392504540"/>
+      <w:bookmarkStart w:id="25" w:name="_Toc479250752"/>
       <w:proofErr w:type="spellStart"/>
       <w:r>
         <w:rPr>
@@ -11797,8 +11792,8 @@
         </w:rPr>
         <w:t>int_klarna_payments</w:t>
       </w:r>
+      <w:bookmarkEnd w:id="24"/>
       <w:bookmarkEnd w:id="25"/>
-      <w:bookmarkEnd w:id="26"/>
       <w:proofErr w:type="spellEnd"/>
     </w:p>
     <w:p>
@@ -13234,8 +13229,8 @@
           <w:szCs w:val="18"/>
         </w:rPr>
       </w:pPr>
-      <w:bookmarkStart w:id="27" w:name="_Toc392504541"/>
-      <w:bookmarkStart w:id="28" w:name="_Toc479250753"/>
+      <w:bookmarkStart w:id="26" w:name="_Toc392504541"/>
+      <w:bookmarkStart w:id="27" w:name="_Toc479250753"/>
       <w:proofErr w:type="spellStart"/>
       <w:r>
         <w:rPr>
@@ -13247,8 +13242,8 @@
         </w:rPr>
         <w:t>int_klarna_payments_pipelines</w:t>
       </w:r>
+      <w:bookmarkEnd w:id="26"/>
       <w:bookmarkEnd w:id="27"/>
-      <w:bookmarkEnd w:id="28"/>
       <w:proofErr w:type="spellEnd"/>
     </w:p>
     <w:p>
@@ -13463,7 +13458,7 @@
           <w:szCs w:val="18"/>
         </w:rPr>
       </w:pPr>
-      <w:bookmarkStart w:id="29" w:name="_Toc479250754"/>
+      <w:bookmarkStart w:id="28" w:name="_Toc479250754"/>
       <w:proofErr w:type="spellStart"/>
       <w:r>
         <w:rPr>
@@ -13485,7 +13480,7 @@
         </w:rPr>
         <w:t>controllers</w:t>
       </w:r>
-      <w:bookmarkEnd w:id="29"/>
+      <w:bookmarkEnd w:id="28"/>
       <w:proofErr w:type="spellEnd"/>
     </w:p>
     <w:p>
@@ -14197,26 +14192,26 @@
       <w:pPr>
         <w:pStyle w:val="Heading2"/>
       </w:pPr>
-      <w:bookmarkStart w:id="30" w:name="_Toc479250755"/>
+      <w:bookmarkStart w:id="29" w:name="_Toc479250755"/>
       <w:r>
         <w:t>Configuration</w:t>
       </w:r>
+      <w:bookmarkEnd w:id="29"/>
+    </w:p>
+    <w:p>
+      <w:pPr>
+        <w:pStyle w:val="Standard1"/>
+      </w:pPr>
+    </w:p>
+    <w:p>
+      <w:pPr>
+        <w:pStyle w:val="Heading3"/>
+      </w:pPr>
+      <w:bookmarkStart w:id="30" w:name="_Toc479250756"/>
+      <w:r>
+        <w:t>Metadata Import</w:t>
+      </w:r>
       <w:bookmarkEnd w:id="30"/>
-    </w:p>
-    <w:p>
-      <w:pPr>
-        <w:pStyle w:val="Standard1"/>
-      </w:pPr>
-    </w:p>
-    <w:p>
-      <w:pPr>
-        <w:pStyle w:val="Heading3"/>
-      </w:pPr>
-      <w:bookmarkStart w:id="31" w:name="_Toc479250756"/>
-      <w:r>
-        <w:t>Metadata Import</w:t>
-      </w:r>
-      <w:bookmarkEnd w:id="31"/>
     </w:p>
     <w:p>
       <w:pPr>
@@ -43878,11 +43873,11 @@
       <w:pPr>
         <w:pStyle w:val="Heading3"/>
       </w:pPr>
-      <w:bookmarkStart w:id="32" w:name="_Toc479250757"/>
+      <w:bookmarkStart w:id="31" w:name="_Toc479250757"/>
       <w:r>
         <w:t>Cartridge Path</w:t>
       </w:r>
-      <w:bookmarkEnd w:id="32"/>
+      <w:bookmarkEnd w:id="31"/>
     </w:p>
     <w:p>
       <w:pPr>
@@ -44083,7 +44078,7 @@
       <w:pPr>
         <w:pStyle w:val="Heading3"/>
       </w:pPr>
-      <w:bookmarkStart w:id="33" w:name="_Toc479250758"/>
+      <w:bookmarkStart w:id="32" w:name="_Toc479250758"/>
       <w:proofErr w:type="spellStart"/>
       <w:r>
         <w:t>Klarna</w:t>
@@ -44092,7 +44087,7 @@
       <w:r>
         <w:t xml:space="preserve"> Payments Configurations</w:t>
       </w:r>
-      <w:bookmarkEnd w:id="33"/>
+      <w:bookmarkEnd w:id="32"/>
     </w:p>
     <w:p>
       <w:pPr>
@@ -44224,7 +44219,7 @@
       </w:tblPr>
       <w:tblGrid>
         <w:gridCol w:w="2126"/>
-        <w:gridCol w:w="2454"/>
+        <w:gridCol w:w="2696"/>
         <w:gridCol w:w="4350"/>
       </w:tblGrid>
       <w:tr>
@@ -44543,7 +44538,63 @@
                 <w:szCs w:val="18"/>
               </w:rPr>
               <w:lastRenderedPageBreak/>
-              <w:t>merchant_reference2 mapping</w:t>
+              <w:t>M</w:t>
+            </w:r>
+            <w:r>
+              <w:rPr>
+                <w:rFonts w:ascii="Tahoma" w:hAnsi="Tahoma" w:cs="Tahoma"/>
+                <w:sz w:val="18"/>
+                <w:szCs w:val="18"/>
+              </w:rPr>
+              <w:t>erchant</w:t>
+            </w:r>
+            <w:r>
+              <w:rPr>
+                <w:rFonts w:ascii="Tahoma" w:hAnsi="Tahoma" w:cs="Tahoma"/>
+                <w:sz w:val="18"/>
+                <w:szCs w:val="18"/>
+              </w:rPr>
+              <w:t xml:space="preserve"> R</w:t>
+            </w:r>
+            <w:r>
+              <w:rPr>
+                <w:rFonts w:ascii="Tahoma" w:hAnsi="Tahoma" w:cs="Tahoma"/>
+                <w:sz w:val="18"/>
+                <w:szCs w:val="18"/>
+              </w:rPr>
+              <w:t>eference</w:t>
+            </w:r>
+            <w:r>
+              <w:rPr>
+                <w:rFonts w:ascii="Tahoma" w:hAnsi="Tahoma" w:cs="Tahoma"/>
+                <w:sz w:val="18"/>
+                <w:szCs w:val="18"/>
+              </w:rPr>
+              <w:t xml:space="preserve"> </w:t>
+            </w:r>
+            <w:r>
+              <w:rPr>
+                <w:rFonts w:ascii="Tahoma" w:hAnsi="Tahoma" w:cs="Tahoma"/>
+                <w:sz w:val="18"/>
+                <w:szCs w:val="18"/>
+              </w:rPr>
+              <w:t xml:space="preserve">2 </w:t>
+            </w:r>
+            <w:r>
+              <w:rPr>
+                <w:rFonts w:ascii="Tahoma" w:hAnsi="Tahoma" w:cs="Tahoma"/>
+                <w:sz w:val="18"/>
+                <w:szCs w:val="18"/>
+              </w:rPr>
+              <w:t>M</w:t>
+            </w:r>
+            <w:r>
+              <w:rPr>
+                <w:rFonts w:ascii="Tahoma" w:hAnsi="Tahoma" w:cs="Tahoma"/>
+                <w:sz w:val="18"/>
+                <w:szCs w:val="18"/>
+              </w:rPr>
+              <w:t>apping</w:t>
             </w:r>
           </w:p>
         </w:tc>
@@ -44566,7 +44617,25 @@
                 <w:sz w:val="18"/>
                 <w:szCs w:val="18"/>
               </w:rPr>
-              <w:t>merchant_reference2 mapping</w:t>
+              <w:t>merchant_reference2</w:t>
+            </w:r>
+            <w:r>
+              <w:rPr>
+                <w:rFonts w:ascii="Tahoma" w:hAnsi="Tahoma" w:cs="Tahoma"/>
+                <w:sz w:val="18"/>
+                <w:szCs w:val="18"/>
+              </w:rPr>
+              <w:t>_</w:t>
+            </w:r>
+            <w:bookmarkStart w:id="33" w:name="_GoBack"/>
+            <w:bookmarkEnd w:id="33"/>
+            <w:r>
+              <w:rPr>
+                <w:rFonts w:ascii="Tahoma" w:hAnsi="Tahoma" w:cs="Tahoma"/>
+                <w:sz w:val="18"/>
+                <w:szCs w:val="18"/>
+              </w:rPr>
+              <w:t>mapping</w:t>
             </w:r>
           </w:p>
         </w:tc>
@@ -45329,7 +45398,55 @@
                 <w:sz w:val="18"/>
                 <w:szCs w:val="18"/>
               </w:rPr>
-              <w:t>Checkbox checkmark color preference</w:t>
+              <w:t xml:space="preserve">Checkbox </w:t>
+            </w:r>
+            <w:r>
+              <w:rPr>
+                <w:rFonts w:ascii="Tahoma" w:hAnsi="Tahoma" w:cs="Tahoma"/>
+                <w:sz w:val="18"/>
+                <w:szCs w:val="18"/>
+              </w:rPr>
+              <w:t>C</w:t>
+            </w:r>
+            <w:r>
+              <w:rPr>
+                <w:rFonts w:ascii="Tahoma" w:hAnsi="Tahoma" w:cs="Tahoma"/>
+                <w:sz w:val="18"/>
+                <w:szCs w:val="18"/>
+              </w:rPr>
+              <w:t xml:space="preserve">heckmark </w:t>
+            </w:r>
+            <w:r>
+              <w:rPr>
+                <w:rFonts w:ascii="Tahoma" w:hAnsi="Tahoma" w:cs="Tahoma"/>
+                <w:sz w:val="18"/>
+                <w:szCs w:val="18"/>
+              </w:rPr>
+              <w:t>C</w:t>
+            </w:r>
+            <w:r>
+              <w:rPr>
+                <w:rFonts w:ascii="Tahoma" w:hAnsi="Tahoma" w:cs="Tahoma"/>
+                <w:sz w:val="18"/>
+                <w:szCs w:val="18"/>
+              </w:rPr>
+              <w:t xml:space="preserve">olor </w:t>
+            </w:r>
+            <w:r>
+              <w:rPr>
+                <w:rFonts w:ascii="Tahoma" w:hAnsi="Tahoma" w:cs="Tahoma"/>
+                <w:sz w:val="18"/>
+                <w:szCs w:val="18"/>
+              </w:rPr>
+              <w:t>P</w:t>
+            </w:r>
+            <w:r>
+              <w:rPr>
+                <w:rFonts w:ascii="Tahoma" w:hAnsi="Tahoma" w:cs="Tahoma"/>
+                <w:sz w:val="18"/>
+                <w:szCs w:val="18"/>
+              </w:rPr>
+              <w:t>reference</w:t>
             </w:r>
           </w:p>
         </w:tc>
@@ -50256,7 +50373,7 @@
       </w:pPr>
       <w:bookmarkStart w:id="50" w:name="_Toc479250775"/>
       <w:bookmarkStart w:id="51" w:name="_Toc245264376"/>
-      <w:bookmarkEnd w:id="19"/>
+      <w:bookmarkEnd w:id="18"/>
       <w:r>
         <w:lastRenderedPageBreak/>
         <w:t>Operations, Maintenance</w:t>
@@ -51431,7 +51548,7 @@
               <w:sz w:val="18"/>
               <w:szCs w:val="18"/>
             </w:rPr>
-            <w:t>2-16</w:t>
+            <w:t>3-43</w:t>
           </w:r>
           <w:r>
             <w:rPr>
@@ -57154,7 +57271,7 @@
 </file>
 
 <file path=customXml/itemProps1.xml><?xml version="1.0" encoding="utf-8"?>
-<ds:datastoreItem xmlns:ds="http://schemas.openxmlformats.org/officeDocument/2006/customXml" ds:itemID="{D73223D0-4417-41A2-A840-5131CE829A7F}">
+<ds:datastoreItem xmlns:ds="http://schemas.openxmlformats.org/officeDocument/2006/customXml" ds:itemID="{9C486C82-45F8-4A60-BA03-E3B2E03241C6}">
   <ds:schemaRefs>
     <ds:schemaRef ds:uri="http://schemas.openxmlformats.org/officeDocument/2006/bibliography"/>
   </ds:schemaRefs>
@@ -57162,7 +57279,7 @@
 </file>
 
 <file path=customXml/itemProps2.xml><?xml version="1.0" encoding="utf-8"?>
-<ds:datastoreItem xmlns:ds="http://schemas.openxmlformats.org/officeDocument/2006/customXml" ds:itemID="{83099DD2-E5B2-4338-8968-A2F6790C7219}">
+<ds:datastoreItem xmlns:ds="http://schemas.openxmlformats.org/officeDocument/2006/customXml" ds:itemID="{92C894C0-E8E0-45F3-BCCF-2ACC08291230}">
   <ds:schemaRefs>
     <ds:schemaRef ds:uri="http://schemas.openxmlformats.org/officeDocument/2006/bibliography"/>
   </ds:schemaRefs>
@@ -57170,7 +57287,7 @@
 </file>
 
 <file path=customXml/itemProps3.xml><?xml version="1.0" encoding="utf-8"?>
-<ds:datastoreItem xmlns:ds="http://schemas.openxmlformats.org/officeDocument/2006/customXml" ds:itemID="{B84FC7C3-A973-4603-A23D-9D9FD0DB8A53}">
+<ds:datastoreItem xmlns:ds="http://schemas.openxmlformats.org/officeDocument/2006/customXml" ds:itemID="{CC4223CD-179D-40B1-BFCB-EFCE85ABB577}">
   <ds:schemaRefs>
     <ds:schemaRef ds:uri="http://schemas.openxmlformats.org/officeDocument/2006/bibliography"/>
   </ds:schemaRefs>
@@ -57178,7 +57295,7 @@
 </file>
 
 <file path=customXml/itemProps4.xml><?xml version="1.0" encoding="utf-8"?>
-<ds:datastoreItem xmlns:ds="http://schemas.openxmlformats.org/officeDocument/2006/customXml" ds:itemID="{9F9E95E2-6554-4294-8D0E-85C6D1A9A3B0}">
+<ds:datastoreItem xmlns:ds="http://schemas.openxmlformats.org/officeDocument/2006/customXml" ds:itemID="{3B5DB832-AE38-4DAD-9738-0D4AA35995BA}">
   <ds:schemaRefs>
     <ds:schemaRef ds:uri="http://schemas.openxmlformats.org/officeDocument/2006/bibliography"/>
   </ds:schemaRefs>

</xml_diff>

<commit_message>
KLARNAPII-101 "Attachments" option is not displayed in Klarna Payments Custom Preferences of Business Manager
</commit_message>
<xml_diff>
--- a/documentation/Klarna Integration Guide v17.4.0.docx
+++ b/documentation/Klarna Integration Guide v17.4.0.docx
@@ -225,7 +225,6 @@
           <w:docPartUnique/>
         </w:docPartObj>
       </w:sdtPr>
-      <w:sdtEndPr/>
       <w:sdtContent>
         <w:p>
           <w:pPr>
@@ -44627,8 +44626,6 @@
               </w:rPr>
               <w:t>_</w:t>
             </w:r>
-            <w:bookmarkStart w:id="33" w:name="_GoBack"/>
-            <w:bookmarkEnd w:id="33"/>
             <w:r>
               <w:rPr>
                 <w:rFonts w:ascii="Tahoma" w:hAnsi="Tahoma" w:cs="Tahoma"/>
@@ -46161,6 +46158,112 @@
               <w:t>iFrame</w:t>
             </w:r>
             <w:proofErr w:type="spellEnd"/>
+          </w:p>
+        </w:tc>
+      </w:tr>
+      <w:tr>
+        <w:trPr>
+          <w:trHeight w:val="428"/>
+        </w:trPr>
+        <w:tc>
+          <w:tcPr>
+            <w:tcW w:w="2126" w:type="dxa"/>
+          </w:tcPr>
+          <w:p>
+            <w:pPr>
+              <w:pStyle w:val="BodyText"/>
+              <w:jc w:val="left"/>
+              <w:rPr>
+                <w:rFonts w:ascii="Tahoma" w:hAnsi="Tahoma" w:cs="Tahoma"/>
+                <w:sz w:val="18"/>
+                <w:szCs w:val="18"/>
+              </w:rPr>
+            </w:pPr>
+            <w:r>
+              <w:rPr>
+                <w:rFonts w:ascii="Tahoma" w:hAnsi="Tahoma" w:cs="Tahoma"/>
+                <w:sz w:val="18"/>
+                <w:szCs w:val="18"/>
+              </w:rPr>
+              <w:t>Attachments</w:t>
+            </w:r>
+          </w:p>
+        </w:tc>
+        <w:tc>
+          <w:tcPr>
+            <w:tcW w:w="2454" w:type="dxa"/>
+          </w:tcPr>
+          <w:p>
+            <w:pPr>
+              <w:pStyle w:val="BodyText"/>
+              <w:rPr>
+                <w:rFonts w:ascii="Tahoma" w:hAnsi="Tahoma" w:cs="Tahoma"/>
+                <w:sz w:val="18"/>
+                <w:szCs w:val="18"/>
+              </w:rPr>
+            </w:pPr>
+            <w:proofErr w:type="spellStart"/>
+            <w:r>
+              <w:rPr>
+                <w:rFonts w:ascii="Tahoma" w:hAnsi="Tahoma" w:cs="Tahoma"/>
+                <w:sz w:val="18"/>
+                <w:szCs w:val="18"/>
+              </w:rPr>
+              <w:t>kpAttachments</w:t>
+            </w:r>
+            <w:proofErr w:type="spellEnd"/>
+          </w:p>
+        </w:tc>
+        <w:tc>
+          <w:tcPr>
+            <w:tcW w:w="4350" w:type="dxa"/>
+          </w:tcPr>
+          <w:p>
+            <w:pPr>
+              <w:pStyle w:val="BodyText"/>
+              <w:jc w:val="left"/>
+              <w:rPr>
+                <w:rFonts w:ascii="Tahoma" w:hAnsi="Tahoma" w:cs="Tahoma"/>
+                <w:sz w:val="18"/>
+                <w:szCs w:val="18"/>
+              </w:rPr>
+            </w:pPr>
+            <w:r>
+              <w:rPr>
+                <w:rFonts w:ascii="Tahoma" w:hAnsi="Tahoma" w:cs="Tahoma"/>
+                <w:sz w:val="18"/>
+                <w:szCs w:val="18"/>
+              </w:rPr>
+              <w:t xml:space="preserve">Flag to </w:t>
+            </w:r>
+            <w:proofErr w:type="spellStart"/>
+            <w:r>
+              <w:rPr>
+                <w:rFonts w:ascii="Tahoma" w:hAnsi="Tahoma" w:cs="Tahoma"/>
+                <w:sz w:val="18"/>
+                <w:szCs w:val="18"/>
+              </w:rPr>
+              <w:t>swicth</w:t>
+            </w:r>
+            <w:proofErr w:type="spellEnd"/>
+            <w:r>
+              <w:rPr>
+                <w:rFonts w:ascii="Tahoma" w:hAnsi="Tahoma" w:cs="Tahoma"/>
+                <w:sz w:val="18"/>
+                <w:szCs w:val="18"/>
+              </w:rPr>
+              <w:t xml:space="preserve"> on/off the using of attachments when creating a session</w:t>
+            </w:r>
+            <w:r>
+              <w:rPr>
+                <w:rFonts w:ascii="Tahoma" w:hAnsi="Tahoma" w:cs="Tahoma"/>
+                <w:sz w:val="18"/>
+                <w:szCs w:val="18"/>
+              </w:rPr>
+              <w:t>. Default is OFF.</w:t>
+            </w:r>
+            <w:bookmarkStart w:id="33" w:name="_GoBack"/>
+            <w:bookmarkEnd w:id="33"/>
           </w:p>
         </w:tc>
       </w:tr>
@@ -46282,6 +46385,7 @@
         <w:pStyle w:val="Standard1"/>
       </w:pPr>
       <w:r>
+        <w:lastRenderedPageBreak/>
         <w:t xml:space="preserve">Logo can be </w:t>
       </w:r>
       <w:r>
@@ -46313,7 +46417,6 @@
           <w:noProof/>
           <w:lang w:val="bg-BG" w:eastAsia="bg-BG" w:bidi="ar-SA"/>
         </w:rPr>
-        <w:lastRenderedPageBreak/>
         <w:drawing>
           <wp:inline distT="0" distB="0" distL="0" distR="0" wp14:anchorId="6267C4DE" wp14:editId="41F86E70">
             <wp:extent cx="5940000" cy="2700000"/>
@@ -51548,7 +51651,7 @@
               <w:sz w:val="18"/>
               <w:szCs w:val="18"/>
             </w:rPr>
-            <w:t>3-43</w:t>
+            <w:t>3-38</w:t>
           </w:r>
           <w:r>
             <w:rPr>
@@ -57271,7 +57374,7 @@
 </file>
 
 <file path=customXml/itemProps1.xml><?xml version="1.0" encoding="utf-8"?>
-<ds:datastoreItem xmlns:ds="http://schemas.openxmlformats.org/officeDocument/2006/customXml" ds:itemID="{9C486C82-45F8-4A60-BA03-E3B2E03241C6}">
+<ds:datastoreItem xmlns:ds="http://schemas.openxmlformats.org/officeDocument/2006/customXml" ds:itemID="{B7D79290-7D9F-4E26-9125-7ED2C3F1BFA0}">
   <ds:schemaRefs>
     <ds:schemaRef ds:uri="http://schemas.openxmlformats.org/officeDocument/2006/bibliography"/>
   </ds:schemaRefs>
@@ -57279,7 +57382,7 @@
 </file>
 
 <file path=customXml/itemProps2.xml><?xml version="1.0" encoding="utf-8"?>
-<ds:datastoreItem xmlns:ds="http://schemas.openxmlformats.org/officeDocument/2006/customXml" ds:itemID="{92C894C0-E8E0-45F3-BCCF-2ACC08291230}">
+<ds:datastoreItem xmlns:ds="http://schemas.openxmlformats.org/officeDocument/2006/customXml" ds:itemID="{A92B963D-FDFD-4DD2-A1DE-1198074EE766}">
   <ds:schemaRefs>
     <ds:schemaRef ds:uri="http://schemas.openxmlformats.org/officeDocument/2006/bibliography"/>
   </ds:schemaRefs>
@@ -57287,7 +57390,7 @@
 </file>
 
 <file path=customXml/itemProps3.xml><?xml version="1.0" encoding="utf-8"?>
-<ds:datastoreItem xmlns:ds="http://schemas.openxmlformats.org/officeDocument/2006/customXml" ds:itemID="{CC4223CD-179D-40B1-BFCB-EFCE85ABB577}">
+<ds:datastoreItem xmlns:ds="http://schemas.openxmlformats.org/officeDocument/2006/customXml" ds:itemID="{6B298909-B4EF-4D6C-9A47-6A2AA0336925}">
   <ds:schemaRefs>
     <ds:schemaRef ds:uri="http://schemas.openxmlformats.org/officeDocument/2006/bibliography"/>
   </ds:schemaRefs>
@@ -57295,7 +57398,7 @@
 </file>
 
 <file path=customXml/itemProps4.xml><?xml version="1.0" encoding="utf-8"?>
-<ds:datastoreItem xmlns:ds="http://schemas.openxmlformats.org/officeDocument/2006/customXml" ds:itemID="{3B5DB832-AE38-4DAD-9738-0D4AA35995BA}">
+<ds:datastoreItem xmlns:ds="http://schemas.openxmlformats.org/officeDocument/2006/customXml" ds:itemID="{D297BEEB-43B8-480E-A920-55C2608D1569}">
   <ds:schemaRefs>
     <ds:schemaRef ds:uri="http://schemas.openxmlformats.org/officeDocument/2006/bibliography"/>
   </ds:schemaRefs>

</xml_diff>